<commit_message>
Wrote the thermistor chapter
</commit_message>
<xml_diff>
--- a/Documentation/DR_Iliyan_Antov_101220020.docx
+++ b/Documentation/DR_Iliyan_Antov_101220020.docx
@@ -943,14 +943,14 @@
           <w:rFonts w:eastAsia="Times New Roman"/>
           <w:lang w:val="bg-BG"/>
         </w:rPr>
-        <w:t>термодвойки,</w:t>
-      </w:r>
-      <w:r>
-        <w:rPr>
-          <w:rFonts w:eastAsia="Times New Roman"/>
-          <w:lang w:val="bg-BG"/>
-        </w:rPr>
-        <w:t xml:space="preserve"> сензори в интегрално изпълнение), безконтактни камери и сензори за инфрачервено излъчване и</w:t>
+        <w:t>термодвойки</w:t>
+      </w:r>
+      <w:r>
+        <w:rPr>
+          <w:rFonts w:eastAsia="Times New Roman"/>
+          <w:lang w:val="bg-BG"/>
+        </w:rPr>
+        <w:t>), безконтактни камери и сензори за инфрачервено излъчване и</w:t>
       </w:r>
       <w:r>
         <w:rPr>
@@ -2280,7 +2280,7 @@
         <w:jc w:val="both"/>
         <w:rPr>
           <w:rFonts w:eastAsia="Times New Roman"/>
-          <w:lang w:val="bg-BG"/>
+          <w:lang w:val="en-US"/>
         </w:rPr>
       </w:pPr>
       <w:r>
@@ -2334,6 +2334,13 @@
       <w:r>
         <w:t>и</w:t>
       </w:r>
+      <w:r>
+        <w:rPr>
+          <w:vertAlign w:val="superscript"/>
+          <w:lang w:val="en-US"/>
+        </w:rPr>
+        <w:t>[6]</w:t>
+      </w:r>
     </w:p>
     <w:p>
       <w:pPr>
@@ -2345,51 +2352,6 @@
       <w:r>
         <w:t>и</w:t>
       </w:r>
-    </w:p>
-    <w:p>
-      <w:pPr>
-        <w:pStyle w:val="Heading3"/>
-      </w:pPr>
-      <w:r>
-        <w:rPr>
-          <w:lang w:val="en-US"/>
-        </w:rPr>
-        <w:t>RTD</w:t>
-      </w:r>
-      <w:r>
-        <w:t xml:space="preserve"> сензори</w:t>
-      </w:r>
-    </w:p>
-    <w:p>
-      <w:pPr>
-        <w:pStyle w:val="Heading3"/>
-      </w:pPr>
-      <w:r>
-        <w:t>Полупроводникови сензори</w:t>
-      </w:r>
-    </w:p>
-    <w:p>
-      <w:pPr>
-        <w:pStyle w:val="Heading3"/>
-      </w:pPr>
-      <w:r>
-        <w:t>Термодвойки</w:t>
-      </w:r>
-    </w:p>
-    <w:p>
-      <w:pPr>
-        <w:pStyle w:val="Heading3"/>
-      </w:pPr>
-      <w:r>
-        <w:t>Сравнение между различните видове сензори</w:t>
-      </w:r>
-    </w:p>
-    <w:p>
-      <w:pPr>
-        <w:rPr>
-          <w:lang w:val="bg-BG"/>
-        </w:rPr>
-      </w:pPr>
     </w:p>
     <w:p>
       <w:pPr>
@@ -2397,25 +2359,621 @@
         <w:ind w:firstLine="720"/>
         <w:jc w:val="both"/>
         <w:rPr>
-          <w:rFonts w:eastAsia="Times New Roman"/>
-          <w:lang w:val="bg-BG"/>
-        </w:rPr>
-      </w:pPr>
-      <w:r>
-        <w:rPr>
-          <w:rFonts w:eastAsia="Times New Roman"/>
-          <w:lang w:val="bg-BG"/>
-        </w:rPr>
-        <w:t>Този</w:t>
-      </w:r>
-    </w:p>
-    <w:p>
-      <w:pPr>
-        <w:pStyle w:val="Heading2"/>
-      </w:pPr>
-      <w:r>
-        <w:t>Съществуващи решения</w:t>
-      </w:r>
+          <w:lang w:val="bg-BG"/>
+        </w:rPr>
+      </w:pPr>
+      <w:r>
+        <w:rPr>
+          <w:lang w:val="bg-BG"/>
+        </w:rPr>
+        <w:t>Термисторите са пасивни елементи, които променят съпротивлението си спрямо температурата.</w:t>
+      </w:r>
+      <w:r>
+        <w:rPr>
+          <w:lang w:val="en-US"/>
+        </w:rPr>
+        <w:t xml:space="preserve"> </w:t>
+      </w:r>
+      <w:r>
+        <w:rPr>
+          <w:lang w:val="bg-BG"/>
+        </w:rPr>
+        <w:t>Съществуват два вида термистори – с отрицателен температурен коефициент (</w:t>
+      </w:r>
+      <w:r>
+        <w:rPr>
+          <w:lang w:val="en-US"/>
+        </w:rPr>
+        <w:t xml:space="preserve">negative temperature coefficient – NTC) </w:t>
+      </w:r>
+      <w:r>
+        <w:rPr>
+          <w:lang w:val="bg-BG"/>
+        </w:rPr>
+        <w:t>и с положителен температурен коефициент (</w:t>
+      </w:r>
+      <w:r>
+        <w:rPr>
+          <w:lang w:val="en-US"/>
+        </w:rPr>
+        <w:t>positive temperature coefficient – PTC)</w:t>
+      </w:r>
+      <w:r>
+        <w:rPr>
+          <w:lang w:val="bg-BG"/>
+        </w:rPr>
+        <w:t>, като първите намаляват съпротивлението си при увеличаване на температурата, а вторите – обратно.</w:t>
+      </w:r>
+      <w:r>
+        <w:rPr>
+          <w:lang w:val="en-US"/>
+        </w:rPr>
+        <w:t xml:space="preserve"> </w:t>
+      </w:r>
+      <w:r>
+        <w:rPr>
+          <w:lang w:val="bg-BG"/>
+        </w:rPr>
+        <w:t xml:space="preserve">На фиг. </w:t>
+      </w:r>
+      <w:r>
+        <w:rPr>
+          <w:lang w:val="bg-BG"/>
+        </w:rPr>
+        <w:t>2.</w:t>
+      </w:r>
+      <w:r>
+        <w:rPr>
+          <w:lang w:val="bg-BG"/>
+        </w:rPr>
+        <w:t>2.1. са показани стандартните конфигурации, в които се предлагат повечето термистори, както и стандартни</w:t>
+      </w:r>
+      <w:r>
+        <w:rPr>
+          <w:lang w:val="bg-BG"/>
+        </w:rPr>
+        <w:t>те</w:t>
+      </w:r>
+      <w:r>
+        <w:rPr>
+          <w:lang w:val="bg-BG"/>
+        </w:rPr>
+        <w:t xml:space="preserve"> </w:t>
+      </w:r>
+      <w:proofErr w:type="spellStart"/>
+      <w:r>
+        <w:rPr>
+          <w:lang w:val="bg-BG"/>
+        </w:rPr>
+        <w:t>схем</w:t>
+      </w:r>
+      <w:r>
+        <w:rPr>
+          <w:lang w:val="bg-BG"/>
+        </w:rPr>
+        <w:t>ни</w:t>
+      </w:r>
+      <w:proofErr w:type="spellEnd"/>
+      <w:r>
+        <w:rPr>
+          <w:lang w:val="bg-BG"/>
+        </w:rPr>
+        <w:t xml:space="preserve"> </w:t>
+      </w:r>
+      <w:r>
+        <w:rPr>
+          <w:lang w:val="bg-BG"/>
+        </w:rPr>
+        <w:t>символ</w:t>
+      </w:r>
+      <w:r>
+        <w:rPr>
+          <w:lang w:val="bg-BG"/>
+        </w:rPr>
+        <w:t>и</w:t>
+      </w:r>
+      <w:r>
+        <w:rPr>
+          <w:lang w:val="bg-BG"/>
+        </w:rPr>
+        <w:t xml:space="preserve"> </w:t>
+      </w:r>
+      <w:r>
+        <w:rPr>
+          <w:lang w:val="bg-BG"/>
+        </w:rPr>
+        <w:t xml:space="preserve">за </w:t>
+      </w:r>
+      <w:r>
+        <w:rPr>
+          <w:lang w:val="bg-BG"/>
+        </w:rPr>
+        <w:t xml:space="preserve">този вид елементи. </w:t>
+      </w:r>
+    </w:p>
+    <w:p>
+      <w:pPr>
+        <w:rPr>
+          <w:noProof/>
+          <w:lang w:val="en-US"/>
+        </w:rPr>
+      </w:pPr>
+    </w:p>
+    <w:p>
+      <w:pPr>
+        <w:jc w:val="center"/>
+        <w:rPr>
+          <w:lang w:val="bg-BG"/>
+        </w:rPr>
+      </w:pPr>
+      <w:r>
+        <w:rPr>
+          <w:lang w:val="en-US"/>
+        </w:rPr>
+        <w:lastRenderedPageBreak/>
+        <w:drawing>
+          <wp:inline distT="0" distB="0" distL="0" distR="0" wp14:anchorId="7D166CC6" wp14:editId="3B630F01">
+            <wp:extent cx="3200400" cy="1478871"/>
+            <wp:effectExtent l="0" t="0" r="0" b="7620"/>
+            <wp:docPr id="433805703" name="Picture 1"/>
+            <wp:cNvGraphicFramePr>
+              <a:graphicFrameLocks xmlns:a="http://schemas.openxmlformats.org/drawingml/2006/main" noChangeAspect="1"/>
+            </wp:cNvGraphicFramePr>
+            <a:graphic xmlns:a="http://schemas.openxmlformats.org/drawingml/2006/main">
+              <a:graphicData uri="http://schemas.openxmlformats.org/drawingml/2006/picture">
+                <pic:pic xmlns:pic="http://schemas.openxmlformats.org/drawingml/2006/picture">
+                  <pic:nvPicPr>
+                    <pic:cNvPr id="433805703" name=""/>
+                    <pic:cNvPicPr/>
+                  </pic:nvPicPr>
+                  <pic:blipFill>
+                    <a:blip r:embed="rId9"/>
+                    <a:stretch>
+                      <a:fillRect/>
+                    </a:stretch>
+                  </pic:blipFill>
+                  <pic:spPr>
+                    <a:xfrm>
+                      <a:off x="0" y="0"/>
+                      <a:ext cx="3222617" cy="1489137"/>
+                    </a:xfrm>
+                    <a:prstGeom prst="rect">
+                      <a:avLst/>
+                    </a:prstGeom>
+                  </pic:spPr>
+                </pic:pic>
+              </a:graphicData>
+            </a:graphic>
+          </wp:inline>
+        </w:drawing>
+      </w:r>
+      <w:r>
+        <w:rPr>
+          <w:noProof/>
+        </w:rPr>
+        <w:drawing>
+          <wp:inline distT="0" distB="0" distL="0" distR="0" wp14:anchorId="7D5EF2E6" wp14:editId="4B4AA6AD">
+            <wp:extent cx="4684143" cy="1702217"/>
+            <wp:effectExtent l="0" t="0" r="2540" b="0"/>
+            <wp:docPr id="1626828227" name="Picture 1"/>
+            <wp:cNvGraphicFramePr>
+              <a:graphicFrameLocks xmlns:a="http://schemas.openxmlformats.org/drawingml/2006/main" noChangeAspect="1"/>
+            </wp:cNvGraphicFramePr>
+            <a:graphic xmlns:a="http://schemas.openxmlformats.org/drawingml/2006/main">
+              <a:graphicData uri="http://schemas.openxmlformats.org/drawingml/2006/picture">
+                <pic:pic xmlns:pic="http://schemas.openxmlformats.org/drawingml/2006/picture">
+                  <pic:nvPicPr>
+                    <pic:cNvPr id="0" name="Picture 1"/>
+                    <pic:cNvPicPr>
+                      <a:picLocks noChangeAspect="1" noChangeArrowheads="1"/>
+                    </pic:cNvPicPr>
+                  </pic:nvPicPr>
+                  <pic:blipFill rotWithShape="1">
+                    <a:blip r:embed="rId10">
+                      <a:extLst>
+                        <a:ext uri="{28A0092B-C50C-407E-A947-70E740481C1C}">
+                          <a14:useLocalDpi xmlns:a14="http://schemas.microsoft.com/office/drawing/2010/main" val="0"/>
+                        </a:ext>
+                      </a:extLst>
+                    </a:blip>
+                    <a:srcRect t="31573"/>
+                    <a:stretch/>
+                  </pic:blipFill>
+                  <pic:spPr bwMode="auto">
+                    <a:xfrm>
+                      <a:off x="0" y="0"/>
+                      <a:ext cx="4695205" cy="1706237"/>
+                    </a:xfrm>
+                    <a:prstGeom prst="rect">
+                      <a:avLst/>
+                    </a:prstGeom>
+                    <a:noFill/>
+                    <a:ln>
+                      <a:noFill/>
+                    </a:ln>
+                    <a:extLst>
+                      <a:ext uri="{53640926-AAD7-44D8-BBD7-CCE9431645EC}">
+                        <a14:shadowObscured xmlns:a14="http://schemas.microsoft.com/office/drawing/2010/main"/>
+                      </a:ext>
+                    </a:extLst>
+                  </pic:spPr>
+                </pic:pic>
+              </a:graphicData>
+            </a:graphic>
+          </wp:inline>
+        </w:drawing>
+      </w:r>
+    </w:p>
+    <w:p>
+      <w:pPr>
+        <w:jc w:val="center"/>
+        <w:rPr>
+          <w:lang w:val="bg-BG"/>
+        </w:rPr>
+      </w:pPr>
+      <w:r>
+        <w:rPr>
+          <w:b/>
+          <w:bCs w:val="0"/>
+          <w:lang w:val="bg-BG"/>
+        </w:rPr>
+        <w:t xml:space="preserve">Фиг. </w:t>
+      </w:r>
+      <w:r>
+        <w:rPr>
+          <w:b/>
+          <w:bCs w:val="0"/>
+          <w:lang w:val="bg-BG"/>
+        </w:rPr>
+        <w:t>2.</w:t>
+      </w:r>
+      <w:r>
+        <w:rPr>
+          <w:b/>
+          <w:bCs w:val="0"/>
+          <w:lang w:val="bg-BG"/>
+        </w:rPr>
+        <w:t>2.1.</w:t>
+      </w:r>
+      <w:r>
+        <w:rPr>
+          <w:lang w:val="bg-BG"/>
+        </w:rPr>
+        <w:t xml:space="preserve"> </w:t>
+      </w:r>
+      <w:r>
+        <w:rPr>
+          <w:lang w:val="bg-BG"/>
+        </w:rPr>
+        <w:t>С</w:t>
+      </w:r>
+      <w:r>
+        <w:rPr>
+          <w:lang w:val="bg-BG"/>
+        </w:rPr>
+        <w:t>хем</w:t>
+      </w:r>
+      <w:r>
+        <w:rPr>
+          <w:lang w:val="bg-BG"/>
+        </w:rPr>
+        <w:t>ни</w:t>
+      </w:r>
+      <w:r>
+        <w:rPr>
+          <w:lang w:val="bg-BG"/>
+        </w:rPr>
+        <w:t xml:space="preserve"> символ</w:t>
+      </w:r>
+      <w:r>
+        <w:rPr>
+          <w:lang w:val="bg-BG"/>
+        </w:rPr>
+        <w:t>и и с</w:t>
+      </w:r>
+      <w:r>
+        <w:rPr>
+          <w:lang w:val="bg-BG"/>
+        </w:rPr>
+        <w:t>тандартни конфигурации и термистор</w:t>
+      </w:r>
+    </w:p>
+    <w:p>
+      <w:pPr>
+        <w:spacing w:line="360" w:lineRule="auto"/>
+        <w:jc w:val="both"/>
+        <w:rPr>
+          <w:lang w:val="en-US"/>
+        </w:rPr>
+      </w:pPr>
+    </w:p>
+    <w:p>
+      <w:pPr>
+        <w:spacing w:line="360" w:lineRule="auto"/>
+        <w:jc w:val="both"/>
+        <w:rPr>
+          <w:lang w:val="bg-BG"/>
+        </w:rPr>
+      </w:pPr>
+      <w:r>
+        <w:rPr>
+          <w:b/>
+          <w:bCs w:val="0"/>
+          <w:lang w:val="bg-BG"/>
+        </w:rPr>
+        <w:t>Предимства</w:t>
+      </w:r>
+      <w:r>
+        <w:rPr>
+          <w:lang w:val="bg-BG"/>
+        </w:rPr>
+        <w:t xml:space="preserve"> на термисторите</w:t>
+      </w:r>
+      <w:r>
+        <w:rPr>
+          <w:lang w:val="bg-BG"/>
+        </w:rPr>
+        <w:t>:</w:t>
+      </w:r>
+    </w:p>
+    <w:p>
+      <w:pPr>
+        <w:pStyle w:val="ListParagraph"/>
+        <w:numPr>
+          <w:ilvl w:val="0"/>
+          <w:numId w:val="19"/>
+        </w:numPr>
+        <w:spacing w:line="360" w:lineRule="auto"/>
+        <w:jc w:val="both"/>
+        <w:rPr>
+          <w:lang w:val="bg-BG"/>
+        </w:rPr>
+      </w:pPr>
+      <w:r>
+        <w:rPr>
+          <w:lang w:val="bg-BG"/>
+        </w:rPr>
+        <w:t>Голяма чувствителност;</w:t>
+      </w:r>
+    </w:p>
+    <w:p>
+      <w:pPr>
+        <w:pStyle w:val="ListParagraph"/>
+        <w:numPr>
+          <w:ilvl w:val="0"/>
+          <w:numId w:val="19"/>
+        </w:numPr>
+        <w:spacing w:line="360" w:lineRule="auto"/>
+        <w:jc w:val="both"/>
+        <w:rPr>
+          <w:lang w:val="bg-BG"/>
+        </w:rPr>
+      </w:pPr>
+      <w:r>
+        <w:rPr>
+          <w:lang w:val="bg-BG"/>
+        </w:rPr>
+        <w:t>Сравнително бързи (в зависимост от конструкцията);</w:t>
+      </w:r>
+    </w:p>
+    <w:p>
+      <w:pPr>
+        <w:pStyle w:val="ListParagraph"/>
+        <w:numPr>
+          <w:ilvl w:val="0"/>
+          <w:numId w:val="19"/>
+        </w:numPr>
+        <w:spacing w:line="360" w:lineRule="auto"/>
+        <w:jc w:val="both"/>
+        <w:rPr>
+          <w:lang w:val="bg-BG"/>
+        </w:rPr>
+      </w:pPr>
+      <w:r>
+        <w:rPr>
+          <w:lang w:val="bg-BG"/>
+        </w:rPr>
+        <w:t>Евтини;</w:t>
+      </w:r>
+    </w:p>
+    <w:p>
+      <w:pPr>
+        <w:pStyle w:val="ListParagraph"/>
+        <w:numPr>
+          <w:ilvl w:val="0"/>
+          <w:numId w:val="19"/>
+        </w:numPr>
+        <w:spacing w:line="360" w:lineRule="auto"/>
+        <w:jc w:val="both"/>
+        <w:rPr>
+          <w:lang w:val="bg-BG"/>
+        </w:rPr>
+      </w:pPr>
+      <w:r>
+        <w:rPr>
+          <w:lang w:val="bg-BG"/>
+        </w:rPr>
+        <w:t>Измерването става само с 2 проводника.</w:t>
+      </w:r>
+    </w:p>
+    <w:p>
+      <w:pPr>
+        <w:spacing w:line="360" w:lineRule="auto"/>
+        <w:jc w:val="both"/>
+        <w:rPr>
+          <w:lang w:val="bg-BG"/>
+        </w:rPr>
+      </w:pPr>
+      <w:r>
+        <w:rPr>
+          <w:b/>
+          <w:bCs w:val="0"/>
+          <w:lang w:val="bg-BG"/>
+        </w:rPr>
+        <w:t>Недостатъци</w:t>
+      </w:r>
+      <w:r>
+        <w:rPr>
+          <w:lang w:val="bg-BG"/>
+        </w:rPr>
+        <w:t>:</w:t>
+      </w:r>
+    </w:p>
+    <w:p>
+      <w:pPr>
+        <w:pStyle w:val="ListParagraph"/>
+        <w:numPr>
+          <w:ilvl w:val="0"/>
+          <w:numId w:val="20"/>
+        </w:numPr>
+        <w:spacing w:line="360" w:lineRule="auto"/>
+        <w:jc w:val="both"/>
+        <w:rPr>
+          <w:lang w:val="bg-BG"/>
+        </w:rPr>
+      </w:pPr>
+      <w:r>
+        <w:rPr>
+          <w:lang w:val="bg-BG"/>
+        </w:rPr>
+        <w:t>Силно нелинейни;</w:t>
+      </w:r>
+    </w:p>
+    <w:p>
+      <w:pPr>
+        <w:pStyle w:val="ListParagraph"/>
+        <w:numPr>
+          <w:ilvl w:val="0"/>
+          <w:numId w:val="20"/>
+        </w:numPr>
+        <w:spacing w:line="360" w:lineRule="auto"/>
+        <w:jc w:val="both"/>
+        <w:rPr>
+          <w:lang w:val="bg-BG"/>
+        </w:rPr>
+      </w:pPr>
+      <w:r>
+        <w:rPr>
+          <w:lang w:val="bg-BG"/>
+        </w:rPr>
+        <w:t>Ограничен температурен обхват;</w:t>
+      </w:r>
+    </w:p>
+    <w:p>
+      <w:pPr>
+        <w:pStyle w:val="ListParagraph"/>
+        <w:numPr>
+          <w:ilvl w:val="0"/>
+          <w:numId w:val="20"/>
+        </w:numPr>
+        <w:spacing w:line="360" w:lineRule="auto"/>
+        <w:jc w:val="both"/>
+        <w:rPr>
+          <w:lang w:val="bg-BG"/>
+        </w:rPr>
+      </w:pPr>
+      <w:r>
+        <w:rPr>
+          <w:lang w:val="bg-BG"/>
+        </w:rPr>
+        <w:t>Необходимост от стабилен източник на напрежение;</w:t>
+      </w:r>
+    </w:p>
+    <w:p>
+      <w:pPr>
+        <w:pStyle w:val="ListParagraph"/>
+        <w:numPr>
+          <w:ilvl w:val="0"/>
+          <w:numId w:val="20"/>
+        </w:numPr>
+        <w:spacing w:line="360" w:lineRule="auto"/>
+        <w:jc w:val="both"/>
+        <w:rPr>
+          <w:lang w:val="bg-BG"/>
+        </w:rPr>
+      </w:pPr>
+      <w:r>
+        <w:rPr>
+          <w:lang w:val="bg-BG"/>
+        </w:rPr>
+        <w:t>Самонагрява</w:t>
+      </w:r>
+      <w:r>
+        <w:rPr>
+          <w:lang w:val="bg-BG"/>
+        </w:rPr>
+        <w:t>т се</w:t>
+      </w:r>
+      <w:r>
+        <w:rPr>
+          <w:lang w:val="bg-BG"/>
+        </w:rPr>
+        <w:t>.</w:t>
+      </w:r>
+    </w:p>
+    <w:p>
+      <w:pPr>
+        <w:jc w:val="center"/>
+        <w:rPr>
+          <w:rFonts w:eastAsia="Times New Roman"/>
+          <w:b/>
+          <w:sz w:val="32"/>
+          <w:szCs w:val="32"/>
+          <w:lang w:val="en-US"/>
+        </w:rPr>
+      </w:pPr>
+      <w:r>
+        <w:rPr>
+          <w:lang w:val="en-US"/>
+        </w:rPr>
+        <w:br w:type="page"/>
+      </w:r>
+    </w:p>
+    <w:p>
+      <w:pPr>
+        <w:pStyle w:val="Heading3"/>
+      </w:pPr>
+      <w:r>
+        <w:rPr>
+          <w:lang w:val="en-US"/>
+        </w:rPr>
+        <w:lastRenderedPageBreak/>
+        <w:t>RTD</w:t>
+      </w:r>
+      <w:r>
+        <w:t xml:space="preserve"> сензори</w:t>
+      </w:r>
+    </w:p>
+    <w:p>
+      <w:pPr>
+        <w:pStyle w:val="Heading3"/>
+      </w:pPr>
+      <w:r>
+        <w:t>Полупроводникови сензори</w:t>
+      </w:r>
+    </w:p>
+    <w:p>
+      <w:pPr>
+        <w:pStyle w:val="Heading3"/>
+      </w:pPr>
+      <w:r>
+        <w:t>Термодвойки</w:t>
+      </w:r>
+    </w:p>
+    <w:p>
+      <w:pPr>
+        <w:pStyle w:val="Heading3"/>
+      </w:pPr>
+      <w:r>
+        <w:t>Сравнение между различните видове сензори</w:t>
+      </w:r>
+    </w:p>
+    <w:p>
+      <w:pPr>
+        <w:rPr>
+          <w:lang w:val="bg-BG"/>
+        </w:rPr>
+      </w:pPr>
     </w:p>
     <w:p>
       <w:pPr>
@@ -2440,7 +2998,32 @@
         <w:pStyle w:val="Heading2"/>
       </w:pPr>
       <w:r>
-        <w:lastRenderedPageBreak/>
+        <w:t>Съществуващи решения</w:t>
+      </w:r>
+    </w:p>
+    <w:p>
+      <w:pPr>
+        <w:spacing w:line="360" w:lineRule="auto"/>
+        <w:ind w:firstLine="720"/>
+        <w:jc w:val="both"/>
+        <w:rPr>
+          <w:rFonts w:eastAsia="Times New Roman"/>
+          <w:lang w:val="bg-BG"/>
+        </w:rPr>
+      </w:pPr>
+      <w:r>
+        <w:rPr>
+          <w:rFonts w:eastAsia="Times New Roman"/>
+          <w:lang w:val="bg-BG"/>
+        </w:rPr>
+        <w:t>Този</w:t>
+      </w:r>
+    </w:p>
+    <w:p>
+      <w:pPr>
+        <w:pStyle w:val="Heading2"/>
+      </w:pPr>
+      <w:r>
         <w:t>Заключение:</w:t>
       </w:r>
     </w:p>
@@ -2814,7 +3397,7 @@
         </w:rPr>
         <w:t xml:space="preserve"> </w:t>
       </w:r>
-      <w:hyperlink r:id="rId9" w:history="1">
+      <w:hyperlink r:id="rId11" w:history="1">
         <w:r>
           <w:rPr>
             <w:rStyle w:val="Hyperlink"/>
@@ -2841,7 +3424,7 @@
       <w:r>
         <w:t xml:space="preserve"> </w:t>
       </w:r>
-      <w:hyperlink r:id="rId10" w:history="1">
+      <w:hyperlink r:id="rId12" w:history="1">
         <w:r>
           <w:rPr>
             <w:rStyle w:val="Hyperlink"/>
@@ -2871,7 +3454,7 @@
         </w:rPr>
         <w:t xml:space="preserve"> </w:t>
       </w:r>
-      <w:hyperlink r:id="rId11" w:history="1">
+      <w:hyperlink r:id="rId13" w:history="1">
         <w:r>
           <w:rPr>
             <w:rStyle w:val="Hyperlink"/>
@@ -2909,7 +3492,7 @@
         </w:rPr>
         <w:t xml:space="preserve"> </w:t>
       </w:r>
-      <w:hyperlink r:id="rId12" w:history="1">
+      <w:hyperlink r:id="rId14" w:history="1">
         <w:r>
           <w:rPr>
             <w:rStyle w:val="Hyperlink"/>
@@ -2957,7 +3540,99 @@
         </w:rPr>
         <w:t xml:space="preserve"> </w:t>
       </w:r>
-      <w:hyperlink r:id="rId13" w:history="1">
+      <w:hyperlink r:id="rId15" w:history="1">
+        <w:r>
+          <w:rPr>
+            <w:rStyle w:val="Hyperlink"/>
+            <w:color w:val="auto"/>
+            <w:lang w:val="bg-BG"/>
+          </w:rPr>
+          <w:t>Fiber-Optic Temperature Measurement</w:t>
+        </w:r>
+        <w:r>
+          <w:rPr>
+            <w:rStyle w:val="Hyperlink"/>
+            <w:color w:val="auto"/>
+            <w:lang w:val="en-US"/>
+          </w:rPr>
+          <w:t xml:space="preserve"> – OMEGA</w:t>
+        </w:r>
+      </w:hyperlink>
+    </w:p>
+    <w:p>
+      <w:pPr>
+        <w:spacing w:line="360" w:lineRule="auto"/>
+        <w:rPr>
+          <w:lang w:val="en-US"/>
+        </w:rPr>
+      </w:pPr>
+      <w:r>
+        <w:rPr>
+          <w:lang w:val="en-US"/>
+        </w:rPr>
+        <w:t>[6]</w:t>
+      </w:r>
+      <w:r>
+        <w:rPr>
+          <w:lang w:val="bg-BG"/>
+        </w:rPr>
+        <w:t xml:space="preserve"> </w:t>
+      </w:r>
+      <w:hyperlink r:id="rId16" w:history="1">
+        <w:r>
+          <w:rPr>
+            <w:rStyle w:val="Hyperlink"/>
+            <w:color w:val="auto"/>
+            <w:lang w:val="bg-BG"/>
+          </w:rPr>
+          <w:t>Temperature sensing fundamentals</w:t>
+        </w:r>
+        <w:r>
+          <w:rPr>
+            <w:rStyle w:val="Hyperlink"/>
+            <w:color w:val="auto"/>
+            <w:lang w:val="bg-BG"/>
+          </w:rPr>
+          <w:t xml:space="preserve"> – </w:t>
+        </w:r>
+        <w:r>
+          <w:rPr>
+            <w:rStyle w:val="Hyperlink"/>
+            <w:color w:val="auto"/>
+            <w:lang w:val="en-US"/>
+          </w:rPr>
+          <w:t>Texas Instruments</w:t>
+        </w:r>
+      </w:hyperlink>
+    </w:p>
+    <w:p>
+      <w:pPr>
+        <w:spacing w:line="360" w:lineRule="auto"/>
+        <w:rPr>
+          <w:lang w:val="en-US"/>
+        </w:rPr>
+      </w:pPr>
+      <w:r>
+        <w:rPr>
+          <w:lang w:val="en-US"/>
+        </w:rPr>
+        <w:t>[7]</w:t>
+      </w:r>
+      <w:r>
+        <w:rPr>
+          <w:lang w:val="bg-BG"/>
+        </w:rPr>
+        <w:t xml:space="preserve"> </w:t>
+      </w:r>
+      <w:hyperlink r:id="rId17" w:history="1">
+        <w:r>
+          <w:rPr>
+            <w:rStyle w:val="Hyperlink"/>
+            <w:color w:val="auto"/>
+            <w:lang w:val="bg-BG"/>
+          </w:rPr>
+          <w:t xml:space="preserve">Temperature </w:t>
+        </w:r>
         <w:proofErr w:type="spellStart"/>
         <w:r>
           <w:rPr>
@@ -2965,7 +3640,7 @@
             <w:color w:val="auto"/>
             <w:lang w:val="bg-BG"/>
           </w:rPr>
-          <w:t>Fiber-Optic</w:t>
+          <w:t>Sensor</w:t>
         </w:r>
         <w:proofErr w:type="spellEnd"/>
         <w:r>
@@ -2983,7 +3658,7 @@
             <w:color w:val="auto"/>
             <w:lang w:val="bg-BG"/>
           </w:rPr>
-          <w:t>Temperature</w:t>
+          <w:t>Comparison</w:t>
         </w:r>
         <w:proofErr w:type="spellEnd"/>
         <w:r>
@@ -3001,16 +3676,32 @@
             <w:color w:val="auto"/>
             <w:lang w:val="bg-BG"/>
           </w:rPr>
-          <w:t>Measurement</w:t>
+          <w:t>Guide</w:t>
         </w:r>
         <w:proofErr w:type="spellEnd"/>
         <w:r>
           <w:rPr>
             <w:rStyle w:val="Hyperlink"/>
             <w:color w:val="auto"/>
+            <w:lang w:val="bg-BG"/>
+          </w:rPr>
+          <w:t xml:space="preserve"> </w:t>
+        </w:r>
+        <w:r>
+          <w:rPr>
+            <w:rStyle w:val="Hyperlink"/>
+            <w:color w:val="auto"/>
+            <w:lang w:val="bg-BG"/>
+          </w:rPr>
+          <w:t xml:space="preserve">– </w:t>
+        </w:r>
+        <w:r>
+          <w:rPr>
+            <w:rStyle w:val="Hyperlink"/>
+            <w:color w:val="auto"/>
             <w:lang w:val="en-US"/>
           </w:rPr>
-          <w:t xml:space="preserve"> – OMEGA</w:t>
+          <w:t>WATLOW</w:t>
         </w:r>
       </w:hyperlink>
     </w:p>
@@ -3025,34 +3716,6 @@
         <w:rPr>
           <w:lang w:val="en-US"/>
         </w:rPr>
-        <w:t>[6]</w:t>
-      </w:r>
-    </w:p>
-    <w:p>
-      <w:pPr>
-        <w:spacing w:line="360" w:lineRule="auto"/>
-        <w:rPr>
-          <w:lang w:val="en-US"/>
-        </w:rPr>
-      </w:pPr>
-      <w:r>
-        <w:rPr>
-          <w:lang w:val="en-US"/>
-        </w:rPr>
-        <w:t>[7]</w:t>
-      </w:r>
-    </w:p>
-    <w:p>
-      <w:pPr>
-        <w:spacing w:line="360" w:lineRule="auto"/>
-        <w:rPr>
-          <w:lang w:val="en-US"/>
-        </w:rPr>
-      </w:pPr>
-      <w:r>
-        <w:rPr>
-          <w:lang w:val="en-US"/>
-        </w:rPr>
         <w:t>[8]</w:t>
       </w:r>
     </w:p>
@@ -3294,7 +3957,7 @@
       </w:pPr>
     </w:p>
     <w:sectPr>
-      <w:footerReference w:type="default" r:id="rId14"/>
+      <w:footerReference w:type="default" r:id="rId18"/>
       <w:pgSz w:w="11909" w:h="16834"/>
       <w:pgMar w:top="1418" w:right="1134" w:bottom="1418" w:left="1701" w:header="720" w:footer="720" w:gutter="0"/>
       <w:pgNumType w:start="1"/>
@@ -3520,6 +4183,232 @@
     </w:lvl>
   </w:abstractNum>
   <w:abstractNum w:abstractNumId="1" w15:restartNumberingAfterBreak="0">
+    <w:nsid w:val="1C260223"/>
+    <w:multiLevelType w:val="hybridMultilevel"/>
+    <w:tmpl w:val="40C64E88"/>
+    <w:lvl w:ilvl="0" w:tplc="04090001">
+      <w:start w:val="1"/>
+      <w:numFmt w:val="bullet"/>
+      <w:lvlText w:val=""/>
+      <w:lvlJc w:val="left"/>
+      <w:pPr>
+        <w:ind w:left="720" w:hanging="360"/>
+      </w:pPr>
+      <w:rPr>
+        <w:rFonts w:ascii="Symbol" w:hAnsi="Symbol" w:hint="default"/>
+      </w:rPr>
+    </w:lvl>
+    <w:lvl w:ilvl="1" w:tplc="04090003" w:tentative="1">
+      <w:start w:val="1"/>
+      <w:numFmt w:val="bullet"/>
+      <w:lvlText w:val="o"/>
+      <w:lvlJc w:val="left"/>
+      <w:pPr>
+        <w:ind w:left="1440" w:hanging="360"/>
+      </w:pPr>
+      <w:rPr>
+        <w:rFonts w:ascii="Courier New" w:hAnsi="Courier New" w:cs="Courier New" w:hint="default"/>
+      </w:rPr>
+    </w:lvl>
+    <w:lvl w:ilvl="2" w:tplc="04090005" w:tentative="1">
+      <w:start w:val="1"/>
+      <w:numFmt w:val="bullet"/>
+      <w:lvlText w:val=""/>
+      <w:lvlJc w:val="left"/>
+      <w:pPr>
+        <w:ind w:left="2160" w:hanging="360"/>
+      </w:pPr>
+      <w:rPr>
+        <w:rFonts w:ascii="Wingdings" w:hAnsi="Wingdings" w:hint="default"/>
+      </w:rPr>
+    </w:lvl>
+    <w:lvl w:ilvl="3" w:tplc="04090001" w:tentative="1">
+      <w:start w:val="1"/>
+      <w:numFmt w:val="bullet"/>
+      <w:lvlText w:val=""/>
+      <w:lvlJc w:val="left"/>
+      <w:pPr>
+        <w:ind w:left="2880" w:hanging="360"/>
+      </w:pPr>
+      <w:rPr>
+        <w:rFonts w:ascii="Symbol" w:hAnsi="Symbol" w:hint="default"/>
+      </w:rPr>
+    </w:lvl>
+    <w:lvl w:ilvl="4" w:tplc="04090003" w:tentative="1">
+      <w:start w:val="1"/>
+      <w:numFmt w:val="bullet"/>
+      <w:lvlText w:val="o"/>
+      <w:lvlJc w:val="left"/>
+      <w:pPr>
+        <w:ind w:left="3600" w:hanging="360"/>
+      </w:pPr>
+      <w:rPr>
+        <w:rFonts w:ascii="Courier New" w:hAnsi="Courier New" w:cs="Courier New" w:hint="default"/>
+      </w:rPr>
+    </w:lvl>
+    <w:lvl w:ilvl="5" w:tplc="04090005" w:tentative="1">
+      <w:start w:val="1"/>
+      <w:numFmt w:val="bullet"/>
+      <w:lvlText w:val=""/>
+      <w:lvlJc w:val="left"/>
+      <w:pPr>
+        <w:ind w:left="4320" w:hanging="360"/>
+      </w:pPr>
+      <w:rPr>
+        <w:rFonts w:ascii="Wingdings" w:hAnsi="Wingdings" w:hint="default"/>
+      </w:rPr>
+    </w:lvl>
+    <w:lvl w:ilvl="6" w:tplc="04090001" w:tentative="1">
+      <w:start w:val="1"/>
+      <w:numFmt w:val="bullet"/>
+      <w:lvlText w:val=""/>
+      <w:lvlJc w:val="left"/>
+      <w:pPr>
+        <w:ind w:left="5040" w:hanging="360"/>
+      </w:pPr>
+      <w:rPr>
+        <w:rFonts w:ascii="Symbol" w:hAnsi="Symbol" w:hint="default"/>
+      </w:rPr>
+    </w:lvl>
+    <w:lvl w:ilvl="7" w:tplc="04090003" w:tentative="1">
+      <w:start w:val="1"/>
+      <w:numFmt w:val="bullet"/>
+      <w:lvlText w:val="o"/>
+      <w:lvlJc w:val="left"/>
+      <w:pPr>
+        <w:ind w:left="5760" w:hanging="360"/>
+      </w:pPr>
+      <w:rPr>
+        <w:rFonts w:ascii="Courier New" w:hAnsi="Courier New" w:cs="Courier New" w:hint="default"/>
+      </w:rPr>
+    </w:lvl>
+    <w:lvl w:ilvl="8" w:tplc="04090005" w:tentative="1">
+      <w:start w:val="1"/>
+      <w:numFmt w:val="bullet"/>
+      <w:lvlText w:val=""/>
+      <w:lvlJc w:val="left"/>
+      <w:pPr>
+        <w:ind w:left="6480" w:hanging="360"/>
+      </w:pPr>
+      <w:rPr>
+        <w:rFonts w:ascii="Wingdings" w:hAnsi="Wingdings" w:hint="default"/>
+      </w:rPr>
+    </w:lvl>
+  </w:abstractNum>
+  <w:abstractNum w:abstractNumId="2" w15:restartNumberingAfterBreak="0">
+    <w:nsid w:val="26EA1882"/>
+    <w:multiLevelType w:val="hybridMultilevel"/>
+    <w:tmpl w:val="D8585B72"/>
+    <w:lvl w:ilvl="0" w:tplc="04090001">
+      <w:start w:val="1"/>
+      <w:numFmt w:val="bullet"/>
+      <w:lvlText w:val=""/>
+      <w:lvlJc w:val="left"/>
+      <w:pPr>
+        <w:ind w:left="720" w:hanging="360"/>
+      </w:pPr>
+      <w:rPr>
+        <w:rFonts w:ascii="Symbol" w:hAnsi="Symbol" w:hint="default"/>
+      </w:rPr>
+    </w:lvl>
+    <w:lvl w:ilvl="1" w:tplc="04090003" w:tentative="1">
+      <w:start w:val="1"/>
+      <w:numFmt w:val="bullet"/>
+      <w:lvlText w:val="o"/>
+      <w:lvlJc w:val="left"/>
+      <w:pPr>
+        <w:ind w:left="1440" w:hanging="360"/>
+      </w:pPr>
+      <w:rPr>
+        <w:rFonts w:ascii="Courier New" w:hAnsi="Courier New" w:cs="Courier New" w:hint="default"/>
+      </w:rPr>
+    </w:lvl>
+    <w:lvl w:ilvl="2" w:tplc="04090005" w:tentative="1">
+      <w:start w:val="1"/>
+      <w:numFmt w:val="bullet"/>
+      <w:lvlText w:val=""/>
+      <w:lvlJc w:val="left"/>
+      <w:pPr>
+        <w:ind w:left="2160" w:hanging="360"/>
+      </w:pPr>
+      <w:rPr>
+        <w:rFonts w:ascii="Wingdings" w:hAnsi="Wingdings" w:hint="default"/>
+      </w:rPr>
+    </w:lvl>
+    <w:lvl w:ilvl="3" w:tplc="04090001" w:tentative="1">
+      <w:start w:val="1"/>
+      <w:numFmt w:val="bullet"/>
+      <w:lvlText w:val=""/>
+      <w:lvlJc w:val="left"/>
+      <w:pPr>
+        <w:ind w:left="2880" w:hanging="360"/>
+      </w:pPr>
+      <w:rPr>
+        <w:rFonts w:ascii="Symbol" w:hAnsi="Symbol" w:hint="default"/>
+      </w:rPr>
+    </w:lvl>
+    <w:lvl w:ilvl="4" w:tplc="04090003" w:tentative="1">
+      <w:start w:val="1"/>
+      <w:numFmt w:val="bullet"/>
+      <w:lvlText w:val="o"/>
+      <w:lvlJc w:val="left"/>
+      <w:pPr>
+        <w:ind w:left="3600" w:hanging="360"/>
+      </w:pPr>
+      <w:rPr>
+        <w:rFonts w:ascii="Courier New" w:hAnsi="Courier New" w:cs="Courier New" w:hint="default"/>
+      </w:rPr>
+    </w:lvl>
+    <w:lvl w:ilvl="5" w:tplc="04090005" w:tentative="1">
+      <w:start w:val="1"/>
+      <w:numFmt w:val="bullet"/>
+      <w:lvlText w:val=""/>
+      <w:lvlJc w:val="left"/>
+      <w:pPr>
+        <w:ind w:left="4320" w:hanging="360"/>
+      </w:pPr>
+      <w:rPr>
+        <w:rFonts w:ascii="Wingdings" w:hAnsi="Wingdings" w:hint="default"/>
+      </w:rPr>
+    </w:lvl>
+    <w:lvl w:ilvl="6" w:tplc="04090001" w:tentative="1">
+      <w:start w:val="1"/>
+      <w:numFmt w:val="bullet"/>
+      <w:lvlText w:val=""/>
+      <w:lvlJc w:val="left"/>
+      <w:pPr>
+        <w:ind w:left="5040" w:hanging="360"/>
+      </w:pPr>
+      <w:rPr>
+        <w:rFonts w:ascii="Symbol" w:hAnsi="Symbol" w:hint="default"/>
+      </w:rPr>
+    </w:lvl>
+    <w:lvl w:ilvl="7" w:tplc="04090003" w:tentative="1">
+      <w:start w:val="1"/>
+      <w:numFmt w:val="bullet"/>
+      <w:lvlText w:val="o"/>
+      <w:lvlJc w:val="left"/>
+      <w:pPr>
+        <w:ind w:left="5760" w:hanging="360"/>
+      </w:pPr>
+      <w:rPr>
+        <w:rFonts w:ascii="Courier New" w:hAnsi="Courier New" w:cs="Courier New" w:hint="default"/>
+      </w:rPr>
+    </w:lvl>
+    <w:lvl w:ilvl="8" w:tplc="04090005" w:tentative="1">
+      <w:start w:val="1"/>
+      <w:numFmt w:val="bullet"/>
+      <w:lvlText w:val=""/>
+      <w:lvlJc w:val="left"/>
+      <w:pPr>
+        <w:ind w:left="6480" w:hanging="360"/>
+      </w:pPr>
+      <w:rPr>
+        <w:rFonts w:ascii="Wingdings" w:hAnsi="Wingdings" w:hint="default"/>
+      </w:rPr>
+    </w:lvl>
+  </w:abstractNum>
+  <w:abstractNum w:abstractNumId="3" w15:restartNumberingAfterBreak="0">
     <w:nsid w:val="282A095F"/>
     <w:multiLevelType w:val="multilevel"/>
     <w:tmpl w:val="E3BAF660"/>
@@ -3608,7 +4497,7 @@
       </w:pPr>
     </w:lvl>
   </w:abstractNum>
-  <w:abstractNum w:abstractNumId="2" w15:restartNumberingAfterBreak="0">
+  <w:abstractNum w:abstractNumId="4" w15:restartNumberingAfterBreak="0">
     <w:nsid w:val="29624A27"/>
     <w:multiLevelType w:val="hybridMultilevel"/>
     <w:tmpl w:val="648A7E14"/>
@@ -3697,7 +4586,7 @@
       </w:pPr>
     </w:lvl>
   </w:abstractNum>
-  <w:abstractNum w:abstractNumId="3" w15:restartNumberingAfterBreak="0">
+  <w:abstractNum w:abstractNumId="5" w15:restartNumberingAfterBreak="0">
     <w:nsid w:val="2B8B2C86"/>
     <w:multiLevelType w:val="hybridMultilevel"/>
     <w:tmpl w:val="81983A5C"/>
@@ -3811,7 +4700,7 @@
       </w:rPr>
     </w:lvl>
   </w:abstractNum>
-  <w:abstractNum w:abstractNumId="4" w15:restartNumberingAfterBreak="0">
+  <w:abstractNum w:abstractNumId="6" w15:restartNumberingAfterBreak="0">
     <w:nsid w:val="36FD4012"/>
     <w:multiLevelType w:val="hybridMultilevel"/>
     <w:tmpl w:val="1180B7A2"/>
@@ -3924,7 +4813,7 @@
       </w:rPr>
     </w:lvl>
   </w:abstractNum>
-  <w:abstractNum w:abstractNumId="5" w15:restartNumberingAfterBreak="0">
+  <w:abstractNum w:abstractNumId="7" w15:restartNumberingAfterBreak="0">
     <w:nsid w:val="3AF10026"/>
     <w:multiLevelType w:val="hybridMultilevel"/>
     <w:tmpl w:val="9B522F62"/>
@@ -4037,7 +4926,7 @@
       </w:rPr>
     </w:lvl>
   </w:abstractNum>
-  <w:abstractNum w:abstractNumId="6" w15:restartNumberingAfterBreak="0">
+  <w:abstractNum w:abstractNumId="8" w15:restartNumberingAfterBreak="0">
     <w:nsid w:val="3F7F390A"/>
     <w:multiLevelType w:val="hybridMultilevel"/>
     <w:tmpl w:val="891C91C2"/>
@@ -4126,7 +5015,7 @@
       </w:pPr>
     </w:lvl>
   </w:abstractNum>
-  <w:abstractNum w:abstractNumId="7" w15:restartNumberingAfterBreak="0">
+  <w:abstractNum w:abstractNumId="9" w15:restartNumberingAfterBreak="0">
     <w:nsid w:val="457E24DB"/>
     <w:multiLevelType w:val="hybridMultilevel"/>
     <w:tmpl w:val="3F04E2D4"/>
@@ -4212,7 +5101,7 @@
       </w:pPr>
     </w:lvl>
   </w:abstractNum>
-  <w:abstractNum w:abstractNumId="8" w15:restartNumberingAfterBreak="0">
+  <w:abstractNum w:abstractNumId="10" w15:restartNumberingAfterBreak="0">
     <w:nsid w:val="4CC158A0"/>
     <w:multiLevelType w:val="multilevel"/>
     <w:tmpl w:val="B20CFFCA"/>
@@ -4330,7 +5219,7 @@
       </w:rPr>
     </w:lvl>
   </w:abstractNum>
-  <w:abstractNum w:abstractNumId="9" w15:restartNumberingAfterBreak="0">
+  <w:abstractNum w:abstractNumId="11" w15:restartNumberingAfterBreak="0">
     <w:nsid w:val="4EBC5632"/>
     <w:multiLevelType w:val="multilevel"/>
     <w:tmpl w:val="0409001F"/>
@@ -4420,7 +5309,7 @@
       </w:pPr>
     </w:lvl>
   </w:abstractNum>
-  <w:abstractNum w:abstractNumId="10" w15:restartNumberingAfterBreak="0">
+  <w:abstractNum w:abstractNumId="12" w15:restartNumberingAfterBreak="0">
     <w:nsid w:val="5BBE414B"/>
     <w:multiLevelType w:val="hybridMultilevel"/>
     <w:tmpl w:val="616A85A4"/>
@@ -4514,7 +5403,7 @@
       </w:pPr>
     </w:lvl>
   </w:abstractNum>
-  <w:abstractNum w:abstractNumId="11" w15:restartNumberingAfterBreak="0">
+  <w:abstractNum w:abstractNumId="13" w15:restartNumberingAfterBreak="0">
     <w:nsid w:val="603362AD"/>
     <w:multiLevelType w:val="hybridMultilevel"/>
     <w:tmpl w:val="9C1A4254"/>
@@ -4628,7 +5517,7 @@
       </w:rPr>
     </w:lvl>
   </w:abstractNum>
-  <w:abstractNum w:abstractNumId="12" w15:restartNumberingAfterBreak="0">
+  <w:abstractNum w:abstractNumId="14" w15:restartNumberingAfterBreak="0">
     <w:nsid w:val="62FC1DD5"/>
     <w:multiLevelType w:val="hybridMultilevel"/>
     <w:tmpl w:val="8A4C0C18"/>
@@ -4719,7 +5608,7 @@
       </w:pPr>
     </w:lvl>
   </w:abstractNum>
-  <w:abstractNum w:abstractNumId="13" w15:restartNumberingAfterBreak="0">
+  <w:abstractNum w:abstractNumId="15" w15:restartNumberingAfterBreak="0">
     <w:nsid w:val="6B352844"/>
     <w:multiLevelType w:val="hybridMultilevel"/>
     <w:tmpl w:val="C004D6CE"/>
@@ -4805,7 +5694,7 @@
       </w:pPr>
     </w:lvl>
   </w:abstractNum>
-  <w:abstractNum w:abstractNumId="14" w15:restartNumberingAfterBreak="0">
+  <w:abstractNum w:abstractNumId="16" w15:restartNumberingAfterBreak="0">
     <w:nsid w:val="77A66CC0"/>
     <w:multiLevelType w:val="hybridMultilevel"/>
     <w:tmpl w:val="85F8E3DA"/>
@@ -4918,7 +5807,7 @@
       </w:rPr>
     </w:lvl>
   </w:abstractNum>
-  <w:abstractNum w:abstractNumId="15" w15:restartNumberingAfterBreak="0">
+  <w:abstractNum w:abstractNumId="17" w15:restartNumberingAfterBreak="0">
     <w:nsid w:val="7FDF723F"/>
     <w:multiLevelType w:val="hybridMultilevel"/>
     <w:tmpl w:val="76F2B506"/>
@@ -5032,64 +5921,70 @@
     </w:lvl>
   </w:abstractNum>
   <w:num w:numId="1" w16cid:durableId="859129365">
+    <w:abstractNumId w:val="10"/>
+  </w:num>
+  <w:num w:numId="2" w16cid:durableId="822892617">
+    <w:abstractNumId w:val="11"/>
+  </w:num>
+  <w:num w:numId="3" w16cid:durableId="40599379">
+    <w:abstractNumId w:val="13"/>
+  </w:num>
+  <w:num w:numId="4" w16cid:durableId="1563104505">
+    <w:abstractNumId w:val="4"/>
+  </w:num>
+  <w:num w:numId="5" w16cid:durableId="2108190922">
     <w:abstractNumId w:val="8"/>
   </w:num>
-  <w:num w:numId="2" w16cid:durableId="822892617">
+  <w:num w:numId="6" w16cid:durableId="2146115286">
+    <w:abstractNumId w:val="14"/>
+  </w:num>
+  <w:num w:numId="7" w16cid:durableId="2066760808">
+    <w:abstractNumId w:val="12"/>
+  </w:num>
+  <w:num w:numId="8" w16cid:durableId="544025670">
+    <w:abstractNumId w:val="6"/>
+  </w:num>
+  <w:num w:numId="9" w16cid:durableId="1154764038">
+    <w:abstractNumId w:val="5"/>
+  </w:num>
+  <w:num w:numId="10" w16cid:durableId="306513040">
     <w:abstractNumId w:val="9"/>
   </w:num>
-  <w:num w:numId="3" w16cid:durableId="40599379">
-    <w:abstractNumId w:val="11"/>
-  </w:num>
-  <w:num w:numId="4" w16cid:durableId="1563104505">
-    <w:abstractNumId w:val="2"/>
-  </w:num>
-  <w:num w:numId="5" w16cid:durableId="2108190922">
-    <w:abstractNumId w:val="6"/>
-  </w:num>
-  <w:num w:numId="6" w16cid:durableId="2146115286">
-    <w:abstractNumId w:val="12"/>
-  </w:num>
-  <w:num w:numId="7" w16cid:durableId="2066760808">
-    <w:abstractNumId w:val="10"/>
-  </w:num>
-  <w:num w:numId="8" w16cid:durableId="544025670">
-    <w:abstractNumId w:val="4"/>
-  </w:num>
-  <w:num w:numId="9" w16cid:durableId="1154764038">
-    <w:abstractNumId w:val="3"/>
-  </w:num>
-  <w:num w:numId="10" w16cid:durableId="306513040">
-    <w:abstractNumId w:val="7"/>
-  </w:num>
   <w:num w:numId="11" w16cid:durableId="271397670">
-    <w:abstractNumId w:val="14"/>
+    <w:abstractNumId w:val="16"/>
   </w:num>
   <w:num w:numId="12" w16cid:durableId="314846683">
-    <w:abstractNumId w:val="9"/>
+    <w:abstractNumId w:val="11"/>
     <w:lvlOverride w:ilvl="0">
       <w:startOverride w:val="1"/>
     </w:lvlOverride>
   </w:num>
   <w:num w:numId="13" w16cid:durableId="781267082">
-    <w:abstractNumId w:val="9"/>
+    <w:abstractNumId w:val="11"/>
     <w:lvlOverride w:ilvl="0">
       <w:startOverride w:val="1"/>
     </w:lvlOverride>
   </w:num>
   <w:num w:numId="14" w16cid:durableId="454369338">
+    <w:abstractNumId w:val="17"/>
+  </w:num>
+  <w:num w:numId="15" w16cid:durableId="1102453844">
     <w:abstractNumId w:val="15"/>
   </w:num>
-  <w:num w:numId="15" w16cid:durableId="1102453844">
-    <w:abstractNumId w:val="13"/>
-  </w:num>
   <w:num w:numId="16" w16cid:durableId="1557202928">
-    <w:abstractNumId w:val="1"/>
+    <w:abstractNumId w:val="3"/>
   </w:num>
   <w:num w:numId="17" w16cid:durableId="1047875111">
     <w:abstractNumId w:val="0"/>
   </w:num>
   <w:num w:numId="18" w16cid:durableId="833031349">
-    <w:abstractNumId w:val="5"/>
+    <w:abstractNumId w:val="7"/>
+  </w:num>
+  <w:num w:numId="19" w16cid:durableId="1583179723">
+    <w:abstractNumId w:val="1"/>
+  </w:num>
+  <w:num w:numId="20" w16cid:durableId="532884887">
+    <w:abstractNumId w:val="2"/>
   </w:num>
 </w:numbering>
 </file>

</xml_diff>

<commit_message>
Wrote the RTD chapter
</commit_message>
<xml_diff>
--- a/Documentation/DR_Iliyan_Antov_101220020.docx
+++ b/Documentation/DR_Iliyan_Antov_101220020.docx
@@ -476,19 +476,8 @@
           <w:szCs w:val="32"/>
           <w:lang w:val="bg-BG"/>
         </w:rPr>
-        <w:t xml:space="preserve">ас. Николай </w:t>
-      </w:r>
-      <w:proofErr w:type="spellStart"/>
-      <w:r>
-        <w:rPr>
-          <w:rFonts w:eastAsia="Times New Roman"/>
-          <w:sz w:val="32"/>
-          <w:szCs w:val="32"/>
-          <w:lang w:val="bg-BG"/>
-        </w:rPr>
-        <w:t>Тюлиев</w:t>
-      </w:r>
-      <w:proofErr w:type="spellEnd"/>
+        <w:t>ас. Николай Тюлиев</w:t>
+      </w:r>
     </w:p>
     <w:p>
       <w:pPr>
@@ -1774,6 +1763,13 @@
       <w:r>
         <w:t>Контактни и безконтактни температурни сензори</w:t>
       </w:r>
+      <w:r>
+        <w:rPr>
+          <w:vertAlign w:val="superscript"/>
+          <w:lang w:val="en-US"/>
+        </w:rPr>
+        <w:t>[3][4]</w:t>
+      </w:r>
     </w:p>
     <w:p>
       <w:pPr>
@@ -1790,22 +1786,7 @@
           <w:rFonts w:eastAsia="Times New Roman"/>
           <w:lang w:val="bg-BG"/>
         </w:rPr>
-        <w:t>Най-общо, електронните температурни сензори могат да се разделят в две групи – контактни и безконтактни</w:t>
-      </w:r>
-      <w:r>
-        <w:rPr>
-          <w:rFonts w:eastAsia="Times New Roman"/>
-          <w:vertAlign w:val="superscript"/>
-          <w:lang w:val="en-US"/>
-        </w:rPr>
-        <w:t>[3][4]</w:t>
-      </w:r>
-      <w:r>
-        <w:rPr>
-          <w:rFonts w:eastAsia="Times New Roman"/>
-          <w:lang w:val="bg-BG"/>
-        </w:rPr>
-        <w:t xml:space="preserve">. </w:t>
+        <w:t xml:space="preserve">Най-общо, електронните температурни сензори могат да се разделят в две групи – контактни и безконтактни. </w:t>
       </w:r>
       <w:r>
         <w:rPr>
@@ -2341,6 +2322,13 @@
         </w:rPr>
         <w:t>[6]</w:t>
       </w:r>
+      <w:r>
+        <w:rPr>
+          <w:vertAlign w:val="superscript"/>
+          <w:lang w:val="en-US"/>
+        </w:rPr>
+        <w:t>[7][8]</w:t>
+      </w:r>
     </w:p>
     <w:p>
       <w:pPr>
@@ -2370,6 +2358,12 @@
       </w:r>
       <w:r>
         <w:rPr>
+          <w:lang w:val="bg-BG"/>
+        </w:rPr>
+        <w:t xml:space="preserve"> Те обикновено се правят от полимерен или керамичен материал.</w:t>
+      </w:r>
+      <w:r>
+        <w:rPr>
           <w:lang w:val="en-US"/>
         </w:rPr>
         <w:t xml:space="preserve"> </w:t>
@@ -2438,46 +2432,32 @@
         <w:rPr>
           <w:lang w:val="bg-BG"/>
         </w:rPr>
+        <w:t xml:space="preserve"> схем</w:t>
+      </w:r>
+      <w:r>
+        <w:rPr>
+          <w:lang w:val="bg-BG"/>
+        </w:rPr>
+        <w:t xml:space="preserve">ни </w:t>
+      </w:r>
+      <w:r>
+        <w:rPr>
+          <w:lang w:val="bg-BG"/>
+        </w:rPr>
+        <w:t>символ</w:t>
+      </w:r>
+      <w:r>
+        <w:rPr>
+          <w:lang w:val="bg-BG"/>
+        </w:rPr>
+        <w:t>и</w:t>
+      </w:r>
+      <w:r>
+        <w:rPr>
+          <w:lang w:val="bg-BG"/>
+        </w:rPr>
         <w:t xml:space="preserve"> </w:t>
       </w:r>
-      <w:proofErr w:type="spellStart"/>
-      <w:r>
-        <w:rPr>
-          <w:lang w:val="bg-BG"/>
-        </w:rPr>
-        <w:t>схем</w:t>
-      </w:r>
-      <w:r>
-        <w:rPr>
-          <w:lang w:val="bg-BG"/>
-        </w:rPr>
-        <w:t>ни</w:t>
-      </w:r>
-      <w:proofErr w:type="spellEnd"/>
-      <w:r>
-        <w:rPr>
-          <w:lang w:val="bg-BG"/>
-        </w:rPr>
-        <w:t xml:space="preserve"> </w:t>
-      </w:r>
-      <w:r>
-        <w:rPr>
-          <w:lang w:val="bg-BG"/>
-        </w:rPr>
-        <w:t>символ</w:t>
-      </w:r>
-      <w:r>
-        <w:rPr>
-          <w:lang w:val="bg-BG"/>
-        </w:rPr>
-        <w:t>и</w:t>
-      </w:r>
-      <w:r>
-        <w:rPr>
-          <w:lang w:val="bg-BG"/>
-        </w:rPr>
-        <w:t xml:space="preserve"> </w:t>
-      </w:r>
       <w:r>
         <w:rPr>
           <w:lang w:val="bg-BG"/>
@@ -2493,21 +2473,14 @@
     </w:p>
     <w:p>
       <w:pPr>
+        <w:jc w:val="center"/>
+        <w:rPr>
+          <w:lang w:val="bg-BG"/>
+        </w:rPr>
+      </w:pPr>
+      <w:r>
         <w:rPr>
           <w:noProof/>
-          <w:lang w:val="en-US"/>
-        </w:rPr>
-      </w:pPr>
-    </w:p>
-    <w:p>
-      <w:pPr>
-        <w:jc w:val="center"/>
-        <w:rPr>
-          <w:lang w:val="bg-BG"/>
-        </w:rPr>
-      </w:pPr>
-      <w:r>
-        <w:rPr>
           <w:lang w:val="en-US"/>
         </w:rPr>
         <w:lastRenderedPageBreak/>
@@ -2645,31 +2618,7 @@
         <w:rPr>
           <w:lang w:val="bg-BG"/>
         </w:rPr>
-        <w:t>С</w:t>
-      </w:r>
-      <w:r>
-        <w:rPr>
-          <w:lang w:val="bg-BG"/>
-        </w:rPr>
-        <w:t>хем</w:t>
-      </w:r>
-      <w:r>
-        <w:rPr>
-          <w:lang w:val="bg-BG"/>
-        </w:rPr>
-        <w:t>ни</w:t>
-      </w:r>
-      <w:r>
-        <w:rPr>
-          <w:lang w:val="bg-BG"/>
-        </w:rPr>
-        <w:t xml:space="preserve"> символ</w:t>
-      </w:r>
-      <w:r>
-        <w:rPr>
-          <w:lang w:val="bg-BG"/>
-        </w:rPr>
-        <w:t>и и с</w:t>
+        <w:t>Схемни символи и с</w:t>
       </w:r>
       <w:r>
         <w:rPr>
@@ -2733,7 +2682,13 @@
         <w:rPr>
           <w:lang w:val="bg-BG"/>
         </w:rPr>
-        <w:t>Голяма чувствителност;</w:t>
+        <w:t>Висока</w:t>
+      </w:r>
+      <w:r>
+        <w:rPr>
+          <w:lang w:val="bg-BG"/>
+        </w:rPr>
+        <w:t xml:space="preserve"> чувствителност;</w:t>
       </w:r>
     </w:p>
     <w:p>
@@ -2856,7 +2811,43 @@
         <w:rPr>
           <w:lang w:val="bg-BG"/>
         </w:rPr>
-        <w:t>Ограничен температурен обхват;</w:t>
+        <w:t>Ограничен температурен обхват</w:t>
+      </w:r>
+      <w:r>
+        <w:rPr>
+          <w:lang w:val="en-US"/>
+        </w:rPr>
+        <w:t xml:space="preserve"> (-10</w:t>
+      </w:r>
+      <w:r>
+        <w:rPr>
+          <w:lang w:val="en-US"/>
+        </w:rPr>
+        <w:t xml:space="preserve">0°C </w:t>
+      </w:r>
+      <w:r>
+        <w:rPr>
+          <w:lang w:val="bg-BG"/>
+        </w:rPr>
+        <w:t xml:space="preserve">до </w:t>
+      </w:r>
+      <w:r>
+        <w:rPr>
+          <w:lang w:val="en-US"/>
+        </w:rPr>
+        <w:t>+500°C</w:t>
+      </w:r>
+      <w:r>
+        <w:rPr>
+          <w:lang w:val="bg-BG"/>
+        </w:rPr>
+        <w:t>)</w:t>
+      </w:r>
+      <w:r>
+        <w:rPr>
+          <w:lang w:val="bg-BG"/>
+        </w:rPr>
+        <w:t>;</w:t>
       </w:r>
     </w:p>
     <w:p>
@@ -2876,7 +2867,13 @@
         <w:rPr>
           <w:lang w:val="bg-BG"/>
         </w:rPr>
-        <w:t>Необходимост от стабилен източник на напрежение;</w:t>
+        <w:t>Нуждаят се от</w:t>
+      </w:r>
+      <w:r>
+        <w:rPr>
+          <w:lang w:val="bg-BG"/>
+        </w:rPr>
+        <w:t xml:space="preserve"> стабилен източник на напрежение;</w:t>
       </w:r>
     </w:p>
     <w:p>
@@ -2913,19 +2910,642 @@
     </w:p>
     <w:p>
       <w:pPr>
+        <w:spacing w:line="360" w:lineRule="auto"/>
+        <w:jc w:val="both"/>
+        <w:rPr>
+          <w:lang w:val="en-US"/>
+        </w:rPr>
+      </w:pPr>
+    </w:p>
+    <w:p>
+      <w:pPr>
+        <w:pStyle w:val="Heading3"/>
+        <w:rPr>
+          <w:lang w:val="en-US"/>
+        </w:rPr>
+      </w:pPr>
+      <w:r>
+        <w:rPr>
+          <w:lang w:val="en-US"/>
+        </w:rPr>
+        <w:t>RTD</w:t>
+      </w:r>
+      <w:r>
+        <w:t xml:space="preserve"> сензори</w:t>
+      </w:r>
+    </w:p>
+    <w:p>
+      <w:pPr>
+        <w:spacing w:line="360" w:lineRule="auto"/>
+        <w:ind w:firstLine="720"/>
+        <w:jc w:val="both"/>
+        <w:rPr>
+          <w:lang w:val="en-US"/>
+        </w:rPr>
+      </w:pPr>
+      <w:r>
+        <w:rPr>
+          <w:lang w:val="bg-BG"/>
+        </w:rPr>
+        <w:t>Резистивните температурни сензори (</w:t>
+      </w:r>
+      <w:r>
+        <w:rPr>
+          <w:lang w:val="en-US"/>
+        </w:rPr>
+        <w:t xml:space="preserve">RTD </w:t>
+      </w:r>
+      <w:r>
+        <w:rPr>
+          <w:lang w:val="bg-BG"/>
+        </w:rPr>
+        <w:t>сензори</w:t>
+      </w:r>
+      <w:r>
+        <w:rPr>
+          <w:lang w:val="bg-BG"/>
+        </w:rPr>
+        <w:t>те</w:t>
+      </w:r>
+      <w:r>
+        <w:rPr>
+          <w:lang w:val="bg-BG"/>
+        </w:rPr>
+        <w:t xml:space="preserve">) </w:t>
+      </w:r>
+      <w:r>
+        <w:rPr>
+          <w:lang w:val="bg-BG"/>
+        </w:rPr>
+        <w:t xml:space="preserve">са много подобни на </w:t>
+      </w:r>
+      <w:r>
+        <w:rPr>
+          <w:lang w:val="bg-BG"/>
+        </w:rPr>
+        <w:t>термисторите</w:t>
+      </w:r>
+      <w:r>
+        <w:rPr>
+          <w:lang w:val="bg-BG"/>
+        </w:rPr>
+        <w:t xml:space="preserve"> – информацията за измерената температура се носи от съпротивлението на сензора. Главната разлика е че </w:t>
+      </w:r>
+      <w:r>
+        <w:rPr>
+          <w:lang w:val="en-US"/>
+        </w:rPr>
+        <w:t xml:space="preserve">RTD </w:t>
+      </w:r>
+      <w:r>
+        <w:rPr>
+          <w:lang w:val="bg-BG"/>
+        </w:rPr>
+        <w:t>сензорите се правят от чисти метали – най-често платина</w:t>
+      </w:r>
+      <w:r>
+        <w:rPr>
+          <w:lang w:val="bg-BG"/>
+        </w:rPr>
+        <w:t xml:space="preserve">, като съпротивлението на </w:t>
+      </w:r>
+      <w:r>
+        <w:rPr>
+          <w:lang w:val="bg-BG"/>
+        </w:rPr>
+        <w:lastRenderedPageBreak/>
+        <w:t xml:space="preserve">сензора зависи от количеството материал върху него и е необходима много точна калибрация по време на изработката му, а и периодично след това. </w:t>
+      </w:r>
+      <w:r>
+        <w:rPr>
+          <w:lang w:val="bg-BG"/>
+        </w:rPr>
+        <w:t>При измерването с такъв вид сензори</w:t>
+      </w:r>
+      <w:r>
+        <w:rPr>
+          <w:lang w:val="bg-BG"/>
+        </w:rPr>
+        <w:t xml:space="preserve"> обикновено се налага прилагане на 3- или 4-проводна схема за да се компенсират съпротивленията на свързващите проводници, които </w:t>
+      </w:r>
+      <w:r>
+        <w:rPr>
+          <w:lang w:val="bg-BG"/>
+        </w:rPr>
+        <w:t>внасят значителни шумове в измерваното когато сензорът е разположен на разстояние от измервателния апарат поради сравнително ниското съпротивление на самия сензор.</w:t>
+      </w:r>
+      <w:r>
+        <w:rPr>
+          <w:lang w:val="bg-BG"/>
+        </w:rPr>
+        <w:t xml:space="preserve"> </w:t>
+      </w:r>
+      <w:r>
+        <w:rPr>
+          <w:lang w:val="bg-BG"/>
+        </w:rPr>
+        <w:t xml:space="preserve">На </w:t>
+      </w:r>
+      <w:r>
+        <w:rPr>
+          <w:lang w:val="bg-BG"/>
+        </w:rPr>
+        <w:t xml:space="preserve">фиг. 2.2.2. </w:t>
+      </w:r>
+      <w:r>
+        <w:rPr>
+          <w:lang w:val="bg-BG"/>
+        </w:rPr>
+        <w:t xml:space="preserve">е показан стандартен сензор от типа </w:t>
+      </w:r>
+      <w:r>
+        <w:rPr>
+          <w:lang w:val="en-US"/>
+        </w:rPr>
+        <w:t>PT100,</w:t>
+      </w:r>
+      <w:r>
+        <w:rPr>
+          <w:lang w:val="bg-BG"/>
+        </w:rPr>
+        <w:t xml:space="preserve"> което е най-широко разпространения </w:t>
+      </w:r>
+      <w:r>
+        <w:rPr>
+          <w:lang w:val="en-US"/>
+        </w:rPr>
+        <w:t xml:space="preserve">RTD </w:t>
+      </w:r>
+      <w:r>
+        <w:rPr>
+          <w:lang w:val="bg-BG"/>
+        </w:rPr>
+        <w:t xml:space="preserve">сензор на пазара в днешни дни. </w:t>
+      </w:r>
+    </w:p>
+    <w:p>
+      <w:pPr>
+        <w:spacing w:line="360" w:lineRule="auto"/>
+        <w:ind w:firstLine="720"/>
+        <w:jc w:val="both"/>
+        <w:rPr>
+          <w:lang w:val="en-US"/>
+        </w:rPr>
+      </w:pPr>
+    </w:p>
+    <w:p>
+      <w:pPr>
         <w:jc w:val="center"/>
+        <w:rPr>
+          <w:lang w:val="bg-BG"/>
+        </w:rPr>
+      </w:pPr>
+      <w:r>
+        <w:rPr>
+          <w:noProof/>
+        </w:rPr>
+        <w:drawing>
+          <wp:inline distT="0" distB="0" distL="0" distR="0" wp14:anchorId="0E903436" wp14:editId="1EB7C26D">
+            <wp:extent cx="3985404" cy="2242174"/>
+            <wp:effectExtent l="0" t="0" r="0" b="6350"/>
+            <wp:docPr id="275405909" name="Picture 1" descr="RS PRO PT100 RTD Sensor, 6mm Dia, 100mm Long, 3 Wire, Probe, Class A +200°C  Max | RS"/>
+            <wp:cNvGraphicFramePr>
+              <a:graphicFrameLocks xmlns:a="http://schemas.openxmlformats.org/drawingml/2006/main" noChangeAspect="1"/>
+            </wp:cNvGraphicFramePr>
+            <a:graphic xmlns:a="http://schemas.openxmlformats.org/drawingml/2006/main">
+              <a:graphicData uri="http://schemas.openxmlformats.org/drawingml/2006/picture">
+                <pic:pic xmlns:pic="http://schemas.openxmlformats.org/drawingml/2006/picture">
+                  <pic:nvPicPr>
+                    <pic:cNvPr id="0" name="Picture 1" descr="RS PRO PT100 RTD Sensor, 6mm Dia, 100mm Long, 3 Wire, Probe, Class A +200°C  Max | RS"/>
+                    <pic:cNvPicPr>
+                      <a:picLocks noChangeAspect="1" noChangeArrowheads="1"/>
+                    </pic:cNvPicPr>
+                  </pic:nvPicPr>
+                  <pic:blipFill>
+                    <a:blip r:embed="rId11">
+                      <a:extLst>
+                        <a:ext uri="{28A0092B-C50C-407E-A947-70E740481C1C}">
+                          <a14:useLocalDpi xmlns:a14="http://schemas.microsoft.com/office/drawing/2010/main" val="0"/>
+                        </a:ext>
+                      </a:extLst>
+                    </a:blip>
+                    <a:srcRect/>
+                    <a:stretch>
+                      <a:fillRect/>
+                    </a:stretch>
+                  </pic:blipFill>
+                  <pic:spPr bwMode="auto">
+                    <a:xfrm>
+                      <a:off x="0" y="0"/>
+                      <a:ext cx="3994084" cy="2247057"/>
+                    </a:xfrm>
+                    <a:prstGeom prst="rect">
+                      <a:avLst/>
+                    </a:prstGeom>
+                    <a:noFill/>
+                    <a:ln>
+                      <a:noFill/>
+                    </a:ln>
+                  </pic:spPr>
+                </pic:pic>
+              </a:graphicData>
+            </a:graphic>
+          </wp:inline>
+        </w:drawing>
+      </w:r>
+    </w:p>
+    <w:p>
+      <w:pPr>
+        <w:jc w:val="center"/>
+        <w:rPr>
+          <w:lang w:val="en-US"/>
+        </w:rPr>
+      </w:pPr>
+      <w:r>
+        <w:rPr>
+          <w:b/>
+          <w:bCs w:val="0"/>
+          <w:lang w:val="bg-BG"/>
+        </w:rPr>
+        <w:t xml:space="preserve">Фиг. </w:t>
+      </w:r>
+      <w:r>
+        <w:rPr>
+          <w:b/>
+          <w:bCs w:val="0"/>
+          <w:lang w:val="bg-BG"/>
+        </w:rPr>
+        <w:t>2.</w:t>
+      </w:r>
+      <w:r>
+        <w:rPr>
+          <w:b/>
+          <w:bCs w:val="0"/>
+          <w:lang w:val="bg-BG"/>
+        </w:rPr>
+        <w:t>2.</w:t>
+      </w:r>
+      <w:r>
+        <w:rPr>
+          <w:b/>
+          <w:bCs w:val="0"/>
+          <w:lang w:val="en-US"/>
+        </w:rPr>
+        <w:t>2</w:t>
+      </w:r>
+      <w:r>
+        <w:rPr>
+          <w:b/>
+          <w:bCs w:val="0"/>
+          <w:lang w:val="bg-BG"/>
+        </w:rPr>
+        <w:t>.</w:t>
+      </w:r>
+      <w:r>
+        <w:rPr>
+          <w:lang w:val="bg-BG"/>
+        </w:rPr>
+        <w:t xml:space="preserve"> </w:t>
+      </w:r>
+      <w:r>
+        <w:rPr>
+          <w:lang w:val="en-US"/>
+        </w:rPr>
+        <w:t xml:space="preserve">RTD </w:t>
+      </w:r>
+      <w:r>
+        <w:rPr>
+          <w:lang w:val="bg-BG"/>
+        </w:rPr>
+        <w:t xml:space="preserve">сензор от типа </w:t>
+      </w:r>
+      <w:r>
+        <w:rPr>
+          <w:lang w:val="en-US"/>
+        </w:rPr>
+        <w:t>PT100</w:t>
+      </w:r>
+    </w:p>
+    <w:p>
+      <w:pPr>
+        <w:spacing w:line="360" w:lineRule="auto"/>
+        <w:jc w:val="both"/>
+        <w:rPr>
+          <w:lang w:val="en-US"/>
+        </w:rPr>
+      </w:pPr>
+    </w:p>
+    <w:p>
+      <w:pPr>
+        <w:spacing w:line="360" w:lineRule="auto"/>
+        <w:jc w:val="both"/>
+        <w:rPr>
+          <w:lang w:val="bg-BG"/>
+        </w:rPr>
+      </w:pPr>
+      <w:r>
+        <w:rPr>
+          <w:b/>
+          <w:bCs w:val="0"/>
+          <w:lang w:val="bg-BG"/>
+        </w:rPr>
+        <w:t>Предимства</w:t>
+      </w:r>
+      <w:r>
+        <w:rPr>
+          <w:lang w:val="bg-BG"/>
+        </w:rPr>
+        <w:t xml:space="preserve"> на </w:t>
+      </w:r>
+      <w:r>
+        <w:rPr>
+          <w:lang w:val="en-US"/>
+        </w:rPr>
+        <w:t xml:space="preserve">RTD </w:t>
+      </w:r>
+      <w:r>
+        <w:rPr>
+          <w:lang w:val="bg-BG"/>
+        </w:rPr>
+        <w:t>сензорите</w:t>
+      </w:r>
+      <w:r>
+        <w:rPr>
+          <w:lang w:val="bg-BG"/>
+        </w:rPr>
+        <w:t>:</w:t>
+      </w:r>
+    </w:p>
+    <w:p>
+      <w:pPr>
+        <w:pStyle w:val="ListParagraph"/>
+        <w:numPr>
+          <w:ilvl w:val="0"/>
+          <w:numId w:val="19"/>
+        </w:numPr>
+        <w:spacing w:line="360" w:lineRule="auto"/>
+        <w:jc w:val="both"/>
+        <w:rPr>
+          <w:lang w:val="bg-BG"/>
+        </w:rPr>
+      </w:pPr>
+      <w:r>
+        <w:rPr>
+          <w:lang w:val="bg-BG"/>
+        </w:rPr>
+        <w:t xml:space="preserve">Голяма </w:t>
+      </w:r>
+      <w:r>
+        <w:rPr>
+          <w:lang w:val="bg-BG"/>
+        </w:rPr>
+        <w:t>стабилност и точност;</w:t>
+      </w:r>
+    </w:p>
+    <w:p>
+      <w:pPr>
+        <w:pStyle w:val="ListParagraph"/>
+        <w:numPr>
+          <w:ilvl w:val="0"/>
+          <w:numId w:val="19"/>
+        </w:numPr>
+        <w:spacing w:line="360" w:lineRule="auto"/>
+        <w:jc w:val="both"/>
+        <w:rPr>
+          <w:lang w:val="bg-BG"/>
+        </w:rPr>
+      </w:pPr>
+      <w:r>
+        <w:rPr>
+          <w:lang w:val="bg-BG"/>
+        </w:rPr>
+        <w:t>Висока линейност;</w:t>
+      </w:r>
+    </w:p>
+    <w:p>
+      <w:pPr>
+        <w:pStyle w:val="ListParagraph"/>
+        <w:numPr>
+          <w:ilvl w:val="0"/>
+          <w:numId w:val="19"/>
+        </w:numPr>
+        <w:spacing w:line="360" w:lineRule="auto"/>
+        <w:jc w:val="both"/>
+        <w:rPr>
+          <w:lang w:val="bg-BG"/>
+        </w:rPr>
+      </w:pPr>
+      <w:r>
+        <w:rPr>
+          <w:lang w:val="bg-BG"/>
+        </w:rPr>
+        <w:t>Сравнително ш</w:t>
+      </w:r>
+      <w:r>
+        <w:rPr>
+          <w:lang w:val="bg-BG"/>
+        </w:rPr>
+        <w:t>ирок температурен обхват</w:t>
+      </w:r>
+      <w:r>
+        <w:rPr>
+          <w:lang w:val="bg-BG"/>
+        </w:rPr>
+        <w:t xml:space="preserve"> </w:t>
+      </w:r>
+      <w:r>
+        <w:rPr>
+          <w:lang w:val="en-US"/>
+        </w:rPr>
+        <w:t>(-</w:t>
+      </w:r>
+      <w:r>
+        <w:rPr>
+          <w:lang w:val="bg-BG"/>
+        </w:rPr>
+        <w:t>24</w:t>
+      </w:r>
+      <w:r>
+        <w:rPr>
+          <w:lang w:val="en-US"/>
+        </w:rPr>
+        <w:t xml:space="preserve">0°C </w:t>
+      </w:r>
+      <w:r>
+        <w:rPr>
+          <w:lang w:val="bg-BG"/>
+        </w:rPr>
+        <w:t xml:space="preserve">до </w:t>
+      </w:r>
+      <w:r>
+        <w:rPr>
+          <w:lang w:val="en-US"/>
+        </w:rPr>
+        <w:t>+</w:t>
+      </w:r>
+      <w:r>
+        <w:rPr>
+          <w:lang w:val="bg-BG"/>
+        </w:rPr>
+        <w:t>6</w:t>
+      </w:r>
+      <w:r>
+        <w:rPr>
+          <w:lang w:val="en-US"/>
+        </w:rPr>
+        <w:t>00°C</w:t>
+      </w:r>
+      <w:r>
+        <w:rPr>
+          <w:lang w:val="bg-BG"/>
+        </w:rPr>
+        <w:t>)</w:t>
+      </w:r>
+      <w:r>
+        <w:rPr>
+          <w:lang w:val="bg-BG"/>
+        </w:rPr>
+        <w:t>;</w:t>
+      </w:r>
+    </w:p>
+    <w:p>
+      <w:pPr>
+        <w:spacing w:line="360" w:lineRule="auto"/>
+        <w:jc w:val="both"/>
+        <w:rPr>
+          <w:lang w:val="bg-BG"/>
+        </w:rPr>
+      </w:pPr>
+      <w:r>
+        <w:rPr>
+          <w:b/>
+          <w:bCs w:val="0"/>
+          <w:lang w:val="bg-BG"/>
+        </w:rPr>
+        <w:t>Недостатъци</w:t>
+      </w:r>
+      <w:r>
+        <w:rPr>
+          <w:lang w:val="bg-BG"/>
+        </w:rPr>
+        <w:t>:</w:t>
+      </w:r>
+    </w:p>
+    <w:p>
+      <w:pPr>
+        <w:pStyle w:val="ListParagraph"/>
+        <w:numPr>
+          <w:ilvl w:val="0"/>
+          <w:numId w:val="20"/>
+        </w:numPr>
+        <w:spacing w:line="360" w:lineRule="auto"/>
+        <w:jc w:val="both"/>
         <w:rPr>
           <w:rFonts w:eastAsia="Times New Roman"/>
           <w:b/>
           <w:sz w:val="32"/>
           <w:szCs w:val="32"/>
-          <w:lang w:val="en-US"/>
-        </w:rPr>
-      </w:pPr>
-      <w:r>
-        <w:rPr>
-          <w:lang w:val="en-US"/>
-        </w:rPr>
+          <w:lang w:val="bg-BG"/>
+        </w:rPr>
+      </w:pPr>
+      <w:r>
+        <w:rPr>
+          <w:lang w:val="bg-BG"/>
+        </w:rPr>
+        <w:t>Обикновено доста бавни поради голямата им топлинна маса;</w:t>
+      </w:r>
+    </w:p>
+    <w:p>
+      <w:pPr>
+        <w:pStyle w:val="ListParagraph"/>
+        <w:numPr>
+          <w:ilvl w:val="0"/>
+          <w:numId w:val="20"/>
+        </w:numPr>
+        <w:spacing w:line="360" w:lineRule="auto"/>
+        <w:jc w:val="both"/>
+        <w:rPr>
+          <w:rFonts w:eastAsia="Times New Roman"/>
+          <w:b/>
+          <w:sz w:val="32"/>
+          <w:szCs w:val="32"/>
+          <w:lang w:val="bg-BG"/>
+        </w:rPr>
+      </w:pPr>
+      <w:r>
+        <w:rPr>
+          <w:lang w:val="bg-BG"/>
+        </w:rPr>
+        <w:t>Малка чувствителност;</w:t>
+      </w:r>
+    </w:p>
+    <w:p>
+      <w:pPr>
+        <w:pStyle w:val="ListParagraph"/>
+        <w:numPr>
+          <w:ilvl w:val="0"/>
+          <w:numId w:val="20"/>
+        </w:numPr>
+        <w:spacing w:line="360" w:lineRule="auto"/>
+        <w:jc w:val="both"/>
+        <w:rPr>
+          <w:rFonts w:eastAsia="Times New Roman"/>
+          <w:b/>
+          <w:sz w:val="32"/>
+          <w:szCs w:val="32"/>
+          <w:lang w:val="bg-BG"/>
+        </w:rPr>
+      </w:pPr>
+      <w:r>
+        <w:rPr>
+          <w:lang w:val="bg-BG"/>
+        </w:rPr>
+        <w:t>Нуждаят се от стабилен източник на ток;</w:t>
+      </w:r>
+    </w:p>
+    <w:p>
+      <w:pPr>
+        <w:pStyle w:val="ListParagraph"/>
+        <w:numPr>
+          <w:ilvl w:val="0"/>
+          <w:numId w:val="20"/>
+        </w:numPr>
+        <w:spacing w:line="360" w:lineRule="auto"/>
+        <w:jc w:val="both"/>
+        <w:rPr>
+          <w:rFonts w:eastAsia="Times New Roman"/>
+          <w:b/>
+          <w:sz w:val="32"/>
+          <w:szCs w:val="32"/>
+          <w:lang w:val="bg-BG"/>
+        </w:rPr>
+      </w:pPr>
+      <w:r>
+        <w:rPr>
+          <w:lang w:val="bg-BG"/>
+        </w:rPr>
+        <w:t>Самонагряват се.</w:t>
+      </w:r>
+    </w:p>
+    <w:p>
+      <w:pPr>
+        <w:pStyle w:val="ListParagraph"/>
+        <w:numPr>
+          <w:ilvl w:val="0"/>
+          <w:numId w:val="20"/>
+        </w:numPr>
+        <w:spacing w:line="360" w:lineRule="auto"/>
+        <w:jc w:val="both"/>
+        <w:rPr>
+          <w:rFonts w:eastAsia="Times New Roman"/>
+          <w:b/>
+          <w:sz w:val="32"/>
+          <w:szCs w:val="32"/>
+          <w:lang w:val="bg-BG"/>
+        </w:rPr>
+      </w:pPr>
+      <w:r>
+        <w:lastRenderedPageBreak/>
         <w:br w:type="page"/>
       </w:r>
     </w:p>
@@ -2934,21 +3554,7 @@
         <w:pStyle w:val="Heading3"/>
       </w:pPr>
       <w:r>
-        <w:rPr>
-          <w:lang w:val="en-US"/>
-        </w:rPr>
         <w:lastRenderedPageBreak/>
-        <w:t>RTD</w:t>
-      </w:r>
-      <w:r>
-        <w:t xml:space="preserve"> сензори</w:t>
-      </w:r>
-    </w:p>
-    <w:p>
-      <w:pPr>
-        <w:pStyle w:val="Heading3"/>
-      </w:pPr>
-      <w:r>
         <w:t>Полупроводникови сензори</w:t>
       </w:r>
     </w:p>
@@ -3397,14 +4003,30 @@
         </w:rPr>
         <w:t xml:space="preserve"> </w:t>
       </w:r>
-      <w:hyperlink r:id="rId11" w:history="1">
+      <w:hyperlink r:id="rId12" w:history="1">
         <w:r>
           <w:rPr>
             <w:rStyle w:val="Hyperlink"/>
             <w:color w:val="auto"/>
             <w:lang w:val="en-US"/>
           </w:rPr>
-          <w:t>Types of Temperature Sensors: A Comprehensive Guide – KEYENCE</w:t>
+          <w:t>Types of Temperature Sensors: A C</w:t>
+        </w:r>
+        <w:r>
+          <w:rPr>
+            <w:rStyle w:val="Hyperlink"/>
+            <w:color w:val="auto"/>
+            <w:lang w:val="en-US"/>
+          </w:rPr>
+          <w:t>o</w:t>
+        </w:r>
+        <w:r>
+          <w:rPr>
+            <w:rStyle w:val="Hyperlink"/>
+            <w:color w:val="auto"/>
+            <w:lang w:val="en-US"/>
+          </w:rPr>
+          <w:t>mprehensive Guide – KEYENCE</w:t>
         </w:r>
       </w:hyperlink>
     </w:p>
@@ -3424,7 +4046,7 @@
       <w:r>
         <w:t xml:space="preserve"> </w:t>
       </w:r>
-      <w:hyperlink r:id="rId12" w:history="1">
+      <w:hyperlink r:id="rId13" w:history="1">
         <w:r>
           <w:rPr>
             <w:rStyle w:val="Hyperlink"/>
@@ -3454,7 +4076,7 @@
         </w:rPr>
         <w:t xml:space="preserve"> </w:t>
       </w:r>
-      <w:hyperlink r:id="rId13" w:history="1">
+      <w:hyperlink r:id="rId14" w:history="1">
         <w:r>
           <w:rPr>
             <w:rStyle w:val="Hyperlink"/>
@@ -3492,32 +4114,14 @@
         </w:rPr>
         <w:t xml:space="preserve"> </w:t>
       </w:r>
-      <w:hyperlink r:id="rId14" w:history="1">
+      <w:hyperlink r:id="rId15" w:history="1">
         <w:r>
           <w:rPr>
             <w:rStyle w:val="Hyperlink"/>
             <w:color w:val="auto"/>
             <w:lang w:val="en-US"/>
           </w:rPr>
-          <w:t xml:space="preserve">Comparing Contact and Non-Contact Temperature Sensors – </w:t>
-        </w:r>
-        <w:proofErr w:type="spellStart"/>
-        <w:r>
-          <w:rPr>
-            <w:rStyle w:val="Hyperlink"/>
-            <w:color w:val="auto"/>
-            <w:lang w:val="en-US"/>
-          </w:rPr>
-          <w:t>AZo</w:t>
-        </w:r>
-        <w:proofErr w:type="spellEnd"/>
-        <w:r>
-          <w:rPr>
-            <w:rStyle w:val="Hyperlink"/>
-            <w:color w:val="auto"/>
-            <w:lang w:val="en-US"/>
-          </w:rPr>
-          <w:t xml:space="preserve"> Sensors</w:t>
+          <w:t>Comparing Contact and Non-Contact Temperature Sensors – AZo Sensors</w:t>
         </w:r>
       </w:hyperlink>
     </w:p>
@@ -3540,7 +4144,7 @@
         </w:rPr>
         <w:t xml:space="preserve"> </w:t>
       </w:r>
-      <w:hyperlink r:id="rId15" w:history="1">
+      <w:hyperlink r:id="rId16" w:history="1">
         <w:r>
           <w:rPr>
             <w:rStyle w:val="Hyperlink"/>
@@ -3578,22 +4182,14 @@
         </w:rPr>
         <w:t xml:space="preserve"> </w:t>
       </w:r>
-      <w:hyperlink r:id="rId16" w:history="1">
+      <w:hyperlink r:id="rId17" w:history="1">
         <w:r>
           <w:rPr>
             <w:rStyle w:val="Hyperlink"/>
             <w:color w:val="auto"/>
             <w:lang w:val="bg-BG"/>
           </w:rPr>
-          <w:t>Temperature sensing fundamentals</w:t>
-        </w:r>
-        <w:r>
-          <w:rPr>
-            <w:rStyle w:val="Hyperlink"/>
-            <w:color w:val="auto"/>
-            <w:lang w:val="bg-BG"/>
-          </w:rPr>
-          <w:t xml:space="preserve"> – </w:t>
+          <w:t xml:space="preserve">Temperature sensing fundamentals – </w:t>
         </w:r>
         <w:r>
           <w:rPr>
@@ -3624,76 +4220,14 @@
         </w:rPr>
         <w:t xml:space="preserve"> </w:t>
       </w:r>
-      <w:hyperlink r:id="rId17" w:history="1">
+      <w:hyperlink r:id="rId18" w:history="1">
         <w:r>
           <w:rPr>
             <w:rStyle w:val="Hyperlink"/>
             <w:color w:val="auto"/>
             <w:lang w:val="bg-BG"/>
           </w:rPr>
-          <w:t xml:space="preserve">Temperature </w:t>
-        </w:r>
-        <w:proofErr w:type="spellStart"/>
-        <w:r>
-          <w:rPr>
-            <w:rStyle w:val="Hyperlink"/>
-            <w:color w:val="auto"/>
-            <w:lang w:val="bg-BG"/>
-          </w:rPr>
-          <w:t>Sensor</w:t>
-        </w:r>
-        <w:proofErr w:type="spellEnd"/>
-        <w:r>
-          <w:rPr>
-            <w:rStyle w:val="Hyperlink"/>
-            <w:color w:val="auto"/>
-            <w:lang w:val="bg-BG"/>
-          </w:rPr>
-          <w:t xml:space="preserve"> </w:t>
-        </w:r>
-        <w:proofErr w:type="spellStart"/>
-        <w:r>
-          <w:rPr>
-            <w:rStyle w:val="Hyperlink"/>
-            <w:color w:val="auto"/>
-            <w:lang w:val="bg-BG"/>
-          </w:rPr>
-          <w:t>Comparison</w:t>
-        </w:r>
-        <w:proofErr w:type="spellEnd"/>
-        <w:r>
-          <w:rPr>
-            <w:rStyle w:val="Hyperlink"/>
-            <w:color w:val="auto"/>
-            <w:lang w:val="bg-BG"/>
-          </w:rPr>
-          <w:t xml:space="preserve"> </w:t>
-        </w:r>
-        <w:proofErr w:type="spellStart"/>
-        <w:r>
-          <w:rPr>
-            <w:rStyle w:val="Hyperlink"/>
-            <w:color w:val="auto"/>
-            <w:lang w:val="bg-BG"/>
-          </w:rPr>
-          <w:t>Guide</w:t>
-        </w:r>
-        <w:proofErr w:type="spellEnd"/>
-        <w:r>
-          <w:rPr>
-            <w:rStyle w:val="Hyperlink"/>
-            <w:color w:val="auto"/>
-            <w:lang w:val="bg-BG"/>
-          </w:rPr>
-          <w:t xml:space="preserve"> </w:t>
-        </w:r>
-        <w:r>
-          <w:rPr>
-            <w:rStyle w:val="Hyperlink"/>
-            <w:color w:val="auto"/>
-            <w:lang w:val="bg-BG"/>
-          </w:rPr>
-          <w:t xml:space="preserve">– </w:t>
+          <w:t xml:space="preserve">Temperature Sensor Comparison Guide – </w:t>
         </w:r>
         <w:r>
           <w:rPr>
@@ -3718,6 +4252,30 @@
         </w:rPr>
         <w:t>[8]</w:t>
       </w:r>
+      <w:r>
+        <w:rPr>
+          <w:lang w:val="en-US"/>
+        </w:rPr>
+        <w:t xml:space="preserve"> </w:t>
+      </w:r>
+      <w:hyperlink r:id="rId19" w:history="1">
+        <w:r>
+          <w:rPr>
+            <w:rStyle w:val="Hyperlink"/>
+            <w:color w:val="auto"/>
+            <w:lang w:val="en-US"/>
+          </w:rPr>
+          <w:t>Types of Temperature Sensors</w:t>
+        </w:r>
+        <w:r>
+          <w:rPr>
+            <w:rStyle w:val="Hyperlink"/>
+            <w:color w:val="auto"/>
+            <w:lang w:val="en-US"/>
+          </w:rPr>
+          <w:t xml:space="preserve"> - DigiKey</w:t>
+        </w:r>
+      </w:hyperlink>
     </w:p>
     <w:p>
       <w:pPr>
@@ -3957,7 +4515,7 @@
       </w:pPr>
     </w:p>
     <w:sectPr>
-      <w:footerReference w:type="default" r:id="rId18"/>
+      <w:footerReference w:type="default" r:id="rId20"/>
       <w:pgSz w:w="11909" w:h="16834"/>
       <w:pgMar w:top="1418" w:right="1134" w:bottom="1418" w:left="1701" w:header="720" w:footer="720" w:gutter="0"/>
       <w:pgNumType w:start="1"/>

</xml_diff>

<commit_message>
Wrote the IC sensor chapter
</commit_message>
<xml_diff>
--- a/Documentation/DR_Iliyan_Antov_101220020.docx
+++ b/Documentation/DR_Iliyan_Antov_101220020.docx
@@ -476,8 +476,19 @@
           <w:szCs w:val="32"/>
           <w:lang w:val="bg-BG"/>
         </w:rPr>
-        <w:t>ас. Николай Тюлиев</w:t>
-      </w:r>
+        <w:t xml:space="preserve">ас. Николай </w:t>
+      </w:r>
+      <w:proofErr w:type="spellStart"/>
+      <w:r>
+        <w:rPr>
+          <w:rFonts w:eastAsia="Times New Roman"/>
+          <w:sz w:val="32"/>
+          <w:szCs w:val="32"/>
+          <w:lang w:val="bg-BG"/>
+        </w:rPr>
+        <w:t>Тюлиев</w:t>
+      </w:r>
+      <w:proofErr w:type="spellEnd"/>
     </w:p>
     <w:p>
       <w:pPr>
@@ -2432,13 +2443,27 @@
         <w:rPr>
           <w:lang w:val="bg-BG"/>
         </w:rPr>
-        <w:t xml:space="preserve"> схем</w:t>
-      </w:r>
-      <w:r>
-        <w:rPr>
-          <w:lang w:val="bg-BG"/>
-        </w:rPr>
-        <w:t xml:space="preserve">ни </w:t>
+        <w:t xml:space="preserve"> </w:t>
+      </w:r>
+      <w:proofErr w:type="spellStart"/>
+      <w:r>
+        <w:rPr>
+          <w:lang w:val="bg-BG"/>
+        </w:rPr>
+        <w:t>схем</w:t>
+      </w:r>
+      <w:r>
+        <w:rPr>
+          <w:lang w:val="bg-BG"/>
+        </w:rPr>
+        <w:t>ни</w:t>
+      </w:r>
+      <w:proofErr w:type="spellEnd"/>
+      <w:r>
+        <w:rPr>
+          <w:lang w:val="bg-BG"/>
+        </w:rPr>
+        <w:t xml:space="preserve"> </w:t>
       </w:r>
       <w:r>
         <w:rPr>
@@ -2936,7 +2961,7 @@
     </w:p>
     <w:p>
       <w:pPr>
-        <w:spacing w:line="360" w:lineRule="auto"/>
+        <w:spacing w:after="240" w:line="360" w:lineRule="auto"/>
         <w:ind w:firstLine="720"/>
         <w:jc w:val="both"/>
         <w:rPr>
@@ -3085,16 +3110,6 @@
     </w:p>
     <w:p>
       <w:pPr>
-        <w:spacing w:line="360" w:lineRule="auto"/>
-        <w:ind w:firstLine="720"/>
-        <w:jc w:val="both"/>
-        <w:rPr>
-          <w:lang w:val="en-US"/>
-        </w:rPr>
-      </w:pPr>
-    </w:p>
-    <w:p>
-      <w:pPr>
         <w:jc w:val="center"/>
         <w:rPr>
           <w:lang w:val="bg-BG"/>
@@ -3105,10 +3120,10 @@
           <w:noProof/>
         </w:rPr>
         <w:drawing>
-          <wp:inline distT="0" distB="0" distL="0" distR="0" wp14:anchorId="0E903436" wp14:editId="1EB7C26D">
-            <wp:extent cx="3985404" cy="2242174"/>
-            <wp:effectExtent l="0" t="0" r="0" b="6350"/>
-            <wp:docPr id="275405909" name="Picture 1" descr="RS PRO PT100 RTD Sensor, 6mm Dia, 100mm Long, 3 Wire, Probe, Class A +200°C  Max | RS"/>
+          <wp:inline distT="0" distB="0" distL="0" distR="0" wp14:anchorId="1F8C8474" wp14:editId="1AE46B33">
+            <wp:extent cx="3879306" cy="2182483"/>
+            <wp:effectExtent l="0" t="0" r="6985" b="8890"/>
+            <wp:docPr id="282109181" name="Picture 2" descr="RS PRO PT100 RTD Sensor, 6mm Dia, 250mm Long, 4 Wire, G1/2, Class B +450°C  Max | RS"/>
             <wp:cNvGraphicFramePr>
               <a:graphicFrameLocks xmlns:a="http://schemas.openxmlformats.org/drawingml/2006/main" noChangeAspect="1"/>
             </wp:cNvGraphicFramePr>
@@ -3116,7 +3131,7 @@
               <a:graphicData uri="http://schemas.openxmlformats.org/drawingml/2006/picture">
                 <pic:pic xmlns:pic="http://schemas.openxmlformats.org/drawingml/2006/picture">
                   <pic:nvPicPr>
-                    <pic:cNvPr id="0" name="Picture 1" descr="RS PRO PT100 RTD Sensor, 6mm Dia, 100mm Long, 3 Wire, Probe, Class A +200°C  Max | RS"/>
+                    <pic:cNvPr id="0" name="Picture 3" descr="RS PRO PT100 RTD Sensor, 6mm Dia, 250mm Long, 4 Wire, G1/2, Class B +450°C  Max | RS"/>
                     <pic:cNvPicPr>
                       <a:picLocks noChangeAspect="1" noChangeArrowheads="1"/>
                     </pic:cNvPicPr>
@@ -3137,7 +3152,7 @@
                   <pic:spPr bwMode="auto">
                     <a:xfrm>
                       <a:off x="0" y="0"/>
-                      <a:ext cx="3994084" cy="2247057"/>
+                      <a:ext cx="3921391" cy="2206160"/>
                     </a:xfrm>
                     <a:prstGeom prst="rect">
                       <a:avLst/>
@@ -3293,7 +3308,13 @@
         <w:rPr>
           <w:lang w:val="bg-BG"/>
         </w:rPr>
-        <w:t xml:space="preserve">Голяма </w:t>
+        <w:t>Висока</w:t>
+      </w:r>
+      <w:r>
+        <w:rPr>
+          <w:lang w:val="bg-BG"/>
+        </w:rPr>
+        <w:t xml:space="preserve"> </w:t>
       </w:r>
       <w:r>
         <w:rPr>
@@ -3403,9 +3424,9 @@
       </w:r>
       <w:r>
         <w:rPr>
-          <w:lang w:val="bg-BG"/>
-        </w:rPr>
-        <w:t>;</w:t>
+          <w:lang w:val="en-US"/>
+        </w:rPr>
+        <w:t>.</w:t>
       </w:r>
     </w:p>
     <w:p>
@@ -3500,7 +3521,7 @@
         <w:rPr>
           <w:lang w:val="bg-BG"/>
         </w:rPr>
-        <w:t>Нуждаят се от стабилен източник на ток;</w:t>
+        <w:t>Често се налага използването на повече от 2 проводника;</w:t>
       </w:r>
     </w:p>
     <w:p>
@@ -3524,7 +3545,7 @@
         <w:rPr>
           <w:lang w:val="bg-BG"/>
         </w:rPr>
-        <w:t>Самонагряват се.</w:t>
+        <w:t>Нуждаят се от стабилен източник на ток;</w:t>
       </w:r>
     </w:p>
     <w:p>
@@ -3545,8 +3566,10 @@
         </w:rPr>
       </w:pPr>
       <w:r>
-        <w:lastRenderedPageBreak/>
-        <w:br w:type="page"/>
+        <w:rPr>
+          <w:lang w:val="bg-BG"/>
+        </w:rPr>
+        <w:t>Самонагряват се.</w:t>
       </w:r>
     </w:p>
     <w:p>
@@ -3560,6 +3583,641 @@
     </w:p>
     <w:p>
       <w:pPr>
+        <w:spacing w:after="240" w:line="360" w:lineRule="auto"/>
+        <w:ind w:firstLine="720"/>
+        <w:jc w:val="both"/>
+        <w:rPr>
+          <w:lang w:val="en-US"/>
+        </w:rPr>
+      </w:pPr>
+      <w:r>
+        <w:rPr>
+          <w:lang w:val="bg-BG"/>
+        </w:rPr>
+        <w:t xml:space="preserve">Полупроводниковите (още наречени интегрални) температурни сензори използват добре познатата зависимост на </w:t>
+      </w:r>
+      <w:r>
+        <w:rPr>
+          <w:lang w:val="bg-BG"/>
+        </w:rPr>
+        <w:t xml:space="preserve">широчината на забранената зона на силиция от температурата. Измерването обикновено се получава като </w:t>
+      </w:r>
+      <w:r>
+        <w:rPr>
+          <w:lang w:val="bg-BG"/>
+        </w:rPr>
+        <w:t xml:space="preserve">с </w:t>
+      </w:r>
+      <w:r>
+        <w:rPr>
+          <w:lang w:val="bg-BG"/>
+        </w:rPr>
+        <w:t xml:space="preserve">прецизен източник на ток </w:t>
+      </w:r>
+      <w:r>
+        <w:rPr>
+          <w:lang w:val="bg-BG"/>
+        </w:rPr>
+        <w:t xml:space="preserve">се </w:t>
+      </w:r>
+      <w:r>
+        <w:rPr>
+          <w:lang w:val="bg-BG"/>
+        </w:rPr>
+        <w:t xml:space="preserve">захрани </w:t>
+      </w:r>
+      <w:r>
+        <w:rPr>
+          <w:lang w:val="en-US"/>
+        </w:rPr>
+        <w:t xml:space="preserve">p-n </w:t>
+      </w:r>
+      <w:r>
+        <w:rPr>
+          <w:lang w:val="bg-BG"/>
+        </w:rPr>
+        <w:t>преход</w:t>
+      </w:r>
+      <w:r>
+        <w:rPr>
+          <w:lang w:val="bg-BG"/>
+        </w:rPr>
+        <w:t xml:space="preserve"> </w:t>
+      </w:r>
+      <w:r>
+        <w:rPr>
+          <w:lang w:val="bg-BG"/>
+        </w:rPr>
+        <w:t>свързан в права посока и се отчете падът на напрежение върху него</w:t>
+      </w:r>
+      <w:r>
+        <w:rPr>
+          <w:lang w:val="bg-BG"/>
+        </w:rPr>
+        <w:t>.</w:t>
+      </w:r>
+      <w:r>
+        <w:rPr>
+          <w:lang w:val="bg-BG"/>
+        </w:rPr>
+        <w:t xml:space="preserve"> Измерването с </w:t>
+      </w:r>
+      <w:r>
+        <w:rPr>
+          <w:lang w:val="bg-BG"/>
+        </w:rPr>
+        <w:t>такива</w:t>
+      </w:r>
+      <w:r>
+        <w:rPr>
+          <w:lang w:val="bg-BG"/>
+        </w:rPr>
+        <w:t xml:space="preserve"> сензори обикновено е много лесно – информацията за температурата се получава в готов вид като аналогов (напрежение или ток) или цифров </w:t>
+      </w:r>
+      <w:r>
+        <w:rPr>
+          <w:lang w:val="en-US"/>
+        </w:rPr>
+        <w:t>(SPI, I</w:t>
+      </w:r>
+      <w:r>
+        <w:rPr>
+          <w:vertAlign w:val="superscript"/>
+          <w:lang w:val="en-US"/>
+        </w:rPr>
+        <w:t>2</w:t>
+      </w:r>
+      <w:r>
+        <w:rPr>
+          <w:lang w:val="en-US"/>
+        </w:rPr>
+        <w:t xml:space="preserve">C, </w:t>
+      </w:r>
+      <w:proofErr w:type="spellStart"/>
+      <w:r>
+        <w:rPr>
+          <w:lang w:val="en-US"/>
+        </w:rPr>
+        <w:t>SMBus</w:t>
+      </w:r>
+      <w:proofErr w:type="spellEnd"/>
+      <w:r>
+        <w:rPr>
+          <w:lang w:val="en-US"/>
+        </w:rPr>
+        <w:t xml:space="preserve"> </w:t>
+      </w:r>
+      <w:r>
+        <w:rPr>
+          <w:lang w:val="bg-BG"/>
+        </w:rPr>
+        <w:t>и др.)</w:t>
+      </w:r>
+      <w:r>
+        <w:rPr>
+          <w:lang w:val="bg-BG"/>
+        </w:rPr>
+        <w:t xml:space="preserve"> сигнал, като предварителната обработка се извършва от самия сензор.</w:t>
+      </w:r>
+      <w:r>
+        <w:rPr>
+          <w:lang w:val="bg-BG"/>
+        </w:rPr>
+        <w:t xml:space="preserve"> На фиг. 2.2.3. е показан полупроводников сензор в стандартен корпус за повърхностен монтаж върху печатна платка.</w:t>
+      </w:r>
+    </w:p>
+    <w:p>
+      <w:pPr>
+        <w:spacing w:line="360" w:lineRule="auto"/>
+        <w:jc w:val="center"/>
+        <w:rPr>
+          <w:lang w:val="en-US"/>
+        </w:rPr>
+      </w:pPr>
+      <w:r>
+        <w:rPr>
+          <w:noProof/>
+        </w:rPr>
+        <w:drawing>
+          <wp:inline distT="0" distB="0" distL="0" distR="0" wp14:anchorId="6D9EE972" wp14:editId="1222C2B8">
+            <wp:extent cx="2587925" cy="1880296"/>
+            <wp:effectExtent l="0" t="0" r="0" b="0"/>
+            <wp:docPr id="269436008" name="Picture 4" descr="TMP421/TMP422/TMP423 Temperature Sensors - TI | Mouser"/>
+            <wp:cNvGraphicFramePr>
+              <a:graphicFrameLocks xmlns:a="http://schemas.openxmlformats.org/drawingml/2006/main" noChangeAspect="1"/>
+            </wp:cNvGraphicFramePr>
+            <a:graphic xmlns:a="http://schemas.openxmlformats.org/drawingml/2006/main">
+              <a:graphicData uri="http://schemas.openxmlformats.org/drawingml/2006/picture">
+                <pic:pic xmlns:pic="http://schemas.openxmlformats.org/drawingml/2006/picture">
+                  <pic:nvPicPr>
+                    <pic:cNvPr id="0" name="Picture 7" descr="TMP421/TMP422/TMP423 Temperature Sensors - TI | Mouser"/>
+                    <pic:cNvPicPr>
+                      <a:picLocks noChangeAspect="1" noChangeArrowheads="1"/>
+                    </pic:cNvPicPr>
+                  </pic:nvPicPr>
+                  <pic:blipFill>
+                    <a:blip r:embed="rId12">
+                      <a:extLst>
+                        <a:ext uri="{28A0092B-C50C-407E-A947-70E740481C1C}">
+                          <a14:useLocalDpi xmlns:a14="http://schemas.microsoft.com/office/drawing/2010/main" val="0"/>
+                        </a:ext>
+                      </a:extLst>
+                    </a:blip>
+                    <a:srcRect/>
+                    <a:stretch>
+                      <a:fillRect/>
+                    </a:stretch>
+                  </pic:blipFill>
+                  <pic:spPr bwMode="auto">
+                    <a:xfrm>
+                      <a:off x="0" y="0"/>
+                      <a:ext cx="2593482" cy="1884333"/>
+                    </a:xfrm>
+                    <a:prstGeom prst="rect">
+                      <a:avLst/>
+                    </a:prstGeom>
+                    <a:noFill/>
+                    <a:ln>
+                      <a:noFill/>
+                    </a:ln>
+                  </pic:spPr>
+                </pic:pic>
+              </a:graphicData>
+            </a:graphic>
+          </wp:inline>
+        </w:drawing>
+      </w:r>
+    </w:p>
+    <w:p>
+      <w:pPr>
+        <w:jc w:val="center"/>
+        <w:rPr>
+          <w:lang w:val="en-US"/>
+        </w:rPr>
+      </w:pPr>
+      <w:r>
+        <w:rPr>
+          <w:b/>
+          <w:bCs w:val="0"/>
+          <w:lang w:val="bg-BG"/>
+        </w:rPr>
+        <w:t xml:space="preserve">Фиг. </w:t>
+      </w:r>
+      <w:r>
+        <w:rPr>
+          <w:b/>
+          <w:bCs w:val="0"/>
+          <w:lang w:val="bg-BG"/>
+        </w:rPr>
+        <w:t>2.</w:t>
+      </w:r>
+      <w:r>
+        <w:rPr>
+          <w:b/>
+          <w:bCs w:val="0"/>
+          <w:lang w:val="bg-BG"/>
+        </w:rPr>
+        <w:t>2.</w:t>
+      </w:r>
+      <w:r>
+        <w:rPr>
+          <w:b/>
+          <w:bCs w:val="0"/>
+          <w:lang w:val="en-US"/>
+        </w:rPr>
+        <w:t>3</w:t>
+      </w:r>
+      <w:r>
+        <w:rPr>
+          <w:b/>
+          <w:bCs w:val="0"/>
+          <w:lang w:val="bg-BG"/>
+        </w:rPr>
+        <w:t>.</w:t>
+      </w:r>
+      <w:r>
+        <w:rPr>
+          <w:lang w:val="bg-BG"/>
+        </w:rPr>
+        <w:t xml:space="preserve"> </w:t>
+      </w:r>
+      <w:r>
+        <w:rPr>
+          <w:lang w:val="bg-BG"/>
+        </w:rPr>
+        <w:t xml:space="preserve">Полупроводников температурен сензор </w:t>
+      </w:r>
+      <w:r>
+        <w:rPr>
+          <w:lang w:val="en-US"/>
+        </w:rPr>
+        <w:t>TMP421</w:t>
+      </w:r>
+    </w:p>
+    <w:p>
+      <w:pPr>
+        <w:spacing w:line="360" w:lineRule="auto"/>
+        <w:jc w:val="both"/>
+        <w:rPr>
+          <w:lang w:val="en-US"/>
+        </w:rPr>
+      </w:pPr>
+    </w:p>
+    <w:p>
+      <w:pPr>
+        <w:spacing w:line="360" w:lineRule="auto"/>
+        <w:jc w:val="both"/>
+        <w:rPr>
+          <w:lang w:val="bg-BG"/>
+        </w:rPr>
+      </w:pPr>
+      <w:r>
+        <w:rPr>
+          <w:b/>
+          <w:bCs w:val="0"/>
+          <w:lang w:val="bg-BG"/>
+        </w:rPr>
+        <w:t>Предимства</w:t>
+      </w:r>
+      <w:r>
+        <w:rPr>
+          <w:lang w:val="bg-BG"/>
+        </w:rPr>
+        <w:t xml:space="preserve"> на </w:t>
+      </w:r>
+      <w:r>
+        <w:rPr>
+          <w:lang w:val="bg-BG"/>
+        </w:rPr>
+        <w:t>полупроводниковите сензори</w:t>
+      </w:r>
+      <w:r>
+        <w:rPr>
+          <w:lang w:val="bg-BG"/>
+        </w:rPr>
+        <w:t>:</w:t>
+      </w:r>
+    </w:p>
+    <w:p>
+      <w:pPr>
+        <w:pStyle w:val="ListParagraph"/>
+        <w:numPr>
+          <w:ilvl w:val="0"/>
+          <w:numId w:val="19"/>
+        </w:numPr>
+        <w:spacing w:line="360" w:lineRule="auto"/>
+        <w:jc w:val="both"/>
+        <w:rPr>
+          <w:lang w:val="bg-BG"/>
+        </w:rPr>
+      </w:pPr>
+      <w:r>
+        <w:rPr>
+          <w:lang w:val="bg-BG"/>
+        </w:rPr>
+        <w:t>Висока</w:t>
+      </w:r>
+      <w:r>
+        <w:rPr>
+          <w:lang w:val="bg-BG"/>
+        </w:rPr>
+        <w:t xml:space="preserve"> и добре дефинирана точност;</w:t>
+      </w:r>
+    </w:p>
+    <w:p>
+      <w:pPr>
+        <w:pStyle w:val="ListParagraph"/>
+        <w:numPr>
+          <w:ilvl w:val="0"/>
+          <w:numId w:val="19"/>
+        </w:numPr>
+        <w:spacing w:line="360" w:lineRule="auto"/>
+        <w:jc w:val="both"/>
+        <w:rPr>
+          <w:lang w:val="bg-BG"/>
+        </w:rPr>
+      </w:pPr>
+      <w:r>
+        <w:rPr>
+          <w:lang w:val="bg-BG"/>
+        </w:rPr>
+        <w:t>Висока чувствителност</w:t>
+      </w:r>
+      <w:r>
+        <w:rPr>
+          <w:lang w:val="bg-BG"/>
+        </w:rPr>
+        <w:t>;</w:t>
+      </w:r>
+    </w:p>
+    <w:p>
+      <w:pPr>
+        <w:pStyle w:val="ListParagraph"/>
+        <w:numPr>
+          <w:ilvl w:val="0"/>
+          <w:numId w:val="19"/>
+        </w:numPr>
+        <w:spacing w:line="360" w:lineRule="auto"/>
+        <w:jc w:val="both"/>
+        <w:rPr>
+          <w:lang w:val="bg-BG"/>
+        </w:rPr>
+      </w:pPr>
+      <w:r>
+        <w:rPr>
+          <w:lang w:val="bg-BG"/>
+        </w:rPr>
+        <w:t>Малък размер;</w:t>
+      </w:r>
+    </w:p>
+    <w:p>
+      <w:pPr>
+        <w:pStyle w:val="ListParagraph"/>
+        <w:numPr>
+          <w:ilvl w:val="0"/>
+          <w:numId w:val="19"/>
+        </w:numPr>
+        <w:spacing w:line="360" w:lineRule="auto"/>
+        <w:jc w:val="both"/>
+        <w:rPr>
+          <w:lang w:val="bg-BG"/>
+        </w:rPr>
+      </w:pPr>
+      <w:r>
+        <w:rPr>
+          <w:lang w:val="bg-BG"/>
+        </w:rPr>
+        <w:t>Лесни за употреба;</w:t>
+      </w:r>
+    </w:p>
+    <w:p>
+      <w:pPr>
+        <w:pStyle w:val="ListParagraph"/>
+        <w:numPr>
+          <w:ilvl w:val="0"/>
+          <w:numId w:val="19"/>
+        </w:numPr>
+        <w:spacing w:line="360" w:lineRule="auto"/>
+        <w:jc w:val="both"/>
+        <w:rPr>
+          <w:lang w:val="bg-BG"/>
+        </w:rPr>
+      </w:pPr>
+      <w:r>
+        <w:rPr>
+          <w:lang w:val="bg-BG"/>
+        </w:rPr>
+        <w:t>Евтини;</w:t>
+      </w:r>
+    </w:p>
+    <w:p>
+      <w:pPr>
+        <w:pStyle w:val="ListParagraph"/>
+        <w:numPr>
+          <w:ilvl w:val="0"/>
+          <w:numId w:val="19"/>
+        </w:numPr>
+        <w:spacing w:line="360" w:lineRule="auto"/>
+        <w:jc w:val="both"/>
+        <w:rPr>
+          <w:lang w:val="bg-BG"/>
+        </w:rPr>
+      </w:pPr>
+      <w:r>
+        <w:rPr>
+          <w:lang w:val="bg-BG"/>
+        </w:rPr>
+        <w:t>Възможност за извличане на информацията посредством цифрови интерфейси.</w:t>
+      </w:r>
+    </w:p>
+    <w:p>
+      <w:pPr>
+        <w:spacing w:line="360" w:lineRule="auto"/>
+        <w:jc w:val="both"/>
+        <w:rPr>
+          <w:lang w:val="bg-BG"/>
+        </w:rPr>
+      </w:pPr>
+    </w:p>
+    <w:p>
+      <w:pPr>
+        <w:spacing w:line="360" w:lineRule="auto"/>
+        <w:jc w:val="both"/>
+        <w:rPr>
+          <w:lang w:val="bg-BG"/>
+        </w:rPr>
+      </w:pPr>
+      <w:r>
+        <w:rPr>
+          <w:b/>
+          <w:bCs w:val="0"/>
+          <w:lang w:val="bg-BG"/>
+        </w:rPr>
+        <w:lastRenderedPageBreak/>
+        <w:t>Недостатъци</w:t>
+      </w:r>
+      <w:r>
+        <w:rPr>
+          <w:lang w:val="bg-BG"/>
+        </w:rPr>
+        <w:t>:</w:t>
+      </w:r>
+    </w:p>
+    <w:p>
+      <w:pPr>
+        <w:pStyle w:val="ListParagraph"/>
+        <w:numPr>
+          <w:ilvl w:val="0"/>
+          <w:numId w:val="20"/>
+        </w:numPr>
+        <w:spacing w:line="360" w:lineRule="auto"/>
+        <w:jc w:val="both"/>
+        <w:rPr>
+          <w:rFonts w:eastAsia="Times New Roman"/>
+          <w:b/>
+          <w:sz w:val="32"/>
+          <w:szCs w:val="32"/>
+          <w:lang w:val="bg-BG"/>
+        </w:rPr>
+      </w:pPr>
+      <w:r>
+        <w:rPr>
+          <w:lang w:val="bg-BG"/>
+        </w:rPr>
+        <w:t>Неподходящи за извършване на отдалечени измервания</w:t>
+      </w:r>
+      <w:r>
+        <w:rPr>
+          <w:lang w:val="bg-BG"/>
+        </w:rPr>
+        <w:t xml:space="preserve"> </w:t>
+      </w:r>
+      <w:r>
+        <w:rPr>
+          <w:lang w:val="bg-BG"/>
+        </w:rPr>
+        <w:t>в специфични точки</w:t>
+      </w:r>
+      <w:r>
+        <w:rPr>
+          <w:lang w:val="bg-BG"/>
+        </w:rPr>
+        <w:t>;</w:t>
+      </w:r>
+    </w:p>
+    <w:p>
+      <w:pPr>
+        <w:pStyle w:val="ListParagraph"/>
+        <w:numPr>
+          <w:ilvl w:val="0"/>
+          <w:numId w:val="20"/>
+        </w:numPr>
+        <w:spacing w:line="360" w:lineRule="auto"/>
+        <w:jc w:val="both"/>
+        <w:rPr>
+          <w:lang w:val="bg-BG"/>
+        </w:rPr>
+      </w:pPr>
+      <w:r>
+        <w:rPr>
+          <w:lang w:val="bg-BG"/>
+        </w:rPr>
+        <w:t>Силно о</w:t>
+      </w:r>
+      <w:r>
+        <w:rPr>
+          <w:lang w:val="bg-BG"/>
+        </w:rPr>
+        <w:t>граничен температурен обхват</w:t>
+      </w:r>
+      <w:r>
+        <w:rPr>
+          <w:lang w:val="en-US"/>
+        </w:rPr>
+        <w:t xml:space="preserve"> (-</w:t>
+      </w:r>
+      <w:r>
+        <w:rPr>
+          <w:lang w:val="bg-BG"/>
+        </w:rPr>
+        <w:t>55</w:t>
+      </w:r>
+      <w:r>
+        <w:rPr>
+          <w:lang w:val="en-US"/>
+        </w:rPr>
+        <w:t xml:space="preserve">°C </w:t>
+      </w:r>
+      <w:r>
+        <w:rPr>
+          <w:lang w:val="bg-BG"/>
+        </w:rPr>
+        <w:t xml:space="preserve">до </w:t>
+      </w:r>
+      <w:r>
+        <w:rPr>
+          <w:lang w:val="en-US"/>
+        </w:rPr>
+        <w:t>+</w:t>
+      </w:r>
+      <w:r>
+        <w:rPr>
+          <w:lang w:val="bg-BG"/>
+        </w:rPr>
+        <w:t>2</w:t>
+      </w:r>
+      <w:r>
+        <w:rPr>
+          <w:lang w:val="en-US"/>
+        </w:rPr>
+        <w:t>00°C</w:t>
+      </w:r>
+      <w:r>
+        <w:rPr>
+          <w:lang w:val="bg-BG"/>
+        </w:rPr>
+        <w:t>)</w:t>
+      </w:r>
+      <w:r>
+        <w:rPr>
+          <w:lang w:val="bg-BG"/>
+        </w:rPr>
+        <w:t>;</w:t>
+      </w:r>
+    </w:p>
+    <w:p>
+      <w:pPr>
+        <w:pStyle w:val="ListParagraph"/>
+        <w:numPr>
+          <w:ilvl w:val="0"/>
+          <w:numId w:val="20"/>
+        </w:numPr>
+        <w:spacing w:line="360" w:lineRule="auto"/>
+        <w:jc w:val="both"/>
+        <w:rPr>
+          <w:lang w:val="bg-BG"/>
+        </w:rPr>
+      </w:pPr>
+      <w:r>
+        <w:rPr>
+          <w:lang w:val="bg-BG"/>
+        </w:rPr>
+        <w:t>По-бавни в сравнение с някои от другите видове сензори.</w:t>
+      </w:r>
+    </w:p>
+    <w:p>
+      <w:pPr>
+        <w:rPr>
+          <w:rFonts w:eastAsia="Times New Roman"/>
+          <w:b/>
+          <w:sz w:val="32"/>
+          <w:szCs w:val="32"/>
+          <w:lang w:val="bg-BG"/>
+        </w:rPr>
+      </w:pPr>
+    </w:p>
+    <w:p>
+      <w:pPr>
         <w:pStyle w:val="Heading3"/>
       </w:pPr>
       <w:r>
@@ -3568,9 +4226,33 @@
     </w:p>
     <w:p>
       <w:pPr>
+        <w:spacing w:line="360" w:lineRule="auto"/>
+        <w:jc w:val="both"/>
+        <w:rPr>
+          <w:lang w:val="bg-BG"/>
+        </w:rPr>
+      </w:pPr>
+    </w:p>
+    <w:p>
+      <w:pPr>
+        <w:rPr>
+          <w:rFonts w:eastAsia="Times New Roman"/>
+          <w:b/>
+          <w:sz w:val="32"/>
+          <w:szCs w:val="32"/>
+          <w:lang w:val="bg-BG"/>
+        </w:rPr>
+      </w:pPr>
+      <w:r>
+        <w:br w:type="page"/>
+      </w:r>
+    </w:p>
+    <w:p>
+      <w:pPr>
         <w:pStyle w:val="Heading3"/>
       </w:pPr>
       <w:r>
+        <w:lastRenderedPageBreak/>
         <w:t>Сравнение между различните видове сензори</w:t>
       </w:r>
     </w:p>
@@ -4003,7 +4685,7 @@
         </w:rPr>
         <w:t xml:space="preserve"> </w:t>
       </w:r>
-      <w:hyperlink r:id="rId12" w:history="1">
+      <w:hyperlink r:id="rId13" w:history="1">
         <w:r>
           <w:rPr>
             <w:rStyle w:val="Hyperlink"/>
@@ -4046,7 +4728,7 @@
       <w:r>
         <w:t xml:space="preserve"> </w:t>
       </w:r>
-      <w:hyperlink r:id="rId13" w:history="1">
+      <w:hyperlink r:id="rId14" w:history="1">
         <w:r>
           <w:rPr>
             <w:rStyle w:val="Hyperlink"/>
@@ -4076,7 +4758,7 @@
         </w:rPr>
         <w:t xml:space="preserve"> </w:t>
       </w:r>
-      <w:hyperlink r:id="rId14" w:history="1">
+      <w:hyperlink r:id="rId15" w:history="1">
         <w:r>
           <w:rPr>
             <w:rStyle w:val="Hyperlink"/>
@@ -4114,7 +4796,7 @@
         </w:rPr>
         <w:t xml:space="preserve"> </w:t>
       </w:r>
-      <w:hyperlink r:id="rId15" w:history="1">
+      <w:hyperlink r:id="rId16" w:history="1">
         <w:r>
           <w:rPr>
             <w:rStyle w:val="Hyperlink"/>
@@ -4144,7 +4826,7 @@
         </w:rPr>
         <w:t xml:space="preserve"> </w:t>
       </w:r>
-      <w:hyperlink r:id="rId16" w:history="1">
+      <w:hyperlink r:id="rId17" w:history="1">
         <w:r>
           <w:rPr>
             <w:rStyle w:val="Hyperlink"/>
@@ -4182,7 +4864,7 @@
         </w:rPr>
         <w:t xml:space="preserve"> </w:t>
       </w:r>
-      <w:hyperlink r:id="rId17" w:history="1">
+      <w:hyperlink r:id="rId18" w:history="1">
         <w:r>
           <w:rPr>
             <w:rStyle w:val="Hyperlink"/>
@@ -4220,7 +4902,7 @@
         </w:rPr>
         <w:t xml:space="preserve"> </w:t>
       </w:r>
-      <w:hyperlink r:id="rId18" w:history="1">
+      <w:hyperlink r:id="rId19" w:history="1">
         <w:r>
           <w:rPr>
             <w:rStyle w:val="Hyperlink"/>
@@ -4258,7 +4940,7 @@
         </w:rPr>
         <w:t xml:space="preserve"> </w:t>
       </w:r>
-      <w:hyperlink r:id="rId19" w:history="1">
+      <w:hyperlink r:id="rId20" w:history="1">
         <w:r>
           <w:rPr>
             <w:rStyle w:val="Hyperlink"/>
@@ -4515,7 +5197,7 @@
       </w:pPr>
     </w:p>
     <w:sectPr>
-      <w:footerReference w:type="default" r:id="rId20"/>
+      <w:footerReference w:type="default" r:id="rId21"/>
       <w:pgSz w:w="11909" w:h="16834"/>
       <w:pgMar w:top="1418" w:right="1134" w:bottom="1418" w:left="1701" w:header="720" w:footer="720" w:gutter="0"/>
       <w:pgNumType w:start="1"/>
@@ -4856,8 +5538,8 @@
   <w:abstractNum w:abstractNumId="2" w15:restartNumberingAfterBreak="0">
     <w:nsid w:val="26EA1882"/>
     <w:multiLevelType w:val="hybridMultilevel"/>
-    <w:tmpl w:val="D8585B72"/>
-    <w:lvl w:ilvl="0" w:tplc="04090001">
+    <w:tmpl w:val="99167502"/>
+    <w:lvl w:ilvl="0" w:tplc="46B29742">
       <w:start w:val="1"/>
       <w:numFmt w:val="bullet"/>
       <w:lvlText w:val=""/>
@@ -4867,6 +5549,8 @@
       </w:pPr>
       <w:rPr>
         <w:rFonts w:ascii="Symbol" w:hAnsi="Symbol" w:hint="default"/>
+        <w:sz w:val="28"/>
+        <w:szCs w:val="28"/>
       </w:rPr>
     </w:lvl>
     <w:lvl w:ilvl="1" w:tplc="04090003" w:tentative="1">

</xml_diff>

<commit_message>
Wrote the thermocouple and temperature sensor comparison chapters
</commit_message>
<xml_diff>
--- a/Documentation/DR_Iliyan_Antov_101220020.docx
+++ b/Documentation/DR_Iliyan_Antov_101220020.docx
@@ -3594,7 +3594,25 @@
         <w:rPr>
           <w:lang w:val="bg-BG"/>
         </w:rPr>
-        <w:t xml:space="preserve">Полупроводниковите (още наречени интегрални) температурни сензори използват добре познатата зависимост на </w:t>
+        <w:t>Полупроводниковите (още наречени интегрални</w:t>
+      </w:r>
+      <w:r>
+        <w:rPr>
+          <w:lang w:val="bg-BG"/>
+        </w:rPr>
+        <w:t xml:space="preserve"> – </w:t>
+      </w:r>
+      <w:r>
+        <w:rPr>
+          <w:lang w:val="en-US"/>
+        </w:rPr>
+        <w:t>IC</w:t>
+      </w:r>
+      <w:r>
+        <w:rPr>
+          <w:lang w:val="bg-BG"/>
+        </w:rPr>
+        <w:t xml:space="preserve">) температурни сензори използват добре познатата зависимост на </w:t>
       </w:r>
       <w:r>
         <w:rPr>
@@ -4227,14 +4245,628 @@
     <w:p>
       <w:pPr>
         <w:spacing w:line="360" w:lineRule="auto"/>
+        <w:ind w:firstLine="720"/>
         <w:jc w:val="both"/>
         <w:rPr>
           <w:lang w:val="bg-BG"/>
         </w:rPr>
       </w:pPr>
-    </w:p>
-    <w:p>
-      <w:pPr>
+      <w:r>
+        <w:rPr>
+          <w:lang w:val="bg-BG"/>
+        </w:rPr>
+        <w:t xml:space="preserve">Термодвойка се получава, когато проводници от два различни метала се свържат електрически в една точка. В следствие на </w:t>
+      </w:r>
+      <w:r>
+        <w:rPr>
+          <w:lang w:val="bg-BG"/>
+        </w:rPr>
+        <w:t xml:space="preserve">ефекта на </w:t>
+      </w:r>
+      <w:proofErr w:type="spellStart"/>
+      <w:r>
+        <w:rPr>
+          <w:lang w:val="bg-BG"/>
+        </w:rPr>
+        <w:t>Зеебек</w:t>
+      </w:r>
+      <w:proofErr w:type="spellEnd"/>
+      <w:r>
+        <w:rPr>
+          <w:lang w:val="bg-BG"/>
+        </w:rPr>
+        <w:t xml:space="preserve"> се получава напрежение между топлия (точката на свързване на двата </w:t>
+      </w:r>
+      <w:r>
+        <w:rPr>
+          <w:lang w:val="bg-BG"/>
+        </w:rPr>
+        <w:t>проводника</w:t>
+      </w:r>
+      <w:r>
+        <w:rPr>
+          <w:lang w:val="bg-BG"/>
+        </w:rPr>
+        <w:t xml:space="preserve">) и студения (точката, в която </w:t>
+      </w:r>
+      <w:r>
+        <w:rPr>
+          <w:lang w:val="bg-BG"/>
+        </w:rPr>
+        <w:t>проводникът се свързва към</w:t>
+      </w:r>
+      <w:r>
+        <w:rPr>
+          <w:lang w:val="bg-BG"/>
+        </w:rPr>
+        <w:t xml:space="preserve"> регистриращото устройство) край за всеки от проводниците. </w:t>
+      </w:r>
+      <w:r>
+        <w:rPr>
+          <w:lang w:val="bg-BG"/>
+        </w:rPr>
+        <w:t>Напрежението, получено между студените краища на двата проводника дава информация за температурата на топлия край на термодвойката. В практиката за направа на термодвойки се използват точно определени метали и метални сплави</w:t>
+      </w:r>
+      <w:r>
+        <w:rPr>
+          <w:lang w:val="bg-BG"/>
+        </w:rPr>
+        <w:t xml:space="preserve">, като всеки вид термодвойка има различни характеристики (температурен обхват, чувствителност, линейност и др.). Всеки вид термодвойка е обособен чрез определена буква – </w:t>
+      </w:r>
+      <w:r>
+        <w:rPr>
+          <w:lang w:val="en-US"/>
+        </w:rPr>
+        <w:t xml:space="preserve">E, J, K, N, T </w:t>
+      </w:r>
+      <w:r>
+        <w:rPr>
+          <w:lang w:val="bg-BG"/>
+        </w:rPr>
+        <w:t>и т.н.</w:t>
+      </w:r>
+      <w:r>
+        <w:rPr>
+          <w:lang w:val="en-US"/>
+        </w:rPr>
+        <w:t xml:space="preserve"> </w:t>
+      </w:r>
+      <w:r>
+        <w:rPr>
+          <w:lang w:val="bg-BG"/>
+        </w:rPr>
+        <w:t>Важна особеност на термодвойките е че те се нуждаят от компенсация на студения край</w:t>
+      </w:r>
+      <w:r>
+        <w:rPr>
+          <w:lang w:val="bg-BG"/>
+        </w:rPr>
+        <w:t xml:space="preserve"> (</w:t>
+      </w:r>
+      <w:r>
+        <w:rPr>
+          <w:lang w:val="en-US"/>
+        </w:rPr>
+        <w:t>cold-junction-compensation – CJC)</w:t>
+      </w:r>
+      <w:r>
+        <w:rPr>
+          <w:lang w:val="bg-BG"/>
+        </w:rPr>
+        <w:t xml:space="preserve"> – тъй като резултатът от измерването зависи от температурата на студения край, се налага тя да бъде измерена чрез друг температурен сензор.</w:t>
+      </w:r>
+      <w:r>
+        <w:rPr>
+          <w:lang w:val="bg-BG"/>
+        </w:rPr>
+        <w:t xml:space="preserve"> Поради простата им конструкция, термодвойките могат да се изработват във всевъзможни форми и конфигурации според нуждите на измерването, което ги прави изключително универсални. Поради тази причина те са и най-разпространените температурни сензори в днешни дни. На фиг. 2.2.4. са показани </w:t>
+      </w:r>
+      <w:r>
+        <w:rPr>
+          <w:lang w:val="bg-BG"/>
+        </w:rPr>
+        <w:t>няколко</w:t>
+      </w:r>
+      <w:r>
+        <w:rPr>
+          <w:lang w:val="bg-BG"/>
+        </w:rPr>
+        <w:t xml:space="preserve"> възможни конфигурации на термодвойките.</w:t>
+      </w:r>
+    </w:p>
+    <w:p>
+      <w:pPr>
+        <w:rPr>
+          <w:lang w:val="bg-BG"/>
+        </w:rPr>
+      </w:pPr>
+    </w:p>
+    <w:p>
+      <w:pPr>
+        <w:rPr>
+          <w:lang w:val="bg-BG"/>
+        </w:rPr>
+      </w:pPr>
+      <w:r>
+        <w:rPr>
+          <w:lang w:val="bg-BG"/>
+        </w:rPr>
+        <w:br w:type="page"/>
+      </w:r>
+    </w:p>
+    <w:p>
+      <w:pPr>
+        <w:jc w:val="center"/>
+        <w:rPr>
+          <w:lang w:val="bg-BG"/>
+        </w:rPr>
+      </w:pPr>
+      <w:r>
+        <w:rPr>
+          <w:noProof/>
+        </w:rPr>
+        <w:lastRenderedPageBreak/>
+        <w:drawing>
+          <wp:inline distT="0" distB="0" distL="0" distR="0" wp14:anchorId="65B907F0" wp14:editId="0F64F2D5">
+            <wp:extent cx="4916446" cy="2484120"/>
+            <wp:effectExtent l="0" t="0" r="0" b="0"/>
+            <wp:docPr id="2087238077" name="Picture 5" descr="Thermocouple: What is it? How Does it Work? Types Of"/>
+            <wp:cNvGraphicFramePr>
+              <a:graphicFrameLocks xmlns:a="http://schemas.openxmlformats.org/drawingml/2006/main" noChangeAspect="1"/>
+            </wp:cNvGraphicFramePr>
+            <a:graphic xmlns:a="http://schemas.openxmlformats.org/drawingml/2006/main">
+              <a:graphicData uri="http://schemas.openxmlformats.org/drawingml/2006/picture">
+                <pic:pic xmlns:pic="http://schemas.openxmlformats.org/drawingml/2006/picture">
+                  <pic:nvPicPr>
+                    <pic:cNvPr id="0" name="Picture 9" descr="Thermocouple: What is it? How Does it Work? Types Of"/>
+                    <pic:cNvPicPr>
+                      <a:picLocks noChangeAspect="1" noChangeArrowheads="1"/>
+                    </pic:cNvPicPr>
+                  </pic:nvPicPr>
+                  <pic:blipFill rotWithShape="1">
+                    <a:blip r:embed="rId13" cstate="print">
+                      <a:extLst>
+                        <a:ext uri="{28A0092B-C50C-407E-A947-70E740481C1C}">
+                          <a14:useLocalDpi xmlns:a14="http://schemas.microsoft.com/office/drawing/2010/main" val="0"/>
+                        </a:ext>
+                      </a:extLst>
+                    </a:blip>
+                    <a:srcRect l="6289" t="14373" r="8367" b="8966"/>
+                    <a:stretch/>
+                  </pic:blipFill>
+                  <pic:spPr bwMode="auto">
+                    <a:xfrm>
+                      <a:off x="0" y="0"/>
+                      <a:ext cx="4917481" cy="2484643"/>
+                    </a:xfrm>
+                    <a:prstGeom prst="rect">
+                      <a:avLst/>
+                    </a:prstGeom>
+                    <a:noFill/>
+                    <a:ln>
+                      <a:noFill/>
+                    </a:ln>
+                    <a:extLst>
+                      <a:ext uri="{53640926-AAD7-44D8-BBD7-CCE9431645EC}">
+                        <a14:shadowObscured xmlns:a14="http://schemas.microsoft.com/office/drawing/2010/main"/>
+                      </a:ext>
+                    </a:extLst>
+                  </pic:spPr>
+                </pic:pic>
+              </a:graphicData>
+            </a:graphic>
+          </wp:inline>
+        </w:drawing>
+      </w:r>
+    </w:p>
+    <w:p>
+      <w:pPr>
+        <w:jc w:val="center"/>
+        <w:rPr>
+          <w:lang w:val="bg-BG"/>
+        </w:rPr>
+      </w:pPr>
+      <w:r>
+        <w:rPr>
+          <w:b/>
+          <w:bCs w:val="0"/>
+          <w:lang w:val="bg-BG"/>
+        </w:rPr>
+        <w:t xml:space="preserve">Фиг. </w:t>
+      </w:r>
+      <w:r>
+        <w:rPr>
+          <w:b/>
+          <w:bCs w:val="0"/>
+          <w:lang w:val="bg-BG"/>
+        </w:rPr>
+        <w:t>2.</w:t>
+      </w:r>
+      <w:r>
+        <w:rPr>
+          <w:b/>
+          <w:bCs w:val="0"/>
+          <w:lang w:val="bg-BG"/>
+        </w:rPr>
+        <w:t>2.</w:t>
+      </w:r>
+      <w:r>
+        <w:rPr>
+          <w:b/>
+          <w:bCs w:val="0"/>
+          <w:lang w:val="bg-BG"/>
+        </w:rPr>
+        <w:t>4</w:t>
+      </w:r>
+      <w:r>
+        <w:rPr>
+          <w:b/>
+          <w:bCs w:val="0"/>
+          <w:lang w:val="bg-BG"/>
+        </w:rPr>
+        <w:t>.</w:t>
+      </w:r>
+      <w:r>
+        <w:rPr>
+          <w:lang w:val="bg-BG"/>
+        </w:rPr>
+        <w:t xml:space="preserve"> </w:t>
+      </w:r>
+      <w:r>
+        <w:rPr>
+          <w:lang w:val="bg-BG"/>
+        </w:rPr>
+        <w:t>Различни варианти за конфигурация на термодвойка</w:t>
+      </w:r>
+    </w:p>
+    <w:p>
+      <w:pPr>
+        <w:jc w:val="center"/>
+        <w:rPr>
+          <w:lang w:val="bg-BG"/>
+        </w:rPr>
+      </w:pPr>
+    </w:p>
+    <w:p>
+      <w:pPr>
+        <w:spacing w:line="360" w:lineRule="auto"/>
+        <w:jc w:val="both"/>
+        <w:rPr>
+          <w:lang w:val="bg-BG"/>
+        </w:rPr>
+      </w:pPr>
+      <w:r>
+        <w:rPr>
+          <w:b/>
+          <w:bCs w:val="0"/>
+          <w:lang w:val="bg-BG"/>
+        </w:rPr>
+        <w:t>Предимства</w:t>
+      </w:r>
+      <w:r>
+        <w:rPr>
+          <w:lang w:val="bg-BG"/>
+        </w:rPr>
+        <w:t xml:space="preserve"> на </w:t>
+      </w:r>
+      <w:r>
+        <w:rPr>
+          <w:lang w:val="bg-BG"/>
+        </w:rPr>
+        <w:t>термодвойките</w:t>
+      </w:r>
+      <w:r>
+        <w:rPr>
+          <w:lang w:val="bg-BG"/>
+        </w:rPr>
+        <w:t>:</w:t>
+      </w:r>
+    </w:p>
+    <w:p>
+      <w:pPr>
+        <w:pStyle w:val="ListParagraph"/>
+        <w:numPr>
+          <w:ilvl w:val="0"/>
+          <w:numId w:val="19"/>
+        </w:numPr>
+        <w:spacing w:line="360" w:lineRule="auto"/>
+        <w:jc w:val="both"/>
+        <w:rPr>
+          <w:lang w:val="bg-BG"/>
+        </w:rPr>
+      </w:pPr>
+      <w:r>
+        <w:rPr>
+          <w:lang w:val="bg-BG"/>
+        </w:rPr>
+        <w:t>Не се влияят от съпротивлението на проводниците;</w:t>
+      </w:r>
+    </w:p>
+    <w:p>
+      <w:pPr>
+        <w:pStyle w:val="ListParagraph"/>
+        <w:numPr>
+          <w:ilvl w:val="0"/>
+          <w:numId w:val="19"/>
+        </w:numPr>
+        <w:spacing w:line="360" w:lineRule="auto"/>
+        <w:jc w:val="both"/>
+        <w:rPr>
+          <w:lang w:val="bg-BG"/>
+        </w:rPr>
+      </w:pPr>
+      <w:r>
+        <w:rPr>
+          <w:lang w:val="bg-BG"/>
+        </w:rPr>
+        <w:t>Проста конструкция;</w:t>
+      </w:r>
+    </w:p>
+    <w:p>
+      <w:pPr>
+        <w:pStyle w:val="ListParagraph"/>
+        <w:numPr>
+          <w:ilvl w:val="0"/>
+          <w:numId w:val="19"/>
+        </w:numPr>
+        <w:spacing w:line="360" w:lineRule="auto"/>
+        <w:jc w:val="both"/>
+        <w:rPr>
+          <w:lang w:val="bg-BG"/>
+        </w:rPr>
+      </w:pPr>
+      <w:r>
+        <w:rPr>
+          <w:lang w:val="bg-BG"/>
+        </w:rPr>
+        <w:t>Сравнително</w:t>
+      </w:r>
+      <w:r>
+        <w:rPr>
+          <w:lang w:val="bg-BG"/>
+        </w:rPr>
+        <w:t xml:space="preserve"> линейн</w:t>
+      </w:r>
+      <w:r>
+        <w:rPr>
+          <w:lang w:val="bg-BG"/>
+        </w:rPr>
+        <w:t>и</w:t>
+      </w:r>
+      <w:r>
+        <w:rPr>
+          <w:lang w:val="bg-BG"/>
+        </w:rPr>
+        <w:t>;</w:t>
+      </w:r>
+    </w:p>
+    <w:p>
+      <w:pPr>
+        <w:pStyle w:val="ListParagraph"/>
+        <w:numPr>
+          <w:ilvl w:val="0"/>
+          <w:numId w:val="19"/>
+        </w:numPr>
+        <w:spacing w:line="360" w:lineRule="auto"/>
+        <w:jc w:val="both"/>
+        <w:rPr>
+          <w:lang w:val="bg-BG"/>
+        </w:rPr>
+      </w:pPr>
+      <w:r>
+        <w:rPr>
+          <w:lang w:val="bg-BG"/>
+        </w:rPr>
+        <w:t xml:space="preserve">Не се </w:t>
+      </w:r>
+      <w:r>
+        <w:rPr>
+          <w:lang w:val="bg-BG"/>
+        </w:rPr>
+        <w:t>самонагряват</w:t>
+      </w:r>
+      <w:r>
+        <w:rPr>
+          <w:lang w:val="bg-BG"/>
+        </w:rPr>
+        <w:t>;</w:t>
+      </w:r>
+    </w:p>
+    <w:p>
+      <w:pPr>
+        <w:pStyle w:val="ListParagraph"/>
+        <w:numPr>
+          <w:ilvl w:val="0"/>
+          <w:numId w:val="19"/>
+        </w:numPr>
+        <w:spacing w:line="360" w:lineRule="auto"/>
+        <w:jc w:val="both"/>
+        <w:rPr>
+          <w:lang w:val="bg-BG"/>
+        </w:rPr>
+      </w:pPr>
+      <w:r>
+        <w:rPr>
+          <w:lang w:val="bg-BG"/>
+        </w:rPr>
+        <w:t>Много</w:t>
+      </w:r>
+      <w:r>
+        <w:rPr>
+          <w:lang w:val="bg-BG"/>
+        </w:rPr>
+        <w:t xml:space="preserve"> широк температурен обхват </w:t>
+      </w:r>
+      <w:r>
+        <w:rPr>
+          <w:lang w:val="en-US"/>
+        </w:rPr>
+        <w:t>(-</w:t>
+      </w:r>
+      <w:r>
+        <w:rPr>
+          <w:lang w:val="bg-BG"/>
+        </w:rPr>
+        <w:t>2</w:t>
+      </w:r>
+      <w:r>
+        <w:rPr>
+          <w:lang w:val="bg-BG"/>
+        </w:rPr>
+        <w:t>6</w:t>
+      </w:r>
+      <w:r>
+        <w:rPr>
+          <w:lang w:val="en-US"/>
+        </w:rPr>
+        <w:t xml:space="preserve">0°C </w:t>
+      </w:r>
+      <w:r>
+        <w:rPr>
+          <w:lang w:val="bg-BG"/>
+        </w:rPr>
+        <w:t xml:space="preserve">до </w:t>
+      </w:r>
+      <w:r>
+        <w:rPr>
+          <w:lang w:val="en-US"/>
+        </w:rPr>
+        <w:t>+</w:t>
+      </w:r>
+      <w:r>
+        <w:rPr>
+          <w:lang w:val="bg-BG"/>
+        </w:rPr>
+        <w:t>23</w:t>
+      </w:r>
+      <w:r>
+        <w:rPr>
+          <w:lang w:val="en-US"/>
+        </w:rPr>
+        <w:t>00°C</w:t>
+      </w:r>
+      <w:r>
+        <w:rPr>
+          <w:lang w:val="bg-BG"/>
+        </w:rPr>
+        <w:t>)</w:t>
+      </w:r>
+      <w:r>
+        <w:rPr>
+          <w:lang w:val="bg-BG"/>
+        </w:rPr>
+        <w:t>;</w:t>
+      </w:r>
+    </w:p>
+    <w:p>
+      <w:pPr>
+        <w:pStyle w:val="ListParagraph"/>
+        <w:numPr>
+          <w:ilvl w:val="0"/>
+          <w:numId w:val="19"/>
+        </w:numPr>
+        <w:spacing w:line="360" w:lineRule="auto"/>
+        <w:jc w:val="both"/>
+        <w:rPr>
+          <w:lang w:val="bg-BG"/>
+        </w:rPr>
+      </w:pPr>
+      <w:r>
+        <w:rPr>
+          <w:lang w:val="bg-BG"/>
+        </w:rPr>
+        <w:t>Проста конструкция</w:t>
+      </w:r>
+      <w:r>
+        <w:rPr>
+          <w:lang w:val="en-US"/>
+        </w:rPr>
+        <w:t xml:space="preserve">, </w:t>
+      </w:r>
+      <w:r>
+        <w:rPr>
+          <w:lang w:val="bg-BG"/>
+        </w:rPr>
+        <w:t xml:space="preserve">която </w:t>
+      </w:r>
+      <w:r>
+        <w:rPr>
+          <w:lang w:val="bg-BG"/>
+        </w:rPr>
+        <w:t xml:space="preserve">позволява направата на термодвойки с много малка топлинна маса, които са много бързи (времеконстанти достигащи няколко </w:t>
+      </w:r>
+      <w:r>
+        <w:rPr>
+          <w:lang w:val="bg-BG"/>
+        </w:rPr>
+        <w:t>μ</w:t>
+      </w:r>
+      <w:r>
+        <w:rPr>
+          <w:lang w:val="en-US"/>
+        </w:rPr>
+        <w:t>s)</w:t>
+      </w:r>
+      <w:r>
+        <w:rPr>
+          <w:vertAlign w:val="superscript"/>
+          <w:lang w:val="en-US"/>
+        </w:rPr>
+        <w:t>[</w:t>
+      </w:r>
+      <w:r>
+        <w:rPr>
+          <w:vertAlign w:val="superscript"/>
+          <w:lang w:val="en-US"/>
+        </w:rPr>
+        <w:t>9</w:t>
+      </w:r>
+      <w:r>
+        <w:rPr>
+          <w:vertAlign w:val="superscript"/>
+          <w:lang w:val="en-US"/>
+        </w:rPr>
+        <w:t>]</w:t>
+      </w:r>
+      <w:r>
+        <w:rPr>
+          <w:lang w:val="bg-BG"/>
+        </w:rPr>
+        <w:t>.</w:t>
+      </w:r>
+    </w:p>
+    <w:p>
+      <w:pPr>
+        <w:spacing w:line="360" w:lineRule="auto"/>
+        <w:jc w:val="both"/>
+        <w:rPr>
+          <w:lang w:val="bg-BG"/>
+        </w:rPr>
+      </w:pPr>
+      <w:r>
+        <w:rPr>
+          <w:b/>
+          <w:bCs w:val="0"/>
+          <w:lang w:val="bg-BG"/>
+        </w:rPr>
+        <w:t>Недостатъци</w:t>
+      </w:r>
+      <w:r>
+        <w:rPr>
+          <w:lang w:val="bg-BG"/>
+        </w:rPr>
+        <w:t>:</w:t>
+      </w:r>
+    </w:p>
+    <w:p>
+      <w:pPr>
+        <w:pStyle w:val="ListParagraph"/>
+        <w:numPr>
+          <w:ilvl w:val="0"/>
+          <w:numId w:val="20"/>
+        </w:numPr>
+        <w:spacing w:line="360" w:lineRule="auto"/>
+        <w:jc w:val="both"/>
         <w:rPr>
           <w:rFonts w:eastAsia="Times New Roman"/>
           <w:b/>
@@ -4244,6 +4876,116 @@
         </w:rPr>
       </w:pPr>
       <w:r>
+        <w:rPr>
+          <w:lang w:val="bg-BG"/>
+        </w:rPr>
+        <w:t>Много ниска чувствителност</w:t>
+      </w:r>
+      <w:r>
+        <w:rPr>
+          <w:lang w:val="bg-BG"/>
+        </w:rPr>
+        <w:t>;</w:t>
+      </w:r>
+    </w:p>
+    <w:p>
+      <w:pPr>
+        <w:pStyle w:val="ListParagraph"/>
+        <w:numPr>
+          <w:ilvl w:val="0"/>
+          <w:numId w:val="20"/>
+        </w:numPr>
+        <w:spacing w:line="360" w:lineRule="auto"/>
+        <w:jc w:val="both"/>
+        <w:rPr>
+          <w:rFonts w:eastAsia="Times New Roman"/>
+          <w:b/>
+          <w:sz w:val="32"/>
+          <w:szCs w:val="32"/>
+          <w:lang w:val="bg-BG"/>
+        </w:rPr>
+      </w:pPr>
+      <w:r>
+        <w:rPr>
+          <w:lang w:val="bg-BG"/>
+        </w:rPr>
+        <w:t>Нужда от компенсация на студения край;</w:t>
+      </w:r>
+    </w:p>
+    <w:p>
+      <w:pPr>
+        <w:pStyle w:val="ListParagraph"/>
+        <w:numPr>
+          <w:ilvl w:val="0"/>
+          <w:numId w:val="20"/>
+        </w:numPr>
+        <w:spacing w:line="360" w:lineRule="auto"/>
+        <w:jc w:val="both"/>
+        <w:rPr>
+          <w:rFonts w:eastAsia="Times New Roman"/>
+          <w:b/>
+          <w:sz w:val="32"/>
+          <w:szCs w:val="32"/>
+          <w:lang w:val="bg-BG"/>
+        </w:rPr>
+      </w:pPr>
+      <w:r>
+        <w:rPr>
+          <w:lang w:val="bg-BG"/>
+        </w:rPr>
+        <w:t>Силно податливи на шумове;</w:t>
+      </w:r>
+    </w:p>
+    <w:p>
+      <w:pPr>
+        <w:pStyle w:val="ListParagraph"/>
+        <w:numPr>
+          <w:ilvl w:val="0"/>
+          <w:numId w:val="20"/>
+        </w:numPr>
+        <w:spacing w:line="360" w:lineRule="auto"/>
+        <w:jc w:val="both"/>
+        <w:rPr>
+          <w:rFonts w:eastAsia="Times New Roman"/>
+          <w:b/>
+          <w:sz w:val="32"/>
+          <w:szCs w:val="32"/>
+          <w:lang w:val="bg-BG"/>
+        </w:rPr>
+      </w:pPr>
+      <w:r>
+        <w:rPr>
+          <w:lang w:val="bg-BG"/>
+        </w:rPr>
+        <w:t>Някои от другите видове температурни сензори са по-точни.</w:t>
+      </w:r>
+    </w:p>
+    <w:p>
+      <w:pPr>
+        <w:rPr>
+          <w:lang w:val="bg-BG"/>
+        </w:rPr>
+      </w:pPr>
+    </w:p>
+    <w:p>
+      <w:pPr>
+        <w:rPr>
+          <w:lang w:val="bg-BG"/>
+        </w:rPr>
+      </w:pPr>
+    </w:p>
+    <w:p>
+      <w:pPr>
+        <w:jc w:val="center"/>
+        <w:rPr>
+          <w:rFonts w:eastAsia="Times New Roman"/>
+          <w:b/>
+          <w:sz w:val="32"/>
+          <w:szCs w:val="32"/>
+          <w:lang w:val="bg-BG"/>
+        </w:rPr>
+      </w:pPr>
+      <w:r>
         <w:br w:type="page"/>
       </w:r>
     </w:p>
@@ -4258,28 +5000,1396 @@
     </w:p>
     <w:p>
       <w:pPr>
-        <w:rPr>
-          <w:lang w:val="bg-BG"/>
-        </w:rPr>
-      </w:pPr>
-    </w:p>
-    <w:p>
-      <w:pPr>
         <w:spacing w:line="360" w:lineRule="auto"/>
         <w:ind w:firstLine="720"/>
         <w:jc w:val="both"/>
         <w:rPr>
-          <w:rFonts w:eastAsia="Times New Roman"/>
-          <w:lang w:val="bg-BG"/>
-        </w:rPr>
-      </w:pPr>
-      <w:r>
-        <w:rPr>
-          <w:rFonts w:eastAsia="Times New Roman"/>
-          <w:lang w:val="bg-BG"/>
-        </w:rPr>
-        <w:t>Този</w:t>
-      </w:r>
+          <w:lang w:val="bg-BG"/>
+        </w:rPr>
+      </w:pPr>
+      <w:r>
+        <w:rPr>
+          <w:lang w:val="bg-BG"/>
+        </w:rPr>
+        <w:t>В табл. 2.2.1. е дадено сравнение между четирите основни вида контак</w:t>
+      </w:r>
+      <w:r>
+        <w:rPr>
+          <w:lang w:val="bg-BG"/>
+        </w:rPr>
+        <w:t>т</w:t>
+      </w:r>
+      <w:r>
+        <w:rPr>
+          <w:lang w:val="bg-BG"/>
+        </w:rPr>
+        <w:t>ни температурни сензори.</w:t>
+      </w:r>
+    </w:p>
+    <w:p>
+      <w:pPr>
+        <w:spacing w:line="360" w:lineRule="auto"/>
+        <w:ind w:firstLine="720"/>
+        <w:jc w:val="both"/>
+        <w:rPr>
+          <w:lang w:val="bg-BG"/>
+        </w:rPr>
+      </w:pPr>
+    </w:p>
+    <w:p>
+      <w:pPr>
+        <w:spacing w:line="360" w:lineRule="auto"/>
+        <w:jc w:val="center"/>
+        <w:rPr>
+          <w:lang w:val="bg-BG"/>
+        </w:rPr>
+      </w:pPr>
+      <w:r>
+        <w:rPr>
+          <w:lang w:val="bg-BG"/>
+        </w:rPr>
+        <w:t xml:space="preserve">Табл. 2.2.1. Сравнение между видовете </w:t>
+      </w:r>
+      <w:r>
+        <w:rPr>
+          <w:lang w:val="bg-BG"/>
+        </w:rPr>
+        <w:t xml:space="preserve">контактни </w:t>
+      </w:r>
+      <w:r>
+        <w:rPr>
+          <w:lang w:val="bg-BG"/>
+        </w:rPr>
+        <w:t>температурни сензори</w:t>
+      </w:r>
+    </w:p>
+    <w:tbl>
+      <w:tblPr>
+        <w:tblStyle w:val="TableGrid"/>
+        <w:tblW w:w="9244" w:type="dxa"/>
+        <w:tblBorders>
+          <w:top w:val="single" w:sz="12" w:space="0" w:color="auto"/>
+          <w:left w:val="single" w:sz="12" w:space="0" w:color="auto"/>
+          <w:bottom w:val="single" w:sz="12" w:space="0" w:color="auto"/>
+          <w:right w:val="single" w:sz="12" w:space="0" w:color="auto"/>
+        </w:tblBorders>
+        <w:tblLayout w:type="fixed"/>
+        <w:tblLook w:val="04A0" w:firstRow="1" w:lastRow="0" w:firstColumn="1" w:lastColumn="0" w:noHBand="0" w:noVBand="1"/>
+      </w:tblPr>
+      <w:tblGrid>
+        <w:gridCol w:w="2335"/>
+        <w:gridCol w:w="1620"/>
+        <w:gridCol w:w="1620"/>
+        <w:gridCol w:w="1710"/>
+        <w:gridCol w:w="1959"/>
+      </w:tblGrid>
+      <w:tr>
+        <w:tc>
+          <w:tcPr>
+            <w:tcW w:w="2335" w:type="dxa"/>
+            <w:tcBorders>
+              <w:top w:val="single" w:sz="12" w:space="0" w:color="auto"/>
+              <w:bottom w:val="single" w:sz="12" w:space="0" w:color="auto"/>
+              <w:right w:val="single" w:sz="12" w:space="0" w:color="auto"/>
+            </w:tcBorders>
+            <w:shd w:val="clear" w:color="auto" w:fill="F2F2F2" w:themeFill="background1" w:themeFillShade="F2"/>
+            <w:vAlign w:val="center"/>
+          </w:tcPr>
+          <w:p>
+            <w:pPr>
+              <w:spacing w:line="360" w:lineRule="auto"/>
+              <w:jc w:val="center"/>
+              <w:rPr>
+                <w:lang w:val="bg-BG"/>
+              </w:rPr>
+            </w:pPr>
+          </w:p>
+        </w:tc>
+        <w:tc>
+          <w:tcPr>
+            <w:tcW w:w="1620" w:type="dxa"/>
+            <w:tcBorders>
+              <w:top w:val="single" w:sz="12" w:space="0" w:color="auto"/>
+              <w:bottom w:val="single" w:sz="12" w:space="0" w:color="auto"/>
+            </w:tcBorders>
+            <w:shd w:val="clear" w:color="auto" w:fill="F2F2F2" w:themeFill="background1" w:themeFillShade="F2"/>
+            <w:vAlign w:val="center"/>
+          </w:tcPr>
+          <w:p>
+            <w:pPr>
+              <w:spacing w:line="360" w:lineRule="auto"/>
+              <w:jc w:val="center"/>
+              <w:rPr>
+                <w:b/>
+                <w:bCs w:val="0"/>
+                <w:lang w:val="bg-BG"/>
+              </w:rPr>
+            </w:pPr>
+            <w:r>
+              <w:rPr>
+                <w:b/>
+                <w:bCs w:val="0"/>
+                <w:lang w:val="en-US"/>
+              </w:rPr>
+              <w:t>IC</w:t>
+            </w:r>
+            <w:r>
+              <w:rPr>
+                <w:b/>
+                <w:bCs w:val="0"/>
+                <w:lang w:val="bg-BG"/>
+              </w:rPr>
+              <w:t xml:space="preserve"> сензор</w:t>
+            </w:r>
+          </w:p>
+        </w:tc>
+        <w:tc>
+          <w:tcPr>
+            <w:tcW w:w="1620" w:type="dxa"/>
+            <w:tcBorders>
+              <w:top w:val="single" w:sz="12" w:space="0" w:color="auto"/>
+              <w:left w:val="single" w:sz="12" w:space="0" w:color="auto"/>
+              <w:bottom w:val="single" w:sz="12" w:space="0" w:color="auto"/>
+              <w:right w:val="single" w:sz="12" w:space="0" w:color="auto"/>
+            </w:tcBorders>
+            <w:shd w:val="clear" w:color="auto" w:fill="F2F2F2" w:themeFill="background1" w:themeFillShade="F2"/>
+            <w:vAlign w:val="center"/>
+          </w:tcPr>
+          <w:p>
+            <w:pPr>
+              <w:spacing w:line="360" w:lineRule="auto"/>
+              <w:jc w:val="center"/>
+              <w:rPr>
+                <w:b/>
+                <w:bCs w:val="0"/>
+                <w:lang w:val="bg-BG"/>
+              </w:rPr>
+            </w:pPr>
+            <w:r>
+              <w:rPr>
+                <w:b/>
+                <w:bCs w:val="0"/>
+                <w:lang w:val="bg-BG"/>
+              </w:rPr>
+              <w:t>Термистор</w:t>
+            </w:r>
+          </w:p>
+        </w:tc>
+        <w:tc>
+          <w:tcPr>
+            <w:tcW w:w="1710" w:type="dxa"/>
+            <w:tcBorders>
+              <w:top w:val="single" w:sz="12" w:space="0" w:color="auto"/>
+              <w:left w:val="single" w:sz="12" w:space="0" w:color="auto"/>
+              <w:bottom w:val="single" w:sz="12" w:space="0" w:color="auto"/>
+              <w:right w:val="single" w:sz="12" w:space="0" w:color="auto"/>
+            </w:tcBorders>
+            <w:shd w:val="clear" w:color="auto" w:fill="F2F2F2" w:themeFill="background1" w:themeFillShade="F2"/>
+            <w:vAlign w:val="center"/>
+          </w:tcPr>
+          <w:p>
+            <w:pPr>
+              <w:spacing w:line="360" w:lineRule="auto"/>
+              <w:jc w:val="center"/>
+              <w:rPr>
+                <w:b/>
+                <w:bCs w:val="0"/>
+                <w:lang w:val="bg-BG"/>
+              </w:rPr>
+            </w:pPr>
+            <w:r>
+              <w:rPr>
+                <w:b/>
+                <w:bCs w:val="0"/>
+                <w:lang w:val="en-US"/>
+              </w:rPr>
+              <w:t xml:space="preserve">RTD </w:t>
+            </w:r>
+            <w:r>
+              <w:rPr>
+                <w:b/>
+                <w:bCs w:val="0"/>
+                <w:lang w:val="bg-BG"/>
+              </w:rPr>
+              <w:t>сензор</w:t>
+            </w:r>
+          </w:p>
+        </w:tc>
+        <w:tc>
+          <w:tcPr>
+            <w:tcW w:w="1959" w:type="dxa"/>
+            <w:tcBorders>
+              <w:top w:val="single" w:sz="12" w:space="0" w:color="auto"/>
+              <w:left w:val="single" w:sz="12" w:space="0" w:color="auto"/>
+              <w:bottom w:val="single" w:sz="12" w:space="0" w:color="auto"/>
+            </w:tcBorders>
+            <w:shd w:val="clear" w:color="auto" w:fill="F2F2F2" w:themeFill="background1" w:themeFillShade="F2"/>
+            <w:vAlign w:val="center"/>
+          </w:tcPr>
+          <w:p>
+            <w:pPr>
+              <w:spacing w:line="360" w:lineRule="auto"/>
+              <w:jc w:val="center"/>
+              <w:rPr>
+                <w:b/>
+                <w:bCs w:val="0"/>
+                <w:lang w:val="bg-BG"/>
+              </w:rPr>
+            </w:pPr>
+            <w:r>
+              <w:rPr>
+                <w:b/>
+                <w:bCs w:val="0"/>
+                <w:lang w:val="bg-BG"/>
+              </w:rPr>
+              <w:t>Термодвойка</w:t>
+            </w:r>
+          </w:p>
+        </w:tc>
+      </w:tr>
+      <w:tr>
+        <w:tc>
+          <w:tcPr>
+            <w:tcW w:w="2335" w:type="dxa"/>
+            <w:tcBorders>
+              <w:top w:val="single" w:sz="12" w:space="0" w:color="auto"/>
+              <w:right w:val="single" w:sz="12" w:space="0" w:color="auto"/>
+            </w:tcBorders>
+            <w:shd w:val="clear" w:color="auto" w:fill="F2F2F2" w:themeFill="background1" w:themeFillShade="F2"/>
+            <w:vAlign w:val="center"/>
+          </w:tcPr>
+          <w:p>
+            <w:pPr>
+              <w:spacing w:line="360" w:lineRule="auto"/>
+              <w:jc w:val="center"/>
+              <w:rPr>
+                <w:lang w:val="bg-BG"/>
+              </w:rPr>
+            </w:pPr>
+            <w:r>
+              <w:rPr>
+                <w:lang w:val="bg-BG"/>
+              </w:rPr>
+              <w:t>Обхват</w:t>
+            </w:r>
+          </w:p>
+        </w:tc>
+        <w:tc>
+          <w:tcPr>
+            <w:tcW w:w="1620" w:type="dxa"/>
+            <w:tcBorders>
+              <w:top w:val="single" w:sz="12" w:space="0" w:color="auto"/>
+              <w:left w:val="single" w:sz="12" w:space="0" w:color="auto"/>
+              <w:bottom w:val="single" w:sz="4" w:space="0" w:color="auto"/>
+              <w:right w:val="single" w:sz="12" w:space="0" w:color="auto"/>
+            </w:tcBorders>
+            <w:shd w:val="clear" w:color="auto" w:fill="D99594" w:themeFill="accent2" w:themeFillTint="99"/>
+            <w:vAlign w:val="center"/>
+          </w:tcPr>
+          <w:p>
+            <w:pPr>
+              <w:spacing w:line="360" w:lineRule="auto"/>
+              <w:jc w:val="center"/>
+              <w:rPr>
+                <w:lang w:val="bg-BG"/>
+              </w:rPr>
+            </w:pPr>
+            <w:r>
+              <w:rPr>
+                <w:lang w:val="en-US"/>
+              </w:rPr>
+              <w:t>-</w:t>
+            </w:r>
+            <w:r>
+              <w:rPr>
+                <w:lang w:val="bg-BG"/>
+              </w:rPr>
+              <w:t>55</w:t>
+            </w:r>
+            <w:r>
+              <w:rPr>
+                <w:lang w:val="en-US"/>
+              </w:rPr>
+              <w:t>°C</w:t>
+            </w:r>
+          </w:p>
+          <w:p>
+            <w:pPr>
+              <w:spacing w:line="360" w:lineRule="auto"/>
+              <w:jc w:val="center"/>
+              <w:rPr>
+                <w:lang w:val="bg-BG"/>
+              </w:rPr>
+            </w:pPr>
+            <w:r>
+              <w:rPr>
+                <w:lang w:val="bg-BG"/>
+              </w:rPr>
+              <w:t>до</w:t>
+            </w:r>
+          </w:p>
+          <w:p>
+            <w:pPr>
+              <w:spacing w:line="360" w:lineRule="auto"/>
+              <w:jc w:val="center"/>
+              <w:rPr>
+                <w:lang w:val="en-US"/>
+              </w:rPr>
+            </w:pPr>
+            <w:r>
+              <w:rPr>
+                <w:lang w:val="en-US"/>
+              </w:rPr>
+              <w:t>+</w:t>
+            </w:r>
+            <w:r>
+              <w:rPr>
+                <w:lang w:val="bg-BG"/>
+              </w:rPr>
+              <w:t>2</w:t>
+            </w:r>
+            <w:r>
+              <w:rPr>
+                <w:lang w:val="en-US"/>
+              </w:rPr>
+              <w:t>00°C</w:t>
+            </w:r>
+          </w:p>
+        </w:tc>
+        <w:tc>
+          <w:tcPr>
+            <w:tcW w:w="1620" w:type="dxa"/>
+            <w:tcBorders>
+              <w:top w:val="single" w:sz="12" w:space="0" w:color="auto"/>
+              <w:left w:val="single" w:sz="12" w:space="0" w:color="auto"/>
+              <w:bottom w:val="single" w:sz="4" w:space="0" w:color="auto"/>
+              <w:right w:val="single" w:sz="12" w:space="0" w:color="auto"/>
+            </w:tcBorders>
+            <w:shd w:val="clear" w:color="auto" w:fill="FABF8F" w:themeFill="accent6" w:themeFillTint="99"/>
+            <w:vAlign w:val="center"/>
+          </w:tcPr>
+          <w:p>
+            <w:pPr>
+              <w:spacing w:line="360" w:lineRule="auto"/>
+              <w:jc w:val="center"/>
+              <w:rPr>
+                <w:lang w:val="bg-BG"/>
+              </w:rPr>
+            </w:pPr>
+            <w:r>
+              <w:rPr>
+                <w:lang w:val="en-US"/>
+              </w:rPr>
+              <w:t>-100°C</w:t>
+            </w:r>
+          </w:p>
+          <w:p>
+            <w:pPr>
+              <w:spacing w:line="360" w:lineRule="auto"/>
+              <w:jc w:val="center"/>
+              <w:rPr>
+                <w:lang w:val="bg-BG"/>
+              </w:rPr>
+            </w:pPr>
+            <w:r>
+              <w:rPr>
+                <w:lang w:val="bg-BG"/>
+              </w:rPr>
+              <w:t>до</w:t>
+            </w:r>
+          </w:p>
+          <w:p>
+            <w:pPr>
+              <w:spacing w:line="360" w:lineRule="auto"/>
+              <w:jc w:val="center"/>
+              <w:rPr>
+                <w:lang w:val="bg-BG"/>
+              </w:rPr>
+            </w:pPr>
+            <w:r>
+              <w:rPr>
+                <w:lang w:val="en-US"/>
+              </w:rPr>
+              <w:t>+500°C</w:t>
+            </w:r>
+          </w:p>
+        </w:tc>
+        <w:tc>
+          <w:tcPr>
+            <w:tcW w:w="1710" w:type="dxa"/>
+            <w:tcBorders>
+              <w:top w:val="single" w:sz="12" w:space="0" w:color="auto"/>
+              <w:left w:val="single" w:sz="12" w:space="0" w:color="auto"/>
+              <w:right w:val="single" w:sz="12" w:space="0" w:color="auto"/>
+            </w:tcBorders>
+            <w:shd w:val="clear" w:color="auto" w:fill="FABF8F" w:themeFill="accent6" w:themeFillTint="99"/>
+            <w:vAlign w:val="center"/>
+          </w:tcPr>
+          <w:p>
+            <w:pPr>
+              <w:spacing w:line="360" w:lineRule="auto"/>
+              <w:jc w:val="center"/>
+              <w:rPr>
+                <w:lang w:val="bg-BG"/>
+              </w:rPr>
+            </w:pPr>
+            <w:r>
+              <w:rPr>
+                <w:lang w:val="en-US"/>
+              </w:rPr>
+              <w:t>-</w:t>
+            </w:r>
+            <w:r>
+              <w:rPr>
+                <w:lang w:val="bg-BG"/>
+              </w:rPr>
+              <w:t>24</w:t>
+            </w:r>
+            <w:r>
+              <w:rPr>
+                <w:lang w:val="en-US"/>
+              </w:rPr>
+              <w:t>0°C</w:t>
+            </w:r>
+          </w:p>
+          <w:p>
+            <w:pPr>
+              <w:spacing w:line="360" w:lineRule="auto"/>
+              <w:jc w:val="center"/>
+              <w:rPr>
+                <w:lang w:val="bg-BG"/>
+              </w:rPr>
+            </w:pPr>
+            <w:r>
+              <w:rPr>
+                <w:lang w:val="bg-BG"/>
+              </w:rPr>
+              <w:t>до</w:t>
+            </w:r>
+          </w:p>
+          <w:p>
+            <w:pPr>
+              <w:spacing w:line="360" w:lineRule="auto"/>
+              <w:jc w:val="center"/>
+              <w:rPr>
+                <w:lang w:val="bg-BG"/>
+              </w:rPr>
+            </w:pPr>
+            <w:r>
+              <w:rPr>
+                <w:lang w:val="en-US"/>
+              </w:rPr>
+              <w:t>+</w:t>
+            </w:r>
+            <w:r>
+              <w:rPr>
+                <w:lang w:val="bg-BG"/>
+              </w:rPr>
+              <w:t>6</w:t>
+            </w:r>
+            <w:r>
+              <w:rPr>
+                <w:lang w:val="en-US"/>
+              </w:rPr>
+              <w:t>00°C</w:t>
+            </w:r>
+          </w:p>
+        </w:tc>
+        <w:tc>
+          <w:tcPr>
+            <w:tcW w:w="1959" w:type="dxa"/>
+            <w:tcBorders>
+              <w:top w:val="single" w:sz="12" w:space="0" w:color="auto"/>
+              <w:left w:val="single" w:sz="12" w:space="0" w:color="auto"/>
+            </w:tcBorders>
+            <w:shd w:val="clear" w:color="auto" w:fill="C2D69B" w:themeFill="accent3" w:themeFillTint="99"/>
+            <w:vAlign w:val="center"/>
+          </w:tcPr>
+          <w:p>
+            <w:pPr>
+              <w:spacing w:line="360" w:lineRule="auto"/>
+              <w:jc w:val="center"/>
+              <w:rPr>
+                <w:lang w:val="bg-BG"/>
+              </w:rPr>
+            </w:pPr>
+            <w:r>
+              <w:rPr>
+                <w:lang w:val="en-US"/>
+              </w:rPr>
+              <w:t>-</w:t>
+            </w:r>
+            <w:r>
+              <w:rPr>
+                <w:lang w:val="bg-BG"/>
+              </w:rPr>
+              <w:t>26</w:t>
+            </w:r>
+            <w:r>
+              <w:rPr>
+                <w:lang w:val="en-US"/>
+              </w:rPr>
+              <w:t>0°C</w:t>
+            </w:r>
+          </w:p>
+          <w:p>
+            <w:pPr>
+              <w:spacing w:line="360" w:lineRule="auto"/>
+              <w:jc w:val="center"/>
+              <w:rPr>
+                <w:lang w:val="bg-BG"/>
+              </w:rPr>
+            </w:pPr>
+            <w:r>
+              <w:rPr>
+                <w:lang w:val="bg-BG"/>
+              </w:rPr>
+              <w:t>до</w:t>
+            </w:r>
+          </w:p>
+          <w:p>
+            <w:pPr>
+              <w:spacing w:line="360" w:lineRule="auto"/>
+              <w:jc w:val="center"/>
+              <w:rPr>
+                <w:lang w:val="bg-BG"/>
+              </w:rPr>
+            </w:pPr>
+            <w:r>
+              <w:rPr>
+                <w:lang w:val="en-US"/>
+              </w:rPr>
+              <w:t>+</w:t>
+            </w:r>
+            <w:r>
+              <w:rPr>
+                <w:lang w:val="bg-BG"/>
+              </w:rPr>
+              <w:t>23</w:t>
+            </w:r>
+            <w:r>
+              <w:rPr>
+                <w:lang w:val="en-US"/>
+              </w:rPr>
+              <w:t>00°C</w:t>
+            </w:r>
+          </w:p>
+        </w:tc>
+      </w:tr>
+      <w:tr>
+        <w:tc>
+          <w:tcPr>
+            <w:tcW w:w="2335" w:type="dxa"/>
+            <w:tcBorders>
+              <w:right w:val="single" w:sz="12" w:space="0" w:color="auto"/>
+            </w:tcBorders>
+            <w:shd w:val="clear" w:color="auto" w:fill="F2F2F2" w:themeFill="background1" w:themeFillShade="F2"/>
+            <w:vAlign w:val="center"/>
+          </w:tcPr>
+          <w:p>
+            <w:pPr>
+              <w:spacing w:line="360" w:lineRule="auto"/>
+              <w:jc w:val="center"/>
+              <w:rPr>
+                <w:lang w:val="bg-BG"/>
+              </w:rPr>
+            </w:pPr>
+            <w:r>
+              <w:rPr>
+                <w:lang w:val="bg-BG"/>
+              </w:rPr>
+              <w:t>Точност</w:t>
+            </w:r>
+          </w:p>
+        </w:tc>
+        <w:tc>
+          <w:tcPr>
+            <w:tcW w:w="1620" w:type="dxa"/>
+            <w:tcBorders>
+              <w:top w:val="single" w:sz="4" w:space="0" w:color="auto"/>
+              <w:left w:val="single" w:sz="12" w:space="0" w:color="auto"/>
+              <w:bottom w:val="single" w:sz="4" w:space="0" w:color="auto"/>
+              <w:right w:val="single" w:sz="12" w:space="0" w:color="auto"/>
+            </w:tcBorders>
+            <w:shd w:val="clear" w:color="auto" w:fill="C2D69B" w:themeFill="accent3" w:themeFillTint="99"/>
+            <w:vAlign w:val="center"/>
+          </w:tcPr>
+          <w:p>
+            <w:pPr>
+              <w:spacing w:line="360" w:lineRule="auto"/>
+              <w:jc w:val="center"/>
+              <w:rPr>
+                <w:lang w:val="bg-BG"/>
+              </w:rPr>
+            </w:pPr>
+            <w:r>
+              <w:rPr>
+                <w:lang w:val="bg-BG"/>
+              </w:rPr>
+              <w:t>Висока</w:t>
+            </w:r>
+          </w:p>
+        </w:tc>
+        <w:tc>
+          <w:tcPr>
+            <w:tcW w:w="1620" w:type="dxa"/>
+            <w:tcBorders>
+              <w:top w:val="single" w:sz="4" w:space="0" w:color="auto"/>
+              <w:left w:val="single" w:sz="12" w:space="0" w:color="auto"/>
+              <w:bottom w:val="single" w:sz="4" w:space="0" w:color="auto"/>
+              <w:right w:val="single" w:sz="12" w:space="0" w:color="auto"/>
+            </w:tcBorders>
+            <w:shd w:val="clear" w:color="auto" w:fill="FABF8F" w:themeFill="accent6" w:themeFillTint="99"/>
+            <w:vAlign w:val="center"/>
+          </w:tcPr>
+          <w:p>
+            <w:pPr>
+              <w:spacing w:line="360" w:lineRule="auto"/>
+              <w:jc w:val="center"/>
+              <w:rPr>
+                <w:lang w:val="bg-BG"/>
+              </w:rPr>
+            </w:pPr>
+            <w:r>
+              <w:rPr>
+                <w:lang w:val="bg-BG"/>
+              </w:rPr>
+              <w:t>Средна</w:t>
+            </w:r>
+          </w:p>
+        </w:tc>
+        <w:tc>
+          <w:tcPr>
+            <w:tcW w:w="1710" w:type="dxa"/>
+            <w:tcBorders>
+              <w:left w:val="single" w:sz="12" w:space="0" w:color="auto"/>
+              <w:right w:val="single" w:sz="12" w:space="0" w:color="auto"/>
+            </w:tcBorders>
+            <w:shd w:val="clear" w:color="auto" w:fill="C2D69B" w:themeFill="accent3" w:themeFillTint="99"/>
+            <w:vAlign w:val="center"/>
+          </w:tcPr>
+          <w:p>
+            <w:pPr>
+              <w:spacing w:line="360" w:lineRule="auto"/>
+              <w:jc w:val="center"/>
+              <w:rPr>
+                <w:lang w:val="bg-BG"/>
+              </w:rPr>
+            </w:pPr>
+            <w:r>
+              <w:rPr>
+                <w:lang w:val="bg-BG"/>
+              </w:rPr>
+              <w:t>Висока</w:t>
+            </w:r>
+          </w:p>
+        </w:tc>
+        <w:tc>
+          <w:tcPr>
+            <w:tcW w:w="1959" w:type="dxa"/>
+            <w:tcBorders>
+              <w:left w:val="single" w:sz="12" w:space="0" w:color="auto"/>
+            </w:tcBorders>
+            <w:shd w:val="clear" w:color="auto" w:fill="FABF8F" w:themeFill="accent6" w:themeFillTint="99"/>
+            <w:vAlign w:val="center"/>
+          </w:tcPr>
+          <w:p>
+            <w:pPr>
+              <w:spacing w:line="360" w:lineRule="auto"/>
+              <w:jc w:val="center"/>
+              <w:rPr>
+                <w:lang w:val="bg-BG"/>
+              </w:rPr>
+            </w:pPr>
+            <w:r>
+              <w:rPr>
+                <w:lang w:val="bg-BG"/>
+              </w:rPr>
+              <w:t>Средна</w:t>
+            </w:r>
+          </w:p>
+        </w:tc>
+      </w:tr>
+      <w:tr>
+        <w:tc>
+          <w:tcPr>
+            <w:tcW w:w="2335" w:type="dxa"/>
+            <w:tcBorders>
+              <w:right w:val="single" w:sz="12" w:space="0" w:color="auto"/>
+            </w:tcBorders>
+            <w:shd w:val="clear" w:color="auto" w:fill="F2F2F2" w:themeFill="background1" w:themeFillShade="F2"/>
+            <w:vAlign w:val="center"/>
+          </w:tcPr>
+          <w:p>
+            <w:pPr>
+              <w:spacing w:line="360" w:lineRule="auto"/>
+              <w:jc w:val="center"/>
+              <w:rPr>
+                <w:lang w:val="bg-BG"/>
+              </w:rPr>
+            </w:pPr>
+            <w:r>
+              <w:rPr>
+                <w:lang w:val="bg-BG"/>
+              </w:rPr>
+              <w:t>Чувствителност</w:t>
+            </w:r>
+          </w:p>
+        </w:tc>
+        <w:tc>
+          <w:tcPr>
+            <w:tcW w:w="1620" w:type="dxa"/>
+            <w:tcBorders>
+              <w:top w:val="single" w:sz="4" w:space="0" w:color="auto"/>
+              <w:left w:val="single" w:sz="12" w:space="0" w:color="auto"/>
+              <w:bottom w:val="single" w:sz="4" w:space="0" w:color="auto"/>
+              <w:right w:val="single" w:sz="12" w:space="0" w:color="auto"/>
+            </w:tcBorders>
+            <w:shd w:val="clear" w:color="auto" w:fill="C2D69B" w:themeFill="accent3" w:themeFillTint="99"/>
+            <w:vAlign w:val="center"/>
+          </w:tcPr>
+          <w:p>
+            <w:pPr>
+              <w:spacing w:line="360" w:lineRule="auto"/>
+              <w:jc w:val="center"/>
+              <w:rPr>
+                <w:lang w:val="bg-BG"/>
+              </w:rPr>
+            </w:pPr>
+            <w:r>
+              <w:rPr>
+                <w:lang w:val="bg-BG"/>
+              </w:rPr>
+              <w:t>Висока</w:t>
+            </w:r>
+          </w:p>
+        </w:tc>
+        <w:tc>
+          <w:tcPr>
+            <w:tcW w:w="1620" w:type="dxa"/>
+            <w:tcBorders>
+              <w:top w:val="single" w:sz="4" w:space="0" w:color="auto"/>
+              <w:left w:val="single" w:sz="12" w:space="0" w:color="auto"/>
+              <w:bottom w:val="single" w:sz="4" w:space="0" w:color="auto"/>
+              <w:right w:val="single" w:sz="12" w:space="0" w:color="auto"/>
+            </w:tcBorders>
+            <w:shd w:val="clear" w:color="auto" w:fill="C2D69B" w:themeFill="accent3" w:themeFillTint="99"/>
+            <w:vAlign w:val="center"/>
+          </w:tcPr>
+          <w:p>
+            <w:pPr>
+              <w:spacing w:line="360" w:lineRule="auto"/>
+              <w:jc w:val="center"/>
+              <w:rPr>
+                <w:lang w:val="bg-BG"/>
+              </w:rPr>
+            </w:pPr>
+            <w:r>
+              <w:rPr>
+                <w:lang w:val="bg-BG"/>
+              </w:rPr>
+              <w:t>Висока</w:t>
+            </w:r>
+          </w:p>
+        </w:tc>
+        <w:tc>
+          <w:tcPr>
+            <w:tcW w:w="1710" w:type="dxa"/>
+            <w:tcBorders>
+              <w:left w:val="single" w:sz="12" w:space="0" w:color="auto"/>
+              <w:right w:val="single" w:sz="12" w:space="0" w:color="auto"/>
+            </w:tcBorders>
+            <w:shd w:val="clear" w:color="auto" w:fill="FABF8F" w:themeFill="accent6" w:themeFillTint="99"/>
+            <w:vAlign w:val="center"/>
+          </w:tcPr>
+          <w:p>
+            <w:pPr>
+              <w:spacing w:line="360" w:lineRule="auto"/>
+              <w:jc w:val="center"/>
+              <w:rPr>
+                <w:lang w:val="bg-BG"/>
+              </w:rPr>
+            </w:pPr>
+            <w:r>
+              <w:rPr>
+                <w:lang w:val="bg-BG"/>
+              </w:rPr>
+              <w:t>Средна</w:t>
+            </w:r>
+          </w:p>
+        </w:tc>
+        <w:tc>
+          <w:tcPr>
+            <w:tcW w:w="1959" w:type="dxa"/>
+            <w:tcBorders>
+              <w:left w:val="single" w:sz="12" w:space="0" w:color="auto"/>
+            </w:tcBorders>
+            <w:shd w:val="clear" w:color="auto" w:fill="D99594" w:themeFill="accent2" w:themeFillTint="99"/>
+            <w:vAlign w:val="center"/>
+          </w:tcPr>
+          <w:p>
+            <w:pPr>
+              <w:spacing w:line="360" w:lineRule="auto"/>
+              <w:jc w:val="center"/>
+              <w:rPr>
+                <w:lang w:val="bg-BG"/>
+              </w:rPr>
+            </w:pPr>
+            <w:r>
+              <w:rPr>
+                <w:lang w:val="bg-BG"/>
+              </w:rPr>
+              <w:t>Ниска</w:t>
+            </w:r>
+          </w:p>
+        </w:tc>
+      </w:tr>
+      <w:tr>
+        <w:tc>
+          <w:tcPr>
+            <w:tcW w:w="2335" w:type="dxa"/>
+            <w:tcBorders>
+              <w:right w:val="single" w:sz="12" w:space="0" w:color="auto"/>
+            </w:tcBorders>
+            <w:shd w:val="clear" w:color="auto" w:fill="F2F2F2" w:themeFill="background1" w:themeFillShade="F2"/>
+            <w:vAlign w:val="center"/>
+          </w:tcPr>
+          <w:p>
+            <w:pPr>
+              <w:spacing w:line="360" w:lineRule="auto"/>
+              <w:jc w:val="center"/>
+              <w:rPr>
+                <w:lang w:val="bg-BG"/>
+              </w:rPr>
+            </w:pPr>
+            <w:r>
+              <w:rPr>
+                <w:lang w:val="bg-BG"/>
+              </w:rPr>
+              <w:t>Линейност</w:t>
+            </w:r>
+          </w:p>
+        </w:tc>
+        <w:tc>
+          <w:tcPr>
+            <w:tcW w:w="1620" w:type="dxa"/>
+            <w:tcBorders>
+              <w:top w:val="single" w:sz="4" w:space="0" w:color="auto"/>
+              <w:left w:val="single" w:sz="12" w:space="0" w:color="auto"/>
+              <w:bottom w:val="single" w:sz="4" w:space="0" w:color="auto"/>
+              <w:right w:val="single" w:sz="12" w:space="0" w:color="auto"/>
+            </w:tcBorders>
+            <w:shd w:val="clear" w:color="auto" w:fill="C2D69B" w:themeFill="accent3" w:themeFillTint="99"/>
+            <w:vAlign w:val="center"/>
+          </w:tcPr>
+          <w:p>
+            <w:pPr>
+              <w:spacing w:line="360" w:lineRule="auto"/>
+              <w:jc w:val="center"/>
+              <w:rPr>
+                <w:lang w:val="bg-BG"/>
+              </w:rPr>
+            </w:pPr>
+            <w:r>
+              <w:rPr>
+                <w:lang w:val="bg-BG"/>
+              </w:rPr>
+              <w:t>Висока</w:t>
+            </w:r>
+          </w:p>
+        </w:tc>
+        <w:tc>
+          <w:tcPr>
+            <w:tcW w:w="1620" w:type="dxa"/>
+            <w:tcBorders>
+              <w:top w:val="single" w:sz="4" w:space="0" w:color="auto"/>
+              <w:left w:val="single" w:sz="12" w:space="0" w:color="auto"/>
+              <w:bottom w:val="single" w:sz="4" w:space="0" w:color="auto"/>
+              <w:right w:val="single" w:sz="12" w:space="0" w:color="auto"/>
+            </w:tcBorders>
+            <w:shd w:val="clear" w:color="auto" w:fill="D99594" w:themeFill="accent2" w:themeFillTint="99"/>
+            <w:vAlign w:val="center"/>
+          </w:tcPr>
+          <w:p>
+            <w:pPr>
+              <w:spacing w:line="360" w:lineRule="auto"/>
+              <w:jc w:val="center"/>
+              <w:rPr>
+                <w:lang w:val="bg-BG"/>
+              </w:rPr>
+            </w:pPr>
+            <w:r>
+              <w:rPr>
+                <w:lang w:val="bg-BG"/>
+              </w:rPr>
+              <w:t>Ниска</w:t>
+            </w:r>
+          </w:p>
+        </w:tc>
+        <w:tc>
+          <w:tcPr>
+            <w:tcW w:w="1710" w:type="dxa"/>
+            <w:tcBorders>
+              <w:left w:val="single" w:sz="12" w:space="0" w:color="auto"/>
+              <w:right w:val="single" w:sz="12" w:space="0" w:color="auto"/>
+            </w:tcBorders>
+            <w:shd w:val="clear" w:color="auto" w:fill="C2D69B" w:themeFill="accent3" w:themeFillTint="99"/>
+            <w:vAlign w:val="center"/>
+          </w:tcPr>
+          <w:p>
+            <w:pPr>
+              <w:spacing w:line="360" w:lineRule="auto"/>
+              <w:jc w:val="center"/>
+              <w:rPr>
+                <w:lang w:val="bg-BG"/>
+              </w:rPr>
+            </w:pPr>
+            <w:r>
+              <w:rPr>
+                <w:lang w:val="bg-BG"/>
+              </w:rPr>
+              <w:t>Висока</w:t>
+            </w:r>
+          </w:p>
+        </w:tc>
+        <w:tc>
+          <w:tcPr>
+            <w:tcW w:w="1959" w:type="dxa"/>
+            <w:tcBorders>
+              <w:left w:val="single" w:sz="12" w:space="0" w:color="auto"/>
+            </w:tcBorders>
+            <w:shd w:val="clear" w:color="auto" w:fill="FABF8F" w:themeFill="accent6" w:themeFillTint="99"/>
+            <w:vAlign w:val="center"/>
+          </w:tcPr>
+          <w:p>
+            <w:pPr>
+              <w:spacing w:line="360" w:lineRule="auto"/>
+              <w:jc w:val="center"/>
+              <w:rPr>
+                <w:lang w:val="bg-BG"/>
+              </w:rPr>
+            </w:pPr>
+            <w:r>
+              <w:rPr>
+                <w:lang w:val="bg-BG"/>
+              </w:rPr>
+              <w:t>Средна</w:t>
+            </w:r>
+          </w:p>
+        </w:tc>
+      </w:tr>
+      <w:tr>
+        <w:tc>
+          <w:tcPr>
+            <w:tcW w:w="2335" w:type="dxa"/>
+            <w:tcBorders>
+              <w:right w:val="single" w:sz="12" w:space="0" w:color="auto"/>
+            </w:tcBorders>
+            <w:shd w:val="clear" w:color="auto" w:fill="F2F2F2" w:themeFill="background1" w:themeFillShade="F2"/>
+            <w:vAlign w:val="center"/>
+          </w:tcPr>
+          <w:p>
+            <w:pPr>
+              <w:spacing w:line="360" w:lineRule="auto"/>
+              <w:jc w:val="center"/>
+              <w:rPr>
+                <w:lang w:val="bg-BG"/>
+              </w:rPr>
+            </w:pPr>
+            <w:r>
+              <w:rPr>
+                <w:lang w:val="bg-BG"/>
+              </w:rPr>
+              <w:t>Цена</w:t>
+            </w:r>
+          </w:p>
+        </w:tc>
+        <w:tc>
+          <w:tcPr>
+            <w:tcW w:w="1620" w:type="dxa"/>
+            <w:tcBorders>
+              <w:top w:val="single" w:sz="4" w:space="0" w:color="auto"/>
+              <w:left w:val="single" w:sz="12" w:space="0" w:color="auto"/>
+              <w:bottom w:val="single" w:sz="4" w:space="0" w:color="auto"/>
+              <w:right w:val="single" w:sz="12" w:space="0" w:color="auto"/>
+            </w:tcBorders>
+            <w:shd w:val="clear" w:color="auto" w:fill="FABF8F" w:themeFill="accent6" w:themeFillTint="99"/>
+            <w:vAlign w:val="center"/>
+          </w:tcPr>
+          <w:p>
+            <w:pPr>
+              <w:spacing w:line="360" w:lineRule="auto"/>
+              <w:jc w:val="center"/>
+              <w:rPr>
+                <w:lang w:val="bg-BG"/>
+              </w:rPr>
+            </w:pPr>
+            <w:r>
+              <w:rPr>
+                <w:lang w:val="bg-BG"/>
+              </w:rPr>
+              <w:t>Средна</w:t>
+            </w:r>
+          </w:p>
+        </w:tc>
+        <w:tc>
+          <w:tcPr>
+            <w:tcW w:w="1620" w:type="dxa"/>
+            <w:tcBorders>
+              <w:top w:val="single" w:sz="4" w:space="0" w:color="auto"/>
+              <w:left w:val="single" w:sz="12" w:space="0" w:color="auto"/>
+              <w:bottom w:val="single" w:sz="4" w:space="0" w:color="auto"/>
+              <w:right w:val="single" w:sz="12" w:space="0" w:color="auto"/>
+            </w:tcBorders>
+            <w:shd w:val="clear" w:color="auto" w:fill="C2D69B" w:themeFill="accent3" w:themeFillTint="99"/>
+            <w:vAlign w:val="center"/>
+          </w:tcPr>
+          <w:p>
+            <w:pPr>
+              <w:spacing w:line="360" w:lineRule="auto"/>
+              <w:jc w:val="center"/>
+              <w:rPr>
+                <w:lang w:val="bg-BG"/>
+              </w:rPr>
+            </w:pPr>
+            <w:r>
+              <w:rPr>
+                <w:lang w:val="bg-BG"/>
+              </w:rPr>
+              <w:t>Ниска</w:t>
+            </w:r>
+          </w:p>
+        </w:tc>
+        <w:tc>
+          <w:tcPr>
+            <w:tcW w:w="1710" w:type="dxa"/>
+            <w:tcBorders>
+              <w:left w:val="single" w:sz="12" w:space="0" w:color="auto"/>
+              <w:right w:val="single" w:sz="12" w:space="0" w:color="auto"/>
+            </w:tcBorders>
+            <w:shd w:val="clear" w:color="auto" w:fill="D99594" w:themeFill="accent2" w:themeFillTint="99"/>
+            <w:vAlign w:val="center"/>
+          </w:tcPr>
+          <w:p>
+            <w:pPr>
+              <w:spacing w:line="360" w:lineRule="auto"/>
+              <w:jc w:val="center"/>
+              <w:rPr>
+                <w:lang w:val="bg-BG"/>
+              </w:rPr>
+            </w:pPr>
+            <w:r>
+              <w:rPr>
+                <w:lang w:val="bg-BG"/>
+              </w:rPr>
+              <w:t>Висока</w:t>
+            </w:r>
+          </w:p>
+        </w:tc>
+        <w:tc>
+          <w:tcPr>
+            <w:tcW w:w="1959" w:type="dxa"/>
+            <w:tcBorders>
+              <w:left w:val="single" w:sz="12" w:space="0" w:color="auto"/>
+            </w:tcBorders>
+            <w:shd w:val="clear" w:color="auto" w:fill="FABF8F" w:themeFill="accent6" w:themeFillTint="99"/>
+            <w:vAlign w:val="center"/>
+          </w:tcPr>
+          <w:p>
+            <w:pPr>
+              <w:spacing w:line="360" w:lineRule="auto"/>
+              <w:jc w:val="center"/>
+              <w:rPr>
+                <w:lang w:val="bg-BG"/>
+              </w:rPr>
+            </w:pPr>
+            <w:r>
+              <w:rPr>
+                <w:lang w:val="bg-BG"/>
+              </w:rPr>
+              <w:t>Средна</w:t>
+            </w:r>
+          </w:p>
+        </w:tc>
+      </w:tr>
+      <w:tr>
+        <w:tc>
+          <w:tcPr>
+            <w:tcW w:w="2335" w:type="dxa"/>
+            <w:tcBorders>
+              <w:right w:val="single" w:sz="12" w:space="0" w:color="auto"/>
+            </w:tcBorders>
+            <w:shd w:val="clear" w:color="auto" w:fill="F2F2F2" w:themeFill="background1" w:themeFillShade="F2"/>
+            <w:vAlign w:val="center"/>
+          </w:tcPr>
+          <w:p>
+            <w:pPr>
+              <w:spacing w:line="360" w:lineRule="auto"/>
+              <w:jc w:val="center"/>
+              <w:rPr>
+                <w:lang w:val="bg-BG"/>
+              </w:rPr>
+            </w:pPr>
+            <w:r>
+              <w:rPr>
+                <w:lang w:val="bg-BG"/>
+              </w:rPr>
+              <w:t>Самонагряване</w:t>
+            </w:r>
+          </w:p>
+        </w:tc>
+        <w:tc>
+          <w:tcPr>
+            <w:tcW w:w="1620" w:type="dxa"/>
+            <w:tcBorders>
+              <w:top w:val="single" w:sz="4" w:space="0" w:color="auto"/>
+              <w:left w:val="single" w:sz="12" w:space="0" w:color="auto"/>
+              <w:bottom w:val="single" w:sz="4" w:space="0" w:color="auto"/>
+              <w:right w:val="single" w:sz="12" w:space="0" w:color="auto"/>
+            </w:tcBorders>
+            <w:shd w:val="clear" w:color="auto" w:fill="C2D69B" w:themeFill="accent3" w:themeFillTint="99"/>
+            <w:vAlign w:val="center"/>
+          </w:tcPr>
+          <w:p>
+            <w:pPr>
+              <w:spacing w:line="360" w:lineRule="auto"/>
+              <w:jc w:val="center"/>
+              <w:rPr>
+                <w:lang w:val="bg-BG"/>
+              </w:rPr>
+            </w:pPr>
+            <w:r>
+              <w:rPr>
+                <w:lang w:val="bg-BG"/>
+              </w:rPr>
+              <w:t>Не</w:t>
+            </w:r>
+          </w:p>
+        </w:tc>
+        <w:tc>
+          <w:tcPr>
+            <w:tcW w:w="1620" w:type="dxa"/>
+            <w:tcBorders>
+              <w:top w:val="single" w:sz="4" w:space="0" w:color="auto"/>
+              <w:left w:val="single" w:sz="12" w:space="0" w:color="auto"/>
+              <w:bottom w:val="single" w:sz="4" w:space="0" w:color="auto"/>
+              <w:right w:val="single" w:sz="12" w:space="0" w:color="auto"/>
+            </w:tcBorders>
+            <w:shd w:val="clear" w:color="auto" w:fill="D99594" w:themeFill="accent2" w:themeFillTint="99"/>
+            <w:vAlign w:val="center"/>
+          </w:tcPr>
+          <w:p>
+            <w:pPr>
+              <w:spacing w:line="360" w:lineRule="auto"/>
+              <w:jc w:val="center"/>
+              <w:rPr>
+                <w:lang w:val="bg-BG"/>
+              </w:rPr>
+            </w:pPr>
+            <w:r>
+              <w:rPr>
+                <w:lang w:val="bg-BG"/>
+              </w:rPr>
+              <w:t>Да</w:t>
+            </w:r>
+          </w:p>
+        </w:tc>
+        <w:tc>
+          <w:tcPr>
+            <w:tcW w:w="1710" w:type="dxa"/>
+            <w:tcBorders>
+              <w:left w:val="single" w:sz="12" w:space="0" w:color="auto"/>
+              <w:right w:val="single" w:sz="12" w:space="0" w:color="auto"/>
+            </w:tcBorders>
+            <w:shd w:val="clear" w:color="auto" w:fill="D99594" w:themeFill="accent2" w:themeFillTint="99"/>
+            <w:vAlign w:val="center"/>
+          </w:tcPr>
+          <w:p>
+            <w:pPr>
+              <w:spacing w:line="360" w:lineRule="auto"/>
+              <w:jc w:val="center"/>
+              <w:rPr>
+                <w:lang w:val="bg-BG"/>
+              </w:rPr>
+            </w:pPr>
+            <w:r>
+              <w:rPr>
+                <w:lang w:val="bg-BG"/>
+              </w:rPr>
+              <w:t>Да</w:t>
+            </w:r>
+          </w:p>
+        </w:tc>
+        <w:tc>
+          <w:tcPr>
+            <w:tcW w:w="1959" w:type="dxa"/>
+            <w:tcBorders>
+              <w:left w:val="single" w:sz="12" w:space="0" w:color="auto"/>
+            </w:tcBorders>
+            <w:shd w:val="clear" w:color="auto" w:fill="C2D69B" w:themeFill="accent3" w:themeFillTint="99"/>
+            <w:vAlign w:val="center"/>
+          </w:tcPr>
+          <w:p>
+            <w:pPr>
+              <w:spacing w:line="360" w:lineRule="auto"/>
+              <w:jc w:val="center"/>
+              <w:rPr>
+                <w:lang w:val="bg-BG"/>
+              </w:rPr>
+            </w:pPr>
+            <w:r>
+              <w:rPr>
+                <w:lang w:val="bg-BG"/>
+              </w:rPr>
+              <w:t>Не</w:t>
+            </w:r>
+          </w:p>
+        </w:tc>
+      </w:tr>
+      <w:tr>
+        <w:tc>
+          <w:tcPr>
+            <w:tcW w:w="2335" w:type="dxa"/>
+            <w:tcBorders>
+              <w:right w:val="single" w:sz="12" w:space="0" w:color="auto"/>
+            </w:tcBorders>
+            <w:shd w:val="clear" w:color="auto" w:fill="F2F2F2" w:themeFill="background1" w:themeFillShade="F2"/>
+            <w:vAlign w:val="center"/>
+          </w:tcPr>
+          <w:p>
+            <w:pPr>
+              <w:spacing w:line="360" w:lineRule="auto"/>
+              <w:jc w:val="center"/>
+              <w:rPr>
+                <w:lang w:val="bg-BG"/>
+              </w:rPr>
+            </w:pPr>
+            <w:r>
+              <w:rPr>
+                <w:lang w:val="bg-BG"/>
+              </w:rPr>
+              <w:t>Скорост</w:t>
+            </w:r>
+          </w:p>
+        </w:tc>
+        <w:tc>
+          <w:tcPr>
+            <w:tcW w:w="1620" w:type="dxa"/>
+            <w:tcBorders>
+              <w:top w:val="single" w:sz="4" w:space="0" w:color="auto"/>
+              <w:left w:val="single" w:sz="12" w:space="0" w:color="auto"/>
+              <w:bottom w:val="single" w:sz="12" w:space="0" w:color="auto"/>
+              <w:right w:val="single" w:sz="12" w:space="0" w:color="auto"/>
+            </w:tcBorders>
+            <w:shd w:val="clear" w:color="auto" w:fill="D99594" w:themeFill="accent2" w:themeFillTint="99"/>
+            <w:vAlign w:val="center"/>
+          </w:tcPr>
+          <w:p>
+            <w:pPr>
+              <w:spacing w:line="360" w:lineRule="auto"/>
+              <w:jc w:val="center"/>
+              <w:rPr>
+                <w:lang w:val="bg-BG"/>
+              </w:rPr>
+            </w:pPr>
+            <w:r>
+              <w:rPr>
+                <w:lang w:val="bg-BG"/>
+              </w:rPr>
+              <w:t>Ниска</w:t>
+            </w:r>
+          </w:p>
+        </w:tc>
+        <w:tc>
+          <w:tcPr>
+            <w:tcW w:w="1620" w:type="dxa"/>
+            <w:tcBorders>
+              <w:top w:val="single" w:sz="4" w:space="0" w:color="auto"/>
+              <w:left w:val="single" w:sz="12" w:space="0" w:color="auto"/>
+              <w:bottom w:val="single" w:sz="12" w:space="0" w:color="auto"/>
+              <w:right w:val="single" w:sz="12" w:space="0" w:color="auto"/>
+            </w:tcBorders>
+            <w:shd w:val="clear" w:color="auto" w:fill="FABF8F" w:themeFill="accent6" w:themeFillTint="99"/>
+            <w:vAlign w:val="center"/>
+          </w:tcPr>
+          <w:p>
+            <w:pPr>
+              <w:spacing w:line="360" w:lineRule="auto"/>
+              <w:jc w:val="center"/>
+              <w:rPr>
+                <w:lang w:val="bg-BG"/>
+              </w:rPr>
+            </w:pPr>
+            <w:r>
+              <w:rPr>
+                <w:lang w:val="bg-BG"/>
+              </w:rPr>
+              <w:t>Средна</w:t>
+            </w:r>
+          </w:p>
+        </w:tc>
+        <w:tc>
+          <w:tcPr>
+            <w:tcW w:w="1710" w:type="dxa"/>
+            <w:tcBorders>
+              <w:left w:val="single" w:sz="12" w:space="0" w:color="auto"/>
+              <w:right w:val="single" w:sz="12" w:space="0" w:color="auto"/>
+            </w:tcBorders>
+            <w:shd w:val="clear" w:color="auto" w:fill="D99594" w:themeFill="accent2" w:themeFillTint="99"/>
+            <w:vAlign w:val="center"/>
+          </w:tcPr>
+          <w:p>
+            <w:pPr>
+              <w:spacing w:line="360" w:lineRule="auto"/>
+              <w:jc w:val="center"/>
+              <w:rPr>
+                <w:lang w:val="bg-BG"/>
+              </w:rPr>
+            </w:pPr>
+            <w:r>
+              <w:rPr>
+                <w:lang w:val="bg-BG"/>
+              </w:rPr>
+              <w:t>Ниска</w:t>
+            </w:r>
+          </w:p>
+        </w:tc>
+        <w:tc>
+          <w:tcPr>
+            <w:tcW w:w="1959" w:type="dxa"/>
+            <w:tcBorders>
+              <w:left w:val="single" w:sz="12" w:space="0" w:color="auto"/>
+            </w:tcBorders>
+            <w:shd w:val="clear" w:color="auto" w:fill="C2D69B" w:themeFill="accent3" w:themeFillTint="99"/>
+            <w:vAlign w:val="center"/>
+          </w:tcPr>
+          <w:p>
+            <w:pPr>
+              <w:spacing w:line="360" w:lineRule="auto"/>
+              <w:jc w:val="center"/>
+              <w:rPr>
+                <w:lang w:val="bg-BG"/>
+              </w:rPr>
+            </w:pPr>
+            <w:r>
+              <w:rPr>
+                <w:lang w:val="bg-BG"/>
+              </w:rPr>
+              <w:t>Висока</w:t>
+            </w:r>
+          </w:p>
+        </w:tc>
+      </w:tr>
+    </w:tbl>
+    <w:p>
+      <w:pPr>
+        <w:spacing w:line="360" w:lineRule="auto"/>
+        <w:jc w:val="both"/>
+        <w:rPr>
+          <w:rFonts w:eastAsia="Times New Roman"/>
+          <w:lang w:val="bg-BG"/>
+        </w:rPr>
+      </w:pPr>
     </w:p>
     <w:p>
       <w:pPr>
@@ -4685,7 +6795,7 @@
         </w:rPr>
         <w:t xml:space="preserve"> </w:t>
       </w:r>
-      <w:hyperlink r:id="rId13" w:history="1">
+      <w:hyperlink r:id="rId14" w:history="1">
         <w:r>
           <w:rPr>
             <w:rStyle w:val="Hyperlink"/>
@@ -4728,7 +6838,7 @@
       <w:r>
         <w:t xml:space="preserve"> </w:t>
       </w:r>
-      <w:hyperlink r:id="rId14" w:history="1">
+      <w:hyperlink r:id="rId15" w:history="1">
         <w:r>
           <w:rPr>
             <w:rStyle w:val="Hyperlink"/>
@@ -4758,7 +6868,7 @@
         </w:rPr>
         <w:t xml:space="preserve"> </w:t>
       </w:r>
-      <w:hyperlink r:id="rId15" w:history="1">
+      <w:hyperlink r:id="rId16" w:history="1">
         <w:r>
           <w:rPr>
             <w:rStyle w:val="Hyperlink"/>
@@ -4796,7 +6906,7 @@
         </w:rPr>
         <w:t xml:space="preserve"> </w:t>
       </w:r>
-      <w:hyperlink r:id="rId16" w:history="1">
+      <w:hyperlink r:id="rId17" w:history="1">
         <w:r>
           <w:rPr>
             <w:rStyle w:val="Hyperlink"/>
@@ -4826,7 +6936,7 @@
         </w:rPr>
         <w:t xml:space="preserve"> </w:t>
       </w:r>
-      <w:hyperlink r:id="rId17" w:history="1">
+      <w:hyperlink r:id="rId18" w:history="1">
         <w:r>
           <w:rPr>
             <w:rStyle w:val="Hyperlink"/>
@@ -4864,7 +6974,7 @@
         </w:rPr>
         <w:t xml:space="preserve"> </w:t>
       </w:r>
-      <w:hyperlink r:id="rId18" w:history="1">
+      <w:hyperlink r:id="rId19" w:history="1">
         <w:r>
           <w:rPr>
             <w:rStyle w:val="Hyperlink"/>
@@ -4902,7 +7012,7 @@
         </w:rPr>
         <w:t xml:space="preserve"> </w:t>
       </w:r>
-      <w:hyperlink r:id="rId19" w:history="1">
+      <w:hyperlink r:id="rId20" w:history="1">
         <w:r>
           <w:rPr>
             <w:rStyle w:val="Hyperlink"/>
@@ -4940,7 +7050,7 @@
         </w:rPr>
         <w:t xml:space="preserve"> </w:t>
       </w:r>
-      <w:hyperlink r:id="rId20" w:history="1">
+      <w:hyperlink r:id="rId21" w:history="1">
         <w:r>
           <w:rPr>
             <w:rStyle w:val="Hyperlink"/>
@@ -4972,6 +7082,54 @@
         </w:rPr>
         <w:t>[9]</w:t>
       </w:r>
+      <w:r>
+        <w:rPr>
+          <w:lang w:val="en-US"/>
+        </w:rPr>
+        <w:t xml:space="preserve"> </w:t>
+      </w:r>
+      <w:hyperlink r:id="rId22" w:history="1">
+        <w:r>
+          <w:rPr>
+            <w:rStyle w:val="Hyperlink"/>
+            <w:color w:val="auto"/>
+            <w:lang w:val="en-US"/>
+          </w:rPr>
+          <w:t>Thin Film Gauges and Coaxial Thermocouples</w:t>
+        </w:r>
+        <w:r>
+          <w:rPr>
+            <w:rStyle w:val="Hyperlink"/>
+            <w:color w:val="auto"/>
+            <w:lang w:val="en-US"/>
+          </w:rPr>
+          <w:t xml:space="preserve"> </w:t>
+        </w:r>
+        <w:r>
+          <w:rPr>
+            <w:rStyle w:val="Hyperlink"/>
+            <w:color w:val="auto"/>
+            <w:lang w:val="en-US"/>
+          </w:rPr>
+          <w:t>for Measuring Transient Temperatures</w:t>
+        </w:r>
+        <w:r>
+          <w:rPr>
+            <w:rStyle w:val="Hyperlink"/>
+            <w:color w:val="auto"/>
+            <w:lang w:val="en-US"/>
+          </w:rPr>
+          <w:t xml:space="preserve"> - </w:t>
+        </w:r>
+        <w:r>
+          <w:rPr>
+            <w:rStyle w:val="Hyperlink"/>
+            <w:color w:val="auto"/>
+            <w:lang w:val="en-US"/>
+          </w:rPr>
+          <w:t>Müller Instruments</w:t>
+        </w:r>
+      </w:hyperlink>
     </w:p>
     <w:p>
       <w:pPr>
@@ -5197,7 +7355,7 @@
       </w:pPr>
     </w:p>
     <w:sectPr>
-      <w:footerReference w:type="default" r:id="rId21"/>
+      <w:footerReference w:type="default" r:id="rId23"/>
       <w:pgSz w:w="11909" w:h="16834"/>
       <w:pgMar w:top="1418" w:right="1134" w:bottom="1418" w:left="1701" w:header="720" w:footer="720" w:gutter="0"/>
       <w:pgNumType w:start="1"/>

</xml_diff>

<commit_message>
Wrote the Similar products chapter
</commit_message>
<xml_diff>
--- a/Documentation/DR_Iliyan_Antov_101220020.docx
+++ b/Documentation/DR_Iliyan_Antov_101220020.docx
@@ -251,7 +251,7 @@
           <w:szCs w:val="42"/>
           <w:lang w:val="bg-BG"/>
         </w:rPr>
-        <w:t>Високоскоростно измерване на температура чрез термодвойки</w:t>
+        <w:t>Регистриране на високоскоростен температурен процес във вътрешността на човешка кожа</w:t>
       </w:r>
     </w:p>
     <w:p>
@@ -476,19 +476,8 @@
           <w:szCs w:val="32"/>
           <w:lang w:val="bg-BG"/>
         </w:rPr>
-        <w:t xml:space="preserve">ас. Николай </w:t>
-      </w:r>
-      <w:proofErr w:type="spellStart"/>
-      <w:r>
-        <w:rPr>
-          <w:rFonts w:eastAsia="Times New Roman"/>
-          <w:sz w:val="32"/>
-          <w:szCs w:val="32"/>
-          <w:lang w:val="bg-BG"/>
-        </w:rPr>
-        <w:t>Тюлиев</w:t>
-      </w:r>
-      <w:proofErr w:type="spellEnd"/>
+        <w:t>ас. Николай Тюлиев</w:t>
+      </w:r>
     </w:p>
     <w:p>
       <w:pPr>
@@ -2443,27 +2432,13 @@
         <w:rPr>
           <w:lang w:val="bg-BG"/>
         </w:rPr>
-        <w:t xml:space="preserve"> </w:t>
-      </w:r>
-      <w:proofErr w:type="spellStart"/>
-      <w:r>
-        <w:rPr>
-          <w:lang w:val="bg-BG"/>
-        </w:rPr>
-        <w:t>схем</w:t>
-      </w:r>
-      <w:r>
-        <w:rPr>
-          <w:lang w:val="bg-BG"/>
-        </w:rPr>
-        <w:t>ни</w:t>
-      </w:r>
-      <w:proofErr w:type="spellEnd"/>
-      <w:r>
-        <w:rPr>
-          <w:lang w:val="bg-BG"/>
-        </w:rPr>
-        <w:t xml:space="preserve"> </w:t>
+        <w:t xml:space="preserve"> схем</w:t>
+      </w:r>
+      <w:r>
+        <w:rPr>
+          <w:lang w:val="bg-BG"/>
+        </w:rPr>
+        <w:t xml:space="preserve">ни </w:t>
       </w:r>
       <w:r>
         <w:rPr>
@@ -2842,13 +2817,7 @@
         <w:rPr>
           <w:lang w:val="en-US"/>
         </w:rPr>
-        <w:t xml:space="preserve"> (-10</w:t>
-      </w:r>
-      <w:r>
-        <w:rPr>
-          <w:lang w:val="en-US"/>
-        </w:rPr>
-        <w:t xml:space="preserve">0°C </w:t>
+        <w:t xml:space="preserve"> (-100°C </w:t>
       </w:r>
       <w:r>
         <w:rPr>
@@ -3282,13 +3251,7 @@
         <w:rPr>
           <w:lang w:val="bg-BG"/>
         </w:rPr>
-        <w:t>сензорите</w:t>
-      </w:r>
-      <w:r>
-        <w:rPr>
-          <w:lang w:val="bg-BG"/>
-        </w:rPr>
-        <w:t>:</w:t>
+        <w:t>сензорите:</w:t>
       </w:r>
     </w:p>
     <w:p>
@@ -3314,13 +3277,7 @@
         <w:rPr>
           <w:lang w:val="bg-BG"/>
         </w:rPr>
-        <w:t xml:space="preserve"> </w:t>
-      </w:r>
-      <w:r>
-        <w:rPr>
-          <w:lang w:val="bg-BG"/>
-        </w:rPr>
-        <w:t>стабилност и точност;</w:t>
+        <w:t xml:space="preserve"> стабилност и точност;</w:t>
       </w:r>
     </w:p>
     <w:p>
@@ -3709,33 +3666,13 @@
         <w:rPr>
           <w:lang w:val="en-US"/>
         </w:rPr>
-        <w:t xml:space="preserve">C, </w:t>
-      </w:r>
-      <w:proofErr w:type="spellStart"/>
-      <w:r>
-        <w:rPr>
-          <w:lang w:val="en-US"/>
-        </w:rPr>
-        <w:t>SMBus</w:t>
-      </w:r>
-      <w:proofErr w:type="spellEnd"/>
-      <w:r>
-        <w:rPr>
-          <w:lang w:val="en-US"/>
-        </w:rPr>
-        <w:t xml:space="preserve"> </w:t>
-      </w:r>
-      <w:r>
-        <w:rPr>
-          <w:lang w:val="bg-BG"/>
-        </w:rPr>
-        <w:t>и др.)</w:t>
-      </w:r>
-      <w:r>
-        <w:rPr>
-          <w:lang w:val="bg-BG"/>
-        </w:rPr>
-        <w:t xml:space="preserve"> сигнал, като предварителната обработка се извършва от самия сензор.</w:t>
+        <w:t xml:space="preserve">C, SMBus </w:t>
+      </w:r>
+      <w:r>
+        <w:rPr>
+          <w:lang w:val="bg-BG"/>
+        </w:rPr>
+        <w:t>и др.) сигнал, като предварителната обработка се извършва от самия сензор.</w:t>
       </w:r>
       <w:r>
         <w:rPr>
@@ -3857,13 +3794,7 @@
         <w:rPr>
           <w:lang w:val="bg-BG"/>
         </w:rPr>
-        <w:t xml:space="preserve"> </w:t>
-      </w:r>
-      <w:r>
-        <w:rPr>
-          <w:lang w:val="bg-BG"/>
-        </w:rPr>
-        <w:t xml:space="preserve">Полупроводников температурен сензор </w:t>
+        <w:t xml:space="preserve"> Полупроводников температурен сензор </w:t>
       </w:r>
       <w:r>
         <w:rPr>
@@ -3901,19 +3832,7 @@
         <w:rPr>
           <w:lang w:val="bg-BG"/>
         </w:rPr>
-        <w:t xml:space="preserve"> на </w:t>
-      </w:r>
-      <w:r>
-        <w:rPr>
-          <w:lang w:val="bg-BG"/>
-        </w:rPr>
-        <w:t>полупроводниковите сензори</w:t>
-      </w:r>
-      <w:r>
-        <w:rPr>
-          <w:lang w:val="bg-BG"/>
-        </w:rPr>
-        <w:t>:</w:t>
+        <w:t xml:space="preserve"> на полупроводниковите сензори:</w:t>
       </w:r>
     </w:p>
     <w:p>
@@ -4261,16 +4180,8 @@
         <w:rPr>
           <w:lang w:val="bg-BG"/>
         </w:rPr>
-        <w:t xml:space="preserve">ефекта на </w:t>
-      </w:r>
-      <w:proofErr w:type="spellStart"/>
-      <w:r>
-        <w:rPr>
-          <w:lang w:val="bg-BG"/>
-        </w:rPr>
-        <w:t>Зеебек</w:t>
-      </w:r>
-      <w:proofErr w:type="spellEnd"/>
+        <w:t>ефекта на Зеебек</w:t>
+      </w:r>
       <w:r>
         <w:rPr>
           <w:lang w:val="bg-BG"/>
@@ -4407,7 +4318,7 @@
         </w:rPr>
         <w:lastRenderedPageBreak/>
         <w:drawing>
-          <wp:inline distT="0" distB="0" distL="0" distR="0" wp14:anchorId="65B907F0" wp14:editId="0F64F2D5">
+          <wp:inline distT="0" distB="0" distL="0" distR="0" wp14:anchorId="65B907F0" wp14:editId="79AFC194">
             <wp:extent cx="4916446" cy="2484120"/>
             <wp:effectExtent l="0" t="0" r="0" b="0"/>
             <wp:docPr id="2087238077" name="Picture 5" descr="Thermocouple: What is it? How Does it Work? Types Of"/>
@@ -4510,13 +4421,7 @@
         <w:rPr>
           <w:lang w:val="bg-BG"/>
         </w:rPr>
-        <w:t xml:space="preserve"> </w:t>
-      </w:r>
-      <w:r>
-        <w:rPr>
-          <w:lang w:val="bg-BG"/>
-        </w:rPr>
-        <w:t>Различни варианти за конфигурация на термодвойка</w:t>
+        <w:t xml:space="preserve"> Различни варианти за конфигурация на термодвойка</w:t>
       </w:r>
     </w:p>
     <w:p>
@@ -4547,19 +4452,7 @@
         <w:rPr>
           <w:lang w:val="bg-BG"/>
         </w:rPr>
-        <w:t xml:space="preserve"> на </w:t>
-      </w:r>
-      <w:r>
-        <w:rPr>
-          <w:lang w:val="bg-BG"/>
-        </w:rPr>
-        <w:t>термодвойките</w:t>
-      </w:r>
-      <w:r>
-        <w:rPr>
-          <w:lang w:val="bg-BG"/>
-        </w:rPr>
-        <w:t>:</w:t>
+        <w:t xml:space="preserve"> на термодвойките:</w:t>
       </w:r>
     </w:p>
     <w:p>
@@ -4619,25 +4512,7 @@
         <w:rPr>
           <w:lang w:val="bg-BG"/>
         </w:rPr>
-        <w:t>Сравнително</w:t>
-      </w:r>
-      <w:r>
-        <w:rPr>
-          <w:lang w:val="bg-BG"/>
-        </w:rPr>
-        <w:t xml:space="preserve"> линейн</w:t>
-      </w:r>
-      <w:r>
-        <w:rPr>
-          <w:lang w:val="bg-BG"/>
-        </w:rPr>
-        <w:t>и</w:t>
-      </w:r>
-      <w:r>
-        <w:rPr>
-          <w:lang w:val="bg-BG"/>
-        </w:rPr>
-        <w:t>;</w:t>
+        <w:t>Сравнително линейни;</w:t>
       </w:r>
     </w:p>
     <w:p>
@@ -4689,13 +4564,7 @@
         <w:rPr>
           <w:lang w:val="bg-BG"/>
         </w:rPr>
-        <w:t>Много</w:t>
-      </w:r>
-      <w:r>
-        <w:rPr>
-          <w:lang w:val="bg-BG"/>
-        </w:rPr>
-        <w:t xml:space="preserve"> широк температурен обхват </w:t>
+        <w:t xml:space="preserve">Много широк температурен обхват </w:t>
       </w:r>
       <w:r>
         <w:rPr>
@@ -4707,13 +4576,7 @@
         <w:rPr>
           <w:lang w:val="bg-BG"/>
         </w:rPr>
-        <w:t>2</w:t>
-      </w:r>
-      <w:r>
-        <w:rPr>
-          <w:lang w:val="bg-BG"/>
-        </w:rPr>
-        <w:t>6</w:t>
+        <w:t>26</w:t>
       </w:r>
       <w:r>
         <w:rPr>
@@ -4749,13 +4612,7 @@
         <w:rPr>
           <w:lang w:val="bg-BG"/>
         </w:rPr>
-        <w:t>)</w:t>
-      </w:r>
-      <w:r>
-        <w:rPr>
-          <w:lang w:val="bg-BG"/>
-        </w:rPr>
-        <w:t>;</w:t>
+        <w:t>);</w:t>
       </w:r>
     </w:p>
     <w:p>
@@ -4775,58 +4632,7 @@
         <w:rPr>
           <w:lang w:val="bg-BG"/>
         </w:rPr>
-        <w:t>Проста конструкция</w:t>
-      </w:r>
-      <w:r>
-        <w:rPr>
-          <w:lang w:val="en-US"/>
-        </w:rPr>
-        <w:t xml:space="preserve">, </w:t>
-      </w:r>
-      <w:r>
-        <w:rPr>
-          <w:lang w:val="bg-BG"/>
-        </w:rPr>
-        <w:t xml:space="preserve">която </w:t>
-      </w:r>
-      <w:r>
-        <w:rPr>
-          <w:lang w:val="bg-BG"/>
-        </w:rPr>
-        <w:t xml:space="preserve">позволява направата на термодвойки с много малка топлинна маса, които са много бързи (времеконстанти достигащи няколко </w:t>
-      </w:r>
-      <w:r>
-        <w:rPr>
-          <w:lang w:val="bg-BG"/>
-        </w:rPr>
-        <w:t>μ</w:t>
-      </w:r>
-      <w:r>
-        <w:rPr>
-          <w:lang w:val="en-US"/>
-        </w:rPr>
-        <w:t>s)</w:t>
-      </w:r>
-      <w:r>
-        <w:rPr>
-          <w:vertAlign w:val="superscript"/>
-          <w:lang w:val="en-US"/>
-        </w:rPr>
-        <w:t>[</w:t>
-      </w:r>
-      <w:r>
-        <w:rPr>
-          <w:vertAlign w:val="superscript"/>
-          <w:lang w:val="en-US"/>
-        </w:rPr>
-        <w:t>9</w:t>
-      </w:r>
-      <w:r>
-        <w:rPr>
-          <w:vertAlign w:val="superscript"/>
-          <w:lang w:val="en-US"/>
-        </w:rPr>
-        <w:t>]</w:t>
+        <w:t>Могат да бъдат много бързи</w:t>
       </w:r>
       <w:r>
         <w:rPr>
@@ -4879,13 +4685,7 @@
         <w:rPr>
           <w:lang w:val="bg-BG"/>
         </w:rPr>
-        <w:t>Много ниска чувствителност</w:t>
-      </w:r>
-      <w:r>
-        <w:rPr>
-          <w:lang w:val="bg-BG"/>
-        </w:rPr>
-        <w:t>;</w:t>
+        <w:t>Много ниска чувствителност;</w:t>
       </w:r>
     </w:p>
     <w:p>
@@ -4962,21 +4762,8 @@
     </w:p>
     <w:p>
       <w:pPr>
-        <w:rPr>
-          <w:lang w:val="bg-BG"/>
-        </w:rPr>
-      </w:pPr>
-    </w:p>
-    <w:p>
-      <w:pPr>
-        <w:rPr>
-          <w:lang w:val="bg-BG"/>
-        </w:rPr>
-      </w:pPr>
-    </w:p>
-    <w:p>
-      <w:pPr>
-        <w:jc w:val="center"/>
+        <w:spacing w:line="360" w:lineRule="auto"/>
+        <w:jc w:val="both"/>
         <w:rPr>
           <w:rFonts w:eastAsia="Times New Roman"/>
           <w:b/>
@@ -4985,69 +4772,79 @@
           <w:lang w:val="bg-BG"/>
         </w:rPr>
       </w:pPr>
-      <w:r>
+    </w:p>
+    <w:p>
+      <w:pPr>
+        <w:pStyle w:val="Heading3"/>
+      </w:pPr>
+      <w:r>
+        <w:t>Сравнение между различните видове сензори</w:t>
+      </w:r>
+    </w:p>
+    <w:p>
+      <w:pPr>
+        <w:spacing w:line="360" w:lineRule="auto"/>
+        <w:ind w:firstLine="720"/>
+        <w:jc w:val="both"/>
+        <w:rPr>
+          <w:lang w:val="bg-BG"/>
+        </w:rPr>
+      </w:pPr>
+      <w:r>
+        <w:rPr>
+          <w:lang w:val="bg-BG"/>
+        </w:rPr>
+        <w:t>В табл. 2.2.1. е дадено сравнение между четирите основни вида контак</w:t>
+      </w:r>
+      <w:r>
+        <w:rPr>
+          <w:lang w:val="bg-BG"/>
+        </w:rPr>
+        <w:t>т</w:t>
+      </w:r>
+      <w:r>
+        <w:rPr>
+          <w:lang w:val="bg-BG"/>
+        </w:rPr>
+        <w:t>ни температурни сензори.</w:t>
+      </w:r>
+    </w:p>
+    <w:p>
+      <w:pPr>
+        <w:spacing w:line="360" w:lineRule="auto"/>
+        <w:ind w:firstLine="720"/>
+        <w:jc w:val="both"/>
+        <w:rPr>
+          <w:lang w:val="bg-BG"/>
+        </w:rPr>
+      </w:pPr>
+    </w:p>
+    <w:p>
+      <w:pPr>
+        <w:rPr>
+          <w:lang w:val="bg-BG"/>
+        </w:rPr>
+      </w:pPr>
+      <w:r>
+        <w:rPr>
+          <w:lang w:val="bg-BG"/>
+        </w:rPr>
         <w:br w:type="page"/>
       </w:r>
     </w:p>
     <w:p>
       <w:pPr>
-        <w:pStyle w:val="Heading3"/>
-      </w:pPr>
-      <w:r>
+        <w:spacing w:line="360" w:lineRule="auto"/>
+        <w:jc w:val="center"/>
+        <w:rPr>
+          <w:lang w:val="bg-BG"/>
+        </w:rPr>
+      </w:pPr>
+      <w:r>
+        <w:rPr>
+          <w:lang w:val="bg-BG"/>
+        </w:rPr>
         <w:lastRenderedPageBreak/>
-        <w:t>Сравнение между различните видове сензори</w:t>
-      </w:r>
-    </w:p>
-    <w:p>
-      <w:pPr>
-        <w:spacing w:line="360" w:lineRule="auto"/>
-        <w:ind w:firstLine="720"/>
-        <w:jc w:val="both"/>
-        <w:rPr>
-          <w:lang w:val="bg-BG"/>
-        </w:rPr>
-      </w:pPr>
-      <w:r>
-        <w:rPr>
-          <w:lang w:val="bg-BG"/>
-        </w:rPr>
-        <w:t>В табл. 2.2.1. е дадено сравнение между четирите основни вида контак</w:t>
-      </w:r>
-      <w:r>
-        <w:rPr>
-          <w:lang w:val="bg-BG"/>
-        </w:rPr>
-        <w:t>т</w:t>
-      </w:r>
-      <w:r>
-        <w:rPr>
-          <w:lang w:val="bg-BG"/>
-        </w:rPr>
-        <w:t>ни температурни сензори.</w:t>
-      </w:r>
-    </w:p>
-    <w:p>
-      <w:pPr>
-        <w:spacing w:line="360" w:lineRule="auto"/>
-        <w:ind w:firstLine="720"/>
-        <w:jc w:val="both"/>
-        <w:rPr>
-          <w:lang w:val="bg-BG"/>
-        </w:rPr>
-      </w:pPr>
-    </w:p>
-    <w:p>
-      <w:pPr>
-        <w:spacing w:line="360" w:lineRule="auto"/>
-        <w:jc w:val="center"/>
-        <w:rPr>
-          <w:lang w:val="bg-BG"/>
-        </w:rPr>
-      </w:pPr>
-      <w:r>
-        <w:rPr>
-          <w:lang w:val="bg-BG"/>
-        </w:rPr>
         <w:t xml:space="preserve">Табл. 2.2.1. Сравнение между видовете </w:t>
       </w:r>
       <w:r>
@@ -6393,9 +6190,222 @@
     </w:p>
     <w:p>
       <w:pPr>
+        <w:spacing w:line="360" w:lineRule="auto"/>
+        <w:ind w:firstLine="720"/>
+        <w:jc w:val="both"/>
+        <w:rPr>
+          <w:rFonts w:eastAsia="Times New Roman"/>
+          <w:lang w:val="bg-BG"/>
+        </w:rPr>
+      </w:pPr>
+      <w:r>
+        <w:rPr>
+          <w:rFonts w:eastAsia="Times New Roman"/>
+          <w:lang w:val="bg-BG"/>
+        </w:rPr>
+        <w:t>Както се вижда от сравнението, температурните сензори, които достигат</w:t>
+      </w:r>
+      <w:r>
+        <w:rPr>
+          <w:rFonts w:eastAsia="Times New Roman"/>
+          <w:lang w:val="bg-BG"/>
+        </w:rPr>
+        <w:t xml:space="preserve"> най-високи скорости, са термодвойките. </w:t>
+      </w:r>
+      <w:r>
+        <w:rPr>
+          <w:rFonts w:eastAsia="Times New Roman"/>
+          <w:lang w:val="bg-BG"/>
+        </w:rPr>
+        <w:t>Тяхната п</w:t>
+      </w:r>
+      <w:r>
+        <w:rPr>
+          <w:rFonts w:eastAsia="Times New Roman"/>
+          <w:lang w:val="bg-BG"/>
+        </w:rPr>
+        <w:t>роста конструкция позволява направата на термодвойки с много малка топлинна маса, които са много бързи</w:t>
+      </w:r>
+      <w:r>
+        <w:rPr>
+          <w:rFonts w:eastAsia="Times New Roman"/>
+          <w:lang w:val="bg-BG"/>
+        </w:rPr>
+        <w:t xml:space="preserve"> – </w:t>
+      </w:r>
+      <w:r>
+        <w:rPr>
+          <w:rFonts w:eastAsia="Times New Roman"/>
+          <w:lang w:val="bg-BG"/>
+        </w:rPr>
+        <w:t>пример за такива</w:t>
+      </w:r>
+      <w:r>
+        <w:rPr>
+          <w:rFonts w:eastAsia="Times New Roman"/>
+          <w:lang w:val="bg-BG"/>
+        </w:rPr>
+        <w:t xml:space="preserve"> са т.нар. коаксиални термодвойки с </w:t>
+      </w:r>
+      <w:r>
+        <w:rPr>
+          <w:rFonts w:eastAsia="Times New Roman"/>
+          <w:lang w:val="bg-BG"/>
+        </w:rPr>
+        <w:t>времеконстанти</w:t>
+      </w:r>
+      <w:r>
+        <w:rPr>
+          <w:rFonts w:eastAsia="Times New Roman"/>
+          <w:lang w:val="bg-BG"/>
+        </w:rPr>
+        <w:t>,</w:t>
+      </w:r>
+      <w:r>
+        <w:rPr>
+          <w:rFonts w:eastAsia="Times New Roman"/>
+          <w:lang w:val="bg-BG"/>
+        </w:rPr>
+        <w:t xml:space="preserve"> достигащи няколко μs</w:t>
+      </w:r>
+      <w:r>
+        <w:rPr>
+          <w:rFonts w:eastAsia="Times New Roman"/>
+          <w:vertAlign w:val="superscript"/>
+          <w:lang w:val="bg-BG"/>
+        </w:rPr>
+        <w:t>[9]</w:t>
+      </w:r>
+      <w:r>
+        <w:rPr>
+          <w:rFonts w:eastAsia="Times New Roman"/>
+          <w:lang w:val="bg-BG"/>
+        </w:rPr>
+        <w:t>.</w:t>
+      </w:r>
+      <w:r>
+        <w:rPr>
+          <w:rFonts w:eastAsia="Times New Roman"/>
+          <w:lang w:val="bg-BG"/>
+        </w:rPr>
+        <w:t xml:space="preserve"> Въпреки предимствата на някои от другите видове сензори, за целите на разработваното устройство от най-голямо значение е скоростта на сензора, </w:t>
+      </w:r>
+      <w:r>
+        <w:rPr>
+          <w:rFonts w:eastAsia="Times New Roman"/>
+          <w:lang w:val="en-US"/>
+        </w:rPr>
+        <w:t>.</w:t>
+      </w:r>
+      <w:r>
+        <w:rPr>
+          <w:rFonts w:eastAsia="Times New Roman"/>
+          <w:lang w:val="bg-BG"/>
+        </w:rPr>
+        <w:t xml:space="preserve">което прави термодвойката най-подходящия, а и на практика единствен кандидат. За щастие, </w:t>
+      </w:r>
+      <w:r>
+        <w:rPr>
+          <w:rFonts w:eastAsia="Times New Roman"/>
+          <w:lang w:val="bg-BG"/>
+        </w:rPr>
+        <w:t xml:space="preserve">термодвойките нямат недостатъци, </w:t>
+      </w:r>
+      <w:r>
+        <w:rPr>
+          <w:rFonts w:eastAsia="Times New Roman"/>
+          <w:lang w:val="bg-BG"/>
+        </w:rPr>
+        <w:t xml:space="preserve">които да ги направят негодни за </w:t>
+      </w:r>
+      <w:r>
+        <w:rPr>
+          <w:rFonts w:eastAsia="Times New Roman"/>
+          <w:lang w:val="bg-BG"/>
+        </w:rPr>
+        <w:t>конкретното приложение</w:t>
+      </w:r>
+      <w:r>
+        <w:rPr>
+          <w:rFonts w:eastAsia="Times New Roman"/>
+          <w:lang w:val="bg-BG"/>
+        </w:rPr>
+        <w:t xml:space="preserve"> – проблемите от рода на ниска чувствителност, ниска шумоустойчивост и известна нелинейност могат да бъдат решени чрез схемни и/или програмни методи. </w:t>
+      </w:r>
+    </w:p>
+    <w:p>
+      <w:pPr>
+        <w:spacing w:line="360" w:lineRule="auto"/>
+        <w:ind w:firstLine="720"/>
+        <w:jc w:val="both"/>
+        <w:rPr>
+          <w:rFonts w:eastAsia="Times New Roman"/>
+          <w:lang w:val="bg-BG"/>
+        </w:rPr>
+      </w:pPr>
+      <w:r>
+        <w:rPr>
+          <w:rFonts w:eastAsia="Times New Roman"/>
+          <w:lang w:val="bg-BG"/>
+        </w:rPr>
+        <w:t xml:space="preserve">В следващата точка са разгледани няколко съществуващи </w:t>
+      </w:r>
+      <w:r>
+        <w:rPr>
+          <w:rFonts w:eastAsia="Times New Roman"/>
+          <w:lang w:val="bg-BG"/>
+        </w:rPr>
+        <w:t>продукта</w:t>
+      </w:r>
+      <w:r>
+        <w:rPr>
+          <w:rFonts w:eastAsia="Times New Roman"/>
+          <w:lang w:val="bg-BG"/>
+        </w:rPr>
+        <w:t>, които са налични на пазара</w:t>
+      </w:r>
+      <w:r>
+        <w:rPr>
+          <w:rFonts w:eastAsia="Times New Roman"/>
+          <w:lang w:val="bg-BG"/>
+        </w:rPr>
+        <w:t xml:space="preserve"> в днешни дни</w:t>
+      </w:r>
+      <w:r>
+        <w:rPr>
+          <w:rFonts w:eastAsia="Times New Roman"/>
+          <w:lang w:val="bg-BG"/>
+        </w:rPr>
+        <w:t xml:space="preserve"> </w:t>
+      </w:r>
+      <w:r>
+        <w:rPr>
+          <w:rFonts w:eastAsia="Times New Roman"/>
+          <w:lang w:val="bg-BG"/>
+        </w:rPr>
+        <w:t>и имат сходна с търсената функционалност</w:t>
+      </w:r>
+      <w:r>
+        <w:rPr>
+          <w:rFonts w:eastAsia="Times New Roman"/>
+          <w:lang w:val="bg-BG"/>
+        </w:rPr>
+        <w:t>. Дадени са техните характеристики</w:t>
+      </w:r>
+      <w:r>
+        <w:rPr>
+          <w:rFonts w:eastAsia="Times New Roman"/>
+          <w:lang w:val="bg-BG"/>
+        </w:rPr>
+        <w:t xml:space="preserve"> и е направена обосновка защо те са неподходящи и с какво проектираното устройство ще се различава от тях.</w:t>
+      </w:r>
+    </w:p>
+    <w:p>
+      <w:pPr>
         <w:pStyle w:val="Heading2"/>
       </w:pPr>
       <w:r>
+        <w:lastRenderedPageBreak/>
         <w:t>Съществуващи решения</w:t>
       </w:r>
     </w:p>
@@ -6414,7 +6424,2560 @@
           <w:rFonts w:eastAsia="Times New Roman"/>
           <w:lang w:val="bg-BG"/>
         </w:rPr>
-        <w:t>Този</w:t>
+        <w:t xml:space="preserve">На фиг. 2.3.1. </w:t>
+      </w:r>
+      <w:r>
+        <w:rPr>
+          <w:rFonts w:eastAsia="Times New Roman"/>
+          <w:lang w:val="bg-BG"/>
+        </w:rPr>
+        <w:t xml:space="preserve">– фиг. 2.3.3. са показани няколко различни регистриращи устройства </w:t>
+      </w:r>
+      <w:r>
+        <w:rPr>
+          <w:rFonts w:eastAsia="Times New Roman"/>
+          <w:lang w:val="bg-BG"/>
+        </w:rPr>
+        <w:t>и са дадени техните характеристики, както и причините те да са неподходящи за целите на проекта.</w:t>
+      </w:r>
+    </w:p>
+    <w:p>
+      <w:pPr>
+        <w:jc w:val="center"/>
+        <w:rPr>
+          <w:lang w:val="bg-BG"/>
+        </w:rPr>
+      </w:pPr>
+      <w:r>
+        <w:rPr>
+          <w:noProof/>
+        </w:rPr>
+        <w:drawing>
+          <wp:inline distT="0" distB="0" distL="0" distR="0" wp14:anchorId="59EBC46B" wp14:editId="3C58774C">
+            <wp:extent cx="3105509" cy="3105509"/>
+            <wp:effectExtent l="0" t="0" r="0" b="0"/>
+            <wp:docPr id="1560927044" name="Picture 2"/>
+            <wp:cNvGraphicFramePr>
+              <a:graphicFrameLocks xmlns:a="http://schemas.openxmlformats.org/drawingml/2006/main" noChangeAspect="1"/>
+            </wp:cNvGraphicFramePr>
+            <a:graphic xmlns:a="http://schemas.openxmlformats.org/drawingml/2006/main">
+              <a:graphicData uri="http://schemas.openxmlformats.org/drawingml/2006/picture">
+                <pic:pic xmlns:pic="http://schemas.openxmlformats.org/drawingml/2006/picture">
+                  <pic:nvPicPr>
+                    <pic:cNvPr id="0" name="Picture 6"/>
+                    <pic:cNvPicPr>
+                      <a:picLocks noChangeAspect="1" noChangeArrowheads="1"/>
+                    </pic:cNvPicPr>
+                  </pic:nvPicPr>
+                  <pic:blipFill>
+                    <a:blip r:embed="rId14">
+                      <a:extLst>
+                        <a:ext uri="{28A0092B-C50C-407E-A947-70E740481C1C}">
+                          <a14:useLocalDpi xmlns:a14="http://schemas.microsoft.com/office/drawing/2010/main" val="0"/>
+                        </a:ext>
+                      </a:extLst>
+                    </a:blip>
+                    <a:srcRect/>
+                    <a:stretch>
+                      <a:fillRect/>
+                    </a:stretch>
+                  </pic:blipFill>
+                  <pic:spPr bwMode="auto">
+                    <a:xfrm>
+                      <a:off x="0" y="0"/>
+                      <a:ext cx="3106952" cy="3106952"/>
+                    </a:xfrm>
+                    <a:prstGeom prst="rect">
+                      <a:avLst/>
+                    </a:prstGeom>
+                    <a:noFill/>
+                    <a:ln>
+                      <a:noFill/>
+                    </a:ln>
+                  </pic:spPr>
+                </pic:pic>
+              </a:graphicData>
+            </a:graphic>
+          </wp:inline>
+        </w:drawing>
+      </w:r>
+    </w:p>
+    <w:p>
+      <w:pPr>
+        <w:jc w:val="center"/>
+        <w:rPr>
+          <w:lang w:val="en-US"/>
+        </w:rPr>
+      </w:pPr>
+      <w:r>
+        <w:rPr>
+          <w:b/>
+          <w:bCs w:val="0"/>
+          <w:lang w:val="bg-BG"/>
+        </w:rPr>
+        <w:t xml:space="preserve">Фиг. </w:t>
+      </w:r>
+      <w:r>
+        <w:rPr>
+          <w:b/>
+          <w:bCs w:val="0"/>
+          <w:lang w:val="bg-BG"/>
+        </w:rPr>
+        <w:t>2.</w:t>
+      </w:r>
+      <w:r>
+        <w:rPr>
+          <w:b/>
+          <w:bCs w:val="0"/>
+          <w:lang w:val="en-US"/>
+        </w:rPr>
+        <w:t>3</w:t>
+      </w:r>
+      <w:r>
+        <w:rPr>
+          <w:b/>
+          <w:bCs w:val="0"/>
+          <w:lang w:val="bg-BG"/>
+        </w:rPr>
+        <w:t>.</w:t>
+      </w:r>
+      <w:r>
+        <w:rPr>
+          <w:b/>
+          <w:bCs w:val="0"/>
+          <w:lang w:val="en-US"/>
+        </w:rPr>
+        <w:t>1</w:t>
+      </w:r>
+      <w:r>
+        <w:rPr>
+          <w:b/>
+          <w:bCs w:val="0"/>
+          <w:lang w:val="bg-BG"/>
+        </w:rPr>
+        <w:t>.</w:t>
+      </w:r>
+      <w:r>
+        <w:rPr>
+          <w:lang w:val="bg-BG"/>
+        </w:rPr>
+        <w:t xml:space="preserve"> </w:t>
+      </w:r>
+      <w:r>
+        <w:rPr>
+          <w:lang w:val="en-US"/>
+        </w:rPr>
+        <w:t>8-</w:t>
+      </w:r>
+      <w:r>
+        <w:rPr>
+          <w:lang w:val="bg-BG"/>
+        </w:rPr>
+        <w:t>канален подръчен логер за 8 вида термодвойки</w:t>
+      </w:r>
+      <w:r>
+        <w:rPr>
+          <w:lang w:val="en-US"/>
+        </w:rPr>
+        <w:t xml:space="preserve"> –</w:t>
+      </w:r>
+      <w:r>
+        <w:rPr>
+          <w:lang w:val="bg-BG"/>
+        </w:rPr>
+        <w:t xml:space="preserve"> </w:t>
+      </w:r>
+      <w:r>
+        <w:rPr>
+          <w:lang w:val="en-US"/>
+        </w:rPr>
+        <w:t xml:space="preserve">OMEGA </w:t>
+      </w:r>
+      <w:r>
+        <w:rPr>
+          <w:lang w:val="bg-BG"/>
+        </w:rPr>
+        <w:t xml:space="preserve">  </w:t>
+      </w:r>
+      <w:r>
+        <w:rPr>
+          <w:rStyle w:val="modelshowntext"/>
+        </w:rPr>
+        <w:t>OM-HL-EH-TC</w:t>
+      </w:r>
+    </w:p>
+    <w:p>
+      <w:pPr>
+        <w:spacing w:line="360" w:lineRule="auto"/>
+        <w:ind w:firstLine="720"/>
+        <w:jc w:val="both"/>
+        <w:rPr>
+          <w:rFonts w:eastAsia="Times New Roman"/>
+          <w:lang w:val="bg-BG"/>
+        </w:rPr>
+      </w:pPr>
+    </w:p>
+    <w:p>
+      <w:pPr>
+        <w:spacing w:line="360" w:lineRule="auto"/>
+        <w:jc w:val="both"/>
+        <w:rPr>
+          <w:lang w:val="bg-BG"/>
+        </w:rPr>
+      </w:pPr>
+      <w:r>
+        <w:rPr>
+          <w:b/>
+          <w:bCs w:val="0"/>
+          <w:lang w:val="bg-BG"/>
+        </w:rPr>
+        <w:t xml:space="preserve">Основни </w:t>
+      </w:r>
+      <w:r>
+        <w:rPr>
+          <w:b/>
+          <w:bCs w:val="0"/>
+          <w:lang w:val="bg-BG"/>
+        </w:rPr>
+        <w:t>характеристики</w:t>
+      </w:r>
+      <w:r>
+        <w:rPr>
+          <w:b/>
+          <w:bCs w:val="0"/>
+          <w:lang w:val="bg-BG"/>
+        </w:rPr>
+        <w:t xml:space="preserve"> </w:t>
+      </w:r>
+      <w:r>
+        <w:rPr>
+          <w:lang w:val="bg-BG"/>
+        </w:rPr>
+        <w:t xml:space="preserve">на </w:t>
+      </w:r>
+      <w:r>
+        <w:rPr>
+          <w:lang w:val="en-US"/>
+        </w:rPr>
+        <w:t xml:space="preserve">OMEGA </w:t>
+      </w:r>
+      <w:r>
+        <w:rPr>
+          <w:rStyle w:val="modelshowntext"/>
+        </w:rPr>
+        <w:t>OM-HL-EH-TC</w:t>
+      </w:r>
+      <w:r>
+        <w:rPr>
+          <w:rStyle w:val="modelshowntext"/>
+          <w:vertAlign w:val="superscript"/>
+          <w:lang w:val="en-US"/>
+        </w:rPr>
+        <w:t>[10]</w:t>
+      </w:r>
+      <w:r>
+        <w:rPr>
+          <w:lang w:val="bg-BG"/>
+        </w:rPr>
+        <w:t>:</w:t>
+      </w:r>
+    </w:p>
+    <w:p>
+      <w:pPr>
+        <w:pStyle w:val="ListParagraph"/>
+        <w:numPr>
+          <w:ilvl w:val="0"/>
+          <w:numId w:val="19"/>
+        </w:numPr>
+        <w:spacing w:line="360" w:lineRule="auto"/>
+        <w:jc w:val="both"/>
+        <w:rPr>
+          <w:lang w:val="bg-BG"/>
+        </w:rPr>
+      </w:pPr>
+      <w:r>
+        <w:rPr>
+          <w:lang w:val="bg-BG"/>
+        </w:rPr>
+        <w:t>8 канала;</w:t>
+      </w:r>
+    </w:p>
+    <w:p>
+      <w:pPr>
+        <w:pStyle w:val="ListParagraph"/>
+        <w:numPr>
+          <w:ilvl w:val="0"/>
+          <w:numId w:val="19"/>
+        </w:numPr>
+        <w:spacing w:line="360" w:lineRule="auto"/>
+        <w:jc w:val="both"/>
+        <w:rPr>
+          <w:lang w:val="bg-BG"/>
+        </w:rPr>
+      </w:pPr>
+      <w:r>
+        <w:rPr>
+          <w:lang w:val="bg-BG"/>
+        </w:rPr>
+        <w:t>Поддържа 8</w:t>
+      </w:r>
+      <w:r>
+        <w:rPr>
+          <w:lang w:val="bg-BG"/>
+        </w:rPr>
+        <w:t xml:space="preserve"> вида </w:t>
+      </w:r>
+      <w:r>
+        <w:rPr>
+          <w:lang w:val="bg-BG"/>
+        </w:rPr>
+        <w:t>термодвойки (K, J, E, T, R, S, N, B</w:t>
+      </w:r>
+      <w:r>
+        <w:rPr>
+          <w:lang w:val="en-US"/>
+        </w:rPr>
+        <w:t>)</w:t>
+      </w:r>
+      <w:r>
+        <w:rPr>
+          <w:lang w:val="bg-BG"/>
+        </w:rPr>
+        <w:t>;</w:t>
+      </w:r>
+    </w:p>
+    <w:p>
+      <w:pPr>
+        <w:pStyle w:val="ListParagraph"/>
+        <w:numPr>
+          <w:ilvl w:val="0"/>
+          <w:numId w:val="19"/>
+        </w:numPr>
+        <w:spacing w:line="360" w:lineRule="auto"/>
+        <w:jc w:val="both"/>
+        <w:rPr>
+          <w:lang w:val="bg-BG"/>
+        </w:rPr>
+      </w:pPr>
+      <w:r>
+        <w:rPr>
+          <w:lang w:val="bg-BG"/>
+        </w:rPr>
+        <w:t xml:space="preserve">Възможност за комуникация с компютър посредством </w:t>
+      </w:r>
+      <w:r>
+        <w:rPr>
+          <w:lang w:val="en-US"/>
+        </w:rPr>
+        <w:t>USB</w:t>
+      </w:r>
+      <w:r>
+        <w:rPr>
+          <w:lang w:val="bg-BG"/>
+        </w:rPr>
+        <w:t>;</w:t>
+      </w:r>
+    </w:p>
+    <w:p>
+      <w:pPr>
+        <w:pStyle w:val="ListParagraph"/>
+        <w:numPr>
+          <w:ilvl w:val="0"/>
+          <w:numId w:val="19"/>
+        </w:numPr>
+        <w:spacing w:line="360" w:lineRule="auto"/>
+        <w:jc w:val="both"/>
+        <w:rPr>
+          <w:lang w:val="bg-BG"/>
+        </w:rPr>
+      </w:pPr>
+      <w:r>
+        <w:rPr>
+          <w:lang w:val="bg-BG"/>
+        </w:rPr>
+        <w:t>Батерийно захранване;</w:t>
+      </w:r>
+    </w:p>
+    <w:p>
+      <w:pPr>
+        <w:pStyle w:val="ListParagraph"/>
+        <w:numPr>
+          <w:ilvl w:val="0"/>
+          <w:numId w:val="19"/>
+        </w:numPr>
+        <w:spacing w:line="360" w:lineRule="auto"/>
+        <w:jc w:val="both"/>
+        <w:rPr>
+          <w:lang w:val="bg-BG"/>
+        </w:rPr>
+      </w:pPr>
+      <w:r>
+        <w:rPr>
+          <w:lang w:val="bg-BG"/>
+        </w:rPr>
+        <w:t xml:space="preserve">Идва в комплект със софтуер за </w:t>
+      </w:r>
+      <w:r>
+        <w:rPr>
+          <w:lang w:val="bg-BG"/>
+        </w:rPr>
+        <w:t xml:space="preserve">обработка и анализ </w:t>
+      </w:r>
+      <w:r>
+        <w:rPr>
+          <w:lang w:val="bg-BG"/>
+        </w:rPr>
+        <w:t>OM-HL</w:t>
+      </w:r>
+      <w:r>
+        <w:rPr>
+          <w:lang w:val="bg-BG"/>
+        </w:rPr>
+        <w:t>;</w:t>
+      </w:r>
+    </w:p>
+    <w:p>
+      <w:pPr>
+        <w:pStyle w:val="ListParagraph"/>
+        <w:numPr>
+          <w:ilvl w:val="0"/>
+          <w:numId w:val="19"/>
+        </w:numPr>
+        <w:spacing w:line="360" w:lineRule="auto"/>
+        <w:jc w:val="both"/>
+        <w:rPr>
+          <w:lang w:val="bg-BG"/>
+        </w:rPr>
+      </w:pPr>
+      <w:r>
+        <w:rPr>
+          <w:lang w:val="bg-BG"/>
+        </w:rPr>
+        <w:t>Температурен об</w:t>
+      </w:r>
+      <w:r>
+        <w:rPr>
+          <w:lang w:val="bg-BG"/>
+        </w:rPr>
+        <w:t>х</w:t>
+      </w:r>
+      <w:r>
+        <w:rPr>
+          <w:lang w:val="bg-BG"/>
+        </w:rPr>
+        <w:t>ват от -200°C до +1370°C</w:t>
+      </w:r>
+      <w:r>
+        <w:rPr>
+          <w:lang w:val="bg-BG"/>
+        </w:rPr>
+        <w:t>;</w:t>
+      </w:r>
+    </w:p>
+    <w:p>
+      <w:pPr>
+        <w:pStyle w:val="ListParagraph"/>
+        <w:numPr>
+          <w:ilvl w:val="0"/>
+          <w:numId w:val="19"/>
+        </w:numPr>
+        <w:spacing w:line="360" w:lineRule="auto"/>
+        <w:jc w:val="both"/>
+        <w:rPr>
+          <w:lang w:val="bg-BG"/>
+        </w:rPr>
+      </w:pPr>
+      <w:r>
+        <w:rPr>
+          <w:lang w:val="bg-BG"/>
+        </w:rPr>
+        <w:t xml:space="preserve">Цена: </w:t>
+      </w:r>
+      <w:r>
+        <w:rPr>
+          <w:lang w:val="en-US"/>
+        </w:rPr>
+        <w:t xml:space="preserve">800 </w:t>
+      </w:r>
+      <w:r>
+        <w:rPr>
+          <w:lang w:val="bg-BG"/>
+        </w:rPr>
+        <w:t>лв.</w:t>
+      </w:r>
+    </w:p>
+    <w:p>
+      <w:pPr>
+        <w:spacing w:line="360" w:lineRule="auto"/>
+        <w:jc w:val="both"/>
+        <w:rPr>
+          <w:lang w:val="bg-BG"/>
+        </w:rPr>
+      </w:pPr>
+      <w:r>
+        <w:rPr>
+          <w:b/>
+          <w:bCs w:val="0"/>
+          <w:lang w:val="bg-BG"/>
+        </w:rPr>
+        <w:t xml:space="preserve">Причини уредът да е неподходящ </w:t>
+      </w:r>
+      <w:r>
+        <w:rPr>
+          <w:lang w:val="bg-BG"/>
+        </w:rPr>
+        <w:t>за целите на проекта</w:t>
+      </w:r>
+      <w:r>
+        <w:rPr>
+          <w:lang w:val="bg-BG"/>
+        </w:rPr>
+        <w:t>:</w:t>
+      </w:r>
+    </w:p>
+    <w:p>
+      <w:pPr>
+        <w:pStyle w:val="ListParagraph"/>
+        <w:numPr>
+          <w:ilvl w:val="0"/>
+          <w:numId w:val="20"/>
+        </w:numPr>
+        <w:spacing w:line="360" w:lineRule="auto"/>
+        <w:jc w:val="both"/>
+        <w:rPr>
+          <w:rFonts w:eastAsia="Times New Roman"/>
+          <w:b/>
+          <w:lang w:val="bg-BG"/>
+        </w:rPr>
+      </w:pPr>
+      <w:r>
+        <w:rPr>
+          <w:lang w:val="bg-BG"/>
+        </w:rPr>
+        <w:t>Бавно семплиране (</w:t>
+      </w:r>
+      <w:r>
+        <w:rPr>
+          <w:lang w:val="en-US"/>
+        </w:rPr>
+        <w:t xml:space="preserve">1 S/s, </w:t>
+      </w:r>
+      <w:r>
+        <w:rPr>
+          <w:lang w:val="bg-BG"/>
+        </w:rPr>
+        <w:t>т.е. 1</w:t>
+      </w:r>
+      <w:r>
+        <w:rPr>
+          <w:lang w:val="en-US"/>
+        </w:rPr>
+        <w:t xml:space="preserve"> Hz)</w:t>
+      </w:r>
+      <w:r>
+        <w:rPr>
+          <w:lang w:val="bg-BG"/>
+        </w:rPr>
+        <w:t>;</w:t>
+      </w:r>
+    </w:p>
+    <w:p>
+      <w:pPr>
+        <w:pStyle w:val="ListParagraph"/>
+        <w:numPr>
+          <w:ilvl w:val="0"/>
+          <w:numId w:val="20"/>
+        </w:numPr>
+        <w:spacing w:line="360" w:lineRule="auto"/>
+        <w:jc w:val="both"/>
+        <w:rPr>
+          <w:rFonts w:eastAsia="Times New Roman"/>
+          <w:lang w:val="bg-BG"/>
+        </w:rPr>
+      </w:pPr>
+      <w:r>
+        <w:rPr>
+          <w:rFonts w:eastAsia="Times New Roman"/>
+          <w:bCs w:val="0"/>
+          <w:lang w:val="bg-BG"/>
+        </w:rPr>
+        <w:t>Липса</w:t>
+      </w:r>
+      <w:r>
+        <w:rPr>
+          <w:rFonts w:eastAsia="Times New Roman"/>
+          <w:bCs w:val="0"/>
+          <w:lang w:val="bg-BG"/>
+        </w:rPr>
+        <w:t xml:space="preserve"> на </w:t>
+      </w:r>
+      <w:r>
+        <w:rPr>
+          <w:rFonts w:eastAsia="Times New Roman"/>
+          <w:bCs w:val="0"/>
+          <w:lang w:val="en-US"/>
+        </w:rPr>
+        <w:t xml:space="preserve">RF </w:t>
+      </w:r>
+      <w:r>
+        <w:rPr>
+          <w:rFonts w:eastAsia="Times New Roman"/>
+          <w:bCs w:val="0"/>
+          <w:lang w:val="bg-BG"/>
+        </w:rPr>
+        <w:t>филтрация на входовете</w:t>
+      </w:r>
+      <w:r>
+        <w:rPr>
+          <w:lang w:val="en-US"/>
+        </w:rPr>
+        <w:t>.</w:t>
+      </w:r>
+    </w:p>
+    <w:p>
+      <w:pPr>
+        <w:jc w:val="center"/>
+        <w:rPr>
+          <w:lang w:val="bg-BG"/>
+        </w:rPr>
+      </w:pPr>
+      <w:r>
+        <w:rPr>
+          <w:noProof/>
+        </w:rPr>
+        <w:lastRenderedPageBreak/>
+        <w:drawing>
+          <wp:inline distT="0" distB="0" distL="0" distR="0" wp14:anchorId="6CB77552" wp14:editId="16E56711">
+            <wp:extent cx="3524250" cy="2178480"/>
+            <wp:effectExtent l="0" t="0" r="0" b="0"/>
+            <wp:docPr id="124558688" name="Picture 3" descr="DI-245 Thermocouple DAQ"/>
+            <wp:cNvGraphicFramePr>
+              <a:graphicFrameLocks xmlns:a="http://schemas.openxmlformats.org/drawingml/2006/main" noChangeAspect="1"/>
+            </wp:cNvGraphicFramePr>
+            <a:graphic xmlns:a="http://schemas.openxmlformats.org/drawingml/2006/main">
+              <a:graphicData uri="http://schemas.openxmlformats.org/drawingml/2006/picture">
+                <pic:pic xmlns:pic="http://schemas.openxmlformats.org/drawingml/2006/picture">
+                  <pic:nvPicPr>
+                    <pic:cNvPr id="0" name="productImage" descr="DI-245 Thermocouple DAQ"/>
+                    <pic:cNvPicPr>
+                      <a:picLocks noChangeAspect="1" noChangeArrowheads="1"/>
+                    </pic:cNvPicPr>
+                  </pic:nvPicPr>
+                  <pic:blipFill>
+                    <a:blip r:embed="rId15" cstate="print">
+                      <a:extLst>
+                        <a:ext uri="{28A0092B-C50C-407E-A947-70E740481C1C}">
+                          <a14:useLocalDpi xmlns:a14="http://schemas.microsoft.com/office/drawing/2010/main" val="0"/>
+                        </a:ext>
+                      </a:extLst>
+                    </a:blip>
+                    <a:srcRect/>
+                    <a:stretch>
+                      <a:fillRect/>
+                    </a:stretch>
+                  </pic:blipFill>
+                  <pic:spPr bwMode="auto">
+                    <a:xfrm>
+                      <a:off x="0" y="0"/>
+                      <a:ext cx="3549186" cy="2193894"/>
+                    </a:xfrm>
+                    <a:prstGeom prst="rect">
+                      <a:avLst/>
+                    </a:prstGeom>
+                    <a:noFill/>
+                    <a:ln>
+                      <a:noFill/>
+                    </a:ln>
+                  </pic:spPr>
+                </pic:pic>
+              </a:graphicData>
+            </a:graphic>
+          </wp:inline>
+        </w:drawing>
+      </w:r>
+    </w:p>
+    <w:p>
+      <w:pPr>
+        <w:jc w:val="center"/>
+        <w:rPr>
+          <w:lang w:val="en-US"/>
+        </w:rPr>
+      </w:pPr>
+      <w:r>
+        <w:rPr>
+          <w:b/>
+          <w:bCs w:val="0"/>
+          <w:lang w:val="bg-BG"/>
+        </w:rPr>
+        <w:t xml:space="preserve">Фиг. </w:t>
+      </w:r>
+      <w:r>
+        <w:rPr>
+          <w:b/>
+          <w:bCs w:val="0"/>
+          <w:lang w:val="bg-BG"/>
+        </w:rPr>
+        <w:t>2.</w:t>
+      </w:r>
+      <w:r>
+        <w:rPr>
+          <w:b/>
+          <w:bCs w:val="0"/>
+          <w:lang w:val="en-US"/>
+        </w:rPr>
+        <w:t>3</w:t>
+      </w:r>
+      <w:r>
+        <w:rPr>
+          <w:b/>
+          <w:bCs w:val="0"/>
+          <w:lang w:val="bg-BG"/>
+        </w:rPr>
+        <w:t>.</w:t>
+      </w:r>
+      <w:r>
+        <w:rPr>
+          <w:b/>
+          <w:bCs w:val="0"/>
+          <w:lang w:val="bg-BG"/>
+        </w:rPr>
+        <w:t>2</w:t>
+      </w:r>
+      <w:r>
+        <w:rPr>
+          <w:b/>
+          <w:bCs w:val="0"/>
+          <w:lang w:val="bg-BG"/>
+        </w:rPr>
+        <w:t>.</w:t>
+      </w:r>
+      <w:r>
+        <w:rPr>
+          <w:lang w:val="bg-BG"/>
+        </w:rPr>
+        <w:t xml:space="preserve"> </w:t>
+      </w:r>
+      <w:r>
+        <w:rPr>
+          <w:lang w:val="en-US"/>
+        </w:rPr>
+        <w:t>4-</w:t>
+      </w:r>
+      <w:r>
+        <w:rPr>
+          <w:lang w:val="bg-BG"/>
+        </w:rPr>
+        <w:t xml:space="preserve">канален </w:t>
+      </w:r>
+      <w:r>
+        <w:rPr>
+          <w:lang w:val="en-US"/>
+        </w:rPr>
+        <w:t>USB DAQ – DATAQ DI-245</w:t>
+      </w:r>
+    </w:p>
+    <w:p>
+      <w:pPr>
+        <w:spacing w:line="360" w:lineRule="auto"/>
+        <w:ind w:firstLine="720"/>
+        <w:jc w:val="both"/>
+        <w:rPr>
+          <w:rFonts w:eastAsia="Times New Roman"/>
+          <w:lang w:val="bg-BG"/>
+        </w:rPr>
+      </w:pPr>
+    </w:p>
+    <w:p>
+      <w:pPr>
+        <w:spacing w:line="360" w:lineRule="auto"/>
+        <w:jc w:val="both"/>
+        <w:rPr>
+          <w:lang w:val="bg-BG"/>
+        </w:rPr>
+      </w:pPr>
+      <w:r>
+        <w:rPr>
+          <w:b/>
+          <w:bCs w:val="0"/>
+          <w:lang w:val="bg-BG"/>
+        </w:rPr>
+        <w:t xml:space="preserve">Основни характеристики </w:t>
+      </w:r>
+      <w:r>
+        <w:rPr>
+          <w:lang w:val="bg-BG"/>
+        </w:rPr>
+        <w:t xml:space="preserve">на </w:t>
+      </w:r>
+      <w:r>
+        <w:rPr>
+          <w:lang w:val="en-US"/>
+        </w:rPr>
+        <w:t>DATAQ DI-245</w:t>
+      </w:r>
+      <w:r>
+        <w:rPr>
+          <w:vertAlign w:val="superscript"/>
+          <w:lang w:val="en-US"/>
+        </w:rPr>
+        <w:t>[11]</w:t>
+      </w:r>
+      <w:r>
+        <w:rPr>
+          <w:lang w:val="bg-BG"/>
+        </w:rPr>
+        <w:t>:</w:t>
+      </w:r>
+    </w:p>
+    <w:p>
+      <w:pPr>
+        <w:pStyle w:val="ListParagraph"/>
+        <w:numPr>
+          <w:ilvl w:val="0"/>
+          <w:numId w:val="19"/>
+        </w:numPr>
+        <w:spacing w:line="360" w:lineRule="auto"/>
+        <w:jc w:val="both"/>
+        <w:rPr>
+          <w:lang w:val="bg-BG"/>
+        </w:rPr>
+      </w:pPr>
+      <w:r>
+        <w:rPr>
+          <w:lang w:val="en-US"/>
+        </w:rPr>
+        <w:t>4</w:t>
+      </w:r>
+      <w:r>
+        <w:rPr>
+          <w:lang w:val="bg-BG"/>
+        </w:rPr>
+        <w:t xml:space="preserve"> диференциални </w:t>
+      </w:r>
+      <w:r>
+        <w:rPr>
+          <w:lang w:val="bg-BG"/>
+        </w:rPr>
+        <w:t xml:space="preserve">аналогови </w:t>
+      </w:r>
+      <w:r>
+        <w:rPr>
+          <w:lang w:val="bg-BG"/>
+        </w:rPr>
+        <w:t>канала;</w:t>
+      </w:r>
+    </w:p>
+    <w:p>
+      <w:pPr>
+        <w:pStyle w:val="ListParagraph"/>
+        <w:numPr>
+          <w:ilvl w:val="0"/>
+          <w:numId w:val="19"/>
+        </w:numPr>
+        <w:spacing w:line="360" w:lineRule="auto"/>
+        <w:jc w:val="both"/>
+        <w:rPr>
+          <w:lang w:val="bg-BG"/>
+        </w:rPr>
+      </w:pPr>
+      <w:r>
+        <w:rPr>
+          <w:lang w:val="bg-BG"/>
+        </w:rPr>
+        <w:t>Филтрация за синфазни сигнали на всеки от входовете &gt;100</w:t>
+      </w:r>
+      <w:r>
+        <w:rPr>
+          <w:lang w:val="en-US"/>
+        </w:rPr>
+        <w:t xml:space="preserve"> dB</w:t>
+      </w:r>
+      <w:r>
+        <w:rPr>
+          <w:lang w:val="bg-BG"/>
+        </w:rPr>
+        <w:t>;</w:t>
+      </w:r>
+    </w:p>
+    <w:p>
+      <w:pPr>
+        <w:pStyle w:val="ListParagraph"/>
+        <w:numPr>
+          <w:ilvl w:val="0"/>
+          <w:numId w:val="19"/>
+        </w:numPr>
+        <w:spacing w:line="360" w:lineRule="auto"/>
+        <w:jc w:val="both"/>
+        <w:rPr>
+          <w:lang w:val="bg-BG"/>
+        </w:rPr>
+      </w:pPr>
+      <w:r>
+        <w:rPr>
+          <w:lang w:val="bg-BG"/>
+        </w:rPr>
+        <w:t>Поддържа 8 вида термодвойки (K, J, E, T, R, S, N, B</w:t>
+      </w:r>
+      <w:r>
+        <w:rPr>
+          <w:lang w:val="en-US"/>
+        </w:rPr>
+        <w:t>)</w:t>
+      </w:r>
+      <w:r>
+        <w:rPr>
+          <w:lang w:val="bg-BG"/>
+        </w:rPr>
+        <w:t>;</w:t>
+      </w:r>
+    </w:p>
+    <w:p>
+      <w:pPr>
+        <w:pStyle w:val="ListParagraph"/>
+        <w:numPr>
+          <w:ilvl w:val="0"/>
+          <w:numId w:val="19"/>
+        </w:numPr>
+        <w:spacing w:line="360" w:lineRule="auto"/>
+        <w:jc w:val="both"/>
+        <w:rPr>
+          <w:lang w:val="bg-BG"/>
+        </w:rPr>
+      </w:pPr>
+      <w:r>
+        <w:rPr>
+          <w:lang w:val="bg-BG"/>
+        </w:rPr>
+        <w:t xml:space="preserve">Извличане на информация посредством </w:t>
+      </w:r>
+      <w:r>
+        <w:rPr>
+          <w:lang w:val="en-US"/>
+        </w:rPr>
+        <w:t>USB</w:t>
+      </w:r>
+      <w:r>
+        <w:rPr>
+          <w:lang w:val="bg-BG"/>
+        </w:rPr>
+        <w:t>;</w:t>
+      </w:r>
+    </w:p>
+    <w:p>
+      <w:pPr>
+        <w:pStyle w:val="ListParagraph"/>
+        <w:numPr>
+          <w:ilvl w:val="0"/>
+          <w:numId w:val="19"/>
+        </w:numPr>
+        <w:spacing w:line="360" w:lineRule="auto"/>
+        <w:jc w:val="both"/>
+        <w:rPr>
+          <w:lang w:val="bg-BG"/>
+        </w:rPr>
+      </w:pPr>
+      <w:r>
+        <w:rPr>
+          <w:lang w:val="bg-BG"/>
+        </w:rPr>
+        <w:t xml:space="preserve">Идва в комплект със софтуер за </w:t>
+      </w:r>
+      <w:r>
+        <w:rPr>
+          <w:lang w:val="bg-BG"/>
+        </w:rPr>
+        <w:t xml:space="preserve">обработка и анализ </w:t>
+      </w:r>
+      <w:r>
+        <w:t>Windaq</w:t>
+      </w:r>
+      <w:r>
+        <w:rPr>
+          <w:lang w:val="bg-BG"/>
+        </w:rPr>
+        <w:t>;</w:t>
+      </w:r>
+    </w:p>
+    <w:p>
+      <w:pPr>
+        <w:pStyle w:val="ListParagraph"/>
+        <w:numPr>
+          <w:ilvl w:val="0"/>
+          <w:numId w:val="19"/>
+        </w:numPr>
+        <w:spacing w:line="360" w:lineRule="auto"/>
+        <w:jc w:val="both"/>
+        <w:rPr>
+          <w:lang w:val="bg-BG"/>
+        </w:rPr>
+      </w:pPr>
+      <w:r>
+        <w:rPr>
+          <w:lang w:val="bg-BG"/>
+        </w:rPr>
+        <w:t>Честота на семплиране – 200</w:t>
+      </w:r>
+      <w:r>
+        <w:rPr>
+          <w:lang w:val="en-US"/>
+        </w:rPr>
+        <w:t>0</w:t>
+      </w:r>
+      <w:r>
+        <w:rPr>
+          <w:lang w:val="bg-BG"/>
+        </w:rPr>
+        <w:t xml:space="preserve"> </w:t>
+      </w:r>
+      <w:r>
+        <w:rPr>
+          <w:lang w:val="en-US"/>
+        </w:rPr>
+        <w:t xml:space="preserve">Hz </w:t>
+      </w:r>
+      <w:r>
+        <w:rPr>
+          <w:lang w:val="bg-BG"/>
+        </w:rPr>
+        <w:t xml:space="preserve">при </w:t>
+      </w:r>
+      <w:r>
+        <w:rPr>
+          <w:lang w:val="bg-BG"/>
+        </w:rPr>
+        <w:t xml:space="preserve">използване на един канал </w:t>
+      </w:r>
+      <w:r>
+        <w:rPr>
+          <w:lang w:val="bg-BG"/>
+        </w:rPr>
+        <w:t>и</w:t>
+      </w:r>
+      <w:r>
+        <w:rPr>
+          <w:lang w:val="bg-BG"/>
+        </w:rPr>
+        <w:t xml:space="preserve">      </w:t>
+      </w:r>
+      <w:r>
+        <w:rPr>
+          <w:lang w:val="en-US"/>
+        </w:rPr>
+        <w:t>200</w:t>
+      </w:r>
+      <w:r>
+        <w:rPr>
+          <w:lang w:val="bg-BG"/>
+        </w:rPr>
+        <w:t xml:space="preserve"> </w:t>
+      </w:r>
+      <w:r>
+        <w:rPr>
+          <w:lang w:val="en-US"/>
+        </w:rPr>
+        <w:t xml:space="preserve">Hz </w:t>
+      </w:r>
+      <w:r>
+        <w:rPr>
+          <w:lang w:val="bg-BG"/>
+        </w:rPr>
+        <w:t xml:space="preserve">при използване на </w:t>
+      </w:r>
+      <w:r>
+        <w:rPr>
+          <w:lang w:val="bg-BG"/>
+        </w:rPr>
+        <w:t>два</w:t>
+      </w:r>
+      <w:r>
+        <w:rPr>
+          <w:lang w:val="bg-BG"/>
+        </w:rPr>
+        <w:t xml:space="preserve"> и повече канала</w:t>
+      </w:r>
+      <w:r>
+        <w:rPr>
+          <w:lang w:val="bg-BG"/>
+        </w:rPr>
+        <w:t>;</w:t>
+      </w:r>
+    </w:p>
+    <w:p>
+      <w:pPr>
+        <w:pStyle w:val="ListParagraph"/>
+        <w:numPr>
+          <w:ilvl w:val="0"/>
+          <w:numId w:val="19"/>
+        </w:numPr>
+        <w:spacing w:line="360" w:lineRule="auto"/>
+        <w:jc w:val="both"/>
+        <w:rPr>
+          <w:lang w:val="bg-BG"/>
+        </w:rPr>
+      </w:pPr>
+      <w:r>
+        <w:rPr>
+          <w:lang w:val="bg-BG"/>
+        </w:rPr>
+        <w:t xml:space="preserve">Цена: </w:t>
+      </w:r>
+      <w:r>
+        <w:rPr>
+          <w:lang w:val="en-US"/>
+        </w:rPr>
+        <w:t>7</w:t>
+      </w:r>
+      <w:r>
+        <w:rPr>
+          <w:lang w:val="bg-BG"/>
+        </w:rPr>
+        <w:t>5</w:t>
+      </w:r>
+      <w:r>
+        <w:rPr>
+          <w:lang w:val="en-US"/>
+        </w:rPr>
+        <w:t xml:space="preserve">0 </w:t>
+      </w:r>
+      <w:r>
+        <w:rPr>
+          <w:lang w:val="bg-BG"/>
+        </w:rPr>
+        <w:t>лв.</w:t>
+      </w:r>
+    </w:p>
+    <w:p>
+      <w:pPr>
+        <w:spacing w:line="360" w:lineRule="auto"/>
+        <w:jc w:val="both"/>
+        <w:rPr>
+          <w:lang w:val="bg-BG"/>
+        </w:rPr>
+      </w:pPr>
+      <w:r>
+        <w:rPr>
+          <w:b/>
+          <w:bCs w:val="0"/>
+          <w:lang w:val="bg-BG"/>
+        </w:rPr>
+        <w:t xml:space="preserve">Причини уредът да е неподходящ </w:t>
+      </w:r>
+      <w:r>
+        <w:rPr>
+          <w:lang w:val="bg-BG"/>
+        </w:rPr>
+        <w:t>за целите на проекта:</w:t>
+      </w:r>
+    </w:p>
+    <w:p>
+      <w:pPr>
+        <w:pStyle w:val="ListParagraph"/>
+        <w:numPr>
+          <w:ilvl w:val="0"/>
+          <w:numId w:val="20"/>
+        </w:numPr>
+        <w:spacing w:line="360" w:lineRule="auto"/>
+        <w:jc w:val="both"/>
+        <w:rPr>
+          <w:rFonts w:eastAsia="Times New Roman"/>
+          <w:b/>
+          <w:lang w:val="bg-BG"/>
+        </w:rPr>
+      </w:pPr>
+      <w:r>
+        <w:rPr>
+          <w:lang w:val="bg-BG"/>
+        </w:rPr>
+        <w:t>Бавно семплиране (</w:t>
+      </w:r>
+      <w:r>
+        <w:rPr>
+          <w:lang w:val="bg-BG"/>
+        </w:rPr>
+        <w:t>д</w:t>
+      </w:r>
+      <w:r>
+        <w:rPr>
+          <w:lang w:val="bg-BG"/>
+        </w:rPr>
+        <w:t>ори 2000</w:t>
+      </w:r>
+      <w:r>
+        <w:rPr>
+          <w:lang w:val="en-US"/>
+        </w:rPr>
+        <w:t xml:space="preserve"> Hz </w:t>
+      </w:r>
+      <w:r>
+        <w:rPr>
+          <w:lang w:val="bg-BG"/>
+        </w:rPr>
+        <w:t>не е достатъчна честота на семплиране</w:t>
+      </w:r>
+      <w:r>
+        <w:rPr>
+          <w:lang w:val="bg-BG"/>
+        </w:rPr>
+        <w:t>, а устройството се предвижда да има и повече от един канал, т.е. реалната честота на този уред е 200</w:t>
+      </w:r>
+      <w:r>
+        <w:rPr>
+          <w:lang w:val="en-US"/>
+        </w:rPr>
+        <w:t xml:space="preserve"> Hz</w:t>
+      </w:r>
+      <w:r>
+        <w:rPr>
+          <w:lang w:val="en-US"/>
+        </w:rPr>
+        <w:t>)</w:t>
+      </w:r>
+      <w:r>
+        <w:rPr>
+          <w:lang w:val="bg-BG"/>
+        </w:rPr>
+        <w:t>;</w:t>
+      </w:r>
+    </w:p>
+    <w:p>
+      <w:pPr>
+        <w:pStyle w:val="ListParagraph"/>
+        <w:numPr>
+          <w:ilvl w:val="0"/>
+          <w:numId w:val="20"/>
+        </w:numPr>
+        <w:spacing w:line="360" w:lineRule="auto"/>
+        <w:jc w:val="both"/>
+        <w:rPr>
+          <w:rFonts w:eastAsia="Times New Roman"/>
+          <w:lang w:val="bg-BG"/>
+        </w:rPr>
+      </w:pPr>
+      <w:r>
+        <w:rPr>
+          <w:rFonts w:eastAsia="Times New Roman"/>
+          <w:bCs w:val="0"/>
+          <w:lang w:val="bg-BG"/>
+        </w:rPr>
+        <w:t xml:space="preserve">Филтрите за </w:t>
+      </w:r>
+      <w:r>
+        <w:rPr>
+          <w:rFonts w:eastAsia="Times New Roman"/>
+          <w:bCs w:val="0"/>
+          <w:lang w:val="bg-BG"/>
+        </w:rPr>
+        <w:t>синфазни</w:t>
+      </w:r>
+      <w:r>
+        <w:rPr>
+          <w:rFonts w:eastAsia="Times New Roman"/>
+          <w:bCs w:val="0"/>
+          <w:lang w:val="bg-BG"/>
+        </w:rPr>
+        <w:t xml:space="preserve"> сигнали на входовете са фиксирани и не могат да бъдат настройвани;</w:t>
+      </w:r>
+    </w:p>
+    <w:p>
+      <w:pPr>
+        <w:pStyle w:val="ListParagraph"/>
+        <w:numPr>
+          <w:ilvl w:val="0"/>
+          <w:numId w:val="20"/>
+        </w:numPr>
+        <w:spacing w:line="360" w:lineRule="auto"/>
+        <w:jc w:val="both"/>
+        <w:rPr>
+          <w:rFonts w:eastAsia="Times New Roman"/>
+          <w:lang w:val="bg-BG"/>
+        </w:rPr>
+      </w:pPr>
+      <w:r>
+        <w:rPr>
+          <w:rFonts w:eastAsia="Times New Roman"/>
+          <w:bCs w:val="0"/>
+          <w:lang w:val="bg-BG"/>
+        </w:rPr>
+        <w:t xml:space="preserve">Липсва филтрация за диференциални сигнали – поради голямата амплитуда на </w:t>
+      </w:r>
+      <w:r>
+        <w:rPr>
+          <w:rFonts w:eastAsia="Times New Roman"/>
+          <w:bCs w:val="0"/>
+          <w:lang w:val="en-US"/>
+        </w:rPr>
+        <w:t>RF</w:t>
+      </w:r>
+      <w:r>
+        <w:rPr>
+          <w:rFonts w:eastAsia="Times New Roman"/>
+          <w:bCs w:val="0"/>
+          <w:lang w:val="bg-BG"/>
+        </w:rPr>
+        <w:t xml:space="preserve"> тока, използван за загряване на кожата, се очаква наличието</w:t>
+      </w:r>
+      <w:r>
+        <w:rPr>
+          <w:rFonts w:eastAsia="Times New Roman"/>
+          <w:bCs w:val="0"/>
+          <w:lang w:val="bg-BG"/>
+        </w:rPr>
+        <w:t xml:space="preserve"> и</w:t>
+      </w:r>
+      <w:r>
+        <w:rPr>
+          <w:rFonts w:eastAsia="Times New Roman"/>
+          <w:bCs w:val="0"/>
+          <w:lang w:val="bg-BG"/>
+        </w:rPr>
+        <w:t xml:space="preserve"> на непренебрежим диференциален шум</w:t>
+      </w:r>
+      <w:r>
+        <w:rPr>
+          <w:rFonts w:eastAsia="Times New Roman"/>
+          <w:bCs w:val="0"/>
+          <w:lang w:val="bg-BG"/>
+        </w:rPr>
+        <w:t xml:space="preserve"> с висока честота</w:t>
+      </w:r>
+      <w:r>
+        <w:rPr>
+          <w:rFonts w:eastAsia="Times New Roman"/>
+          <w:bCs w:val="0"/>
+          <w:lang w:val="bg-BG"/>
+        </w:rPr>
+        <w:t xml:space="preserve">, който също трябва да </w:t>
+      </w:r>
+      <w:r>
+        <w:rPr>
+          <w:rFonts w:eastAsia="Times New Roman"/>
+          <w:bCs w:val="0"/>
+          <w:lang w:val="bg-BG"/>
+        </w:rPr>
+        <w:t>бъде</w:t>
+      </w:r>
+      <w:r>
+        <w:rPr>
+          <w:rFonts w:eastAsia="Times New Roman"/>
+          <w:bCs w:val="0"/>
+          <w:lang w:val="bg-BG"/>
+        </w:rPr>
+        <w:t xml:space="preserve"> филтрир</w:t>
+      </w:r>
+      <w:r>
+        <w:rPr>
+          <w:rFonts w:eastAsia="Times New Roman"/>
+          <w:bCs w:val="0"/>
+          <w:lang w:val="bg-BG"/>
+        </w:rPr>
+        <w:t>а</w:t>
+      </w:r>
+      <w:r>
+        <w:rPr>
+          <w:rFonts w:eastAsia="Times New Roman"/>
+          <w:bCs w:val="0"/>
+          <w:lang w:val="bg-BG"/>
+        </w:rPr>
+        <w:t>н</w:t>
+      </w:r>
+      <w:r>
+        <w:rPr>
+          <w:rFonts w:eastAsia="Times New Roman"/>
+          <w:bCs w:val="0"/>
+          <w:lang w:val="bg-BG"/>
+        </w:rPr>
+        <w:t>.</w:t>
+      </w:r>
+    </w:p>
+    <w:p>
+      <w:pPr>
+        <w:jc w:val="center"/>
+        <w:rPr>
+          <w:lang w:val="bg-BG"/>
+        </w:rPr>
+      </w:pPr>
+      <w:r>
+        <w:rPr>
+          <w:noProof/>
+        </w:rPr>
+        <w:lastRenderedPageBreak/>
+        <w:drawing>
+          <wp:inline distT="0" distB="0" distL="0" distR="0" wp14:anchorId="3A33B73E" wp14:editId="7015FF05">
+            <wp:extent cx="3204984" cy="1856096"/>
+            <wp:effectExtent l="0" t="0" r="0" b="0"/>
+            <wp:docPr id="624480587" name="Picture 5" descr="PICOLOG 1216 - Pico Technology - Data Logger, Voltage, 16 Channel"/>
+            <wp:cNvGraphicFramePr>
+              <a:graphicFrameLocks xmlns:a="http://schemas.openxmlformats.org/drawingml/2006/main" noChangeAspect="1"/>
+            </wp:cNvGraphicFramePr>
+            <a:graphic xmlns:a="http://schemas.openxmlformats.org/drawingml/2006/main">
+              <a:graphicData uri="http://schemas.openxmlformats.org/drawingml/2006/picture">
+                <pic:pic xmlns:pic="http://schemas.openxmlformats.org/drawingml/2006/picture">
+                  <pic:nvPicPr>
+                    <pic:cNvPr id="0" name="Picture 12" descr="PICOLOG 1216 - Pico Technology - Data Logger, Voltage, 16 Channel"/>
+                    <pic:cNvPicPr>
+                      <a:picLocks noChangeAspect="1" noChangeArrowheads="1"/>
+                    </pic:cNvPicPr>
+                  </pic:nvPicPr>
+                  <pic:blipFill>
+                    <a:blip r:embed="rId16" cstate="print">
+                      <a:extLst>
+                        <a:ext uri="{28A0092B-C50C-407E-A947-70E740481C1C}">
+                          <a14:useLocalDpi xmlns:a14="http://schemas.microsoft.com/office/drawing/2010/main" val="0"/>
+                        </a:ext>
+                      </a:extLst>
+                    </a:blip>
+                    <a:srcRect/>
+                    <a:stretch>
+                      <a:fillRect/>
+                    </a:stretch>
+                  </pic:blipFill>
+                  <pic:spPr bwMode="auto">
+                    <a:xfrm>
+                      <a:off x="0" y="0"/>
+                      <a:ext cx="3249181" cy="1881692"/>
+                    </a:xfrm>
+                    <a:prstGeom prst="rect">
+                      <a:avLst/>
+                    </a:prstGeom>
+                    <a:noFill/>
+                    <a:ln>
+                      <a:noFill/>
+                    </a:ln>
+                  </pic:spPr>
+                </pic:pic>
+              </a:graphicData>
+            </a:graphic>
+          </wp:inline>
+        </w:drawing>
+      </w:r>
+    </w:p>
+    <w:p>
+      <w:pPr>
+        <w:jc w:val="center"/>
+        <w:rPr>
+          <w:lang w:val="en-US"/>
+        </w:rPr>
+      </w:pPr>
+      <w:r>
+        <w:rPr>
+          <w:b/>
+          <w:bCs w:val="0"/>
+          <w:lang w:val="bg-BG"/>
+        </w:rPr>
+        <w:t xml:space="preserve">Фиг. </w:t>
+      </w:r>
+      <w:r>
+        <w:rPr>
+          <w:b/>
+          <w:bCs w:val="0"/>
+          <w:lang w:val="bg-BG"/>
+        </w:rPr>
+        <w:t>2.</w:t>
+      </w:r>
+      <w:r>
+        <w:rPr>
+          <w:b/>
+          <w:bCs w:val="0"/>
+          <w:lang w:val="en-US"/>
+        </w:rPr>
+        <w:t>3</w:t>
+      </w:r>
+      <w:r>
+        <w:rPr>
+          <w:b/>
+          <w:bCs w:val="0"/>
+          <w:lang w:val="bg-BG"/>
+        </w:rPr>
+        <w:t>.</w:t>
+      </w:r>
+      <w:r>
+        <w:rPr>
+          <w:b/>
+          <w:bCs w:val="0"/>
+          <w:lang w:val="en-US"/>
+        </w:rPr>
+        <w:t>3</w:t>
+      </w:r>
+      <w:r>
+        <w:rPr>
+          <w:b/>
+          <w:bCs w:val="0"/>
+          <w:lang w:val="bg-BG"/>
+        </w:rPr>
+        <w:t>.</w:t>
+      </w:r>
+      <w:r>
+        <w:rPr>
+          <w:lang w:val="bg-BG"/>
+        </w:rPr>
+        <w:t xml:space="preserve"> </w:t>
+      </w:r>
+      <w:r>
+        <w:rPr>
+          <w:lang w:val="en-US"/>
+        </w:rPr>
+        <w:t>16-</w:t>
+      </w:r>
+      <w:r>
+        <w:rPr>
+          <w:lang w:val="bg-BG"/>
+        </w:rPr>
+        <w:t xml:space="preserve">канален </w:t>
+      </w:r>
+      <w:r>
+        <w:rPr>
+          <w:lang w:val="en-US"/>
+        </w:rPr>
+        <w:t xml:space="preserve">USB DAQ – </w:t>
+      </w:r>
+      <w:r>
+        <w:rPr>
+          <w:lang w:val="en-US"/>
+        </w:rPr>
+        <w:t>PicoLog 1216</w:t>
+      </w:r>
+    </w:p>
+    <w:p>
+      <w:pPr>
+        <w:spacing w:line="360" w:lineRule="auto"/>
+        <w:ind w:firstLine="720"/>
+        <w:jc w:val="both"/>
+        <w:rPr>
+          <w:rFonts w:eastAsia="Times New Roman"/>
+          <w:lang w:val="bg-BG"/>
+        </w:rPr>
+      </w:pPr>
+    </w:p>
+    <w:p>
+      <w:pPr>
+        <w:spacing w:line="360" w:lineRule="auto"/>
+        <w:jc w:val="both"/>
+        <w:rPr>
+          <w:lang w:val="bg-BG"/>
+        </w:rPr>
+      </w:pPr>
+      <w:r>
+        <w:rPr>
+          <w:b/>
+          <w:bCs w:val="0"/>
+          <w:lang w:val="bg-BG"/>
+        </w:rPr>
+        <w:t xml:space="preserve">Основни характеристики </w:t>
+      </w:r>
+      <w:r>
+        <w:rPr>
+          <w:lang w:val="bg-BG"/>
+        </w:rPr>
+        <w:t xml:space="preserve">на </w:t>
+      </w:r>
+      <w:r>
+        <w:rPr>
+          <w:lang w:val="en-US"/>
+        </w:rPr>
+        <w:t>PicoLog 1216</w:t>
+      </w:r>
+      <w:r>
+        <w:rPr>
+          <w:vertAlign w:val="superscript"/>
+          <w:lang w:val="en-US"/>
+        </w:rPr>
+        <w:t xml:space="preserve"> </w:t>
+      </w:r>
+      <w:r>
+        <w:rPr>
+          <w:vertAlign w:val="superscript"/>
+          <w:lang w:val="en-US"/>
+        </w:rPr>
+        <w:t>[1</w:t>
+      </w:r>
+      <w:r>
+        <w:rPr>
+          <w:vertAlign w:val="superscript"/>
+          <w:lang w:val="bg-BG"/>
+        </w:rPr>
+        <w:t>2</w:t>
+      </w:r>
+      <w:r>
+        <w:rPr>
+          <w:vertAlign w:val="superscript"/>
+          <w:lang w:val="en-US"/>
+        </w:rPr>
+        <w:t>]</w:t>
+      </w:r>
+      <w:r>
+        <w:rPr>
+          <w:lang w:val="bg-BG"/>
+        </w:rPr>
+        <w:t>:</w:t>
+      </w:r>
+    </w:p>
+    <w:p>
+      <w:pPr>
+        <w:pStyle w:val="ListParagraph"/>
+        <w:numPr>
+          <w:ilvl w:val="0"/>
+          <w:numId w:val="19"/>
+        </w:numPr>
+        <w:spacing w:line="360" w:lineRule="auto"/>
+        <w:jc w:val="both"/>
+        <w:rPr>
+          <w:lang w:val="bg-BG"/>
+        </w:rPr>
+      </w:pPr>
+      <w:r>
+        <w:rPr>
+          <w:lang w:val="en-US"/>
+        </w:rPr>
+        <w:t xml:space="preserve">16 </w:t>
+      </w:r>
+      <w:r>
+        <w:rPr>
+          <w:lang w:val="bg-BG"/>
+        </w:rPr>
+        <w:t>аналогови</w:t>
+      </w:r>
+      <w:r>
+        <w:rPr>
+          <w:lang w:val="bg-BG"/>
+        </w:rPr>
+        <w:t xml:space="preserve"> входа</w:t>
+      </w:r>
+      <w:r>
+        <w:rPr>
+          <w:lang w:val="bg-BG"/>
+        </w:rPr>
+        <w:t>;</w:t>
+      </w:r>
+    </w:p>
+    <w:p>
+      <w:pPr>
+        <w:pStyle w:val="ListParagraph"/>
+        <w:numPr>
+          <w:ilvl w:val="0"/>
+          <w:numId w:val="19"/>
+        </w:numPr>
+        <w:spacing w:line="360" w:lineRule="auto"/>
+        <w:jc w:val="both"/>
+        <w:rPr>
+          <w:lang w:val="bg-BG"/>
+        </w:rPr>
+      </w:pPr>
+      <w:r>
+        <w:rPr>
+          <w:lang w:val="bg-BG"/>
+        </w:rPr>
+        <w:t>Филтрация на аналогови сигнали с честота над 70</w:t>
+      </w:r>
+      <w:r>
+        <w:rPr>
+          <w:lang w:val="en-US"/>
+        </w:rPr>
+        <w:t xml:space="preserve"> kHz</w:t>
+      </w:r>
+      <w:r>
+        <w:rPr>
+          <w:lang w:val="bg-BG"/>
+        </w:rPr>
+        <w:t>;</w:t>
+      </w:r>
+    </w:p>
+    <w:p>
+      <w:pPr>
+        <w:pStyle w:val="ListParagraph"/>
+        <w:numPr>
+          <w:ilvl w:val="0"/>
+          <w:numId w:val="19"/>
+        </w:numPr>
+        <w:spacing w:line="360" w:lineRule="auto"/>
+        <w:jc w:val="both"/>
+        <w:rPr>
+          <w:lang w:val="bg-BG"/>
+        </w:rPr>
+      </w:pPr>
+      <w:r>
+        <w:rPr>
+          <w:lang w:val="bg-BG"/>
+        </w:rPr>
+        <w:t xml:space="preserve">Извличане на информация посредством </w:t>
+      </w:r>
+      <w:r>
+        <w:rPr>
+          <w:lang w:val="en-US"/>
+        </w:rPr>
+        <w:t>USB</w:t>
+      </w:r>
+      <w:r>
+        <w:rPr>
+          <w:lang w:val="bg-BG"/>
+        </w:rPr>
+        <w:t>;</w:t>
+      </w:r>
+    </w:p>
+    <w:p>
+      <w:pPr>
+        <w:pStyle w:val="ListParagraph"/>
+        <w:numPr>
+          <w:ilvl w:val="0"/>
+          <w:numId w:val="19"/>
+        </w:numPr>
+        <w:spacing w:line="360" w:lineRule="auto"/>
+        <w:jc w:val="both"/>
+        <w:rPr>
+          <w:lang w:val="bg-BG"/>
+        </w:rPr>
+      </w:pPr>
+      <w:r>
+        <w:rPr>
+          <w:lang w:val="bg-BG"/>
+        </w:rPr>
+        <w:t xml:space="preserve">Идва в комплект със софтуер за </w:t>
+      </w:r>
+      <w:r>
+        <w:rPr>
+          <w:lang w:val="bg-BG"/>
+        </w:rPr>
+        <w:t xml:space="preserve">обработка и </w:t>
+      </w:r>
+      <w:r>
+        <w:rPr>
+          <w:lang w:val="bg-BG"/>
+        </w:rPr>
+        <w:t xml:space="preserve">анализ </w:t>
+      </w:r>
+      <w:r>
+        <w:rPr>
+          <w:lang w:val="en-US"/>
+        </w:rPr>
+        <w:t>PicoScope</w:t>
+      </w:r>
+      <w:r>
+        <w:rPr>
+          <w:lang w:val="bg-BG"/>
+        </w:rPr>
+        <w:t>;</w:t>
+      </w:r>
+    </w:p>
+    <w:p>
+      <w:pPr>
+        <w:pStyle w:val="ListParagraph"/>
+        <w:numPr>
+          <w:ilvl w:val="0"/>
+          <w:numId w:val="19"/>
+        </w:numPr>
+        <w:spacing w:line="360" w:lineRule="auto"/>
+        <w:jc w:val="both"/>
+        <w:rPr>
+          <w:lang w:val="bg-BG"/>
+        </w:rPr>
+      </w:pPr>
+      <w:r>
+        <w:rPr>
+          <w:lang w:val="bg-BG"/>
+        </w:rPr>
+        <w:t xml:space="preserve">Честота на семплиране – </w:t>
+      </w:r>
+      <w:r>
+        <w:rPr>
+          <w:lang w:val="bg-BG"/>
+        </w:rPr>
+        <w:t xml:space="preserve">до </w:t>
+      </w:r>
+      <w:r>
+        <w:rPr>
+          <w:lang w:val="en-US"/>
+        </w:rPr>
+        <w:t>1 MS/s (1 MHz)</w:t>
+      </w:r>
+      <w:r>
+        <w:rPr>
+          <w:lang w:val="bg-BG"/>
+        </w:rPr>
+        <w:t>;</w:t>
+      </w:r>
+    </w:p>
+    <w:p>
+      <w:pPr>
+        <w:pStyle w:val="ListParagraph"/>
+        <w:numPr>
+          <w:ilvl w:val="0"/>
+          <w:numId w:val="19"/>
+        </w:numPr>
+        <w:spacing w:line="360" w:lineRule="auto"/>
+        <w:jc w:val="both"/>
+        <w:rPr>
+          <w:lang w:val="bg-BG"/>
+        </w:rPr>
+      </w:pPr>
+      <w:r>
+        <w:rPr>
+          <w:lang w:val="bg-BG"/>
+        </w:rPr>
+        <w:t xml:space="preserve">Цена: </w:t>
+      </w:r>
+      <w:r>
+        <w:rPr>
+          <w:lang w:val="bg-BG"/>
+        </w:rPr>
+        <w:t>6</w:t>
+      </w:r>
+      <w:r>
+        <w:rPr>
+          <w:lang w:val="bg-BG"/>
+        </w:rPr>
+        <w:t>5</w:t>
+      </w:r>
+      <w:r>
+        <w:rPr>
+          <w:lang w:val="en-US"/>
+        </w:rPr>
+        <w:t xml:space="preserve">0 </w:t>
+      </w:r>
+      <w:r>
+        <w:rPr>
+          <w:lang w:val="bg-BG"/>
+        </w:rPr>
+        <w:t>лв.</w:t>
+      </w:r>
+    </w:p>
+    <w:p>
+      <w:pPr>
+        <w:spacing w:line="360" w:lineRule="auto"/>
+        <w:jc w:val="both"/>
+        <w:rPr>
+          <w:lang w:val="bg-BG"/>
+        </w:rPr>
+      </w:pPr>
+      <w:r>
+        <w:rPr>
+          <w:b/>
+          <w:bCs w:val="0"/>
+          <w:lang w:val="bg-BG"/>
+        </w:rPr>
+        <w:t xml:space="preserve">Причини уредът да е неподходящ </w:t>
+      </w:r>
+      <w:r>
+        <w:rPr>
+          <w:lang w:val="bg-BG"/>
+        </w:rPr>
+        <w:t>за целите на проекта:</w:t>
+      </w:r>
+    </w:p>
+    <w:p>
+      <w:pPr>
+        <w:pStyle w:val="ListParagraph"/>
+        <w:numPr>
+          <w:ilvl w:val="0"/>
+          <w:numId w:val="20"/>
+        </w:numPr>
+        <w:spacing w:line="360" w:lineRule="auto"/>
+        <w:jc w:val="both"/>
+        <w:rPr>
+          <w:rFonts w:eastAsia="Times New Roman"/>
+          <w:lang w:val="bg-BG"/>
+        </w:rPr>
+      </w:pPr>
+      <w:r>
+        <w:rPr>
+          <w:lang w:val="bg-BG"/>
+        </w:rPr>
+        <w:t xml:space="preserve">Характеристиките на този уред го правят подходящ за внедряване в разработваното устройство, но той решава само </w:t>
+      </w:r>
+      <w:r>
+        <w:rPr>
+          <w:lang w:val="bg-BG"/>
+        </w:rPr>
+        <w:t xml:space="preserve">една част от поставените към него задачи; </w:t>
+      </w:r>
+    </w:p>
+    <w:p>
+      <w:pPr>
+        <w:pStyle w:val="ListParagraph"/>
+        <w:numPr>
+          <w:ilvl w:val="0"/>
+          <w:numId w:val="20"/>
+        </w:numPr>
+        <w:spacing w:line="360" w:lineRule="auto"/>
+        <w:jc w:val="both"/>
+        <w:rPr>
+          <w:rFonts w:eastAsia="Times New Roman"/>
+          <w:lang w:val="bg-BG"/>
+        </w:rPr>
+      </w:pPr>
+      <w:r>
+        <w:rPr>
+          <w:lang w:val="bg-BG"/>
+        </w:rPr>
+        <w:t>Високата цена</w:t>
+      </w:r>
+      <w:r>
+        <w:rPr>
+          <w:lang w:val="bg-BG"/>
+        </w:rPr>
+        <w:t xml:space="preserve"> на практика</w:t>
+      </w:r>
+      <w:r>
+        <w:rPr>
+          <w:lang w:val="bg-BG"/>
+        </w:rPr>
+        <w:t xml:space="preserve"> обезсмисля използването му</w:t>
+      </w:r>
+      <w:r>
+        <w:rPr>
+          <w:lang w:val="bg-BG"/>
+        </w:rPr>
+        <w:t xml:space="preserve"> – поради липсата на някои важни за проектираното устройство модули (филтри, съединители за термодвойки, температурен сензор за компенсация на студения край и т.н.), при всички положения ще се наложи изработката на допълнителна печатна платка, където те са налични, а в такъв случай тя може да се проектира да изпълнява и функциите, които този </w:t>
+      </w:r>
+      <w:r>
+        <w:rPr>
+          <w:lang w:val="en-US"/>
+        </w:rPr>
+        <w:t xml:space="preserve">DAQ </w:t>
+      </w:r>
+      <w:r>
+        <w:rPr>
+          <w:lang w:val="bg-BG"/>
+        </w:rPr>
+        <w:t>предлага, но на по-ниска цена;</w:t>
+      </w:r>
+    </w:p>
+    <w:p>
+      <w:pPr>
+        <w:pStyle w:val="ListParagraph"/>
+        <w:numPr>
+          <w:ilvl w:val="0"/>
+          <w:numId w:val="20"/>
+        </w:numPr>
+        <w:spacing w:line="360" w:lineRule="auto"/>
+        <w:jc w:val="both"/>
+        <w:rPr>
+          <w:rFonts w:eastAsia="Times New Roman"/>
+          <w:lang w:val="bg-BG"/>
+        </w:rPr>
+      </w:pPr>
+      <w:r>
+        <w:rPr>
+          <w:rFonts w:eastAsia="Times New Roman"/>
+          <w:lang w:val="bg-BG"/>
+        </w:rPr>
+        <w:t>Устройството се предлага с готов софутер за извличане на информация</w:t>
+      </w:r>
+      <w:r>
+        <w:rPr>
+          <w:rFonts w:eastAsia="Times New Roman"/>
+          <w:lang w:val="bg-BG"/>
+        </w:rPr>
+        <w:t>,</w:t>
+      </w:r>
+      <w:r>
+        <w:rPr>
+          <w:rFonts w:eastAsia="Times New Roman"/>
+          <w:lang w:val="bg-BG"/>
+        </w:rPr>
+        <w:t xml:space="preserve"> който </w:t>
+      </w:r>
+      <w:r>
+        <w:rPr>
+          <w:rFonts w:eastAsia="Times New Roman"/>
+          <w:lang w:val="bg-BG"/>
+        </w:rPr>
+        <w:t xml:space="preserve">може </w:t>
+      </w:r>
+      <w:r>
+        <w:rPr>
+          <w:rFonts w:eastAsia="Times New Roman"/>
+          <w:lang w:val="bg-BG"/>
+        </w:rPr>
+        <w:t>да улесни работата</w:t>
+      </w:r>
+      <w:r>
+        <w:rPr>
+          <w:rFonts w:eastAsia="Times New Roman"/>
+          <w:lang w:val="bg-BG"/>
+        </w:rPr>
+        <w:t>, но може</w:t>
+      </w:r>
+      <w:r>
+        <w:rPr>
+          <w:rFonts w:eastAsia="Times New Roman"/>
+          <w:lang w:val="bg-BG"/>
+        </w:rPr>
+        <w:t xml:space="preserve"> също</w:t>
+      </w:r>
+      <w:r>
+        <w:rPr>
+          <w:rFonts w:eastAsia="Times New Roman"/>
+          <w:lang w:val="bg-BG"/>
+        </w:rPr>
+        <w:t xml:space="preserve"> и да ограничи възможностите за предварителна обработка на данните.</w:t>
+      </w:r>
+    </w:p>
+    <w:p>
+      <w:pPr>
+        <w:jc w:val="center"/>
+        <w:rPr>
+          <w:lang w:val="bg-BG"/>
+        </w:rPr>
+      </w:pPr>
+      <w:r>
+        <w:rPr>
+          <w:noProof/>
+        </w:rPr>
+        <w:lastRenderedPageBreak/>
+        <w:drawing>
+          <wp:inline distT="0" distB="0" distL="0" distR="0" wp14:anchorId="4502C730" wp14:editId="60DEE762">
+            <wp:extent cx="5276850" cy="2404066"/>
+            <wp:effectExtent l="0" t="0" r="0" b="0"/>
+            <wp:docPr id="64311978" name="Picture 1"/>
+            <wp:cNvGraphicFramePr>
+              <a:graphicFrameLocks xmlns:a="http://schemas.openxmlformats.org/drawingml/2006/main" noChangeAspect="1"/>
+            </wp:cNvGraphicFramePr>
+            <a:graphic xmlns:a="http://schemas.openxmlformats.org/drawingml/2006/main">
+              <a:graphicData uri="http://schemas.openxmlformats.org/drawingml/2006/picture">
+                <pic:pic xmlns:pic="http://schemas.openxmlformats.org/drawingml/2006/picture">
+                  <pic:nvPicPr>
+                    <pic:cNvPr id="0" name="Picture 1"/>
+                    <pic:cNvPicPr>
+                      <a:picLocks noChangeAspect="1" noChangeArrowheads="1"/>
+                    </pic:cNvPicPr>
+                  </pic:nvPicPr>
+                  <pic:blipFill>
+                    <a:blip r:embed="rId17">
+                      <a:extLst>
+                        <a:ext uri="{28A0092B-C50C-407E-A947-70E740481C1C}">
+                          <a14:useLocalDpi xmlns:a14="http://schemas.microsoft.com/office/drawing/2010/main" val="0"/>
+                        </a:ext>
+                      </a:extLst>
+                    </a:blip>
+                    <a:srcRect/>
+                    <a:stretch>
+                      <a:fillRect/>
+                    </a:stretch>
+                  </pic:blipFill>
+                  <pic:spPr bwMode="auto">
+                    <a:xfrm>
+                      <a:off x="0" y="0"/>
+                      <a:ext cx="5285623" cy="2408063"/>
+                    </a:xfrm>
+                    <a:prstGeom prst="rect">
+                      <a:avLst/>
+                    </a:prstGeom>
+                    <a:noFill/>
+                    <a:ln>
+                      <a:noFill/>
+                    </a:ln>
+                  </pic:spPr>
+                </pic:pic>
+              </a:graphicData>
+            </a:graphic>
+          </wp:inline>
+        </w:drawing>
+      </w:r>
+    </w:p>
+    <w:p>
+      <w:pPr>
+        <w:jc w:val="center"/>
+        <w:rPr>
+          <w:lang w:val="en-US"/>
+        </w:rPr>
+      </w:pPr>
+      <w:r>
+        <w:rPr>
+          <w:b/>
+          <w:bCs w:val="0"/>
+          <w:lang w:val="bg-BG"/>
+        </w:rPr>
+        <w:t xml:space="preserve">Фиг. </w:t>
+      </w:r>
+      <w:r>
+        <w:rPr>
+          <w:b/>
+          <w:bCs w:val="0"/>
+          <w:lang w:val="bg-BG"/>
+        </w:rPr>
+        <w:t>2.</w:t>
+      </w:r>
+      <w:r>
+        <w:rPr>
+          <w:b/>
+          <w:bCs w:val="0"/>
+          <w:lang w:val="en-US"/>
+        </w:rPr>
+        <w:t>3</w:t>
+      </w:r>
+      <w:r>
+        <w:rPr>
+          <w:b/>
+          <w:bCs w:val="0"/>
+          <w:lang w:val="bg-BG"/>
+        </w:rPr>
+        <w:t>.</w:t>
+      </w:r>
+      <w:r>
+        <w:rPr>
+          <w:b/>
+          <w:bCs w:val="0"/>
+          <w:lang w:val="en-US"/>
+        </w:rPr>
+        <w:t>4</w:t>
+      </w:r>
+      <w:r>
+        <w:rPr>
+          <w:b/>
+          <w:bCs w:val="0"/>
+          <w:lang w:val="bg-BG"/>
+        </w:rPr>
+        <w:t>.</w:t>
+      </w:r>
+      <w:r>
+        <w:rPr>
+          <w:lang w:val="bg-BG"/>
+        </w:rPr>
+        <w:t xml:space="preserve"> </w:t>
+      </w:r>
+      <w:r>
+        <w:rPr>
+          <w:lang w:val="bg-BG"/>
+        </w:rPr>
+        <w:t>У</w:t>
+      </w:r>
+      <w:r>
+        <w:rPr>
+          <w:lang w:val="bg-BG"/>
+        </w:rPr>
+        <w:t xml:space="preserve">силвател за </w:t>
+      </w:r>
+      <w:r>
+        <w:rPr>
+          <w:lang w:val="bg-BG"/>
+        </w:rPr>
+        <w:t xml:space="preserve">коаксиални </w:t>
+      </w:r>
+      <w:r>
+        <w:rPr>
+          <w:lang w:val="bg-BG"/>
+        </w:rPr>
+        <w:t>термодвойки</w:t>
+      </w:r>
+      <w:r>
+        <w:rPr>
+          <w:lang w:val="en-US"/>
+        </w:rPr>
+        <w:t xml:space="preserve"> –</w:t>
+      </w:r>
+      <w:r>
+        <w:rPr>
+          <w:lang w:val="bg-BG"/>
+        </w:rPr>
+        <w:t xml:space="preserve"> </w:t>
+      </w:r>
+      <w:r>
+        <w:rPr>
+          <w:lang w:val="en-US"/>
+        </w:rPr>
+        <w:t>MVA 10</w:t>
+      </w:r>
+    </w:p>
+    <w:p>
+      <w:pPr>
+        <w:spacing w:line="360" w:lineRule="auto"/>
+        <w:ind w:firstLine="720"/>
+        <w:jc w:val="both"/>
+        <w:rPr>
+          <w:rFonts w:eastAsia="Times New Roman"/>
+          <w:lang w:val="bg-BG"/>
+        </w:rPr>
+      </w:pPr>
+    </w:p>
+    <w:p>
+      <w:pPr>
+        <w:spacing w:line="360" w:lineRule="auto"/>
+        <w:jc w:val="both"/>
+        <w:rPr>
+          <w:lang w:val="bg-BG"/>
+        </w:rPr>
+      </w:pPr>
+      <w:r>
+        <w:rPr>
+          <w:b/>
+          <w:bCs w:val="0"/>
+          <w:lang w:val="bg-BG"/>
+        </w:rPr>
+        <w:t xml:space="preserve">Основни характеристики </w:t>
+      </w:r>
+      <w:r>
+        <w:rPr>
+          <w:lang w:val="bg-BG"/>
+        </w:rPr>
+        <w:t xml:space="preserve">на </w:t>
+      </w:r>
+      <w:r>
+        <w:rPr>
+          <w:lang w:val="en-US"/>
+        </w:rPr>
+        <w:t>MVA 10</w:t>
+      </w:r>
+      <w:r>
+        <w:rPr>
+          <w:vertAlign w:val="superscript"/>
+          <w:lang w:val="en-US"/>
+        </w:rPr>
+        <w:t xml:space="preserve"> </w:t>
+      </w:r>
+      <w:r>
+        <w:rPr>
+          <w:vertAlign w:val="superscript"/>
+          <w:lang w:val="en-US"/>
+        </w:rPr>
+        <w:t>[1</w:t>
+      </w:r>
+      <w:r>
+        <w:rPr>
+          <w:vertAlign w:val="superscript"/>
+          <w:lang w:val="bg-BG"/>
+        </w:rPr>
+        <w:t>3</w:t>
+      </w:r>
+      <w:r>
+        <w:rPr>
+          <w:vertAlign w:val="superscript"/>
+          <w:lang w:val="en-US"/>
+        </w:rPr>
+        <w:t>]</w:t>
+      </w:r>
+      <w:r>
+        <w:rPr>
+          <w:lang w:val="bg-BG"/>
+        </w:rPr>
+        <w:t>:</w:t>
+      </w:r>
+    </w:p>
+    <w:p>
+      <w:pPr>
+        <w:pStyle w:val="ListParagraph"/>
+        <w:numPr>
+          <w:ilvl w:val="0"/>
+          <w:numId w:val="19"/>
+        </w:numPr>
+        <w:spacing w:line="360" w:lineRule="auto"/>
+        <w:jc w:val="both"/>
+        <w:rPr>
+          <w:lang w:val="bg-BG"/>
+        </w:rPr>
+      </w:pPr>
+      <w:r>
+        <w:rPr>
+          <w:lang w:val="bg-BG"/>
+        </w:rPr>
+        <w:t>Усилване 100 или 1000 пъти;</w:t>
+      </w:r>
+    </w:p>
+    <w:p>
+      <w:pPr>
+        <w:pStyle w:val="ListParagraph"/>
+        <w:numPr>
+          <w:ilvl w:val="0"/>
+          <w:numId w:val="19"/>
+        </w:numPr>
+        <w:spacing w:line="360" w:lineRule="auto"/>
+        <w:jc w:val="both"/>
+        <w:rPr>
+          <w:lang w:val="bg-BG"/>
+        </w:rPr>
+      </w:pPr>
+      <w:r>
+        <w:rPr>
+          <w:lang w:val="bg-BG"/>
+        </w:rPr>
+        <w:t xml:space="preserve">Широка честотна лента (1 </w:t>
+      </w:r>
+      <w:r>
+        <w:rPr>
+          <w:lang w:val="en-US"/>
+        </w:rPr>
+        <w:t xml:space="preserve">Hz </w:t>
+      </w:r>
+      <w:r>
+        <w:rPr>
+          <w:lang w:val="bg-BG"/>
+        </w:rPr>
+        <w:t>до 1</w:t>
+      </w:r>
+      <w:r>
+        <w:rPr>
+          <w:lang w:val="en-US"/>
+        </w:rPr>
+        <w:t>0</w:t>
+      </w:r>
+      <w:r>
+        <w:rPr>
+          <w:lang w:val="en-US"/>
+        </w:rPr>
+        <w:t xml:space="preserve"> MHz);</w:t>
+      </w:r>
+    </w:p>
+    <w:p>
+      <w:pPr>
+        <w:pStyle w:val="ListParagraph"/>
+        <w:numPr>
+          <w:ilvl w:val="0"/>
+          <w:numId w:val="19"/>
+        </w:numPr>
+        <w:spacing w:line="360" w:lineRule="auto"/>
+        <w:jc w:val="both"/>
+        <w:rPr>
+          <w:lang w:val="bg-BG"/>
+        </w:rPr>
+      </w:pPr>
+      <w:r>
+        <w:rPr>
+          <w:lang w:val="bg-BG"/>
+        </w:rPr>
+        <w:t xml:space="preserve">Идва със захранващ блок </w:t>
+      </w:r>
+      <w:r>
+        <w:rPr>
+          <w:lang w:val="bg-BG"/>
+        </w:rPr>
+        <w:t>±15V</w:t>
+      </w:r>
+      <w:r>
+        <w:rPr>
+          <w:lang w:val="bg-BG"/>
+        </w:rPr>
+        <w:t>;</w:t>
+      </w:r>
+    </w:p>
+    <w:p>
+      <w:pPr>
+        <w:pStyle w:val="ListParagraph"/>
+        <w:numPr>
+          <w:ilvl w:val="0"/>
+          <w:numId w:val="19"/>
+        </w:numPr>
+        <w:spacing w:line="360" w:lineRule="auto"/>
+        <w:jc w:val="both"/>
+        <w:rPr>
+          <w:lang w:val="bg-BG"/>
+        </w:rPr>
+      </w:pPr>
+      <w:r>
+        <w:rPr>
+          <w:lang w:val="bg-BG"/>
+        </w:rPr>
+        <w:t>Производителят предлага като допълнителен продукт нискочестотен филтър с гранична честота 1</w:t>
+      </w:r>
+      <w:r>
+        <w:rPr>
+          <w:lang w:val="en-US"/>
+        </w:rPr>
+        <w:t xml:space="preserve"> MHz, </w:t>
+      </w:r>
+      <w:r>
+        <w:rPr>
+          <w:lang w:val="bg-BG"/>
+        </w:rPr>
+        <w:t>който може да бъде свързан директно към усилвателя;</w:t>
+      </w:r>
+    </w:p>
+    <w:p>
+      <w:pPr>
+        <w:pStyle w:val="ListParagraph"/>
+        <w:numPr>
+          <w:ilvl w:val="0"/>
+          <w:numId w:val="19"/>
+        </w:numPr>
+        <w:spacing w:line="360" w:lineRule="auto"/>
+        <w:jc w:val="both"/>
+        <w:rPr>
+          <w:lang w:val="bg-BG"/>
+        </w:rPr>
+      </w:pPr>
+      <w:r>
+        <w:rPr>
+          <w:lang w:val="bg-BG"/>
+        </w:rPr>
+        <w:t xml:space="preserve">Проектиран специално за много бързи коаксиални термодвойки с времеконстанти от няколко </w:t>
+      </w:r>
+      <w:r>
+        <w:rPr>
+          <w:lang w:val="bg-BG"/>
+        </w:rPr>
+        <w:t>μ</w:t>
+      </w:r>
+      <w:r>
+        <w:rPr>
+          <w:lang w:val="en-US"/>
+        </w:rPr>
+        <w:t>s</w:t>
+      </w:r>
+      <w:r>
+        <w:rPr>
+          <w:lang w:val="bg-BG"/>
+        </w:rPr>
+        <w:t>;</w:t>
+      </w:r>
+    </w:p>
+    <w:p>
+      <w:pPr>
+        <w:pStyle w:val="ListParagraph"/>
+        <w:numPr>
+          <w:ilvl w:val="0"/>
+          <w:numId w:val="19"/>
+        </w:numPr>
+        <w:spacing w:line="360" w:lineRule="auto"/>
+        <w:jc w:val="both"/>
+        <w:rPr>
+          <w:lang w:val="bg-BG"/>
+        </w:rPr>
+      </w:pPr>
+      <w:r>
+        <w:rPr>
+          <w:lang w:val="bg-BG"/>
+        </w:rPr>
+        <w:t xml:space="preserve">Цена: </w:t>
+      </w:r>
+      <w:r>
+        <w:rPr>
+          <w:lang w:val="bg-BG"/>
+        </w:rPr>
+        <w:t>Необявена</w:t>
+      </w:r>
+      <w:r>
+        <w:rPr>
+          <w:lang w:val="bg-BG"/>
+        </w:rPr>
+        <w:t>.</w:t>
+      </w:r>
+    </w:p>
+    <w:p>
+      <w:pPr>
+        <w:spacing w:line="360" w:lineRule="auto"/>
+        <w:jc w:val="both"/>
+        <w:rPr>
+          <w:lang w:val="bg-BG"/>
+        </w:rPr>
+      </w:pPr>
+      <w:r>
+        <w:rPr>
+          <w:b/>
+          <w:bCs w:val="0"/>
+          <w:lang w:val="bg-BG"/>
+        </w:rPr>
+        <w:t xml:space="preserve">Причини уредът да е неподходящ </w:t>
+      </w:r>
+      <w:r>
+        <w:rPr>
+          <w:lang w:val="bg-BG"/>
+        </w:rPr>
+        <w:t>за целите на проекта:</w:t>
+      </w:r>
+    </w:p>
+    <w:p>
+      <w:pPr>
+        <w:pStyle w:val="ListParagraph"/>
+        <w:numPr>
+          <w:ilvl w:val="0"/>
+          <w:numId w:val="20"/>
+        </w:numPr>
+        <w:spacing w:line="360" w:lineRule="auto"/>
+        <w:jc w:val="both"/>
+        <w:rPr>
+          <w:rFonts w:eastAsia="Times New Roman"/>
+          <w:lang w:val="bg-BG"/>
+        </w:rPr>
+      </w:pPr>
+      <w:r>
+        <w:rPr>
+          <w:rFonts w:eastAsia="Times New Roman"/>
+          <w:lang w:val="bg-BG"/>
+        </w:rPr>
+        <w:t xml:space="preserve">Оптимален вариант, в случай че се използват коаксиалните термодвойки на същия производител, но </w:t>
+      </w:r>
+      <w:r>
+        <w:rPr>
+          <w:rFonts w:eastAsia="Times New Roman"/>
+          <w:lang w:val="bg-BG"/>
+        </w:rPr>
+        <w:t xml:space="preserve">изключително скъп – една коаксиална термодвойка струва над </w:t>
+      </w:r>
+      <w:r>
+        <w:rPr>
+          <w:rFonts w:eastAsia="Times New Roman"/>
+          <w:lang w:val="en-US"/>
+        </w:rPr>
+        <w:t>2000</w:t>
+      </w:r>
+      <w:r>
+        <w:rPr>
+          <w:rFonts w:eastAsia="Times New Roman"/>
+          <w:lang w:val="bg-BG"/>
+        </w:rPr>
+        <w:t>лв., а цените на усилвателя и филтъра не са обявени, но по всяка вероятност са в същия диапазон;</w:t>
+      </w:r>
+    </w:p>
+    <w:p>
+      <w:pPr>
+        <w:pStyle w:val="ListParagraph"/>
+        <w:numPr>
+          <w:ilvl w:val="0"/>
+          <w:numId w:val="20"/>
+        </w:numPr>
+        <w:spacing w:line="360" w:lineRule="auto"/>
+        <w:jc w:val="both"/>
+        <w:rPr>
+          <w:rFonts w:eastAsia="Times New Roman"/>
+          <w:lang w:val="bg-BG"/>
+        </w:rPr>
+      </w:pPr>
+      <w:r>
+        <w:rPr>
+          <w:rFonts w:eastAsia="Times New Roman"/>
+          <w:lang w:val="bg-BG"/>
+        </w:rPr>
+        <w:t>Филтърът, който предлага производителя, е със строго фиксирана гранична честота от 1</w:t>
+      </w:r>
+      <w:r>
+        <w:rPr>
+          <w:rFonts w:eastAsia="Times New Roman"/>
+          <w:lang w:val="en-US"/>
+        </w:rPr>
+        <w:t xml:space="preserve"> MHz, </w:t>
+      </w:r>
+      <w:r>
+        <w:rPr>
+          <w:rFonts w:eastAsia="Times New Roman"/>
+          <w:lang w:val="bg-BG"/>
+        </w:rPr>
+        <w:t xml:space="preserve">което не е подходящо за целите на устройството, тъй като </w:t>
+      </w:r>
+      <w:r>
+        <w:rPr>
+          <w:rFonts w:eastAsia="Times New Roman"/>
+          <w:lang w:val="en-US"/>
+        </w:rPr>
+        <w:t xml:space="preserve">RF </w:t>
+      </w:r>
+      <w:r>
+        <w:rPr>
+          <w:rFonts w:eastAsia="Times New Roman"/>
+          <w:lang w:val="bg-BG"/>
+        </w:rPr>
+        <w:t>шума е със същата честота, т.е. тя трябва да бъде много силно потисната, за да не влияе на измерването.</w:t>
+      </w:r>
+    </w:p>
+    <w:p>
+      <w:pPr>
+        <w:rPr>
+          <w:rFonts w:eastAsia="Times New Roman"/>
+          <w:b/>
+          <w:sz w:val="32"/>
+          <w:szCs w:val="32"/>
+          <w:lang w:val="bg-BG"/>
+        </w:rPr>
+      </w:pPr>
+      <w:r>
+        <w:lastRenderedPageBreak/>
+        <w:br w:type="page"/>
       </w:r>
     </w:p>
     <w:p>
@@ -6422,6 +8985,7 @@
         <w:pStyle w:val="Heading2"/>
       </w:pPr>
       <w:r>
+        <w:lastRenderedPageBreak/>
         <w:t>Заключение:</w:t>
       </w:r>
     </w:p>
@@ -6795,30 +9359,14 @@
         </w:rPr>
         <w:t xml:space="preserve"> </w:t>
       </w:r>
-      <w:hyperlink r:id="rId14" w:history="1">
+      <w:hyperlink r:id="rId18" w:history="1">
         <w:r>
           <w:rPr>
             <w:rStyle w:val="Hyperlink"/>
             <w:color w:val="auto"/>
             <w:lang w:val="en-US"/>
           </w:rPr>
-          <w:t>Types of Temperature Sensors: A C</w:t>
-        </w:r>
-        <w:r>
-          <w:rPr>
-            <w:rStyle w:val="Hyperlink"/>
-            <w:color w:val="auto"/>
-            <w:lang w:val="en-US"/>
-          </w:rPr>
-          <w:t>o</w:t>
-        </w:r>
-        <w:r>
-          <w:rPr>
-            <w:rStyle w:val="Hyperlink"/>
-            <w:color w:val="auto"/>
-            <w:lang w:val="en-US"/>
-          </w:rPr>
-          <w:t>mprehensive Guide – KEYENCE</w:t>
+          <w:t>Types of Temperature Sensors: A Comprehensive Guide – KEYENCE</w:t>
         </w:r>
       </w:hyperlink>
     </w:p>
@@ -6838,7 +9386,7 @@
       <w:r>
         <w:t xml:space="preserve"> </w:t>
       </w:r>
-      <w:hyperlink r:id="rId15" w:history="1">
+      <w:hyperlink r:id="rId19" w:history="1">
         <w:r>
           <w:rPr>
             <w:rStyle w:val="Hyperlink"/>
@@ -6868,7 +9416,7 @@
         </w:rPr>
         <w:t xml:space="preserve"> </w:t>
       </w:r>
-      <w:hyperlink r:id="rId16" w:history="1">
+      <w:hyperlink r:id="rId20" w:history="1">
         <w:r>
           <w:rPr>
             <w:rStyle w:val="Hyperlink"/>
@@ -6906,7 +9454,7 @@
         </w:rPr>
         <w:t xml:space="preserve"> </w:t>
       </w:r>
-      <w:hyperlink r:id="rId17" w:history="1">
+      <w:hyperlink r:id="rId21" w:history="1">
         <w:r>
           <w:rPr>
             <w:rStyle w:val="Hyperlink"/>
@@ -6936,7 +9484,7 @@
         </w:rPr>
         <w:t xml:space="preserve"> </w:t>
       </w:r>
-      <w:hyperlink r:id="rId18" w:history="1">
+      <w:hyperlink r:id="rId22" w:history="1">
         <w:r>
           <w:rPr>
             <w:rStyle w:val="Hyperlink"/>
@@ -6974,7 +9522,7 @@
         </w:rPr>
         <w:t xml:space="preserve"> </w:t>
       </w:r>
-      <w:hyperlink r:id="rId19" w:history="1">
+      <w:hyperlink r:id="rId23" w:history="1">
         <w:r>
           <w:rPr>
             <w:rStyle w:val="Hyperlink"/>
@@ -7012,7 +9560,7 @@
         </w:rPr>
         <w:t xml:space="preserve"> </w:t>
       </w:r>
-      <w:hyperlink r:id="rId20" w:history="1">
+      <w:hyperlink r:id="rId24" w:history="1">
         <w:r>
           <w:rPr>
             <w:rStyle w:val="Hyperlink"/>
@@ -7050,76 +9598,44 @@
         </w:rPr>
         <w:t xml:space="preserve"> </w:t>
       </w:r>
-      <w:hyperlink r:id="rId21" w:history="1">
+      <w:hyperlink r:id="rId25" w:history="1">
         <w:r>
           <w:rPr>
             <w:rStyle w:val="Hyperlink"/>
             <w:color w:val="auto"/>
             <w:lang w:val="en-US"/>
           </w:rPr>
-          <w:t>Types of Temperature Sensors</w:t>
+          <w:t>Types of Temperature Sensors - DigiKey</w:t>
         </w:r>
+      </w:hyperlink>
+    </w:p>
+    <w:p>
+      <w:pPr>
+        <w:spacing w:line="360" w:lineRule="auto"/>
+        <w:rPr>
+          <w:lang w:val="en-US"/>
+        </w:rPr>
+      </w:pPr>
+      <w:r>
+        <w:rPr>
+          <w:lang w:val="en-US"/>
+        </w:rPr>
+        <w:t>[9]</w:t>
+      </w:r>
+      <w:r>
+        <w:rPr>
+          <w:lang w:val="en-US"/>
+        </w:rPr>
+        <w:t xml:space="preserve"> </w:t>
+      </w:r>
+      <w:hyperlink r:id="rId26" w:history="1">
         <w:r>
           <w:rPr>
             <w:rStyle w:val="Hyperlink"/>
             <w:color w:val="auto"/>
             <w:lang w:val="en-US"/>
           </w:rPr>
-          <w:t xml:space="preserve"> - DigiKey</w:t>
-        </w:r>
-      </w:hyperlink>
-    </w:p>
-    <w:p>
-      <w:pPr>
-        <w:spacing w:line="360" w:lineRule="auto"/>
-        <w:rPr>
-          <w:lang w:val="en-US"/>
-        </w:rPr>
-      </w:pPr>
-      <w:r>
-        <w:rPr>
-          <w:lang w:val="en-US"/>
-        </w:rPr>
-        <w:t>[9]</w:t>
-      </w:r>
-      <w:r>
-        <w:rPr>
-          <w:lang w:val="en-US"/>
-        </w:rPr>
-        <w:t xml:space="preserve"> </w:t>
-      </w:r>
-      <w:hyperlink r:id="rId22" w:history="1">
-        <w:r>
-          <w:rPr>
-            <w:rStyle w:val="Hyperlink"/>
-            <w:color w:val="auto"/>
-            <w:lang w:val="en-US"/>
-          </w:rPr>
-          <w:t>Thin Film Gauges and Coaxial Thermocouples</w:t>
-        </w:r>
-        <w:r>
-          <w:rPr>
-            <w:rStyle w:val="Hyperlink"/>
-            <w:color w:val="auto"/>
-            <w:lang w:val="en-US"/>
-          </w:rPr>
-          <w:t xml:space="preserve"> </w:t>
-        </w:r>
-        <w:r>
-          <w:rPr>
-            <w:rStyle w:val="Hyperlink"/>
-            <w:color w:val="auto"/>
-            <w:lang w:val="en-US"/>
-          </w:rPr>
-          <w:t>for Measuring Transient Temperatures</w:t>
-        </w:r>
-        <w:r>
-          <w:rPr>
-            <w:rStyle w:val="Hyperlink"/>
-            <w:color w:val="auto"/>
-            <w:lang w:val="en-US"/>
-          </w:rPr>
-          <w:t xml:space="preserve"> - </w:t>
+          <w:t xml:space="preserve">Thin Film Gauges and Coaxial Thermocouples for Measuring Transient Temperatures - </w:t>
         </w:r>
         <w:r>
           <w:rPr>
@@ -7144,6 +9660,22 @@
         </w:rPr>
         <w:t>[10]</w:t>
       </w:r>
+      <w:r>
+        <w:rPr>
+          <w:lang w:val="en-US"/>
+        </w:rPr>
+        <w:t xml:space="preserve"> </w:t>
+      </w:r>
+      <w:hyperlink r:id="rId27" w:history="1">
+        <w:r>
+          <w:rPr>
+            <w:rStyle w:val="Hyperlink"/>
+            <w:color w:val="auto"/>
+            <w:lang w:val="en-US"/>
+          </w:rPr>
+          <w:t>OMEGA OM-HL-EH-TC</w:t>
+        </w:r>
+      </w:hyperlink>
     </w:p>
     <w:p>
       <w:pPr>
@@ -7158,6 +9690,22 @@
         </w:rPr>
         <w:t>[11]</w:t>
       </w:r>
+      <w:r>
+        <w:rPr>
+          <w:lang w:val="en-US"/>
+        </w:rPr>
+        <w:t xml:space="preserve"> </w:t>
+      </w:r>
+      <w:hyperlink r:id="rId28" w:anchor="specifications" w:history="1">
+        <w:r>
+          <w:rPr>
+            <w:rStyle w:val="Hyperlink"/>
+            <w:color w:val="auto"/>
+            <w:lang w:val="en-US"/>
+          </w:rPr>
+          <w:t>DATAQ DI-245</w:t>
+        </w:r>
+      </w:hyperlink>
     </w:p>
     <w:p>
       <w:pPr>
@@ -7172,12 +9720,28 @@
         </w:rPr>
         <w:t>[12]</w:t>
       </w:r>
-    </w:p>
-    <w:p>
-      <w:pPr>
-        <w:spacing w:line="360" w:lineRule="auto"/>
-        <w:rPr>
-          <w:lang w:val="en-US"/>
+      <w:r>
+        <w:rPr>
+          <w:lang w:val="bg-BG"/>
+        </w:rPr>
+        <w:t xml:space="preserve"> </w:t>
+      </w:r>
+      <w:hyperlink r:id="rId29" w:history="1">
+        <w:r>
+          <w:rPr>
+            <w:rStyle w:val="Hyperlink"/>
+            <w:color w:val="auto"/>
+            <w:lang w:val="en-US"/>
+          </w:rPr>
+          <w:t>Pico Technology PicoLog 1216</w:t>
+        </w:r>
+      </w:hyperlink>
+    </w:p>
+    <w:p>
+      <w:pPr>
+        <w:spacing w:line="360" w:lineRule="auto"/>
+        <w:rPr>
+          <w:lang w:val="bg-BG"/>
         </w:rPr>
       </w:pPr>
       <w:r>
@@ -7186,6 +9750,22 @@
         </w:rPr>
         <w:t>[13]</w:t>
       </w:r>
+      <w:r>
+        <w:rPr>
+          <w:lang w:val="bg-BG"/>
+        </w:rPr>
+        <w:t xml:space="preserve"> </w:t>
+      </w:r>
+      <w:hyperlink r:id="rId30" w:history="1">
+        <w:r>
+          <w:rPr>
+            <w:rStyle w:val="Hyperlink"/>
+            <w:color w:val="auto"/>
+            <w:lang w:val="bg-BG"/>
+          </w:rPr>
+          <w:t>Müller Voltage Amplifier MVA 10</w:t>
+        </w:r>
+      </w:hyperlink>
     </w:p>
     <w:p>
       <w:pPr>
@@ -7337,25 +9917,13 @@
       <w:pPr>
         <w:spacing w:line="360" w:lineRule="auto"/>
         <w:rPr>
-          <w:rStyle w:val="Hyperlink"/>
-          <w:rFonts w:eastAsia="Times New Roman"/>
-          <w:color w:val="auto"/>
-          <w:u w:val="none"/>
-          <w:lang w:val="en-US"/>
-        </w:rPr>
-      </w:pPr>
-    </w:p>
-    <w:p>
-      <w:pPr>
-        <w:spacing w:line="360" w:lineRule="auto"/>
-        <w:rPr>
           <w:rFonts w:eastAsia="Times New Roman"/>
           <w:lang w:val="en-US"/>
         </w:rPr>
       </w:pPr>
     </w:p>
     <w:sectPr>
-      <w:footerReference w:type="default" r:id="rId23"/>
+      <w:footerReference w:type="default" r:id="rId31"/>
       <w:pgSz w:w="11909" w:h="16834"/>
       <w:pgMar w:top="1418" w:right="1134" w:bottom="1418" w:left="1701" w:header="720" w:footer="720" w:gutter="0"/>
       <w:pgNumType w:start="1"/>
@@ -10221,6 +12789,11 @@
       </w:tblBorders>
     </w:tblPr>
   </w:style>
+  <w:style w:type="character" w:customStyle="1" w:styleId="modelshowntext">
+    <w:name w:val="modelshowntext"/>
+    <w:basedOn w:val="DefaultParagraphFont"/>
+    <w:rsid w:val="001B1200"/>
+  </w:style>
 </w:styles>
 </file>
 

</xml_diff>

<commit_message>
Made some corrections to the first 2 chapters of the documentation
</commit_message>
<xml_diff>
--- a/Documentation/DR_Iliyan_Antov_101220020.docx
+++ b/Documentation/DR_Iliyan_Antov_101220020.docx
@@ -17,7 +17,7 @@
       <w:r>
         <w:rPr>
           <w:noProof/>
-          <w:lang w:val="bg-BG" w:eastAsia="en-US"/>
+          <w:lang w:val="en-US" w:eastAsia="en-US"/>
         </w:rPr>
         <w:drawing>
           <wp:anchor distT="0" distB="0" distL="114300" distR="114300" simplePos="0" relativeHeight="251658240" behindDoc="0" locked="0" layoutInCell="1" hidden="0" allowOverlap="1" wp14:anchorId="4F3A2366" wp14:editId="50A8BA3D">
@@ -241,7 +241,7 @@
           <w:bCs/>
           <w:sz w:val="34"/>
           <w:szCs w:val="34"/>
-          <w:lang w:val="bg-BG"/>
+          <w:lang w:val="en-US"/>
         </w:rPr>
       </w:pPr>
       <w:r>
@@ -251,7 +251,7 @@
           <w:szCs w:val="42"/>
           <w:lang w:val="bg-BG"/>
         </w:rPr>
-        <w:t>Регистриране на високоскоростен температурен процес във вътрешността на човешка кожа</w:t>
+        <w:t>Регистриране на високоскоростен температурен процес</w:t>
       </w:r>
     </w:p>
     <w:p>
@@ -2691,7 +2691,21 @@
           <w:rFonts w:eastAsia="Times New Roman"/>
           <w:lang w:val="bg-BG"/>
         </w:rPr>
-        <w:t xml:space="preserve">та на даден обект е важен, но сложен процес. Съществуват множество сензори и устройства, предназначени за тази цел – </w:t>
+        <w:t xml:space="preserve">та на даден обект е </w:t>
+      </w:r>
+      <w:r>
+        <w:rPr>
+          <w:rFonts w:eastAsia="Times New Roman"/>
+          <w:lang w:val="bg-BG"/>
+        </w:rPr>
+        <w:t>важен процес.</w:t>
+      </w:r>
+      <w:r>
+        <w:rPr>
+          <w:rFonts w:eastAsia="Times New Roman"/>
+          <w:lang w:val="bg-BG"/>
+        </w:rPr>
+        <w:t xml:space="preserve"> Съществуват множество устройства, предназначени за тази цел – </w:t>
       </w:r>
       <w:r>
         <w:rPr>
@@ -2726,7 +2740,21 @@
           <w:rFonts w:eastAsia="Times New Roman"/>
           <w:lang w:val="bg-BG"/>
         </w:rPr>
-        <w:t>за измерване на околна температура, за измерване на температурата на човек, готварски термометри и т.н.), електронни сензори за температура</w:t>
+        <w:t xml:space="preserve">за измерване на околна температура, за измерване на температурата на човек, готварски термометри и т.н.), електронни </w:t>
+      </w:r>
+      <w:r>
+        <w:rPr>
+          <w:rFonts w:eastAsia="Times New Roman"/>
+          <w:lang w:val="bg-BG"/>
+        </w:rPr>
+        <w:t xml:space="preserve">сензори </w:t>
+      </w:r>
+      <w:r>
+        <w:rPr>
+          <w:rFonts w:eastAsia="Times New Roman"/>
+          <w:lang w:val="bg-BG"/>
+        </w:rPr>
+        <w:t>за температура</w:t>
       </w:r>
       <w:r>
         <w:rPr>
@@ -2943,7 +2971,7 @@
           <w:rFonts w:eastAsia="Times New Roman"/>
           <w:lang w:val="bg-BG"/>
         </w:rPr>
-        <w:t>змерването на температура обикновено е много бавен</w:t>
+        <w:t>змерването на температура обикновено е бавен</w:t>
       </w:r>
       <w:r>
         <w:rPr>
@@ -3212,9 +3240,6 @@
         <w:jc w:val="both"/>
         <w:rPr>
           <w:rFonts w:eastAsia="Times New Roman"/>
-          <w:b/>
-          <w:sz w:val="36"/>
-          <w:szCs w:val="36"/>
           <w:lang w:val="bg-BG"/>
         </w:rPr>
       </w:pPr>
@@ -3349,7 +3374,21 @@
           <w:rFonts w:eastAsia="Times New Roman"/>
           <w:lang w:val="bg-BG"/>
         </w:rPr>
-        <w:t>протеклия температурен процес за определен период от време. Цялата система ще бъде реализирана и вкарана в употреба.</w:t>
+        <w:t>протеклия температурен процес за определен период от време.</w:t>
+      </w:r>
+      <w:r>
+        <w:rPr>
+          <w:rFonts w:eastAsia="Times New Roman"/>
+          <w:lang w:val="bg-BG"/>
+        </w:rPr>
+        <w:t xml:space="preserve"> </w:t>
+      </w:r>
+      <w:r>
+        <w:rPr>
+          <w:rFonts w:eastAsia="Times New Roman"/>
+          <w:lang w:val="bg-BG"/>
+        </w:rPr>
+        <w:t>Цялата система ще бъде реализирана и вкарана в употреба.</w:t>
       </w:r>
       <w:r>
         <w:rPr>
@@ -4320,7 +4359,7 @@
       <w:r>
         <w:rPr>
           <w:noProof/>
-          <w:lang w:val="en-US"/>
+          <w:lang w:val="en-US" w:eastAsia="en-US"/>
         </w:rPr>
         <w:lastRenderedPageBreak/>
         <w:drawing>
@@ -4362,6 +4401,7 @@
       <w:r>
         <w:rPr>
           <w:noProof/>
+          <w:lang w:val="en-US" w:eastAsia="en-US"/>
         </w:rPr>
         <w:drawing>
           <wp:inline distT="0" distB="0" distL="0" distR="0" wp14:anchorId="7D5EF2E6" wp14:editId="4B4AA6AD">
@@ -4543,7 +4583,25 @@
         <w:rPr>
           <w:lang w:val="bg-BG"/>
         </w:rPr>
-        <w:t>Сравнително бързи (в зависимост от конструкцията);</w:t>
+        <w:t xml:space="preserve">Могат да </w:t>
+      </w:r>
+      <w:r>
+        <w:rPr>
+          <w:lang w:val="bg-BG"/>
+        </w:rPr>
+        <w:t xml:space="preserve">бъдат </w:t>
+      </w:r>
+      <w:r>
+        <w:rPr>
+          <w:lang w:val="bg-BG"/>
+        </w:rPr>
+        <w:t>с</w:t>
+      </w:r>
+      <w:r>
+        <w:rPr>
+          <w:lang w:val="bg-BG"/>
+        </w:rPr>
+        <w:t>равнително бързи (в зависимост от конструкцията);</w:t>
       </w:r>
     </w:p>
     <w:p>
@@ -4583,6 +4641,56 @@
         <w:rPr>
           <w:lang w:val="bg-BG"/>
         </w:rPr>
+        <w:t>Задоволителен</w:t>
+      </w:r>
+      <w:r>
+        <w:rPr>
+          <w:lang w:val="bg-BG"/>
+        </w:rPr>
+        <w:t xml:space="preserve"> температурен обхват</w:t>
+      </w:r>
+      <w:r>
+        <w:rPr>
+          <w:lang w:val="en-US"/>
+        </w:rPr>
+        <w:t xml:space="preserve"> (-100°C </w:t>
+      </w:r>
+      <w:r>
+        <w:rPr>
+          <w:lang w:val="bg-BG"/>
+        </w:rPr>
+        <w:t xml:space="preserve">до </w:t>
+      </w:r>
+      <w:r>
+        <w:rPr>
+          <w:lang w:val="en-US"/>
+        </w:rPr>
+        <w:t>+500°C</w:t>
+      </w:r>
+      <w:r>
+        <w:rPr>
+          <w:lang w:val="bg-BG"/>
+        </w:rPr>
+        <w:t>);</w:t>
+      </w:r>
+    </w:p>
+    <w:p>
+      <w:pPr>
+        <w:pStyle w:val="ListParagraph"/>
+        <w:numPr>
+          <w:ilvl w:val="0"/>
+          <w:numId w:val="19"/>
+        </w:numPr>
+        <w:spacing w:line="360" w:lineRule="auto"/>
+        <w:jc w:val="both"/>
+        <w:rPr>
+          <w:lang w:val="bg-BG"/>
+        </w:rPr>
+      </w:pPr>
+      <w:r>
+        <w:rPr>
+          <w:lang w:val="bg-BG"/>
+        </w:rPr>
         <w:t>Измерването става само с 2 проводника.</w:t>
       </w:r>
     </w:p>
@@ -4600,6 +4708,20 @@
           <w:lang w:val="bg-BG"/>
         </w:rPr>
         <w:t>Недостатъци</w:t>
+      </w:r>
+      <w:r>
+        <w:rPr>
+          <w:b/>
+          <w:lang w:val="en-US"/>
+        </w:rPr>
+        <w:t xml:space="preserve"> </w:t>
+      </w:r>
+      <w:r>
+        <w:rPr>
+          <w:bCs/>
+          <w:lang w:val="bg-BG"/>
+        </w:rPr>
+        <w:t>с оглед на конкретното приложение</w:t>
       </w:r>
       <w:r>
         <w:rPr>
@@ -4625,7 +4747,25 @@
         <w:rPr>
           <w:lang w:val="bg-BG"/>
         </w:rPr>
-        <w:t>Силно нелинейни;</w:t>
+        <w:t>Нуждаят се от</w:t>
+      </w:r>
+      <w:r>
+        <w:rPr>
+          <w:lang w:val="bg-BG"/>
+        </w:rPr>
+        <w:t xml:space="preserve"> стабилен източник на напрежение</w:t>
+      </w:r>
+      <w:r>
+        <w:rPr>
+          <w:lang w:val="bg-BG"/>
+        </w:rPr>
+        <w:t xml:space="preserve"> и са силно нелинейни, което усложнява и оскъпява измерването</w:t>
+      </w:r>
+      <w:r>
+        <w:rPr>
+          <w:lang w:val="bg-BG"/>
+        </w:rPr>
+        <w:t>;</w:t>
       </w:r>
     </w:p>
     <w:p>
@@ -4645,37 +4785,7 @@
         <w:rPr>
           <w:lang w:val="bg-BG"/>
         </w:rPr>
-        <w:t>Ограничен температурен обхват</w:t>
-      </w:r>
-      <w:r>
-        <w:rPr>
-          <w:lang w:val="en-US"/>
-        </w:rPr>
-        <w:t xml:space="preserve"> (-100°C </w:t>
-      </w:r>
-      <w:r>
-        <w:rPr>
-          <w:lang w:val="bg-BG"/>
-        </w:rPr>
-        <w:t xml:space="preserve">до </w:t>
-      </w:r>
-      <w:r>
-        <w:rPr>
-          <w:lang w:val="en-US"/>
-        </w:rPr>
-        <w:t>+500°C</w:t>
-      </w:r>
-      <w:r>
-        <w:rPr>
-          <w:lang w:val="bg-BG"/>
-        </w:rPr>
-        <w:t>)</w:t>
-      </w:r>
-      <w:r>
-        <w:rPr>
-          <w:lang w:val="bg-BG"/>
-        </w:rPr>
-        <w:t>;</w:t>
+        <w:t>Производството им не е тривиално, което прави изработването на термистори в произволни форми и с малки размери трудно и скъпо;</w:t>
       </w:r>
     </w:p>
     <w:p>
@@ -4695,55 +4805,65 @@
         <w:rPr>
           <w:lang w:val="bg-BG"/>
         </w:rPr>
-        <w:t>Нуждаят се от</w:t>
-      </w:r>
-      <w:r>
-        <w:rPr>
-          <w:lang w:val="bg-BG"/>
-        </w:rPr>
-        <w:t xml:space="preserve"> стабилен източник на напрежение;</w:t>
-      </w:r>
-    </w:p>
-    <w:p>
-      <w:pPr>
-        <w:pStyle w:val="ListParagraph"/>
-        <w:numPr>
-          <w:ilvl w:val="0"/>
-          <w:numId w:val="20"/>
-        </w:numPr>
+        <w:t>Самонагрява</w:t>
+      </w:r>
+      <w:r>
+        <w:rPr>
+          <w:lang w:val="bg-BG"/>
+        </w:rPr>
+        <w:t>т се</w:t>
+      </w:r>
+      <w:r>
+        <w:rPr>
+          <w:lang w:val="bg-BG"/>
+        </w:rPr>
+        <w:t>, което може да</w:t>
+      </w:r>
+      <w:r>
+        <w:rPr>
+          <w:lang w:val="bg-BG"/>
+        </w:rPr>
+        <w:t xml:space="preserve"> се отрази негативно на измерването, особено във вътрешността на кожата, където е възможно да протекат непредвидими биологични процеси</w:t>
+      </w:r>
+      <w:r>
+        <w:rPr>
+          <w:lang w:val="bg-BG"/>
+        </w:rPr>
+        <w:t>.</w:t>
+      </w:r>
+      <w:r>
+        <w:rPr>
+          <w:lang w:val="bg-BG"/>
+        </w:rPr>
+        <w:t xml:space="preserve"> </w:t>
+      </w:r>
+    </w:p>
+    <w:p>
+      <w:pPr>
         <w:spacing w:line="360" w:lineRule="auto"/>
         <w:jc w:val="both"/>
         <w:rPr>
-          <w:lang w:val="bg-BG"/>
-        </w:rPr>
-      </w:pPr>
-      <w:r>
-        <w:rPr>
-          <w:lang w:val="bg-BG"/>
-        </w:rPr>
-        <w:t>Самонагрява</w:t>
-      </w:r>
-      <w:r>
-        <w:rPr>
-          <w:lang w:val="bg-BG"/>
-        </w:rPr>
-        <w:t>т се</w:t>
-      </w:r>
-      <w:r>
-        <w:rPr>
-          <w:lang w:val="bg-BG"/>
-        </w:rPr>
-        <w:t>.</w:t>
-      </w:r>
-    </w:p>
-    <w:p>
-      <w:pPr>
-        <w:spacing w:line="360" w:lineRule="auto"/>
-        <w:jc w:val="both"/>
-        <w:rPr>
-          <w:lang w:val="en-US"/>
-        </w:rPr>
-      </w:pPr>
+          <w:lang w:val="en-US"/>
+        </w:rPr>
+      </w:pPr>
+    </w:p>
+    <w:p>
+      <w:pPr>
+        <w:rPr>
+          <w:rFonts w:eastAsia="Times New Roman"/>
+          <w:b/>
+          <w:sz w:val="32"/>
+          <w:szCs w:val="32"/>
+          <w:lang w:val="en-US"/>
+        </w:rPr>
+      </w:pPr>
+      <w:bookmarkStart w:id="6" w:name="_Toc163230357"/>
+      <w:r>
+        <w:rPr>
+          <w:lang w:val="en-US"/>
+        </w:rPr>
+        <w:br w:type="page"/>
+      </w:r>
     </w:p>
     <w:p>
       <w:pPr>
@@ -4752,11 +4872,11 @@
           <w:lang w:val="en-US"/>
         </w:rPr>
       </w:pPr>
-      <w:bookmarkStart w:id="6" w:name="_Toc163230357"/>
-      <w:r>
-        <w:rPr>
-          <w:lang w:val="en-US"/>
-        </w:rPr>
+      <w:r>
+        <w:rPr>
+          <w:lang w:val="en-US"/>
+        </w:rPr>
+        <w:lastRenderedPageBreak/>
         <w:t>RTD</w:t>
       </w:r>
       <w:r>
@@ -4837,14 +4957,7 @@
         <w:rPr>
           <w:lang w:val="bg-BG"/>
         </w:rPr>
-        <w:t xml:space="preserve">, като съпротивлението на </w:t>
-      </w:r>
-      <w:r>
-        <w:rPr>
-          <w:lang w:val="bg-BG"/>
-        </w:rPr>
-        <w:lastRenderedPageBreak/>
-        <w:t xml:space="preserve">сензора зависи от количеството материал върху него и е необходима много точна калибрация по време на изработката му, а и периодично след това. </w:t>
+        <w:t xml:space="preserve">, като съпротивлението на сензора зависи от количеството материал върху него и е необходима много точна калибрация по време на изработката му, а и периодично след това. </w:t>
       </w:r>
       <w:r>
         <w:rPr>
@@ -4923,9 +5036,10 @@
       <w:r>
         <w:rPr>
           <w:noProof/>
+          <w:lang w:val="en-US" w:eastAsia="en-US"/>
         </w:rPr>
         <w:drawing>
-          <wp:inline distT="0" distB="0" distL="0" distR="0" wp14:anchorId="1F8C8474" wp14:editId="1AE46B33">
+          <wp:inline distT="0" distB="0" distL="0" distR="0" wp14:anchorId="1F8C8474" wp14:editId="235D0351">
             <wp:extent cx="3879306" cy="2182483"/>
             <wp:effectExtent l="0" t="0" r="6985" b="8890"/>
             <wp:docPr id="282109181" name="Picture 2" descr="RS PRO PT100 RTD Sensor, 6mm Dia, 250mm Long, 4 Wire, G1/2, Class B +450°C  Max | RS"/>
@@ -4957,7 +5071,7 @@
                   <pic:spPr bwMode="auto">
                     <a:xfrm>
                       <a:off x="0" y="0"/>
-                      <a:ext cx="3921391" cy="2206160"/>
+                      <a:ext cx="3879306" cy="2182483"/>
                     </a:xfrm>
                     <a:prstGeom prst="rect">
                       <a:avLst/>
@@ -5147,13 +5261,13 @@
         <w:rPr>
           <w:lang w:val="bg-BG"/>
         </w:rPr>
-        <w:t>Сравнително ш</w:t>
-      </w:r>
-      <w:r>
-        <w:rPr>
-          <w:lang w:val="bg-BG"/>
-        </w:rPr>
-        <w:t>ирок температурен обхват</w:t>
+        <w:t>Задоволителен</w:t>
+      </w:r>
+      <w:r>
+        <w:rPr>
+          <w:lang w:val="bg-BG"/>
+        </w:rPr>
+        <w:t xml:space="preserve"> температурен обхват</w:t>
       </w:r>
       <w:r>
         <w:rPr>
@@ -5221,15 +5335,40 @@
         <w:spacing w:line="360" w:lineRule="auto"/>
         <w:jc w:val="both"/>
         <w:rPr>
-          <w:lang w:val="bg-BG"/>
-        </w:rPr>
-      </w:pPr>
-      <w:r>
-        <w:rPr>
           <w:b/>
           <w:lang w:val="bg-BG"/>
         </w:rPr>
+      </w:pPr>
+    </w:p>
+    <w:p>
+      <w:pPr>
+        <w:spacing w:line="360" w:lineRule="auto"/>
+        <w:jc w:val="both"/>
+        <w:rPr>
+          <w:lang w:val="bg-BG"/>
+        </w:rPr>
+      </w:pPr>
+      <w:r>
+        <w:rPr>
+          <w:b/>
+          <w:lang w:val="bg-BG"/>
+        </w:rPr>
+        <w:lastRenderedPageBreak/>
         <w:t>Недостатъци</w:t>
+      </w:r>
+      <w:r>
+        <w:rPr>
+          <w:b/>
+          <w:lang w:val="en-US"/>
+        </w:rPr>
+        <w:t xml:space="preserve"> </w:t>
+      </w:r>
+      <w:r>
+        <w:rPr>
+          <w:bCs/>
+          <w:lang w:val="bg-BG"/>
+        </w:rPr>
+        <w:t>с оглед на конкретното приложение</w:t>
       </w:r>
       <w:r>
         <w:rPr>
@@ -5259,7 +5398,43 @@
         <w:rPr>
           <w:lang w:val="bg-BG"/>
         </w:rPr>
-        <w:t>Обикновено доста бавни поради голямата им топлинна маса;</w:t>
+        <w:t xml:space="preserve">За изработката им е необходимо строго определено количество материал, което прави </w:t>
+      </w:r>
+      <w:r>
+        <w:rPr>
+          <w:lang w:val="bg-BG"/>
+        </w:rPr>
+        <w:t xml:space="preserve">създаването </w:t>
+      </w:r>
+      <w:r>
+        <w:rPr>
+          <w:lang w:val="bg-BG"/>
+        </w:rPr>
+        <w:t xml:space="preserve">на </w:t>
+      </w:r>
+      <w:r>
+        <w:rPr>
+          <w:lang w:val="bg-BG"/>
+        </w:rPr>
+        <w:t xml:space="preserve">бързи </w:t>
+      </w:r>
+      <w:r>
+        <w:rPr>
+          <w:lang w:val="bg-BG"/>
+        </w:rPr>
+        <w:t>сензори с малка топлинна маса</w:t>
+      </w:r>
+      <w:r>
+        <w:rPr>
+          <w:lang w:val="bg-BG"/>
+        </w:rPr>
+        <w:t xml:space="preserve"> на практика невъзможно – те биха имали съвсем различни и непредвидими характеристики</w:t>
+      </w:r>
+      <w:r>
+        <w:rPr>
+          <w:lang w:val="bg-BG"/>
+        </w:rPr>
+        <w:t>.</w:t>
       </w:r>
     </w:p>
     <w:p>
@@ -5283,7 +5458,25 @@
         <w:rPr>
           <w:lang w:val="bg-BG"/>
         </w:rPr>
-        <w:t>Малка чувствителност;</w:t>
+        <w:t>Често се налага използването на повече от 2 проводника</w:t>
+      </w:r>
+      <w:r>
+        <w:rPr>
+          <w:lang w:val="bg-BG"/>
+        </w:rPr>
+        <w:t>, което е проблем при измерване във вътрешността на</w:t>
+      </w:r>
+      <w:r>
+        <w:rPr>
+          <w:lang w:val="bg-BG"/>
+        </w:rPr>
+        <w:t xml:space="preserve"> човешка кожа</w:t>
+      </w:r>
+      <w:r>
+        <w:rPr>
+          <w:lang w:val="bg-BG"/>
+        </w:rPr>
+        <w:t>;</w:t>
       </w:r>
     </w:p>
     <w:p>
@@ -5307,7 +5500,19 @@
         <w:rPr>
           <w:lang w:val="bg-BG"/>
         </w:rPr>
-        <w:t>Често се налага използването на повече от 2 проводника;</w:t>
+        <w:t>Нуждаят се от стабилен източник на ток</w:t>
+      </w:r>
+      <w:r>
+        <w:rPr>
+          <w:lang w:val="bg-BG"/>
+        </w:rPr>
+        <w:t xml:space="preserve"> и имат ниска чувствителност</w:t>
+      </w:r>
+      <w:r>
+        <w:rPr>
+          <w:lang w:val="bg-BG"/>
+        </w:rPr>
+        <w:t>, което усложнява и оскъпява измерването;</w:t>
       </w:r>
     </w:p>
     <w:p>
@@ -5331,32 +5536,32 @@
         <w:rPr>
           <w:lang w:val="bg-BG"/>
         </w:rPr>
-        <w:t>Нуждаят се от стабилен източник на ток;</w:t>
-      </w:r>
-    </w:p>
-    <w:p>
-      <w:pPr>
-        <w:pStyle w:val="ListParagraph"/>
-        <w:numPr>
-          <w:ilvl w:val="0"/>
-          <w:numId w:val="20"/>
-        </w:numPr>
-        <w:spacing w:line="360" w:lineRule="auto"/>
+        <w:t>Самонагряват се</w:t>
+      </w:r>
+      <w:r>
+        <w:rPr>
+          <w:lang w:val="bg-BG"/>
+        </w:rPr>
+        <w:t xml:space="preserve"> – същия проблем като при термисторите</w:t>
+      </w:r>
+      <w:r>
+        <w:rPr>
+          <w:lang w:val="bg-BG"/>
+        </w:rPr>
+        <w:t>.</w:t>
+      </w:r>
+    </w:p>
+    <w:p>
+      <w:pPr>
+        <w:spacing w:line="360" w:lineRule="auto"/>
+        <w:ind w:left="360"/>
         <w:jc w:val="both"/>
         <w:rPr>
           <w:rFonts w:eastAsia="Times New Roman"/>
           <w:b/>
-          <w:sz w:val="32"/>
-          <w:szCs w:val="32"/>
-          <w:lang w:val="bg-BG"/>
-        </w:rPr>
-      </w:pPr>
-      <w:r>
-        <w:rPr>
-          <w:lang w:val="bg-BG"/>
-        </w:rPr>
-        <w:t>Самонагряват се.</w:t>
-      </w:r>
+          <w:lang w:val="bg-BG"/>
+        </w:rPr>
+      </w:pPr>
     </w:p>
     <w:p>
       <w:pPr>
@@ -5364,7 +5569,6 @@
       </w:pPr>
       <w:bookmarkStart w:id="7" w:name="_Toc163230358"/>
       <w:r>
-        <w:lastRenderedPageBreak/>
         <w:t>Полупроводникови сензори</w:t>
       </w:r>
       <w:bookmarkEnd w:id="7"/>
@@ -5537,10 +5741,11 @@
       <w:r>
         <w:rPr>
           <w:noProof/>
+          <w:lang w:val="en-US" w:eastAsia="en-US"/>
         </w:rPr>
         <w:drawing>
-          <wp:inline distT="0" distB="0" distL="0" distR="0" wp14:anchorId="6D9EE972" wp14:editId="1222C2B8">
-            <wp:extent cx="2587925" cy="1880296"/>
+          <wp:inline distT="0" distB="0" distL="0" distR="0" wp14:anchorId="6D9EE972" wp14:editId="5E86DF3E">
+            <wp:extent cx="2182483" cy="1585716"/>
             <wp:effectExtent l="0" t="0" r="0" b="0"/>
             <wp:docPr id="269436008" name="Picture 4" descr="TMP421/TMP422/TMP423 Temperature Sensors - TI | Mouser"/>
             <wp:cNvGraphicFramePr>
@@ -5556,7 +5761,7 @@
                     </pic:cNvPicPr>
                   </pic:nvPicPr>
                   <pic:blipFill>
-                    <a:blip r:embed="rId12">
+                    <a:blip r:embed="rId12" cstate="print">
                       <a:extLst>
                         <a:ext uri="{28A0092B-C50C-407E-A947-70E740481C1C}">
                           <a14:useLocalDpi xmlns:a14="http://schemas.microsoft.com/office/drawing/2010/main" val="0"/>
@@ -5571,7 +5776,7 @@
                   <pic:spPr bwMode="auto">
                     <a:xfrm>
                       <a:off x="0" y="0"/>
-                      <a:ext cx="2593482" cy="1884333"/>
+                      <a:ext cx="2203827" cy="1601224"/>
                     </a:xfrm>
                     <a:prstGeom prst="rect">
                       <a:avLst/>
@@ -5828,8 +6033,21 @@
           <w:b/>
           <w:lang w:val="bg-BG"/>
         </w:rPr>
-        <w:lastRenderedPageBreak/>
         <w:t>Недостатъци</w:t>
+      </w:r>
+      <w:r>
+        <w:rPr>
+          <w:b/>
+          <w:lang w:val="en-US"/>
+        </w:rPr>
+        <w:t xml:space="preserve"> </w:t>
+      </w:r>
+      <w:r>
+        <w:rPr>
+          <w:bCs/>
+          <w:lang w:val="bg-BG"/>
+        </w:rPr>
+        <w:t>с оглед на конкретното приложение</w:t>
       </w:r>
       <w:r>
         <w:rPr>
@@ -5877,6 +6095,12 @@
         <w:rPr>
           <w:lang w:val="bg-BG"/>
         </w:rPr>
+        <w:t>, което е главната цел на разработваното устройство</w:t>
+      </w:r>
+      <w:r>
+        <w:rPr>
+          <w:lang w:val="bg-BG"/>
+        </w:rPr>
         <w:t>;</w:t>
       </w:r>
     </w:p>
@@ -5977,7 +6201,7 @@
         <w:rPr>
           <w:lang w:val="bg-BG"/>
         </w:rPr>
-        <w:t>По-бавни в сравнение с някои от другите видове сензори.</w:t>
+        <w:t>Конвенционалните сензори са бавни – могат да бъдат проектирани специални сензори с много малка топлинна маса и следователно много бързи, но за целта е необходима изработка на специализирани интегрални схеми, което е изключително скъпо.</w:t>
       </w:r>
     </w:p>
     <w:p>
@@ -5985,8 +6209,6 @@
         <w:rPr>
           <w:rFonts w:eastAsia="Times New Roman"/>
           <w:b/>
-          <w:sz w:val="32"/>
-          <w:szCs w:val="32"/>
           <w:lang w:val="bg-BG"/>
         </w:rPr>
       </w:pPr>
@@ -6070,7 +6292,14 @@
         <w:rPr>
           <w:lang w:val="bg-BG"/>
         </w:rPr>
-        <w:t xml:space="preserve">, като всеки вид термодвойка има различни характеристики (температурен обхват, чувствителност, линейност и др.). Всеки вид термодвойка е обособен чрез определена буква – </w:t>
+        <w:t xml:space="preserve">, като всеки вид термодвойка има различни характеристики (температурен </w:t>
+      </w:r>
+      <w:r>
+        <w:rPr>
+          <w:lang w:val="bg-BG"/>
+        </w:rPr>
+        <w:lastRenderedPageBreak/>
+        <w:t xml:space="preserve">обхват, чувствителност, линейност и др.). Всеки вид термодвойка е обособен чрез определена буква – </w:t>
       </w:r>
       <w:r>
         <w:rPr>
@@ -6142,19 +6371,6 @@
     </w:p>
     <w:p>
       <w:pPr>
-        <w:rPr>
-          <w:lang w:val="bg-BG"/>
-        </w:rPr>
-      </w:pPr>
-      <w:r>
-        <w:rPr>
-          <w:lang w:val="bg-BG"/>
-        </w:rPr>
-        <w:br w:type="page"/>
-      </w:r>
-    </w:p>
-    <w:p>
-      <w:pPr>
         <w:jc w:val="center"/>
         <w:rPr>
           <w:lang w:val="bg-BG"/>
@@ -6163,11 +6379,11 @@
       <w:r>
         <w:rPr>
           <w:noProof/>
-        </w:rPr>
-        <w:lastRenderedPageBreak/>
+          <w:lang w:val="en-US" w:eastAsia="en-US"/>
+        </w:rPr>
         <w:drawing>
-          <wp:inline distT="0" distB="0" distL="0" distR="0" wp14:anchorId="65B907F0" wp14:editId="79AFC194">
-            <wp:extent cx="4916446" cy="2484120"/>
+          <wp:inline distT="0" distB="0" distL="0" distR="0" wp14:anchorId="65B907F0" wp14:editId="4D477BEF">
+            <wp:extent cx="5241403" cy="2648310"/>
             <wp:effectExtent l="0" t="0" r="0" b="0"/>
             <wp:docPr id="2087238077" name="Picture 5" descr="Thermocouple: What is it? How Does it Work? Types Of"/>
             <wp:cNvGraphicFramePr>
@@ -6196,7 +6412,7 @@
                   <pic:spPr bwMode="auto">
                     <a:xfrm>
                       <a:off x="0" y="0"/>
-                      <a:ext cx="4917481" cy="2484643"/>
+                      <a:ext cx="5288149" cy="2671929"/>
                     </a:xfrm>
                     <a:prstGeom prst="rect">
                       <a:avLst/>
@@ -6334,7 +6550,19 @@
         <w:rPr>
           <w:lang w:val="bg-BG"/>
         </w:rPr>
-        <w:t>Проста конструкция;</w:t>
+        <w:t>Проста конструкция</w:t>
+      </w:r>
+      <w:r>
+        <w:rPr>
+          <w:lang w:val="bg-BG"/>
+        </w:rPr>
+        <w:t>, която позволява лесна изработка на бързи сензори с много малка топлинна маса</w:t>
+      </w:r>
+      <w:r>
+        <w:rPr>
+          <w:lang w:val="bg-BG"/>
+        </w:rPr>
+        <w:t>;</w:t>
       </w:r>
     </w:p>
     <w:p>
@@ -6459,11 +6687,6 @@
     </w:p>
     <w:p>
       <w:pPr>
-        <w:pStyle w:val="ListParagraph"/>
-        <w:numPr>
-          <w:ilvl w:val="0"/>
-          <w:numId w:val="19"/>
-        </w:numPr>
         <w:spacing w:line="360" w:lineRule="auto"/>
         <w:jc w:val="both"/>
         <w:rPr>
@@ -6472,31 +6695,25 @@
       </w:pPr>
       <w:r>
         <w:rPr>
-          <w:lang w:val="bg-BG"/>
-        </w:rPr>
-        <w:t>Могат да бъдат много бързи</w:t>
-      </w:r>
-      <w:r>
-        <w:rPr>
-          <w:lang w:val="bg-BG"/>
-        </w:rPr>
-        <w:t>.</w:t>
-      </w:r>
-    </w:p>
-    <w:p>
-      <w:pPr>
-        <w:spacing w:line="360" w:lineRule="auto"/>
-        <w:jc w:val="both"/>
-        <w:rPr>
-          <w:lang w:val="bg-BG"/>
-        </w:rPr>
-      </w:pPr>
-      <w:r>
-        <w:rPr>
           <w:b/>
           <w:lang w:val="bg-BG"/>
         </w:rPr>
+        <w:lastRenderedPageBreak/>
         <w:t>Недостатъци</w:t>
+      </w:r>
+      <w:r>
+        <w:rPr>
+          <w:b/>
+          <w:lang w:val="en-US"/>
+        </w:rPr>
+        <w:t xml:space="preserve"> </w:t>
+      </w:r>
+      <w:r>
+        <w:rPr>
+          <w:bCs/>
+          <w:lang w:val="bg-BG"/>
+        </w:rPr>
+        <w:t>с оглед на конкретното приложение</w:t>
       </w:r>
       <w:r>
         <w:rPr>
@@ -6526,7 +6743,31 @@
         <w:rPr>
           <w:lang w:val="bg-BG"/>
         </w:rPr>
-        <w:t>Много ниска чувствителност;</w:t>
+        <w:t>Много ниска чувствителност</w:t>
+      </w:r>
+      <w:r>
+        <w:rPr>
+          <w:lang w:val="bg-BG"/>
+        </w:rPr>
+        <w:t xml:space="preserve"> и н</w:t>
+      </w:r>
+      <w:r>
+        <w:rPr>
+          <w:lang w:val="bg-BG"/>
+        </w:rPr>
+        <w:t>ужда от компенсация на студения край</w:t>
+      </w:r>
+      <w:r>
+        <w:rPr>
+          <w:lang w:val="bg-BG"/>
+        </w:rPr>
+        <w:t>, което усложнява и оскъпява измерването</w:t>
+      </w:r>
+      <w:r>
+        <w:rPr>
+          <w:lang w:val="bg-BG"/>
+        </w:rPr>
+        <w:t>;</w:t>
       </w:r>
     </w:p>
     <w:p>
@@ -6550,7 +6791,37 @@
         <w:rPr>
           <w:lang w:val="bg-BG"/>
         </w:rPr>
-        <w:t>Нужда от компенсация на студения край;</w:t>
+        <w:t>Силно податливи на шумове</w:t>
+      </w:r>
+      <w:r>
+        <w:rPr>
+          <w:lang w:val="bg-BG"/>
+        </w:rPr>
+        <w:t xml:space="preserve"> – особено голям проблем</w:t>
+      </w:r>
+      <w:r>
+        <w:rPr>
+          <w:lang w:val="bg-BG"/>
+        </w:rPr>
+        <w:t>, тъй като радиочестотния</w:t>
+      </w:r>
+      <w:r>
+        <w:rPr>
+          <w:lang w:val="bg-BG"/>
+        </w:rPr>
+        <w:t>т</w:t>
+      </w:r>
+      <w:r>
+        <w:rPr>
+          <w:lang w:val="bg-BG"/>
+        </w:rPr>
+        <w:t xml:space="preserve"> ток, използван за загряване на кожата, е с много голяма амплитуда</w:t>
+      </w:r>
+      <w:r>
+        <w:rPr>
+          <w:lang w:val="bg-BG"/>
+        </w:rPr>
+        <w:t>;</w:t>
       </w:r>
     </w:p>
     <w:p>
@@ -6574,55 +6845,19 @@
         <w:rPr>
           <w:lang w:val="bg-BG"/>
         </w:rPr>
-        <w:t>Силно податливи на шумове;</w:t>
-      </w:r>
-    </w:p>
-    <w:p>
-      <w:pPr>
-        <w:pStyle w:val="ListParagraph"/>
-        <w:numPr>
-          <w:ilvl w:val="0"/>
-          <w:numId w:val="20"/>
-        </w:numPr>
+        <w:t>Някои от другите видове температурни сензори са по-точни.</w:t>
+      </w:r>
+    </w:p>
+    <w:p>
+      <w:pPr>
         <w:spacing w:line="360" w:lineRule="auto"/>
         <w:jc w:val="both"/>
         <w:rPr>
           <w:rFonts w:eastAsia="Times New Roman"/>
           <w:b/>
-          <w:sz w:val="32"/>
-          <w:szCs w:val="32"/>
-          <w:lang w:val="bg-BG"/>
-        </w:rPr>
-      </w:pPr>
-      <w:r>
-        <w:rPr>
-          <w:lang w:val="bg-BG"/>
-        </w:rPr>
-        <w:t>Някои от другите видове температурни сензори са по-точни.</w:t>
-      </w:r>
-    </w:p>
-    <w:p>
-      <w:pPr>
-        <w:spacing w:line="360" w:lineRule="auto"/>
-        <w:jc w:val="both"/>
-        <w:rPr>
-          <w:rFonts w:eastAsia="Times New Roman"/>
-          <w:b/>
-          <w:sz w:val="32"/>
-          <w:szCs w:val="32"/>
-          <w:lang w:val="bg-BG"/>
-        </w:rPr>
-      </w:pPr>
-    </w:p>
-    <w:p>
-      <w:pPr>
-        <w:pStyle w:val="Heading3"/>
-      </w:pPr>
-      <w:bookmarkStart w:id="9" w:name="_Toc163230360"/>
-      <w:r>
-        <w:t>Сравнение между различните видове сензори</w:t>
-      </w:r>
-      <w:bookmarkEnd w:id="9"/>
+          <w:lang w:val="bg-BG"/>
+        </w:rPr>
+      </w:pPr>
     </w:p>
     <w:p>
       <w:pPr>
@@ -6630,33 +6865,123 @@
         <w:ind w:firstLine="720"/>
         <w:jc w:val="both"/>
         <w:rPr>
-          <w:lang w:val="bg-BG"/>
-        </w:rPr>
-      </w:pPr>
-      <w:r>
-        <w:rPr>
-          <w:lang w:val="bg-BG"/>
-        </w:rPr>
-        <w:t>В табл. 2.2.1. е дадено сравнение между четирите основни вида контак</w:t>
-      </w:r>
-      <w:r>
-        <w:rPr>
-          <w:lang w:val="bg-BG"/>
-        </w:rPr>
-        <w:t>т</w:t>
-      </w:r>
-      <w:r>
-        <w:rPr>
-          <w:lang w:val="bg-BG"/>
-        </w:rPr>
-        <w:t>ни температурни сензори.</w:t>
-      </w:r>
+          <w:rFonts w:eastAsia="Times New Roman"/>
+          <w:lang w:val="bg-BG"/>
+        </w:rPr>
+      </w:pPr>
+      <w:r>
+        <w:rPr>
+          <w:rFonts w:eastAsia="Times New Roman"/>
+          <w:lang w:val="bg-BG"/>
+        </w:rPr>
+        <w:t xml:space="preserve">Една особеност на контактните температурни сензори е че те могат да бъдат забързани програмно – чрез алгоритми за предвиждане на температурата. Съществуват добре известни и дефинирани закони, които описват топлообмена с чувствителния елемент на сензора. </w:t>
+      </w:r>
+      <w:r>
+        <w:rPr>
+          <w:rFonts w:eastAsia="Times New Roman"/>
+          <w:lang w:val="bg-BG"/>
+        </w:rPr>
+        <w:t>Ако</w:t>
+      </w:r>
+      <w:r>
+        <w:rPr>
+          <w:rFonts w:eastAsia="Times New Roman"/>
+          <w:lang w:val="bg-BG"/>
+        </w:rPr>
+        <w:t xml:space="preserve"> по време на изследването константите, необходими при изчисленията</w:t>
+      </w:r>
+      <w:r>
+        <w:rPr>
+          <w:rFonts w:eastAsia="Times New Roman"/>
+          <w:lang w:val="bg-BG"/>
+        </w:rPr>
+        <w:t xml:space="preserve">, </w:t>
+      </w:r>
+      <w:r>
+        <w:rPr>
+          <w:rFonts w:eastAsia="Times New Roman"/>
+          <w:lang w:val="bg-BG"/>
+        </w:rPr>
+        <w:t>са снети</w:t>
+      </w:r>
+      <w:r>
+        <w:rPr>
+          <w:rFonts w:eastAsia="Times New Roman"/>
+          <w:lang w:val="bg-BG"/>
+        </w:rPr>
+        <w:t xml:space="preserve"> достоверно</w:t>
+      </w:r>
+      <w:r>
+        <w:rPr>
+          <w:rFonts w:eastAsia="Times New Roman"/>
+          <w:lang w:val="bg-BG"/>
+        </w:rPr>
+        <w:t>, е възможно да се получат много точни резултати от предвиждането. Използвайки този метод може да се постигне точно измерване</w:t>
+      </w:r>
+      <w:r>
+        <w:rPr>
+          <w:rFonts w:eastAsia="Times New Roman"/>
+          <w:lang w:val="bg-BG"/>
+        </w:rPr>
+        <w:t xml:space="preserve"> на температура</w:t>
+      </w:r>
+      <w:r>
+        <w:rPr>
+          <w:rFonts w:eastAsia="Times New Roman"/>
+          <w:lang w:val="bg-BG"/>
+        </w:rPr>
+        <w:t xml:space="preserve"> за време, многократно по-малко от времето за установяване на сензора.</w:t>
+      </w:r>
+    </w:p>
+    <w:p>
+      <w:pPr>
+        <w:rPr>
+          <w:rFonts w:eastAsia="Times New Roman"/>
+          <w:b/>
+          <w:lang w:val="bg-BG"/>
+        </w:rPr>
+      </w:pPr>
+      <w:bookmarkStart w:id="9" w:name="_Toc163230360"/>
+    </w:p>
+    <w:p>
+      <w:pPr>
+        <w:pStyle w:val="Heading3"/>
+      </w:pPr>
+      <w:r>
+        <w:t>Сравнение между различните видове сензори</w:t>
+      </w:r>
+      <w:bookmarkEnd w:id="9"/>
     </w:p>
     <w:p>
       <w:pPr>
         <w:spacing w:line="360" w:lineRule="auto"/>
         <w:ind w:firstLine="720"/>
         <w:jc w:val="both"/>
+        <w:rPr>
+          <w:lang w:val="bg-BG"/>
+        </w:rPr>
+      </w:pPr>
+      <w:r>
+        <w:rPr>
+          <w:lang w:val="bg-BG"/>
+        </w:rPr>
+        <w:t>В табл. 2.2.1. е дадено сравнение между четирите основни вида контак</w:t>
+      </w:r>
+      <w:r>
+        <w:rPr>
+          <w:lang w:val="bg-BG"/>
+        </w:rPr>
+        <w:t>т</w:t>
+      </w:r>
+      <w:r>
+        <w:rPr>
+          <w:lang w:val="bg-BG"/>
+        </w:rPr>
+        <w:t>ни температурни сензори.</w:t>
+      </w:r>
+    </w:p>
+    <w:p>
+      <w:pPr>
         <w:rPr>
           <w:lang w:val="bg-BG"/>
         </w:rPr>
@@ -6894,7 +7219,7 @@
           </w:tcPr>
           <w:p>
             <w:pPr>
-              <w:spacing w:line="360" w:lineRule="auto"/>
+              <w:spacing w:line="312" w:lineRule="auto"/>
               <w:jc w:val="center"/>
               <w:rPr>
                 <w:lang w:val="bg-BG"/>
@@ -6922,7 +7247,7 @@
           </w:tcPr>
           <w:p>
             <w:pPr>
-              <w:spacing w:line="360" w:lineRule="auto"/>
+              <w:spacing w:line="312" w:lineRule="auto"/>
               <w:jc w:val="center"/>
               <w:rPr>
                 <w:lang w:val="bg-BG"/>
@@ -6949,7 +7274,7 @@
           </w:p>
           <w:p>
             <w:pPr>
-              <w:spacing w:line="360" w:lineRule="auto"/>
+              <w:spacing w:line="312" w:lineRule="auto"/>
               <w:jc w:val="center"/>
               <w:rPr>
                 <w:lang w:val="bg-BG"/>
@@ -6964,7 +7289,7 @@
           </w:p>
           <w:p>
             <w:pPr>
-              <w:spacing w:line="360" w:lineRule="auto"/>
+              <w:spacing w:line="312" w:lineRule="auto"/>
               <w:jc w:val="center"/>
               <w:rPr>
                 <w:lang w:val="en-US"/>
@@ -7004,7 +7329,7 @@
           </w:tcPr>
           <w:p>
             <w:pPr>
-              <w:spacing w:line="360" w:lineRule="auto"/>
+              <w:spacing w:line="312" w:lineRule="auto"/>
               <w:jc w:val="center"/>
               <w:rPr>
                 <w:lang w:val="bg-BG"/>
@@ -7019,7 +7344,7 @@
           </w:p>
           <w:p>
             <w:pPr>
-              <w:spacing w:line="360" w:lineRule="auto"/>
+              <w:spacing w:line="312" w:lineRule="auto"/>
               <w:jc w:val="center"/>
               <w:rPr>
                 <w:lang w:val="bg-BG"/>
@@ -7034,7 +7359,7 @@
           </w:p>
           <w:p>
             <w:pPr>
-              <w:spacing w:line="360" w:lineRule="auto"/>
+              <w:spacing w:line="312" w:lineRule="auto"/>
               <w:jc w:val="center"/>
               <w:rPr>
                 <w:lang w:val="bg-BG"/>
@@ -7061,7 +7386,7 @@
           </w:tcPr>
           <w:p>
             <w:pPr>
-              <w:spacing w:line="360" w:lineRule="auto"/>
+              <w:spacing w:line="312" w:lineRule="auto"/>
               <w:jc w:val="center"/>
               <w:rPr>
                 <w:lang w:val="bg-BG"/>
@@ -7088,7 +7413,7 @@
           </w:p>
           <w:p>
             <w:pPr>
-              <w:spacing w:line="360" w:lineRule="auto"/>
+              <w:spacing w:line="312" w:lineRule="auto"/>
               <w:jc w:val="center"/>
               <w:rPr>
                 <w:lang w:val="bg-BG"/>
@@ -7103,7 +7428,7 @@
           </w:p>
           <w:p>
             <w:pPr>
-              <w:spacing w:line="360" w:lineRule="auto"/>
+              <w:spacing w:line="312" w:lineRule="auto"/>
               <w:jc w:val="center"/>
               <w:rPr>
                 <w:lang w:val="bg-BG"/>
@@ -7141,7 +7466,7 @@
           </w:tcPr>
           <w:p>
             <w:pPr>
-              <w:spacing w:line="360" w:lineRule="auto"/>
+              <w:spacing w:line="312" w:lineRule="auto"/>
               <w:jc w:val="center"/>
               <w:rPr>
                 <w:lang w:val="bg-BG"/>
@@ -7168,7 +7493,7 @@
           </w:p>
           <w:p>
             <w:pPr>
-              <w:spacing w:line="360" w:lineRule="auto"/>
+              <w:spacing w:line="312" w:lineRule="auto"/>
               <w:jc w:val="center"/>
               <w:rPr>
                 <w:lang w:val="bg-BG"/>
@@ -7183,7 +7508,7 @@
           </w:p>
           <w:p>
             <w:pPr>
-              <w:spacing w:line="360" w:lineRule="auto"/>
+              <w:spacing w:line="312" w:lineRule="auto"/>
               <w:jc w:val="center"/>
               <w:rPr>
                 <w:lang w:val="bg-BG"/>
@@ -7222,7 +7547,7 @@
           </w:tcPr>
           <w:p>
             <w:pPr>
-              <w:spacing w:line="360" w:lineRule="auto"/>
+              <w:spacing w:line="312" w:lineRule="auto"/>
               <w:jc w:val="center"/>
               <w:rPr>
                 <w:lang w:val="bg-BG"/>
@@ -7250,7 +7575,7 @@
           </w:tcPr>
           <w:p>
             <w:pPr>
-              <w:spacing w:line="360" w:lineRule="auto"/>
+              <w:spacing w:line="312" w:lineRule="auto"/>
               <w:jc w:val="center"/>
               <w:rPr>
                 <w:lang w:val="bg-BG"/>
@@ -7278,7 +7603,7 @@
           </w:tcPr>
           <w:p>
             <w:pPr>
-              <w:spacing w:line="360" w:lineRule="auto"/>
+              <w:spacing w:line="312" w:lineRule="auto"/>
               <w:jc w:val="center"/>
               <w:rPr>
                 <w:lang w:val="bg-BG"/>
@@ -7304,7 +7629,7 @@
           </w:tcPr>
           <w:p>
             <w:pPr>
-              <w:spacing w:line="360" w:lineRule="auto"/>
+              <w:spacing w:line="312" w:lineRule="auto"/>
               <w:jc w:val="center"/>
               <w:rPr>
                 <w:lang w:val="bg-BG"/>
@@ -7329,7 +7654,7 @@
           </w:tcPr>
           <w:p>
             <w:pPr>
-              <w:spacing w:line="360" w:lineRule="auto"/>
+              <w:spacing w:line="312" w:lineRule="auto"/>
               <w:jc w:val="center"/>
               <w:rPr>
                 <w:lang w:val="bg-BG"/>
@@ -7356,7 +7681,7 @@
           </w:tcPr>
           <w:p>
             <w:pPr>
-              <w:spacing w:line="360" w:lineRule="auto"/>
+              <w:spacing w:line="312" w:lineRule="auto"/>
               <w:jc w:val="center"/>
               <w:rPr>
                 <w:lang w:val="bg-BG"/>
@@ -7384,7 +7709,7 @@
           </w:tcPr>
           <w:p>
             <w:pPr>
-              <w:spacing w:line="360" w:lineRule="auto"/>
+              <w:spacing w:line="312" w:lineRule="auto"/>
               <w:jc w:val="center"/>
               <w:rPr>
                 <w:lang w:val="bg-BG"/>
@@ -7412,7 +7737,7 @@
           </w:tcPr>
           <w:p>
             <w:pPr>
-              <w:spacing w:line="360" w:lineRule="auto"/>
+              <w:spacing w:line="312" w:lineRule="auto"/>
               <w:jc w:val="center"/>
               <w:rPr>
                 <w:lang w:val="bg-BG"/>
@@ -7438,7 +7763,7 @@
           </w:tcPr>
           <w:p>
             <w:pPr>
-              <w:spacing w:line="360" w:lineRule="auto"/>
+              <w:spacing w:line="312" w:lineRule="auto"/>
               <w:jc w:val="center"/>
               <w:rPr>
                 <w:lang w:val="bg-BG"/>
@@ -7463,7 +7788,7 @@
           </w:tcPr>
           <w:p>
             <w:pPr>
-              <w:spacing w:line="360" w:lineRule="auto"/>
+              <w:spacing w:line="312" w:lineRule="auto"/>
               <w:jc w:val="center"/>
               <w:rPr>
                 <w:lang w:val="bg-BG"/>
@@ -7490,7 +7815,7 @@
           </w:tcPr>
           <w:p>
             <w:pPr>
-              <w:spacing w:line="360" w:lineRule="auto"/>
+              <w:spacing w:line="312" w:lineRule="auto"/>
               <w:jc w:val="center"/>
               <w:rPr>
                 <w:lang w:val="bg-BG"/>
@@ -7518,7 +7843,7 @@
           </w:tcPr>
           <w:p>
             <w:pPr>
-              <w:spacing w:line="360" w:lineRule="auto"/>
+              <w:spacing w:line="312" w:lineRule="auto"/>
               <w:jc w:val="center"/>
               <w:rPr>
                 <w:lang w:val="bg-BG"/>
@@ -7546,7 +7871,7 @@
           </w:tcPr>
           <w:p>
             <w:pPr>
-              <w:spacing w:line="360" w:lineRule="auto"/>
+              <w:spacing w:line="312" w:lineRule="auto"/>
               <w:jc w:val="center"/>
               <w:rPr>
                 <w:lang w:val="bg-BG"/>
@@ -7572,7 +7897,7 @@
           </w:tcPr>
           <w:p>
             <w:pPr>
-              <w:spacing w:line="360" w:lineRule="auto"/>
+              <w:spacing w:line="312" w:lineRule="auto"/>
               <w:jc w:val="center"/>
               <w:rPr>
                 <w:lang w:val="bg-BG"/>
@@ -7597,7 +7922,7 @@
           </w:tcPr>
           <w:p>
             <w:pPr>
-              <w:spacing w:line="360" w:lineRule="auto"/>
+              <w:spacing w:line="312" w:lineRule="auto"/>
               <w:jc w:val="center"/>
               <w:rPr>
                 <w:lang w:val="bg-BG"/>
@@ -7624,7 +7949,7 @@
           </w:tcPr>
           <w:p>
             <w:pPr>
-              <w:spacing w:line="360" w:lineRule="auto"/>
+              <w:spacing w:line="312" w:lineRule="auto"/>
               <w:jc w:val="center"/>
               <w:rPr>
                 <w:lang w:val="bg-BG"/>
@@ -7652,7 +7977,7 @@
           </w:tcPr>
           <w:p>
             <w:pPr>
-              <w:spacing w:line="360" w:lineRule="auto"/>
+              <w:spacing w:line="312" w:lineRule="auto"/>
               <w:jc w:val="center"/>
               <w:rPr>
                 <w:lang w:val="bg-BG"/>
@@ -7680,7 +8005,7 @@
           </w:tcPr>
           <w:p>
             <w:pPr>
-              <w:spacing w:line="360" w:lineRule="auto"/>
+              <w:spacing w:line="312" w:lineRule="auto"/>
               <w:jc w:val="center"/>
               <w:rPr>
                 <w:lang w:val="bg-BG"/>
@@ -7706,7 +8031,7 @@
           </w:tcPr>
           <w:p>
             <w:pPr>
-              <w:spacing w:line="360" w:lineRule="auto"/>
+              <w:spacing w:line="312" w:lineRule="auto"/>
               <w:jc w:val="center"/>
               <w:rPr>
                 <w:lang w:val="bg-BG"/>
@@ -7731,7 +8056,7 @@
           </w:tcPr>
           <w:p>
             <w:pPr>
-              <w:spacing w:line="360" w:lineRule="auto"/>
+              <w:spacing w:line="312" w:lineRule="auto"/>
               <w:jc w:val="center"/>
               <w:rPr>
                 <w:lang w:val="bg-BG"/>
@@ -7758,7 +8083,7 @@
           </w:tcPr>
           <w:p>
             <w:pPr>
-              <w:spacing w:line="360" w:lineRule="auto"/>
+              <w:spacing w:line="312" w:lineRule="auto"/>
               <w:jc w:val="center"/>
               <w:rPr>
                 <w:lang w:val="bg-BG"/>
@@ -7786,7 +8111,7 @@
           </w:tcPr>
           <w:p>
             <w:pPr>
-              <w:spacing w:line="360" w:lineRule="auto"/>
+              <w:spacing w:line="312" w:lineRule="auto"/>
               <w:jc w:val="center"/>
               <w:rPr>
                 <w:lang w:val="bg-BG"/>
@@ -7814,7 +8139,7 @@
           </w:tcPr>
           <w:p>
             <w:pPr>
-              <w:spacing w:line="360" w:lineRule="auto"/>
+              <w:spacing w:line="312" w:lineRule="auto"/>
               <w:jc w:val="center"/>
               <w:rPr>
                 <w:lang w:val="bg-BG"/>
@@ -7840,7 +8165,7 @@
           </w:tcPr>
           <w:p>
             <w:pPr>
-              <w:spacing w:line="360" w:lineRule="auto"/>
+              <w:spacing w:line="312" w:lineRule="auto"/>
               <w:jc w:val="center"/>
               <w:rPr>
                 <w:lang w:val="bg-BG"/>
@@ -7865,7 +8190,7 @@
           </w:tcPr>
           <w:p>
             <w:pPr>
-              <w:spacing w:line="360" w:lineRule="auto"/>
+              <w:spacing w:line="312" w:lineRule="auto"/>
               <w:jc w:val="center"/>
               <w:rPr>
                 <w:lang w:val="bg-BG"/>
@@ -7892,7 +8217,7 @@
           </w:tcPr>
           <w:p>
             <w:pPr>
-              <w:spacing w:line="360" w:lineRule="auto"/>
+              <w:spacing w:line="312" w:lineRule="auto"/>
               <w:jc w:val="center"/>
               <w:rPr>
                 <w:lang w:val="bg-BG"/>
@@ -7902,7 +8227,7 @@
               <w:rPr>
                 <w:lang w:val="bg-BG"/>
               </w:rPr>
-              <w:t>Скорост</w:t>
+              <w:t>Сложност на изработка</w:t>
             </w:r>
           </w:p>
         </w:tc>
@@ -7920,7 +8245,7 @@
           </w:tcPr>
           <w:p>
             <w:pPr>
-              <w:spacing w:line="360" w:lineRule="auto"/>
+              <w:spacing w:line="312" w:lineRule="auto"/>
               <w:jc w:val="center"/>
               <w:rPr>
                 <w:lang w:val="bg-BG"/>
@@ -7930,7 +8255,7 @@
               <w:rPr>
                 <w:lang w:val="bg-BG"/>
               </w:rPr>
-              <w:t>Ниска</w:t>
+              <w:t>Висока</w:t>
             </w:r>
           </w:p>
         </w:tc>
@@ -7948,7 +8273,7 @@
           </w:tcPr>
           <w:p>
             <w:pPr>
-              <w:spacing w:line="360" w:lineRule="auto"/>
+              <w:spacing w:line="312" w:lineRule="auto"/>
               <w:jc w:val="center"/>
               <w:rPr>
                 <w:lang w:val="bg-BG"/>
@@ -7969,12 +8294,12 @@
               <w:left w:val="single" w:sz="12" w:space="0" w:color="auto"/>
               <w:right w:val="single" w:sz="12" w:space="0" w:color="auto"/>
             </w:tcBorders>
-            <w:shd w:val="clear" w:color="auto" w:fill="D99594" w:themeFill="accent2" w:themeFillTint="99"/>
+            <w:shd w:val="clear" w:color="auto" w:fill="FABF8F" w:themeFill="accent6" w:themeFillTint="99"/>
             <w:vAlign w:val="center"/>
           </w:tcPr>
           <w:p>
             <w:pPr>
-              <w:spacing w:line="360" w:lineRule="auto"/>
+              <w:spacing w:line="312" w:lineRule="auto"/>
               <w:jc w:val="center"/>
               <w:rPr>
                 <w:lang w:val="bg-BG"/>
@@ -7984,7 +8309,7 @@
               <w:rPr>
                 <w:lang w:val="bg-BG"/>
               </w:rPr>
-              <w:t>Ниска</w:t>
+              <w:t>Средна</w:t>
             </w:r>
           </w:p>
         </w:tc>
@@ -7999,7 +8324,7 @@
           </w:tcPr>
           <w:p>
             <w:pPr>
-              <w:spacing w:line="360" w:lineRule="auto"/>
+              <w:spacing w:line="312" w:lineRule="auto"/>
               <w:jc w:val="center"/>
               <w:rPr>
                 <w:lang w:val="bg-BG"/>
@@ -8009,7 +8334,7 @@
               <w:rPr>
                 <w:lang w:val="bg-BG"/>
               </w:rPr>
-              <w:t>Висока</w:t>
+              <w:t>Ниска</w:t>
             </w:r>
           </w:p>
         </w:tc>
@@ -8018,157 +8343,14 @@
     <w:p>
       <w:pPr>
         <w:spacing w:line="360" w:lineRule="auto"/>
-        <w:jc w:val="both"/>
-        <w:rPr>
-          <w:rFonts w:eastAsia="Times New Roman"/>
-          <w:lang w:val="bg-BG"/>
-        </w:rPr>
-      </w:pPr>
-    </w:p>
-    <w:p>
-      <w:pPr>
-        <w:spacing w:line="360" w:lineRule="auto"/>
         <w:ind w:firstLine="720"/>
         <w:jc w:val="both"/>
         <w:rPr>
           <w:rFonts w:eastAsia="Times New Roman"/>
-          <w:lang w:val="bg-BG"/>
-        </w:rPr>
-      </w:pPr>
-      <w:r>
-        <w:rPr>
-          <w:rFonts w:eastAsia="Times New Roman"/>
-          <w:lang w:val="bg-BG"/>
-        </w:rPr>
-        <w:t>Както се вижда от сравнението, температурните сензори, които достигат</w:t>
-      </w:r>
-      <w:r>
-        <w:rPr>
-          <w:rFonts w:eastAsia="Times New Roman"/>
-          <w:lang w:val="bg-BG"/>
-        </w:rPr>
-        <w:t xml:space="preserve"> най-високи скорости, са термодвойките. </w:t>
-      </w:r>
-      <w:r>
-        <w:rPr>
-          <w:rFonts w:eastAsia="Times New Roman"/>
-          <w:lang w:val="bg-BG"/>
-        </w:rPr>
-        <w:t>Тяхната п</w:t>
-      </w:r>
-      <w:r>
-        <w:rPr>
-          <w:rFonts w:eastAsia="Times New Roman"/>
-          <w:lang w:val="bg-BG"/>
-        </w:rPr>
-        <w:t>роста конструкция позволява направата на термодвойки с много малка топлинна маса, които са много бързи</w:t>
-      </w:r>
-      <w:r>
-        <w:rPr>
-          <w:rFonts w:eastAsia="Times New Roman"/>
-          <w:lang w:val="bg-BG"/>
-        </w:rPr>
-        <w:t xml:space="preserve"> – </w:t>
-      </w:r>
-      <w:r>
-        <w:rPr>
-          <w:rFonts w:eastAsia="Times New Roman"/>
-          <w:lang w:val="bg-BG"/>
-        </w:rPr>
-        <w:t>пример за такива</w:t>
-      </w:r>
-      <w:r>
-        <w:rPr>
-          <w:rFonts w:eastAsia="Times New Roman"/>
-          <w:lang w:val="bg-BG"/>
-        </w:rPr>
-        <w:t xml:space="preserve"> са т.нар. коаксиални термодвойки с </w:t>
-      </w:r>
-      <w:r>
-        <w:rPr>
-          <w:rFonts w:eastAsia="Times New Roman"/>
-          <w:lang w:val="bg-BG"/>
-        </w:rPr>
-        <w:t>времеконстанти</w:t>
-      </w:r>
-      <w:r>
-        <w:rPr>
-          <w:rFonts w:eastAsia="Times New Roman"/>
-          <w:lang w:val="bg-BG"/>
-        </w:rPr>
-        <w:t>,</w:t>
-      </w:r>
-      <w:r>
-        <w:rPr>
-          <w:rFonts w:eastAsia="Times New Roman"/>
-          <w:lang w:val="bg-BG"/>
-        </w:rPr>
-        <w:t xml:space="preserve"> достигащи няколко μs</w:t>
-      </w:r>
-      <w:r>
-        <w:rPr>
-          <w:rFonts w:eastAsia="Times New Roman"/>
-          <w:vertAlign w:val="superscript"/>
-          <w:lang w:val="bg-BG"/>
-        </w:rPr>
-        <w:t>[9]</w:t>
-      </w:r>
-      <w:r>
-        <w:rPr>
-          <w:rFonts w:eastAsia="Times New Roman"/>
-          <w:lang w:val="bg-BG"/>
-        </w:rPr>
-        <w:t>.</w:t>
-      </w:r>
-      <w:r>
-        <w:rPr>
-          <w:rFonts w:eastAsia="Times New Roman"/>
-          <w:lang w:val="bg-BG"/>
-        </w:rPr>
-        <w:t xml:space="preserve"> Въпреки предимствата на някои от другите видове сензори, за целите на разработваното устройство от най-голямо значение е скоростта на сензора, </w:t>
-      </w:r>
-      <w:r>
-        <w:rPr>
-          <w:rFonts w:eastAsia="Times New Roman"/>
-          <w:lang w:val="en-US"/>
-        </w:rPr>
-        <w:t>.</w:t>
-      </w:r>
-      <w:r>
-        <w:rPr>
-          <w:rFonts w:eastAsia="Times New Roman"/>
-          <w:lang w:val="bg-BG"/>
-        </w:rPr>
-        <w:t xml:space="preserve">което прави термодвойката най-подходящия, а и на практика единствен кандидат. За щастие, </w:t>
-      </w:r>
-      <w:r>
-        <w:rPr>
-          <w:rFonts w:eastAsia="Times New Roman"/>
-          <w:lang w:val="bg-BG"/>
-        </w:rPr>
-        <w:t xml:space="preserve">термодвойките нямат недостатъци, </w:t>
-      </w:r>
-      <w:r>
-        <w:rPr>
-          <w:rFonts w:eastAsia="Times New Roman"/>
-          <w:lang w:val="bg-BG"/>
-        </w:rPr>
-        <w:t xml:space="preserve">които да ги направят негодни за </w:t>
-      </w:r>
-      <w:r>
-        <w:rPr>
-          <w:rFonts w:eastAsia="Times New Roman"/>
-          <w:lang w:val="bg-BG"/>
-        </w:rPr>
-        <w:t>конкретното приложение</w:t>
-      </w:r>
-      <w:r>
-        <w:rPr>
-          <w:rFonts w:eastAsia="Times New Roman"/>
-          <w:lang w:val="bg-BG"/>
-        </w:rPr>
-        <w:t xml:space="preserve"> – проблемите от рода на ниска чувствителност, ниска шумоустойчивост и известна нелинейност могат да бъдат решени чрез схемни и/или програмни методи. </w:t>
-      </w:r>
+          <w:color w:val="00B0F0"/>
+          <w:lang w:val="bg-BG"/>
+        </w:rPr>
+      </w:pPr>
     </w:p>
     <w:p>
       <w:pPr>
@@ -8185,6 +8367,165 @@
           <w:rFonts w:eastAsia="Times New Roman"/>
           <w:lang w:val="bg-BG"/>
         </w:rPr>
+        <w:t>Както се вижда от сравнението, температурните сензори</w:t>
+      </w:r>
+      <w:r>
+        <w:rPr>
+          <w:rFonts w:eastAsia="Times New Roman"/>
+          <w:lang w:val="bg-BG"/>
+        </w:rPr>
+        <w:t xml:space="preserve"> с най-проста конструкция</w:t>
+      </w:r>
+      <w:r>
+        <w:rPr>
+          <w:rFonts w:eastAsia="Times New Roman"/>
+          <w:lang w:val="bg-BG"/>
+        </w:rPr>
+        <w:t xml:space="preserve"> са термодвойките. </w:t>
+      </w:r>
+      <w:r>
+        <w:rPr>
+          <w:rFonts w:eastAsia="Times New Roman"/>
+          <w:lang w:val="bg-BG"/>
+        </w:rPr>
+        <w:t>Това</w:t>
+      </w:r>
+      <w:r>
+        <w:rPr>
+          <w:rFonts w:eastAsia="Times New Roman"/>
+          <w:lang w:val="bg-BG"/>
+        </w:rPr>
+        <w:t xml:space="preserve"> позволява </w:t>
+      </w:r>
+      <w:r>
+        <w:rPr>
+          <w:rFonts w:eastAsia="Times New Roman"/>
+          <w:lang w:val="bg-BG"/>
+        </w:rPr>
+        <w:t>сравнително лесната изработка</w:t>
+      </w:r>
+      <w:r>
+        <w:rPr>
+          <w:rFonts w:eastAsia="Times New Roman"/>
+          <w:lang w:val="bg-BG"/>
+        </w:rPr>
+        <w:t xml:space="preserve"> на термодвойки с много малка топлинна маса, които са много бързи</w:t>
+      </w:r>
+      <w:r>
+        <w:rPr>
+          <w:rFonts w:eastAsia="Times New Roman"/>
+          <w:lang w:val="bg-BG"/>
+        </w:rPr>
+        <w:t xml:space="preserve"> – </w:t>
+      </w:r>
+      <w:r>
+        <w:rPr>
+          <w:rFonts w:eastAsia="Times New Roman"/>
+          <w:lang w:val="bg-BG"/>
+        </w:rPr>
+        <w:t>пример за такива</w:t>
+      </w:r>
+      <w:r>
+        <w:rPr>
+          <w:rFonts w:eastAsia="Times New Roman"/>
+          <w:lang w:val="bg-BG"/>
+        </w:rPr>
+        <w:t xml:space="preserve"> са т.нар. коаксиални термодвойки с </w:t>
+      </w:r>
+      <w:r>
+        <w:rPr>
+          <w:rFonts w:eastAsia="Times New Roman"/>
+          <w:lang w:val="bg-BG"/>
+        </w:rPr>
+        <w:t>времеконстанти</w:t>
+      </w:r>
+      <w:r>
+        <w:rPr>
+          <w:rFonts w:eastAsia="Times New Roman"/>
+          <w:lang w:val="bg-BG"/>
+        </w:rPr>
+        <w:t>,</w:t>
+      </w:r>
+      <w:r>
+        <w:rPr>
+          <w:rFonts w:eastAsia="Times New Roman"/>
+          <w:lang w:val="bg-BG"/>
+        </w:rPr>
+        <w:t xml:space="preserve"> достигащи няколко μs</w:t>
+      </w:r>
+      <w:r>
+        <w:rPr>
+          <w:rFonts w:eastAsia="Times New Roman"/>
+          <w:vertAlign w:val="superscript"/>
+          <w:lang w:val="bg-BG"/>
+        </w:rPr>
+        <w:t>[9]</w:t>
+      </w:r>
+      <w:r>
+        <w:rPr>
+          <w:rFonts w:eastAsia="Times New Roman"/>
+          <w:lang w:val="bg-BG"/>
+        </w:rPr>
+        <w:t>.</w:t>
+      </w:r>
+      <w:r>
+        <w:rPr>
+          <w:rFonts w:eastAsia="Times New Roman"/>
+          <w:lang w:val="bg-BG"/>
+        </w:rPr>
+        <w:t xml:space="preserve"> Въпреки предимствата на някои от другите видове сензори, за целите на разработваното устройство от най-голямо значение е скоростта на сензора, което прави термодвойката най-подходящия, а и на практика единствен кандидат. За щастие, </w:t>
+      </w:r>
+      <w:r>
+        <w:rPr>
+          <w:rFonts w:eastAsia="Times New Roman"/>
+          <w:lang w:val="bg-BG"/>
+        </w:rPr>
+        <w:t xml:space="preserve">термодвойките нямат недостатъци, </w:t>
+      </w:r>
+      <w:r>
+        <w:rPr>
+          <w:rFonts w:eastAsia="Times New Roman"/>
+          <w:lang w:val="bg-BG"/>
+        </w:rPr>
+        <w:t xml:space="preserve">които да ги направят негодни за </w:t>
+      </w:r>
+      <w:r>
+        <w:rPr>
+          <w:rFonts w:eastAsia="Times New Roman"/>
+          <w:lang w:val="bg-BG"/>
+        </w:rPr>
+        <w:t>конкретното приложение</w:t>
+      </w:r>
+      <w:r>
+        <w:rPr>
+          <w:rFonts w:eastAsia="Times New Roman"/>
+          <w:lang w:val="bg-BG"/>
+        </w:rPr>
+        <w:t xml:space="preserve"> – проблемите от рода на ниска чувствителност, ниска шумоустойчивост и известна нелинейност могат да бъдат решени чрез схемни и/или програмни методи.</w:t>
+      </w:r>
+      <w:r>
+        <w:rPr>
+          <w:rFonts w:eastAsia="Times New Roman"/>
+          <w:lang w:val="bg-BG"/>
+        </w:rPr>
+        <w:t xml:space="preserve"> </w:t>
+      </w:r>
+    </w:p>
+    <w:p>
+      <w:pPr>
+        <w:spacing w:line="360" w:lineRule="auto"/>
+        <w:ind w:firstLine="720"/>
+        <w:jc w:val="both"/>
+        <w:rPr>
+          <w:rFonts w:eastAsia="Times New Roman"/>
+          <w:lang w:val="bg-BG"/>
+        </w:rPr>
+      </w:pPr>
+      <w:r>
+        <w:rPr>
+          <w:rFonts w:eastAsia="Times New Roman"/>
+          <w:lang w:val="bg-BG"/>
+        </w:rPr>
         <w:t xml:space="preserve">В следващата точка са разгледани няколко съществуващи </w:t>
       </w:r>
       <w:r>
@@ -8236,12 +8577,12 @@
         </w:rPr>
         <w:t xml:space="preserve"> и е направена обосновка защо те са неподходящи и с какво проектираното устройство ще се различава от тях.</w:t>
       </w:r>
+      <w:bookmarkStart w:id="10" w:name="_Toc163230361"/>
     </w:p>
     <w:p>
       <w:pPr>
         <w:pStyle w:val="Heading2"/>
       </w:pPr>
-      <w:bookmarkStart w:id="10" w:name="_Toc163230361"/>
       <w:r>
         <w:lastRenderedPageBreak/>
         <w:t>Съществуващи решения</w:t>
@@ -8311,6 +8652,7 @@
       <w:r>
         <w:rPr>
           <w:noProof/>
+          <w:lang w:val="en-US" w:eastAsia="en-US"/>
         </w:rPr>
         <w:drawing>
           <wp:inline distT="0" distB="0" distL="0" distR="0" wp14:anchorId="59EBC46B" wp14:editId="3C58774C">
@@ -8890,10 +9232,11 @@
       <w:r>
         <w:rPr>
           <w:noProof/>
+          <w:lang w:val="en-US" w:eastAsia="en-US"/>
         </w:rPr>
         <w:lastRenderedPageBreak/>
         <w:drawing>
-          <wp:inline distT="0" distB="0" distL="0" distR="0" wp14:anchorId="6CB77552" wp14:editId="16E56711">
+          <wp:inline distT="0" distB="0" distL="0" distR="0" wp14:anchorId="6CB77552" wp14:editId="797A3562">
             <wp:extent cx="3524250" cy="2178480"/>
             <wp:effectExtent l="0" t="0" r="0" b="0"/>
             <wp:docPr id="124558688" name="Picture 3" descr="DI-245 Thermocouple DAQ"/>
@@ -9624,10 +9967,11 @@
       <w:r>
         <w:rPr>
           <w:noProof/>
+          <w:lang w:val="en-US" w:eastAsia="en-US"/>
         </w:rPr>
         <w:lastRenderedPageBreak/>
         <w:drawing>
-          <wp:inline distT="0" distB="0" distL="0" distR="0" wp14:anchorId="3A33B73E" wp14:editId="7015FF05">
+          <wp:inline distT="0" distB="0" distL="0" distR="0" wp14:anchorId="3A33B73E" wp14:editId="532CD1D2">
             <wp:extent cx="3204984" cy="1856096"/>
             <wp:effectExtent l="0" t="0" r="0" b="0"/>
             <wp:docPr id="624480587" name="Picture 5" descr="PICOLOG 1216 - Pico Technology - Data Logger, Voltage, 16 Channel"/>
@@ -10256,6 +10600,7 @@
       <w:r>
         <w:rPr>
           <w:noProof/>
+          <w:lang w:val="en-US" w:eastAsia="en-US"/>
         </w:rPr>
         <w:lastRenderedPageBreak/>
         <w:drawing>
@@ -10450,14 +10795,7 @@
           <w:vertAlign w:val="superscript"/>
           <w:lang w:val="en-US"/>
         </w:rPr>
-        <w:t xml:space="preserve"> </w:t>
-      </w:r>
-      <w:r>
-        <w:rPr>
-          <w:vertAlign w:val="superscript"/>
-          <w:lang w:val="en-US"/>
-        </w:rPr>
-        <w:t>[1</w:t>
+        <w:t xml:space="preserve"> [1</w:t>
       </w:r>
       <w:r>
         <w:rPr>
@@ -11399,15 +11737,7 @@
           <w:bCs/>
           <w:lang w:val="bg-BG"/>
         </w:rPr>
-        <w:t xml:space="preserve">Чувствителност: </w:t>
-      </w:r>
-      <w:r>
-        <w:rPr>
-          <w:rFonts w:eastAsia="Times New Roman"/>
-          <w:bCs/>
-          <w:lang w:val="bg-BG"/>
-        </w:rPr>
-        <w:t>0.</w:t>
+        <w:t>Чувствителност: 0.</w:t>
       </w:r>
       <w:r>
         <w:rPr>
@@ -12875,7 +13205,7 @@
           <w:rPr>
             <w:noProof/>
           </w:rPr>
-          <w:t>11</w:t>
+          <w:t>22</w:t>
         </w:r>
         <w:r>
           <w:rPr>
@@ -14995,76 +15325,76 @@
       </w:rPr>
     </w:lvl>
   </w:abstractNum>
-  <w:num w:numId="1" w16cid:durableId="859129365">
+  <w:num w:numId="1" w16cid:durableId="1917670713">
     <w:abstractNumId w:val="11"/>
   </w:num>
-  <w:num w:numId="2" w16cid:durableId="822892617">
+  <w:num w:numId="2" w16cid:durableId="733702767">
     <w:abstractNumId w:val="12"/>
   </w:num>
-  <w:num w:numId="3" w16cid:durableId="40599379">
+  <w:num w:numId="3" w16cid:durableId="771516932">
     <w:abstractNumId w:val="14"/>
   </w:num>
-  <w:num w:numId="4" w16cid:durableId="1563104505">
+  <w:num w:numId="4" w16cid:durableId="503012906">
     <w:abstractNumId w:val="5"/>
   </w:num>
-  <w:num w:numId="5" w16cid:durableId="2108190922">
+  <w:num w:numId="5" w16cid:durableId="1895122411">
     <w:abstractNumId w:val="9"/>
   </w:num>
-  <w:num w:numId="6" w16cid:durableId="2146115286">
+  <w:num w:numId="6" w16cid:durableId="1545633652">
     <w:abstractNumId w:val="15"/>
   </w:num>
-  <w:num w:numId="7" w16cid:durableId="2066760808">
+  <w:num w:numId="7" w16cid:durableId="1314136536">
     <w:abstractNumId w:val="13"/>
   </w:num>
-  <w:num w:numId="8" w16cid:durableId="544025670">
+  <w:num w:numId="8" w16cid:durableId="1823036322">
     <w:abstractNumId w:val="7"/>
   </w:num>
-  <w:num w:numId="9" w16cid:durableId="1154764038">
+  <w:num w:numId="9" w16cid:durableId="1370108937">
     <w:abstractNumId w:val="6"/>
   </w:num>
-  <w:num w:numId="10" w16cid:durableId="306513040">
+  <w:num w:numId="10" w16cid:durableId="1653097914">
     <w:abstractNumId w:val="10"/>
   </w:num>
-  <w:num w:numId="11" w16cid:durableId="271397670">
+  <w:num w:numId="11" w16cid:durableId="987443686">
     <w:abstractNumId w:val="17"/>
   </w:num>
-  <w:num w:numId="12" w16cid:durableId="314846683">
+  <w:num w:numId="12" w16cid:durableId="1451971362">
     <w:abstractNumId w:val="12"/>
     <w:lvlOverride w:ilvl="0">
       <w:startOverride w:val="1"/>
     </w:lvlOverride>
   </w:num>
-  <w:num w:numId="13" w16cid:durableId="781267082">
+  <w:num w:numId="13" w16cid:durableId="1749571713">
     <w:abstractNumId w:val="12"/>
     <w:lvlOverride w:ilvl="0">
       <w:startOverride w:val="1"/>
     </w:lvlOverride>
   </w:num>
-  <w:num w:numId="14" w16cid:durableId="454369338">
+  <w:num w:numId="14" w16cid:durableId="99495247">
     <w:abstractNumId w:val="19"/>
   </w:num>
-  <w:num w:numId="15" w16cid:durableId="1102453844">
+  <w:num w:numId="15" w16cid:durableId="2078434505">
     <w:abstractNumId w:val="16"/>
   </w:num>
-  <w:num w:numId="16" w16cid:durableId="1557202928">
+  <w:num w:numId="16" w16cid:durableId="1844392985">
     <w:abstractNumId w:val="4"/>
   </w:num>
-  <w:num w:numId="17" w16cid:durableId="1047875111">
+  <w:num w:numId="17" w16cid:durableId="1621718896">
     <w:abstractNumId w:val="0"/>
   </w:num>
-  <w:num w:numId="18" w16cid:durableId="833031349">
+  <w:num w:numId="18" w16cid:durableId="1377120372">
     <w:abstractNumId w:val="8"/>
   </w:num>
-  <w:num w:numId="19" w16cid:durableId="1583179723">
+  <w:num w:numId="19" w16cid:durableId="755128530">
     <w:abstractNumId w:val="2"/>
   </w:num>
-  <w:num w:numId="20" w16cid:durableId="532884887">
+  <w:num w:numId="20" w16cid:durableId="1319336624">
     <w:abstractNumId w:val="3"/>
   </w:num>
-  <w:num w:numId="21" w16cid:durableId="1292711505">
+  <w:num w:numId="21" w16cid:durableId="1243371395">
     <w:abstractNumId w:val="1"/>
   </w:num>
-  <w:num w:numId="22" w16cid:durableId="439957230">
+  <w:num w:numId="22" w16cid:durableId="72702576">
     <w:abstractNumId w:val="18"/>
   </w:num>
 </w:numbering>
@@ -15819,8 +16149,8 @@
       <w:color w:val="666666"/>
     </w:rPr>
   </w:style>
-  <w:style w:type="character" w:styleId="UnresolvedMention">
-    <w:name w:val="Unresolved Mention"/>
+  <w:style w:type="character" w:customStyle="1" w:styleId="UnresolvedMention1">
+    <w:name w:val="Unresolved Mention1"/>
     <w:basedOn w:val="DefaultParagraphFont"/>
     <w:uiPriority w:val="99"/>
     <w:semiHidden/>
@@ -16247,7 +16577,7 @@
 </file>
 
 <file path=customXml/itemProps1.xml><?xml version="1.0" encoding="utf-8"?>
-<ds:datastoreItem xmlns:ds="http://schemas.openxmlformats.org/officeDocument/2006/customXml" ds:itemID="{94CEB33B-4332-45DB-AB65-2C539E5129D2}">
+<ds:datastoreItem xmlns:ds="http://schemas.openxmlformats.org/officeDocument/2006/customXml" ds:itemID="{0AB3FE73-E0F1-406E-867B-9B1D34D0C4F7}">
   <ds:schemaRefs>
     <ds:schemaRef ds:uri="http://schemas.openxmlformats.org/officeDocument/2006/bibliography"/>
   </ds:schemaRefs>

</xml_diff>

<commit_message>
Added and routed the rest of the channels
</commit_message>
<xml_diff>
--- a/Documentation/DR_Iliyan_Antov_101220020.docx
+++ b/Documentation/DR_Iliyan_Antov_101220020.docx
@@ -6382,7 +6382,7 @@
           <w:lang w:val="en-US" w:eastAsia="en-US"/>
         </w:rPr>
         <w:drawing>
-          <wp:inline distT="0" distB="0" distL="0" distR="0" wp14:anchorId="65B907F0" wp14:editId="4D477BEF">
+          <wp:inline distT="0" distB="0" distL="0" distR="0" wp14:anchorId="65B907F0" wp14:editId="2846379C">
             <wp:extent cx="5241403" cy="2648310"/>
             <wp:effectExtent l="0" t="0" r="0" b="0"/>
             <wp:docPr id="2087238077" name="Picture 5" descr="Thermocouple: What is it? How Does it Work? Types Of"/>
@@ -6895,21 +6895,7 @@
           <w:rFonts w:eastAsia="Times New Roman"/>
           <w:lang w:val="bg-BG"/>
         </w:rPr>
-        <w:t xml:space="preserve">, </w:t>
-      </w:r>
-      <w:r>
-        <w:rPr>
-          <w:rFonts w:eastAsia="Times New Roman"/>
-          <w:lang w:val="bg-BG"/>
-        </w:rPr>
-        <w:t>са снети</w:t>
-      </w:r>
-      <w:r>
-        <w:rPr>
-          <w:rFonts w:eastAsia="Times New Roman"/>
-          <w:lang w:val="bg-BG"/>
-        </w:rPr>
-        <w:t xml:space="preserve"> достоверно</w:t>
+        <w:t>, са снети достоверно</w:t>
       </w:r>
       <w:r>
         <w:rPr>
@@ -9236,7 +9222,7 @@
         </w:rPr>
         <w:lastRenderedPageBreak/>
         <w:drawing>
-          <wp:inline distT="0" distB="0" distL="0" distR="0" wp14:anchorId="6CB77552" wp14:editId="797A3562">
+          <wp:inline distT="0" distB="0" distL="0" distR="0" wp14:anchorId="6CB77552" wp14:editId="6502676A">
             <wp:extent cx="3524250" cy="2178480"/>
             <wp:effectExtent l="0" t="0" r="0" b="0"/>
             <wp:docPr id="124558688" name="Picture 3" descr="DI-245 Thermocouple DAQ"/>
@@ -9971,7 +9957,7 @@
         </w:rPr>
         <w:lastRenderedPageBreak/>
         <w:drawing>
-          <wp:inline distT="0" distB="0" distL="0" distR="0" wp14:anchorId="3A33B73E" wp14:editId="532CD1D2">
+          <wp:inline distT="0" distB="0" distL="0" distR="0" wp14:anchorId="3A33B73E" wp14:editId="21D43503">
             <wp:extent cx="3204984" cy="1856096"/>
             <wp:effectExtent l="0" t="0" r="0" b="0"/>
             <wp:docPr id="624480587" name="Picture 5" descr="PICOLOG 1216 - Pico Technology - Data Logger, Voltage, 16 Channel"/>
@@ -11641,14 +11627,23 @@
           <w:bCs/>
           <w:lang w:val="bg-BG"/>
         </w:rPr>
-        <w:t>Обхват: -</w:t>
-      </w:r>
+        <w:t xml:space="preserve">Обхват: </w:t>
+      </w:r>
+      <w:bookmarkStart w:id="20" w:name="_Hlk167268228"/>
       <w:r>
         <w:rPr>
           <w:rFonts w:eastAsia="Times New Roman"/>
           <w:bCs/>
           <w:lang w:val="bg-BG"/>
         </w:rPr>
+        <w:t>-</w:t>
+      </w:r>
+      <w:r>
+        <w:rPr>
+          <w:rFonts w:eastAsia="Times New Roman"/>
+          <w:bCs/>
+          <w:lang w:val="bg-BG"/>
+        </w:rPr>
         <w:t>2</w:t>
       </w:r>
       <w:r>
@@ -11689,13 +11684,13 @@
           <w:bCs/>
           <w:lang w:val="bg-BG"/>
         </w:rPr>
-        <w:t>23</w:t>
+        <w:t>2</w:t>
       </w:r>
       <w:r>
         <w:rPr>
           <w:rFonts w:eastAsia="Times New Roman"/>
           <w:bCs/>
-          <w:lang w:val="bg-BG"/>
+          <w:lang w:val="en-US"/>
         </w:rPr>
         <w:t>0</w:t>
       </w:r>
@@ -11703,6 +11698,14 @@
         <w:rPr>
           <w:rFonts w:eastAsia="Times New Roman"/>
           <w:bCs/>
+          <w:lang w:val="bg-BG"/>
+        </w:rPr>
+        <w:t>0</w:t>
+      </w:r>
+      <w:r>
+        <w:rPr>
+          <w:rFonts w:eastAsia="Times New Roman"/>
+          <w:bCs/>
           <w:lang w:val="en-US"/>
         </w:rPr>
         <w:t>°</w:t>
@@ -11715,6 +11718,7 @@
         </w:rPr>
         <w:t>C</w:t>
       </w:r>
+      <w:bookmarkEnd w:id="20"/>
     </w:p>
     <w:p>
       <w:pPr>
@@ -12355,13 +12359,13 @@
           <w:lang w:val="en-US"/>
         </w:rPr>
       </w:pPr>
-      <w:bookmarkStart w:id="20" w:name="_Toc153829735"/>
-      <w:bookmarkStart w:id="21" w:name="_Toc163230367"/>
+      <w:bookmarkStart w:id="21" w:name="_Toc153829735"/>
+      <w:bookmarkStart w:id="22" w:name="_Toc163230367"/>
       <w:r>
         <w:t>Блокова схема</w:t>
       </w:r>
-      <w:bookmarkEnd w:id="20"/>
       <w:bookmarkEnd w:id="21"/>
+      <w:bookmarkEnd w:id="22"/>
     </w:p>
     <w:p>
       <w:pPr>
@@ -12377,13 +12381,13 @@
           <w:lang w:val="en-US"/>
         </w:rPr>
       </w:pPr>
-      <w:bookmarkStart w:id="22" w:name="_Toc153829736"/>
-      <w:bookmarkStart w:id="23" w:name="_Toc163230368"/>
+      <w:bookmarkStart w:id="23" w:name="_Toc153829736"/>
+      <w:bookmarkStart w:id="24" w:name="_Toc163230368"/>
       <w:r>
         <w:t>Принципна електрическа схема</w:t>
       </w:r>
-      <w:bookmarkEnd w:id="22"/>
       <w:bookmarkEnd w:id="23"/>
+      <w:bookmarkEnd w:id="24"/>
     </w:p>
     <w:p>
       <w:pPr>
@@ -12396,13 +12400,13 @@
       <w:pPr>
         <w:pStyle w:val="Heading1"/>
       </w:pPr>
-      <w:bookmarkStart w:id="24" w:name="_Toc153829745"/>
-      <w:bookmarkStart w:id="25" w:name="_Toc163230369"/>
+      <w:bookmarkStart w:id="25" w:name="_Toc153829745"/>
+      <w:bookmarkStart w:id="26" w:name="_Toc163230369"/>
       <w:r>
         <w:t>Алгоритъм на работа</w:t>
       </w:r>
-      <w:bookmarkEnd w:id="24"/>
       <w:bookmarkEnd w:id="25"/>
+      <w:bookmarkEnd w:id="26"/>
     </w:p>
     <w:p>
       <w:pPr>
@@ -12423,13 +12427,13 @@
           <w:lang w:val="en-US"/>
         </w:rPr>
       </w:pPr>
-      <w:bookmarkStart w:id="26" w:name="_Toc153829746"/>
-      <w:bookmarkStart w:id="27" w:name="_Toc163230370"/>
+      <w:bookmarkStart w:id="27" w:name="_Toc153829746"/>
+      <w:bookmarkStart w:id="28" w:name="_Toc163230370"/>
       <w:r>
         <w:t>Резултати</w:t>
       </w:r>
-      <w:bookmarkEnd w:id="26"/>
       <w:bookmarkEnd w:id="27"/>
+      <w:bookmarkEnd w:id="28"/>
     </w:p>
     <w:p>
       <w:pPr>
@@ -12445,13 +12449,13 @@
           <w:lang w:val="en-US"/>
         </w:rPr>
       </w:pPr>
-      <w:bookmarkStart w:id="28" w:name="_Toc153829747"/>
-      <w:bookmarkStart w:id="29" w:name="_Toc163230371"/>
+      <w:bookmarkStart w:id="29" w:name="_Toc153829747"/>
+      <w:bookmarkStart w:id="30" w:name="_Toc163230371"/>
       <w:r>
         <w:t>Заключение</w:t>
       </w:r>
-      <w:bookmarkEnd w:id="28"/>
       <w:bookmarkEnd w:id="29"/>
+      <w:bookmarkEnd w:id="30"/>
     </w:p>
     <w:p>
       <w:pPr>
@@ -12470,7 +12474,7 @@
           <w:lang w:val="bg-BG"/>
         </w:rPr>
       </w:pPr>
-      <w:bookmarkStart w:id="30" w:name="_Toc153829748"/>
+      <w:bookmarkStart w:id="31" w:name="_Toc153829748"/>
       <w:r>
         <w:br w:type="page"/>
       </w:r>
@@ -12479,13 +12483,13 @@
       <w:pPr>
         <w:pStyle w:val="Heading1"/>
       </w:pPr>
-      <w:bookmarkStart w:id="31" w:name="_Toc163230372"/>
+      <w:bookmarkStart w:id="32" w:name="_Toc163230372"/>
       <w:r>
         <w:lastRenderedPageBreak/>
         <w:t>Използвана литература</w:t>
       </w:r>
-      <w:bookmarkEnd w:id="30"/>
       <w:bookmarkEnd w:id="31"/>
+      <w:bookmarkEnd w:id="32"/>
     </w:p>
     <w:p>
       <w:pPr>

</xml_diff>

<commit_message>
Fixed signal names in the schematics and edited the documentation in accordance with the review
</commit_message>
<xml_diff>
--- a/Documentation/DR_Iliyan_Antov_101220020.docx
+++ b/Documentation/DR_Iliyan_Antov_101220020.docx
@@ -1227,7 +1227,7 @@
                 <w:noProof/>
                 <w:webHidden/>
               </w:rPr>
-              <w:t>8</w:t>
+              <w:t>9</w:t>
             </w:r>
             <w:r>
               <w:rPr>
@@ -1473,7 +1473,7 @@
                 <w:noProof/>
                 <w:webHidden/>
               </w:rPr>
-              <w:t>12</w:t>
+              <w:t>13</w:t>
             </w:r>
             <w:r>
               <w:rPr>
@@ -1567,7 +1567,7 @@
                 <w:noProof/>
                 <w:webHidden/>
               </w:rPr>
-              <w:t>14</w:t>
+              <w:t>15</w:t>
             </w:r>
             <w:r>
               <w:rPr>
@@ -1661,7 +1661,7 @@
                 <w:noProof/>
                 <w:webHidden/>
               </w:rPr>
-              <w:t>18</w:t>
+              <w:t>19</w:t>
             </w:r>
             <w:r>
               <w:rPr>
@@ -1755,7 +1755,7 @@
                 <w:noProof/>
                 <w:webHidden/>
               </w:rPr>
-              <w:t>18</w:t>
+              <w:t>19</w:t>
             </w:r>
             <w:r>
               <w:rPr>
@@ -1849,7 +1849,7 @@
                 <w:noProof/>
                 <w:webHidden/>
               </w:rPr>
-              <w:t>18</w:t>
+              <w:t>19</w:t>
             </w:r>
             <w:r>
               <w:rPr>
@@ -1943,7 +1943,7 @@
                 <w:noProof/>
                 <w:webHidden/>
               </w:rPr>
-              <w:t>18</w:t>
+              <w:t>19</w:t>
             </w:r>
             <w:r>
               <w:rPr>
@@ -2037,7 +2037,7 @@
                 <w:noProof/>
                 <w:webHidden/>
               </w:rPr>
-              <w:t>19</w:t>
+              <w:t>20</w:t>
             </w:r>
             <w:r>
               <w:rPr>
@@ -2132,7 +2132,7 @@
                 <w:noProof/>
                 <w:webHidden/>
               </w:rPr>
-              <w:t>20</w:t>
+              <w:t>21</w:t>
             </w:r>
             <w:r>
               <w:rPr>
@@ -2227,7 +2227,7 @@
                 <w:noProof/>
                 <w:webHidden/>
               </w:rPr>
-              <w:t>20</w:t>
+              <w:t>21</w:t>
             </w:r>
             <w:r>
               <w:rPr>
@@ -2321,7 +2321,7 @@
                 <w:noProof/>
                 <w:webHidden/>
               </w:rPr>
-              <w:t>20</w:t>
+              <w:t>21</w:t>
             </w:r>
             <w:r>
               <w:rPr>
@@ -2416,7 +2416,7 @@
                 <w:noProof/>
                 <w:webHidden/>
               </w:rPr>
-              <w:t>20</w:t>
+              <w:t>21</w:t>
             </w:r>
             <w:r>
               <w:rPr>
@@ -2511,7 +2511,7 @@
                 <w:noProof/>
                 <w:webHidden/>
               </w:rPr>
-              <w:t>20</w:t>
+              <w:t>21</w:t>
             </w:r>
             <w:r>
               <w:rPr>
@@ -2605,7 +2605,7 @@
                 <w:noProof/>
                 <w:webHidden/>
               </w:rPr>
-              <w:t>21</w:t>
+              <w:t>22</w:t>
             </w:r>
             <w:r>
               <w:rPr>
@@ -2783,14 +2783,14 @@
           <w:rFonts w:eastAsia="Times New Roman"/>
           <w:lang w:val="en-US"/>
         </w:rPr>
-        <w:t xml:space="preserve">), </w:t>
-      </w:r>
-      <w:r>
-        <w:rPr>
-          <w:rFonts w:eastAsia="Times New Roman"/>
-          <w:lang w:val="bg-BG"/>
-        </w:rPr>
-        <w:t>полупроводникови сензори,</w:t>
+        <w:t>)</w:t>
+      </w:r>
+      <w:r>
+        <w:rPr>
+          <w:rFonts w:eastAsia="Times New Roman"/>
+          <w:lang w:val="bg-BG"/>
+        </w:rPr>
+        <w:t>,</w:t>
       </w:r>
       <w:r>
         <w:rPr>
@@ -2809,9 +2809,16 @@
       <w:r>
         <w:rPr>
           <w:rFonts w:eastAsia="Times New Roman"/>
-          <w:lang w:val="bg-BG"/>
-        </w:rPr>
-        <w:t>), безконтактни камери и сензори за инфрачервено излъчване и</w:t>
+          <w:lang w:val="en-US"/>
+        </w:rPr>
+        <w:t xml:space="preserve">, </w:t>
+      </w:r>
+      <w:r>
+        <w:rPr>
+          <w:rFonts w:eastAsia="Times New Roman"/>
+          <w:lang w:val="bg-BG"/>
+        </w:rPr>
+        <w:t>полупроводникови сензори), безконтактни камери и сензори за инфрачервено излъчване и</w:t>
       </w:r>
       <w:r>
         <w:rPr>
@@ -3332,7 +3339,28 @@
           <w:rFonts w:eastAsia="Times New Roman"/>
           <w:lang w:val="bg-BG"/>
         </w:rPr>
-        <w:t xml:space="preserve"> Ще бъдат дефинирани точни изисквания към разработваното устройство и към софтуера за обработка </w:t>
+        <w:t xml:space="preserve"> Ще бъдат дефинирани изискван</w:t>
+      </w:r>
+      <w:r>
+        <w:rPr>
+          <w:rFonts w:eastAsia="Times New Roman"/>
+          <w:lang w:val="bg-BG"/>
+        </w:rPr>
+        <w:t>ия</w:t>
+      </w:r>
+      <w:r>
+        <w:rPr>
+          <w:rFonts w:eastAsia="Times New Roman"/>
+          <w:lang w:val="bg-BG"/>
+        </w:rPr>
+        <w:t>та</w:t>
+      </w:r>
+      <w:r>
+        <w:rPr>
+          <w:rFonts w:eastAsia="Times New Roman"/>
+          <w:lang w:val="bg-BG"/>
+        </w:rPr>
+        <w:t xml:space="preserve"> към разработваното устройство и към софтуера за обработка </w:t>
       </w:r>
       <w:r>
         <w:rPr>
@@ -3353,7 +3381,53 @@
           <w:rFonts w:eastAsia="Times New Roman"/>
           <w:lang w:val="bg-BG"/>
         </w:rPr>
-        <w:t xml:space="preserve">. Ще бъде разработена електрическа схема, снемаща информация от температурния сензор с висока скорост и изпращаща съответната информация към компютър. Ще бъде разработена печатна платка </w:t>
+        <w:t>.</w:t>
+      </w:r>
+      <w:r>
+        <w:rPr>
+          <w:rFonts w:eastAsia="Times New Roman"/>
+          <w:lang w:val="bg-BG"/>
+        </w:rPr>
+        <w:t xml:space="preserve"> </w:t>
+      </w:r>
+      <w:r>
+        <w:rPr>
+          <w:rFonts w:eastAsia="Times New Roman"/>
+          <w:lang w:val="bg-BG"/>
+        </w:rPr>
+        <w:t>Ще бъдат проведени експерименти за проверка на</w:t>
+      </w:r>
+      <w:r>
+        <w:rPr>
+          <w:rFonts w:eastAsia="Times New Roman"/>
+          <w:lang w:val="bg-BG"/>
+        </w:rPr>
+        <w:t xml:space="preserve"> </w:t>
+      </w:r>
+      <w:r>
+        <w:rPr>
+          <w:rFonts w:eastAsia="Times New Roman"/>
+          <w:lang w:val="bg-BG"/>
+        </w:rPr>
+        <w:t>избраните решения.</w:t>
+      </w:r>
+    </w:p>
+    <w:p>
+      <w:pPr>
+        <w:spacing w:line="360" w:lineRule="auto"/>
+        <w:ind w:firstLine="720"/>
+        <w:jc w:val="both"/>
+        <w:rPr>
+          <w:rFonts w:eastAsia="Times New Roman"/>
+          <w:lang w:val="bg-BG"/>
+        </w:rPr>
+      </w:pPr>
+      <w:r>
+        <w:rPr>
+          <w:rFonts w:eastAsia="Times New Roman"/>
+          <w:lang w:val="bg-BG"/>
+        </w:rPr>
+        <w:t xml:space="preserve">Ще бъде разработена електрическа схема, снемаща информация от температурния сензор с висока скорост и изпращаща съответната информация към компютър. Ще бъде разработена печатна платка </w:t>
       </w:r>
       <w:r>
         <w:rPr>
@@ -3374,7 +3448,14 @@
           <w:rFonts w:eastAsia="Times New Roman"/>
           <w:lang w:val="bg-BG"/>
         </w:rPr>
-        <w:t>протеклия температурен процес за определен период от време.</w:t>
+        <w:t>протеклия температурен процес за определен период от време</w:t>
+      </w:r>
+      <w:r>
+        <w:rPr>
+          <w:rFonts w:eastAsia="Times New Roman"/>
+          <w:lang w:val="bg-BG"/>
+        </w:rPr>
+        <w:t>.</w:t>
       </w:r>
       <w:r>
         <w:rPr>
@@ -3382,13 +3463,6 @@
           <w:lang w:val="bg-BG"/>
         </w:rPr>
         <w:t xml:space="preserve"> </w:t>
-      </w:r>
-      <w:r>
-        <w:rPr>
-          <w:rFonts w:eastAsia="Times New Roman"/>
-          <w:lang w:val="bg-BG"/>
-        </w:rPr>
-        <w:t>Цялата система ще бъде реализирана и вкарана в употреба.</w:t>
       </w:r>
       <w:r>
         <w:rPr>
@@ -3561,47 +3635,13 @@
           <w:rFonts w:eastAsia="Times New Roman"/>
           <w:lang w:val="bg-BG"/>
         </w:rPr>
-        <w:t xml:space="preserve">Проблемът с филтрацията може да бъде решен схемотехнично, тъй като параметрите на </w:t>
-      </w:r>
-      <w:r>
-        <w:rPr>
-          <w:rFonts w:eastAsia="Times New Roman"/>
-          <w:lang w:val="en-US"/>
-        </w:rPr>
-        <w:t xml:space="preserve">RF </w:t>
-      </w:r>
-      <w:r>
-        <w:rPr>
-          <w:rFonts w:eastAsia="Times New Roman"/>
-          <w:lang w:val="bg-BG"/>
-        </w:rPr>
-        <w:t>шума са добре известни. Алгоритъмът за обработка на информацията ще бъде</w:t>
-      </w:r>
-      <w:r>
-        <w:rPr>
-          <w:rFonts w:eastAsia="Times New Roman"/>
-          <w:lang w:val="bg-BG"/>
-        </w:rPr>
-        <w:t xml:space="preserve"> реализиран</w:t>
-      </w:r>
-      <w:r>
-        <w:rPr>
-          <w:rFonts w:eastAsia="Times New Roman"/>
-          <w:lang w:val="bg-BG"/>
-        </w:rPr>
-        <w:t xml:space="preserve"> софтуерно</w:t>
-      </w:r>
-      <w:r>
-        <w:rPr>
-          <w:rFonts w:eastAsia="Times New Roman"/>
-          <w:lang w:val="bg-BG"/>
-        </w:rPr>
-        <w:t xml:space="preserve"> във вид на компютърно приложение, тъй като това ще позволи прилагането на множество вторични обработки – цифрови филтри, алгоритми за забързване на термосензора, настройка спрямо реалните условия и т.н.</w:t>
-      </w:r>
-    </w:p>
-    <w:p>
-      <w:pPr>
-        <w:spacing w:line="360" w:lineRule="auto"/>
+        <w:t>Проблемът с филтрацията може да бъде решен схемотехнично, тъй като параметрите на RF шума са добре известни. Алгоритъмът за обработка на информацията ще включва множество вторични обработки - настройка спрямо конкретните условия, цифрови филтри, алгоритми за предвиждане на температурата, и т.н.</w:t>
+      </w:r>
+    </w:p>
+    <w:p>
+      <w:pPr>
+        <w:spacing w:line="360" w:lineRule="auto"/>
+        <w:ind w:firstLine="709"/>
         <w:jc w:val="both"/>
         <w:rPr>
           <w:rFonts w:eastAsia="Times New Roman"/>
@@ -3614,7 +3654,6 @@
           <w:rFonts w:eastAsia="Times New Roman"/>
           <w:lang w:val="bg-BG"/>
         </w:rPr>
-        <w:tab/>
         <w:t xml:space="preserve">Най-важното решение, което трябва да бъде взето преди пристъпване към проектиране на устройството, е подбор на най-подходящия вид температурен сензор. В следващите точки са разгледани някои от основните видове температурни сензори и е направено сравнение между тях. </w:t>
       </w:r>
     </w:p>
@@ -4035,12 +4074,37 @@
         </w:rPr>
         <w:t xml:space="preserve"> изключва използването на </w:t>
       </w:r>
-      <w:r>
-        <w:rPr>
-          <w:rFonts w:eastAsia="Times New Roman"/>
-          <w:lang w:val="bg-BG"/>
-        </w:rPr>
-        <w:t xml:space="preserve">пирометри и термокамери, тъй като те могат да се използват само при измерване на повърхностна температура. Термометрите с оптични влакна позволяват имплантирането на чувствителния елемент във вътрешността на кожата, </w:t>
+      <w:proofErr w:type="spellStart"/>
+      <w:r>
+        <w:rPr>
+          <w:rFonts w:eastAsia="Times New Roman"/>
+          <w:lang w:val="bg-BG"/>
+        </w:rPr>
+        <w:t>пирометри</w:t>
+      </w:r>
+      <w:proofErr w:type="spellEnd"/>
+      <w:r>
+        <w:rPr>
+          <w:rFonts w:eastAsia="Times New Roman"/>
+          <w:lang w:val="bg-BG"/>
+        </w:rPr>
+        <w:t xml:space="preserve"> и </w:t>
+      </w:r>
+      <w:proofErr w:type="spellStart"/>
+      <w:r>
+        <w:rPr>
+          <w:rFonts w:eastAsia="Times New Roman"/>
+          <w:lang w:val="bg-BG"/>
+        </w:rPr>
+        <w:t>термокамери</w:t>
+      </w:r>
+      <w:proofErr w:type="spellEnd"/>
+      <w:r>
+        <w:rPr>
+          <w:rFonts w:eastAsia="Times New Roman"/>
+          <w:lang w:val="bg-BG"/>
+        </w:rPr>
+        <w:t xml:space="preserve">, тъй като те могат да се използват само при измерване на повърхностна температура. Термометрите с оптични влакна позволяват имплантирането на чувствителния елемент във вътрешността на кожата, </w:t>
       </w:r>
       <w:r>
         <w:rPr>
@@ -6382,7 +6446,7 @@
           <w:lang w:val="en-US" w:eastAsia="en-US"/>
         </w:rPr>
         <w:drawing>
-          <wp:inline distT="0" distB="0" distL="0" distR="0" wp14:anchorId="65B907F0" wp14:editId="2846379C">
+          <wp:inline distT="0" distB="0" distL="0" distR="0" wp14:anchorId="65B907F0" wp14:editId="7C5EC733">
             <wp:extent cx="5241403" cy="2648310"/>
             <wp:effectExtent l="0" t="0" r="0" b="0"/>
             <wp:docPr id="2087238077" name="Picture 5" descr="Thermocouple: What is it? How Does it Work? Types Of"/>
@@ -9222,7 +9286,7 @@
         </w:rPr>
         <w:lastRenderedPageBreak/>
         <w:drawing>
-          <wp:inline distT="0" distB="0" distL="0" distR="0" wp14:anchorId="6CB77552" wp14:editId="6502676A">
+          <wp:inline distT="0" distB="0" distL="0" distR="0" wp14:anchorId="6CB77552" wp14:editId="4A8F73EA">
             <wp:extent cx="3524250" cy="2178480"/>
             <wp:effectExtent l="0" t="0" r="0" b="0"/>
             <wp:docPr id="124558688" name="Picture 3" descr="DI-245 Thermocouple DAQ"/>
@@ -9957,7 +10021,7 @@
         </w:rPr>
         <w:lastRenderedPageBreak/>
         <w:drawing>
-          <wp:inline distT="0" distB="0" distL="0" distR="0" wp14:anchorId="3A33B73E" wp14:editId="21D43503">
+          <wp:inline distT="0" distB="0" distL="0" distR="0" wp14:anchorId="3A33B73E" wp14:editId="693FAAFC">
             <wp:extent cx="3204984" cy="1856096"/>
             <wp:effectExtent l="0" t="0" r="0" b="0"/>
             <wp:docPr id="624480587" name="Picture 5" descr="PICOLOG 1216 - Pico Technology - Data Logger, Voltage, 16 Channel"/>
@@ -11627,16 +11691,15 @@
           <w:bCs/>
           <w:lang w:val="bg-BG"/>
         </w:rPr>
-        <w:t xml:space="preserve">Обхват: </w:t>
-      </w:r>
-      <w:bookmarkStart w:id="20" w:name="_Hlk167268228"/>
+        <w:t>Обхват: -</w:t>
+      </w:r>
       <w:r>
         <w:rPr>
           <w:rFonts w:eastAsia="Times New Roman"/>
           <w:bCs/>
           <w:lang w:val="bg-BG"/>
         </w:rPr>
-        <w:t>-</w:t>
+        <w:t>2</w:t>
       </w:r>
       <w:r>
         <w:rPr>
@@ -11644,13 +11707,45 @@
           <w:bCs/>
           <w:lang w:val="bg-BG"/>
         </w:rPr>
+        <w:t>0</w:t>
+      </w:r>
+      <w:r>
+        <w:rPr>
+          <w:rFonts w:eastAsia="Times New Roman"/>
+          <w:bCs/>
+          <w:lang w:val="en-US"/>
+        </w:rPr>
+        <w:t>°</w:t>
+      </w:r>
+      <w:r>
+        <w:rPr>
+          <w:rFonts w:eastAsia="Times New Roman"/>
+          <w:bCs/>
+          <w:lang w:val="en-US"/>
+        </w:rPr>
+        <w:t xml:space="preserve">C </w:t>
+      </w:r>
+      <w:r>
+        <w:rPr>
+          <w:rFonts w:eastAsia="Times New Roman"/>
+          <w:bCs/>
+          <w:lang w:val="bg-BG"/>
+        </w:rPr>
+        <w:t xml:space="preserve">до </w:t>
+      </w:r>
+      <w:r>
+        <w:rPr>
+          <w:rFonts w:eastAsia="Times New Roman"/>
+          <w:bCs/>
+          <w:lang w:val="bg-BG"/>
+        </w:rPr>
         <w:t>2</w:t>
       </w:r>
       <w:r>
         <w:rPr>
           <w:rFonts w:eastAsia="Times New Roman"/>
           <w:bCs/>
-          <w:lang w:val="bg-BG"/>
+          <w:lang w:val="en-US"/>
         </w:rPr>
         <w:t>0</w:t>
       </w:r>
@@ -11658,6 +11753,14 @@
         <w:rPr>
           <w:rFonts w:eastAsia="Times New Roman"/>
           <w:bCs/>
+          <w:lang w:val="bg-BG"/>
+        </w:rPr>
+        <w:t>0</w:t>
+      </w:r>
+      <w:r>
+        <w:rPr>
+          <w:rFonts w:eastAsia="Times New Roman"/>
+          <w:bCs/>
           <w:lang w:val="en-US"/>
         </w:rPr>
         <w:t>°</w:t>
@@ -11668,57 +11771,8 @@
           <w:bCs/>
           <w:lang w:val="en-US"/>
         </w:rPr>
-        <w:t xml:space="preserve">C </w:t>
-      </w:r>
-      <w:r>
-        <w:rPr>
-          <w:rFonts w:eastAsia="Times New Roman"/>
-          <w:bCs/>
-          <w:lang w:val="bg-BG"/>
-        </w:rPr>
-        <w:t xml:space="preserve">до </w:t>
-      </w:r>
-      <w:r>
-        <w:rPr>
-          <w:rFonts w:eastAsia="Times New Roman"/>
-          <w:bCs/>
-          <w:lang w:val="bg-BG"/>
-        </w:rPr>
-        <w:t>2</w:t>
-      </w:r>
-      <w:r>
-        <w:rPr>
-          <w:rFonts w:eastAsia="Times New Roman"/>
-          <w:bCs/>
-          <w:lang w:val="en-US"/>
-        </w:rPr>
-        <w:t>0</w:t>
-      </w:r>
-      <w:r>
-        <w:rPr>
-          <w:rFonts w:eastAsia="Times New Roman"/>
-          <w:bCs/>
-          <w:lang w:val="bg-BG"/>
-        </w:rPr>
-        <w:t>0</w:t>
-      </w:r>
-      <w:r>
-        <w:rPr>
-          <w:rFonts w:eastAsia="Times New Roman"/>
-          <w:bCs/>
-          <w:lang w:val="en-US"/>
-        </w:rPr>
-        <w:t>°</w:t>
-      </w:r>
-      <w:r>
-        <w:rPr>
-          <w:rFonts w:eastAsia="Times New Roman"/>
-          <w:bCs/>
-          <w:lang w:val="en-US"/>
-        </w:rPr>
         <w:t>C</w:t>
       </w:r>
-      <w:bookmarkEnd w:id="20"/>
     </w:p>
     <w:p>
       <w:pPr>
@@ -11741,7 +11795,7 @@
           <w:bCs/>
           <w:lang w:val="bg-BG"/>
         </w:rPr>
-        <w:t>Чувствителност: 0.</w:t>
+        <w:t xml:space="preserve">Чувствителност: </w:t>
       </w:r>
       <w:r>
         <w:rPr>
@@ -11797,7 +11851,7 @@
           <w:bCs/>
           <w:lang w:val="bg-BG"/>
         </w:rPr>
-        <w:t>Точност</w:t>
+        <w:t>Честота на семплиран</w:t>
       </w:r>
       <w:r>
         <w:rPr>
@@ -11805,7 +11859,7 @@
           <w:bCs/>
           <w:lang w:val="bg-BG"/>
         </w:rPr>
-        <w:t>:</w:t>
+        <w:t>е:</w:t>
       </w:r>
       <w:r>
         <w:rPr>
@@ -11813,23 +11867,33 @@
           <w:bCs/>
           <w:lang w:val="bg-BG"/>
         </w:rPr>
+        <w:t xml:space="preserve"> до 100</w:t>
+      </w:r>
+      <w:r>
+        <w:rPr>
+          <w:rFonts w:eastAsia="Times New Roman"/>
+          <w:bCs/>
+          <w:lang w:val="en-US"/>
+        </w:rPr>
         <w:t xml:space="preserve"> </w:t>
       </w:r>
+      <w:proofErr w:type="spellStart"/>
       <w:r>
         <w:rPr>
           <w:rFonts w:eastAsia="Times New Roman"/>
           <w:bCs/>
-          <w:lang w:val="bg-BG"/>
-        </w:rPr>
-        <w:t>≤</w:t>
-      </w:r>
+          <w:lang w:val="en-US"/>
+        </w:rPr>
+        <w:t>kS</w:t>
+      </w:r>
+      <w:proofErr w:type="spellEnd"/>
       <w:r>
         <w:rPr>
           <w:rFonts w:eastAsia="Times New Roman"/>
           <w:bCs/>
-          <w:lang w:val="bg-BG"/>
-        </w:rPr>
-        <w:t>10% грешка</w:t>
+          <w:lang w:val="en-US"/>
+        </w:rPr>
+        <w:t xml:space="preserve">/s </w:t>
       </w:r>
       <w:r>
         <w:rPr>
@@ -11837,23 +11901,42 @@
           <w:bCs/>
           <w:lang w:val="bg-BG"/>
         </w:rPr>
-        <w:t xml:space="preserve"> за</w:t>
+        <w:t xml:space="preserve">(100 </w:t>
       </w:r>
       <w:r>
         <w:rPr>
           <w:rFonts w:eastAsia="Times New Roman"/>
           <w:bCs/>
-          <w:lang w:val="bg-BG"/>
-        </w:rPr>
-        <w:t xml:space="preserve"> целия обхват</w:t>
+          <w:lang w:val="en-US"/>
+        </w:rPr>
+        <w:t xml:space="preserve">kHz), </w:t>
       </w:r>
       <w:r>
         <w:rPr>
           <w:rFonts w:eastAsia="Times New Roman"/>
           <w:bCs/>
-          <w:lang w:val="en-US"/>
-        </w:rPr>
-        <w:t xml:space="preserve"> [TBD]</w:t>
+          <w:lang w:val="bg-BG"/>
+        </w:rPr>
+        <w:t>т.е. период на семплиране 10</w:t>
+      </w:r>
+      <w:r>
+        <w:t xml:space="preserve"> </w:t>
+      </w:r>
+      <w:r>
+        <w:rPr>
+          <w:rFonts w:eastAsia="Times New Roman"/>
+          <w:bCs/>
+          <w:lang w:val="bg-BG"/>
+        </w:rPr>
+        <w:t>μ</w:t>
+      </w:r>
+      <w:r>
+        <w:rPr>
+          <w:rFonts w:eastAsia="Times New Roman"/>
+          <w:bCs/>
+          <w:lang w:val="en-US"/>
+        </w:rPr>
+        <w:t>s</w:t>
       </w:r>
       <w:r>
         <w:rPr>
@@ -11885,7 +11968,7 @@
           <w:bCs/>
           <w:lang w:val="bg-BG"/>
         </w:rPr>
-        <w:t>Честота на семплиран</w:t>
+        <w:t>Връзка към компютър</w:t>
       </w:r>
       <w:r>
         <w:rPr>
@@ -11893,7 +11976,7 @@
           <w:bCs/>
           <w:lang w:val="bg-BG"/>
         </w:rPr>
-        <w:t>е:</w:t>
+        <w:t>:</w:t>
       </w:r>
       <w:r>
         <w:rPr>
@@ -11901,7 +11984,7 @@
           <w:bCs/>
           <w:lang w:val="bg-BG"/>
         </w:rPr>
-        <w:t xml:space="preserve"> до 100</w:t>
+        <w:t xml:space="preserve"> посредством </w:t>
       </w:r>
       <w:r>
         <w:rPr>
@@ -11909,76 +11992,15 @@
           <w:bCs/>
           <w:lang w:val="en-US"/>
         </w:rPr>
-        <w:t xml:space="preserve"> </w:t>
-      </w:r>
-      <w:proofErr w:type="spellStart"/>
+        <w:t xml:space="preserve">USB </w:t>
+      </w:r>
       <w:r>
         <w:rPr>
           <w:rFonts w:eastAsia="Times New Roman"/>
           <w:bCs/>
-          <w:lang w:val="en-US"/>
-        </w:rPr>
-        <w:t>kS</w:t>
-      </w:r>
-      <w:proofErr w:type="spellEnd"/>
-      <w:r>
-        <w:rPr>
-          <w:rFonts w:eastAsia="Times New Roman"/>
-          <w:bCs/>
-          <w:lang w:val="en-US"/>
-        </w:rPr>
-        <w:t xml:space="preserve">/s </w:t>
-      </w:r>
-      <w:r>
-        <w:rPr>
-          <w:rFonts w:eastAsia="Times New Roman"/>
-          <w:bCs/>
-          <w:lang w:val="bg-BG"/>
-        </w:rPr>
-        <w:t xml:space="preserve">(100 </w:t>
-      </w:r>
-      <w:r>
-        <w:rPr>
-          <w:rFonts w:eastAsia="Times New Roman"/>
-          <w:bCs/>
-          <w:lang w:val="en-US"/>
-        </w:rPr>
-        <w:t xml:space="preserve">kHz), </w:t>
-      </w:r>
-      <w:r>
-        <w:rPr>
-          <w:rFonts w:eastAsia="Times New Roman"/>
-          <w:bCs/>
-          <w:lang w:val="bg-BG"/>
-        </w:rPr>
-        <w:t>т.е. период на семплиране 10</w:t>
-      </w:r>
-      <w:r>
-        <w:t xml:space="preserve"> </w:t>
-      </w:r>
-      <w:r>
-        <w:rPr>
-          <w:rFonts w:eastAsia="Times New Roman"/>
-          <w:bCs/>
-          <w:lang w:val="bg-BG"/>
-        </w:rPr>
-        <w:t>μ</w:t>
-      </w:r>
-      <w:r>
-        <w:rPr>
-          <w:rFonts w:eastAsia="Times New Roman"/>
-          <w:bCs/>
-          <w:lang w:val="en-US"/>
-        </w:rPr>
-        <w:t>s</w:t>
-      </w:r>
-      <w:r>
-        <w:rPr>
-          <w:rFonts w:eastAsia="Times New Roman"/>
-          <w:bCs/>
-          <w:lang w:val="bg-BG"/>
-        </w:rPr>
-        <w:t>;</w:t>
+          <w:lang w:val="bg-BG"/>
+        </w:rPr>
+        <w:t>интерфейс;</w:t>
       </w:r>
     </w:p>
     <w:p>
@@ -12002,7 +12024,7 @@
           <w:bCs/>
           <w:lang w:val="bg-BG"/>
         </w:rPr>
-        <w:t>Връзка към компютър</w:t>
+        <w:t xml:space="preserve">Управление: </w:t>
       </w:r>
       <w:r>
         <w:rPr>
@@ -12010,7 +12032,7 @@
           <w:bCs/>
           <w:lang w:val="bg-BG"/>
         </w:rPr>
-        <w:t>:</w:t>
+        <w:t>чрез</w:t>
       </w:r>
       <w:r>
         <w:rPr>
@@ -12018,23 +12040,7 @@
           <w:bCs/>
           <w:lang w:val="bg-BG"/>
         </w:rPr>
-        <w:t xml:space="preserve"> посредством </w:t>
-      </w:r>
-      <w:r>
-        <w:rPr>
-          <w:rFonts w:eastAsia="Times New Roman"/>
-          <w:bCs/>
-          <w:lang w:val="en-US"/>
-        </w:rPr>
-        <w:t xml:space="preserve">USB </w:t>
-      </w:r>
-      <w:r>
-        <w:rPr>
-          <w:rFonts w:eastAsia="Times New Roman"/>
-          <w:bCs/>
-          <w:lang w:val="bg-BG"/>
-        </w:rPr>
-        <w:t>интерфейс;</w:t>
+        <w:t xml:space="preserve"> компютърно приложение;</w:t>
       </w:r>
     </w:p>
     <w:p>
@@ -12058,7 +12064,7 @@
           <w:bCs/>
           <w:lang w:val="bg-BG"/>
         </w:rPr>
-        <w:t xml:space="preserve">Управление: </w:t>
+        <w:t xml:space="preserve">Възможност за </w:t>
       </w:r>
       <w:r>
         <w:rPr>
@@ -12066,7 +12072,7 @@
           <w:bCs/>
           <w:lang w:val="bg-BG"/>
         </w:rPr>
-        <w:t>чрез</w:t>
+        <w:t>вторична обработка на измерванията с цел изкуствено забързване на температурния сензор</w:t>
       </w:r>
       <w:r>
         <w:rPr>
@@ -12074,7 +12080,15 @@
           <w:bCs/>
           <w:lang w:val="bg-BG"/>
         </w:rPr>
-        <w:t xml:space="preserve"> компютърно приложение;</w:t>
+        <w:t xml:space="preserve"> и допълнителна филтрация</w:t>
+      </w:r>
+      <w:r>
+        <w:rPr>
+          <w:rFonts w:eastAsia="Times New Roman"/>
+          <w:bCs/>
+          <w:lang w:val="bg-BG"/>
+        </w:rPr>
+        <w:t>;</w:t>
       </w:r>
     </w:p>
     <w:p>
@@ -12098,7 +12112,7 @@
           <w:bCs/>
           <w:lang w:val="bg-BG"/>
         </w:rPr>
-        <w:t xml:space="preserve">Възможност за </w:t>
+        <w:t xml:space="preserve">Филтрация </w:t>
       </w:r>
       <w:r>
         <w:rPr>
@@ -12106,7 +12120,7 @@
           <w:bCs/>
           <w:lang w:val="bg-BG"/>
         </w:rPr>
-        <w:t>вторична обработка на измерванията с цел изкуствено забързване на температурния сензор</w:t>
+        <w:t>на</w:t>
       </w:r>
       <w:r>
         <w:rPr>
@@ -12114,7 +12128,7 @@
           <w:bCs/>
           <w:lang w:val="bg-BG"/>
         </w:rPr>
-        <w:t xml:space="preserve"> и допълнителна филтрация</w:t>
+        <w:t xml:space="preserve"> случайни синфазни и диференциални шумове </w:t>
       </w:r>
       <w:r>
         <w:rPr>
@@ -12122,7 +12136,15 @@
           <w:bCs/>
           <w:lang w:val="bg-BG"/>
         </w:rPr>
-        <w:t>;</w:t>
+        <w:t xml:space="preserve">за </w:t>
+      </w:r>
+      <w:r>
+        <w:rPr>
+          <w:rFonts w:eastAsia="Times New Roman"/>
+          <w:bCs/>
+          <w:lang w:val="bg-BG"/>
+        </w:rPr>
+        <w:t>всеки от каналите;</w:t>
       </w:r>
     </w:p>
     <w:p>
@@ -12146,7 +12168,7 @@
           <w:bCs/>
           <w:lang w:val="bg-BG"/>
         </w:rPr>
-        <w:t xml:space="preserve">Филтрация </w:t>
+        <w:t>Възможност за включване на с</w:t>
       </w:r>
       <w:r>
         <w:rPr>
@@ -12154,7 +12176,7 @@
           <w:bCs/>
           <w:lang w:val="bg-BG"/>
         </w:rPr>
-        <w:t>на</w:t>
+        <w:t>пециална дълбока филтрация</w:t>
       </w:r>
       <w:r>
         <w:rPr>
@@ -12162,7 +12184,7 @@
           <w:bCs/>
           <w:lang w:val="bg-BG"/>
         </w:rPr>
-        <w:t xml:space="preserve"> случайни синфазни и диференциални шумове </w:t>
+        <w:t xml:space="preserve"> към всеки от каналите, предназначена за потискане на</w:t>
       </w:r>
       <w:r>
         <w:rPr>
@@ -12170,7 +12192,7 @@
           <w:bCs/>
           <w:lang w:val="bg-BG"/>
         </w:rPr>
-        <w:t xml:space="preserve">за </w:t>
+        <w:t xml:space="preserve"> </w:t>
       </w:r>
       <w:r>
         <w:rPr>
@@ -12178,7 +12200,55 @@
           <w:bCs/>
           <w:lang w:val="bg-BG"/>
         </w:rPr>
-        <w:t>всеки от каналите;</w:t>
+        <w:t xml:space="preserve">синфазен и диференциален шум с честота </w:t>
+      </w:r>
+      <w:r>
+        <w:rPr>
+          <w:rFonts w:eastAsia="Times New Roman"/>
+          <w:bCs/>
+          <w:lang w:val="bg-BG"/>
+        </w:rPr>
+        <w:t>1</w:t>
+      </w:r>
+      <w:r>
+        <w:rPr>
+          <w:rFonts w:eastAsia="Times New Roman"/>
+          <w:bCs/>
+          <w:lang w:val="en-US"/>
+        </w:rPr>
+        <w:t xml:space="preserve"> MHz</w:t>
+      </w:r>
+      <w:r>
+        <w:rPr>
+          <w:rFonts w:eastAsia="Times New Roman"/>
+          <w:bCs/>
+          <w:lang w:val="bg-BG"/>
+        </w:rPr>
+        <w:t xml:space="preserve">, породен от загряващия </w:t>
+      </w:r>
+      <w:r>
+        <w:rPr>
+          <w:rFonts w:eastAsia="Times New Roman"/>
+          <w:bCs/>
+          <w:lang w:val="en-US"/>
+        </w:rPr>
+        <w:t>RF</w:t>
+      </w:r>
+      <w:r>
+        <w:rPr>
+          <w:rFonts w:eastAsia="Times New Roman"/>
+          <w:bCs/>
+          <w:lang w:val="bg-BG"/>
+        </w:rPr>
+        <w:t xml:space="preserve"> ток</w:t>
+      </w:r>
+      <w:r>
+        <w:rPr>
+          <w:rFonts w:eastAsia="Times New Roman"/>
+          <w:bCs/>
+          <w:lang w:val="bg-BG"/>
+        </w:rPr>
+        <w:t>;</w:t>
       </w:r>
     </w:p>
     <w:p>
@@ -12202,7 +12272,7 @@
           <w:bCs/>
           <w:lang w:val="bg-BG"/>
         </w:rPr>
-        <w:t>Възможност за включване на с</w:t>
+        <w:t xml:space="preserve">Възможност за визуализация </w:t>
       </w:r>
       <w:r>
         <w:rPr>
@@ -12210,7 +12280,7 @@
           <w:bCs/>
           <w:lang w:val="bg-BG"/>
         </w:rPr>
-        <w:t>пециална дълбока филтрация</w:t>
+        <w:t xml:space="preserve">и записване </w:t>
       </w:r>
       <w:r>
         <w:rPr>
@@ -12218,7 +12288,7 @@
           <w:bCs/>
           <w:lang w:val="bg-BG"/>
         </w:rPr>
-        <w:t xml:space="preserve"> към всеки от каналите, предназначена за потискане на</w:t>
+        <w:t>на снетите данни</w:t>
       </w:r>
       <w:r>
         <w:rPr>
@@ -12226,112 +12296,16 @@
           <w:bCs/>
           <w:lang w:val="bg-BG"/>
         </w:rPr>
-        <w:t xml:space="preserve"> </w:t>
-      </w:r>
-      <w:r>
+        <w:t>.</w:t>
+      </w:r>
+    </w:p>
+    <w:p>
+      <w:pPr>
         <w:rPr>
           <w:rFonts w:eastAsia="Times New Roman"/>
           <w:bCs/>
           <w:lang w:val="bg-BG"/>
         </w:rPr>
-        <w:t xml:space="preserve">синфазен и диференциален шум с честота </w:t>
-      </w:r>
-      <w:r>
-        <w:rPr>
-          <w:rFonts w:eastAsia="Times New Roman"/>
-          <w:bCs/>
-          <w:lang w:val="bg-BG"/>
-        </w:rPr>
-        <w:t>1</w:t>
-      </w:r>
-      <w:r>
-        <w:rPr>
-          <w:rFonts w:eastAsia="Times New Roman"/>
-          <w:bCs/>
-          <w:lang w:val="en-US"/>
-        </w:rPr>
-        <w:t xml:space="preserve"> MHz</w:t>
-      </w:r>
-      <w:r>
-        <w:rPr>
-          <w:rFonts w:eastAsia="Times New Roman"/>
-          <w:bCs/>
-          <w:lang w:val="bg-BG"/>
-        </w:rPr>
-        <w:t xml:space="preserve">, породен от загряващия </w:t>
-      </w:r>
-      <w:r>
-        <w:rPr>
-          <w:rFonts w:eastAsia="Times New Roman"/>
-          <w:bCs/>
-          <w:lang w:val="en-US"/>
-        </w:rPr>
-        <w:t>RF</w:t>
-      </w:r>
-      <w:r>
-        <w:rPr>
-          <w:rFonts w:eastAsia="Times New Roman"/>
-          <w:bCs/>
-          <w:lang w:val="bg-BG"/>
-        </w:rPr>
-        <w:t xml:space="preserve"> ток</w:t>
-      </w:r>
-      <w:r>
-        <w:rPr>
-          <w:rFonts w:eastAsia="Times New Roman"/>
-          <w:bCs/>
-          <w:lang w:val="bg-BG"/>
-        </w:rPr>
-        <w:t>.</w:t>
-      </w:r>
-    </w:p>
-    <w:p>
-      <w:pPr>
-        <w:pStyle w:val="ListParagraph"/>
-        <w:numPr>
-          <w:ilvl w:val="0"/>
-          <w:numId w:val="22"/>
-        </w:numPr>
-        <w:spacing w:line="360" w:lineRule="auto"/>
-        <w:jc w:val="both"/>
-        <w:rPr>
-          <w:rFonts w:eastAsia="Times New Roman"/>
-          <w:bCs/>
-          <w:lang w:val="bg-BG"/>
-        </w:rPr>
-      </w:pPr>
-      <w:r>
-        <w:rPr>
-          <w:rFonts w:eastAsia="Times New Roman"/>
-          <w:bCs/>
-          <w:lang w:val="bg-BG"/>
-        </w:rPr>
-        <w:t>Възможност за визуализация на снетите данни и записване</w:t>
-      </w:r>
-      <w:r>
-        <w:rPr>
-          <w:rFonts w:eastAsia="Times New Roman"/>
-          <w:bCs/>
-          <w:lang w:val="bg-BG"/>
-        </w:rPr>
-        <w:t>то им</w:t>
-      </w:r>
-      <w:r>
-        <w:rPr>
-          <w:rFonts w:eastAsia="Times New Roman"/>
-          <w:bCs/>
-          <w:lang w:val="bg-BG"/>
-        </w:rPr>
-        <w:t xml:space="preserve"> във файл.</w:t>
-      </w:r>
-    </w:p>
-    <w:p>
-      <w:pPr>
-        <w:rPr>
-          <w:rFonts w:eastAsia="Times New Roman"/>
-          <w:bCs/>
-          <w:lang w:val="bg-BG"/>
-        </w:rPr>
       </w:pPr>
       <w:r>
         <w:rPr>
@@ -12343,29 +12317,41 @@
     </w:p>
     <w:p>
       <w:pPr>
-        <w:spacing w:line="360" w:lineRule="auto"/>
-        <w:jc w:val="both"/>
-        <w:rPr>
-          <w:rFonts w:eastAsia="Times New Roman"/>
-          <w:bCs/>
-          <w:lang w:val="bg-BG"/>
-        </w:rPr>
-      </w:pPr>
-    </w:p>
-    <w:p>
-      <w:pPr>
         <w:pStyle w:val="Heading1"/>
         <w:rPr>
           <w:lang w:val="en-US"/>
         </w:rPr>
       </w:pPr>
-      <w:bookmarkStart w:id="21" w:name="_Toc153829735"/>
-      <w:bookmarkStart w:id="22" w:name="_Toc163230367"/>
-      <w:r>
+      <w:bookmarkStart w:id="20" w:name="_Toc153829735"/>
+      <w:bookmarkStart w:id="21" w:name="_Toc163230367"/>
+      <w:r>
+        <w:lastRenderedPageBreak/>
         <w:t>Блокова схема</w:t>
       </w:r>
+      <w:bookmarkEnd w:id="20"/>
       <w:bookmarkEnd w:id="21"/>
+    </w:p>
+    <w:p>
+      <w:pPr>
+        <w:rPr>
+          <w:lang w:val="en-US"/>
+        </w:rPr>
+      </w:pPr>
+    </w:p>
+    <w:p>
+      <w:pPr>
+        <w:pStyle w:val="Heading1"/>
+        <w:rPr>
+          <w:lang w:val="en-US"/>
+        </w:rPr>
+      </w:pPr>
+      <w:bookmarkStart w:id="22" w:name="_Toc153829736"/>
+      <w:bookmarkStart w:id="23" w:name="_Toc163230368"/>
+      <w:r>
+        <w:t>Принципна електрическа схема</w:t>
+      </w:r>
       <w:bookmarkEnd w:id="22"/>
+      <w:bookmarkEnd w:id="23"/>
     </w:p>
     <w:p>
       <w:pPr>
@@ -12377,36 +12363,14 @@
     <w:p>
       <w:pPr>
         <w:pStyle w:val="Heading1"/>
-        <w:rPr>
-          <w:lang w:val="en-US"/>
-        </w:rPr>
-      </w:pPr>
-      <w:bookmarkStart w:id="23" w:name="_Toc153829736"/>
-      <w:bookmarkStart w:id="24" w:name="_Toc163230368"/>
-      <w:r>
-        <w:t>Принципна електрическа схема</w:t>
-      </w:r>
-      <w:bookmarkEnd w:id="23"/>
+      </w:pPr>
+      <w:bookmarkStart w:id="24" w:name="_Toc153829745"/>
+      <w:bookmarkStart w:id="25" w:name="_Toc163230369"/>
+      <w:r>
+        <w:t>Алгоритъм на работа</w:t>
+      </w:r>
       <w:bookmarkEnd w:id="24"/>
-    </w:p>
-    <w:p>
-      <w:pPr>
-        <w:rPr>
-          <w:lang w:val="en-US"/>
-        </w:rPr>
-      </w:pPr>
-    </w:p>
-    <w:p>
-      <w:pPr>
-        <w:pStyle w:val="Heading1"/>
-      </w:pPr>
-      <w:bookmarkStart w:id="25" w:name="_Toc153829745"/>
-      <w:bookmarkStart w:id="26" w:name="_Toc163230369"/>
-      <w:r>
-        <w:t>Алгоритъм на работа</w:t>
-      </w:r>
       <w:bookmarkEnd w:id="25"/>
-      <w:bookmarkEnd w:id="26"/>
     </w:p>
     <w:p>
       <w:pPr>
@@ -12427,35 +12391,35 @@
           <w:lang w:val="en-US"/>
         </w:rPr>
       </w:pPr>
-      <w:bookmarkStart w:id="27" w:name="_Toc153829746"/>
-      <w:bookmarkStart w:id="28" w:name="_Toc163230370"/>
+      <w:bookmarkStart w:id="26" w:name="_Toc153829746"/>
+      <w:bookmarkStart w:id="27" w:name="_Toc163230370"/>
       <w:r>
         <w:t>Резултати</w:t>
       </w:r>
+      <w:bookmarkEnd w:id="26"/>
       <w:bookmarkEnd w:id="27"/>
+    </w:p>
+    <w:p>
+      <w:pPr>
+        <w:rPr>
+          <w:lang w:val="en-US"/>
+        </w:rPr>
+      </w:pPr>
+    </w:p>
+    <w:p>
+      <w:pPr>
+        <w:pStyle w:val="Heading1"/>
+        <w:rPr>
+          <w:lang w:val="en-US"/>
+        </w:rPr>
+      </w:pPr>
+      <w:bookmarkStart w:id="28" w:name="_Toc153829747"/>
+      <w:bookmarkStart w:id="29" w:name="_Toc163230371"/>
+      <w:r>
+        <w:t>Заключение</w:t>
+      </w:r>
       <w:bookmarkEnd w:id="28"/>
-    </w:p>
-    <w:p>
-      <w:pPr>
-        <w:rPr>
-          <w:lang w:val="en-US"/>
-        </w:rPr>
-      </w:pPr>
-    </w:p>
-    <w:p>
-      <w:pPr>
-        <w:pStyle w:val="Heading1"/>
-        <w:rPr>
-          <w:lang w:val="en-US"/>
-        </w:rPr>
-      </w:pPr>
-      <w:bookmarkStart w:id="29" w:name="_Toc153829747"/>
-      <w:bookmarkStart w:id="30" w:name="_Toc163230371"/>
-      <w:r>
-        <w:t>Заключение</w:t>
-      </w:r>
       <w:bookmarkEnd w:id="29"/>
-      <w:bookmarkEnd w:id="30"/>
     </w:p>
     <w:p>
       <w:pPr>
@@ -12474,7 +12438,7 @@
           <w:lang w:val="bg-BG"/>
         </w:rPr>
       </w:pPr>
-      <w:bookmarkStart w:id="31" w:name="_Toc153829748"/>
+      <w:bookmarkStart w:id="30" w:name="_Toc153829748"/>
       <w:r>
         <w:br w:type="page"/>
       </w:r>
@@ -12483,13 +12447,13 @@
       <w:pPr>
         <w:pStyle w:val="Heading1"/>
       </w:pPr>
-      <w:bookmarkStart w:id="32" w:name="_Toc163230372"/>
+      <w:bookmarkStart w:id="31" w:name="_Toc163230372"/>
       <w:r>
         <w:lastRenderedPageBreak/>
         <w:t>Използвана литература</w:t>
       </w:r>
+      <w:bookmarkEnd w:id="30"/>
       <w:bookmarkEnd w:id="31"/>
-      <w:bookmarkEnd w:id="32"/>
     </w:p>
     <w:p>
       <w:pPr>
@@ -12568,13 +12532,113 @@
         <w:t xml:space="preserve"> </w:t>
       </w:r>
       <w:hyperlink r:id="rId20" w:history="1">
+        <w:proofErr w:type="spellStart"/>
         <w:r>
           <w:rPr>
             <w:rStyle w:val="Hyperlink"/>
             <w:color w:val="auto"/>
             <w:lang w:val="bg-BG"/>
           </w:rPr>
-          <w:t xml:space="preserve">Comparing Contact and Non-Contact Temperature Sensors – </w:t>
+          <w:t>Comparing</w:t>
+        </w:r>
+        <w:proofErr w:type="spellEnd"/>
+        <w:r>
+          <w:rPr>
+            <w:rStyle w:val="Hyperlink"/>
+            <w:color w:val="auto"/>
+            <w:lang w:val="bg-BG"/>
+          </w:rPr>
+          <w:t xml:space="preserve"> </w:t>
+        </w:r>
+        <w:proofErr w:type="spellStart"/>
+        <w:r>
+          <w:rPr>
+            <w:rStyle w:val="Hyperlink"/>
+            <w:color w:val="auto"/>
+            <w:lang w:val="bg-BG"/>
+          </w:rPr>
+          <w:t>Contact</w:t>
+        </w:r>
+        <w:proofErr w:type="spellEnd"/>
+        <w:r>
+          <w:rPr>
+            <w:rStyle w:val="Hyperlink"/>
+            <w:color w:val="auto"/>
+            <w:lang w:val="bg-BG"/>
+          </w:rPr>
+          <w:t xml:space="preserve"> </w:t>
+        </w:r>
+        <w:proofErr w:type="spellStart"/>
+        <w:r>
+          <w:rPr>
+            <w:rStyle w:val="Hyperlink"/>
+            <w:color w:val="auto"/>
+            <w:lang w:val="bg-BG"/>
+          </w:rPr>
+          <w:t>and</w:t>
+        </w:r>
+        <w:proofErr w:type="spellEnd"/>
+        <w:r>
+          <w:rPr>
+            <w:rStyle w:val="Hyperlink"/>
+            <w:color w:val="auto"/>
+            <w:lang w:val="bg-BG"/>
+          </w:rPr>
+          <w:t xml:space="preserve"> </w:t>
+        </w:r>
+        <w:proofErr w:type="spellStart"/>
+        <w:r>
+          <w:rPr>
+            <w:rStyle w:val="Hyperlink"/>
+            <w:color w:val="auto"/>
+            <w:lang w:val="bg-BG"/>
+          </w:rPr>
+          <w:t>Non-Contact</w:t>
+        </w:r>
+        <w:proofErr w:type="spellEnd"/>
+        <w:r>
+          <w:rPr>
+            <w:rStyle w:val="Hyperlink"/>
+            <w:color w:val="auto"/>
+            <w:lang w:val="bg-BG"/>
+          </w:rPr>
+          <w:t xml:space="preserve"> </w:t>
+        </w:r>
+        <w:proofErr w:type="spellStart"/>
+        <w:r>
+          <w:rPr>
+            <w:rStyle w:val="Hyperlink"/>
+            <w:color w:val="auto"/>
+            <w:lang w:val="bg-BG"/>
+          </w:rPr>
+          <w:t>Temperature</w:t>
+        </w:r>
+        <w:proofErr w:type="spellEnd"/>
+        <w:r>
+          <w:rPr>
+            <w:rStyle w:val="Hyperlink"/>
+            <w:color w:val="auto"/>
+            <w:lang w:val="bg-BG"/>
+          </w:rPr>
+          <w:t xml:space="preserve"> </w:t>
+        </w:r>
+        <w:proofErr w:type="spellStart"/>
+        <w:r>
+          <w:rPr>
+            <w:rStyle w:val="Hyperlink"/>
+            <w:color w:val="auto"/>
+            <w:lang w:val="bg-BG"/>
+          </w:rPr>
+          <w:t>Sensors</w:t>
+        </w:r>
+        <w:proofErr w:type="spellEnd"/>
+        <w:r>
+          <w:rPr>
+            <w:rStyle w:val="Hyperlink"/>
+            <w:color w:val="auto"/>
+            <w:lang w:val="bg-BG"/>
+          </w:rPr>
+          <w:t xml:space="preserve"> – </w:t>
         </w:r>
         <w:r>
           <w:rPr>
@@ -12612,7 +12676,25 @@
             <w:color w:val="auto"/>
             <w:lang w:val="en-US"/>
           </w:rPr>
-          <w:t>Comparing Contact and Non-Contact Temperature Sensors – AZo Sensors</w:t>
+          <w:t xml:space="preserve">Comparing Contact and Non-Contact Temperature Sensors – </w:t>
+        </w:r>
+        <w:proofErr w:type="spellStart"/>
+        <w:r>
+          <w:rPr>
+            <w:rStyle w:val="Hyperlink"/>
+            <w:color w:val="auto"/>
+            <w:lang w:val="en-US"/>
+          </w:rPr>
+          <w:t>AZo</w:t>
+        </w:r>
+        <w:proofErr w:type="spellEnd"/>
+        <w:r>
+          <w:rPr>
+            <w:rStyle w:val="Hyperlink"/>
+            <w:color w:val="auto"/>
+            <w:lang w:val="en-US"/>
+          </w:rPr>
+          <w:t xml:space="preserve"> Sensors</w:t>
         </w:r>
       </w:hyperlink>
     </w:p>
@@ -12636,14 +12718,52 @@
         <w:t xml:space="preserve"> </w:t>
       </w:r>
       <w:hyperlink r:id="rId22" w:history="1">
+        <w:proofErr w:type="spellStart"/>
         <w:r>
           <w:rPr>
             <w:rStyle w:val="Hyperlink"/>
             <w:color w:val="auto"/>
             <w:lang w:val="bg-BG"/>
           </w:rPr>
-          <w:t>Fiber-Optic Temperature Measurement</w:t>
+          <w:t>Fiber-Optic</w:t>
         </w:r>
+        <w:proofErr w:type="spellEnd"/>
+        <w:r>
+          <w:rPr>
+            <w:rStyle w:val="Hyperlink"/>
+            <w:color w:val="auto"/>
+            <w:lang w:val="bg-BG"/>
+          </w:rPr>
+          <w:t xml:space="preserve"> </w:t>
+        </w:r>
+        <w:proofErr w:type="spellStart"/>
+        <w:r>
+          <w:rPr>
+            <w:rStyle w:val="Hyperlink"/>
+            <w:color w:val="auto"/>
+            <w:lang w:val="bg-BG"/>
+          </w:rPr>
+          <w:t>Temperature</w:t>
+        </w:r>
+        <w:proofErr w:type="spellEnd"/>
+        <w:r>
+          <w:rPr>
+            <w:rStyle w:val="Hyperlink"/>
+            <w:color w:val="auto"/>
+            <w:lang w:val="bg-BG"/>
+          </w:rPr>
+          <w:t xml:space="preserve"> </w:t>
+        </w:r>
+        <w:proofErr w:type="spellStart"/>
+        <w:r>
+          <w:rPr>
+            <w:rStyle w:val="Hyperlink"/>
+            <w:color w:val="auto"/>
+            <w:lang w:val="bg-BG"/>
+          </w:rPr>
+          <w:t>Measurement</w:t>
+        </w:r>
+        <w:proofErr w:type="spellEnd"/>
         <w:r>
           <w:rPr>
             <w:rStyle w:val="Hyperlink"/>
@@ -12674,13 +12794,59 @@
         <w:t xml:space="preserve"> </w:t>
       </w:r>
       <w:hyperlink r:id="rId23" w:history="1">
+        <w:proofErr w:type="spellStart"/>
         <w:r>
           <w:rPr>
             <w:rStyle w:val="Hyperlink"/>
             <w:color w:val="auto"/>
             <w:lang w:val="bg-BG"/>
           </w:rPr>
-          <w:t xml:space="preserve">Temperature sensing fundamentals – </w:t>
+          <w:t>Temperature</w:t>
+        </w:r>
+        <w:proofErr w:type="spellEnd"/>
+        <w:r>
+          <w:rPr>
+            <w:rStyle w:val="Hyperlink"/>
+            <w:color w:val="auto"/>
+            <w:lang w:val="bg-BG"/>
+          </w:rPr>
+          <w:t xml:space="preserve"> </w:t>
+        </w:r>
+        <w:proofErr w:type="spellStart"/>
+        <w:r>
+          <w:rPr>
+            <w:rStyle w:val="Hyperlink"/>
+            <w:color w:val="auto"/>
+            <w:lang w:val="bg-BG"/>
+          </w:rPr>
+          <w:t>sensing</w:t>
+        </w:r>
+        <w:proofErr w:type="spellEnd"/>
+        <w:r>
+          <w:rPr>
+            <w:rStyle w:val="Hyperlink"/>
+            <w:color w:val="auto"/>
+            <w:lang w:val="bg-BG"/>
+          </w:rPr>
+          <w:t xml:space="preserve"> </w:t>
+        </w:r>
+        <w:proofErr w:type="spellStart"/>
+        <w:r>
+          <w:rPr>
+            <w:rStyle w:val="Hyperlink"/>
+            <w:color w:val="auto"/>
+            <w:lang w:val="bg-BG"/>
+          </w:rPr>
+          <w:t>fundamentals</w:t>
+        </w:r>
+        <w:proofErr w:type="spellEnd"/>
+        <w:r>
+          <w:rPr>
+            <w:rStyle w:val="Hyperlink"/>
+            <w:color w:val="auto"/>
+            <w:lang w:val="bg-BG"/>
+          </w:rPr>
+          <w:t xml:space="preserve"> – </w:t>
         </w:r>
         <w:r>
           <w:rPr>
@@ -12712,13 +12878,77 @@
         <w:t xml:space="preserve"> </w:t>
       </w:r>
       <w:hyperlink r:id="rId24" w:history="1">
+        <w:proofErr w:type="spellStart"/>
         <w:r>
           <w:rPr>
             <w:rStyle w:val="Hyperlink"/>
             <w:color w:val="auto"/>
             <w:lang w:val="bg-BG"/>
           </w:rPr>
-          <w:t xml:space="preserve">Temperature Sensor Comparison Guide – </w:t>
+          <w:t>Temperature</w:t>
+        </w:r>
+        <w:proofErr w:type="spellEnd"/>
+        <w:r>
+          <w:rPr>
+            <w:rStyle w:val="Hyperlink"/>
+            <w:color w:val="auto"/>
+            <w:lang w:val="bg-BG"/>
+          </w:rPr>
+          <w:t xml:space="preserve"> </w:t>
+        </w:r>
+        <w:proofErr w:type="spellStart"/>
+        <w:r>
+          <w:rPr>
+            <w:rStyle w:val="Hyperlink"/>
+            <w:color w:val="auto"/>
+            <w:lang w:val="bg-BG"/>
+          </w:rPr>
+          <w:t>Sensor</w:t>
+        </w:r>
+        <w:proofErr w:type="spellEnd"/>
+        <w:r>
+          <w:rPr>
+            <w:rStyle w:val="Hyperlink"/>
+            <w:color w:val="auto"/>
+            <w:lang w:val="bg-BG"/>
+          </w:rPr>
+          <w:t xml:space="preserve"> </w:t>
+        </w:r>
+        <w:proofErr w:type="spellStart"/>
+        <w:r>
+          <w:rPr>
+            <w:rStyle w:val="Hyperlink"/>
+            <w:color w:val="auto"/>
+            <w:lang w:val="bg-BG"/>
+          </w:rPr>
+          <w:t>Comparison</w:t>
+        </w:r>
+        <w:proofErr w:type="spellEnd"/>
+        <w:r>
+          <w:rPr>
+            <w:rStyle w:val="Hyperlink"/>
+            <w:color w:val="auto"/>
+            <w:lang w:val="bg-BG"/>
+          </w:rPr>
+          <w:t xml:space="preserve"> </w:t>
+        </w:r>
+        <w:proofErr w:type="spellStart"/>
+        <w:r>
+          <w:rPr>
+            <w:rStyle w:val="Hyperlink"/>
+            <w:color w:val="auto"/>
+            <w:lang w:val="bg-BG"/>
+          </w:rPr>
+          <w:t>Guide</w:t>
+        </w:r>
+        <w:proofErr w:type="spellEnd"/>
+        <w:r>
+          <w:rPr>
+            <w:rStyle w:val="Hyperlink"/>
+            <w:color w:val="auto"/>
+            <w:lang w:val="bg-BG"/>
+          </w:rPr>
+          <w:t xml:space="preserve"> – </w:t>
         </w:r>
         <w:r>
           <w:rPr>
@@ -12756,8 +12986,18 @@
             <w:color w:val="auto"/>
             <w:lang w:val="en-US"/>
           </w:rPr>
-          <w:t>Types of Temperature Sensors - DigiKey</w:t>
+          <w:t xml:space="preserve">Types of Temperature Sensors - </w:t>
         </w:r>
+        <w:proofErr w:type="spellStart"/>
+        <w:r>
+          <w:rPr>
+            <w:rStyle w:val="Hyperlink"/>
+            <w:color w:val="auto"/>
+            <w:lang w:val="en-US"/>
+          </w:rPr>
+          <w:t>DigiKey</w:t>
+        </w:r>
+        <w:proofErr w:type="spellEnd"/>
       </w:hyperlink>
     </w:p>
     <w:p>
@@ -13141,7 +13381,7 @@
       <w:footerReference w:type="default" r:id="rId31"/>
       <w:pgSz w:w="11909" w:h="16834"/>
       <w:pgMar w:top="1418" w:right="1134" w:bottom="1418" w:left="1701" w:header="720" w:footer="720" w:gutter="0"/>
-      <w:pgNumType w:start="1"/>
+      <w:pgNumType w:start="2"/>
       <w:cols w:space="720"/>
       <w:titlePg/>
       <w:docGrid w:linePitch="381"/>
@@ -13209,7 +13449,7 @@
           <w:rPr>
             <w:noProof/>
           </w:rPr>
-          <w:t>22</w:t>
+          <w:t>21</w:t>
         </w:r>
         <w:r>
           <w:rPr>
@@ -15329,76 +15569,76 @@
       </w:rPr>
     </w:lvl>
   </w:abstractNum>
-  <w:num w:numId="1" w16cid:durableId="1917670713">
+  <w:num w:numId="1" w16cid:durableId="1780031473">
     <w:abstractNumId w:val="11"/>
   </w:num>
-  <w:num w:numId="2" w16cid:durableId="733702767">
+  <w:num w:numId="2" w16cid:durableId="9991749">
     <w:abstractNumId w:val="12"/>
   </w:num>
-  <w:num w:numId="3" w16cid:durableId="771516932">
+  <w:num w:numId="3" w16cid:durableId="885795797">
     <w:abstractNumId w:val="14"/>
   </w:num>
-  <w:num w:numId="4" w16cid:durableId="503012906">
+  <w:num w:numId="4" w16cid:durableId="1608390290">
     <w:abstractNumId w:val="5"/>
   </w:num>
-  <w:num w:numId="5" w16cid:durableId="1895122411">
+  <w:num w:numId="5" w16cid:durableId="1534921763">
     <w:abstractNumId w:val="9"/>
   </w:num>
-  <w:num w:numId="6" w16cid:durableId="1545633652">
+  <w:num w:numId="6" w16cid:durableId="204952799">
     <w:abstractNumId w:val="15"/>
   </w:num>
-  <w:num w:numId="7" w16cid:durableId="1314136536">
+  <w:num w:numId="7" w16cid:durableId="2052343995">
     <w:abstractNumId w:val="13"/>
   </w:num>
-  <w:num w:numId="8" w16cid:durableId="1823036322">
+  <w:num w:numId="8" w16cid:durableId="353072121">
     <w:abstractNumId w:val="7"/>
   </w:num>
-  <w:num w:numId="9" w16cid:durableId="1370108937">
+  <w:num w:numId="9" w16cid:durableId="400833407">
     <w:abstractNumId w:val="6"/>
   </w:num>
-  <w:num w:numId="10" w16cid:durableId="1653097914">
+  <w:num w:numId="10" w16cid:durableId="2024550559">
     <w:abstractNumId w:val="10"/>
   </w:num>
-  <w:num w:numId="11" w16cid:durableId="987443686">
+  <w:num w:numId="11" w16cid:durableId="99688698">
     <w:abstractNumId w:val="17"/>
   </w:num>
-  <w:num w:numId="12" w16cid:durableId="1451971362">
+  <w:num w:numId="12" w16cid:durableId="565918455">
     <w:abstractNumId w:val="12"/>
     <w:lvlOverride w:ilvl="0">
       <w:startOverride w:val="1"/>
     </w:lvlOverride>
   </w:num>
-  <w:num w:numId="13" w16cid:durableId="1749571713">
+  <w:num w:numId="13" w16cid:durableId="427386459">
     <w:abstractNumId w:val="12"/>
     <w:lvlOverride w:ilvl="0">
       <w:startOverride w:val="1"/>
     </w:lvlOverride>
   </w:num>
-  <w:num w:numId="14" w16cid:durableId="99495247">
+  <w:num w:numId="14" w16cid:durableId="56127758">
     <w:abstractNumId w:val="19"/>
   </w:num>
-  <w:num w:numId="15" w16cid:durableId="2078434505">
+  <w:num w:numId="15" w16cid:durableId="1859780615">
     <w:abstractNumId w:val="16"/>
   </w:num>
-  <w:num w:numId="16" w16cid:durableId="1844392985">
+  <w:num w:numId="16" w16cid:durableId="1242374656">
     <w:abstractNumId w:val="4"/>
   </w:num>
-  <w:num w:numId="17" w16cid:durableId="1621718896">
+  <w:num w:numId="17" w16cid:durableId="1715306075">
     <w:abstractNumId w:val="0"/>
   </w:num>
-  <w:num w:numId="18" w16cid:durableId="1377120372">
+  <w:num w:numId="18" w16cid:durableId="1305812972">
     <w:abstractNumId w:val="8"/>
   </w:num>
-  <w:num w:numId="19" w16cid:durableId="755128530">
+  <w:num w:numId="19" w16cid:durableId="1276670312">
     <w:abstractNumId w:val="2"/>
   </w:num>
-  <w:num w:numId="20" w16cid:durableId="1319336624">
+  <w:num w:numId="20" w16cid:durableId="1037852411">
     <w:abstractNumId w:val="3"/>
   </w:num>
-  <w:num w:numId="21" w16cid:durableId="1243371395">
+  <w:num w:numId="21" w16cid:durableId="986979415">
     <w:abstractNumId w:val="1"/>
   </w:num>
-  <w:num w:numId="22" w16cid:durableId="72702576">
+  <w:num w:numId="22" w16cid:durableId="1667972727">
     <w:abstractNumId w:val="18"/>
   </w:num>
 </w:numbering>
@@ -16581,7 +16821,7 @@
 </file>
 
 <file path=customXml/itemProps1.xml><?xml version="1.0" encoding="utf-8"?>
-<ds:datastoreItem xmlns:ds="http://schemas.openxmlformats.org/officeDocument/2006/customXml" ds:itemID="{0AB3FE73-E0F1-406E-867B-9B1D34D0C4F7}">
+<ds:datastoreItem xmlns:ds="http://schemas.openxmlformats.org/officeDocument/2006/customXml" ds:itemID="{A5D46D8B-D0C2-4CDE-8957-048209DCB986}">
   <ds:schemaRefs>
     <ds:schemaRef ds:uri="http://schemas.openxmlformats.org/officeDocument/2006/bibliography"/>
   </ds:schemaRefs>

</xml_diff>

<commit_message>
Made an alternate version of the schematic for use in the documentation, wrote the Block scheme chapter
</commit_message>
<xml_diff>
--- a/Documentation/DR_Iliyan_Antov_101220020.docx
+++ b/Documentation/DR_Iliyan_Antov_101220020.docx
@@ -825,7 +825,21 @@
                 <w:rStyle w:val="Hyperlink"/>
                 <w:noProof/>
               </w:rPr>
-              <w:t>Литературно проучване</w:t>
+              <w:t>Литерат</w:t>
+            </w:r>
+            <w:r>
+              <w:rPr>
+                <w:rStyle w:val="Hyperlink"/>
+                <w:noProof/>
+              </w:rPr>
+              <w:t>у</w:t>
+            </w:r>
+            <w:r>
+              <w:rPr>
+                <w:rStyle w:val="Hyperlink"/>
+                <w:noProof/>
+              </w:rPr>
+              <w:t>рно проучване</w:t>
             </w:r>
             <w:r>
               <w:rPr>
@@ -12333,100 +12347,640 @@
     </w:p>
     <w:p>
       <w:pPr>
-        <w:rPr>
-          <w:lang w:val="en-US"/>
-        </w:rPr>
-      </w:pPr>
-    </w:p>
-    <w:p>
-      <w:pPr>
-        <w:pStyle w:val="Heading1"/>
-        <w:rPr>
-          <w:lang w:val="en-US"/>
+        <w:spacing w:line="360" w:lineRule="auto"/>
+        <w:ind w:firstLine="720"/>
+        <w:jc w:val="both"/>
+        <w:rPr>
+          <w:lang w:val="bg-BG"/>
+        </w:rPr>
+      </w:pPr>
+      <w:r>
+        <w:rPr>
+          <w:lang w:val="bg-BG"/>
+        </w:rPr>
+        <w:t xml:space="preserve">На фиг. </w:t>
+      </w:r>
+      <w:r>
+        <w:rPr>
+          <w:lang w:val="en-US"/>
+        </w:rPr>
+        <w:t>4.1</w:t>
+      </w:r>
+      <w:r>
+        <w:rPr>
+          <w:lang w:val="bg-BG"/>
+        </w:rPr>
+        <w:t xml:space="preserve">. </w:t>
+      </w:r>
+      <w:r>
+        <w:rPr>
+          <w:lang w:val="bg-BG"/>
+        </w:rPr>
+        <w:t>е показана блоковата схема на проектираното устройство. Представени са шестте основни съставни блока на устройството, както и връзките между тях. С цел по-добра прегледност, връзките от блок „Захранване“ към всички останали блокове са изпуснати.</w:t>
+      </w:r>
+      <w:r>
+        <w:rPr>
+          <w:lang w:val="en-US"/>
+        </w:rPr>
+        <w:t xml:space="preserve"> </w:t>
+      </w:r>
+      <w:r>
+        <w:rPr>
+          <w:lang w:val="bg-BG"/>
+        </w:rPr>
+        <w:t>Блоковете „Филтрация“ и „Съгласуване“ се повтарят 4 пъти – по веднъж за всеки канал.</w:t>
+      </w:r>
+    </w:p>
+    <w:p>
+      <w:pPr>
+        <w:jc w:val="center"/>
+        <w:rPr>
+          <w:lang w:val="bg-BG"/>
+        </w:rPr>
+      </w:pPr>
+      <w:r>
+        <w:rPr>
+          <w:noProof/>
+          <w:lang w:val="bg-BG"/>
+        </w:rPr>
+        <w:drawing>
+          <wp:inline distT="0" distB="0" distL="0" distR="0" wp14:anchorId="2CD0B760" wp14:editId="11D96B0B">
+            <wp:extent cx="5761839" cy="2351405"/>
+            <wp:effectExtent l="0" t="0" r="0" b="0"/>
+            <wp:docPr id="700930959" name="Picture 5"/>
+            <wp:cNvGraphicFramePr>
+              <a:graphicFrameLocks xmlns:a="http://schemas.openxmlformats.org/drawingml/2006/main" noChangeAspect="1"/>
+            </wp:cNvGraphicFramePr>
+            <a:graphic xmlns:a="http://schemas.openxmlformats.org/drawingml/2006/main">
+              <a:graphicData uri="http://schemas.openxmlformats.org/drawingml/2006/picture">
+                <pic:pic xmlns:pic="http://schemas.openxmlformats.org/drawingml/2006/picture">
+                  <pic:nvPicPr>
+                    <pic:cNvPr id="700930959" name="Picture 5"/>
+                    <pic:cNvPicPr/>
+                  </pic:nvPicPr>
+                  <pic:blipFill>
+                    <a:blip r:embed="rId18" cstate="print">
+                      <a:extLst>
+                        <a:ext uri="{28A0092B-C50C-407E-A947-70E740481C1C}">
+                          <a14:useLocalDpi xmlns:a14="http://schemas.microsoft.com/office/drawing/2010/main" val="0"/>
+                        </a:ext>
+                      </a:extLst>
+                    </a:blip>
+                    <a:stretch>
+                      <a:fillRect/>
+                    </a:stretch>
+                  </pic:blipFill>
+                  <pic:spPr>
+                    <a:xfrm>
+                      <a:off x="0" y="0"/>
+                      <a:ext cx="5761839" cy="2351405"/>
+                    </a:xfrm>
+                    <a:prstGeom prst="rect">
+                      <a:avLst/>
+                    </a:prstGeom>
+                  </pic:spPr>
+                </pic:pic>
+              </a:graphicData>
+            </a:graphic>
+          </wp:inline>
+        </w:drawing>
+      </w:r>
+    </w:p>
+    <w:p>
+      <w:pPr>
+        <w:jc w:val="center"/>
+        <w:rPr>
+          <w:lang w:val="bg-BG"/>
+        </w:rPr>
+      </w:pPr>
+      <w:r>
+        <w:rPr>
+          <w:b/>
+          <w:lang w:val="bg-BG"/>
+        </w:rPr>
+        <w:t xml:space="preserve">Фиг. </w:t>
+      </w:r>
+      <w:r>
+        <w:rPr>
+          <w:b/>
+          <w:lang w:val="bg-BG"/>
+        </w:rPr>
+        <w:t>4.1</w:t>
+      </w:r>
+      <w:r>
+        <w:rPr>
+          <w:b/>
+          <w:lang w:val="bg-BG"/>
+        </w:rPr>
+        <w:t>.</w:t>
+      </w:r>
+      <w:r>
+        <w:rPr>
+          <w:lang w:val="bg-BG"/>
+        </w:rPr>
+        <w:t xml:space="preserve"> </w:t>
+      </w:r>
+      <w:r>
+        <w:rPr>
+          <w:lang w:val="bg-BG"/>
+        </w:rPr>
+        <w:t>Блокова схема на устройството</w:t>
+      </w:r>
+    </w:p>
+    <w:p>
+      <w:pPr>
+        <w:rPr>
+          <w:lang w:val="bg-BG"/>
+        </w:rPr>
+      </w:pPr>
+    </w:p>
+    <w:p>
+      <w:pPr>
+        <w:spacing w:line="360" w:lineRule="auto"/>
+        <w:ind w:firstLine="720"/>
+        <w:jc w:val="both"/>
+        <w:rPr>
+          <w:lang w:val="bg-BG"/>
+        </w:rPr>
+      </w:pPr>
+      <w:r>
+        <w:t xml:space="preserve">Предназначението на всеки от блоковете е както следва: </w:t>
+      </w:r>
+    </w:p>
+    <w:p>
+      <w:pPr>
+        <w:pStyle w:val="ListParagraph"/>
+        <w:numPr>
+          <w:ilvl w:val="0"/>
+          <w:numId w:val="23"/>
+        </w:numPr>
+        <w:spacing w:line="360" w:lineRule="auto"/>
+        <w:jc w:val="both"/>
+        <w:rPr>
+          <w:lang w:val="bg-BG"/>
+        </w:rPr>
+      </w:pPr>
+      <w:r>
+        <w:rPr>
+          <w:b/>
+          <w:bCs/>
+        </w:rPr>
+        <w:t>Блок „</w:t>
+      </w:r>
+      <w:r>
+        <w:rPr>
+          <w:b/>
+          <w:bCs/>
+          <w:lang w:val="bg-BG"/>
+        </w:rPr>
+        <w:t>Филтрация</w:t>
+      </w:r>
+      <w:r>
+        <w:rPr>
+          <w:b/>
+          <w:bCs/>
+        </w:rPr>
+        <w:t>“</w:t>
+      </w:r>
+      <w:r>
+        <w:t xml:space="preserve"> – </w:t>
+      </w:r>
+      <w:r>
+        <w:rPr>
+          <w:lang w:val="bg-BG"/>
+        </w:rPr>
+        <w:t>отстранява всякакъв вид шумове в генерирания от термодвойката сигнал – включително случайни външни шумове от ефира</w:t>
+      </w:r>
+      <w:r>
+        <w:rPr>
+          <w:lang w:val="bg-BG"/>
+        </w:rPr>
+        <w:t xml:space="preserve"> </w:t>
+      </w:r>
+      <w:r>
+        <w:rPr>
+          <w:lang w:val="bg-BG"/>
+        </w:rPr>
+        <w:t>със сравнително ниска амплитуда</w:t>
+      </w:r>
+      <w:r>
+        <w:rPr>
+          <w:lang w:val="bg-BG"/>
+        </w:rPr>
+        <w:t xml:space="preserve">, както и породения от загряващия </w:t>
+      </w:r>
+      <w:r>
+        <w:rPr>
+          <w:lang w:val="en-US"/>
+        </w:rPr>
+        <w:t xml:space="preserve">RF </w:t>
+      </w:r>
+      <w:r>
+        <w:rPr>
+          <w:lang w:val="bg-BG"/>
+        </w:rPr>
+        <w:t xml:space="preserve">ток шум </w:t>
+      </w:r>
+      <w:r>
+        <w:rPr>
+          <w:lang w:val="bg-BG"/>
+        </w:rPr>
+        <w:t xml:space="preserve">с висока амплитуда </w:t>
+      </w:r>
+      <w:r>
+        <w:rPr>
+          <w:lang w:val="bg-BG"/>
+        </w:rPr>
+        <w:t>и</w:t>
+      </w:r>
+      <w:r>
+        <w:rPr>
+          <w:lang w:val="bg-BG"/>
+        </w:rPr>
+        <w:t xml:space="preserve"> честота 1</w:t>
+      </w:r>
+      <w:r>
+        <w:rPr>
+          <w:lang w:val="bg-BG"/>
+        </w:rPr>
+        <w:t xml:space="preserve"> </w:t>
+      </w:r>
+      <w:r>
+        <w:rPr>
+          <w:lang w:val="en-US"/>
+        </w:rPr>
+        <w:t>MH</w:t>
+      </w:r>
+      <w:r>
+        <w:rPr>
+          <w:lang w:val="en-US"/>
+        </w:rPr>
+        <w:t>z</w:t>
+      </w:r>
+      <w:r>
+        <w:rPr>
+          <w:lang w:val="bg-BG"/>
+        </w:rPr>
+        <w:t>;</w:t>
+      </w:r>
+    </w:p>
+    <w:p>
+      <w:pPr>
+        <w:pStyle w:val="ListParagraph"/>
+        <w:numPr>
+          <w:ilvl w:val="0"/>
+          <w:numId w:val="23"/>
+        </w:numPr>
+        <w:spacing w:line="360" w:lineRule="auto"/>
+        <w:jc w:val="both"/>
+        <w:rPr>
+          <w:lang w:val="bg-BG"/>
+        </w:rPr>
+      </w:pPr>
+      <w:r>
+        <w:rPr>
+          <w:b/>
+          <w:bCs/>
+          <w:lang w:val="bg-BG"/>
+        </w:rPr>
+        <w:t xml:space="preserve">Блок „Съгласуване“ </w:t>
+      </w:r>
+      <w:r>
+        <w:rPr>
+          <w:lang w:val="bg-BG"/>
+        </w:rPr>
+        <w:t>– усилва и отмества сигнала от термодвойката по такъв начин, че да може да се регистрира коректно и с максимална точност от аналогово-цифровия преобразувател (АЦП), който е част от блок „Микроконтролер“</w:t>
+      </w:r>
+      <w:r>
+        <w:rPr>
+          <w:lang w:val="bg-BG"/>
+        </w:rPr>
+        <w:t>. Отместването на сигнала е съобразено с измерената</w:t>
+      </w:r>
+      <w:r>
+        <w:rPr>
+          <w:lang w:val="bg-BG"/>
+        </w:rPr>
+        <w:t xml:space="preserve"> от </w:t>
+      </w:r>
+      <w:r>
+        <w:rPr>
+          <w:lang w:val="bg-BG"/>
+        </w:rPr>
+        <w:t>блок „</w:t>
+      </w:r>
+      <w:r>
+        <w:rPr>
+          <w:lang w:val="bg-BG"/>
+        </w:rPr>
+        <w:t>Температурен сензор за компенсация</w:t>
+      </w:r>
+      <w:r>
+        <w:rPr>
+          <w:lang w:val="bg-BG"/>
+        </w:rPr>
+        <w:t>“</w:t>
+      </w:r>
+      <w:r>
+        <w:rPr>
+          <w:lang w:val="bg-BG"/>
+        </w:rPr>
+        <w:t xml:space="preserve"> </w:t>
+      </w:r>
+      <w:r>
+        <w:rPr>
+          <w:lang w:val="bg-BG"/>
+        </w:rPr>
+        <w:t>температура</w:t>
+      </w:r>
+      <w:r>
+        <w:rPr>
+          <w:lang w:val="bg-BG"/>
+        </w:rPr>
+        <w:t>;</w:t>
+      </w:r>
+    </w:p>
+    <w:p>
+      <w:pPr>
+        <w:pStyle w:val="ListParagraph"/>
+        <w:numPr>
+          <w:ilvl w:val="0"/>
+          <w:numId w:val="23"/>
+        </w:numPr>
+        <w:spacing w:line="360" w:lineRule="auto"/>
+        <w:jc w:val="both"/>
+        <w:rPr>
+          <w:lang w:val="bg-BG"/>
+        </w:rPr>
+      </w:pPr>
+      <w:r>
+        <w:rPr>
+          <w:b/>
+          <w:bCs/>
+          <w:lang w:val="bg-BG"/>
+        </w:rPr>
+        <w:lastRenderedPageBreak/>
+        <w:t>Блок „</w:t>
+      </w:r>
+      <w:r>
+        <w:rPr>
+          <w:b/>
+          <w:bCs/>
+          <w:lang w:val="bg-BG"/>
+        </w:rPr>
+        <w:t>Температурен сензор за компенсация</w:t>
+      </w:r>
+      <w:r>
+        <w:rPr>
+          <w:b/>
+          <w:bCs/>
+          <w:lang w:val="bg-BG"/>
+        </w:rPr>
+        <w:t xml:space="preserve">“ </w:t>
+      </w:r>
+      <w:r>
+        <w:rPr>
+          <w:lang w:val="bg-BG"/>
+        </w:rPr>
+        <w:t xml:space="preserve">– измерва температурата в близост до </w:t>
+      </w:r>
+      <w:r>
+        <w:rPr>
+          <w:lang w:val="bg-BG"/>
+        </w:rPr>
+        <w:t xml:space="preserve">студените краища </w:t>
+      </w:r>
+      <w:r>
+        <w:rPr>
+          <w:lang w:val="bg-BG"/>
+        </w:rPr>
+        <w:t xml:space="preserve">на </w:t>
+      </w:r>
+      <w:r>
+        <w:rPr>
+          <w:lang w:val="bg-BG"/>
+        </w:rPr>
+        <w:t>четирите термодвойки и изпраща информацията към микроконтролера от блок „Микроконтролер“</w:t>
+      </w:r>
+      <w:r>
+        <w:rPr>
+          <w:lang w:val="bg-BG"/>
+        </w:rPr>
+        <w:t xml:space="preserve"> с цел извършване на компенсация на студения край за всяка от тях</w:t>
+      </w:r>
+      <w:r>
+        <w:rPr>
+          <w:lang w:val="bg-BG"/>
+        </w:rPr>
+        <w:t>;</w:t>
+      </w:r>
+    </w:p>
+    <w:p>
+      <w:pPr>
+        <w:pStyle w:val="ListParagraph"/>
+        <w:numPr>
+          <w:ilvl w:val="0"/>
+          <w:numId w:val="23"/>
+        </w:numPr>
+        <w:spacing w:line="360" w:lineRule="auto"/>
+        <w:jc w:val="both"/>
+        <w:rPr>
+          <w:lang w:val="bg-BG"/>
+        </w:rPr>
+      </w:pPr>
+      <w:r>
+        <w:rPr>
+          <w:b/>
+          <w:bCs/>
+          <w:lang w:val="bg-BG"/>
+        </w:rPr>
+        <w:t xml:space="preserve">Блок „Микроконтролер“ </w:t>
+      </w:r>
+      <w:r>
+        <w:rPr>
+          <w:lang w:val="bg-BG"/>
+        </w:rPr>
+        <w:t>–</w:t>
+      </w:r>
+      <w:r>
+        <w:rPr>
+          <w:lang w:val="bg-BG"/>
+        </w:rPr>
+        <w:t xml:space="preserve"> </w:t>
+      </w:r>
+      <w:r>
+        <w:rPr>
+          <w:lang w:val="bg-BG"/>
+        </w:rPr>
+        <w:t>регистрира</w:t>
+      </w:r>
+      <w:r>
+        <w:rPr>
+          <w:lang w:val="bg-BG"/>
+        </w:rPr>
+        <w:t xml:space="preserve"> измерената от блок „Температурен сензор за компенсация“ температура, и</w:t>
+      </w:r>
+      <w:r>
+        <w:rPr>
+          <w:lang w:val="bg-BG"/>
+        </w:rPr>
+        <w:t xml:space="preserve">зчислява и изработва сигнал за компенсация на студените краища на всяка от термодвойките (чрез </w:t>
+      </w:r>
+      <w:r>
+        <w:rPr>
+          <w:lang w:val="bg-BG"/>
+        </w:rPr>
+        <w:t>цифрово-аналогов преобразувател (ЦАП)</w:t>
+      </w:r>
+      <w:r>
+        <w:rPr>
+          <w:lang w:val="bg-BG"/>
+        </w:rPr>
+        <w:t xml:space="preserve">), регистрира измерената от всяка от термодвойките температура (чрез АЦП), </w:t>
+      </w:r>
+      <w:r>
+        <w:rPr>
+          <w:lang w:val="bg-BG"/>
+        </w:rPr>
+        <w:t xml:space="preserve">регулира параметрите на измерването и се грижи за неговото пускане и спиране, изпраща регистрираната информация към компютърно приложение и изработва подходяща индикация </w:t>
+      </w:r>
+      <w:r>
+        <w:rPr>
+          <w:lang w:val="bg-BG"/>
+        </w:rPr>
+        <w:t xml:space="preserve">(чрез светодиоди) </w:t>
+      </w:r>
+      <w:r>
+        <w:rPr>
+          <w:lang w:val="bg-BG"/>
+        </w:rPr>
+        <w:t xml:space="preserve">при различните работни режими; </w:t>
+      </w:r>
+    </w:p>
+    <w:p>
+      <w:pPr>
+        <w:pStyle w:val="ListParagraph"/>
+        <w:numPr>
+          <w:ilvl w:val="0"/>
+          <w:numId w:val="23"/>
+        </w:numPr>
+        <w:spacing w:line="360" w:lineRule="auto"/>
+        <w:jc w:val="both"/>
+        <w:rPr>
+          <w:lang w:val="bg-BG"/>
+        </w:rPr>
+      </w:pPr>
+      <w:r>
+        <w:rPr>
+          <w:b/>
+          <w:bCs/>
+          <w:lang w:val="bg-BG"/>
+        </w:rPr>
+        <w:t xml:space="preserve">Блок „Външни връзки“ </w:t>
+      </w:r>
+      <w:r>
+        <w:rPr>
+          <w:lang w:val="bg-BG"/>
+        </w:rPr>
+        <w:t>–</w:t>
+      </w:r>
+      <w:r>
+        <w:rPr>
+          <w:lang w:val="bg-BG"/>
+        </w:rPr>
+        <w:t xml:space="preserve"> включва интерфейси, предназначени за </w:t>
+      </w:r>
+      <w:r>
+        <w:rPr>
+          <w:lang w:val="bg-BG"/>
+        </w:rPr>
+        <w:t>връзка с други устройства</w:t>
+      </w:r>
+      <w:r>
+        <w:rPr>
+          <w:lang w:val="bg-BG"/>
+        </w:rPr>
+        <w:t xml:space="preserve"> – </w:t>
+      </w:r>
+      <w:r>
+        <w:rPr>
+          <w:lang w:val="en-US"/>
+        </w:rPr>
+        <w:t xml:space="preserve">USB </w:t>
+      </w:r>
+      <w:r>
+        <w:rPr>
+          <w:lang w:val="bg-BG"/>
+        </w:rPr>
+        <w:t xml:space="preserve">интерфейс, който блок „Микроконтролер“ използва за комуникация с компютърно приложение, както и сигнални входове, с които се стартира измерването (чрез бутон или </w:t>
+      </w:r>
+      <w:r>
+        <w:rPr>
+          <w:lang w:val="bg-BG"/>
+        </w:rPr>
+        <w:t xml:space="preserve">пусков </w:t>
+      </w:r>
+      <w:r>
+        <w:rPr>
+          <w:lang w:val="bg-BG"/>
+        </w:rPr>
+        <w:t>сигнал от друг микроконтролер);</w:t>
+      </w:r>
+      <w:r>
+        <w:rPr>
+          <w:lang w:val="bg-BG"/>
+        </w:rPr>
+        <w:t xml:space="preserve"> </w:t>
+      </w:r>
+    </w:p>
+    <w:p>
+      <w:pPr>
+        <w:pStyle w:val="ListParagraph"/>
+        <w:numPr>
+          <w:ilvl w:val="0"/>
+          <w:numId w:val="23"/>
+        </w:numPr>
+        <w:spacing w:line="360" w:lineRule="auto"/>
+        <w:jc w:val="both"/>
+        <w:rPr>
+          <w:lang w:val="bg-BG"/>
+        </w:rPr>
+      </w:pPr>
+      <w:r>
+        <w:rPr>
+          <w:b/>
+          <w:bCs/>
+          <w:lang w:val="bg-BG"/>
+        </w:rPr>
+        <w:t xml:space="preserve">Блок „Захранване“ </w:t>
+      </w:r>
+      <w:r>
+        <w:rPr>
+          <w:lang w:val="bg-BG"/>
+        </w:rPr>
+        <w:t xml:space="preserve">– </w:t>
+      </w:r>
+      <w:r>
+        <w:t xml:space="preserve">осигурява захранване на всички останали блокове и съдържа ключ за включване и изключване на </w:t>
+      </w:r>
+      <w:r>
+        <w:rPr>
+          <w:lang w:val="bg-BG"/>
+        </w:rPr>
+        <w:t>устройството</w:t>
+      </w:r>
+      <w:r>
+        <w:t>.</w:t>
+      </w:r>
+    </w:p>
+    <w:p>
+      <w:pPr>
+        <w:rPr>
+          <w:lang w:val="bg-BG"/>
         </w:rPr>
       </w:pPr>
       <w:bookmarkStart w:id="22" w:name="_Toc153829736"/>
       <w:bookmarkStart w:id="23" w:name="_Toc163230368"/>
-      <w:r>
-        <w:t>Принципна електрическа схема</w:t>
-      </w:r>
-      <w:bookmarkEnd w:id="22"/>
-      <w:bookmarkEnd w:id="23"/>
-    </w:p>
-    <w:p>
-      <w:pPr>
-        <w:rPr>
-          <w:lang w:val="en-US"/>
-        </w:rPr>
-      </w:pPr>
-    </w:p>
-    <w:p>
-      <w:pPr>
-        <w:pStyle w:val="Heading1"/>
-      </w:pPr>
-      <w:bookmarkStart w:id="24" w:name="_Toc153829745"/>
-      <w:bookmarkStart w:id="25" w:name="_Toc163230369"/>
-      <w:r>
-        <w:t>Алгоритъм на работа</w:t>
-      </w:r>
-      <w:bookmarkEnd w:id="24"/>
-      <w:bookmarkEnd w:id="25"/>
-    </w:p>
-    <w:p>
-      <w:pPr>
-        <w:spacing w:line="360" w:lineRule="auto"/>
-        <w:ind w:firstLine="720"/>
-        <w:jc w:val="center"/>
-        <w:rPr>
-          <w:rFonts w:eastAsia="Times New Roman"/>
-          <w:bCs/>
-          <w:lang w:val="bg-BG"/>
-        </w:rPr>
-      </w:pPr>
-    </w:p>
-    <w:p>
-      <w:pPr>
-        <w:pStyle w:val="Heading1"/>
-        <w:rPr>
-          <w:lang w:val="en-US"/>
-        </w:rPr>
-      </w:pPr>
-      <w:bookmarkStart w:id="26" w:name="_Toc153829746"/>
-      <w:bookmarkStart w:id="27" w:name="_Toc163230370"/>
-      <w:r>
-        <w:t>Резултати</w:t>
-      </w:r>
-      <w:bookmarkEnd w:id="26"/>
-      <w:bookmarkEnd w:id="27"/>
-    </w:p>
-    <w:p>
-      <w:pPr>
-        <w:rPr>
-          <w:lang w:val="en-US"/>
-        </w:rPr>
-      </w:pPr>
-    </w:p>
-    <w:p>
-      <w:pPr>
-        <w:pStyle w:val="Heading1"/>
-        <w:rPr>
-          <w:lang w:val="en-US"/>
-        </w:rPr>
-      </w:pPr>
-      <w:bookmarkStart w:id="28" w:name="_Toc153829747"/>
-      <w:bookmarkStart w:id="29" w:name="_Toc163230371"/>
-      <w:r>
-        <w:t>Заключение</w:t>
-      </w:r>
-      <w:bookmarkEnd w:id="28"/>
-      <w:bookmarkEnd w:id="29"/>
-    </w:p>
-    <w:p>
-      <w:pPr>
-        <w:rPr>
-          <w:lang w:val="en-US"/>
-        </w:rPr>
-      </w:pPr>
     </w:p>
     <w:p>
       <w:pPr>
@@ -12438,6 +12992,109 @@
           <w:lang w:val="bg-BG"/>
         </w:rPr>
       </w:pPr>
+      <w:r>
+        <w:br w:type="page"/>
+      </w:r>
+    </w:p>
+    <w:p>
+      <w:pPr>
+        <w:pStyle w:val="Heading1"/>
+        <w:rPr>
+          <w:lang w:val="en-US"/>
+        </w:rPr>
+      </w:pPr>
+      <w:r>
+        <w:lastRenderedPageBreak/>
+        <w:t>Принципна електрическа схема</w:t>
+      </w:r>
+      <w:bookmarkEnd w:id="22"/>
+      <w:bookmarkEnd w:id="23"/>
+    </w:p>
+    <w:p>
+      <w:pPr>
+        <w:rPr>
+          <w:lang w:val="en-US"/>
+        </w:rPr>
+      </w:pPr>
+    </w:p>
+    <w:p>
+      <w:pPr>
+        <w:pStyle w:val="Heading1"/>
+      </w:pPr>
+      <w:bookmarkStart w:id="24" w:name="_Toc153829745"/>
+      <w:bookmarkStart w:id="25" w:name="_Toc163230369"/>
+      <w:r>
+        <w:t>Алгоритъм на работа</w:t>
+      </w:r>
+      <w:bookmarkEnd w:id="24"/>
+      <w:bookmarkEnd w:id="25"/>
+    </w:p>
+    <w:p>
+      <w:pPr>
+        <w:spacing w:line="360" w:lineRule="auto"/>
+        <w:ind w:firstLine="720"/>
+        <w:jc w:val="center"/>
+        <w:rPr>
+          <w:rFonts w:eastAsia="Times New Roman"/>
+          <w:bCs/>
+          <w:lang w:val="bg-BG"/>
+        </w:rPr>
+      </w:pPr>
+    </w:p>
+    <w:p>
+      <w:pPr>
+        <w:pStyle w:val="Heading1"/>
+        <w:rPr>
+          <w:lang w:val="en-US"/>
+        </w:rPr>
+      </w:pPr>
+      <w:bookmarkStart w:id="26" w:name="_Toc153829746"/>
+      <w:bookmarkStart w:id="27" w:name="_Toc163230370"/>
+      <w:r>
+        <w:t>Резултати</w:t>
+      </w:r>
+      <w:bookmarkEnd w:id="26"/>
+      <w:bookmarkEnd w:id="27"/>
+    </w:p>
+    <w:p>
+      <w:pPr>
+        <w:rPr>
+          <w:lang w:val="en-US"/>
+        </w:rPr>
+      </w:pPr>
+    </w:p>
+    <w:p>
+      <w:pPr>
+        <w:pStyle w:val="Heading1"/>
+        <w:rPr>
+          <w:lang w:val="en-US"/>
+        </w:rPr>
+      </w:pPr>
+      <w:bookmarkStart w:id="28" w:name="_Toc153829747"/>
+      <w:bookmarkStart w:id="29" w:name="_Toc163230371"/>
+      <w:r>
+        <w:t>Заключение</w:t>
+      </w:r>
+      <w:bookmarkEnd w:id="28"/>
+      <w:bookmarkEnd w:id="29"/>
+    </w:p>
+    <w:p>
+      <w:pPr>
+        <w:rPr>
+          <w:lang w:val="en-US"/>
+        </w:rPr>
+      </w:pPr>
+    </w:p>
+    <w:p>
+      <w:pPr>
+        <w:rPr>
+          <w:rFonts w:eastAsia="Times New Roman"/>
+          <w:b/>
+          <w:sz w:val="36"/>
+          <w:szCs w:val="36"/>
+          <w:lang w:val="bg-BG"/>
+        </w:rPr>
+      </w:pPr>
       <w:bookmarkStart w:id="30" w:name="_Toc153829748"/>
       <w:r>
         <w:br w:type="page"/>
@@ -12474,7 +13131,7 @@
         </w:rPr>
         <w:t xml:space="preserve"> </w:t>
       </w:r>
-      <w:hyperlink r:id="rId18" w:history="1">
+      <w:hyperlink r:id="rId19" w:history="1">
         <w:r>
           <w:rPr>
             <w:rStyle w:val="Hyperlink"/>
@@ -12501,7 +13158,7 @@
       <w:r>
         <w:t xml:space="preserve"> </w:t>
       </w:r>
-      <w:hyperlink r:id="rId19" w:history="1">
+      <w:hyperlink r:id="rId20" w:history="1">
         <w:r>
           <w:rPr>
             <w:rStyle w:val="Hyperlink"/>
@@ -12531,7 +13188,7 @@
         </w:rPr>
         <w:t xml:space="preserve"> </w:t>
       </w:r>
-      <w:hyperlink r:id="rId20" w:history="1">
+      <w:hyperlink r:id="rId21" w:history="1">
         <w:proofErr w:type="spellStart"/>
         <w:r>
           <w:rPr>
@@ -12669,7 +13326,7 @@
         </w:rPr>
         <w:t xml:space="preserve"> </w:t>
       </w:r>
-      <w:hyperlink r:id="rId21" w:history="1">
+      <w:hyperlink r:id="rId22" w:history="1">
         <w:r>
           <w:rPr>
             <w:rStyle w:val="Hyperlink"/>
@@ -12717,7 +13374,7 @@
         </w:rPr>
         <w:t xml:space="preserve"> </w:t>
       </w:r>
-      <w:hyperlink r:id="rId22" w:history="1">
+      <w:hyperlink r:id="rId23" w:history="1">
         <w:proofErr w:type="spellStart"/>
         <w:r>
           <w:rPr>
@@ -12793,7 +13450,7 @@
         </w:rPr>
         <w:t xml:space="preserve"> </w:t>
       </w:r>
-      <w:hyperlink r:id="rId23" w:history="1">
+      <w:hyperlink r:id="rId24" w:history="1">
         <w:proofErr w:type="spellStart"/>
         <w:r>
           <w:rPr>
@@ -12877,7 +13534,7 @@
         </w:rPr>
         <w:t xml:space="preserve"> </w:t>
       </w:r>
-      <w:hyperlink r:id="rId24" w:history="1">
+      <w:hyperlink r:id="rId25" w:history="1">
         <w:proofErr w:type="spellStart"/>
         <w:r>
           <w:rPr>
@@ -12979,7 +13636,7 @@
         </w:rPr>
         <w:t xml:space="preserve"> </w:t>
       </w:r>
-      <w:hyperlink r:id="rId25" w:history="1">
+      <w:hyperlink r:id="rId26" w:history="1">
         <w:r>
           <w:rPr>
             <w:rStyle w:val="Hyperlink"/>
@@ -13019,7 +13676,7 @@
         </w:rPr>
         <w:t xml:space="preserve"> </w:t>
       </w:r>
-      <w:hyperlink r:id="rId26" w:history="1">
+      <w:hyperlink r:id="rId27" w:history="1">
         <w:r>
           <w:rPr>
             <w:rStyle w:val="Hyperlink"/>
@@ -13057,7 +13714,7 @@
         </w:rPr>
         <w:t xml:space="preserve"> </w:t>
       </w:r>
-      <w:hyperlink r:id="rId27" w:history="1">
+      <w:hyperlink r:id="rId28" w:history="1">
         <w:r>
           <w:rPr>
             <w:rStyle w:val="Hyperlink"/>
@@ -13087,7 +13744,7 @@
         </w:rPr>
         <w:t xml:space="preserve"> </w:t>
       </w:r>
-      <w:hyperlink r:id="rId28" w:anchor="specifications" w:history="1">
+      <w:hyperlink r:id="rId29" w:anchor="specifications" w:history="1">
         <w:r>
           <w:rPr>
             <w:rStyle w:val="Hyperlink"/>
@@ -13117,7 +13774,7 @@
         </w:rPr>
         <w:t xml:space="preserve"> </w:t>
       </w:r>
-      <w:hyperlink r:id="rId29" w:history="1">
+      <w:hyperlink r:id="rId30" w:history="1">
         <w:r>
           <w:rPr>
             <w:rStyle w:val="Hyperlink"/>
@@ -13165,7 +13822,7 @@
         </w:rPr>
         <w:t xml:space="preserve"> </w:t>
       </w:r>
-      <w:hyperlink r:id="rId30" w:history="1">
+      <w:hyperlink r:id="rId31" w:history="1">
         <w:proofErr w:type="spellStart"/>
         <w:r>
           <w:rPr>
@@ -13378,7 +14035,7 @@
       </w:pPr>
     </w:p>
     <w:sectPr>
-      <w:footerReference w:type="default" r:id="rId31"/>
+      <w:footerReference w:type="default" r:id="rId32"/>
       <w:pgSz w:w="11909" w:h="16834"/>
       <w:pgMar w:top="1418" w:right="1134" w:bottom="1418" w:left="1701" w:header="720" w:footer="720" w:gutter="0"/>
       <w:pgNumType w:start="2"/>
@@ -15145,6 +15802,96 @@
     </w:lvl>
   </w:abstractNum>
   <w:abstractNum w:abstractNumId="16" w15:restartNumberingAfterBreak="0">
+    <w:nsid w:val="6AF74884"/>
+    <w:multiLevelType w:val="hybridMultilevel"/>
+    <w:tmpl w:val="AA064ABE"/>
+    <w:lvl w:ilvl="0" w:tplc="A992EAFC">
+      <w:start w:val="1"/>
+      <w:numFmt w:val="decimal"/>
+      <w:lvlText w:val="%1)"/>
+      <w:lvlJc w:val="left"/>
+      <w:pPr>
+        <w:ind w:left="720" w:hanging="360"/>
+      </w:pPr>
+      <w:rPr>
+        <w:b/>
+        <w:bCs/>
+      </w:rPr>
+    </w:lvl>
+    <w:lvl w:ilvl="1" w:tplc="04090019" w:tentative="1">
+      <w:start w:val="1"/>
+      <w:numFmt w:val="lowerLetter"/>
+      <w:lvlText w:val="%2."/>
+      <w:lvlJc w:val="left"/>
+      <w:pPr>
+        <w:ind w:left="1440" w:hanging="360"/>
+      </w:pPr>
+    </w:lvl>
+    <w:lvl w:ilvl="2" w:tplc="0409001B" w:tentative="1">
+      <w:start w:val="1"/>
+      <w:numFmt w:val="lowerRoman"/>
+      <w:lvlText w:val="%3."/>
+      <w:lvlJc w:val="right"/>
+      <w:pPr>
+        <w:ind w:left="2160" w:hanging="180"/>
+      </w:pPr>
+    </w:lvl>
+    <w:lvl w:ilvl="3" w:tplc="0409000F" w:tentative="1">
+      <w:start w:val="1"/>
+      <w:numFmt w:val="decimal"/>
+      <w:lvlText w:val="%4."/>
+      <w:lvlJc w:val="left"/>
+      <w:pPr>
+        <w:ind w:left="2880" w:hanging="360"/>
+      </w:pPr>
+    </w:lvl>
+    <w:lvl w:ilvl="4" w:tplc="04090019" w:tentative="1">
+      <w:start w:val="1"/>
+      <w:numFmt w:val="lowerLetter"/>
+      <w:lvlText w:val="%5."/>
+      <w:lvlJc w:val="left"/>
+      <w:pPr>
+        <w:ind w:left="3600" w:hanging="360"/>
+      </w:pPr>
+    </w:lvl>
+    <w:lvl w:ilvl="5" w:tplc="0409001B" w:tentative="1">
+      <w:start w:val="1"/>
+      <w:numFmt w:val="lowerRoman"/>
+      <w:lvlText w:val="%6."/>
+      <w:lvlJc w:val="right"/>
+      <w:pPr>
+        <w:ind w:left="4320" w:hanging="180"/>
+      </w:pPr>
+    </w:lvl>
+    <w:lvl w:ilvl="6" w:tplc="0409000F" w:tentative="1">
+      <w:start w:val="1"/>
+      <w:numFmt w:val="decimal"/>
+      <w:lvlText w:val="%7."/>
+      <w:lvlJc w:val="left"/>
+      <w:pPr>
+        <w:ind w:left="5040" w:hanging="360"/>
+      </w:pPr>
+    </w:lvl>
+    <w:lvl w:ilvl="7" w:tplc="04090019" w:tentative="1">
+      <w:start w:val="1"/>
+      <w:numFmt w:val="lowerLetter"/>
+      <w:lvlText w:val="%8."/>
+      <w:lvlJc w:val="left"/>
+      <w:pPr>
+        <w:ind w:left="5760" w:hanging="360"/>
+      </w:pPr>
+    </w:lvl>
+    <w:lvl w:ilvl="8" w:tplc="0409001B" w:tentative="1">
+      <w:start w:val="1"/>
+      <w:numFmt w:val="lowerRoman"/>
+      <w:lvlText w:val="%9."/>
+      <w:lvlJc w:val="right"/>
+      <w:pPr>
+        <w:ind w:left="6480" w:hanging="180"/>
+      </w:pPr>
+    </w:lvl>
+  </w:abstractNum>
+  <w:abstractNum w:abstractNumId="17" w15:restartNumberingAfterBreak="0">
     <w:nsid w:val="6B352844"/>
     <w:multiLevelType w:val="hybridMultilevel"/>
     <w:tmpl w:val="C004D6CE"/>
@@ -15230,7 +15977,7 @@
       </w:pPr>
     </w:lvl>
   </w:abstractNum>
-  <w:abstractNum w:abstractNumId="17" w15:restartNumberingAfterBreak="0">
+  <w:abstractNum w:abstractNumId="18" w15:restartNumberingAfterBreak="0">
     <w:nsid w:val="77A66CC0"/>
     <w:multiLevelType w:val="hybridMultilevel"/>
     <w:tmpl w:val="85F8E3DA"/>
@@ -15343,7 +16090,7 @@
       </w:rPr>
     </w:lvl>
   </w:abstractNum>
-  <w:abstractNum w:abstractNumId="18" w15:restartNumberingAfterBreak="0">
+  <w:abstractNum w:abstractNumId="19" w15:restartNumberingAfterBreak="0">
     <w:nsid w:val="7E2F2484"/>
     <w:multiLevelType w:val="hybridMultilevel"/>
     <w:tmpl w:val="42C26808"/>
@@ -15456,7 +16203,7 @@
       </w:rPr>
     </w:lvl>
   </w:abstractNum>
-  <w:abstractNum w:abstractNumId="19" w15:restartNumberingAfterBreak="0">
+  <w:abstractNum w:abstractNumId="20" w15:restartNumberingAfterBreak="0">
     <w:nsid w:val="7FDF723F"/>
     <w:multiLevelType w:val="hybridMultilevel"/>
     <w:tmpl w:val="76F2B506"/>
@@ -15600,7 +16347,7 @@
     <w:abstractNumId w:val="10"/>
   </w:num>
   <w:num w:numId="11" w16cid:durableId="99688698">
-    <w:abstractNumId w:val="17"/>
+    <w:abstractNumId w:val="18"/>
   </w:num>
   <w:num w:numId="12" w16cid:durableId="565918455">
     <w:abstractNumId w:val="12"/>
@@ -15615,10 +16362,10 @@
     </w:lvlOverride>
   </w:num>
   <w:num w:numId="14" w16cid:durableId="56127758">
-    <w:abstractNumId w:val="19"/>
+    <w:abstractNumId w:val="20"/>
   </w:num>
   <w:num w:numId="15" w16cid:durableId="1859780615">
-    <w:abstractNumId w:val="16"/>
+    <w:abstractNumId w:val="17"/>
   </w:num>
   <w:num w:numId="16" w16cid:durableId="1242374656">
     <w:abstractNumId w:val="4"/>
@@ -15639,7 +16386,10 @@
     <w:abstractNumId w:val="1"/>
   </w:num>
   <w:num w:numId="22" w16cid:durableId="1667972727">
-    <w:abstractNumId w:val="18"/>
+    <w:abstractNumId w:val="19"/>
+  </w:num>
+  <w:num w:numId="23" w16cid:durableId="635836446">
+    <w:abstractNumId w:val="16"/>
   </w:num>
 </w:numbering>
 </file>

</xml_diff>

<commit_message>
Wrote the CJC design chapter
</commit_message>
<xml_diff>
--- a/Documentation/DR_Iliyan_Antov_101220020.docx
+++ b/Documentation/DR_Iliyan_Antov_101220020.docx
@@ -4084,37 +4084,12 @@
         </w:rPr>
         <w:t xml:space="preserve"> изключва използването на </w:t>
       </w:r>
-      <w:proofErr w:type="spellStart"/>
-      <w:r>
-        <w:rPr>
-          <w:rFonts w:eastAsia="Times New Roman"/>
-          <w:lang w:val="bg-BG"/>
-        </w:rPr>
-        <w:t>пирометри</w:t>
-      </w:r>
-      <w:proofErr w:type="spellEnd"/>
-      <w:r>
-        <w:rPr>
-          <w:rFonts w:eastAsia="Times New Roman"/>
-          <w:lang w:val="bg-BG"/>
-        </w:rPr>
-        <w:t xml:space="preserve"> и </w:t>
-      </w:r>
-      <w:proofErr w:type="spellStart"/>
-      <w:r>
-        <w:rPr>
-          <w:rFonts w:eastAsia="Times New Roman"/>
-          <w:lang w:val="bg-BG"/>
-        </w:rPr>
-        <w:t>термокамери</w:t>
-      </w:r>
-      <w:proofErr w:type="spellEnd"/>
-      <w:r>
-        <w:rPr>
-          <w:rFonts w:eastAsia="Times New Roman"/>
-          <w:lang w:val="bg-BG"/>
-        </w:rPr>
-        <w:t xml:space="preserve">, тъй като те могат да се използват само при измерване на повърхностна температура. Термометрите с оптични влакна позволяват имплантирането на чувствителния елемент във вътрешността на кожата, </w:t>
+      <w:r>
+        <w:rPr>
+          <w:rFonts w:eastAsia="Times New Roman"/>
+          <w:lang w:val="bg-BG"/>
+        </w:rPr>
+        <w:t xml:space="preserve">пирометри и термокамери, тъй като те могат да се използват само при измерване на повърхностна температура. Термометрите с оптични влакна позволяват имплантирането на чувствителния елемент във вътрешността на кожата, </w:t>
       </w:r>
       <w:r>
         <w:rPr>
@@ -5775,21 +5750,7 @@
         <w:rPr>
           <w:lang w:val="en-US"/>
         </w:rPr>
-        <w:t xml:space="preserve">C, </w:t>
-      </w:r>
-      <w:proofErr w:type="spellStart"/>
-      <w:r>
-        <w:rPr>
-          <w:lang w:val="en-US"/>
-        </w:rPr>
-        <w:t>SMBus</w:t>
-      </w:r>
-      <w:proofErr w:type="spellEnd"/>
-      <w:r>
-        <w:rPr>
-          <w:lang w:val="en-US"/>
-        </w:rPr>
-        <w:t xml:space="preserve"> </w:t>
+        <w:t xml:space="preserve">C, SMBus </w:t>
       </w:r>
       <w:r>
         <w:rPr>
@@ -6316,16 +6277,8 @@
         <w:rPr>
           <w:lang w:val="bg-BG"/>
         </w:rPr>
-        <w:t xml:space="preserve">ефекта на </w:t>
-      </w:r>
-      <w:proofErr w:type="spellStart"/>
-      <w:r>
-        <w:rPr>
-          <w:lang w:val="bg-BG"/>
-        </w:rPr>
-        <w:t>Зеебек</w:t>
-      </w:r>
-      <w:proofErr w:type="spellEnd"/>
+        <w:t>ефекта на Зеебек</w:t>
+      </w:r>
       <w:r>
         <w:rPr>
           <w:lang w:val="bg-BG"/>
@@ -6456,7 +6409,7 @@
           <w:lang w:val="en-US" w:eastAsia="en-US"/>
         </w:rPr>
         <w:drawing>
-          <wp:inline distT="0" distB="0" distL="0" distR="0" wp14:anchorId="65B907F0" wp14:editId="4A612222">
+          <wp:inline distT="0" distB="0" distL="0" distR="0" wp14:anchorId="65B907F0" wp14:editId="644924BF">
             <wp:extent cx="5241403" cy="2648310"/>
             <wp:effectExtent l="0" t="0" r="0" b="0"/>
             <wp:docPr id="2087238077" name="Picture 5" descr="Thermocouple: What is it? How Does it Work? Types Of"/>
@@ -9296,7 +9249,7 @@
         </w:rPr>
         <w:lastRenderedPageBreak/>
         <w:drawing>
-          <wp:inline distT="0" distB="0" distL="0" distR="0" wp14:anchorId="6CB77552" wp14:editId="417BEDDE">
+          <wp:inline distT="0" distB="0" distL="0" distR="0" wp14:anchorId="6CB77552" wp14:editId="2CC031F4">
             <wp:extent cx="3524250" cy="2178480"/>
             <wp:effectExtent l="0" t="0" r="0" b="0"/>
             <wp:docPr id="124558688" name="Picture 3" descr="DI-245 Thermocouple DAQ"/>
@@ -9630,11 +9583,9 @@
         </w:rPr>
         <w:t xml:space="preserve">обработка и анализ </w:t>
       </w:r>
-      <w:proofErr w:type="spellStart"/>
       <w:r>
         <w:t>Windaq</w:t>
       </w:r>
-      <w:proofErr w:type="spellEnd"/>
       <w:r>
         <w:rPr>
           <w:lang w:val="bg-BG"/>
@@ -10031,7 +9982,7 @@
         </w:rPr>
         <w:lastRenderedPageBreak/>
         <w:drawing>
-          <wp:inline distT="0" distB="0" distL="0" distR="0" wp14:anchorId="3A33B73E" wp14:editId="5EE99166">
+          <wp:inline distT="0" distB="0" distL="0" distR="0" wp14:anchorId="3A33B73E" wp14:editId="3E17A921">
             <wp:extent cx="3204984" cy="1856096"/>
             <wp:effectExtent l="0" t="0" r="0" b="0"/>
             <wp:docPr id="624480587" name="Picture 5" descr="PICOLOG 1216 - Pico Technology - Data Logger, Voltage, 16 Channel"/>
@@ -10153,19 +10104,11 @@
         </w:rPr>
         <w:t xml:space="preserve">USB DAQ – </w:t>
       </w:r>
-      <w:proofErr w:type="spellStart"/>
-      <w:r>
-        <w:rPr>
-          <w:lang w:val="en-US"/>
-        </w:rPr>
-        <w:t>PicoLog</w:t>
-      </w:r>
-      <w:proofErr w:type="spellEnd"/>
-      <w:r>
-        <w:rPr>
-          <w:lang w:val="en-US"/>
-        </w:rPr>
-        <w:t xml:space="preserve"> 1216</w:t>
+      <w:r>
+        <w:rPr>
+          <w:lang w:val="en-US"/>
+        </w:rPr>
+        <w:t>PicoLog 1216</w:t>
       </w:r>
     </w:p>
     <w:p>
@@ -10200,19 +10143,11 @@
         </w:rPr>
         <w:t xml:space="preserve">на </w:t>
       </w:r>
-      <w:proofErr w:type="spellStart"/>
-      <w:r>
-        <w:rPr>
-          <w:lang w:val="en-US"/>
-        </w:rPr>
-        <w:t>PicoLog</w:t>
-      </w:r>
-      <w:proofErr w:type="spellEnd"/>
-      <w:r>
-        <w:rPr>
-          <w:lang w:val="en-US"/>
-        </w:rPr>
-        <w:t xml:space="preserve"> 1216</w:t>
+      <w:r>
+        <w:rPr>
+          <w:lang w:val="en-US"/>
+        </w:rPr>
+        <w:t>PicoLog 1216</w:t>
       </w:r>
       <w:r>
         <w:rPr>
@@ -10382,14 +10317,12 @@
         </w:rPr>
         <w:t xml:space="preserve">анализ </w:t>
       </w:r>
-      <w:proofErr w:type="spellStart"/>
       <w:r>
         <w:rPr>
           <w:lang w:val="en-US"/>
         </w:rPr>
         <w:t>PicoScope</w:t>
       </w:r>
-      <w:proofErr w:type="spellEnd"/>
       <w:r>
         <w:rPr>
           <w:lang w:val="bg-BG"/>
@@ -11882,25 +11815,7 @@
           <w:bCs/>
           <w:lang w:val="en-US"/>
         </w:rPr>
-        <w:t xml:space="preserve"> </w:t>
-      </w:r>
-      <w:proofErr w:type="spellStart"/>
-      <w:r>
-        <w:rPr>
-          <w:rFonts w:eastAsia="Times New Roman"/>
-          <w:bCs/>
-          <w:lang w:val="en-US"/>
-        </w:rPr>
-        <w:t>kS</w:t>
-      </w:r>
-      <w:proofErr w:type="spellEnd"/>
-      <w:r>
-        <w:rPr>
-          <w:rFonts w:eastAsia="Times New Roman"/>
-          <w:bCs/>
-          <w:lang w:val="en-US"/>
-        </w:rPr>
-        <w:t xml:space="preserve">/s </w:t>
+        <w:t xml:space="preserve"> kS/s </w:t>
       </w:r>
       <w:r>
         <w:rPr>
@@ -13904,21 +13819,7 @@
         <w:rPr>
           <w:lang w:val="bg-BG"/>
         </w:rPr>
-        <w:t xml:space="preserve"> интегрален </w:t>
-      </w:r>
-      <w:proofErr w:type="spellStart"/>
-      <w:r>
-        <w:rPr>
-          <w:lang w:val="bg-BG"/>
-        </w:rPr>
-        <w:t>диоден</w:t>
-      </w:r>
-      <w:proofErr w:type="spellEnd"/>
-      <w:r>
-        <w:rPr>
-          <w:lang w:val="bg-BG"/>
-        </w:rPr>
-        <w:t xml:space="preserve"> изправител </w:t>
+        <w:t xml:space="preserve"> интегрален диоден изправител </w:t>
       </w:r>
       <w:r>
         <w:rPr>
@@ -16200,7 +16101,6 @@
         </w:rPr>
         <w:t>470</w:t>
       </w:r>
-      <w:proofErr w:type="spellStart"/>
       <w:r>
         <w:rPr>
           <w:iCs/>
@@ -16208,7 +16108,6 @@
         </w:rPr>
         <w:t>nF</w:t>
       </w:r>
-      <w:proofErr w:type="spellEnd"/>
       <w:r>
         <w:rPr>
           <w:iCs/>
@@ -16389,7 +16288,6 @@
         </w:rPr>
         <w:t>– съответно 100</w:t>
       </w:r>
-      <w:proofErr w:type="spellStart"/>
       <w:r>
         <w:rPr>
           <w:iCs/>
@@ -16397,7 +16295,6 @@
         </w:rPr>
         <w:t>nF</w:t>
       </w:r>
-      <w:proofErr w:type="spellEnd"/>
       <w:r>
         <w:rPr>
           <w:iCs/>
@@ -16537,23 +16434,7 @@
           <w:iCs/>
           <w:lang w:val="bg-BG"/>
         </w:rPr>
-        <w:t xml:space="preserve">Между входа и изхода на всеки от регулаторите е свързан </w:t>
-      </w:r>
-      <w:proofErr w:type="spellStart"/>
-      <w:r>
-        <w:rPr>
-          <w:iCs/>
-          <w:lang w:val="bg-BG"/>
-        </w:rPr>
-        <w:t>Шотки</w:t>
-      </w:r>
-      <w:proofErr w:type="spellEnd"/>
-      <w:r>
-        <w:rPr>
-          <w:iCs/>
-          <w:lang w:val="bg-BG"/>
-        </w:rPr>
-        <w:t xml:space="preserve"> диод </w:t>
+        <w:t xml:space="preserve">Между входа и изхода на всеки от регулаторите е свързан Шотки диод </w:t>
       </w:r>
       <w:r>
         <w:rPr>
@@ -16669,23 +16550,7 @@
           <w:iCs/>
           <w:lang w:val="bg-BG"/>
         </w:rPr>
-        <w:t xml:space="preserve"> регулаторите. В изхода на всеки от регулаторите също е свързан </w:t>
-      </w:r>
-      <w:proofErr w:type="spellStart"/>
-      <w:r>
-        <w:rPr>
-          <w:iCs/>
-          <w:lang w:val="bg-BG"/>
-        </w:rPr>
-        <w:t>Шотки</w:t>
-      </w:r>
-      <w:proofErr w:type="spellEnd"/>
-      <w:r>
-        <w:rPr>
-          <w:iCs/>
-          <w:lang w:val="bg-BG"/>
-        </w:rPr>
-        <w:t xml:space="preserve"> диод от вида </w:t>
+        <w:t xml:space="preserve"> регулаторите. В изхода на всеки от регулаторите също е свързан Шотки диод от вида </w:t>
       </w:r>
       <w:r>
         <w:rPr>
@@ -18935,19 +18800,11 @@
         </w:rPr>
         <w:t>Стойностите на кондензаторите (220</w:t>
       </w:r>
-      <w:proofErr w:type="spellStart"/>
-      <w:r>
-        <w:rPr>
-          <w:lang w:val="en-US"/>
-        </w:rPr>
-        <w:t>nF</w:t>
-      </w:r>
-      <w:proofErr w:type="spellEnd"/>
-      <w:r>
-        <w:rPr>
-          <w:lang w:val="en-US"/>
-        </w:rPr>
-        <w:t xml:space="preserve">) </w:t>
+      <w:r>
+        <w:rPr>
+          <w:lang w:val="en-US"/>
+        </w:rPr>
+        <w:t xml:space="preserve">nF) </w:t>
       </w:r>
       <w:r>
         <w:rPr>
@@ -19551,21 +19408,7 @@
         <w:rPr>
           <w:lang w:val="bg-BG"/>
         </w:rPr>
-        <w:t xml:space="preserve">индукторите да са с достатъчно намотки, а кондензаторите да са достатъчно малки, така че да могат да се настройват с тример кондензатори (които </w:t>
-      </w:r>
-      <w:proofErr w:type="spellStart"/>
-      <w:r>
-        <w:rPr>
-          <w:lang w:val="bg-BG"/>
-        </w:rPr>
-        <w:t>обиконвено</w:t>
-      </w:r>
-      <w:proofErr w:type="spellEnd"/>
-      <w:r>
-        <w:rPr>
-          <w:lang w:val="bg-BG"/>
-        </w:rPr>
-        <w:t xml:space="preserve"> имат стойности от порядъка на няколко </w:t>
+        <w:t xml:space="preserve">индукторите да са с достатъчно намотки, а кондензаторите да са достатъчно малки, така че да могат да се настройват с тример кондензатори (които обиконвено имат стойности от порядъка на няколко </w:t>
       </w:r>
       <w:r>
         <w:rPr>
@@ -22030,7 +21873,14 @@
           <w:iCs/>
           <w:lang w:val="bg-BG"/>
         </w:rPr>
-        <w:t xml:space="preserve">Широка честотна лента – </w:t>
+        <w:t>Широка честотна лента</w:t>
+      </w:r>
+      <w:r>
+        <w:rPr>
+          <w:iCs/>
+          <w:lang w:val="bg-BG"/>
+        </w:rPr>
+        <w:t xml:space="preserve">: </w:t>
       </w:r>
       <w:r>
         <w:rPr>
@@ -22094,7 +21944,21 @@
           <w:iCs/>
           <w:lang w:val="en-US"/>
         </w:rPr>
-        <w:t xml:space="preserve">Common Mode Rejection Ratio – CMRR) – </w:t>
+        <w:t>Common Mode Rejection Ratio – CMRR)</w:t>
+      </w:r>
+      <w:r>
+        <w:rPr>
+          <w:iCs/>
+          <w:lang w:val="bg-BG"/>
+        </w:rPr>
+        <w:t>:</w:t>
+      </w:r>
+      <w:r>
+        <w:rPr>
+          <w:iCs/>
+          <w:lang w:val="en-US"/>
+        </w:rPr>
+        <w:t xml:space="preserve"> </w:t>
       </w:r>
       <w:r>
         <w:rPr>
@@ -22166,7 +22030,21 @@
           <w:lang w:val="bg-BG"/>
         </w:rPr>
         <w:lastRenderedPageBreak/>
-        <w:t xml:space="preserve">Нисък входен шум – </w:t>
+        <w:t>Нисък входен шум</w:t>
+      </w:r>
+      <w:r>
+        <w:rPr>
+          <w:iCs/>
+          <w:lang w:val="bg-BG"/>
+        </w:rPr>
+        <w:t>:</w:t>
+      </w:r>
+      <w:r>
+        <w:rPr>
+          <w:iCs/>
+          <w:lang w:val="bg-BG"/>
+        </w:rPr>
+        <w:t xml:space="preserve"> </w:t>
       </w:r>
       <w:r>
         <w:rPr>
@@ -22196,31 +22074,13 @@
         </w:rPr>
         <w:t xml:space="preserve"> </w:t>
       </w:r>
-      <w:proofErr w:type="spellStart"/>
-      <w:r>
-        <w:rPr>
-          <w:iCs/>
-          <w:lang w:val="bg-BG"/>
-        </w:rPr>
-        <w:t>nV</w:t>
-      </w:r>
-      <w:proofErr w:type="spellEnd"/>
-      <w:r>
-        <w:rPr>
-          <w:iCs/>
-          <w:lang w:val="bg-BG"/>
-        </w:rPr>
-        <w:t>/√</w:t>
-      </w:r>
-      <w:proofErr w:type="spellStart"/>
-      <w:r>
-        <w:rPr>
-          <w:iCs/>
-          <w:lang w:val="bg-BG"/>
-        </w:rPr>
-        <w:t>Hz</w:t>
-      </w:r>
-      <w:proofErr w:type="spellEnd"/>
+      <w:r>
+        <w:rPr>
+          <w:iCs/>
+          <w:lang w:val="bg-BG"/>
+        </w:rPr>
+        <w:t>nV/√Hz</w:t>
+      </w:r>
       <w:r>
         <w:rPr>
           <w:iCs/>
@@ -22295,15 +22155,7 @@
         <w:t xml:space="preserve"> и усилването (</w:t>
       </w:r>
       <w:r>
-        <w:t xml:space="preserve">1 </w:t>
-      </w:r>
-      <w:proofErr w:type="spellStart"/>
-      <w:r>
-        <w:t>ppm</w:t>
-      </w:r>
-      <w:proofErr w:type="spellEnd"/>
-      <w:r>
-        <w:t>/°C</w:t>
+        <w:t>1 ppm/°C</w:t>
       </w:r>
       <w:r>
         <w:rPr>
@@ -22408,14 +22260,7 @@
           <w:iCs/>
           <w:lang w:val="bg-BG"/>
         </w:rPr>
-        <w:t xml:space="preserve">, тъй като постъпващият на входовете му сигнал от термодвойката може да бъде и отрицателен в рамките на дефинираните в заданието експлоатационни условия (когато измерваната от термодвойката температура е по-ниска от температурата на студения ѝ край). Към всеки от захранващите изводи на ИУ е свързан филтров кондензатор </w:t>
-      </w:r>
-      <w:r>
-        <w:rPr>
-          <w:iCs/>
-          <w:lang w:val="bg-BG"/>
-        </w:rPr>
-        <w:t>(</w:t>
+        <w:t>, тъй като постъпващият на входовете му сигнал от термодвойката може да бъде и отрицателен в рамките на дефинираните в заданието експлоатационни условия (когато измерваната от термодвойката температура е по-ниска от температурата на студения ѝ край). Към всеки от захранващите изводи на ИУ е свързан филтров кондензатор (</w:t>
       </w:r>
       <w:r>
         <w:rPr>
@@ -22472,14 +22317,7 @@
           <w:iCs/>
           <w:lang w:val="bg-BG"/>
         </w:rPr>
-        <w:t>)</w:t>
-      </w:r>
-      <w:r>
-        <w:rPr>
-          <w:iCs/>
-          <w:lang w:val="bg-BG"/>
-        </w:rPr>
-        <w:t xml:space="preserve"> </w:t>
+        <w:t xml:space="preserve">) </w:t>
       </w:r>
       <w:r>
         <w:rPr>
@@ -22857,31 +22695,13 @@
         </w:rPr>
         <w:t xml:space="preserve"> </w:t>
       </w:r>
-      <w:proofErr w:type="spellStart"/>
-      <w:r>
-        <w:rPr>
-          <w:iCs/>
-          <w:lang w:val="bg-BG"/>
-        </w:rPr>
-        <w:t>nV</w:t>
-      </w:r>
-      <w:proofErr w:type="spellEnd"/>
-      <w:r>
-        <w:rPr>
-          <w:iCs/>
-          <w:lang w:val="bg-BG"/>
-        </w:rPr>
-        <w:t>/√</w:t>
-      </w:r>
-      <w:proofErr w:type="spellStart"/>
-      <w:r>
-        <w:rPr>
-          <w:iCs/>
-          <w:lang w:val="bg-BG"/>
-        </w:rPr>
-        <w:t>Hz</w:t>
-      </w:r>
-      <w:proofErr w:type="spellEnd"/>
+      <w:r>
+        <w:rPr>
+          <w:iCs/>
+          <w:lang w:val="bg-BG"/>
+        </w:rPr>
+        <w:t>nV/√Hz</w:t>
+      </w:r>
       <w:r>
         <w:rPr>
           <w:iCs/>
@@ -23016,7 +22836,6 @@
         </w:rPr>
         <w:t xml:space="preserve"> За целта са свързани двойката </w:t>
       </w:r>
-      <w:proofErr w:type="spellStart"/>
       <w:r>
         <w:rPr>
           <w:iCs/>
@@ -23029,15 +22848,7 @@
           <w:iCs/>
           <w:lang w:val="bg-BG"/>
         </w:rPr>
-        <w:t>отки</w:t>
-      </w:r>
-      <w:proofErr w:type="spellEnd"/>
-      <w:r>
-        <w:rPr>
-          <w:iCs/>
-          <w:lang w:val="bg-BG"/>
-        </w:rPr>
-        <w:t xml:space="preserve"> диоди в един корпус </w:t>
+        <w:t xml:space="preserve">отки диоди в един корпус </w:t>
       </w:r>
       <w:r>
         <w:rPr>
@@ -23245,14 +23056,7 @@
           <w:iCs/>
           <w:lang w:val="bg-BG"/>
         </w:rPr>
-        <w:t xml:space="preserve">при високи скорости на АЦП е задължително импедансът на входа му да бъде нисък. </w:t>
-      </w:r>
-      <w:r>
-        <w:rPr>
-          <w:iCs/>
-          <w:lang w:val="bg-BG"/>
-        </w:rPr>
-        <w:t xml:space="preserve">Резисторът </w:t>
+        <w:t xml:space="preserve">при високи скорости на АЦП е задължително импедансът на входа му да бъде нисък. Резисторът </w:t>
       </w:r>
       <w:r>
         <w:rPr>
@@ -23382,7 +23186,7 @@
     <w:p>
       <w:pPr>
         <w:spacing w:before="240" w:after="240" w:line="360" w:lineRule="auto"/>
-        <w:ind w:left="720" w:firstLine="720"/>
+        <w:ind w:left="720"/>
         <w:jc w:val="both"/>
         <w:rPr>
           <w:iCs/>
@@ -23502,28 +23306,7 @@
                   <w:rFonts w:ascii="Cambria Math" w:hAnsi="Cambria Math"/>
                   <w:lang w:val="en-US"/>
                 </w:rPr>
-                <m:t>2</m:t>
-              </m:r>
-              <m:r>
-                <w:rPr>
-                  <w:rFonts w:ascii="Cambria Math" w:hAnsi="Cambria Math"/>
-                  <w:lang w:val="en-US"/>
-                </w:rPr>
-                <m:t xml:space="preserve"> . 3,14 . 47 . 2</m:t>
-              </m:r>
-              <m:r>
-                <w:rPr>
-                  <w:rFonts w:ascii="Cambria Math" w:hAnsi="Cambria Math"/>
-                  <w:lang w:val="en-US"/>
-                </w:rPr>
-                <m:t>,</m:t>
-              </m:r>
-              <m:r>
-                <w:rPr>
-                  <w:rFonts w:ascii="Cambria Math" w:hAnsi="Cambria Math"/>
-                  <w:lang w:val="en-US"/>
-                </w:rPr>
-                <m:t xml:space="preserve">2 </m:t>
+                <m:t xml:space="preserve">2 . 3,14 . 47 . 2,2 </m:t>
               </m:r>
               <m:sSup>
                 <m:sSupPr>
@@ -23551,14 +23334,7 @@
                       <w:rFonts w:ascii="Cambria Math" w:hAnsi="Cambria Math"/>
                       <w:lang w:val="en-US"/>
                     </w:rPr>
-                    <m:t>-</m:t>
-                  </m:r>
-                  <m:r>
-                    <w:rPr>
-                      <w:rFonts w:ascii="Cambria Math" w:hAnsi="Cambria Math"/>
-                      <w:lang w:val="en-US"/>
-                    </w:rPr>
-                    <m:t>9</m:t>
+                    <m:t>-9</m:t>
                   </m:r>
                 </m:sup>
               </m:sSup>
@@ -23569,14 +23345,7 @@
               <w:rFonts w:ascii="Cambria Math" w:hAnsi="Cambria Math"/>
               <w:lang w:val="en-US"/>
             </w:rPr>
-            <m:t>=</m:t>
-          </m:r>
-          <m:r>
-            <w:rPr>
-              <w:rFonts w:ascii="Cambria Math" w:hAnsi="Cambria Math"/>
-              <w:lang w:val="en-US"/>
-            </w:rPr>
-            <m:t>1,54 MHz</m:t>
+            <m:t>=1,54 MHz</m:t>
           </m:r>
         </m:oMath>
       </m:oMathPara>
@@ -23843,14 +23612,7 @@
           <w:iCs/>
           <w:lang w:val="bg-BG"/>
         </w:rPr>
-        <w:t xml:space="preserve"> АЦП. </w:t>
-      </w:r>
-      <w:r>
-        <w:rPr>
-          <w:iCs/>
-          <w:lang w:val="bg-BG"/>
-        </w:rPr>
-        <w:t>П</w:t>
+        <w:t xml:space="preserve"> АЦП. П</w:t>
       </w:r>
       <w:r>
         <w:rPr>
@@ -23998,28 +23760,7 @@
           <w:iCs/>
           <w:lang w:val="bg-BG"/>
         </w:rPr>
-        <w:t xml:space="preserve"> (т.е. температура на топлия край </w:t>
-      </w:r>
-      <w:r>
-        <w:rPr>
-          <w:iCs/>
-          <w:lang w:val="bg-BG"/>
-        </w:rPr>
-        <w:t>2</w:t>
-      </w:r>
-      <w:r>
-        <w:rPr>
-          <w:iCs/>
-          <w:lang w:val="bg-BG"/>
-        </w:rPr>
-        <w:t>0</w:t>
-      </w:r>
-      <w:r>
-        <w:rPr>
-          <w:iCs/>
-          <w:lang w:val="bg-BG"/>
-        </w:rPr>
-        <w:t>0</w:t>
+        <w:t xml:space="preserve"> (т.е. температура на топлия край 200</w:t>
       </w:r>
       <w:r>
         <w:rPr>
@@ -24335,14 +24076,7 @@
           <w:iCs/>
           <w:lang w:val="bg-BG"/>
         </w:rPr>
-        <w:t xml:space="preserve">от документацията на ОУ). Максималното напрежение се равнява на </w:t>
-      </w:r>
-      <w:r>
-        <w:rPr>
-          <w:iCs/>
-          <w:lang w:val="bg-BG"/>
-        </w:rPr>
-        <w:t>(</w:t>
+        <w:t>от документацията на ОУ). Максималното напрежение се равнява на (</w:t>
       </w:r>
       <w:r>
         <w:rPr>
@@ -24504,17 +24238,7 @@
                       <w:rFonts w:ascii="Cambria Math" w:hAnsi="Cambria Math"/>
                       <w:lang w:val="en-US"/>
                     </w:rPr>
-                    <m:t>m</m:t>
-                  </m:r>
-                  <m:r>
-                    <m:rPr>
-                      <m:sty m:val="p"/>
-                    </m:rPr>
-                    <w:rPr>
-                      <w:rFonts w:ascii="Cambria Math" w:hAnsi="Cambria Math"/>
-                      <w:lang w:val="en-US"/>
-                    </w:rPr>
-                    <m:t>in</m:t>
+                    <m:t>min</m:t>
                   </m:r>
                 </m:fName>
                 <m:e>
@@ -24609,14 +24333,7 @@
                           <w:rFonts w:ascii="Cambria Math" w:hAnsi="Cambria Math"/>
                           <w:lang w:val="en-US"/>
                         </w:rPr>
-                        <m:t>,</m:t>
-                      </m:r>
-                      <m:r>
-                        <w:rPr>
-                          <w:rFonts w:ascii="Cambria Math" w:hAnsi="Cambria Math"/>
-                          <w:lang w:val="en-US"/>
-                        </w:rPr>
-                        <m:t xml:space="preserve"> </m:t>
+                        <m:t xml:space="preserve">, </m:t>
                       </m:r>
                       <m:sSub>
                         <m:sSubPr>
@@ -24684,14 +24401,7 @@
                                       <w:rFonts w:ascii="Cambria Math" w:hAnsi="Cambria Math"/>
                                       <w:lang w:val="en-US"/>
                                     </w:rPr>
-                                    <m:t>m</m:t>
-                                  </m:r>
-                                  <m:r>
-                                    <w:rPr>
-                                      <w:rFonts w:ascii="Cambria Math" w:hAnsi="Cambria Math"/>
-                                      <w:lang w:val="en-US"/>
-                                    </w:rPr>
-                                    <m:t>ax</m:t>
+                                    <m:t>max</m:t>
                                   </m:r>
                                 </m:e>
                               </m:d>
@@ -24812,14 +24522,7 @@
                                       <w:rFonts w:ascii="Cambria Math" w:hAnsi="Cambria Math"/>
                                       <w:lang w:val="en-US"/>
                                     </w:rPr>
-                                    <m:t>m</m:t>
-                                  </m:r>
-                                  <m:r>
-                                    <w:rPr>
-                                      <w:rFonts w:ascii="Cambria Math" w:hAnsi="Cambria Math"/>
-                                      <w:lang w:val="en-US"/>
-                                    </w:rPr>
-                                    <m:t>in</m:t>
+                                    <m:t>min</m:t>
                                   </m:r>
                                 </m:e>
                               </m:d>
@@ -24832,14 +24535,7 @@
                           <w:rFonts w:ascii="Cambria Math" w:hAnsi="Cambria Math"/>
                           <w:lang w:val="en-US"/>
                         </w:rPr>
-                        <m:t>,</m:t>
-                      </m:r>
-                      <m:r>
-                        <w:rPr>
-                          <w:rFonts w:ascii="Cambria Math" w:hAnsi="Cambria Math"/>
-                          <w:lang w:val="en-US"/>
-                        </w:rPr>
-                        <m:t xml:space="preserve"> </m:t>
+                        <m:t xml:space="preserve">, </m:t>
                       </m:r>
                       <m:sSub>
                         <m:sSubPr>
@@ -25207,14 +24903,7 @@
                   <w:rFonts w:ascii="Cambria Math" w:hAnsi="Cambria Math"/>
                   <w:lang w:val="en-US"/>
                 </w:rPr>
-                <m:t>-</m:t>
-              </m:r>
-              <m:r>
-                <w:rPr>
-                  <w:rFonts w:ascii="Cambria Math" w:hAnsi="Cambria Math"/>
-                  <w:lang w:val="en-US"/>
-                </w:rPr>
-                <m:t>0</m:t>
+                <m:t>-0</m:t>
               </m:r>
               <m:r>
                 <w:rPr>
@@ -25284,14 +24973,7 @@
               <w:rFonts w:ascii="Cambria Math" w:hAnsi="Cambria Math"/>
               <w:lang w:val="en-US"/>
             </w:rPr>
-            <m:t>=181,0</m:t>
-          </m:r>
-          <m:r>
-            <w:rPr>
-              <w:rFonts w:ascii="Cambria Math" w:hAnsi="Cambria Math"/>
-              <w:lang w:val="en-US"/>
-            </w:rPr>
-            <m:t>6</m:t>
+            <m:t>=181,06</m:t>
           </m:r>
         </m:oMath>
       </m:oMathPara>
@@ -25472,14 +25154,7 @@
                   <w:rFonts w:ascii="Cambria Math" w:hAnsi="Cambria Math"/>
                   <w:lang w:val="en-US"/>
                 </w:rPr>
-                <m:t>9,9</m:t>
-              </m:r>
-              <m:r>
-                <w:rPr>
-                  <w:rFonts w:ascii="Cambria Math" w:hAnsi="Cambria Math"/>
-                  <w:lang w:val="en-US"/>
-                </w:rPr>
-                <m:t xml:space="preserve"> . </m:t>
+                <m:t xml:space="preserve">9,9 . </m:t>
               </m:r>
               <m:sSup>
                 <m:sSupPr>
@@ -25527,14 +25202,7 @@
               <w:rFonts w:ascii="Cambria Math" w:hAnsi="Cambria Math"/>
               <w:lang w:val="en-US"/>
             </w:rPr>
-            <m:t>=</m:t>
-          </m:r>
-          <m:r>
-            <w:rPr>
-              <w:rFonts w:ascii="Cambria Math" w:hAnsi="Cambria Math"/>
-              <w:lang w:val="en-US"/>
-            </w:rPr>
-            <m:t>54,98</m:t>
+            <m:t>=54,98</m:t>
           </m:r>
           <w:bookmarkStart w:id="26" w:name="_Hlk169362979"/>
           <m:r>
@@ -25659,14 +25327,7 @@
               <w:rFonts w:ascii="Cambria Math" w:hAnsi="Cambria Math"/>
               <w:lang w:val="en-US"/>
             </w:rPr>
-            <m:t>G</m:t>
-          </m:r>
-          <m:r>
-            <w:rPr>
-              <w:rFonts w:ascii="Cambria Math" w:hAnsi="Cambria Math"/>
-              <w:lang w:val="en-US"/>
-            </w:rPr>
-            <m:t>=</m:t>
+            <m:t>G=</m:t>
           </m:r>
           <m:f>
             <m:fPr>
@@ -25735,14 +25396,7 @@
               <w:rFonts w:ascii="Cambria Math" w:hAnsi="Cambria Math"/>
               <w:lang w:val="en-US"/>
             </w:rPr>
-            <m:t>+1</m:t>
-          </m:r>
-          <m:r>
-            <w:rPr>
-              <w:rFonts w:ascii="Cambria Math" w:hAnsi="Cambria Math"/>
-              <w:lang w:val="en-US"/>
-            </w:rPr>
-            <m:t>=</m:t>
+            <m:t>+1=</m:t>
           </m:r>
           <m:f>
             <m:fPr>
@@ -25808,21 +25462,7 @@
               <w:rFonts w:ascii="Cambria Math" w:hAnsi="Cambria Math"/>
               <w:lang w:val="en-US"/>
             </w:rPr>
-            <m:t>+1</m:t>
-          </m:r>
-          <m:r>
-            <w:rPr>
-              <w:rFonts w:ascii="Cambria Math" w:hAnsi="Cambria Math"/>
-              <w:lang w:val="en-US"/>
-            </w:rPr>
-            <m:t>=</m:t>
-          </m:r>
-          <m:r>
-            <w:rPr>
-              <w:rFonts w:ascii="Cambria Math" w:hAnsi="Cambria Math"/>
-              <w:lang w:val="en-US"/>
-            </w:rPr>
-            <m:t>181,33</m:t>
+            <m:t>+1=181,33</m:t>
           </m:r>
         </m:oMath>
       </m:oMathPara>
@@ -25885,16 +25525,7 @@
           <w:iCs/>
           <w:lang w:val="bg-BG"/>
         </w:rPr>
-        <w:t>1</w:t>
-      </w:r>
-      <w:r>
-        <w:rPr>
-          <w:b/>
-          <w:bCs/>
-          <w:iCs/>
-          <w:lang w:val="bg-BG"/>
-        </w:rPr>
-        <w:t>3</w:t>
+        <w:t>13</w:t>
       </w:r>
       <w:r>
         <w:rPr>
@@ -26182,18 +25813,959 @@
     <w:p>
       <w:pPr>
         <w:spacing w:line="360" w:lineRule="auto"/>
+        <w:ind w:firstLine="720"/>
         <w:jc w:val="both"/>
         <w:rPr>
-          <w:iCs/>
-          <w:lang w:val="bg-BG"/>
-        </w:rPr>
-      </w:pPr>
-      <w:r>
-        <w:rPr>
-          <w:lang w:val="bg-BG"/>
-        </w:rPr>
-        <w:t>Главният компонент в този блок е инструменталният усилвател (ИУ)</w:t>
-      </w:r>
+          <w:lang w:val="bg-BG"/>
+        </w:rPr>
+      </w:pPr>
+      <w:r>
+        <w:rPr>
+          <w:lang w:val="bg-BG"/>
+        </w:rPr>
+        <w:t xml:space="preserve">За схемата е избран интегрален температурен сензор </w:t>
+      </w:r>
+      <w:r>
+        <w:rPr>
+          <w:b/>
+          <w:bCs/>
+          <w:lang w:val="en-US"/>
+        </w:rPr>
+        <w:t>U6</w:t>
+      </w:r>
+      <w:r>
+        <w:rPr>
+          <w:lang w:val="bg-BG"/>
+        </w:rPr>
+        <w:t xml:space="preserve"> от вида </w:t>
+      </w:r>
+      <w:r>
+        <w:rPr>
+          <w:lang w:val="en-US"/>
+        </w:rPr>
+        <w:t>AD7414.</w:t>
+      </w:r>
+      <w:r>
+        <w:rPr>
+          <w:lang w:val="bg-BG"/>
+        </w:rPr>
+        <w:t xml:space="preserve"> </w:t>
+      </w:r>
+      <w:r>
+        <w:rPr>
+          <w:lang w:val="en-US"/>
+        </w:rPr>
+        <w:t xml:space="preserve"> </w:t>
+      </w:r>
+      <w:r>
+        <w:rPr>
+          <w:lang w:val="bg-BG"/>
+        </w:rPr>
+        <w:t>Характеристиките, които го правят подходящ за употреба за конкретното приложение, са:</w:t>
+      </w:r>
+    </w:p>
+    <w:p>
+      <w:pPr>
+        <w:pStyle w:val="ListParagraph"/>
+        <w:numPr>
+          <w:ilvl w:val="0"/>
+          <w:numId w:val="31"/>
+        </w:numPr>
+        <w:spacing w:line="360" w:lineRule="auto"/>
+        <w:jc w:val="both"/>
+        <w:rPr>
+          <w:iCs/>
+          <w:lang w:val="bg-BG"/>
+        </w:rPr>
+      </w:pPr>
+      <w:r>
+        <w:rPr>
+          <w:iCs/>
+          <w:lang w:val="bg-BG"/>
+        </w:rPr>
+        <w:t>Напълно интегриран сензор с цифров интерфейс за отчитане на температурата (</w:t>
+      </w:r>
+      <w:r>
+        <w:rPr>
+          <w:iCs/>
+          <w:lang w:val="en-US"/>
+        </w:rPr>
+        <w:t>I</w:t>
+      </w:r>
+      <w:r>
+        <w:rPr>
+          <w:iCs/>
+          <w:vertAlign w:val="superscript"/>
+          <w:lang w:val="en-US"/>
+        </w:rPr>
+        <w:t>2</w:t>
+      </w:r>
+      <w:r>
+        <w:rPr>
+          <w:iCs/>
+          <w:lang w:val="en-US"/>
+        </w:rPr>
+        <w:t xml:space="preserve">C), </w:t>
+      </w:r>
+      <w:r>
+        <w:rPr>
+          <w:iCs/>
+          <w:lang w:val="bg-BG"/>
+        </w:rPr>
+        <w:t>което улеснява схемата;</w:t>
+      </w:r>
+    </w:p>
+    <w:p>
+      <w:pPr>
+        <w:pStyle w:val="ListParagraph"/>
+        <w:numPr>
+          <w:ilvl w:val="0"/>
+          <w:numId w:val="31"/>
+        </w:numPr>
+        <w:spacing w:line="360" w:lineRule="auto"/>
+        <w:jc w:val="both"/>
+        <w:rPr>
+          <w:iCs/>
+          <w:lang w:val="bg-BG"/>
+        </w:rPr>
+      </w:pPr>
+      <w:r>
+        <w:rPr>
+          <w:iCs/>
+          <w:lang w:val="bg-BG"/>
+        </w:rPr>
+        <w:t>Задоволителна точност</w:t>
+      </w:r>
+      <w:r>
+        <w:rPr>
+          <w:iCs/>
+          <w:lang w:val="bg-BG"/>
+        </w:rPr>
+        <w:t>:</w:t>
+      </w:r>
+      <w:r>
+        <w:rPr>
+          <w:iCs/>
+          <w:lang w:val="bg-BG"/>
+        </w:rPr>
+        <w:t xml:space="preserve"> </w:t>
+      </w:r>
+      <w:r>
+        <w:rPr>
+          <w:iCs/>
+          <w:lang w:val="bg-BG"/>
+        </w:rPr>
+        <w:t>±0.5°C</w:t>
+      </w:r>
+      <w:r>
+        <w:rPr>
+          <w:iCs/>
+          <w:lang w:val="bg-BG"/>
+        </w:rPr>
+        <w:t>;</w:t>
+      </w:r>
+    </w:p>
+    <w:p>
+      <w:pPr>
+        <w:pStyle w:val="ListParagraph"/>
+        <w:numPr>
+          <w:ilvl w:val="0"/>
+          <w:numId w:val="31"/>
+        </w:numPr>
+        <w:spacing w:line="360" w:lineRule="auto"/>
+        <w:jc w:val="both"/>
+        <w:rPr>
+          <w:iCs/>
+          <w:lang w:val="bg-BG"/>
+        </w:rPr>
+      </w:pPr>
+      <w:r>
+        <w:rPr>
+          <w:iCs/>
+          <w:lang w:val="bg-BG"/>
+        </w:rPr>
+        <w:t>Извод за известяване при достигане на зададена температура (например при прекомерно висока температура на устройството);</w:t>
+      </w:r>
+    </w:p>
+    <w:p>
+      <w:pPr>
+        <w:pStyle w:val="ListParagraph"/>
+        <w:numPr>
+          <w:ilvl w:val="0"/>
+          <w:numId w:val="31"/>
+        </w:numPr>
+        <w:spacing w:line="360" w:lineRule="auto"/>
+        <w:jc w:val="both"/>
+        <w:rPr>
+          <w:iCs/>
+          <w:lang w:val="bg-BG"/>
+        </w:rPr>
+      </w:pPr>
+      <w:r>
+        <w:rPr>
+          <w:iCs/>
+          <w:lang w:val="bg-BG"/>
+        </w:rPr>
+        <w:t xml:space="preserve">Възможност за </w:t>
+      </w:r>
+      <w:r>
+        <w:rPr>
+          <w:iCs/>
+          <w:lang w:val="bg-BG"/>
+        </w:rPr>
+        <w:t>задаване</w:t>
+      </w:r>
+      <w:r>
+        <w:rPr>
+          <w:iCs/>
+          <w:lang w:val="bg-BG"/>
+        </w:rPr>
+        <w:t xml:space="preserve"> на </w:t>
+      </w:r>
+      <w:r>
+        <w:rPr>
+          <w:iCs/>
+          <w:lang w:val="en-US"/>
+        </w:rPr>
+        <w:t>I</w:t>
+      </w:r>
+      <w:r>
+        <w:rPr>
+          <w:iCs/>
+          <w:vertAlign w:val="superscript"/>
+          <w:lang w:val="en-US"/>
+        </w:rPr>
+        <w:t>2</w:t>
+      </w:r>
+      <w:r>
+        <w:rPr>
+          <w:iCs/>
+          <w:lang w:val="en-US"/>
+        </w:rPr>
+        <w:t>C</w:t>
+      </w:r>
+      <w:r>
+        <w:rPr>
+          <w:iCs/>
+          <w:lang w:val="bg-BG"/>
+        </w:rPr>
+        <w:t xml:space="preserve"> адреса</w:t>
+      </w:r>
+      <w:r>
+        <w:rPr>
+          <w:iCs/>
+          <w:lang w:val="bg-BG"/>
+        </w:rPr>
+        <w:t xml:space="preserve"> на сензора</w:t>
+      </w:r>
+      <w:r>
+        <w:rPr>
+          <w:iCs/>
+          <w:lang w:val="bg-BG"/>
+        </w:rPr>
+        <w:t xml:space="preserve"> –</w:t>
+      </w:r>
+      <w:r>
+        <w:rPr>
+          <w:iCs/>
+          <w:lang w:val="bg-BG"/>
+        </w:rPr>
+        <w:t xml:space="preserve"> </w:t>
+      </w:r>
+      <w:r>
+        <w:rPr>
+          <w:iCs/>
+          <w:lang w:val="bg-BG"/>
+        </w:rPr>
+        <w:t>дава</w:t>
+      </w:r>
+      <w:r>
+        <w:rPr>
+          <w:iCs/>
+          <w:lang w:val="bg-BG"/>
+        </w:rPr>
+        <w:t xml:space="preserve"> възможно</w:t>
+      </w:r>
+      <w:r>
+        <w:rPr>
+          <w:iCs/>
+          <w:lang w:val="bg-BG"/>
+        </w:rPr>
+        <w:t>ст</w:t>
+      </w:r>
+      <w:r>
+        <w:rPr>
+          <w:iCs/>
+          <w:lang w:val="bg-BG"/>
+        </w:rPr>
+        <w:t xml:space="preserve"> няколко подобни сензора </w:t>
+      </w:r>
+      <w:r>
+        <w:rPr>
+          <w:iCs/>
+          <w:lang w:val="bg-BG"/>
+        </w:rPr>
+        <w:t xml:space="preserve">да бъдат свързани </w:t>
+      </w:r>
+      <w:r>
+        <w:rPr>
+          <w:iCs/>
+          <w:lang w:val="bg-BG"/>
+        </w:rPr>
+        <w:t xml:space="preserve">серийно към един и същи </w:t>
+      </w:r>
+      <w:r>
+        <w:rPr>
+          <w:iCs/>
+          <w:lang w:val="en-US"/>
+        </w:rPr>
+        <w:t>I</w:t>
+      </w:r>
+      <w:r>
+        <w:rPr>
+          <w:iCs/>
+          <w:vertAlign w:val="superscript"/>
+          <w:lang w:val="en-US"/>
+        </w:rPr>
+        <w:t>2</w:t>
+      </w:r>
+      <w:r>
+        <w:rPr>
+          <w:iCs/>
+          <w:lang w:val="en-US"/>
+        </w:rPr>
+        <w:t xml:space="preserve">C </w:t>
+      </w:r>
+      <w:r>
+        <w:rPr>
+          <w:iCs/>
+          <w:lang w:val="bg-BG"/>
+        </w:rPr>
+        <w:t>интерфейс на микроконтролера</w:t>
+      </w:r>
+      <w:r>
+        <w:rPr>
+          <w:iCs/>
+          <w:lang w:val="bg-BG"/>
+        </w:rPr>
+        <w:t xml:space="preserve"> в случай че се наложи</w:t>
+      </w:r>
+      <w:r>
+        <w:rPr>
+          <w:iCs/>
+          <w:lang w:val="bg-BG"/>
+        </w:rPr>
+        <w:t xml:space="preserve"> отчитане на температурата в различни точки от схемата.</w:t>
+      </w:r>
+    </w:p>
+    <w:p>
+      <w:pPr>
+        <w:spacing w:line="360" w:lineRule="auto"/>
+        <w:ind w:firstLine="720"/>
+        <w:jc w:val="both"/>
+        <w:rPr>
+          <w:iCs/>
+          <w:lang w:val="bg-BG"/>
+        </w:rPr>
+      </w:pPr>
+      <w:r>
+        <w:rPr>
+          <w:iCs/>
+          <w:lang w:val="bg-BG"/>
+        </w:rPr>
+        <w:t>Между двата захранващи извода</w:t>
+      </w:r>
+      <w:r>
+        <w:rPr>
+          <w:iCs/>
+          <w:lang w:val="bg-BG"/>
+        </w:rPr>
+        <w:t xml:space="preserve"> на сензора</w:t>
+      </w:r>
+      <w:r>
+        <w:rPr>
+          <w:iCs/>
+          <w:lang w:val="bg-BG"/>
+        </w:rPr>
+        <w:t>, съобразно с препоръките на производителя, е свързан филтров кондензатор (</w:t>
+      </w:r>
+      <w:r>
+        <w:rPr>
+          <w:b/>
+          <w:bCs/>
+          <w:iCs/>
+          <w:lang w:val="en-US"/>
+        </w:rPr>
+        <w:t>CK</w:t>
+      </w:r>
+      <w:r>
+        <w:rPr>
+          <w:b/>
+          <w:bCs/>
+          <w:iCs/>
+          <w:lang w:val="bg-BG"/>
+        </w:rPr>
+        <w:t>17</w:t>
+      </w:r>
+      <w:r>
+        <w:rPr>
+          <w:iCs/>
+          <w:lang w:val="en-US"/>
+        </w:rPr>
+        <w:t>).</w:t>
+      </w:r>
+    </w:p>
+    <w:p>
+      <w:pPr>
+        <w:spacing w:line="360" w:lineRule="auto"/>
+        <w:ind w:firstLine="720"/>
+        <w:jc w:val="both"/>
+        <w:rPr>
+          <w:iCs/>
+          <w:lang w:val="bg-BG"/>
+        </w:rPr>
+      </w:pPr>
+      <w:r>
+        <w:rPr>
+          <w:iCs/>
+          <w:lang w:val="bg-BG"/>
+        </w:rPr>
+        <w:lastRenderedPageBreak/>
+        <w:t xml:space="preserve">Изводът за избор на адрес </w:t>
+      </w:r>
+      <w:r>
+        <w:rPr>
+          <w:iCs/>
+          <w:lang w:val="en-US"/>
+        </w:rPr>
+        <w:t xml:space="preserve">AS, </w:t>
+      </w:r>
+      <w:r>
+        <w:rPr>
+          <w:iCs/>
+          <w:lang w:val="bg-BG"/>
+        </w:rPr>
+        <w:t xml:space="preserve">според документацията на температурния сензор, може да бъде в едно от три състояния – свързан към захранване, свързан към маса или оставен плаващ, като всяко състояние определя различен адрес за сензора. В случая е избрано този извод да бъде плаващ, като при това положение </w:t>
+      </w:r>
+      <w:r>
+        <w:rPr>
+          <w:iCs/>
+          <w:lang w:val="en-US"/>
+        </w:rPr>
+        <w:t>I</w:t>
+      </w:r>
+      <w:r>
+        <w:rPr>
+          <w:iCs/>
+          <w:vertAlign w:val="superscript"/>
+          <w:lang w:val="en-US"/>
+        </w:rPr>
+        <w:t>2</w:t>
+      </w:r>
+      <w:r>
+        <w:rPr>
+          <w:iCs/>
+          <w:lang w:val="en-US"/>
+        </w:rPr>
+        <w:t xml:space="preserve">C </w:t>
+      </w:r>
+      <w:r>
+        <w:rPr>
+          <w:iCs/>
+          <w:lang w:val="bg-BG"/>
+        </w:rPr>
+        <w:t>адресът на сензора е 1001 0000.</w:t>
+      </w:r>
+    </w:p>
+    <w:p>
+      <w:pPr>
+        <w:spacing w:line="360" w:lineRule="auto"/>
+        <w:ind w:firstLine="720"/>
+        <w:jc w:val="both"/>
+        <w:rPr>
+          <w:iCs/>
+          <w:lang w:val="bg-BG"/>
+        </w:rPr>
+      </w:pPr>
+      <w:r>
+        <w:rPr>
+          <w:iCs/>
+          <w:lang w:val="bg-BG"/>
+        </w:rPr>
+        <w:t>Трите сигнални</w:t>
+      </w:r>
+      <w:r>
+        <w:rPr>
+          <w:iCs/>
+          <w:lang w:val="bg-BG"/>
+        </w:rPr>
+        <w:t xml:space="preserve"> извода на сензора – изводът за данни </w:t>
+      </w:r>
+      <w:r>
+        <w:rPr>
+          <w:iCs/>
+          <w:lang w:val="en-US"/>
+        </w:rPr>
+        <w:t xml:space="preserve">SDA, </w:t>
+      </w:r>
+      <w:r>
+        <w:rPr>
+          <w:iCs/>
+          <w:lang w:val="bg-BG"/>
+        </w:rPr>
+        <w:t xml:space="preserve">изводът за тактов сигнал </w:t>
+      </w:r>
+      <w:r>
+        <w:rPr>
+          <w:iCs/>
+          <w:lang w:val="en-US"/>
+        </w:rPr>
+        <w:t xml:space="preserve">SCL </w:t>
+      </w:r>
+      <w:r>
+        <w:rPr>
+          <w:iCs/>
+          <w:lang w:val="bg-BG"/>
+        </w:rPr>
+        <w:t xml:space="preserve">и изводът за известяване </w:t>
+      </w:r>
+      <w:r>
+        <w:rPr>
+          <w:iCs/>
+          <w:lang w:val="en-US"/>
+        </w:rPr>
+        <w:t xml:space="preserve">ALERT </w:t>
+      </w:r>
+      <w:r>
+        <w:rPr>
+          <w:iCs/>
+          <w:lang w:val="bg-BG"/>
+        </w:rPr>
+        <w:t xml:space="preserve">са от вида „отворен дрейн“ и към тях </w:t>
+      </w:r>
+      <w:r>
+        <w:rPr>
+          <w:iCs/>
+          <w:lang w:val="bg-BG"/>
+        </w:rPr>
+        <w:t>са свързвани издърпващи резистори към захранване</w:t>
+      </w:r>
+      <w:r>
+        <w:rPr>
+          <w:iCs/>
+          <w:lang w:val="bg-BG"/>
+        </w:rPr>
+        <w:t xml:space="preserve"> (съответно </w:t>
+      </w:r>
+      <w:r>
+        <w:rPr>
+          <w:b/>
+          <w:bCs/>
+          <w:iCs/>
+          <w:lang w:val="en-US"/>
+        </w:rPr>
+        <w:t>R19</w:t>
+      </w:r>
+      <w:r>
+        <w:rPr>
+          <w:iCs/>
+          <w:lang w:val="en-US"/>
+        </w:rPr>
+        <w:t xml:space="preserve">, </w:t>
+      </w:r>
+      <w:r>
+        <w:rPr>
+          <w:b/>
+          <w:bCs/>
+          <w:iCs/>
+          <w:lang w:val="en-US"/>
+        </w:rPr>
+        <w:t>R20</w:t>
+      </w:r>
+      <w:r>
+        <w:rPr>
+          <w:iCs/>
+          <w:lang w:val="en-US"/>
+        </w:rPr>
+        <w:t xml:space="preserve"> </w:t>
+      </w:r>
+      <w:r>
+        <w:rPr>
+          <w:iCs/>
+          <w:lang w:val="bg-BG"/>
+        </w:rPr>
+        <w:t xml:space="preserve">и </w:t>
+      </w:r>
+      <w:r>
+        <w:rPr>
+          <w:b/>
+          <w:bCs/>
+          <w:iCs/>
+          <w:lang w:val="en-US"/>
+        </w:rPr>
+        <w:t>R21</w:t>
+      </w:r>
+      <w:r>
+        <w:rPr>
+          <w:iCs/>
+          <w:lang w:val="en-US"/>
+        </w:rPr>
+        <w:t>)</w:t>
+      </w:r>
+      <w:r>
+        <w:rPr>
+          <w:iCs/>
+          <w:lang w:val="bg-BG"/>
+        </w:rPr>
+        <w:t>. Техните стойности са съобразени с препоръките на производителя.</w:t>
+      </w:r>
+    </w:p>
+    <w:p>
+      <w:pPr>
+        <w:spacing w:line="360" w:lineRule="auto"/>
+        <w:ind w:firstLine="720"/>
+        <w:jc w:val="both"/>
+        <w:rPr>
+          <w:iCs/>
+          <w:lang w:val="bg-BG"/>
+        </w:rPr>
+      </w:pPr>
+      <w:r>
+        <w:rPr>
+          <w:iCs/>
+          <w:lang w:val="bg-BG"/>
+        </w:rPr>
+        <w:t>На ключови места от схемата на блока са свързани тестови точки (</w:t>
+      </w:r>
+      <w:r>
+        <w:rPr>
+          <w:b/>
+          <w:bCs/>
+          <w:iCs/>
+          <w:lang w:val="en-US"/>
+        </w:rPr>
+        <w:t>TP</w:t>
+      </w:r>
+      <w:r>
+        <w:rPr>
+          <w:b/>
+          <w:bCs/>
+          <w:iCs/>
+          <w:lang w:val="bg-BG"/>
+        </w:rPr>
+        <w:t>1</w:t>
+      </w:r>
+      <w:r>
+        <w:rPr>
+          <w:b/>
+          <w:bCs/>
+          <w:iCs/>
+          <w:lang w:val="bg-BG"/>
+        </w:rPr>
+        <w:t>4</w:t>
+      </w:r>
+      <w:r>
+        <w:rPr>
+          <w:iCs/>
+          <w:lang w:val="bg-BG"/>
+        </w:rPr>
+        <w:t>-</w:t>
+      </w:r>
+      <w:r>
+        <w:rPr>
+          <w:b/>
+          <w:bCs/>
+          <w:iCs/>
+          <w:lang w:val="en-US"/>
+        </w:rPr>
+        <w:t>TP</w:t>
+      </w:r>
+      <w:r>
+        <w:rPr>
+          <w:b/>
+          <w:bCs/>
+          <w:iCs/>
+          <w:lang w:val="bg-BG"/>
+        </w:rPr>
+        <w:t>1</w:t>
+      </w:r>
+      <w:r>
+        <w:rPr>
+          <w:b/>
+          <w:bCs/>
+          <w:iCs/>
+          <w:lang w:val="bg-BG"/>
+        </w:rPr>
+        <w:t>6</w:t>
+      </w:r>
+      <w:r>
+        <w:rPr>
+          <w:iCs/>
+          <w:lang w:val="en-US"/>
+        </w:rPr>
+        <w:t xml:space="preserve">) </w:t>
+      </w:r>
+      <w:r>
+        <w:rPr>
+          <w:iCs/>
+          <w:lang w:val="bg-BG"/>
+        </w:rPr>
+        <w:t>с цел лесно измерване на сигналите в реални условия.</w:t>
+      </w:r>
+    </w:p>
+    <w:p>
+      <w:pPr>
+        <w:jc w:val="both"/>
+        <w:rPr>
+          <w:lang w:val="bg-BG"/>
+        </w:rPr>
+      </w:pPr>
+    </w:p>
+    <w:p>
+      <w:pPr>
+        <w:pStyle w:val="Heading2"/>
+      </w:pPr>
+      <w:r>
+        <w:t>Блок „</w:t>
+      </w:r>
+      <w:r>
+        <w:rPr>
+          <w:bCs/>
+        </w:rPr>
+        <w:t>Микроконтролер</w:t>
+      </w:r>
+      <w:r>
+        <w:t>“</w:t>
+      </w:r>
+    </w:p>
+    <w:p>
+      <w:pPr>
+        <w:spacing w:line="360" w:lineRule="auto"/>
+        <w:ind w:firstLine="720"/>
+        <w:jc w:val="both"/>
+        <w:rPr>
+          <w:lang w:val="bg-BG"/>
+        </w:rPr>
+      </w:pPr>
+      <w:r>
+        <w:rPr>
+          <w:lang w:val="bg-BG"/>
+        </w:rPr>
+        <w:t xml:space="preserve">На фиг. </w:t>
+      </w:r>
+      <w:r>
+        <w:rPr>
+          <w:lang w:val="en-US"/>
+        </w:rPr>
+        <w:t>5</w:t>
+      </w:r>
+      <w:r>
+        <w:rPr>
+          <w:lang w:val="en-US"/>
+        </w:rPr>
+        <w:t>.</w:t>
+      </w:r>
+      <w:r>
+        <w:rPr>
+          <w:lang w:val="bg-BG"/>
+        </w:rPr>
+        <w:t>6</w:t>
+      </w:r>
+      <w:r>
+        <w:rPr>
+          <w:lang w:val="bg-BG"/>
+        </w:rPr>
+        <w:t>.</w:t>
+      </w:r>
+      <w:r>
+        <w:rPr>
+          <w:lang w:val="bg-BG"/>
+        </w:rPr>
+        <w:t>1.</w:t>
+      </w:r>
+      <w:r>
+        <w:rPr>
+          <w:lang w:val="bg-BG"/>
+        </w:rPr>
+        <w:t xml:space="preserve"> </w:t>
+      </w:r>
+      <w:r>
+        <w:rPr>
+          <w:lang w:val="bg-BG"/>
+        </w:rPr>
+        <w:t>е показана принципна</w:t>
+      </w:r>
+      <w:r>
+        <w:rPr>
+          <w:lang w:val="bg-BG"/>
+        </w:rPr>
+        <w:t>та</w:t>
+      </w:r>
+      <w:r>
+        <w:rPr>
+          <w:lang w:val="bg-BG"/>
+        </w:rPr>
+        <w:t xml:space="preserve"> електрическа схема на</w:t>
+      </w:r>
+      <w:r>
+        <w:rPr>
+          <w:lang w:val="bg-BG"/>
+        </w:rPr>
+        <w:t xml:space="preserve"> блока.</w:t>
+      </w:r>
+      <w:r>
+        <w:rPr>
+          <w:lang w:val="en-US"/>
+        </w:rPr>
+        <w:t xml:space="preserve"> </w:t>
+      </w:r>
+    </w:p>
+    <w:p>
+      <w:pPr>
+        <w:spacing w:line="360" w:lineRule="auto"/>
+        <w:jc w:val="center"/>
+        <w:rPr>
+          <w:lang w:val="en-US"/>
+        </w:rPr>
+      </w:pPr>
+      <w:r>
+        <w:rPr>
+          <w:noProof/>
+          <w:lang w:val="en-US"/>
+        </w:rPr>
+        <w:drawing>
+          <wp:inline distT="0" distB="0" distL="0" distR="0" wp14:anchorId="299517D9" wp14:editId="1050A740">
+            <wp:extent cx="5748783" cy="3992880"/>
+            <wp:effectExtent l="0" t="0" r="4445" b="7620"/>
+            <wp:docPr id="2022567196" name="Picture 3"/>
+            <wp:cNvGraphicFramePr>
+              <a:graphicFrameLocks xmlns:a="http://schemas.openxmlformats.org/drawingml/2006/main" noChangeAspect="1"/>
+            </wp:cNvGraphicFramePr>
+            <a:graphic xmlns:a="http://schemas.openxmlformats.org/drawingml/2006/main">
+              <a:graphicData uri="http://schemas.openxmlformats.org/drawingml/2006/picture">
+                <pic:pic xmlns:pic="http://schemas.openxmlformats.org/drawingml/2006/picture">
+                  <pic:nvPicPr>
+                    <pic:cNvPr id="2022567196" name="Picture 2022567196"/>
+                    <pic:cNvPicPr/>
+                  </pic:nvPicPr>
+                  <pic:blipFill rotWithShape="1">
+                    <a:blip r:embed="rId29" cstate="print">
+                      <a:extLst>
+                        <a:ext uri="{28A0092B-C50C-407E-A947-70E740481C1C}">
+                          <a14:useLocalDpi xmlns:a14="http://schemas.microsoft.com/office/drawing/2010/main" val="0"/>
+                        </a:ext>
+                      </a:extLst>
+                    </a:blip>
+                    <a:srcRect l="5731" t="8609" r="9984" b="8547"/>
+                    <a:stretch/>
+                  </pic:blipFill>
+                  <pic:spPr bwMode="auto">
+                    <a:xfrm>
+                      <a:off x="0" y="0"/>
+                      <a:ext cx="5762015" cy="4002071"/>
+                    </a:xfrm>
+                    <a:prstGeom prst="rect">
+                      <a:avLst/>
+                    </a:prstGeom>
+                    <a:ln>
+                      <a:noFill/>
+                    </a:ln>
+                    <a:extLst>
+                      <a:ext uri="{53640926-AAD7-44D8-BBD7-CCE9431645EC}">
+                        <a14:shadowObscured xmlns:a14="http://schemas.microsoft.com/office/drawing/2010/main"/>
+                      </a:ext>
+                    </a:extLst>
+                  </pic:spPr>
+                </pic:pic>
+              </a:graphicData>
+            </a:graphic>
+          </wp:inline>
+        </w:drawing>
+      </w:r>
+    </w:p>
+    <w:p>
+      <w:pPr>
+        <w:spacing w:line="360" w:lineRule="auto"/>
+        <w:jc w:val="center"/>
+        <w:rPr>
+          <w:lang w:val="bg-BG"/>
+        </w:rPr>
+      </w:pPr>
+      <w:r>
+        <w:rPr>
+          <w:b/>
+          <w:lang w:val="bg-BG"/>
+        </w:rPr>
+        <w:t xml:space="preserve">Фиг. </w:t>
+      </w:r>
+      <w:r>
+        <w:rPr>
+          <w:b/>
+          <w:lang w:val="en-US"/>
+        </w:rPr>
+        <w:t>5</w:t>
+      </w:r>
+      <w:r>
+        <w:rPr>
+          <w:b/>
+          <w:lang w:val="bg-BG"/>
+        </w:rPr>
+        <w:t>.</w:t>
+      </w:r>
+      <w:r>
+        <w:rPr>
+          <w:b/>
+          <w:lang w:val="en-US"/>
+        </w:rPr>
+        <w:t>6</w:t>
+      </w:r>
+      <w:r>
+        <w:rPr>
+          <w:b/>
+          <w:lang w:val="en-US"/>
+        </w:rPr>
+        <w:t>.</w:t>
+      </w:r>
+      <w:r>
+        <w:rPr>
+          <w:b/>
+          <w:lang w:val="bg-BG"/>
+        </w:rPr>
+        <w:t>1.</w:t>
+      </w:r>
+      <w:r>
+        <w:rPr>
+          <w:lang w:val="bg-BG"/>
+        </w:rPr>
+        <w:t xml:space="preserve"> </w:t>
+      </w:r>
+      <w:r>
+        <w:rPr>
+          <w:lang w:val="bg-BG"/>
+        </w:rPr>
+        <w:t>Принципна електрическа схема на блок „</w:t>
+      </w:r>
+      <w:r>
+        <w:rPr>
+          <w:lang w:val="bg-BG"/>
+        </w:rPr>
+        <w:t>Микроконтролер</w:t>
+      </w:r>
+      <w:r>
+        <w:rPr>
+          <w:lang w:val="bg-BG"/>
+        </w:rPr>
+        <w:t>“</w:t>
+      </w:r>
+    </w:p>
+    <w:p>
+      <w:pPr>
+        <w:spacing w:line="360" w:lineRule="auto"/>
+        <w:jc w:val="both"/>
+        <w:rPr>
+          <w:lang w:val="bg-BG"/>
+        </w:rPr>
+      </w:pPr>
     </w:p>
     <w:p>
       <w:pPr>
@@ -26231,16 +26803,6 @@
           <w:lang w:val="en-US"/>
         </w:rPr>
       </w:pPr>
-      <w:proofErr w:type="spellStart"/>
-      <w:r>
-        <w:rPr>
-          <w:rFonts w:eastAsia="Times New Roman"/>
-          <w:bCs/>
-          <w:lang w:val="en-US"/>
-        </w:rPr>
-        <w:t>asdf</w:t>
-      </w:r>
-      <w:proofErr w:type="spellEnd"/>
     </w:p>
     <w:p>
       <w:pPr>
@@ -26332,7 +26894,7 @@
         </w:rPr>
         <w:t xml:space="preserve"> </w:t>
       </w:r>
-      <w:hyperlink r:id="rId29" w:history="1">
+      <w:hyperlink r:id="rId30" w:history="1">
         <w:r>
           <w:rPr>
             <w:rStyle w:val="Hyperlink"/>
@@ -26359,7 +26921,7 @@
       <w:r>
         <w:t xml:space="preserve"> </w:t>
       </w:r>
-      <w:hyperlink r:id="rId30" w:history="1">
+      <w:hyperlink r:id="rId31" w:history="1">
         <w:r>
           <w:rPr>
             <w:rStyle w:val="Hyperlink"/>
@@ -26389,114 +26951,14 @@
         </w:rPr>
         <w:t xml:space="preserve"> </w:t>
       </w:r>
-      <w:hyperlink r:id="rId31" w:history="1">
-        <w:proofErr w:type="spellStart"/>
+      <w:hyperlink r:id="rId32" w:history="1">
         <w:r>
           <w:rPr>
             <w:rStyle w:val="Hyperlink"/>
             <w:color w:val="auto"/>
             <w:lang w:val="bg-BG"/>
           </w:rPr>
-          <w:t>Comparing</w:t>
-        </w:r>
-        <w:proofErr w:type="spellEnd"/>
-        <w:r>
-          <w:rPr>
-            <w:rStyle w:val="Hyperlink"/>
-            <w:color w:val="auto"/>
-            <w:lang w:val="bg-BG"/>
-          </w:rPr>
-          <w:t xml:space="preserve"> </w:t>
-        </w:r>
-        <w:proofErr w:type="spellStart"/>
-        <w:r>
-          <w:rPr>
-            <w:rStyle w:val="Hyperlink"/>
-            <w:color w:val="auto"/>
-            <w:lang w:val="bg-BG"/>
-          </w:rPr>
-          <w:t>Contact</w:t>
-        </w:r>
-        <w:proofErr w:type="spellEnd"/>
-        <w:r>
-          <w:rPr>
-            <w:rStyle w:val="Hyperlink"/>
-            <w:color w:val="auto"/>
-            <w:lang w:val="bg-BG"/>
-          </w:rPr>
-          <w:t xml:space="preserve"> </w:t>
-        </w:r>
-        <w:proofErr w:type="spellStart"/>
-        <w:r>
-          <w:rPr>
-            <w:rStyle w:val="Hyperlink"/>
-            <w:color w:val="auto"/>
-            <w:lang w:val="bg-BG"/>
-          </w:rPr>
-          <w:t>and</w:t>
-        </w:r>
-        <w:proofErr w:type="spellEnd"/>
-        <w:r>
-          <w:rPr>
-            <w:rStyle w:val="Hyperlink"/>
-            <w:color w:val="auto"/>
-            <w:lang w:val="bg-BG"/>
-          </w:rPr>
-          <w:t xml:space="preserve"> </w:t>
-        </w:r>
-        <w:proofErr w:type="spellStart"/>
-        <w:r>
-          <w:rPr>
-            <w:rStyle w:val="Hyperlink"/>
-            <w:color w:val="auto"/>
-            <w:lang w:val="bg-BG"/>
-          </w:rPr>
-          <w:t>Non-Contact</w:t>
-        </w:r>
-        <w:proofErr w:type="spellEnd"/>
-        <w:r>
-          <w:rPr>
-            <w:rStyle w:val="Hyperlink"/>
-            <w:color w:val="auto"/>
-            <w:lang w:val="bg-BG"/>
-          </w:rPr>
-          <w:t xml:space="preserve"> </w:t>
-        </w:r>
-        <w:proofErr w:type="spellStart"/>
-        <w:r>
-          <w:rPr>
-            <w:rStyle w:val="Hyperlink"/>
-            <w:color w:val="auto"/>
-            <w:lang w:val="bg-BG"/>
-          </w:rPr>
-          <w:t>Temperature</w:t>
-        </w:r>
-        <w:proofErr w:type="spellEnd"/>
-        <w:r>
-          <w:rPr>
-            <w:rStyle w:val="Hyperlink"/>
-            <w:color w:val="auto"/>
-            <w:lang w:val="bg-BG"/>
-          </w:rPr>
-          <w:t xml:space="preserve"> </w:t>
-        </w:r>
-        <w:proofErr w:type="spellStart"/>
-        <w:r>
-          <w:rPr>
-            <w:rStyle w:val="Hyperlink"/>
-            <w:color w:val="auto"/>
-            <w:lang w:val="bg-BG"/>
-          </w:rPr>
-          <w:t>Sensors</w:t>
-        </w:r>
-        <w:proofErr w:type="spellEnd"/>
-        <w:r>
-          <w:rPr>
-            <w:rStyle w:val="Hyperlink"/>
-            <w:color w:val="auto"/>
-            <w:lang w:val="bg-BG"/>
-          </w:rPr>
-          <w:t xml:space="preserve"> – </w:t>
+          <w:t xml:space="preserve">Comparing Contact and Non-Contact Temperature Sensors – </w:t>
         </w:r>
         <w:r>
           <w:rPr>
@@ -26527,32 +26989,14 @@
         </w:rPr>
         <w:t xml:space="preserve"> </w:t>
       </w:r>
-      <w:hyperlink r:id="rId32" w:history="1">
+      <w:hyperlink r:id="rId33" w:history="1">
         <w:r>
           <w:rPr>
             <w:rStyle w:val="Hyperlink"/>
             <w:color w:val="auto"/>
             <w:lang w:val="en-US"/>
           </w:rPr>
-          <w:t xml:space="preserve">Comparing Contact and Non-Contact Temperature Sensors – </w:t>
-        </w:r>
-        <w:proofErr w:type="spellStart"/>
-        <w:r>
-          <w:rPr>
-            <w:rStyle w:val="Hyperlink"/>
-            <w:color w:val="auto"/>
-            <w:lang w:val="en-US"/>
-          </w:rPr>
-          <w:t>AZo</w:t>
-        </w:r>
-        <w:proofErr w:type="spellEnd"/>
-        <w:r>
-          <w:rPr>
-            <w:rStyle w:val="Hyperlink"/>
-            <w:color w:val="auto"/>
-            <w:lang w:val="en-US"/>
-          </w:rPr>
-          <w:t xml:space="preserve"> Sensors</w:t>
+          <w:t>Comparing Contact and Non-Contact Temperature Sensors – AZo Sensors</w:t>
         </w:r>
       </w:hyperlink>
     </w:p>
@@ -26575,53 +27019,15 @@
         </w:rPr>
         <w:t xml:space="preserve"> </w:t>
       </w:r>
-      <w:hyperlink r:id="rId33" w:history="1">
-        <w:proofErr w:type="spellStart"/>
+      <w:hyperlink r:id="rId34" w:history="1">
         <w:r>
           <w:rPr>
             <w:rStyle w:val="Hyperlink"/>
             <w:color w:val="auto"/>
             <w:lang w:val="bg-BG"/>
           </w:rPr>
-          <w:t>Fiber-Optic</w:t>
+          <w:t>Fiber-Optic Temperature Measurement</w:t>
         </w:r>
-        <w:proofErr w:type="spellEnd"/>
-        <w:r>
-          <w:rPr>
-            <w:rStyle w:val="Hyperlink"/>
-            <w:color w:val="auto"/>
-            <w:lang w:val="bg-BG"/>
-          </w:rPr>
-          <w:t xml:space="preserve"> </w:t>
-        </w:r>
-        <w:proofErr w:type="spellStart"/>
-        <w:r>
-          <w:rPr>
-            <w:rStyle w:val="Hyperlink"/>
-            <w:color w:val="auto"/>
-            <w:lang w:val="bg-BG"/>
-          </w:rPr>
-          <w:t>Temperature</w:t>
-        </w:r>
-        <w:proofErr w:type="spellEnd"/>
-        <w:r>
-          <w:rPr>
-            <w:rStyle w:val="Hyperlink"/>
-            <w:color w:val="auto"/>
-            <w:lang w:val="bg-BG"/>
-          </w:rPr>
-          <w:t xml:space="preserve"> </w:t>
-        </w:r>
-        <w:proofErr w:type="spellStart"/>
-        <w:r>
-          <w:rPr>
-            <w:rStyle w:val="Hyperlink"/>
-            <w:color w:val="auto"/>
-            <w:lang w:val="bg-BG"/>
-          </w:rPr>
-          <w:t>Measurement</w:t>
-        </w:r>
-        <w:proofErr w:type="spellEnd"/>
         <w:r>
           <w:rPr>
             <w:rStyle w:val="Hyperlink"/>
@@ -26651,60 +27057,14 @@
         </w:rPr>
         <w:t xml:space="preserve"> </w:t>
       </w:r>
-      <w:hyperlink r:id="rId34" w:history="1">
-        <w:proofErr w:type="spellStart"/>
+      <w:hyperlink r:id="rId35" w:history="1">
         <w:r>
           <w:rPr>
             <w:rStyle w:val="Hyperlink"/>
             <w:color w:val="auto"/>
             <w:lang w:val="bg-BG"/>
           </w:rPr>
-          <w:t>Temperature</w:t>
-        </w:r>
-        <w:proofErr w:type="spellEnd"/>
-        <w:r>
-          <w:rPr>
-            <w:rStyle w:val="Hyperlink"/>
-            <w:color w:val="auto"/>
-            <w:lang w:val="bg-BG"/>
-          </w:rPr>
-          <w:t xml:space="preserve"> </w:t>
-        </w:r>
-        <w:proofErr w:type="spellStart"/>
-        <w:r>
-          <w:rPr>
-            <w:rStyle w:val="Hyperlink"/>
-            <w:color w:val="auto"/>
-            <w:lang w:val="bg-BG"/>
-          </w:rPr>
-          <w:t>sensing</w:t>
-        </w:r>
-        <w:proofErr w:type="spellEnd"/>
-        <w:r>
-          <w:rPr>
-            <w:rStyle w:val="Hyperlink"/>
-            <w:color w:val="auto"/>
-            <w:lang w:val="bg-BG"/>
-          </w:rPr>
-          <w:t xml:space="preserve"> </w:t>
-        </w:r>
-        <w:proofErr w:type="spellStart"/>
-        <w:r>
-          <w:rPr>
-            <w:rStyle w:val="Hyperlink"/>
-            <w:color w:val="auto"/>
-            <w:lang w:val="bg-BG"/>
-          </w:rPr>
-          <w:t>fundamentals</w:t>
-        </w:r>
-        <w:proofErr w:type="spellEnd"/>
-        <w:r>
-          <w:rPr>
-            <w:rStyle w:val="Hyperlink"/>
-            <w:color w:val="auto"/>
-            <w:lang w:val="bg-BG"/>
-          </w:rPr>
-          <w:t xml:space="preserve"> – </w:t>
+          <w:t xml:space="preserve">Temperature sensing fundamentals – </w:t>
         </w:r>
         <w:r>
           <w:rPr>
@@ -26735,78 +27095,14 @@
         </w:rPr>
         <w:t xml:space="preserve"> </w:t>
       </w:r>
-      <w:hyperlink r:id="rId35" w:history="1">
-        <w:proofErr w:type="spellStart"/>
+      <w:hyperlink r:id="rId36" w:history="1">
         <w:r>
           <w:rPr>
             <w:rStyle w:val="Hyperlink"/>
             <w:color w:val="auto"/>
             <w:lang w:val="bg-BG"/>
           </w:rPr>
-          <w:t>Temperature</w:t>
-        </w:r>
-        <w:proofErr w:type="spellEnd"/>
-        <w:r>
-          <w:rPr>
-            <w:rStyle w:val="Hyperlink"/>
-            <w:color w:val="auto"/>
-            <w:lang w:val="bg-BG"/>
-          </w:rPr>
-          <w:t xml:space="preserve"> </w:t>
-        </w:r>
-        <w:proofErr w:type="spellStart"/>
-        <w:r>
-          <w:rPr>
-            <w:rStyle w:val="Hyperlink"/>
-            <w:color w:val="auto"/>
-            <w:lang w:val="bg-BG"/>
-          </w:rPr>
-          <w:t>Sensor</w:t>
-        </w:r>
-        <w:proofErr w:type="spellEnd"/>
-        <w:r>
-          <w:rPr>
-            <w:rStyle w:val="Hyperlink"/>
-            <w:color w:val="auto"/>
-            <w:lang w:val="bg-BG"/>
-          </w:rPr>
-          <w:t xml:space="preserve"> </w:t>
-        </w:r>
-        <w:proofErr w:type="spellStart"/>
-        <w:r>
-          <w:rPr>
-            <w:rStyle w:val="Hyperlink"/>
-            <w:color w:val="auto"/>
-            <w:lang w:val="bg-BG"/>
-          </w:rPr>
-          <w:t>Comparison</w:t>
-        </w:r>
-        <w:proofErr w:type="spellEnd"/>
-        <w:r>
-          <w:rPr>
-            <w:rStyle w:val="Hyperlink"/>
-            <w:color w:val="auto"/>
-            <w:lang w:val="bg-BG"/>
-          </w:rPr>
-          <w:t xml:space="preserve"> </w:t>
-        </w:r>
-        <w:proofErr w:type="spellStart"/>
-        <w:r>
-          <w:rPr>
-            <w:rStyle w:val="Hyperlink"/>
-            <w:color w:val="auto"/>
-            <w:lang w:val="bg-BG"/>
-          </w:rPr>
-          <w:t>Guide</w:t>
-        </w:r>
-        <w:proofErr w:type="spellEnd"/>
-        <w:r>
-          <w:rPr>
-            <w:rStyle w:val="Hyperlink"/>
-            <w:color w:val="auto"/>
-            <w:lang w:val="bg-BG"/>
-          </w:rPr>
-          <w:t xml:space="preserve"> – </w:t>
+          <w:t xml:space="preserve">Temperature Sensor Comparison Guide – </w:t>
         </w:r>
         <w:r>
           <w:rPr>
@@ -26837,25 +27133,15 @@
         </w:rPr>
         <w:t xml:space="preserve"> </w:t>
       </w:r>
-      <w:hyperlink r:id="rId36" w:history="1">
+      <w:hyperlink r:id="rId37" w:history="1">
         <w:r>
           <w:rPr>
             <w:rStyle w:val="Hyperlink"/>
             <w:color w:val="auto"/>
             <w:lang w:val="en-US"/>
           </w:rPr>
-          <w:t xml:space="preserve">Types of Temperature Sensors - </w:t>
+          <w:t>Types of Temperature Sensors - DigiKey</w:t>
         </w:r>
-        <w:proofErr w:type="spellStart"/>
-        <w:r>
-          <w:rPr>
-            <w:rStyle w:val="Hyperlink"/>
-            <w:color w:val="auto"/>
-            <w:lang w:val="en-US"/>
-          </w:rPr>
-          <w:t>DigiKey</w:t>
-        </w:r>
-        <w:proofErr w:type="spellEnd"/>
       </w:hyperlink>
     </w:p>
     <w:p>
@@ -26877,7 +27163,7 @@
         </w:rPr>
         <w:t xml:space="preserve"> </w:t>
       </w:r>
-      <w:hyperlink r:id="rId37" w:history="1">
+      <w:hyperlink r:id="rId38" w:history="1">
         <w:r>
           <w:rPr>
             <w:rStyle w:val="Hyperlink"/>
@@ -26915,7 +27201,7 @@
         </w:rPr>
         <w:t xml:space="preserve"> </w:t>
       </w:r>
-      <w:hyperlink r:id="rId38" w:history="1">
+      <w:hyperlink r:id="rId39" w:history="1">
         <w:r>
           <w:rPr>
             <w:rStyle w:val="Hyperlink"/>
@@ -26945,7 +27231,7 @@
         </w:rPr>
         <w:t xml:space="preserve"> </w:t>
       </w:r>
-      <w:hyperlink r:id="rId39" w:anchor="specifications" w:history="1">
+      <w:hyperlink r:id="rId40" w:anchor="specifications" w:history="1">
         <w:r>
           <w:rPr>
             <w:rStyle w:val="Hyperlink"/>
@@ -26975,32 +27261,14 @@
         </w:rPr>
         <w:t xml:space="preserve"> </w:t>
       </w:r>
-      <w:hyperlink r:id="rId40" w:history="1">
+      <w:hyperlink r:id="rId41" w:history="1">
         <w:r>
           <w:rPr>
             <w:rStyle w:val="Hyperlink"/>
             <w:color w:val="auto"/>
             <w:lang w:val="en-US"/>
           </w:rPr>
-          <w:t xml:space="preserve">Pico Technology </w:t>
-        </w:r>
-        <w:proofErr w:type="spellStart"/>
-        <w:r>
-          <w:rPr>
-            <w:rStyle w:val="Hyperlink"/>
-            <w:color w:val="auto"/>
-            <w:lang w:val="en-US"/>
-          </w:rPr>
-          <w:t>PicoLog</w:t>
-        </w:r>
-        <w:proofErr w:type="spellEnd"/>
-        <w:r>
-          <w:rPr>
-            <w:rStyle w:val="Hyperlink"/>
-            <w:color w:val="auto"/>
-            <w:lang w:val="en-US"/>
-          </w:rPr>
-          <w:t xml:space="preserve"> 1216</w:t>
+          <w:t>Pico Technology PicoLog 1216</w:t>
         </w:r>
       </w:hyperlink>
     </w:p>
@@ -27025,60 +27293,14 @@
         </w:rPr>
         <w:t xml:space="preserve"> </w:t>
       </w:r>
-      <w:hyperlink r:id="rId41" w:history="1">
-        <w:proofErr w:type="spellStart"/>
+      <w:hyperlink r:id="rId42" w:history="1">
         <w:r>
           <w:rPr>
             <w:rStyle w:val="Hyperlink"/>
             <w:color w:val="auto"/>
             <w:lang w:val="bg-BG"/>
           </w:rPr>
-          <w:t>Müller</w:t>
-        </w:r>
-        <w:proofErr w:type="spellEnd"/>
-        <w:r>
-          <w:rPr>
-            <w:rStyle w:val="Hyperlink"/>
-            <w:color w:val="auto"/>
-            <w:lang w:val="bg-BG"/>
-          </w:rPr>
-          <w:t xml:space="preserve"> </w:t>
-        </w:r>
-        <w:proofErr w:type="spellStart"/>
-        <w:r>
-          <w:rPr>
-            <w:rStyle w:val="Hyperlink"/>
-            <w:color w:val="auto"/>
-            <w:lang w:val="bg-BG"/>
-          </w:rPr>
-          <w:t>Voltage</w:t>
-        </w:r>
-        <w:proofErr w:type="spellEnd"/>
-        <w:r>
-          <w:rPr>
-            <w:rStyle w:val="Hyperlink"/>
-            <w:color w:val="auto"/>
-            <w:lang w:val="bg-BG"/>
-          </w:rPr>
-          <w:t xml:space="preserve"> </w:t>
-        </w:r>
-        <w:proofErr w:type="spellStart"/>
-        <w:r>
-          <w:rPr>
-            <w:rStyle w:val="Hyperlink"/>
-            <w:color w:val="auto"/>
-            <w:lang w:val="bg-BG"/>
-          </w:rPr>
-          <w:t>Amplifier</w:t>
-        </w:r>
-        <w:proofErr w:type="spellEnd"/>
-        <w:r>
-          <w:rPr>
-            <w:rStyle w:val="Hyperlink"/>
-            <w:color w:val="auto"/>
-            <w:lang w:val="bg-BG"/>
-          </w:rPr>
-          <w:t xml:space="preserve"> MVA 10</w:t>
+          <w:t>Müller Voltage Amplifier MVA 10</w:t>
         </w:r>
       </w:hyperlink>
     </w:p>
@@ -27109,7 +27331,7 @@
         </w:rPr>
         <w:t xml:space="preserve"> </w:t>
       </w:r>
-      <w:hyperlink r:id="rId42" w:history="1">
+      <w:hyperlink r:id="rId43" w:history="1">
         <w:r>
           <w:rPr>
             <w:rStyle w:val="Hyperlink"/>
@@ -27139,7 +27361,7 @@
         </w:rPr>
         <w:t xml:space="preserve"> </w:t>
       </w:r>
-      <w:hyperlink r:id="rId43" w:history="1">
+      <w:hyperlink r:id="rId44" w:history="1">
         <w:r>
           <w:rPr>
             <w:rStyle w:val="Hyperlink"/>
@@ -27169,50 +27391,14 @@
         </w:rPr>
         <w:t xml:space="preserve"> </w:t>
       </w:r>
-      <w:hyperlink r:id="rId44" w:history="1">
+      <w:hyperlink r:id="rId45" w:history="1">
         <w:r>
           <w:rPr>
             <w:rStyle w:val="Hyperlink"/>
             <w:color w:val="auto"/>
             <w:lang w:val="bg-BG"/>
           </w:rPr>
-          <w:t xml:space="preserve">RLC </w:t>
-        </w:r>
-        <w:proofErr w:type="spellStart"/>
-        <w:r>
-          <w:rPr>
-            <w:rStyle w:val="Hyperlink"/>
-            <w:color w:val="auto"/>
-            <w:lang w:val="bg-BG"/>
-          </w:rPr>
-          <w:t>Filter</w:t>
-        </w:r>
-        <w:proofErr w:type="spellEnd"/>
-        <w:r>
-          <w:rPr>
-            <w:rStyle w:val="Hyperlink"/>
-            <w:color w:val="auto"/>
-            <w:lang w:val="bg-BG"/>
-          </w:rPr>
-          <w:t xml:space="preserve"> </w:t>
-        </w:r>
-        <w:proofErr w:type="spellStart"/>
-        <w:r>
-          <w:rPr>
-            <w:rStyle w:val="Hyperlink"/>
-            <w:color w:val="auto"/>
-            <w:lang w:val="bg-BG"/>
-          </w:rPr>
-          <w:t>Circuits</w:t>
-        </w:r>
-        <w:proofErr w:type="spellEnd"/>
-        <w:r>
-          <w:rPr>
-            <w:rStyle w:val="Hyperlink"/>
-            <w:color w:val="auto"/>
-            <w:lang w:val="bg-BG"/>
-          </w:rPr>
-          <w:t xml:space="preserve"> – S</w:t>
+          <w:t>RLC Filter Circuits – S</w:t>
         </w:r>
         <w:r>
           <w:rPr>
@@ -27240,7 +27426,7 @@
       <w:r>
         <w:t xml:space="preserve"> </w:t>
       </w:r>
-      <w:hyperlink r:id="rId45" w:history="1">
+      <w:hyperlink r:id="rId46" w:history="1">
         <w:r>
           <w:rPr>
             <w:rStyle w:val="Hyperlink"/>
@@ -27270,22 +27456,14 @@
         </w:rPr>
         <w:t xml:space="preserve"> </w:t>
       </w:r>
-      <w:hyperlink r:id="rId46" w:history="1">
+      <w:hyperlink r:id="rId47" w:history="1">
         <w:r>
           <w:rPr>
             <w:rStyle w:val="Hyperlink"/>
             <w:color w:val="auto"/>
             <w:lang w:val="en-US"/>
           </w:rPr>
-          <w:t>Type E Thermocouple Reference Table</w:t>
-        </w:r>
-        <w:r>
-          <w:rPr>
-            <w:rStyle w:val="Hyperlink"/>
-            <w:color w:val="auto"/>
-            <w:lang w:val="en-US"/>
-          </w:rPr>
-          <w:t xml:space="preserve"> – Thermocouple Info</w:t>
+          <w:t>Type E Thermocouple Reference Table – Thermocouple Info</w:t>
         </w:r>
       </w:hyperlink>
     </w:p>
@@ -27351,8 +27529,8 @@
       </w:pPr>
     </w:p>
     <w:sectPr>
-      <w:footerReference w:type="default" r:id="rId47"/>
-      <w:headerReference w:type="first" r:id="rId48"/>
+      <w:footerReference w:type="default" r:id="rId48"/>
+      <w:headerReference w:type="first" r:id="rId49"/>
       <w:pgSz w:w="11909" w:h="16834"/>
       <w:pgMar w:top="1418" w:right="1134" w:bottom="1418" w:left="1701" w:header="720" w:footer="720" w:gutter="0"/>
       <w:cols w:space="720"/>
@@ -28327,6 +28505,119 @@
     </w:lvl>
   </w:abstractNum>
   <w:abstractNum w:abstractNumId="7" w15:restartNumberingAfterBreak="0">
+    <w:nsid w:val="33AA2B4C"/>
+    <w:multiLevelType w:val="hybridMultilevel"/>
+    <w:tmpl w:val="6A302BAC"/>
+    <w:lvl w:ilvl="0" w:tplc="10000001">
+      <w:start w:val="1"/>
+      <w:numFmt w:val="bullet"/>
+      <w:lvlText w:val=""/>
+      <w:lvlJc w:val="left"/>
+      <w:pPr>
+        <w:ind w:left="785" w:hanging="360"/>
+      </w:pPr>
+      <w:rPr>
+        <w:rFonts w:ascii="Symbol" w:hAnsi="Symbol" w:hint="default"/>
+      </w:rPr>
+    </w:lvl>
+    <w:lvl w:ilvl="1" w:tplc="10000003" w:tentative="1">
+      <w:start w:val="1"/>
+      <w:numFmt w:val="bullet"/>
+      <w:lvlText w:val="o"/>
+      <w:lvlJc w:val="left"/>
+      <w:pPr>
+        <w:ind w:left="1505" w:hanging="360"/>
+      </w:pPr>
+      <w:rPr>
+        <w:rFonts w:ascii="Courier New" w:hAnsi="Courier New" w:cs="Courier New" w:hint="default"/>
+      </w:rPr>
+    </w:lvl>
+    <w:lvl w:ilvl="2" w:tplc="10000005" w:tentative="1">
+      <w:start w:val="1"/>
+      <w:numFmt w:val="bullet"/>
+      <w:lvlText w:val=""/>
+      <w:lvlJc w:val="left"/>
+      <w:pPr>
+        <w:ind w:left="2225" w:hanging="360"/>
+      </w:pPr>
+      <w:rPr>
+        <w:rFonts w:ascii="Wingdings" w:hAnsi="Wingdings" w:hint="default"/>
+      </w:rPr>
+    </w:lvl>
+    <w:lvl w:ilvl="3" w:tplc="10000001" w:tentative="1">
+      <w:start w:val="1"/>
+      <w:numFmt w:val="bullet"/>
+      <w:lvlText w:val=""/>
+      <w:lvlJc w:val="left"/>
+      <w:pPr>
+        <w:ind w:left="2945" w:hanging="360"/>
+      </w:pPr>
+      <w:rPr>
+        <w:rFonts w:ascii="Symbol" w:hAnsi="Symbol" w:hint="default"/>
+      </w:rPr>
+    </w:lvl>
+    <w:lvl w:ilvl="4" w:tplc="10000003" w:tentative="1">
+      <w:start w:val="1"/>
+      <w:numFmt w:val="bullet"/>
+      <w:lvlText w:val="o"/>
+      <w:lvlJc w:val="left"/>
+      <w:pPr>
+        <w:ind w:left="3665" w:hanging="360"/>
+      </w:pPr>
+      <w:rPr>
+        <w:rFonts w:ascii="Courier New" w:hAnsi="Courier New" w:cs="Courier New" w:hint="default"/>
+      </w:rPr>
+    </w:lvl>
+    <w:lvl w:ilvl="5" w:tplc="10000005" w:tentative="1">
+      <w:start w:val="1"/>
+      <w:numFmt w:val="bullet"/>
+      <w:lvlText w:val=""/>
+      <w:lvlJc w:val="left"/>
+      <w:pPr>
+        <w:ind w:left="4385" w:hanging="360"/>
+      </w:pPr>
+      <w:rPr>
+        <w:rFonts w:ascii="Wingdings" w:hAnsi="Wingdings" w:hint="default"/>
+      </w:rPr>
+    </w:lvl>
+    <w:lvl w:ilvl="6" w:tplc="10000001" w:tentative="1">
+      <w:start w:val="1"/>
+      <w:numFmt w:val="bullet"/>
+      <w:lvlText w:val=""/>
+      <w:lvlJc w:val="left"/>
+      <w:pPr>
+        <w:ind w:left="5105" w:hanging="360"/>
+      </w:pPr>
+      <w:rPr>
+        <w:rFonts w:ascii="Symbol" w:hAnsi="Symbol" w:hint="default"/>
+      </w:rPr>
+    </w:lvl>
+    <w:lvl w:ilvl="7" w:tplc="10000003" w:tentative="1">
+      <w:start w:val="1"/>
+      <w:numFmt w:val="bullet"/>
+      <w:lvlText w:val="o"/>
+      <w:lvlJc w:val="left"/>
+      <w:pPr>
+        <w:ind w:left="5825" w:hanging="360"/>
+      </w:pPr>
+      <w:rPr>
+        <w:rFonts w:ascii="Courier New" w:hAnsi="Courier New" w:cs="Courier New" w:hint="default"/>
+      </w:rPr>
+    </w:lvl>
+    <w:lvl w:ilvl="8" w:tplc="10000005" w:tentative="1">
+      <w:start w:val="1"/>
+      <w:numFmt w:val="bullet"/>
+      <w:lvlText w:val=""/>
+      <w:lvlJc w:val="left"/>
+      <w:pPr>
+        <w:ind w:left="6545" w:hanging="360"/>
+      </w:pPr>
+      <w:rPr>
+        <w:rFonts w:ascii="Wingdings" w:hAnsi="Wingdings" w:hint="default"/>
+      </w:rPr>
+    </w:lvl>
+  </w:abstractNum>
+  <w:abstractNum w:abstractNumId="8" w15:restartNumberingAfterBreak="0">
     <w:nsid w:val="36FD4012"/>
     <w:multiLevelType w:val="hybridMultilevel"/>
     <w:tmpl w:val="1180B7A2"/>
@@ -28439,7 +28730,7 @@
       </w:rPr>
     </w:lvl>
   </w:abstractNum>
-  <w:abstractNum w:abstractNumId="8" w15:restartNumberingAfterBreak="0">
+  <w:abstractNum w:abstractNumId="9" w15:restartNumberingAfterBreak="0">
     <w:nsid w:val="3AF10026"/>
     <w:multiLevelType w:val="hybridMultilevel"/>
     <w:tmpl w:val="9B522F62"/>
@@ -28552,7 +28843,7 @@
       </w:rPr>
     </w:lvl>
   </w:abstractNum>
-  <w:abstractNum w:abstractNumId="9" w15:restartNumberingAfterBreak="0">
+  <w:abstractNum w:abstractNumId="10" w15:restartNumberingAfterBreak="0">
     <w:nsid w:val="3D594BA1"/>
     <w:multiLevelType w:val="hybridMultilevel"/>
     <w:tmpl w:val="2B44242E"/>
@@ -28665,7 +28956,7 @@
       </w:rPr>
     </w:lvl>
   </w:abstractNum>
-  <w:abstractNum w:abstractNumId="10" w15:restartNumberingAfterBreak="0">
+  <w:abstractNum w:abstractNumId="11" w15:restartNumberingAfterBreak="0">
     <w:nsid w:val="3F7F390A"/>
     <w:multiLevelType w:val="hybridMultilevel"/>
     <w:tmpl w:val="891C91C2"/>
@@ -28754,7 +29045,7 @@
       </w:pPr>
     </w:lvl>
   </w:abstractNum>
-  <w:abstractNum w:abstractNumId="11" w15:restartNumberingAfterBreak="0">
+  <w:abstractNum w:abstractNumId="12" w15:restartNumberingAfterBreak="0">
     <w:nsid w:val="457E24DB"/>
     <w:multiLevelType w:val="hybridMultilevel"/>
     <w:tmpl w:val="3F04E2D4"/>
@@ -28840,7 +29131,7 @@
       </w:pPr>
     </w:lvl>
   </w:abstractNum>
-  <w:abstractNum w:abstractNumId="12" w15:restartNumberingAfterBreak="0">
+  <w:abstractNum w:abstractNumId="13" w15:restartNumberingAfterBreak="0">
     <w:nsid w:val="4CC158A0"/>
     <w:multiLevelType w:val="multilevel"/>
     <w:tmpl w:val="B20CFFCA"/>
@@ -28958,7 +29249,7 @@
       </w:rPr>
     </w:lvl>
   </w:abstractNum>
-  <w:abstractNum w:abstractNumId="13" w15:restartNumberingAfterBreak="0">
+  <w:abstractNum w:abstractNumId="14" w15:restartNumberingAfterBreak="0">
     <w:nsid w:val="4EBC5632"/>
     <w:multiLevelType w:val="multilevel"/>
     <w:tmpl w:val="0409001F"/>
@@ -29048,7 +29339,7 @@
       </w:pPr>
     </w:lvl>
   </w:abstractNum>
-  <w:abstractNum w:abstractNumId="14" w15:restartNumberingAfterBreak="0">
+  <w:abstractNum w:abstractNumId="15" w15:restartNumberingAfterBreak="0">
     <w:nsid w:val="5BBE414B"/>
     <w:multiLevelType w:val="hybridMultilevel"/>
     <w:tmpl w:val="616A85A4"/>
@@ -29142,7 +29433,7 @@
       </w:pPr>
     </w:lvl>
   </w:abstractNum>
-  <w:abstractNum w:abstractNumId="15" w15:restartNumberingAfterBreak="0">
+  <w:abstractNum w:abstractNumId="16" w15:restartNumberingAfterBreak="0">
     <w:nsid w:val="5EBA5491"/>
     <w:multiLevelType w:val="hybridMultilevel"/>
     <w:tmpl w:val="0EB810BC"/>
@@ -29255,7 +29546,7 @@
       </w:rPr>
     </w:lvl>
   </w:abstractNum>
-  <w:abstractNum w:abstractNumId="16" w15:restartNumberingAfterBreak="0">
+  <w:abstractNum w:abstractNumId="17" w15:restartNumberingAfterBreak="0">
     <w:nsid w:val="603362AD"/>
     <w:multiLevelType w:val="hybridMultilevel"/>
     <w:tmpl w:val="9C1A4254"/>
@@ -29369,7 +29660,7 @@
       </w:rPr>
     </w:lvl>
   </w:abstractNum>
-  <w:abstractNum w:abstractNumId="17" w15:restartNumberingAfterBreak="0">
+  <w:abstractNum w:abstractNumId="18" w15:restartNumberingAfterBreak="0">
     <w:nsid w:val="6066638C"/>
     <w:multiLevelType w:val="hybridMultilevel"/>
     <w:tmpl w:val="8A16EB22"/>
@@ -29482,7 +29773,7 @@
       </w:rPr>
     </w:lvl>
   </w:abstractNum>
-  <w:abstractNum w:abstractNumId="18" w15:restartNumberingAfterBreak="0">
+  <w:abstractNum w:abstractNumId="19" w15:restartNumberingAfterBreak="0">
     <w:nsid w:val="62FC1DD5"/>
     <w:multiLevelType w:val="hybridMultilevel"/>
     <w:tmpl w:val="8A4C0C18"/>
@@ -29573,7 +29864,7 @@
       </w:pPr>
     </w:lvl>
   </w:abstractNum>
-  <w:abstractNum w:abstractNumId="19" w15:restartNumberingAfterBreak="0">
+  <w:abstractNum w:abstractNumId="20" w15:restartNumberingAfterBreak="0">
     <w:nsid w:val="6AF74884"/>
     <w:multiLevelType w:val="hybridMultilevel"/>
     <w:tmpl w:val="AA064ABE"/>
@@ -29663,7 +29954,7 @@
       </w:pPr>
     </w:lvl>
   </w:abstractNum>
-  <w:abstractNum w:abstractNumId="20" w15:restartNumberingAfterBreak="0">
+  <w:abstractNum w:abstractNumId="21" w15:restartNumberingAfterBreak="0">
     <w:nsid w:val="6B352844"/>
     <w:multiLevelType w:val="hybridMultilevel"/>
     <w:tmpl w:val="C004D6CE"/>
@@ -29749,7 +30040,7 @@
       </w:pPr>
     </w:lvl>
   </w:abstractNum>
-  <w:abstractNum w:abstractNumId="21" w15:restartNumberingAfterBreak="0">
+  <w:abstractNum w:abstractNumId="22" w15:restartNumberingAfterBreak="0">
     <w:nsid w:val="6C3E65A3"/>
     <w:multiLevelType w:val="hybridMultilevel"/>
     <w:tmpl w:val="88DCD24A"/>
@@ -29835,7 +30126,7 @@
       </w:pPr>
     </w:lvl>
   </w:abstractNum>
-  <w:abstractNum w:abstractNumId="22" w15:restartNumberingAfterBreak="0">
+  <w:abstractNum w:abstractNumId="23" w15:restartNumberingAfterBreak="0">
     <w:nsid w:val="740D742F"/>
     <w:multiLevelType w:val="hybridMultilevel"/>
     <w:tmpl w:val="E2D22E00"/>
@@ -29948,7 +30239,7 @@
       </w:rPr>
     </w:lvl>
   </w:abstractNum>
-  <w:abstractNum w:abstractNumId="23" w15:restartNumberingAfterBreak="0">
+  <w:abstractNum w:abstractNumId="24" w15:restartNumberingAfterBreak="0">
     <w:nsid w:val="77A66CC0"/>
     <w:multiLevelType w:val="hybridMultilevel"/>
     <w:tmpl w:val="85F8E3DA"/>
@@ -30061,7 +30352,7 @@
       </w:rPr>
     </w:lvl>
   </w:abstractNum>
-  <w:abstractNum w:abstractNumId="24" w15:restartNumberingAfterBreak="0">
+  <w:abstractNum w:abstractNumId="25" w15:restartNumberingAfterBreak="0">
     <w:nsid w:val="7E2F2484"/>
     <w:multiLevelType w:val="hybridMultilevel"/>
     <w:tmpl w:val="42C26808"/>
@@ -30174,7 +30465,7 @@
       </w:rPr>
     </w:lvl>
   </w:abstractNum>
-  <w:abstractNum w:abstractNumId="25" w15:restartNumberingAfterBreak="0">
+  <w:abstractNum w:abstractNumId="26" w15:restartNumberingAfterBreak="0">
     <w:nsid w:val="7FDF723F"/>
     <w:multiLevelType w:val="hybridMultilevel"/>
     <w:tmpl w:val="76F2B506"/>
@@ -30288,55 +30579,55 @@
     </w:lvl>
   </w:abstractNum>
   <w:num w:numId="1" w16cid:durableId="1780031473">
-    <w:abstractNumId w:val="12"/>
+    <w:abstractNumId w:val="13"/>
   </w:num>
   <w:num w:numId="2" w16cid:durableId="9991749">
-    <w:abstractNumId w:val="13"/>
+    <w:abstractNumId w:val="14"/>
   </w:num>
   <w:num w:numId="3" w16cid:durableId="885795797">
-    <w:abstractNumId w:val="16"/>
+    <w:abstractNumId w:val="17"/>
   </w:num>
   <w:num w:numId="4" w16cid:durableId="1608390290">
     <w:abstractNumId w:val="5"/>
   </w:num>
   <w:num w:numId="5" w16cid:durableId="1534921763">
-    <w:abstractNumId w:val="10"/>
+    <w:abstractNumId w:val="11"/>
   </w:num>
   <w:num w:numId="6" w16cid:durableId="204952799">
-    <w:abstractNumId w:val="18"/>
+    <w:abstractNumId w:val="19"/>
   </w:num>
   <w:num w:numId="7" w16cid:durableId="2052343995">
-    <w:abstractNumId w:val="14"/>
+    <w:abstractNumId w:val="15"/>
   </w:num>
   <w:num w:numId="8" w16cid:durableId="353072121">
-    <w:abstractNumId w:val="7"/>
+    <w:abstractNumId w:val="8"/>
   </w:num>
   <w:num w:numId="9" w16cid:durableId="400833407">
     <w:abstractNumId w:val="6"/>
   </w:num>
   <w:num w:numId="10" w16cid:durableId="2024550559">
-    <w:abstractNumId w:val="11"/>
+    <w:abstractNumId w:val="12"/>
   </w:num>
   <w:num w:numId="11" w16cid:durableId="99688698">
-    <w:abstractNumId w:val="23"/>
+    <w:abstractNumId w:val="24"/>
   </w:num>
   <w:num w:numId="12" w16cid:durableId="565918455">
-    <w:abstractNumId w:val="13"/>
+    <w:abstractNumId w:val="14"/>
     <w:lvlOverride w:ilvl="0">
       <w:startOverride w:val="1"/>
     </w:lvlOverride>
   </w:num>
   <w:num w:numId="13" w16cid:durableId="427386459">
-    <w:abstractNumId w:val="13"/>
+    <w:abstractNumId w:val="14"/>
     <w:lvlOverride w:ilvl="0">
       <w:startOverride w:val="1"/>
     </w:lvlOverride>
   </w:num>
   <w:num w:numId="14" w16cid:durableId="56127758">
-    <w:abstractNumId w:val="25"/>
+    <w:abstractNumId w:val="26"/>
   </w:num>
   <w:num w:numId="15" w16cid:durableId="1859780615">
-    <w:abstractNumId w:val="20"/>
+    <w:abstractNumId w:val="21"/>
   </w:num>
   <w:num w:numId="16" w16cid:durableId="1242374656">
     <w:abstractNumId w:val="4"/>
@@ -30345,7 +30636,7 @@
     <w:abstractNumId w:val="0"/>
   </w:num>
   <w:num w:numId="18" w16cid:durableId="1305812972">
-    <w:abstractNumId w:val="8"/>
+    <w:abstractNumId w:val="9"/>
   </w:num>
   <w:num w:numId="19" w16cid:durableId="1276670312">
     <w:abstractNumId w:val="2"/>
@@ -30357,10 +30648,10 @@
     <w:abstractNumId w:val="1"/>
   </w:num>
   <w:num w:numId="22" w16cid:durableId="1667972727">
-    <w:abstractNumId w:val="24"/>
+    <w:abstractNumId w:val="25"/>
   </w:num>
   <w:num w:numId="23" w16cid:durableId="635836446">
-    <w:abstractNumId w:val="19"/>
+    <w:abstractNumId w:val="20"/>
   </w:num>
   <w:num w:numId="24" w16cid:durableId="1204245857">
     <w:abstractNumId w:val="4"/>
@@ -30423,19 +30714,22 @@
     </w:lvlOverride>
   </w:num>
   <w:num w:numId="26" w16cid:durableId="980158583">
+    <w:abstractNumId w:val="23"/>
+  </w:num>
+  <w:num w:numId="27" w16cid:durableId="1416367215">
+    <w:abstractNumId w:val="10"/>
+  </w:num>
+  <w:num w:numId="28" w16cid:durableId="50925594">
+    <w:abstractNumId w:val="16"/>
+  </w:num>
+  <w:num w:numId="29" w16cid:durableId="1109088177">
+    <w:abstractNumId w:val="18"/>
+  </w:num>
+  <w:num w:numId="30" w16cid:durableId="154037724">
     <w:abstractNumId w:val="22"/>
   </w:num>
-  <w:num w:numId="27" w16cid:durableId="1416367215">
-    <w:abstractNumId w:val="9"/>
-  </w:num>
-  <w:num w:numId="28" w16cid:durableId="50925594">
-    <w:abstractNumId w:val="15"/>
-  </w:num>
-  <w:num w:numId="29" w16cid:durableId="1109088177">
-    <w:abstractNumId w:val="17"/>
-  </w:num>
-  <w:num w:numId="30" w16cid:durableId="154037724">
-    <w:abstractNumId w:val="21"/>
+  <w:num w:numId="31" w16cid:durableId="303046014">
+    <w:abstractNumId w:val="7"/>
   </w:num>
 </w:numbering>
 </file>

</xml_diff>

<commit_message>
Wrote the MCU design chapter
</commit_message>
<xml_diff>
--- a/Documentation/DR_Iliyan_Antov_101220020.docx
+++ b/Documentation/DR_Iliyan_Antov_101220020.docx
@@ -6409,7 +6409,7 @@
           <w:lang w:val="en-US" w:eastAsia="en-US"/>
         </w:rPr>
         <w:drawing>
-          <wp:inline distT="0" distB="0" distL="0" distR="0" wp14:anchorId="65B907F0" wp14:editId="644924BF">
+          <wp:inline distT="0" distB="0" distL="0" distR="0" wp14:anchorId="65B907F0" wp14:editId="70A91B92">
             <wp:extent cx="5241403" cy="2648310"/>
             <wp:effectExtent l="0" t="0" r="0" b="0"/>
             <wp:docPr id="2087238077" name="Picture 5" descr="Thermocouple: What is it? How Does it Work? Types Of"/>
@@ -9249,7 +9249,7 @@
         </w:rPr>
         <w:lastRenderedPageBreak/>
         <w:drawing>
-          <wp:inline distT="0" distB="0" distL="0" distR="0" wp14:anchorId="6CB77552" wp14:editId="2CC031F4">
+          <wp:inline distT="0" distB="0" distL="0" distR="0" wp14:anchorId="6CB77552" wp14:editId="6B9FE88B">
             <wp:extent cx="3524250" cy="2178480"/>
             <wp:effectExtent l="0" t="0" r="0" b="0"/>
             <wp:docPr id="124558688" name="Picture 3" descr="DI-245 Thermocouple DAQ"/>
@@ -9982,7 +9982,7 @@
         </w:rPr>
         <w:lastRenderedPageBreak/>
         <w:drawing>
-          <wp:inline distT="0" distB="0" distL="0" distR="0" wp14:anchorId="3A33B73E" wp14:editId="3E17A921">
+          <wp:inline distT="0" distB="0" distL="0" distR="0" wp14:anchorId="3A33B73E" wp14:editId="15EACBFA">
             <wp:extent cx="3204984" cy="1856096"/>
             <wp:effectExtent l="0" t="0" r="0" b="0"/>
             <wp:docPr id="624480587" name="Picture 5" descr="PICOLOG 1216 - Pico Technology - Data Logger, Voltage, 16 Channel"/>
@@ -13242,7 +13242,6 @@
     </w:p>
     <w:p>
       <w:pPr>
-        <w:spacing w:line="360" w:lineRule="auto"/>
         <w:jc w:val="center"/>
         <w:rPr>
           <w:lang w:val="en-US"/>
@@ -17707,21 +17706,14 @@
           <w:iCs/>
           <w:lang w:val="bg-BG"/>
         </w:rPr>
-        <w:t xml:space="preserve">Тъй като тези стойности са стандартни, избираме такива резистори </w:t>
-      </w:r>
-      <w:r>
-        <w:rPr>
-          <w:iCs/>
-          <w:lang w:val="en-US"/>
-        </w:rPr>
-        <w:t>–</w:t>
-      </w:r>
-      <w:r>
-        <w:rPr>
-          <w:iCs/>
-          <w:lang w:val="bg-BG"/>
-        </w:rPr>
-        <w:t xml:space="preserve"> 360</w:t>
+        <w:t xml:space="preserve">Избрани са резистори с точно такива стойности, тъй като те са стандартни – </w:t>
+      </w:r>
+      <w:r>
+        <w:rPr>
+          <w:iCs/>
+          <w:lang w:val="bg-BG"/>
+        </w:rPr>
+        <w:t>360</w:t>
       </w:r>
       <w:r>
         <w:rPr>
@@ -17749,21 +17741,37 @@
           <w:iCs/>
           <w:lang w:val="bg-BG"/>
         </w:rPr>
-        <w:t xml:space="preserve">захранванията </w:t>
-      </w:r>
-      <w:r>
-        <w:rPr>
-          <w:iCs/>
-          <w:lang w:val="bg-BG"/>
-        </w:rPr>
-        <w:t>+5</w:t>
-      </w:r>
-      <w:r>
-        <w:rPr>
-          <w:iCs/>
-          <w:lang w:val="en-US"/>
-        </w:rPr>
-        <w:t xml:space="preserve">V </w:t>
+        <w:t>сините светодиоди</w:t>
+      </w:r>
+      <w:r>
+        <w:rPr>
+          <w:iCs/>
+          <w:lang w:val="bg-BG"/>
+        </w:rPr>
+        <w:t xml:space="preserve"> </w:t>
+      </w:r>
+      <w:r>
+        <w:rPr>
+          <w:iCs/>
+          <w:lang w:val="bg-BG"/>
+        </w:rPr>
+        <w:t>(</w:t>
+      </w:r>
+      <w:r>
+        <w:rPr>
+          <w:b/>
+          <w:bCs/>
+          <w:iCs/>
+          <w:lang w:val="en-US"/>
+        </w:rPr>
+        <w:t>R1</w:t>
+      </w:r>
+      <w:r>
+        <w:rPr>
+          <w:iCs/>
+          <w:lang w:val="en-US"/>
+        </w:rPr>
+        <w:t xml:space="preserve"> </w:t>
       </w:r>
       <w:r>
         <w:rPr>
@@ -17774,26 +17782,33 @@
       </w:r>
       <w:r>
         <w:rPr>
-          <w:iCs/>
-          <w:lang w:val="en-US"/>
-        </w:rPr>
-        <w:t>-5V</w:t>
-      </w:r>
-      <w:r>
-        <w:rPr>
-          <w:iCs/>
-          <w:lang w:val="bg-BG"/>
-        </w:rPr>
-        <w:t xml:space="preserve"> (съответно </w:t>
-      </w:r>
-      <w:r>
-        <w:rPr>
           <w:b/>
           <w:bCs/>
           <w:iCs/>
           <w:lang w:val="en-US"/>
         </w:rPr>
-        <w:t>R1</w:t>
+        <w:t>R2</w:t>
+      </w:r>
+      <w:r>
+        <w:rPr>
+          <w:iCs/>
+          <w:lang w:val="en-US"/>
+        </w:rPr>
+        <w:t xml:space="preserve">) </w:t>
+      </w:r>
+      <w:r>
+        <w:rPr>
+          <w:iCs/>
+          <w:lang w:val="bg-BG"/>
+        </w:rPr>
+        <w:t>и 220</w:t>
+      </w:r>
+      <w:r>
+        <w:rPr>
+          <w:iCs/>
+          <w:lang w:val="bg-BG"/>
+        </w:rPr>
+        <w:t>Ω</w:t>
       </w:r>
       <w:r>
         <w:rPr>
@@ -17807,50 +17822,6 @@
           <w:iCs/>
           <w:lang w:val="bg-BG"/>
         </w:rPr>
-        <w:t xml:space="preserve">и </w:t>
-      </w:r>
-      <w:r>
-        <w:rPr>
-          <w:b/>
-          <w:bCs/>
-          <w:iCs/>
-          <w:lang w:val="en-US"/>
-        </w:rPr>
-        <w:t>R2</w:t>
-      </w:r>
-      <w:r>
-        <w:rPr>
-          <w:iCs/>
-          <w:lang w:val="en-US"/>
-        </w:rPr>
-        <w:t xml:space="preserve">) </w:t>
-      </w:r>
-      <w:r>
-        <w:rPr>
-          <w:iCs/>
-          <w:lang w:val="bg-BG"/>
-        </w:rPr>
-        <w:t>и 220</w:t>
-      </w:r>
-      <w:r>
-        <w:rPr>
-          <w:iCs/>
-          <w:lang w:val="bg-BG"/>
-        </w:rPr>
-        <w:t>Ω</w:t>
-      </w:r>
-      <w:r>
-        <w:rPr>
-          <w:iCs/>
-          <w:lang w:val="en-US"/>
-        </w:rPr>
-        <w:t xml:space="preserve"> </w:t>
-      </w:r>
-      <w:r>
-        <w:rPr>
-          <w:iCs/>
-          <w:lang w:val="bg-BG"/>
-        </w:rPr>
         <w:t xml:space="preserve">за </w:t>
       </w:r>
       <w:r>
@@ -17858,21 +17829,7 @@
           <w:iCs/>
           <w:lang w:val="bg-BG"/>
         </w:rPr>
-        <w:t xml:space="preserve">захранването </w:t>
-      </w:r>
-      <w:r>
-        <w:rPr>
-          <w:iCs/>
-          <w:lang w:val="bg-BG"/>
-        </w:rPr>
-        <w:t>+3,3</w:t>
-      </w:r>
-      <w:r>
-        <w:rPr>
-          <w:iCs/>
-          <w:lang w:val="en-US"/>
-        </w:rPr>
-        <w:t>V</w:t>
+        <w:t>зеления светодиод</w:t>
       </w:r>
       <w:r>
         <w:rPr>
@@ -21663,7 +21620,6 @@
     </w:p>
     <w:p>
       <w:pPr>
-        <w:spacing w:line="360" w:lineRule="auto"/>
         <w:jc w:val="center"/>
         <w:rPr>
           <w:lang w:val="en-US"/>
@@ -23189,6 +23145,7 @@
         <w:ind w:left="720"/>
         <w:jc w:val="both"/>
         <w:rPr>
+          <w:i/>
           <w:iCs/>
           <w:lang w:val="bg-BG"/>
         </w:rPr>
@@ -24856,7 +24813,7 @@
         <w:ind w:left="720"/>
         <w:jc w:val="both"/>
         <w:rPr>
-          <w:iCs/>
+          <w:i/>
           <w:lang w:val="en-US"/>
         </w:rPr>
       </w:pPr>
@@ -24878,7 +24835,6 @@
                 <w:rPr>
                   <w:rFonts w:ascii="Cambria Math" w:hAnsi="Cambria Math"/>
                   <w:i/>
-                  <w:iCs/>
                   <w:lang w:val="en-US"/>
                 </w:rPr>
               </m:ctrlPr>
@@ -24934,7 +24890,6 @@
                     <w:rPr>
                       <w:rFonts w:ascii="Cambria Math" w:hAnsi="Cambria Math"/>
                       <w:i/>
-                      <w:iCs/>
                       <w:lang w:val="en-US"/>
                     </w:rPr>
                   </m:ctrlPr>
@@ -24951,7 +24906,6 @@
                     <w:rPr>
                       <w:rFonts w:ascii="Cambria Math" w:hAnsi="Cambria Math"/>
                       <w:i/>
-                      <w:iCs/>
                       <w:lang w:val="bg-BG"/>
                     </w:rPr>
                   </m:ctrlPr>
@@ -25046,6 +25000,7 @@
         <w:ind w:left="720"/>
         <w:jc w:val="both"/>
         <w:rPr>
+          <w:i/>
           <w:iCs/>
           <w:lang w:val="bg-BG"/>
         </w:rPr>
@@ -25097,6 +25052,7 @@
               <m:ctrlPr>
                 <w:rPr>
                   <w:rFonts w:ascii="Cambria Math" w:hAnsi="Cambria Math"/>
+                  <w:i/>
                   <w:iCs/>
                   <w:lang w:val="en-US"/>
                 </w:rPr>
@@ -25108,17 +25064,7 @@
                   <w:rFonts w:ascii="Cambria Math" w:hAnsi="Cambria Math"/>
                   <w:lang w:val="en-US"/>
                 </w:rPr>
-                <m:t>9,9k</m:t>
-              </m:r>
-              <m:r>
-                <m:rPr>
-                  <m:sty m:val="p"/>
-                </m:rPr>
-                <w:rPr>
-                  <w:rFonts w:ascii="Cambria Math" w:hAnsi="Cambria Math"/>
-                  <w:lang w:val="en-US"/>
-                </w:rPr>
-                <m:t>Ω</m:t>
+                <m:t>9,9kΩ</m:t>
               </m:r>
             </m:num>
             <m:den>
@@ -25143,6 +25089,7 @@
               <m:ctrlPr>
                 <w:rPr>
                   <w:rFonts w:ascii="Cambria Math" w:hAnsi="Cambria Math"/>
+                  <w:i/>
                   <w:iCs/>
                   <w:lang w:val="en-US"/>
                 </w:rPr>
@@ -25202,22 +25149,10 @@
               <w:rFonts w:ascii="Cambria Math" w:hAnsi="Cambria Math"/>
               <w:lang w:val="en-US"/>
             </w:rPr>
-            <m:t>=54,98</m:t>
-          </m:r>
-          <w:bookmarkStart w:id="26" w:name="_Hlk169362979"/>
-          <m:r>
-            <m:rPr>
-              <m:sty m:val="p"/>
-            </m:rPr>
-            <w:rPr>
-              <w:rFonts w:ascii="Cambria Math" w:hAnsi="Cambria Math"/>
-              <w:lang w:val="en-US"/>
-            </w:rPr>
-            <m:t>Ω</m:t>
+            <m:t>=54,98Ω</m:t>
           </m:r>
         </m:oMath>
       </m:oMathPara>
-      <w:bookmarkEnd w:id="26"/>
     </w:p>
     <w:p>
       <w:pPr>
@@ -25667,7 +25602,6 @@
     </w:p>
     <w:p>
       <w:pPr>
-        <w:spacing w:line="360" w:lineRule="auto"/>
         <w:jc w:val="center"/>
         <w:rPr>
           <w:lang w:val="en-US"/>
@@ -25912,7 +25846,21 @@
           <w:iCs/>
           <w:lang w:val="bg-BG"/>
         </w:rPr>
-        <w:t>което улеснява схемата;</w:t>
+        <w:t xml:space="preserve">което </w:t>
+      </w:r>
+      <w:r>
+        <w:rPr>
+          <w:iCs/>
+          <w:lang w:val="bg-BG"/>
+        </w:rPr>
+        <w:t>опростява</w:t>
+      </w:r>
+      <w:r>
+        <w:rPr>
+          <w:iCs/>
+          <w:lang w:val="bg-BG"/>
+        </w:rPr>
+        <w:t xml:space="preserve"> схемата;</w:t>
       </w:r>
     </w:p>
     <w:p>
@@ -26230,22 +26178,29 @@
           <w:iCs/>
           <w:lang w:val="bg-BG"/>
         </w:rPr>
+        <w:t xml:space="preserve">Изводът за избор на адрес </w:t>
+      </w:r>
+      <w:r>
+        <w:rPr>
+          <w:iCs/>
+          <w:lang w:val="en-US"/>
+        </w:rPr>
+        <w:t xml:space="preserve">AS, </w:t>
+      </w:r>
+      <w:r>
+        <w:rPr>
+          <w:iCs/>
+          <w:lang w:val="bg-BG"/>
+        </w:rPr>
+        <w:t xml:space="preserve">според документацията на температурния сензор, може да бъде в едно от три състояния – свързан към </w:t>
+      </w:r>
+      <w:r>
+        <w:rPr>
+          <w:iCs/>
+          <w:lang w:val="bg-BG"/>
+        </w:rPr>
         <w:lastRenderedPageBreak/>
-        <w:t xml:space="preserve">Изводът за избор на адрес </w:t>
-      </w:r>
-      <w:r>
-        <w:rPr>
-          <w:iCs/>
-          <w:lang w:val="en-US"/>
-        </w:rPr>
-        <w:t xml:space="preserve">AS, </w:t>
-      </w:r>
-      <w:r>
-        <w:rPr>
-          <w:iCs/>
-          <w:lang w:val="bg-BG"/>
-        </w:rPr>
-        <w:t xml:space="preserve">според документацията на температурния сензор, може да бъде в едно от три състояния – свързан към захранване, свързан към маса или оставен плаващ, като всяко състояние определя различен адрес за сензора. В случая е избрано този извод да бъде плаващ, като при това положение </w:t>
+        <w:t xml:space="preserve">захранване, свързан към маса или оставен плаващ, като всяко състояние определя различен адрес за сензора. В случая е избрано този извод да бъде плаващ, като при това положение </w:t>
       </w:r>
       <w:r>
         <w:rPr>
@@ -26453,50 +26408,32 @@
           <w:iCs/>
           <w:lang w:val="bg-BG"/>
         </w:rPr>
-        <w:t>1</w:t>
+        <w:t>14</w:t>
+      </w:r>
+      <w:r>
+        <w:rPr>
+          <w:iCs/>
+          <w:lang w:val="bg-BG"/>
+        </w:rPr>
+        <w:t>-</w:t>
       </w:r>
       <w:r>
         <w:rPr>
           <w:b/>
           <w:bCs/>
           <w:iCs/>
-          <w:lang w:val="bg-BG"/>
-        </w:rPr>
-        <w:t>4</w:t>
-      </w:r>
-      <w:r>
-        <w:rPr>
-          <w:iCs/>
-          <w:lang w:val="bg-BG"/>
-        </w:rPr>
-        <w:t>-</w:t>
+          <w:lang w:val="en-US"/>
+        </w:rPr>
+        <w:t>TP</w:t>
       </w:r>
       <w:r>
         <w:rPr>
           <w:b/>
           <w:bCs/>
           <w:iCs/>
-          <w:lang w:val="en-US"/>
-        </w:rPr>
-        <w:t>TP</w:t>
-      </w:r>
-      <w:r>
-        <w:rPr>
-          <w:b/>
-          <w:bCs/>
-          <w:iCs/>
-          <w:lang w:val="bg-BG"/>
-        </w:rPr>
-        <w:t>1</w:t>
-      </w:r>
-      <w:r>
-        <w:rPr>
-          <w:b/>
-          <w:bCs/>
-          <w:iCs/>
-          <w:lang w:val="bg-BG"/>
-        </w:rPr>
-        <w:t>6</w:t>
+          <w:lang w:val="bg-BG"/>
+        </w:rPr>
+        <w:t>16</w:t>
       </w:r>
       <w:r>
         <w:rPr>
@@ -26622,7 +26559,6 @@
     </w:p>
     <w:p>
       <w:pPr>
-        <w:spacing w:line="360" w:lineRule="auto"/>
         <w:jc w:val="center"/>
         <w:rPr>
           <w:lang w:val="en-US"/>
@@ -26634,10 +26570,10 @@
           <w:lang w:val="en-US"/>
         </w:rPr>
         <w:drawing>
-          <wp:inline distT="0" distB="0" distL="0" distR="0" wp14:anchorId="299517D9" wp14:editId="1050A740">
-            <wp:extent cx="5748783" cy="3992880"/>
-            <wp:effectExtent l="0" t="0" r="4445" b="7620"/>
-            <wp:docPr id="2022567196" name="Picture 3"/>
+          <wp:inline distT="0" distB="0" distL="0" distR="0" wp14:anchorId="720E6B3D" wp14:editId="61405AC2">
+            <wp:extent cx="5745000" cy="4379258"/>
+            <wp:effectExtent l="0" t="0" r="6350" b="0"/>
+            <wp:docPr id="241375956" name="Picture 2"/>
             <wp:cNvGraphicFramePr>
               <a:graphicFrameLocks xmlns:a="http://schemas.openxmlformats.org/drawingml/2006/main" noChangeAspect="1"/>
             </wp:cNvGraphicFramePr>
@@ -26645,7 +26581,7 @@
               <a:graphicData uri="http://schemas.openxmlformats.org/drawingml/2006/picture">
                 <pic:pic xmlns:pic="http://schemas.openxmlformats.org/drawingml/2006/picture">
                   <pic:nvPicPr>
-                    <pic:cNvPr id="2022567196" name="Picture 2022567196"/>
+                    <pic:cNvPr id="241375956" name="Picture 241375956"/>
                     <pic:cNvPicPr/>
                   </pic:nvPicPr>
                   <pic:blipFill rotWithShape="1">
@@ -26656,13 +26592,13 @@
                         </a:ext>
                       </a:extLst>
                     </a:blip>
-                    <a:srcRect l="5731" t="8609" r="9984" b="8547"/>
+                    <a:srcRect l="9958" t="8367" r="13495" b="9060"/>
                     <a:stretch/>
                   </pic:blipFill>
                   <pic:spPr bwMode="auto">
                     <a:xfrm>
                       <a:off x="0" y="0"/>
-                      <a:ext cx="5762015" cy="4002071"/>
+                      <a:ext cx="5745000" cy="4379258"/>
                     </a:xfrm>
                     <a:prstGeom prst="rect">
                       <a:avLst/>
@@ -26717,14 +26653,7 @@
           <w:b/>
           <w:lang w:val="en-US"/>
         </w:rPr>
-        <w:t>6</w:t>
-      </w:r>
-      <w:r>
-        <w:rPr>
-          <w:b/>
-          <w:lang w:val="en-US"/>
-        </w:rPr>
-        <w:t>.</w:t>
+        <w:t>6.</w:t>
       </w:r>
       <w:r>
         <w:rPr>
@@ -26764,6 +26693,3472 @@
         <w:jc w:val="both"/>
         <w:rPr>
           <w:lang w:val="bg-BG"/>
+        </w:rPr>
+      </w:pPr>
+    </w:p>
+    <w:p>
+      <w:pPr>
+        <w:spacing w:line="360" w:lineRule="auto"/>
+        <w:ind w:firstLine="720"/>
+        <w:jc w:val="both"/>
+        <w:rPr>
+          <w:rFonts w:eastAsia="Times New Roman"/>
+          <w:bCs/>
+          <w:lang w:val="bg-BG"/>
+        </w:rPr>
+      </w:pPr>
+      <w:r>
+        <w:rPr>
+          <w:rFonts w:eastAsia="Times New Roman"/>
+          <w:bCs/>
+          <w:lang w:val="bg-BG"/>
+        </w:rPr>
+        <w:lastRenderedPageBreak/>
+        <w:t xml:space="preserve">Изборът на микроконтролер е едно от най-важните решения, които трябва да бъдат взети при проектирането на устройството, тъй като той ще изпълнява множество критични функции – </w:t>
+      </w:r>
+      <w:r>
+        <w:rPr>
+          <w:rFonts w:eastAsia="Times New Roman"/>
+          <w:bCs/>
+          <w:lang w:val="bg-BG"/>
+        </w:rPr>
+        <w:t xml:space="preserve">изчисляване и </w:t>
+      </w:r>
+      <w:r>
+        <w:rPr>
+          <w:rFonts w:eastAsia="Times New Roman"/>
+          <w:bCs/>
+          <w:lang w:val="bg-BG"/>
+        </w:rPr>
+        <w:t xml:space="preserve">изработване на сигнал за компенсация на студените краища на термодвойките, отчитане на резултатите от измерванията, комуникация с компютърно приложение и т.н. </w:t>
+      </w:r>
+      <w:r>
+        <w:rPr>
+          <w:rFonts w:eastAsia="Times New Roman"/>
+          <w:bCs/>
+          <w:lang w:val="bg-BG"/>
+        </w:rPr>
+        <w:t>С оглед на</w:t>
+      </w:r>
+      <w:r>
+        <w:rPr>
+          <w:rFonts w:eastAsia="Times New Roman"/>
+          <w:bCs/>
+          <w:lang w:val="bg-BG"/>
+        </w:rPr>
+        <w:t xml:space="preserve"> тези функции, </w:t>
+      </w:r>
+      <w:r>
+        <w:rPr>
+          <w:rFonts w:eastAsia="Times New Roman"/>
+          <w:bCs/>
+          <w:lang w:val="bg-BG"/>
+        </w:rPr>
+        <w:t>при</w:t>
+      </w:r>
+      <w:r>
+        <w:rPr>
+          <w:rFonts w:eastAsia="Times New Roman"/>
+          <w:bCs/>
+          <w:lang w:val="bg-BG"/>
+        </w:rPr>
+        <w:t xml:space="preserve"> избора на микроконтролер са </w:t>
+      </w:r>
+      <w:r>
+        <w:rPr>
+          <w:rFonts w:eastAsia="Times New Roman"/>
+          <w:bCs/>
+          <w:lang w:val="bg-BG"/>
+        </w:rPr>
+        <w:t>взети предвид</w:t>
+      </w:r>
+      <w:r>
+        <w:rPr>
+          <w:rFonts w:eastAsia="Times New Roman"/>
+          <w:bCs/>
+          <w:lang w:val="bg-BG"/>
+        </w:rPr>
+        <w:t xml:space="preserve"> слединте изисквания</w:t>
+      </w:r>
+      <w:r>
+        <w:rPr>
+          <w:rFonts w:eastAsia="Times New Roman"/>
+          <w:bCs/>
+          <w:lang w:val="bg-BG"/>
+        </w:rPr>
+        <w:t xml:space="preserve"> и ограничения</w:t>
+      </w:r>
+      <w:r>
+        <w:rPr>
+          <w:rFonts w:eastAsia="Times New Roman"/>
+          <w:bCs/>
+          <w:lang w:val="bg-BG"/>
+        </w:rPr>
+        <w:t>:</w:t>
+      </w:r>
+    </w:p>
+    <w:p>
+      <w:pPr>
+        <w:pStyle w:val="ListParagraph"/>
+        <w:numPr>
+          <w:ilvl w:val="0"/>
+          <w:numId w:val="11"/>
+        </w:numPr>
+        <w:spacing w:line="360" w:lineRule="auto"/>
+        <w:jc w:val="both"/>
+        <w:rPr>
+          <w:rFonts w:eastAsia="Times New Roman"/>
+          <w:bCs/>
+          <w:lang w:val="bg-BG"/>
+        </w:rPr>
+      </w:pPr>
+      <w:r>
+        <w:rPr>
+          <w:rFonts w:eastAsia="Times New Roman"/>
+          <w:bCs/>
+          <w:lang w:val="bg-BG"/>
+        </w:rPr>
+        <w:t>Широка разпространеност и наличие на развойна среда, улесняваща проектирането;</w:t>
+      </w:r>
+    </w:p>
+    <w:p>
+      <w:pPr>
+        <w:pStyle w:val="ListParagraph"/>
+        <w:numPr>
+          <w:ilvl w:val="0"/>
+          <w:numId w:val="11"/>
+        </w:numPr>
+        <w:spacing w:line="360" w:lineRule="auto"/>
+        <w:jc w:val="both"/>
+        <w:rPr>
+          <w:rFonts w:eastAsia="Times New Roman"/>
+          <w:bCs/>
+          <w:lang w:val="bg-BG"/>
+        </w:rPr>
+      </w:pPr>
+      <w:r>
+        <w:rPr>
+          <w:rFonts w:eastAsia="Times New Roman"/>
+          <w:bCs/>
+          <w:lang w:val="bg-BG"/>
+        </w:rPr>
+        <w:t>Достатъчен брой изводи;</w:t>
+      </w:r>
+    </w:p>
+    <w:p>
+      <w:pPr>
+        <w:pStyle w:val="ListParagraph"/>
+        <w:numPr>
+          <w:ilvl w:val="0"/>
+          <w:numId w:val="11"/>
+        </w:numPr>
+        <w:spacing w:line="360" w:lineRule="auto"/>
+        <w:jc w:val="both"/>
+        <w:rPr>
+          <w:rFonts w:eastAsia="Times New Roman"/>
+          <w:bCs/>
+          <w:lang w:val="bg-BG"/>
+        </w:rPr>
+      </w:pPr>
+      <w:r>
+        <w:rPr>
+          <w:rFonts w:eastAsia="Times New Roman"/>
+          <w:bCs/>
+          <w:lang w:val="bg-BG"/>
+        </w:rPr>
+        <w:t>Наличие на поне един аналогово-цифров преобразувател</w:t>
+      </w:r>
+      <w:r>
+        <w:rPr>
+          <w:rFonts w:eastAsia="Times New Roman"/>
+          <w:bCs/>
+          <w:lang w:val="bg-BG"/>
+        </w:rPr>
+        <w:t xml:space="preserve"> (АЦП)</w:t>
+      </w:r>
+      <w:r>
+        <w:rPr>
+          <w:rFonts w:eastAsia="Times New Roman"/>
+          <w:bCs/>
+          <w:lang w:val="bg-BG"/>
+        </w:rPr>
+        <w:t xml:space="preserve"> за отчитане на резултатите от измерванията</w:t>
+      </w:r>
+      <w:r>
+        <w:rPr>
+          <w:rFonts w:eastAsia="Times New Roman"/>
+          <w:bCs/>
+          <w:lang w:val="bg-BG"/>
+        </w:rPr>
+        <w:t xml:space="preserve"> със задоволителна точност (</w:t>
+      </w:r>
+      <w:r>
+        <w:rPr>
+          <w:iCs/>
+          <w:lang w:val="bg-BG"/>
+        </w:rPr>
+        <w:t>±</w:t>
+      </w:r>
+      <w:r>
+        <w:rPr>
+          <w:rFonts w:eastAsia="Times New Roman"/>
+          <w:bCs/>
+          <w:lang w:val="bg-BG"/>
+        </w:rPr>
+        <w:t>1</w:t>
+      </w:r>
+      <w:r>
+        <w:rPr>
+          <w:iCs/>
+          <w:lang w:val="bg-BG"/>
+        </w:rPr>
+        <w:t>°C</w:t>
+      </w:r>
+      <w:r>
+        <w:rPr>
+          <w:iCs/>
+          <w:lang w:val="bg-BG"/>
+        </w:rPr>
+        <w:t xml:space="preserve"> при отчитане на усиления сигнал от термодвойката)</w:t>
+      </w:r>
+      <w:r>
+        <w:rPr>
+          <w:rFonts w:eastAsia="Times New Roman"/>
+          <w:bCs/>
+          <w:lang w:val="bg-BG"/>
+        </w:rPr>
+        <w:t xml:space="preserve"> и скорост на семплиране</w:t>
+      </w:r>
+      <w:r>
+        <w:rPr>
+          <w:rFonts w:eastAsia="Times New Roman"/>
+          <w:bCs/>
+          <w:lang w:val="en-US"/>
+        </w:rPr>
+        <w:t>:</w:t>
+      </w:r>
+    </w:p>
+    <w:p>
+      <w:pPr>
+        <w:spacing w:before="240" w:after="240" w:line="360" w:lineRule="auto"/>
+        <w:ind w:left="720"/>
+        <w:jc w:val="both"/>
+        <w:rPr>
+          <w:rFonts w:eastAsia="Times New Roman"/>
+          <w:bCs/>
+          <w:lang w:val="en-US"/>
+        </w:rPr>
+      </w:pPr>
+      <m:oMathPara>
+        <m:oMathParaPr>
+          <m:jc m:val="left"/>
+        </m:oMathParaPr>
+        <m:oMath>
+          <m:sSub>
+            <m:sSubPr>
+              <m:ctrlPr>
+                <w:rPr>
+                  <w:rFonts w:ascii="Cambria Math" w:eastAsia="Times New Roman" w:hAnsi="Cambria Math"/>
+                  <w:bCs/>
+                  <w:i/>
+                  <w:lang w:val="en-US"/>
+                </w:rPr>
+              </m:ctrlPr>
+            </m:sSubPr>
+            <m:e>
+              <m:r>
+                <w:rPr>
+                  <w:rFonts w:ascii="Cambria Math" w:eastAsia="Times New Roman" w:hAnsi="Cambria Math"/>
+                  <w:lang w:val="en-US"/>
+                </w:rPr>
+                <m:t>SampleRate</m:t>
+              </m:r>
+            </m:e>
+            <m:sub>
+              <m:d>
+                <m:dPr>
+                  <m:ctrlPr>
+                    <w:rPr>
+                      <w:rFonts w:ascii="Cambria Math" w:eastAsia="Times New Roman" w:hAnsi="Cambria Math"/>
+                      <w:bCs/>
+                      <w:i/>
+                      <w:lang w:val="en-US"/>
+                    </w:rPr>
+                  </m:ctrlPr>
+                </m:dPr>
+                <m:e>
+                  <m:r>
+                    <w:rPr>
+                      <w:rFonts w:ascii="Cambria Math" w:eastAsia="Times New Roman" w:hAnsi="Cambria Math"/>
+                      <w:lang w:val="en-US"/>
+                    </w:rPr>
+                    <m:t>min</m:t>
+                  </m:r>
+                </m:e>
+              </m:d>
+            </m:sub>
+          </m:sSub>
+          <m:r>
+            <w:rPr>
+              <w:rFonts w:ascii="Cambria Math" w:eastAsia="Times New Roman" w:hAnsi="Cambria Math"/>
+              <w:lang w:val="en-US"/>
+            </w:rPr>
+            <m:t>=Channels⋅</m:t>
+          </m:r>
+          <m:f>
+            <m:fPr>
+              <m:ctrlPr>
+                <w:rPr>
+                  <w:rFonts w:ascii="Cambria Math" w:eastAsia="Times New Roman" w:hAnsi="Cambria Math"/>
+                  <w:bCs/>
+                  <w:i/>
+                  <w:lang w:val="en-US"/>
+                </w:rPr>
+              </m:ctrlPr>
+            </m:fPr>
+            <m:num>
+              <m:r>
+                <w:rPr>
+                  <w:rFonts w:ascii="Cambria Math" w:eastAsia="Times New Roman" w:hAnsi="Cambria Math"/>
+                  <w:lang w:val="en-US"/>
+                </w:rPr>
+                <m:t>1</m:t>
+              </m:r>
+            </m:num>
+            <m:den>
+              <m:sSub>
+                <m:sSubPr>
+                  <m:ctrlPr>
+                    <w:rPr>
+                      <w:rFonts w:ascii="Cambria Math" w:eastAsia="Times New Roman" w:hAnsi="Cambria Math"/>
+                      <w:bCs/>
+                      <w:i/>
+                      <w:lang w:val="en-US"/>
+                    </w:rPr>
+                  </m:ctrlPr>
+                </m:sSubPr>
+                <m:e>
+                  <m:r>
+                    <w:rPr>
+                      <w:rFonts w:ascii="Cambria Math" w:eastAsia="Times New Roman" w:hAnsi="Cambria Math"/>
+                      <w:lang w:val="en-US"/>
+                    </w:rPr>
+                    <m:t>t</m:t>
+                  </m:r>
+                </m:e>
+                <m:sub>
+                  <m:r>
+                    <w:rPr>
+                      <w:rFonts w:ascii="Cambria Math" w:eastAsia="Times New Roman" w:hAnsi="Cambria Math"/>
+                      <w:lang w:val="en-US"/>
+                    </w:rPr>
+                    <m:t>sampl</m:t>
+                  </m:r>
+                  <m:sSub>
+                    <m:sSubPr>
+                      <m:ctrlPr>
+                        <w:rPr>
+                          <w:rFonts w:ascii="Cambria Math" w:eastAsia="Times New Roman" w:hAnsi="Cambria Math"/>
+                          <w:bCs/>
+                          <w:i/>
+                          <w:lang w:val="en-US"/>
+                        </w:rPr>
+                      </m:ctrlPr>
+                    </m:sSubPr>
+                    <m:e>
+                      <m:r>
+                        <w:rPr>
+                          <w:rFonts w:ascii="Cambria Math" w:eastAsia="Times New Roman" w:hAnsi="Cambria Math"/>
+                          <w:lang w:val="en-US"/>
+                        </w:rPr>
+                        <m:t>e</m:t>
+                      </m:r>
+                    </m:e>
+                    <m:sub>
+                      <m:d>
+                        <m:dPr>
+                          <m:ctrlPr>
+                            <w:rPr>
+                              <w:rFonts w:ascii="Cambria Math" w:eastAsia="Times New Roman" w:hAnsi="Cambria Math"/>
+                              <w:bCs/>
+                              <w:i/>
+                              <w:lang w:val="en-US"/>
+                            </w:rPr>
+                          </m:ctrlPr>
+                        </m:dPr>
+                        <m:e>
+                          <m:r>
+                            <w:rPr>
+                              <w:rFonts w:ascii="Cambria Math" w:eastAsia="Times New Roman" w:hAnsi="Cambria Math"/>
+                              <w:lang w:val="en-US"/>
+                            </w:rPr>
+                            <m:t>min</m:t>
+                          </m:r>
+                        </m:e>
+                      </m:d>
+                    </m:sub>
+                  </m:sSub>
+                </m:sub>
+              </m:sSub>
+            </m:den>
+          </m:f>
+          <m:r>
+            <w:rPr>
+              <w:rFonts w:ascii="Cambria Math" w:eastAsia="Times New Roman" w:hAnsi="Cambria Math"/>
+              <w:lang w:val="en-US"/>
+            </w:rPr>
+            <m:t>=4</m:t>
+          </m:r>
+          <m:r>
+            <w:rPr>
+              <w:rFonts w:ascii="Cambria Math" w:eastAsia="Times New Roman" w:hAnsi="Cambria Math"/>
+              <w:lang w:val="en-US"/>
+            </w:rPr>
+            <m:t>⋅</m:t>
+          </m:r>
+          <m:f>
+            <m:fPr>
+              <m:ctrlPr>
+                <w:rPr>
+                  <w:rFonts w:ascii="Cambria Math" w:eastAsia="Times New Roman" w:hAnsi="Cambria Math"/>
+                  <w:bCs/>
+                  <w:i/>
+                  <w:lang w:val="en-US"/>
+                </w:rPr>
+              </m:ctrlPr>
+            </m:fPr>
+            <m:num>
+              <m:r>
+                <w:rPr>
+                  <w:rFonts w:ascii="Cambria Math" w:eastAsia="Times New Roman" w:hAnsi="Cambria Math"/>
+                  <w:lang w:val="en-US"/>
+                </w:rPr>
+                <m:t>1</m:t>
+              </m:r>
+            </m:num>
+            <m:den>
+              <m:r>
+                <w:rPr>
+                  <w:rFonts w:ascii="Cambria Math" w:eastAsia="Times New Roman" w:hAnsi="Cambria Math"/>
+                  <w:lang w:val="en-US"/>
+                </w:rPr>
+                <m:t>10μs</m:t>
+              </m:r>
+            </m:den>
+          </m:f>
+          <m:r>
+            <w:rPr>
+              <w:rFonts w:ascii="Cambria Math" w:eastAsia="Times New Roman" w:hAnsi="Cambria Math"/>
+              <w:lang w:val="en-US"/>
+            </w:rPr>
+            <m:t>=0,4 MSPS</m:t>
+          </m:r>
+        </m:oMath>
+      </m:oMathPara>
+    </w:p>
+    <w:p>
+      <w:pPr>
+        <w:pStyle w:val="ListParagraph"/>
+        <w:numPr>
+          <w:ilvl w:val="0"/>
+          <w:numId w:val="11"/>
+        </w:numPr>
+        <w:spacing w:line="360" w:lineRule="auto"/>
+        <w:jc w:val="both"/>
+        <w:rPr>
+          <w:rFonts w:eastAsia="Times New Roman"/>
+          <w:bCs/>
+          <w:lang w:val="bg-BG"/>
+        </w:rPr>
+      </w:pPr>
+      <w:r>
+        <w:rPr>
+          <w:rFonts w:eastAsia="Times New Roman"/>
+          <w:bCs/>
+          <w:lang w:val="bg-BG"/>
+        </w:rPr>
+        <w:t>Наличие на поне един цифрово-аналогов преобразувател</w:t>
+      </w:r>
+      <w:r>
+        <w:rPr>
+          <w:rFonts w:eastAsia="Times New Roman"/>
+          <w:bCs/>
+          <w:lang w:val="bg-BG"/>
+        </w:rPr>
+        <w:t xml:space="preserve"> (ЦАП) за изработване на сигнала за компенсация на студените краища на термодвойките</w:t>
+      </w:r>
+      <w:r>
+        <w:rPr>
+          <w:rFonts w:eastAsia="Times New Roman"/>
+          <w:bCs/>
+          <w:lang w:val="bg-BG"/>
+        </w:rPr>
+        <w:t>;</w:t>
+      </w:r>
+    </w:p>
+    <w:p>
+      <w:pPr>
+        <w:pStyle w:val="ListParagraph"/>
+        <w:numPr>
+          <w:ilvl w:val="0"/>
+          <w:numId w:val="11"/>
+        </w:numPr>
+        <w:spacing w:line="360" w:lineRule="auto"/>
+        <w:jc w:val="both"/>
+        <w:rPr>
+          <w:rFonts w:eastAsia="Times New Roman"/>
+          <w:bCs/>
+          <w:lang w:val="bg-BG"/>
+        </w:rPr>
+      </w:pPr>
+      <w:r>
+        <w:rPr>
+          <w:rFonts w:eastAsia="Times New Roman"/>
+          <w:bCs/>
+          <w:lang w:val="bg-BG"/>
+        </w:rPr>
+        <w:t>Наличие</w:t>
+      </w:r>
+      <w:r>
+        <w:rPr>
+          <w:rFonts w:eastAsia="Times New Roman"/>
+          <w:bCs/>
+          <w:lang w:val="bg-BG"/>
+        </w:rPr>
+        <w:t xml:space="preserve"> на </w:t>
+      </w:r>
+      <w:r>
+        <w:rPr>
+          <w:rFonts w:eastAsia="Times New Roman"/>
+          <w:bCs/>
+          <w:lang w:val="bg-BG"/>
+        </w:rPr>
+        <w:t xml:space="preserve">поне един </w:t>
+      </w:r>
+      <w:r>
+        <w:rPr>
+          <w:rFonts w:eastAsia="Times New Roman"/>
+          <w:bCs/>
+          <w:lang w:val="en-US"/>
+        </w:rPr>
+        <w:t>I</w:t>
+      </w:r>
+      <w:r>
+        <w:rPr>
+          <w:rFonts w:eastAsia="Times New Roman"/>
+          <w:bCs/>
+          <w:vertAlign w:val="superscript"/>
+          <w:lang w:val="en-US"/>
+        </w:rPr>
+        <w:t>2</w:t>
+      </w:r>
+      <w:r>
+        <w:rPr>
+          <w:rFonts w:eastAsia="Times New Roman"/>
+          <w:bCs/>
+          <w:lang w:val="en-US"/>
+        </w:rPr>
+        <w:t>C</w:t>
+      </w:r>
+      <w:r>
+        <w:rPr>
+          <w:rFonts w:eastAsia="Times New Roman"/>
+          <w:bCs/>
+          <w:lang w:val="bg-BG"/>
+        </w:rPr>
+        <w:t xml:space="preserve"> </w:t>
+      </w:r>
+      <w:r>
+        <w:rPr>
+          <w:rFonts w:eastAsia="Times New Roman"/>
+          <w:bCs/>
+          <w:lang w:val="bg-BG"/>
+        </w:rPr>
+        <w:t>интерфейс</w:t>
+      </w:r>
+      <w:r>
+        <w:rPr>
+          <w:rFonts w:eastAsia="Times New Roman"/>
+          <w:bCs/>
+          <w:lang w:val="bg-BG"/>
+        </w:rPr>
+        <w:t xml:space="preserve"> </w:t>
+      </w:r>
+      <w:r>
+        <w:rPr>
+          <w:rFonts w:eastAsia="Times New Roman"/>
+          <w:bCs/>
+          <w:lang w:val="bg-BG"/>
+        </w:rPr>
+        <w:t>за комуникация</w:t>
+      </w:r>
+      <w:r>
+        <w:rPr>
+          <w:rFonts w:eastAsia="Times New Roman"/>
+          <w:bCs/>
+          <w:lang w:val="bg-BG"/>
+        </w:rPr>
+        <w:t xml:space="preserve"> с температурния сензор от блок „Температурен сензор за компенсация“</w:t>
+      </w:r>
+      <w:r>
+        <w:rPr>
+          <w:rFonts w:eastAsia="Times New Roman"/>
+          <w:bCs/>
+          <w:lang w:val="bg-BG"/>
+        </w:rPr>
+        <w:t>;</w:t>
+      </w:r>
+    </w:p>
+    <w:p>
+      <w:pPr>
+        <w:pStyle w:val="ListParagraph"/>
+        <w:numPr>
+          <w:ilvl w:val="0"/>
+          <w:numId w:val="11"/>
+        </w:numPr>
+        <w:spacing w:line="360" w:lineRule="auto"/>
+        <w:jc w:val="both"/>
+        <w:rPr>
+          <w:rFonts w:eastAsia="Times New Roman"/>
+          <w:bCs/>
+          <w:lang w:val="bg-BG"/>
+        </w:rPr>
+      </w:pPr>
+      <w:r>
+        <w:rPr>
+          <w:rFonts w:eastAsia="Times New Roman"/>
+          <w:bCs/>
+          <w:lang w:val="bg-BG"/>
+        </w:rPr>
+        <w:t>Наличие на поне два таймера</w:t>
+      </w:r>
+      <w:r>
+        <w:rPr>
+          <w:rFonts w:eastAsia="Times New Roman"/>
+          <w:bCs/>
+          <w:lang w:val="bg-BG"/>
+        </w:rPr>
+        <w:t xml:space="preserve"> – един за </w:t>
+      </w:r>
+      <w:r>
+        <w:rPr>
+          <w:rFonts w:eastAsia="Times New Roman"/>
+          <w:bCs/>
+          <w:lang w:val="bg-BG"/>
+        </w:rPr>
+        <w:t xml:space="preserve">стартиране на измервателна стъпка през </w:t>
+      </w:r>
+      <w:r>
+        <w:rPr>
+          <w:rFonts w:eastAsia="Times New Roman"/>
+          <w:bCs/>
+          <w:lang w:val="bg-BG"/>
+        </w:rPr>
+        <w:t>задад</w:t>
+      </w:r>
+      <w:r>
+        <w:rPr>
+          <w:rFonts w:eastAsia="Times New Roman"/>
+          <w:bCs/>
+          <w:lang w:val="bg-BG"/>
+        </w:rPr>
+        <w:t xml:space="preserve">ения от потребителя интервал и един за отчитане на изминалото време от началото на </w:t>
+      </w:r>
+      <w:r>
+        <w:rPr>
+          <w:rFonts w:eastAsia="Times New Roman"/>
+          <w:bCs/>
+          <w:lang w:val="bg-BG"/>
+        </w:rPr>
+        <w:t>целия измервателен процес</w:t>
+      </w:r>
+      <w:r>
+        <w:rPr>
+          <w:rFonts w:eastAsia="Times New Roman"/>
+          <w:bCs/>
+          <w:lang w:val="bg-BG"/>
+        </w:rPr>
+        <w:t>;</w:t>
+      </w:r>
+    </w:p>
+    <w:p>
+      <w:pPr>
+        <w:pStyle w:val="ListParagraph"/>
+        <w:numPr>
+          <w:ilvl w:val="0"/>
+          <w:numId w:val="11"/>
+        </w:numPr>
+        <w:spacing w:line="360" w:lineRule="auto"/>
+        <w:jc w:val="both"/>
+        <w:rPr>
+          <w:rFonts w:eastAsia="Times New Roman"/>
+          <w:bCs/>
+          <w:lang w:val="bg-BG"/>
+        </w:rPr>
+      </w:pPr>
+      <w:r>
+        <w:rPr>
+          <w:rFonts w:eastAsia="Times New Roman"/>
+          <w:bCs/>
+          <w:lang w:val="bg-BG"/>
+        </w:rPr>
+        <w:t>Възможност за работа на процесора с кварцов стабилизатор с цел по-добра точност и стабилност на времевите интервали;</w:t>
+      </w:r>
+    </w:p>
+    <w:p>
+      <w:pPr>
+        <w:pStyle w:val="ListParagraph"/>
+        <w:numPr>
+          <w:ilvl w:val="0"/>
+          <w:numId w:val="11"/>
+        </w:numPr>
+        <w:spacing w:line="360" w:lineRule="auto"/>
+        <w:jc w:val="both"/>
+        <w:rPr>
+          <w:rFonts w:eastAsia="Times New Roman"/>
+          <w:bCs/>
+          <w:lang w:val="bg-BG"/>
+        </w:rPr>
+      </w:pPr>
+      <w:r>
+        <w:rPr>
+          <w:rFonts w:eastAsia="Times New Roman"/>
+          <w:bCs/>
+          <w:lang w:val="bg-BG"/>
+        </w:rPr>
+        <w:lastRenderedPageBreak/>
+        <w:t xml:space="preserve">Достатъчно голяма честота на процесора, така че да се </w:t>
+      </w:r>
+      <w:r>
+        <w:rPr>
+          <w:rFonts w:eastAsia="Times New Roman"/>
+          <w:bCs/>
+          <w:lang w:val="bg-BG"/>
+        </w:rPr>
+        <w:t>даде възможност за извършване на необходимите изчисления и обработки във времето между два отчета на АЦП;</w:t>
+      </w:r>
+    </w:p>
+    <w:p>
+      <w:pPr>
+        <w:pStyle w:val="ListParagraph"/>
+        <w:numPr>
+          <w:ilvl w:val="0"/>
+          <w:numId w:val="11"/>
+        </w:numPr>
+        <w:spacing w:line="360" w:lineRule="auto"/>
+        <w:jc w:val="both"/>
+        <w:rPr>
+          <w:rFonts w:eastAsia="Times New Roman"/>
+          <w:bCs/>
+          <w:lang w:val="bg-BG"/>
+        </w:rPr>
+      </w:pPr>
+      <w:r>
+        <w:rPr>
+          <w:rFonts w:eastAsia="Times New Roman"/>
+          <w:bCs/>
+          <w:lang w:val="bg-BG"/>
+        </w:rPr>
+        <w:t xml:space="preserve">Наличие на </w:t>
+      </w:r>
+      <w:r>
+        <w:rPr>
+          <w:rFonts w:eastAsia="Times New Roman"/>
+          <w:bCs/>
+          <w:lang w:val="en-US"/>
+        </w:rPr>
+        <w:t xml:space="preserve">USB </w:t>
+      </w:r>
+      <w:r>
+        <w:rPr>
+          <w:rFonts w:eastAsia="Times New Roman"/>
+          <w:bCs/>
+          <w:lang w:val="bg-BG"/>
+        </w:rPr>
+        <w:t>интерфейс</w:t>
+      </w:r>
+      <w:r>
+        <w:rPr>
+          <w:rFonts w:eastAsia="Times New Roman"/>
+          <w:bCs/>
+          <w:lang w:val="bg-BG"/>
+        </w:rPr>
+        <w:t xml:space="preserve"> със скорост</w:t>
+      </w:r>
+      <w:r>
+        <w:rPr>
+          <w:rFonts w:eastAsia="Times New Roman"/>
+          <w:bCs/>
+          <w:lang w:val="bg-BG"/>
+        </w:rPr>
+        <w:t xml:space="preserve"> </w:t>
+      </w:r>
+      <w:r>
+        <w:rPr>
+          <w:rFonts w:eastAsia="Times New Roman"/>
+          <w:bCs/>
+          <w:lang w:val="en-US"/>
+        </w:rPr>
+        <w:t xml:space="preserve">FS (12 Mbit/s) </w:t>
+      </w:r>
+      <w:r>
+        <w:rPr>
+          <w:rFonts w:eastAsia="Times New Roman"/>
+          <w:bCs/>
+          <w:lang w:val="bg-BG"/>
+        </w:rPr>
+        <w:t>или по-висок</w:t>
+      </w:r>
+      <w:r>
+        <w:rPr>
+          <w:rFonts w:eastAsia="Times New Roman"/>
+          <w:bCs/>
+          <w:lang w:val="bg-BG"/>
+        </w:rPr>
+        <w:t>а с цел да се даде възможност за изпращане на цялата информация към компютърно приложние в реално време в процеса на измерването</w:t>
+      </w:r>
+      <w:r>
+        <w:rPr>
+          <w:rFonts w:eastAsia="Times New Roman"/>
+          <w:bCs/>
+          <w:lang w:val="bg-BG"/>
+        </w:rPr>
+        <w:t>;</w:t>
+      </w:r>
+    </w:p>
+    <w:p>
+      <w:pPr>
+        <w:pStyle w:val="ListParagraph"/>
+        <w:numPr>
+          <w:ilvl w:val="0"/>
+          <w:numId w:val="11"/>
+        </w:numPr>
+        <w:spacing w:line="360" w:lineRule="auto"/>
+        <w:jc w:val="both"/>
+        <w:rPr>
+          <w:rFonts w:eastAsia="Times New Roman"/>
+          <w:bCs/>
+          <w:lang w:val="bg-BG"/>
+        </w:rPr>
+      </w:pPr>
+      <w:r>
+        <w:rPr>
+          <w:rFonts w:eastAsia="Times New Roman"/>
+          <w:bCs/>
+          <w:lang w:val="bg-BG"/>
+        </w:rPr>
+        <w:t>Качествена и добре документирана развойна среда за програмиране;</w:t>
+      </w:r>
+    </w:p>
+    <w:p>
+      <w:pPr>
+        <w:pStyle w:val="ListParagraph"/>
+        <w:numPr>
+          <w:ilvl w:val="0"/>
+          <w:numId w:val="11"/>
+        </w:numPr>
+        <w:spacing w:line="360" w:lineRule="auto"/>
+        <w:jc w:val="both"/>
+        <w:rPr>
+          <w:rFonts w:eastAsia="Times New Roman"/>
+          <w:bCs/>
+          <w:lang w:val="bg-BG"/>
+        </w:rPr>
+      </w:pPr>
+      <w:r>
+        <w:rPr>
+          <w:rFonts w:eastAsia="Times New Roman"/>
+          <w:bCs/>
+          <w:lang w:val="bg-BG"/>
+        </w:rPr>
+        <w:t>Наличие на програматор, даващ възможност за дебъг</w:t>
+      </w:r>
+      <w:r>
+        <w:rPr>
+          <w:rFonts w:eastAsia="Times New Roman"/>
+          <w:bCs/>
+          <w:lang w:val="bg-BG"/>
+        </w:rPr>
+        <w:t>;</w:t>
+      </w:r>
+    </w:p>
+    <w:p>
+      <w:pPr>
+        <w:pStyle w:val="ListParagraph"/>
+        <w:numPr>
+          <w:ilvl w:val="0"/>
+          <w:numId w:val="11"/>
+        </w:numPr>
+        <w:spacing w:line="360" w:lineRule="auto"/>
+        <w:jc w:val="both"/>
+        <w:rPr>
+          <w:rFonts w:eastAsia="Times New Roman"/>
+          <w:bCs/>
+          <w:lang w:val="bg-BG"/>
+        </w:rPr>
+      </w:pPr>
+      <w:r>
+        <w:rPr>
+          <w:rFonts w:eastAsia="Times New Roman"/>
+          <w:bCs/>
+          <w:lang w:val="bg-BG"/>
+        </w:rPr>
+        <w:t>Наличие на развойна платка</w:t>
+      </w:r>
+      <w:r>
+        <w:rPr>
+          <w:rFonts w:eastAsia="Times New Roman"/>
+          <w:bCs/>
+          <w:lang w:val="bg-BG"/>
+        </w:rPr>
+        <w:t>,</w:t>
+      </w:r>
+      <w:r>
+        <w:rPr>
+          <w:rFonts w:eastAsia="Times New Roman"/>
+          <w:bCs/>
+          <w:lang w:val="bg-BG"/>
+        </w:rPr>
+        <w:t xml:space="preserve"> което</w:t>
+      </w:r>
+      <w:r>
+        <w:rPr>
+          <w:rFonts w:eastAsia="Times New Roman"/>
+          <w:bCs/>
+          <w:lang w:val="bg-BG"/>
+        </w:rPr>
+        <w:t xml:space="preserve"> улеснява</w:t>
+      </w:r>
+      <w:r>
+        <w:rPr>
+          <w:rFonts w:eastAsia="Times New Roman"/>
+          <w:bCs/>
+          <w:lang w:val="bg-BG"/>
+        </w:rPr>
+        <w:t xml:space="preserve"> </w:t>
+      </w:r>
+      <w:r>
+        <w:rPr>
+          <w:rFonts w:eastAsia="Times New Roman"/>
+          <w:bCs/>
+          <w:lang w:val="bg-BG"/>
+        </w:rPr>
+        <w:t>проектирането и позволява</w:t>
+      </w:r>
+      <w:r>
+        <w:rPr>
+          <w:rFonts w:eastAsia="Times New Roman"/>
+          <w:bCs/>
+          <w:lang w:val="bg-BG"/>
+        </w:rPr>
+        <w:t xml:space="preserve"> </w:t>
+      </w:r>
+      <w:r>
+        <w:rPr>
+          <w:rFonts w:eastAsia="Times New Roman"/>
+          <w:bCs/>
+          <w:lang w:val="bg-BG"/>
+        </w:rPr>
+        <w:t>извършване на предварителни експериметни.</w:t>
+      </w:r>
+    </w:p>
+    <w:p>
+      <w:pPr>
+        <w:spacing w:line="360" w:lineRule="auto"/>
+        <w:jc w:val="both"/>
+        <w:rPr>
+          <w:rFonts w:eastAsia="Times New Roman"/>
+          <w:bCs/>
+          <w:lang w:val="bg-BG"/>
+        </w:rPr>
+      </w:pPr>
+      <w:r>
+        <w:rPr>
+          <w:rFonts w:eastAsia="Times New Roman"/>
+          <w:bCs/>
+          <w:lang w:val="bg-BG"/>
+        </w:rPr>
+        <w:t>Освен тези изисквания, някои характеристики на дадени микроконтролери са отчетени като предимства:</w:t>
+      </w:r>
+    </w:p>
+    <w:p>
+      <w:pPr>
+        <w:pStyle w:val="ListParagraph"/>
+        <w:numPr>
+          <w:ilvl w:val="0"/>
+          <w:numId w:val="32"/>
+        </w:numPr>
+        <w:spacing w:line="360" w:lineRule="auto"/>
+        <w:jc w:val="both"/>
+        <w:rPr>
+          <w:rFonts w:eastAsia="Times New Roman"/>
+          <w:bCs/>
+          <w:lang w:val="bg-BG"/>
+        </w:rPr>
+      </w:pPr>
+      <w:r>
+        <w:rPr>
+          <w:rFonts w:eastAsia="Times New Roman"/>
+          <w:bCs/>
+          <w:lang w:val="bg-BG"/>
+        </w:rPr>
+        <w:t xml:space="preserve">Наличие на </w:t>
+      </w:r>
+      <w:r>
+        <w:rPr>
+          <w:rFonts w:eastAsia="Times New Roman"/>
+          <w:bCs/>
+          <w:lang w:val="bg-BG"/>
+        </w:rPr>
+        <w:t>голям</w:t>
+      </w:r>
+      <w:r>
+        <w:rPr>
+          <w:rFonts w:eastAsia="Times New Roman"/>
+          <w:bCs/>
+          <w:lang w:val="bg-BG"/>
+        </w:rPr>
+        <w:t xml:space="preserve"> брой АЦП</w:t>
+      </w:r>
+      <w:r>
+        <w:rPr>
+          <w:rFonts w:eastAsia="Times New Roman"/>
+          <w:bCs/>
+          <w:lang w:val="bg-BG"/>
+        </w:rPr>
+        <w:t xml:space="preserve"> (поне 4)</w:t>
+      </w:r>
+      <w:r>
+        <w:rPr>
+          <w:rFonts w:eastAsia="Times New Roman"/>
+          <w:bCs/>
+          <w:lang w:val="bg-BG"/>
+        </w:rPr>
+        <w:t xml:space="preserve">, така че всеки канал да е свързан към самостоятелен такъв – това улеснява програмирането, подобрява точността и дава възможност </w:t>
+      </w:r>
+      <w:r>
+        <w:rPr>
+          <w:rFonts w:eastAsia="Times New Roman"/>
+          <w:bCs/>
+          <w:lang w:val="bg-BG"/>
+        </w:rPr>
+        <w:t xml:space="preserve">за </w:t>
+      </w:r>
+      <w:r>
+        <w:rPr>
+          <w:rFonts w:eastAsia="Times New Roman"/>
+          <w:bCs/>
+          <w:lang w:val="bg-BG"/>
+        </w:rPr>
+        <w:t xml:space="preserve">лесно </w:t>
+      </w:r>
+      <w:r>
+        <w:rPr>
+          <w:rFonts w:eastAsia="Times New Roman"/>
+          <w:bCs/>
+          <w:lang w:val="bg-BG"/>
+        </w:rPr>
+        <w:t>прилагане на свръхсемплиране (</w:t>
+      </w:r>
+      <w:r>
+        <w:rPr>
+          <w:rFonts w:eastAsia="Times New Roman"/>
+          <w:bCs/>
+          <w:lang w:val="en-US"/>
+        </w:rPr>
+        <w:t>oversampling);</w:t>
+      </w:r>
+    </w:p>
+    <w:p>
+      <w:pPr>
+        <w:pStyle w:val="ListParagraph"/>
+        <w:numPr>
+          <w:ilvl w:val="0"/>
+          <w:numId w:val="32"/>
+        </w:numPr>
+        <w:spacing w:line="360" w:lineRule="auto"/>
+        <w:jc w:val="both"/>
+        <w:rPr>
+          <w:rFonts w:eastAsia="Times New Roman"/>
+          <w:bCs/>
+          <w:lang w:val="bg-BG"/>
+        </w:rPr>
+      </w:pPr>
+      <w:r>
+        <w:rPr>
+          <w:rFonts w:eastAsia="Times New Roman"/>
+          <w:bCs/>
+          <w:lang w:val="bg-BG"/>
+        </w:rPr>
+        <w:t>Наличие на хардуерно свръхсемплиране –</w:t>
+      </w:r>
+      <w:r>
+        <w:rPr>
+          <w:rFonts w:eastAsia="Times New Roman"/>
+          <w:bCs/>
+          <w:lang w:val="bg-BG"/>
+        </w:rPr>
+        <w:t xml:space="preserve"> това е метод, при който микроконтролерът използва висока скорост на АЦП при извършването на </w:t>
+      </w:r>
+      <w:r>
+        <w:rPr>
+          <w:rFonts w:eastAsia="Times New Roman"/>
+          <w:bCs/>
+          <w:lang w:val="bg-BG"/>
+        </w:rPr>
+        <w:t xml:space="preserve">сравнително </w:t>
+      </w:r>
+      <w:r>
+        <w:rPr>
+          <w:rFonts w:eastAsia="Times New Roman"/>
+          <w:bCs/>
+          <w:lang w:val="bg-BG"/>
+        </w:rPr>
+        <w:t>бавни измервания, като по този начин повишава точността му (отчетите се сумират и се получава резултат с по-висока резолюция от реалната резолюция на АЦП)</w:t>
+      </w:r>
+      <w:r>
+        <w:rPr>
+          <w:rFonts w:eastAsia="Times New Roman"/>
+          <w:bCs/>
+          <w:lang w:val="bg-BG"/>
+        </w:rPr>
+        <w:t>;</w:t>
+      </w:r>
+    </w:p>
+    <w:p>
+      <w:pPr>
+        <w:pStyle w:val="ListParagraph"/>
+        <w:numPr>
+          <w:ilvl w:val="0"/>
+          <w:numId w:val="32"/>
+        </w:numPr>
+        <w:spacing w:after="240" w:line="360" w:lineRule="auto"/>
+        <w:jc w:val="both"/>
+        <w:rPr>
+          <w:rFonts w:eastAsia="Times New Roman"/>
+          <w:bCs/>
+          <w:lang w:val="bg-BG"/>
+        </w:rPr>
+      </w:pPr>
+      <w:r>
+        <w:rPr>
+          <w:rFonts w:eastAsia="Times New Roman"/>
+          <w:bCs/>
+          <w:lang w:val="bg-BG"/>
+        </w:rPr>
+        <w:t>Наличие на контролер за директен достъп до паметта (</w:t>
+      </w:r>
+      <w:r>
+        <w:rPr>
+          <w:rFonts w:eastAsia="Times New Roman"/>
+          <w:bCs/>
+          <w:lang w:val="en-US"/>
+        </w:rPr>
+        <w:t xml:space="preserve">DMA) </w:t>
+      </w:r>
+      <w:r>
+        <w:rPr>
+          <w:rFonts w:eastAsia="Times New Roman"/>
+          <w:bCs/>
+          <w:lang w:val="bg-BG"/>
+        </w:rPr>
+        <w:t>– той може да се използва за пренасяне на информацията от отчетите на АЦП в буфер, като по този начин се освобождава процесорен ресурс за извършване на други функции и изчисления</w:t>
+      </w:r>
+      <w:r>
+        <w:rPr>
+          <w:rFonts w:eastAsia="Times New Roman"/>
+          <w:bCs/>
+          <w:lang w:val="bg-BG"/>
+        </w:rPr>
+        <w:t>;</w:t>
+      </w:r>
+    </w:p>
+    <w:p>
+      <w:pPr>
+        <w:spacing w:line="360" w:lineRule="auto"/>
+        <w:ind w:firstLine="720"/>
+        <w:jc w:val="both"/>
+        <w:rPr>
+          <w:rFonts w:eastAsia="Times New Roman"/>
+          <w:bCs/>
+          <w:lang w:val="bg-BG"/>
+        </w:rPr>
+      </w:pPr>
+      <w:r>
+        <w:rPr>
+          <w:rFonts w:eastAsia="Times New Roman"/>
+          <w:bCs/>
+          <w:lang w:val="bg-BG"/>
+        </w:rPr>
+        <w:t>За устройството е избран микроконтролерът</w:t>
+      </w:r>
+      <w:r>
+        <w:rPr>
+          <w:rFonts w:eastAsia="Times New Roman"/>
+          <w:bCs/>
+          <w:lang w:val="bg-BG"/>
+        </w:rPr>
+        <w:t xml:space="preserve"> </w:t>
+      </w:r>
+      <w:r>
+        <w:rPr>
+          <w:rFonts w:eastAsia="Times New Roman"/>
+          <w:bCs/>
+          <w:lang w:val="en-US"/>
+        </w:rPr>
+        <w:t>STM32</w:t>
+      </w:r>
+      <w:r>
+        <w:rPr>
+          <w:rFonts w:eastAsia="Times New Roman"/>
+          <w:bCs/>
+          <w:lang w:val="en-US"/>
+        </w:rPr>
+        <w:t>G474 (</w:t>
+      </w:r>
+      <w:r>
+        <w:rPr>
+          <w:rFonts w:eastAsia="Times New Roman"/>
+          <w:b/>
+          <w:lang w:val="en-US"/>
+        </w:rPr>
+        <w:t>U7</w:t>
+      </w:r>
+      <w:r>
+        <w:rPr>
+          <w:rFonts w:eastAsia="Times New Roman"/>
+          <w:bCs/>
+          <w:lang w:val="en-US"/>
+        </w:rPr>
+        <w:t>)</w:t>
+      </w:r>
+      <w:r>
+        <w:rPr>
+          <w:rFonts w:eastAsia="Times New Roman"/>
+          <w:bCs/>
+          <w:lang w:val="bg-BG"/>
+        </w:rPr>
+        <w:t xml:space="preserve">. Той отговаря на всички изброени </w:t>
+      </w:r>
+      <w:r>
+        <w:rPr>
+          <w:rFonts w:eastAsia="Times New Roman"/>
+          <w:bCs/>
+          <w:lang w:val="bg-BG"/>
+        </w:rPr>
+        <w:t>по-</w:t>
+      </w:r>
+      <w:r>
+        <w:rPr>
+          <w:rFonts w:eastAsia="Times New Roman"/>
+          <w:bCs/>
+          <w:lang w:val="bg-BG"/>
+        </w:rPr>
+        <w:t xml:space="preserve">горе задължителни изисквания и е снабден с всички функции, </w:t>
+      </w:r>
+      <w:r>
+        <w:rPr>
+          <w:rFonts w:eastAsia="Times New Roman"/>
+          <w:bCs/>
+          <w:lang w:val="bg-BG"/>
+        </w:rPr>
+        <w:t>определени</w:t>
+      </w:r>
+      <w:r>
+        <w:rPr>
+          <w:rFonts w:eastAsia="Times New Roman"/>
+          <w:bCs/>
+          <w:lang w:val="bg-BG"/>
+        </w:rPr>
+        <w:t xml:space="preserve"> като предимства. </w:t>
+      </w:r>
+    </w:p>
+    <w:p>
+      <w:pPr>
+        <w:spacing w:line="360" w:lineRule="auto"/>
+        <w:ind w:firstLine="720"/>
+        <w:jc w:val="both"/>
+        <w:rPr>
+          <w:iCs/>
+          <w:lang w:val="bg-BG"/>
+        </w:rPr>
+      </w:pPr>
+      <w:r>
+        <w:rPr>
+          <w:iCs/>
+          <w:lang w:val="bg-BG"/>
+        </w:rPr>
+        <w:lastRenderedPageBreak/>
+        <w:t xml:space="preserve">С цел по-добра прегледност на схемата, символът на </w:t>
+      </w:r>
+      <w:r>
+        <w:rPr>
+          <w:iCs/>
+          <w:lang w:val="bg-BG"/>
+        </w:rPr>
+        <w:t>микроконтролера</w:t>
+      </w:r>
+      <w:r>
+        <w:rPr>
+          <w:iCs/>
+          <w:lang w:val="bg-BG"/>
+        </w:rPr>
+        <w:t xml:space="preserve"> е разделен на две части – сигнална част (</w:t>
+      </w:r>
+      <w:r>
+        <w:rPr>
+          <w:b/>
+          <w:bCs/>
+          <w:iCs/>
+          <w:lang w:val="en-US"/>
+        </w:rPr>
+        <w:t>U</w:t>
+      </w:r>
+      <w:r>
+        <w:rPr>
+          <w:b/>
+          <w:bCs/>
+          <w:iCs/>
+          <w:lang w:val="en-US"/>
+        </w:rPr>
+        <w:t>7A</w:t>
+      </w:r>
+      <w:r>
+        <w:rPr>
+          <w:iCs/>
+          <w:lang w:val="en-US"/>
+        </w:rPr>
+        <w:t>)</w:t>
+      </w:r>
+      <w:r>
+        <w:rPr>
+          <w:iCs/>
+          <w:lang w:val="en-US"/>
+        </w:rPr>
+        <w:t xml:space="preserve"> </w:t>
+      </w:r>
+      <w:r>
+        <w:rPr>
+          <w:iCs/>
+          <w:lang w:val="bg-BG"/>
+        </w:rPr>
+        <w:t xml:space="preserve">и </w:t>
+      </w:r>
+      <w:r>
+        <w:rPr>
+          <w:iCs/>
+          <w:lang w:val="bg-BG"/>
+        </w:rPr>
+        <w:t>захранване (</w:t>
+      </w:r>
+      <w:r>
+        <w:rPr>
+          <w:b/>
+          <w:bCs/>
+          <w:iCs/>
+          <w:lang w:val="en-US"/>
+        </w:rPr>
+        <w:t>U</w:t>
+      </w:r>
+      <w:r>
+        <w:rPr>
+          <w:b/>
+          <w:bCs/>
+          <w:iCs/>
+          <w:lang w:val="bg-BG"/>
+        </w:rPr>
+        <w:t>7</w:t>
+      </w:r>
+      <w:r>
+        <w:rPr>
+          <w:b/>
+          <w:bCs/>
+          <w:iCs/>
+          <w:lang w:val="en-US"/>
+        </w:rPr>
+        <w:t>B</w:t>
+      </w:r>
+      <w:r>
+        <w:rPr>
+          <w:iCs/>
+          <w:lang w:val="en-US"/>
+        </w:rPr>
+        <w:t xml:space="preserve">). </w:t>
+      </w:r>
+      <w:r>
+        <w:rPr>
+          <w:iCs/>
+          <w:lang w:val="bg-BG"/>
+        </w:rPr>
+        <w:t xml:space="preserve">Филтровите кондензатори в захранването </w:t>
+      </w:r>
+      <w:r>
+        <w:rPr>
+          <w:iCs/>
+          <w:lang w:val="bg-BG"/>
+        </w:rPr>
+        <w:t>(</w:t>
+      </w:r>
+      <w:r>
+        <w:rPr>
+          <w:b/>
+          <w:bCs/>
+          <w:iCs/>
+          <w:lang w:val="en-US"/>
+        </w:rPr>
+        <w:t>CK</w:t>
+      </w:r>
+      <w:r>
+        <w:rPr>
+          <w:b/>
+          <w:bCs/>
+          <w:iCs/>
+          <w:lang w:val="en-US"/>
+        </w:rPr>
+        <w:t>2</w:t>
+      </w:r>
+      <w:r>
+        <w:rPr>
+          <w:b/>
+          <w:bCs/>
+          <w:iCs/>
+          <w:lang w:val="en-US"/>
+        </w:rPr>
+        <w:t>1</w:t>
+      </w:r>
+      <w:r>
+        <w:rPr>
+          <w:iCs/>
+          <w:lang w:val="en-US"/>
+        </w:rPr>
+        <w:t>,</w:t>
+      </w:r>
+      <w:r>
+        <w:rPr>
+          <w:b/>
+          <w:bCs/>
+          <w:iCs/>
+          <w:lang w:val="en-US"/>
+        </w:rPr>
+        <w:t xml:space="preserve"> CK2</w:t>
+      </w:r>
+      <w:r>
+        <w:rPr>
+          <w:b/>
+          <w:bCs/>
+          <w:iCs/>
+          <w:lang w:val="en-US"/>
+        </w:rPr>
+        <w:t>2</w:t>
+      </w:r>
+      <w:r>
+        <w:rPr>
+          <w:iCs/>
+          <w:lang w:val="en-US"/>
+        </w:rPr>
+        <w:t>,</w:t>
+      </w:r>
+      <w:r>
+        <w:rPr>
+          <w:b/>
+          <w:bCs/>
+          <w:iCs/>
+          <w:lang w:val="en-US"/>
+        </w:rPr>
+        <w:t xml:space="preserve"> </w:t>
+      </w:r>
+      <w:r>
+        <w:rPr>
+          <w:b/>
+          <w:bCs/>
+          <w:iCs/>
+          <w:lang w:val="en-US"/>
+        </w:rPr>
+        <w:t>CK24</w:t>
+      </w:r>
+      <w:r>
+        <w:rPr>
+          <w:b/>
+          <w:bCs/>
+          <w:iCs/>
+          <w:lang w:val="en-US"/>
+        </w:rPr>
+        <w:t>-</w:t>
+      </w:r>
+      <w:r>
+        <w:rPr>
+          <w:b/>
+          <w:bCs/>
+          <w:iCs/>
+          <w:lang w:val="en-US"/>
+        </w:rPr>
+        <w:t>CK</w:t>
+      </w:r>
+      <w:r>
+        <w:rPr>
+          <w:b/>
+          <w:bCs/>
+          <w:iCs/>
+          <w:lang w:val="en-US"/>
+        </w:rPr>
+        <w:t>31</w:t>
+      </w:r>
+      <w:r>
+        <w:rPr>
+          <w:iCs/>
+          <w:lang w:val="bg-BG"/>
+        </w:rPr>
+        <w:t xml:space="preserve">) </w:t>
+      </w:r>
+      <w:r>
+        <w:rPr>
+          <w:iCs/>
+          <w:lang w:val="bg-BG"/>
+        </w:rPr>
+        <w:t>са избрани съобразно с препоръките на производителя</w:t>
+      </w:r>
+      <w:r>
+        <w:rPr>
+          <w:iCs/>
+          <w:lang w:val="bg-BG"/>
+        </w:rPr>
+        <w:t>.</w:t>
+      </w:r>
+      <w:r>
+        <w:rPr>
+          <w:iCs/>
+          <w:lang w:val="en-US"/>
+        </w:rPr>
+        <w:t xml:space="preserve"> </w:t>
+      </w:r>
+      <w:r>
+        <w:rPr>
+          <w:iCs/>
+          <w:lang w:val="bg-BG"/>
+        </w:rPr>
+        <w:t>Феритните зърна (</w:t>
+      </w:r>
+      <w:r>
+        <w:rPr>
+          <w:iCs/>
+          <w:lang w:val="en-US"/>
+        </w:rPr>
+        <w:t xml:space="preserve">Ferrite bead) </w:t>
+      </w:r>
+      <w:r>
+        <w:rPr>
+          <w:b/>
+          <w:bCs/>
+          <w:iCs/>
+          <w:lang w:val="en-US"/>
+        </w:rPr>
+        <w:t>FB1</w:t>
+      </w:r>
+      <w:r>
+        <w:rPr>
+          <w:iCs/>
+          <w:lang w:val="en-US"/>
+        </w:rPr>
+        <w:t xml:space="preserve"> </w:t>
+      </w:r>
+      <w:r>
+        <w:rPr>
+          <w:iCs/>
+          <w:lang w:val="bg-BG"/>
+        </w:rPr>
+        <w:t xml:space="preserve">и </w:t>
+      </w:r>
+      <w:r>
+        <w:rPr>
+          <w:b/>
+          <w:bCs/>
+          <w:iCs/>
+          <w:lang w:val="en-US"/>
+        </w:rPr>
+        <w:t>FB2</w:t>
+      </w:r>
+      <w:r>
+        <w:rPr>
+          <w:iCs/>
+          <w:lang w:val="en-US"/>
+        </w:rPr>
+        <w:t xml:space="preserve">, </w:t>
+      </w:r>
+      <w:r>
+        <w:rPr>
+          <w:iCs/>
+          <w:lang w:val="bg-BG"/>
+        </w:rPr>
+        <w:t xml:space="preserve">резисторът </w:t>
+      </w:r>
+      <w:r>
+        <w:rPr>
+          <w:b/>
+          <w:bCs/>
+          <w:iCs/>
+          <w:lang w:val="en-US"/>
+        </w:rPr>
+        <w:t>R26</w:t>
+      </w:r>
+      <w:r>
+        <w:rPr>
+          <w:iCs/>
+          <w:lang w:val="en-US"/>
+        </w:rPr>
+        <w:t xml:space="preserve"> </w:t>
+      </w:r>
+      <w:r>
+        <w:rPr>
+          <w:iCs/>
+          <w:lang w:val="bg-BG"/>
+        </w:rPr>
+        <w:t xml:space="preserve">и кондензаторът </w:t>
+      </w:r>
+      <w:r>
+        <w:rPr>
+          <w:b/>
+          <w:bCs/>
+          <w:iCs/>
+          <w:lang w:val="en-US"/>
+        </w:rPr>
+        <w:t>CK23</w:t>
+      </w:r>
+      <w:r>
+        <w:rPr>
+          <w:iCs/>
+          <w:lang w:val="en-US"/>
+        </w:rPr>
+        <w:t xml:space="preserve"> </w:t>
+      </w:r>
+      <w:r>
+        <w:rPr>
+          <w:iCs/>
+          <w:lang w:val="bg-BG"/>
+        </w:rPr>
+        <w:t xml:space="preserve">образуват връзка между цифровото и аналоговото захранване на микроконтролера, която </w:t>
+      </w:r>
+      <w:r>
+        <w:rPr>
+          <w:iCs/>
+          <w:lang w:val="bg-BG"/>
+        </w:rPr>
+        <w:t>се характеризира с</w:t>
+      </w:r>
+      <w:r>
+        <w:rPr>
+          <w:iCs/>
+          <w:lang w:val="bg-BG"/>
+        </w:rPr>
+        <w:t xml:space="preserve"> нисък постояннотоков импеданс, но с висок импеданс за високочестотните шумове.</w:t>
+      </w:r>
+    </w:p>
+    <w:p>
+      <w:pPr>
+        <w:spacing w:line="360" w:lineRule="auto"/>
+        <w:ind w:firstLine="720"/>
+        <w:jc w:val="both"/>
+        <w:rPr>
+          <w:iCs/>
+          <w:lang w:val="en-US"/>
+        </w:rPr>
+      </w:pPr>
+      <w:r>
+        <w:rPr>
+          <w:iCs/>
+          <w:lang w:val="en-US"/>
+        </w:rPr>
+        <w:t>Към изводи PH0 и PH1</w:t>
+      </w:r>
+      <w:r>
+        <w:rPr>
+          <w:iCs/>
+          <w:lang w:val="bg-BG"/>
+        </w:rPr>
+        <w:t xml:space="preserve"> на микроконтролера</w:t>
+      </w:r>
+      <w:r>
+        <w:rPr>
+          <w:iCs/>
+          <w:lang w:val="en-US"/>
+        </w:rPr>
+        <w:t xml:space="preserve"> е свързан кварцов резонатор </w:t>
+      </w:r>
+      <w:r>
+        <w:rPr>
+          <w:iCs/>
+          <w:lang w:val="en-US"/>
+        </w:rPr>
+        <w:t>(</w:t>
+      </w:r>
+      <w:r>
+        <w:rPr>
+          <w:b/>
+          <w:bCs/>
+          <w:iCs/>
+          <w:lang w:val="en-US"/>
+        </w:rPr>
+        <w:t>X</w:t>
+      </w:r>
+      <w:r>
+        <w:rPr>
+          <w:b/>
+          <w:bCs/>
+          <w:iCs/>
+          <w:lang w:val="en-US"/>
+        </w:rPr>
+        <w:t>1</w:t>
+      </w:r>
+      <w:r>
+        <w:rPr>
+          <w:iCs/>
+          <w:lang w:val="en-US"/>
+        </w:rPr>
+        <w:t>)</w:t>
+      </w:r>
+      <w:r>
+        <w:rPr>
+          <w:iCs/>
+          <w:lang w:val="bg-BG"/>
+        </w:rPr>
+        <w:t xml:space="preserve"> с фундаментална честота 8</w:t>
+      </w:r>
+      <w:r>
+        <w:rPr>
+          <w:iCs/>
+          <w:lang w:val="en-US"/>
+        </w:rPr>
+        <w:t xml:space="preserve"> MHz</w:t>
+      </w:r>
+      <w:r>
+        <w:rPr>
+          <w:iCs/>
+          <w:lang w:val="bg-BG"/>
+        </w:rPr>
+        <w:t>,</w:t>
+      </w:r>
+      <w:r>
+        <w:rPr>
+          <w:iCs/>
+          <w:lang w:val="bg-BG"/>
+        </w:rPr>
+        <w:t xml:space="preserve"> </w:t>
+      </w:r>
+      <w:r>
+        <w:rPr>
+          <w:iCs/>
+          <w:lang w:val="en-US"/>
+        </w:rPr>
+        <w:t xml:space="preserve">заедно със </w:t>
+      </w:r>
+      <w:r>
+        <w:rPr>
+          <w:iCs/>
+          <w:lang w:val="bg-BG"/>
+        </w:rPr>
+        <w:t>съответстващите</w:t>
+      </w:r>
+      <w:r>
+        <w:rPr>
+          <w:iCs/>
+          <w:lang w:val="en-US"/>
+        </w:rPr>
+        <w:t xml:space="preserve"> му товарни кондензатори </w:t>
+      </w:r>
+      <w:r>
+        <w:rPr>
+          <w:iCs/>
+          <w:lang w:val="en-US"/>
+        </w:rPr>
+        <w:t>(</w:t>
+      </w:r>
+      <w:r>
+        <w:rPr>
+          <w:b/>
+          <w:bCs/>
+          <w:iCs/>
+          <w:lang w:val="en-US"/>
+        </w:rPr>
+        <w:t>C</w:t>
+      </w:r>
+      <w:r>
+        <w:rPr>
+          <w:b/>
+          <w:bCs/>
+          <w:iCs/>
+          <w:lang w:val="en-US"/>
+        </w:rPr>
+        <w:t>K19</w:t>
+      </w:r>
+      <w:r>
+        <w:rPr>
+          <w:iCs/>
+          <w:lang w:val="en-US"/>
+        </w:rPr>
+        <w:t xml:space="preserve">, </w:t>
+      </w:r>
+      <w:r>
+        <w:rPr>
+          <w:b/>
+          <w:bCs/>
+          <w:iCs/>
+          <w:lang w:val="en-US"/>
+        </w:rPr>
+        <w:t>CK20</w:t>
+      </w:r>
+      <w:r>
+        <w:rPr>
+          <w:iCs/>
+          <w:lang w:val="en-US"/>
+        </w:rPr>
+        <w:t>)</w:t>
+      </w:r>
+      <w:r>
+        <w:rPr>
+          <w:iCs/>
+          <w:lang w:val="en-US"/>
+        </w:rPr>
+        <w:t>.</w:t>
+      </w:r>
+    </w:p>
+    <w:p>
+      <w:pPr>
+        <w:spacing w:line="360" w:lineRule="auto"/>
+        <w:ind w:firstLine="720"/>
+        <w:jc w:val="both"/>
+        <w:rPr>
+          <w:iCs/>
+          <w:lang w:val="bg-BG"/>
+        </w:rPr>
+      </w:pPr>
+      <w:r>
+        <w:rPr>
+          <w:iCs/>
+          <w:lang w:val="bg-BG"/>
+        </w:rPr>
+        <w:t xml:space="preserve">Към </w:t>
+      </w:r>
+      <w:r>
+        <w:rPr>
+          <w:iCs/>
+          <w:lang w:val="en-US"/>
+        </w:rPr>
+        <w:t xml:space="preserve">NRST </w:t>
+      </w:r>
+      <w:r>
+        <w:rPr>
+          <w:iCs/>
+          <w:lang w:val="bg-BG"/>
+        </w:rPr>
+        <w:t>извода е свързан бутон</w:t>
+      </w:r>
+      <w:r>
+        <w:rPr>
+          <w:iCs/>
+          <w:lang w:val="en-US"/>
+        </w:rPr>
+        <w:t xml:space="preserve"> (</w:t>
+      </w:r>
+      <w:r>
+        <w:rPr>
+          <w:b/>
+          <w:bCs/>
+          <w:iCs/>
+          <w:lang w:val="en-US"/>
+        </w:rPr>
+        <w:t>SW2</w:t>
+      </w:r>
+      <w:r>
+        <w:rPr>
+          <w:iCs/>
+          <w:lang w:val="en-US"/>
+        </w:rPr>
+        <w:t>)</w:t>
+      </w:r>
+      <w:r>
+        <w:rPr>
+          <w:iCs/>
+          <w:lang w:val="bg-BG"/>
+        </w:rPr>
+        <w:t xml:space="preserve">, предвиден за лесно рестартиране на микроконтролера в процеса по потвърждаване на работоспособността на устройството. При пуснат бутон, този извод се държи </w:t>
+      </w:r>
+      <w:r>
+        <w:rPr>
+          <w:iCs/>
+          <w:lang w:val="bg-BG"/>
+        </w:rPr>
+        <w:t>в неактивно състояние (</w:t>
+      </w:r>
+      <w:r>
+        <w:rPr>
+          <w:iCs/>
+          <w:lang w:val="bg-BG"/>
+        </w:rPr>
+        <w:t>свъзан към захранване</w:t>
+      </w:r>
+      <w:r>
+        <w:rPr>
+          <w:iCs/>
+          <w:lang w:val="bg-BG"/>
+        </w:rPr>
+        <w:t>)</w:t>
+      </w:r>
+      <w:r>
+        <w:rPr>
+          <w:iCs/>
+          <w:lang w:val="bg-BG"/>
+        </w:rPr>
+        <w:t xml:space="preserve"> чрез издърпващия резистор </w:t>
+      </w:r>
+      <w:r>
+        <w:rPr>
+          <w:b/>
+          <w:bCs/>
+          <w:iCs/>
+          <w:lang w:val="en-US"/>
+        </w:rPr>
+        <w:t>R22</w:t>
+      </w:r>
+      <w:r>
+        <w:rPr>
+          <w:iCs/>
+          <w:lang w:val="en-US"/>
+        </w:rPr>
+        <w:t xml:space="preserve">. </w:t>
+      </w:r>
+      <w:r>
+        <w:rPr>
+          <w:iCs/>
+          <w:lang w:val="bg-BG"/>
+        </w:rPr>
+        <w:t xml:space="preserve">Паралелно </w:t>
+      </w:r>
+      <w:r>
+        <w:rPr>
+          <w:iCs/>
+          <w:lang w:val="bg-BG"/>
+        </w:rPr>
+        <w:t xml:space="preserve">на бутона </w:t>
+      </w:r>
+      <w:r>
+        <w:rPr>
+          <w:iCs/>
+          <w:lang w:val="bg-BG"/>
+        </w:rPr>
+        <w:t xml:space="preserve">е свързан кондензатор </w:t>
+      </w:r>
+      <w:r>
+        <w:rPr>
+          <w:b/>
+          <w:bCs/>
+          <w:iCs/>
+          <w:lang w:val="en-US"/>
+        </w:rPr>
+        <w:t>CK18</w:t>
+      </w:r>
+      <w:r>
+        <w:rPr>
+          <w:iCs/>
+          <w:lang w:val="bg-BG"/>
+        </w:rPr>
+        <w:t xml:space="preserve"> за изглаждане на трептенията при натискането му (т.нар. </w:t>
+      </w:r>
+      <w:r>
+        <w:rPr>
+          <w:iCs/>
+          <w:lang w:val="en-US"/>
+        </w:rPr>
+        <w:t>debouncing)</w:t>
+      </w:r>
+      <w:r>
+        <w:rPr>
+          <w:iCs/>
+          <w:lang w:val="bg-BG"/>
+        </w:rPr>
+        <w:t xml:space="preserve">, а последователно </w:t>
+      </w:r>
+      <w:r>
+        <w:rPr>
+          <w:iCs/>
+          <w:lang w:val="bg-BG"/>
+        </w:rPr>
+        <w:t xml:space="preserve">е свързан резистор </w:t>
+      </w:r>
+      <w:r>
+        <w:rPr>
+          <w:b/>
+          <w:bCs/>
+          <w:iCs/>
+          <w:lang w:val="en-US"/>
+        </w:rPr>
+        <w:t>R31</w:t>
+      </w:r>
+      <w:r>
+        <w:rPr>
+          <w:iCs/>
+          <w:lang w:val="bg-BG"/>
+        </w:rPr>
+        <w:t>, предназначен да ограничи тока при разреждане на кондензатора (при натискане на бутона).</w:t>
+      </w:r>
+    </w:p>
+    <w:p>
+      <w:pPr>
+        <w:spacing w:line="360" w:lineRule="auto"/>
+        <w:ind w:firstLine="720"/>
+        <w:jc w:val="both"/>
+        <w:rPr>
+          <w:rStyle w:val="hgkelc"/>
+          <w:lang w:val="bg-BG"/>
+        </w:rPr>
+      </w:pPr>
+      <w:r>
+        <w:rPr>
+          <w:iCs/>
+          <w:lang w:val="bg-BG"/>
+        </w:rPr>
+        <w:t>За свързване на стандартен програматор</w:t>
+      </w:r>
+      <w:r>
+        <w:rPr>
+          <w:iCs/>
+          <w:lang w:val="bg-BG"/>
+        </w:rPr>
+        <w:t xml:space="preserve"> и дебъгер</w:t>
+      </w:r>
+      <w:r>
+        <w:rPr>
+          <w:iCs/>
+          <w:lang w:val="bg-BG"/>
+        </w:rPr>
+        <w:t xml:space="preserve"> е предвиден куплунгът </w:t>
+      </w:r>
+      <w:r>
+        <w:rPr>
+          <w:b/>
+          <w:bCs/>
+          <w:iCs/>
+          <w:lang w:val="en-US"/>
+        </w:rPr>
+        <w:t>J4</w:t>
+      </w:r>
+      <w:r>
+        <w:rPr>
+          <w:iCs/>
+          <w:lang w:val="en-US"/>
+        </w:rPr>
+        <w:t>.</w:t>
+      </w:r>
+      <w:r>
+        <w:rPr>
+          <w:iCs/>
+          <w:lang w:val="bg-BG"/>
+        </w:rPr>
+        <w:t xml:space="preserve"> Към всеки от сигналните му изводи е свързан диод за предпазване от транзиентни напрежения (т.нар. </w:t>
+      </w:r>
+      <w:r>
+        <w:rPr>
+          <w:rStyle w:val="hgkelc"/>
+          <w:lang w:val="en"/>
+        </w:rPr>
+        <w:t>Transient Voltage Suppressor</w:t>
+      </w:r>
+      <w:r>
+        <w:rPr>
+          <w:rStyle w:val="hgkelc"/>
+          <w:lang w:val="en"/>
+        </w:rPr>
+        <w:t xml:space="preserve"> – TVS) </w:t>
+      </w:r>
+      <w:r>
+        <w:rPr>
+          <w:rStyle w:val="hgkelc"/>
+          <w:lang w:val="bg-BG"/>
+        </w:rPr>
+        <w:t xml:space="preserve">от вида </w:t>
+      </w:r>
+      <w:r>
+        <w:rPr>
+          <w:rStyle w:val="hgkelc"/>
+          <w:lang w:val="en-US"/>
+        </w:rPr>
+        <w:t>PESD3V3U1UB</w:t>
+      </w:r>
+      <w:r>
+        <w:rPr>
+          <w:rStyle w:val="hgkelc"/>
+          <w:lang w:val="en-US"/>
+        </w:rPr>
+        <w:t xml:space="preserve"> </w:t>
+      </w:r>
+      <w:r>
+        <w:rPr>
+          <w:rStyle w:val="hgkelc"/>
+          <w:lang w:val="bg-BG"/>
+        </w:rPr>
+        <w:t>(</w:t>
+      </w:r>
+      <w:r>
+        <w:rPr>
+          <w:rStyle w:val="hgkelc"/>
+          <w:b/>
+          <w:bCs/>
+          <w:lang w:val="en-US"/>
+        </w:rPr>
+        <w:t>DZ4-DZ7</w:t>
+      </w:r>
+      <w:r>
+        <w:rPr>
+          <w:rStyle w:val="hgkelc"/>
+          <w:lang w:val="bg-BG"/>
+        </w:rPr>
+        <w:t>)</w:t>
+      </w:r>
+      <w:r>
+        <w:rPr>
+          <w:rStyle w:val="hgkelc"/>
+          <w:lang w:val="bg-BG"/>
+        </w:rPr>
+        <w:t>.</w:t>
+      </w:r>
+    </w:p>
+    <w:p>
+      <w:pPr>
+        <w:spacing w:line="360" w:lineRule="auto"/>
+        <w:ind w:firstLine="720"/>
+        <w:jc w:val="both"/>
+        <w:rPr>
+          <w:iCs/>
+          <w:lang w:val="en-US"/>
+        </w:rPr>
+      </w:pPr>
+      <w:r>
+        <w:rPr>
+          <w:iCs/>
+          <w:lang w:val="bg-BG"/>
+        </w:rPr>
+        <w:t>За обозначаване на текущия работен режим на микроконтролера е предвиден трицветният светодиод</w:t>
+      </w:r>
+      <w:r>
+        <w:rPr>
+          <w:iCs/>
+          <w:lang w:val="en-US"/>
+        </w:rPr>
+        <w:t xml:space="preserve"> </w:t>
+      </w:r>
+      <w:r>
+        <w:rPr>
+          <w:iCs/>
+          <w:lang w:val="bg-BG"/>
+        </w:rPr>
+        <w:t xml:space="preserve">с общ анод </w:t>
+      </w:r>
+      <w:r>
+        <w:rPr>
+          <w:b/>
+          <w:bCs/>
+          <w:iCs/>
+          <w:lang w:val="en-US"/>
+        </w:rPr>
+        <w:t>DL4</w:t>
+      </w:r>
+      <w:r>
+        <w:rPr>
+          <w:iCs/>
+          <w:lang w:val="en-US"/>
+        </w:rPr>
+        <w:t xml:space="preserve">. </w:t>
+      </w:r>
+      <w:r>
+        <w:rPr>
+          <w:iCs/>
+          <w:lang w:val="bg-BG"/>
+        </w:rPr>
+        <w:t xml:space="preserve">Всеки цвят от светодиода се управлява от различен входно-изходен извод на микроконтролера. </w:t>
+      </w:r>
+      <w:r>
+        <w:rPr>
+          <w:iCs/>
+          <w:lang w:val="bg-BG"/>
+        </w:rPr>
+        <w:t>Токоограничителните резистори са изчислени по следния алгоритъм</w:t>
+      </w:r>
+      <w:r>
+        <w:rPr>
+          <w:iCs/>
+          <w:lang w:val="bg-BG"/>
+        </w:rPr>
+        <w:t>:</w:t>
+      </w:r>
+    </w:p>
+    <w:p>
+      <w:pPr>
+        <w:spacing w:before="240" w:line="360" w:lineRule="auto"/>
+        <w:ind w:left="720"/>
+        <w:jc w:val="both"/>
+        <w:rPr>
+          <w:i/>
+          <w:lang w:val="bg-BG"/>
+        </w:rPr>
+      </w:pPr>
+      <m:oMathPara>
+        <m:oMathParaPr>
+          <m:jc m:val="left"/>
+        </m:oMathParaPr>
+        <m:oMath>
+          <m:r>
+            <w:rPr>
+              <w:rFonts w:ascii="Cambria Math" w:hAnsi="Cambria Math"/>
+              <w:lang w:val="bg-BG"/>
+            </w:rPr>
+            <w:lastRenderedPageBreak/>
+            <m:t xml:space="preserve">Избираме </m:t>
+          </m:r>
+          <m:sSub>
+            <m:sSubPr>
+              <m:ctrlPr>
+                <w:rPr>
+                  <w:rFonts w:ascii="Cambria Math" w:hAnsi="Cambria Math"/>
+                  <w:i/>
+                  <w:lang w:val="en-US"/>
+                </w:rPr>
+              </m:ctrlPr>
+            </m:sSubPr>
+            <m:e>
+              <m:r>
+                <w:rPr>
+                  <w:rFonts w:ascii="Cambria Math" w:hAnsi="Cambria Math"/>
+                  <w:lang w:val="en-US"/>
+                </w:rPr>
+                <m:t>I</m:t>
+              </m:r>
+              <m:ctrlPr>
+                <w:rPr>
+                  <w:rFonts w:ascii="Cambria Math" w:hAnsi="Cambria Math"/>
+                  <w:i/>
+                  <w:lang w:val="bg-BG"/>
+                </w:rPr>
+              </m:ctrlPr>
+            </m:e>
+            <m:sub>
+              <m:sSub>
+                <m:sSubPr>
+                  <m:ctrlPr>
+                    <w:rPr>
+                      <w:rFonts w:ascii="Cambria Math" w:hAnsi="Cambria Math"/>
+                      <w:i/>
+                      <w:lang w:val="en-US"/>
+                    </w:rPr>
+                  </m:ctrlPr>
+                </m:sSubPr>
+                <m:e>
+                  <m:r>
+                    <w:rPr>
+                      <w:rFonts w:ascii="Cambria Math" w:hAnsi="Cambria Math"/>
+                      <w:lang w:val="en-US"/>
+                    </w:rPr>
+                    <m:t>D</m:t>
+                  </m:r>
+                </m:e>
+                <m:sub>
+                  <m:d>
+                    <m:dPr>
+                      <m:ctrlPr>
+                        <w:rPr>
+                          <w:rFonts w:ascii="Cambria Math" w:hAnsi="Cambria Math"/>
+                          <w:i/>
+                          <w:lang w:val="en-US"/>
+                        </w:rPr>
+                      </m:ctrlPr>
+                    </m:dPr>
+                    <m:e>
+                      <m:r>
+                        <w:rPr>
+                          <w:rFonts w:ascii="Cambria Math" w:hAnsi="Cambria Math"/>
+                          <w:lang w:val="en-US"/>
+                        </w:rPr>
+                        <m:t>max</m:t>
+                      </m:r>
+                    </m:e>
+                  </m:d>
+                </m:sub>
+              </m:sSub>
+            </m:sub>
+          </m:sSub>
+          <m:r>
+            <w:rPr>
+              <w:rFonts w:ascii="Cambria Math" w:hAnsi="Cambria Math"/>
+              <w:lang w:val="en-US"/>
+            </w:rPr>
+            <m:t>=</m:t>
+          </m:r>
+          <m:r>
+            <w:rPr>
+              <w:rFonts w:ascii="Cambria Math" w:hAnsi="Cambria Math"/>
+              <w:lang w:val="en-US"/>
+            </w:rPr>
+            <m:t>4</m:t>
+          </m:r>
+          <m:r>
+            <w:rPr>
+              <w:rFonts w:ascii="Cambria Math" w:hAnsi="Cambria Math"/>
+              <w:lang w:val="en-US"/>
+            </w:rPr>
+            <m:t>mA</m:t>
+          </m:r>
+        </m:oMath>
+      </m:oMathPara>
+    </w:p>
+    <w:p>
+      <w:pPr>
+        <w:spacing w:line="360" w:lineRule="auto"/>
+        <w:ind w:left="720"/>
+        <w:jc w:val="both"/>
+        <w:rPr>
+          <w:i/>
+          <w:lang w:val="bg-BG"/>
+        </w:rPr>
+      </w:pPr>
+      <m:oMathPara>
+        <m:oMathParaPr>
+          <m:jc m:val="left"/>
+        </m:oMathParaPr>
+        <m:oMath>
+          <m:sSub>
+            <m:sSubPr>
+              <m:ctrlPr>
+                <w:rPr>
+                  <w:rFonts w:ascii="Cambria Math" w:hAnsi="Cambria Math"/>
+                  <w:i/>
+                  <w:lang w:val="en-US"/>
+                </w:rPr>
+              </m:ctrlPr>
+            </m:sSubPr>
+            <m:e>
+              <m:r>
+                <w:rPr>
+                  <w:rFonts w:ascii="Cambria Math" w:hAnsi="Cambria Math"/>
+                  <w:lang w:val="en-US"/>
+                </w:rPr>
+                <m:t>R</m:t>
+              </m:r>
+            </m:e>
+            <m:sub>
+              <m:r>
+                <w:rPr>
+                  <w:rFonts w:ascii="Cambria Math" w:hAnsi="Cambria Math"/>
+                  <w:lang w:val="en-US"/>
+                </w:rPr>
+                <m:t>blue</m:t>
+              </m:r>
+            </m:sub>
+          </m:sSub>
+          <m:r>
+            <w:rPr>
+              <w:rFonts w:ascii="Cambria Math" w:hAnsi="Cambria Math"/>
+              <w:lang w:val="en-US"/>
+            </w:rPr>
+            <m:t>=</m:t>
+          </m:r>
+          <m:sSub>
+            <m:sSubPr>
+              <m:ctrlPr>
+                <w:rPr>
+                  <w:rFonts w:ascii="Cambria Math" w:hAnsi="Cambria Math"/>
+                  <w:i/>
+                  <w:lang w:val="en-US"/>
+                </w:rPr>
+              </m:ctrlPr>
+            </m:sSubPr>
+            <m:e>
+              <m:r>
+                <w:rPr>
+                  <w:rFonts w:ascii="Cambria Math" w:hAnsi="Cambria Math"/>
+                  <w:lang w:val="en-US"/>
+                </w:rPr>
+                <m:t>R</m:t>
+              </m:r>
+            </m:e>
+            <m:sub>
+              <m:r>
+                <w:rPr>
+                  <w:rFonts w:ascii="Cambria Math" w:hAnsi="Cambria Math"/>
+                  <w:lang w:val="en-US"/>
+                </w:rPr>
+                <m:t>green</m:t>
+              </m:r>
+            </m:sub>
+          </m:sSub>
+          <m:r>
+            <w:rPr>
+              <w:rFonts w:ascii="Cambria Math" w:hAnsi="Cambria Math"/>
+              <w:lang w:val="en-US"/>
+            </w:rPr>
+            <m:t>=</m:t>
+          </m:r>
+          <m:f>
+            <m:fPr>
+              <m:ctrlPr>
+                <w:rPr>
+                  <w:rFonts w:ascii="Cambria Math" w:hAnsi="Cambria Math"/>
+                  <w:i/>
+                  <w:lang w:val="bg-BG"/>
+                </w:rPr>
+              </m:ctrlPr>
+            </m:fPr>
+            <m:num>
+              <m:sSub>
+                <m:sSubPr>
+                  <m:ctrlPr>
+                    <w:rPr>
+                      <w:rFonts w:ascii="Cambria Math" w:hAnsi="Cambria Math"/>
+                      <w:i/>
+                      <w:lang w:val="en-US"/>
+                    </w:rPr>
+                  </m:ctrlPr>
+                </m:sSubPr>
+                <m:e>
+                  <m:r>
+                    <w:rPr>
+                      <w:rFonts w:ascii="Cambria Math" w:hAnsi="Cambria Math"/>
+                      <w:lang w:val="en-US"/>
+                    </w:rPr>
+                    <m:t>U</m:t>
+                  </m:r>
+                </m:e>
+                <m:sub>
+                  <m:r>
+                    <w:rPr>
+                      <w:rFonts w:ascii="Cambria Math" w:hAnsi="Cambria Math"/>
+                      <w:lang w:val="en-US"/>
+                    </w:rPr>
+                    <m:t>PWR</m:t>
+                  </m:r>
+                </m:sub>
+              </m:sSub>
+              <m:r>
+                <w:rPr>
+                  <w:rFonts w:ascii="Cambria Math" w:hAnsi="Cambria Math"/>
+                  <w:lang w:val="en-US"/>
+                </w:rPr>
+                <m:t>-</m:t>
+              </m:r>
+              <m:sSub>
+                <m:sSubPr>
+                  <m:ctrlPr>
+                    <w:rPr>
+                      <w:rFonts w:ascii="Cambria Math" w:hAnsi="Cambria Math"/>
+                      <w:i/>
+                      <w:lang w:val="en-US"/>
+                    </w:rPr>
+                  </m:ctrlPr>
+                </m:sSubPr>
+                <m:e>
+                  <m:r>
+                    <w:rPr>
+                      <w:rFonts w:ascii="Cambria Math" w:hAnsi="Cambria Math"/>
+                      <w:lang w:val="en-US"/>
+                    </w:rPr>
+                    <m:t>U</m:t>
+                  </m:r>
+                </m:e>
+                <m:sub>
+                  <m:r>
+                    <w:rPr>
+                      <w:rFonts w:ascii="Cambria Math" w:hAnsi="Cambria Math"/>
+                      <w:lang w:val="en-US"/>
+                    </w:rPr>
+                    <m:t>D</m:t>
+                  </m:r>
+                </m:sub>
+              </m:sSub>
+            </m:num>
+            <m:den>
+              <m:sSub>
+                <m:sSubPr>
+                  <m:ctrlPr>
+                    <w:rPr>
+                      <w:rFonts w:ascii="Cambria Math" w:hAnsi="Cambria Math"/>
+                      <w:i/>
+                      <w:lang w:val="en-US"/>
+                    </w:rPr>
+                  </m:ctrlPr>
+                </m:sSubPr>
+                <m:e>
+                  <m:r>
+                    <w:rPr>
+                      <w:rFonts w:ascii="Cambria Math" w:hAnsi="Cambria Math"/>
+                      <w:lang w:val="en-US"/>
+                    </w:rPr>
+                    <m:t>I</m:t>
+                  </m:r>
+                  <m:ctrlPr>
+                    <w:rPr>
+                      <w:rFonts w:ascii="Cambria Math" w:hAnsi="Cambria Math"/>
+                      <w:i/>
+                      <w:lang w:val="bg-BG"/>
+                    </w:rPr>
+                  </m:ctrlPr>
+                </m:e>
+                <m:sub>
+                  <m:sSub>
+                    <m:sSubPr>
+                      <m:ctrlPr>
+                        <w:rPr>
+                          <w:rFonts w:ascii="Cambria Math" w:hAnsi="Cambria Math"/>
+                          <w:i/>
+                          <w:lang w:val="en-US"/>
+                        </w:rPr>
+                      </m:ctrlPr>
+                    </m:sSubPr>
+                    <m:e>
+                      <m:r>
+                        <w:rPr>
+                          <w:rFonts w:ascii="Cambria Math" w:hAnsi="Cambria Math"/>
+                          <w:lang w:val="en-US"/>
+                        </w:rPr>
+                        <m:t>D</m:t>
+                      </m:r>
+                    </m:e>
+                    <m:sub>
+                      <m:d>
+                        <m:dPr>
+                          <m:ctrlPr>
+                            <w:rPr>
+                              <w:rFonts w:ascii="Cambria Math" w:hAnsi="Cambria Math"/>
+                              <w:i/>
+                              <w:lang w:val="en-US"/>
+                            </w:rPr>
+                          </m:ctrlPr>
+                        </m:dPr>
+                        <m:e>
+                          <m:r>
+                            <w:rPr>
+                              <w:rFonts w:ascii="Cambria Math" w:hAnsi="Cambria Math"/>
+                              <w:lang w:val="en-US"/>
+                            </w:rPr>
+                            <m:t>max</m:t>
+                          </m:r>
+                        </m:e>
+                      </m:d>
+                    </m:sub>
+                  </m:sSub>
+                </m:sub>
+              </m:sSub>
+            </m:den>
+          </m:f>
+          <m:r>
+            <w:rPr>
+              <w:rFonts w:ascii="Cambria Math" w:hAnsi="Cambria Math"/>
+              <w:lang w:val="bg-BG"/>
+            </w:rPr>
+            <m:t>=</m:t>
+          </m:r>
+          <m:f>
+            <m:fPr>
+              <m:ctrlPr>
+                <w:rPr>
+                  <w:rFonts w:ascii="Cambria Math" w:hAnsi="Cambria Math"/>
+                  <w:i/>
+                  <w:lang w:val="bg-BG"/>
+                </w:rPr>
+              </m:ctrlPr>
+            </m:fPr>
+            <m:num>
+              <m:r>
+                <w:rPr>
+                  <w:rFonts w:ascii="Cambria Math" w:hAnsi="Cambria Math"/>
+                  <w:lang w:val="en-US"/>
+                </w:rPr>
+                <m:t>5</m:t>
+              </m:r>
+              <m:r>
+                <w:rPr>
+                  <w:rFonts w:ascii="Cambria Math" w:hAnsi="Cambria Math"/>
+                  <w:lang w:val="en-US"/>
+                </w:rPr>
+                <m:t>-3,</m:t>
+              </m:r>
+              <m:r>
+                <w:rPr>
+                  <w:rFonts w:ascii="Cambria Math" w:hAnsi="Cambria Math"/>
+                  <w:lang w:val="en-US"/>
+                </w:rPr>
+                <m:t>3</m:t>
+              </m:r>
+            </m:num>
+            <m:den>
+              <m:r>
+                <w:rPr>
+                  <w:rFonts w:ascii="Cambria Math" w:hAnsi="Cambria Math"/>
+                  <w:lang w:val="en-US"/>
+                </w:rPr>
+                <m:t>4</m:t>
+              </m:r>
+              <m:r>
+                <w:rPr>
+                  <w:rFonts w:ascii="Cambria Math" w:hAnsi="Cambria Math"/>
+                  <w:lang w:val="en-US"/>
+                </w:rPr>
+                <m:t xml:space="preserve"> . </m:t>
+              </m:r>
+              <m:sSup>
+                <m:sSupPr>
+                  <m:ctrlPr>
+                    <w:rPr>
+                      <w:rFonts w:ascii="Cambria Math" w:hAnsi="Cambria Math"/>
+                      <w:i/>
+                      <w:lang w:val="en-US"/>
+                    </w:rPr>
+                  </m:ctrlPr>
+                </m:sSupPr>
+                <m:e>
+                  <m:r>
+                    <w:rPr>
+                      <w:rFonts w:ascii="Cambria Math" w:hAnsi="Cambria Math"/>
+                      <w:lang w:val="en-US"/>
+                    </w:rPr>
+                    <m:t>10</m:t>
+                  </m:r>
+                </m:e>
+                <m:sup>
+                  <m:r>
+                    <w:rPr>
+                      <w:rFonts w:ascii="Cambria Math" w:hAnsi="Cambria Math"/>
+                      <w:lang w:val="en-US"/>
+                    </w:rPr>
+                    <m:t>-3</m:t>
+                  </m:r>
+                </m:sup>
+              </m:sSup>
+            </m:den>
+          </m:f>
+          <m:r>
+            <w:rPr>
+              <w:rFonts w:ascii="Cambria Math" w:hAnsi="Cambria Math"/>
+              <w:lang w:val="bg-BG"/>
+            </w:rPr>
+            <m:t>=</m:t>
+          </m:r>
+          <m:r>
+            <w:rPr>
+              <w:rFonts w:ascii="Cambria Math" w:hAnsi="Cambria Math"/>
+              <w:lang w:val="bg-BG"/>
+            </w:rPr>
+            <m:t>4</m:t>
+          </m:r>
+          <m:r>
+            <w:rPr>
+              <w:rFonts w:ascii="Cambria Math" w:hAnsi="Cambria Math"/>
+              <w:lang w:val="en-US"/>
+            </w:rPr>
+            <m:t>25</m:t>
+          </m:r>
+          <m:r>
+            <m:rPr>
+              <m:sty m:val="p"/>
+            </m:rPr>
+            <w:rPr>
+              <w:rFonts w:ascii="Cambria Math" w:hAnsi="Cambria Math"/>
+              <w:lang w:val="en-US"/>
+            </w:rPr>
+            <m:t>Ω</m:t>
+          </m:r>
+        </m:oMath>
+      </m:oMathPara>
+    </w:p>
+    <w:p>
+      <w:pPr>
+        <w:spacing w:after="240" w:line="360" w:lineRule="auto"/>
+        <w:ind w:left="720"/>
+        <w:jc w:val="both"/>
+        <w:rPr>
+          <w:i/>
+          <w:lang w:val="en-US"/>
+        </w:rPr>
+      </w:pPr>
+      <m:oMathPara>
+        <m:oMathParaPr>
+          <m:jc m:val="left"/>
+        </m:oMathParaPr>
+        <m:oMath>
+          <m:sSub>
+            <m:sSubPr>
+              <m:ctrlPr>
+                <w:rPr>
+                  <w:rFonts w:ascii="Cambria Math" w:hAnsi="Cambria Math"/>
+                  <w:i/>
+                  <w:lang w:val="en-US"/>
+                </w:rPr>
+              </m:ctrlPr>
+            </m:sSubPr>
+            <m:e>
+              <m:r>
+                <w:rPr>
+                  <w:rFonts w:ascii="Cambria Math" w:hAnsi="Cambria Math"/>
+                  <w:lang w:val="en-US"/>
+                </w:rPr>
+                <m:t>R</m:t>
+              </m:r>
+            </m:e>
+            <m:sub>
+              <m:r>
+                <w:rPr>
+                  <w:rFonts w:ascii="Cambria Math" w:hAnsi="Cambria Math"/>
+                  <w:lang w:val="en-US"/>
+                </w:rPr>
+                <m:t>red</m:t>
+              </m:r>
+            </m:sub>
+          </m:sSub>
+          <m:r>
+            <w:rPr>
+              <w:rFonts w:ascii="Cambria Math" w:hAnsi="Cambria Math"/>
+              <w:lang w:val="en-US"/>
+            </w:rPr>
+            <m:t>=</m:t>
+          </m:r>
+          <m:f>
+            <m:fPr>
+              <m:ctrlPr>
+                <w:rPr>
+                  <w:rFonts w:ascii="Cambria Math" w:hAnsi="Cambria Math"/>
+                  <w:i/>
+                  <w:lang w:val="bg-BG"/>
+                </w:rPr>
+              </m:ctrlPr>
+            </m:fPr>
+            <m:num>
+              <m:sSub>
+                <m:sSubPr>
+                  <m:ctrlPr>
+                    <w:rPr>
+                      <w:rFonts w:ascii="Cambria Math" w:hAnsi="Cambria Math"/>
+                      <w:i/>
+                      <w:lang w:val="en-US"/>
+                    </w:rPr>
+                  </m:ctrlPr>
+                </m:sSubPr>
+                <m:e>
+                  <m:r>
+                    <w:rPr>
+                      <w:rFonts w:ascii="Cambria Math" w:hAnsi="Cambria Math"/>
+                      <w:lang w:val="en-US"/>
+                    </w:rPr>
+                    <m:t>U</m:t>
+                  </m:r>
+                </m:e>
+                <m:sub>
+                  <m:r>
+                    <w:rPr>
+                      <w:rFonts w:ascii="Cambria Math" w:hAnsi="Cambria Math"/>
+                      <w:lang w:val="en-US"/>
+                    </w:rPr>
+                    <m:t>PWR</m:t>
+                  </m:r>
+                </m:sub>
+              </m:sSub>
+              <m:r>
+                <w:rPr>
+                  <w:rFonts w:ascii="Cambria Math" w:hAnsi="Cambria Math"/>
+                  <w:lang w:val="en-US"/>
+                </w:rPr>
+                <m:t>-</m:t>
+              </m:r>
+              <m:sSub>
+                <m:sSubPr>
+                  <m:ctrlPr>
+                    <w:rPr>
+                      <w:rFonts w:ascii="Cambria Math" w:hAnsi="Cambria Math"/>
+                      <w:i/>
+                      <w:lang w:val="en-US"/>
+                    </w:rPr>
+                  </m:ctrlPr>
+                </m:sSubPr>
+                <m:e>
+                  <m:r>
+                    <w:rPr>
+                      <w:rFonts w:ascii="Cambria Math" w:hAnsi="Cambria Math"/>
+                      <w:lang w:val="en-US"/>
+                    </w:rPr>
+                    <m:t>U</m:t>
+                  </m:r>
+                </m:e>
+                <m:sub>
+                  <m:r>
+                    <w:rPr>
+                      <w:rFonts w:ascii="Cambria Math" w:hAnsi="Cambria Math"/>
+                      <w:lang w:val="en-US"/>
+                    </w:rPr>
+                    <m:t>D</m:t>
+                  </m:r>
+                </m:sub>
+              </m:sSub>
+            </m:num>
+            <m:den>
+              <m:sSub>
+                <m:sSubPr>
+                  <m:ctrlPr>
+                    <w:rPr>
+                      <w:rFonts w:ascii="Cambria Math" w:hAnsi="Cambria Math"/>
+                      <w:i/>
+                      <w:lang w:val="en-US"/>
+                    </w:rPr>
+                  </m:ctrlPr>
+                </m:sSubPr>
+                <m:e>
+                  <m:r>
+                    <w:rPr>
+                      <w:rFonts w:ascii="Cambria Math" w:hAnsi="Cambria Math"/>
+                      <w:lang w:val="en-US"/>
+                    </w:rPr>
+                    <m:t>I</m:t>
+                  </m:r>
+                  <m:ctrlPr>
+                    <w:rPr>
+                      <w:rFonts w:ascii="Cambria Math" w:hAnsi="Cambria Math"/>
+                      <w:i/>
+                      <w:lang w:val="bg-BG"/>
+                    </w:rPr>
+                  </m:ctrlPr>
+                </m:e>
+                <m:sub>
+                  <m:sSub>
+                    <m:sSubPr>
+                      <m:ctrlPr>
+                        <w:rPr>
+                          <w:rFonts w:ascii="Cambria Math" w:hAnsi="Cambria Math"/>
+                          <w:i/>
+                          <w:lang w:val="en-US"/>
+                        </w:rPr>
+                      </m:ctrlPr>
+                    </m:sSubPr>
+                    <m:e>
+                      <m:r>
+                        <w:rPr>
+                          <w:rFonts w:ascii="Cambria Math" w:hAnsi="Cambria Math"/>
+                          <w:lang w:val="en-US"/>
+                        </w:rPr>
+                        <m:t>D</m:t>
+                      </m:r>
+                    </m:e>
+                    <m:sub>
+                      <m:d>
+                        <m:dPr>
+                          <m:ctrlPr>
+                            <w:rPr>
+                              <w:rFonts w:ascii="Cambria Math" w:hAnsi="Cambria Math"/>
+                              <w:i/>
+                              <w:lang w:val="en-US"/>
+                            </w:rPr>
+                          </m:ctrlPr>
+                        </m:dPr>
+                        <m:e>
+                          <m:r>
+                            <w:rPr>
+                              <w:rFonts w:ascii="Cambria Math" w:hAnsi="Cambria Math"/>
+                              <w:lang w:val="en-US"/>
+                            </w:rPr>
+                            <m:t>max</m:t>
+                          </m:r>
+                        </m:e>
+                      </m:d>
+                    </m:sub>
+                  </m:sSub>
+                </m:sub>
+              </m:sSub>
+            </m:den>
+          </m:f>
+          <m:r>
+            <w:rPr>
+              <w:rFonts w:ascii="Cambria Math" w:hAnsi="Cambria Math"/>
+              <w:lang w:val="bg-BG"/>
+            </w:rPr>
+            <m:t>=</m:t>
+          </m:r>
+          <m:f>
+            <m:fPr>
+              <m:ctrlPr>
+                <w:rPr>
+                  <w:rFonts w:ascii="Cambria Math" w:hAnsi="Cambria Math"/>
+                  <w:i/>
+                  <w:lang w:val="bg-BG"/>
+                </w:rPr>
+              </m:ctrlPr>
+            </m:fPr>
+            <m:num>
+              <m:r>
+                <w:rPr>
+                  <w:rFonts w:ascii="Cambria Math" w:hAnsi="Cambria Math"/>
+                  <w:lang w:val="en-US"/>
+                </w:rPr>
+                <m:t>5</m:t>
+              </m:r>
+              <m:r>
+                <w:rPr>
+                  <w:rFonts w:ascii="Cambria Math" w:hAnsi="Cambria Math"/>
+                  <w:lang w:val="en-US"/>
+                </w:rPr>
+                <m:t>-</m:t>
+              </m:r>
+              <m:r>
+                <w:rPr>
+                  <w:rFonts w:ascii="Cambria Math" w:hAnsi="Cambria Math"/>
+                  <w:lang w:val="en-US"/>
+                </w:rPr>
+                <m:t>1,9</m:t>
+              </m:r>
+            </m:num>
+            <m:den>
+              <m:r>
+                <w:rPr>
+                  <w:rFonts w:ascii="Cambria Math" w:hAnsi="Cambria Math"/>
+                  <w:lang w:val="en-US"/>
+                </w:rPr>
+                <m:t>4</m:t>
+              </m:r>
+              <m:r>
+                <w:rPr>
+                  <w:rFonts w:ascii="Cambria Math" w:hAnsi="Cambria Math"/>
+                  <w:lang w:val="en-US"/>
+                </w:rPr>
+                <m:t xml:space="preserve"> . </m:t>
+              </m:r>
+              <m:sSup>
+                <m:sSupPr>
+                  <m:ctrlPr>
+                    <w:rPr>
+                      <w:rFonts w:ascii="Cambria Math" w:hAnsi="Cambria Math"/>
+                      <w:i/>
+                      <w:lang w:val="en-US"/>
+                    </w:rPr>
+                  </m:ctrlPr>
+                </m:sSupPr>
+                <m:e>
+                  <m:r>
+                    <w:rPr>
+                      <w:rFonts w:ascii="Cambria Math" w:hAnsi="Cambria Math"/>
+                      <w:lang w:val="en-US"/>
+                    </w:rPr>
+                    <m:t>10</m:t>
+                  </m:r>
+                </m:e>
+                <m:sup>
+                  <m:r>
+                    <w:rPr>
+                      <w:rFonts w:ascii="Cambria Math" w:hAnsi="Cambria Math"/>
+                      <w:lang w:val="en-US"/>
+                    </w:rPr>
+                    <m:t>-3</m:t>
+                  </m:r>
+                </m:sup>
+              </m:sSup>
+            </m:den>
+          </m:f>
+          <m:r>
+            <w:rPr>
+              <w:rFonts w:ascii="Cambria Math" w:hAnsi="Cambria Math"/>
+              <w:lang w:val="bg-BG"/>
+            </w:rPr>
+            <m:t>=</m:t>
+          </m:r>
+          <m:r>
+            <w:rPr>
+              <w:rFonts w:ascii="Cambria Math" w:hAnsi="Cambria Math"/>
+              <w:lang w:val="bg-BG"/>
+            </w:rPr>
+            <m:t>7</m:t>
+          </m:r>
+          <m:r>
+            <w:rPr>
+              <w:rFonts w:ascii="Cambria Math" w:hAnsi="Cambria Math"/>
+              <w:lang w:val="en-US"/>
+            </w:rPr>
+            <m:t>75</m:t>
+          </m:r>
+          <m:r>
+            <m:rPr>
+              <m:sty m:val="p"/>
+            </m:rPr>
+            <w:rPr>
+              <w:rFonts w:ascii="Cambria Math" w:hAnsi="Cambria Math"/>
+              <w:lang w:val="en-US"/>
+            </w:rPr>
+            <m:t>Ω</m:t>
+          </m:r>
+        </m:oMath>
+      </m:oMathPara>
+    </w:p>
+    <w:p>
+      <w:pPr>
+        <w:spacing w:line="360" w:lineRule="auto"/>
+        <w:ind w:firstLine="720"/>
+        <w:jc w:val="both"/>
+        <w:rPr>
+          <w:iCs/>
+          <w:lang w:val="bg-BG"/>
+        </w:rPr>
+      </w:pPr>
+      <w:r>
+        <w:rPr>
+          <w:iCs/>
+          <w:lang w:val="bg-BG"/>
+        </w:rPr>
+        <w:t>Избрани са</w:t>
+      </w:r>
+      <w:r>
+        <w:rPr>
+          <w:iCs/>
+          <w:lang w:val="bg-BG"/>
+        </w:rPr>
+        <w:t xml:space="preserve"> резистори </w:t>
+      </w:r>
+      <w:r>
+        <w:rPr>
+          <w:iCs/>
+          <w:lang w:val="bg-BG"/>
+        </w:rPr>
+        <w:t>със стандартни стойности, близки до изчислените –</w:t>
+      </w:r>
+      <w:r>
+        <w:rPr>
+          <w:iCs/>
+          <w:lang w:val="bg-BG"/>
+        </w:rPr>
+        <w:t xml:space="preserve"> </w:t>
+      </w:r>
+      <w:r>
+        <w:rPr>
+          <w:iCs/>
+          <w:lang w:val="bg-BG"/>
+        </w:rPr>
+        <w:t>1</w:t>
+      </w:r>
+      <w:r>
+        <w:rPr>
+          <w:iCs/>
+          <w:lang w:val="en-US"/>
+        </w:rPr>
+        <w:t>k</w:t>
+      </w:r>
+      <w:r>
+        <w:rPr>
+          <w:iCs/>
+          <w:lang w:val="bg-BG"/>
+        </w:rPr>
+        <w:t>Ω</w:t>
+      </w:r>
+      <w:r>
+        <w:rPr>
+          <w:iCs/>
+          <w:lang w:val="en-US"/>
+        </w:rPr>
+        <w:t xml:space="preserve"> </w:t>
+      </w:r>
+      <w:r>
+        <w:rPr>
+          <w:iCs/>
+          <w:lang w:val="bg-BG"/>
+        </w:rPr>
+        <w:t>за червения светодиод (</w:t>
+      </w:r>
+      <w:r>
+        <w:rPr>
+          <w:b/>
+          <w:bCs/>
+          <w:iCs/>
+          <w:lang w:val="en-US"/>
+        </w:rPr>
+        <w:t>R23</w:t>
+      </w:r>
+      <w:r>
+        <w:rPr>
+          <w:iCs/>
+          <w:lang w:val="en-US"/>
+        </w:rPr>
+        <w:t xml:space="preserve">) </w:t>
+      </w:r>
+      <w:r>
+        <w:rPr>
+          <w:iCs/>
+          <w:lang w:val="bg-BG"/>
+        </w:rPr>
+        <w:t>и 47</w:t>
+      </w:r>
+      <w:r>
+        <w:rPr>
+          <w:iCs/>
+          <w:lang w:val="bg-BG"/>
+        </w:rPr>
+        <w:t>0</w:t>
+      </w:r>
+      <w:r>
+        <w:rPr>
+          <w:iCs/>
+          <w:lang w:val="bg-BG"/>
+        </w:rPr>
+        <w:t>Ω</w:t>
+      </w:r>
+      <w:r>
+        <w:rPr>
+          <w:iCs/>
+          <w:lang w:val="en-US"/>
+        </w:rPr>
+        <w:t xml:space="preserve"> </w:t>
+      </w:r>
+      <w:r>
+        <w:rPr>
+          <w:iCs/>
+          <w:lang w:val="bg-BG"/>
+        </w:rPr>
+        <w:t xml:space="preserve">за </w:t>
+      </w:r>
+      <w:r>
+        <w:rPr>
+          <w:iCs/>
+          <w:lang w:val="bg-BG"/>
+        </w:rPr>
+        <w:t xml:space="preserve">зеления </w:t>
+      </w:r>
+      <w:r>
+        <w:rPr>
+          <w:iCs/>
+          <w:lang w:val="bg-BG"/>
+        </w:rPr>
+        <w:t xml:space="preserve"> и синия светодиод </w:t>
+      </w:r>
+      <w:r>
+        <w:rPr>
+          <w:iCs/>
+          <w:lang w:val="bg-BG"/>
+        </w:rPr>
+        <w:t xml:space="preserve">(съответно </w:t>
+      </w:r>
+      <w:r>
+        <w:rPr>
+          <w:b/>
+          <w:bCs/>
+          <w:iCs/>
+          <w:lang w:val="en-US"/>
+        </w:rPr>
+        <w:t>R</w:t>
+      </w:r>
+      <w:r>
+        <w:rPr>
+          <w:b/>
+          <w:bCs/>
+          <w:iCs/>
+          <w:lang w:val="bg-BG"/>
+        </w:rPr>
+        <w:t>24</w:t>
+      </w:r>
+      <w:r>
+        <w:rPr>
+          <w:iCs/>
+          <w:lang w:val="en-US"/>
+        </w:rPr>
+        <w:t xml:space="preserve"> </w:t>
+      </w:r>
+      <w:r>
+        <w:rPr>
+          <w:iCs/>
+          <w:lang w:val="bg-BG"/>
+        </w:rPr>
+        <w:t xml:space="preserve">и </w:t>
+      </w:r>
+      <w:r>
+        <w:rPr>
+          <w:b/>
+          <w:bCs/>
+          <w:iCs/>
+          <w:lang w:val="en-US"/>
+        </w:rPr>
+        <w:t>R2</w:t>
+      </w:r>
+      <w:r>
+        <w:rPr>
+          <w:b/>
+          <w:bCs/>
+          <w:iCs/>
+          <w:lang w:val="bg-BG"/>
+        </w:rPr>
+        <w:t>5</w:t>
+      </w:r>
+      <w:r>
+        <w:rPr>
+          <w:iCs/>
+          <w:lang w:val="en-US"/>
+        </w:rPr>
+        <w:t>)</w:t>
+      </w:r>
+      <w:r>
+        <w:rPr>
+          <w:iCs/>
+          <w:lang w:val="bg-BG"/>
+        </w:rPr>
+        <w:t>.</w:t>
+      </w:r>
+    </w:p>
+    <w:p>
+      <w:pPr>
+        <w:spacing w:line="360" w:lineRule="auto"/>
+        <w:jc w:val="both"/>
+        <w:rPr>
+          <w:iCs/>
+          <w:lang w:val="bg-BG"/>
+        </w:rPr>
+      </w:pPr>
+    </w:p>
+    <w:p>
+      <w:pPr>
+        <w:pStyle w:val="Heading2"/>
+      </w:pPr>
+      <w:r>
+        <w:t>Блок „</w:t>
+      </w:r>
+      <w:r>
+        <w:rPr>
+          <w:bCs/>
+        </w:rPr>
+        <w:t>Външни връзки</w:t>
+      </w:r>
+      <w:r>
+        <w:t>“</w:t>
+      </w:r>
+    </w:p>
+    <w:p>
+      <w:pPr>
+        <w:spacing w:line="360" w:lineRule="auto"/>
+        <w:ind w:firstLine="720"/>
+        <w:jc w:val="both"/>
+        <w:rPr>
+          <w:lang w:val="bg-BG"/>
+        </w:rPr>
+      </w:pPr>
+      <w:r>
+        <w:rPr>
+          <w:lang w:val="bg-BG"/>
+        </w:rPr>
+        <w:t xml:space="preserve">На фиг. </w:t>
+      </w:r>
+      <w:r>
+        <w:rPr>
+          <w:lang w:val="en-US"/>
+        </w:rPr>
+        <w:t>5</w:t>
+      </w:r>
+      <w:r>
+        <w:rPr>
+          <w:lang w:val="en-US"/>
+        </w:rPr>
+        <w:t>.</w:t>
+      </w:r>
+      <w:r>
+        <w:rPr>
+          <w:lang w:val="bg-BG"/>
+        </w:rPr>
+        <w:t>7</w:t>
+      </w:r>
+      <w:r>
+        <w:rPr>
+          <w:lang w:val="bg-BG"/>
+        </w:rPr>
+        <w:t>.</w:t>
+      </w:r>
+      <w:r>
+        <w:rPr>
+          <w:lang w:val="bg-BG"/>
+        </w:rPr>
+        <w:t>1.</w:t>
+      </w:r>
+      <w:r>
+        <w:rPr>
+          <w:lang w:val="bg-BG"/>
+        </w:rPr>
+        <w:t xml:space="preserve"> </w:t>
+      </w:r>
+      <w:r>
+        <w:rPr>
+          <w:lang w:val="bg-BG"/>
+        </w:rPr>
+        <w:t>е показана принципна</w:t>
+      </w:r>
+      <w:r>
+        <w:rPr>
+          <w:lang w:val="bg-BG"/>
+        </w:rPr>
+        <w:t>та</w:t>
+      </w:r>
+      <w:r>
+        <w:rPr>
+          <w:lang w:val="bg-BG"/>
+        </w:rPr>
+        <w:t xml:space="preserve"> електрическа схема на</w:t>
+      </w:r>
+      <w:r>
+        <w:rPr>
+          <w:lang w:val="bg-BG"/>
+        </w:rPr>
+        <w:t xml:space="preserve"> блока.</w:t>
+      </w:r>
+      <w:r>
+        <w:rPr>
+          <w:lang w:val="en-US"/>
+        </w:rPr>
+        <w:t xml:space="preserve"> </w:t>
+      </w:r>
+    </w:p>
+    <w:p>
+      <w:pPr>
+        <w:jc w:val="center"/>
+        <w:rPr>
+          <w:lang w:val="en-US"/>
+        </w:rPr>
+      </w:pPr>
+      <w:r>
+        <w:rPr>
+          <w:noProof/>
+          <w:lang w:val="en-US"/>
+        </w:rPr>
+        <w:drawing>
+          <wp:inline distT="0" distB="0" distL="0" distR="0" wp14:anchorId="08711EC4" wp14:editId="5957D58F">
+            <wp:extent cx="4182404" cy="4857750"/>
+            <wp:effectExtent l="0" t="0" r="8890" b="0"/>
+            <wp:docPr id="895499210" name="Picture 3"/>
+            <wp:cNvGraphicFramePr>
+              <a:graphicFrameLocks xmlns:a="http://schemas.openxmlformats.org/drawingml/2006/main" noChangeAspect="1"/>
+            </wp:cNvGraphicFramePr>
+            <a:graphic xmlns:a="http://schemas.openxmlformats.org/drawingml/2006/main">
+              <a:graphicData uri="http://schemas.openxmlformats.org/drawingml/2006/picture">
+                <pic:pic xmlns:pic="http://schemas.openxmlformats.org/drawingml/2006/picture">
+                  <pic:nvPicPr>
+                    <pic:cNvPr id="895499210" name="Picture 895499210"/>
+                    <pic:cNvPicPr/>
+                  </pic:nvPicPr>
+                  <pic:blipFill rotWithShape="1">
+                    <a:blip r:embed="rId30" cstate="print">
+                      <a:extLst>
+                        <a:ext uri="{28A0092B-C50C-407E-A947-70E740481C1C}">
+                          <a14:useLocalDpi xmlns:a14="http://schemas.microsoft.com/office/drawing/2010/main" val="0"/>
+                        </a:ext>
+                      </a:extLst>
+                    </a:blip>
+                    <a:srcRect l="29094" t="13100" r="32003" b="22958"/>
+                    <a:stretch/>
+                  </pic:blipFill>
+                  <pic:spPr bwMode="auto">
+                    <a:xfrm>
+                      <a:off x="0" y="0"/>
+                      <a:ext cx="4191404" cy="4868203"/>
+                    </a:xfrm>
+                    <a:prstGeom prst="rect">
+                      <a:avLst/>
+                    </a:prstGeom>
+                    <a:ln>
+                      <a:noFill/>
+                    </a:ln>
+                    <a:extLst>
+                      <a:ext uri="{53640926-AAD7-44D8-BBD7-CCE9431645EC}">
+                        <a14:shadowObscured xmlns:a14="http://schemas.microsoft.com/office/drawing/2010/main"/>
+                      </a:ext>
+                    </a:extLst>
+                  </pic:spPr>
+                </pic:pic>
+              </a:graphicData>
+            </a:graphic>
+          </wp:inline>
+        </w:drawing>
+      </w:r>
+    </w:p>
+    <w:p>
+      <w:pPr>
+        <w:spacing w:line="360" w:lineRule="auto"/>
+        <w:jc w:val="center"/>
+        <w:rPr>
+          <w:lang w:val="bg-BG"/>
+        </w:rPr>
+      </w:pPr>
+      <w:r>
+        <w:rPr>
+          <w:b/>
+          <w:lang w:val="bg-BG"/>
+        </w:rPr>
+        <w:t xml:space="preserve">Фиг. </w:t>
+      </w:r>
+      <w:r>
+        <w:rPr>
+          <w:b/>
+          <w:lang w:val="en-US"/>
+        </w:rPr>
+        <w:t>5</w:t>
+      </w:r>
+      <w:r>
+        <w:rPr>
+          <w:b/>
+          <w:lang w:val="bg-BG"/>
+        </w:rPr>
+        <w:t>.</w:t>
+      </w:r>
+      <w:r>
+        <w:rPr>
+          <w:b/>
+          <w:lang w:val="bg-BG"/>
+        </w:rPr>
+        <w:t>7</w:t>
+      </w:r>
+      <w:r>
+        <w:rPr>
+          <w:b/>
+          <w:lang w:val="en-US"/>
+        </w:rPr>
+        <w:t>.</w:t>
+      </w:r>
+      <w:r>
+        <w:rPr>
+          <w:b/>
+          <w:lang w:val="bg-BG"/>
+        </w:rPr>
+        <w:t>1.</w:t>
+      </w:r>
+      <w:r>
+        <w:rPr>
+          <w:lang w:val="bg-BG"/>
+        </w:rPr>
+        <w:t xml:space="preserve"> </w:t>
+      </w:r>
+      <w:r>
+        <w:rPr>
+          <w:lang w:val="bg-BG"/>
+        </w:rPr>
+        <w:t>Принципна електрическа схема на блок „</w:t>
+      </w:r>
+      <w:r>
+        <w:rPr>
+          <w:lang w:val="bg-BG"/>
+        </w:rPr>
+        <w:t>Външни връзки</w:t>
+      </w:r>
+      <w:r>
+        <w:rPr>
+          <w:lang w:val="bg-BG"/>
+        </w:rPr>
+        <w:t>“</w:t>
+      </w:r>
+    </w:p>
+    <w:p>
+      <w:pPr>
+        <w:spacing w:line="360" w:lineRule="auto"/>
+        <w:jc w:val="both"/>
+        <w:rPr>
+          <w:iCs/>
+          <w:lang w:val="bg-BG"/>
+        </w:rPr>
+      </w:pPr>
+    </w:p>
+    <w:p>
+      <w:pPr>
+        <w:spacing w:line="360" w:lineRule="auto"/>
+        <w:jc w:val="both"/>
+        <w:rPr>
+          <w:lang w:val="en-US"/>
         </w:rPr>
       </w:pPr>
     </w:p>
@@ -26789,6 +30184,21 @@
       </w:pPr>
       <w:r>
         <w:lastRenderedPageBreak/>
+        <w:t>Печатна платка</w:t>
+      </w:r>
+    </w:p>
+    <w:p>
+      <w:pPr>
+        <w:rPr>
+          <w:lang w:val="bg-BG"/>
+        </w:rPr>
+      </w:pPr>
+    </w:p>
+    <w:p>
+      <w:pPr>
+        <w:pStyle w:val="Heading1"/>
+      </w:pPr>
+      <w:r>
         <w:t>Алгоритъм на работа</w:t>
       </w:r>
       <w:bookmarkEnd w:id="24"/>
@@ -26811,35 +30221,35 @@
           <w:lang w:val="en-US"/>
         </w:rPr>
       </w:pPr>
-      <w:bookmarkStart w:id="27" w:name="_Toc153829746"/>
-      <w:bookmarkStart w:id="28" w:name="_Toc163230370"/>
+      <w:bookmarkStart w:id="26" w:name="_Toc153829746"/>
+      <w:bookmarkStart w:id="27" w:name="_Toc163230370"/>
       <w:r>
         <w:t>Резултати</w:t>
       </w:r>
+      <w:bookmarkEnd w:id="26"/>
       <w:bookmarkEnd w:id="27"/>
+    </w:p>
+    <w:p>
+      <w:pPr>
+        <w:rPr>
+          <w:lang w:val="en-US"/>
+        </w:rPr>
+      </w:pPr>
+    </w:p>
+    <w:p>
+      <w:pPr>
+        <w:pStyle w:val="Heading1"/>
+        <w:rPr>
+          <w:lang w:val="en-US"/>
+        </w:rPr>
+      </w:pPr>
+      <w:bookmarkStart w:id="28" w:name="_Toc153829747"/>
+      <w:bookmarkStart w:id="29" w:name="_Toc163230371"/>
+      <w:r>
+        <w:t>Заключение</w:t>
+      </w:r>
       <w:bookmarkEnd w:id="28"/>
-    </w:p>
-    <w:p>
-      <w:pPr>
-        <w:rPr>
-          <w:lang w:val="en-US"/>
-        </w:rPr>
-      </w:pPr>
-    </w:p>
-    <w:p>
-      <w:pPr>
-        <w:pStyle w:val="Heading1"/>
-        <w:rPr>
-          <w:lang w:val="en-US"/>
-        </w:rPr>
-      </w:pPr>
-      <w:bookmarkStart w:id="29" w:name="_Toc153829747"/>
-      <w:bookmarkStart w:id="30" w:name="_Toc163230371"/>
-      <w:r>
-        <w:t>Заключение</w:t>
-      </w:r>
       <w:bookmarkEnd w:id="29"/>
-      <w:bookmarkEnd w:id="30"/>
     </w:p>
     <w:p>
       <w:pPr>
@@ -26858,7 +30268,7 @@
           <w:lang w:val="bg-BG"/>
         </w:rPr>
       </w:pPr>
-      <w:bookmarkStart w:id="31" w:name="_Toc153829748"/>
+      <w:bookmarkStart w:id="30" w:name="_Toc153829748"/>
       <w:r>
         <w:br w:type="page"/>
       </w:r>
@@ -26867,13 +30277,13 @@
       <w:pPr>
         <w:pStyle w:val="Heading1"/>
       </w:pPr>
-      <w:bookmarkStart w:id="32" w:name="_Toc163230372"/>
+      <w:bookmarkStart w:id="31" w:name="_Toc163230372"/>
       <w:r>
         <w:lastRenderedPageBreak/>
         <w:t>Използвана литература</w:t>
       </w:r>
+      <w:bookmarkEnd w:id="30"/>
       <w:bookmarkEnd w:id="31"/>
-      <w:bookmarkEnd w:id="32"/>
     </w:p>
     <w:p>
       <w:pPr>
@@ -26894,7 +30304,7 @@
         </w:rPr>
         <w:t xml:space="preserve"> </w:t>
       </w:r>
-      <w:hyperlink r:id="rId30" w:history="1">
+      <w:hyperlink r:id="rId31" w:history="1">
         <w:r>
           <w:rPr>
             <w:rStyle w:val="Hyperlink"/>
@@ -26921,7 +30331,7 @@
       <w:r>
         <w:t xml:space="preserve"> </w:t>
       </w:r>
-      <w:hyperlink r:id="rId31" w:history="1">
+      <w:hyperlink r:id="rId32" w:history="1">
         <w:r>
           <w:rPr>
             <w:rStyle w:val="Hyperlink"/>
@@ -26951,7 +30361,7 @@
         </w:rPr>
         <w:t xml:space="preserve"> </w:t>
       </w:r>
-      <w:hyperlink r:id="rId32" w:history="1">
+      <w:hyperlink r:id="rId33" w:history="1">
         <w:r>
           <w:rPr>
             <w:rStyle w:val="Hyperlink"/>
@@ -26989,7 +30399,7 @@
         </w:rPr>
         <w:t xml:space="preserve"> </w:t>
       </w:r>
-      <w:hyperlink r:id="rId33" w:history="1">
+      <w:hyperlink r:id="rId34" w:history="1">
         <w:r>
           <w:rPr>
             <w:rStyle w:val="Hyperlink"/>
@@ -27019,7 +30429,7 @@
         </w:rPr>
         <w:t xml:space="preserve"> </w:t>
       </w:r>
-      <w:hyperlink r:id="rId34" w:history="1">
+      <w:hyperlink r:id="rId35" w:history="1">
         <w:r>
           <w:rPr>
             <w:rStyle w:val="Hyperlink"/>
@@ -27057,7 +30467,7 @@
         </w:rPr>
         <w:t xml:space="preserve"> </w:t>
       </w:r>
-      <w:hyperlink r:id="rId35" w:history="1">
+      <w:hyperlink r:id="rId36" w:history="1">
         <w:r>
           <w:rPr>
             <w:rStyle w:val="Hyperlink"/>
@@ -27095,7 +30505,7 @@
         </w:rPr>
         <w:t xml:space="preserve"> </w:t>
       </w:r>
-      <w:hyperlink r:id="rId36" w:history="1">
+      <w:hyperlink r:id="rId37" w:history="1">
         <w:r>
           <w:rPr>
             <w:rStyle w:val="Hyperlink"/>
@@ -27133,7 +30543,7 @@
         </w:rPr>
         <w:t xml:space="preserve"> </w:t>
       </w:r>
-      <w:hyperlink r:id="rId37" w:history="1">
+      <w:hyperlink r:id="rId38" w:history="1">
         <w:r>
           <w:rPr>
             <w:rStyle w:val="Hyperlink"/>
@@ -27163,7 +30573,7 @@
         </w:rPr>
         <w:t xml:space="preserve"> </w:t>
       </w:r>
-      <w:hyperlink r:id="rId38" w:history="1">
+      <w:hyperlink r:id="rId39" w:history="1">
         <w:r>
           <w:rPr>
             <w:rStyle w:val="Hyperlink"/>
@@ -27201,7 +30611,7 @@
         </w:rPr>
         <w:t xml:space="preserve"> </w:t>
       </w:r>
-      <w:hyperlink r:id="rId39" w:history="1">
+      <w:hyperlink r:id="rId40" w:history="1">
         <w:r>
           <w:rPr>
             <w:rStyle w:val="Hyperlink"/>
@@ -27231,7 +30641,7 @@
         </w:rPr>
         <w:t xml:space="preserve"> </w:t>
       </w:r>
-      <w:hyperlink r:id="rId40" w:anchor="specifications" w:history="1">
+      <w:hyperlink r:id="rId41" w:anchor="specifications" w:history="1">
         <w:r>
           <w:rPr>
             <w:rStyle w:val="Hyperlink"/>
@@ -27261,7 +30671,7 @@
         </w:rPr>
         <w:t xml:space="preserve"> </w:t>
       </w:r>
-      <w:hyperlink r:id="rId41" w:history="1">
+      <w:hyperlink r:id="rId42" w:history="1">
         <w:r>
           <w:rPr>
             <w:rStyle w:val="Hyperlink"/>
@@ -27293,7 +30703,7 @@
         </w:rPr>
         <w:t xml:space="preserve"> </w:t>
       </w:r>
-      <w:hyperlink r:id="rId42" w:history="1">
+      <w:hyperlink r:id="rId43" w:history="1">
         <w:r>
           <w:rPr>
             <w:rStyle w:val="Hyperlink"/>
@@ -27331,7 +30741,7 @@
         </w:rPr>
         <w:t xml:space="preserve"> </w:t>
       </w:r>
-      <w:hyperlink r:id="rId43" w:history="1">
+      <w:hyperlink r:id="rId44" w:history="1">
         <w:r>
           <w:rPr>
             <w:rStyle w:val="Hyperlink"/>
@@ -27361,7 +30771,7 @@
         </w:rPr>
         <w:t xml:space="preserve"> </w:t>
       </w:r>
-      <w:hyperlink r:id="rId44" w:history="1">
+      <w:hyperlink r:id="rId45" w:history="1">
         <w:r>
           <w:rPr>
             <w:rStyle w:val="Hyperlink"/>
@@ -27391,7 +30801,7 @@
         </w:rPr>
         <w:t xml:space="preserve"> </w:t>
       </w:r>
-      <w:hyperlink r:id="rId45" w:history="1">
+      <w:hyperlink r:id="rId46" w:history="1">
         <w:r>
           <w:rPr>
             <w:rStyle w:val="Hyperlink"/>
@@ -27426,7 +30836,7 @@
       <w:r>
         <w:t xml:space="preserve"> </w:t>
       </w:r>
-      <w:hyperlink r:id="rId46" w:history="1">
+      <w:hyperlink r:id="rId47" w:history="1">
         <w:r>
           <w:rPr>
             <w:rStyle w:val="Hyperlink"/>
@@ -27456,7 +30866,7 @@
         </w:rPr>
         <w:t xml:space="preserve"> </w:t>
       </w:r>
-      <w:hyperlink r:id="rId47" w:history="1">
+      <w:hyperlink r:id="rId48" w:history="1">
         <w:r>
           <w:rPr>
             <w:rStyle w:val="Hyperlink"/>
@@ -27529,8 +30939,8 @@
       </w:pPr>
     </w:p>
     <w:sectPr>
-      <w:footerReference w:type="default" r:id="rId48"/>
-      <w:headerReference w:type="first" r:id="rId49"/>
+      <w:footerReference w:type="default" r:id="rId49"/>
+      <w:headerReference w:type="first" r:id="rId50"/>
       <w:pgSz w:w="11909" w:h="16834"/>
       <w:pgMar w:top="1418" w:right="1134" w:bottom="1418" w:left="1701" w:header="720" w:footer="720" w:gutter="0"/>
       <w:cols w:space="720"/>
@@ -27985,6 +31395,119 @@
     </w:lvl>
   </w:abstractNum>
   <w:abstractNum w:abstractNumId="2" w15:restartNumberingAfterBreak="0">
+    <w:nsid w:val="0D2D1E7D"/>
+    <w:multiLevelType w:val="hybridMultilevel"/>
+    <w:tmpl w:val="CFA8DF7A"/>
+    <w:lvl w:ilvl="0" w:tplc="10000001">
+      <w:start w:val="1"/>
+      <w:numFmt w:val="bullet"/>
+      <w:lvlText w:val=""/>
+      <w:lvlJc w:val="left"/>
+      <w:pPr>
+        <w:ind w:left="720" w:hanging="360"/>
+      </w:pPr>
+      <w:rPr>
+        <w:rFonts w:ascii="Symbol" w:hAnsi="Symbol" w:hint="default"/>
+      </w:rPr>
+    </w:lvl>
+    <w:lvl w:ilvl="1" w:tplc="10000003" w:tentative="1">
+      <w:start w:val="1"/>
+      <w:numFmt w:val="bullet"/>
+      <w:lvlText w:val="o"/>
+      <w:lvlJc w:val="left"/>
+      <w:pPr>
+        <w:ind w:left="1440" w:hanging="360"/>
+      </w:pPr>
+      <w:rPr>
+        <w:rFonts w:ascii="Courier New" w:hAnsi="Courier New" w:cs="Courier New" w:hint="default"/>
+      </w:rPr>
+    </w:lvl>
+    <w:lvl w:ilvl="2" w:tplc="10000005" w:tentative="1">
+      <w:start w:val="1"/>
+      <w:numFmt w:val="bullet"/>
+      <w:lvlText w:val=""/>
+      <w:lvlJc w:val="left"/>
+      <w:pPr>
+        <w:ind w:left="2160" w:hanging="360"/>
+      </w:pPr>
+      <w:rPr>
+        <w:rFonts w:ascii="Wingdings" w:hAnsi="Wingdings" w:hint="default"/>
+      </w:rPr>
+    </w:lvl>
+    <w:lvl w:ilvl="3" w:tplc="10000001" w:tentative="1">
+      <w:start w:val="1"/>
+      <w:numFmt w:val="bullet"/>
+      <w:lvlText w:val=""/>
+      <w:lvlJc w:val="left"/>
+      <w:pPr>
+        <w:ind w:left="2880" w:hanging="360"/>
+      </w:pPr>
+      <w:rPr>
+        <w:rFonts w:ascii="Symbol" w:hAnsi="Symbol" w:hint="default"/>
+      </w:rPr>
+    </w:lvl>
+    <w:lvl w:ilvl="4" w:tplc="10000003" w:tentative="1">
+      <w:start w:val="1"/>
+      <w:numFmt w:val="bullet"/>
+      <w:lvlText w:val="o"/>
+      <w:lvlJc w:val="left"/>
+      <w:pPr>
+        <w:ind w:left="3600" w:hanging="360"/>
+      </w:pPr>
+      <w:rPr>
+        <w:rFonts w:ascii="Courier New" w:hAnsi="Courier New" w:cs="Courier New" w:hint="default"/>
+      </w:rPr>
+    </w:lvl>
+    <w:lvl w:ilvl="5" w:tplc="10000005" w:tentative="1">
+      <w:start w:val="1"/>
+      <w:numFmt w:val="bullet"/>
+      <w:lvlText w:val=""/>
+      <w:lvlJc w:val="left"/>
+      <w:pPr>
+        <w:ind w:left="4320" w:hanging="360"/>
+      </w:pPr>
+      <w:rPr>
+        <w:rFonts w:ascii="Wingdings" w:hAnsi="Wingdings" w:hint="default"/>
+      </w:rPr>
+    </w:lvl>
+    <w:lvl w:ilvl="6" w:tplc="10000001" w:tentative="1">
+      <w:start w:val="1"/>
+      <w:numFmt w:val="bullet"/>
+      <w:lvlText w:val=""/>
+      <w:lvlJc w:val="left"/>
+      <w:pPr>
+        <w:ind w:left="5040" w:hanging="360"/>
+      </w:pPr>
+      <w:rPr>
+        <w:rFonts w:ascii="Symbol" w:hAnsi="Symbol" w:hint="default"/>
+      </w:rPr>
+    </w:lvl>
+    <w:lvl w:ilvl="7" w:tplc="10000003" w:tentative="1">
+      <w:start w:val="1"/>
+      <w:numFmt w:val="bullet"/>
+      <w:lvlText w:val="o"/>
+      <w:lvlJc w:val="left"/>
+      <w:pPr>
+        <w:ind w:left="5760" w:hanging="360"/>
+      </w:pPr>
+      <w:rPr>
+        <w:rFonts w:ascii="Courier New" w:hAnsi="Courier New" w:cs="Courier New" w:hint="default"/>
+      </w:rPr>
+    </w:lvl>
+    <w:lvl w:ilvl="8" w:tplc="10000005" w:tentative="1">
+      <w:start w:val="1"/>
+      <w:numFmt w:val="bullet"/>
+      <w:lvlText w:val=""/>
+      <w:lvlJc w:val="left"/>
+      <w:pPr>
+        <w:ind w:left="6480" w:hanging="360"/>
+      </w:pPr>
+      <w:rPr>
+        <w:rFonts w:ascii="Wingdings" w:hAnsi="Wingdings" w:hint="default"/>
+      </w:rPr>
+    </w:lvl>
+  </w:abstractNum>
+  <w:abstractNum w:abstractNumId="3" w15:restartNumberingAfterBreak="0">
     <w:nsid w:val="1C260223"/>
     <w:multiLevelType w:val="hybridMultilevel"/>
     <w:tmpl w:val="40C64E88"/>
@@ -28097,7 +31620,7 @@
       </w:rPr>
     </w:lvl>
   </w:abstractNum>
-  <w:abstractNum w:abstractNumId="3" w15:restartNumberingAfterBreak="0">
+  <w:abstractNum w:abstractNumId="4" w15:restartNumberingAfterBreak="0">
     <w:nsid w:val="26EA1882"/>
     <w:multiLevelType w:val="hybridMultilevel"/>
     <w:tmpl w:val="99167502"/>
@@ -28212,7 +31735,7 @@
       </w:rPr>
     </w:lvl>
   </w:abstractNum>
-  <w:abstractNum w:abstractNumId="4" w15:restartNumberingAfterBreak="0">
+  <w:abstractNum w:abstractNumId="5" w15:restartNumberingAfterBreak="0">
     <w:nsid w:val="282A095F"/>
     <w:multiLevelType w:val="multilevel"/>
     <w:tmpl w:val="E3BAF660"/>
@@ -28301,7 +31824,7 @@
       </w:pPr>
     </w:lvl>
   </w:abstractNum>
-  <w:abstractNum w:abstractNumId="5" w15:restartNumberingAfterBreak="0">
+  <w:abstractNum w:abstractNumId="6" w15:restartNumberingAfterBreak="0">
     <w:nsid w:val="29624A27"/>
     <w:multiLevelType w:val="hybridMultilevel"/>
     <w:tmpl w:val="648A7E14"/>
@@ -28390,7 +31913,7 @@
       </w:pPr>
     </w:lvl>
   </w:abstractNum>
-  <w:abstractNum w:abstractNumId="6" w15:restartNumberingAfterBreak="0">
+  <w:abstractNum w:abstractNumId="7" w15:restartNumberingAfterBreak="0">
     <w:nsid w:val="2B8B2C86"/>
     <w:multiLevelType w:val="hybridMultilevel"/>
     <w:tmpl w:val="81983A5C"/>
@@ -28504,7 +32027,7 @@
       </w:rPr>
     </w:lvl>
   </w:abstractNum>
-  <w:abstractNum w:abstractNumId="7" w15:restartNumberingAfterBreak="0">
+  <w:abstractNum w:abstractNumId="8" w15:restartNumberingAfterBreak="0">
     <w:nsid w:val="33AA2B4C"/>
     <w:multiLevelType w:val="hybridMultilevel"/>
     <w:tmpl w:val="6A302BAC"/>
@@ -28514,7 +32037,7 @@
       <w:lvlText w:val=""/>
       <w:lvlJc w:val="left"/>
       <w:pPr>
-        <w:ind w:left="785" w:hanging="360"/>
+        <w:ind w:left="720" w:hanging="360"/>
       </w:pPr>
       <w:rPr>
         <w:rFonts w:ascii="Symbol" w:hAnsi="Symbol" w:hint="default"/>
@@ -28526,7 +32049,7 @@
       <w:lvlText w:val="o"/>
       <w:lvlJc w:val="left"/>
       <w:pPr>
-        <w:ind w:left="1505" w:hanging="360"/>
+        <w:ind w:left="1440" w:hanging="360"/>
       </w:pPr>
       <w:rPr>
         <w:rFonts w:ascii="Courier New" w:hAnsi="Courier New" w:cs="Courier New" w:hint="default"/>
@@ -28538,7 +32061,7 @@
       <w:lvlText w:val=""/>
       <w:lvlJc w:val="left"/>
       <w:pPr>
-        <w:ind w:left="2225" w:hanging="360"/>
+        <w:ind w:left="2160" w:hanging="360"/>
       </w:pPr>
       <w:rPr>
         <w:rFonts w:ascii="Wingdings" w:hAnsi="Wingdings" w:hint="default"/>
@@ -28550,7 +32073,7 @@
       <w:lvlText w:val=""/>
       <w:lvlJc w:val="left"/>
       <w:pPr>
-        <w:ind w:left="2945" w:hanging="360"/>
+        <w:ind w:left="2880" w:hanging="360"/>
       </w:pPr>
       <w:rPr>
         <w:rFonts w:ascii="Symbol" w:hAnsi="Symbol" w:hint="default"/>
@@ -28562,7 +32085,7 @@
       <w:lvlText w:val="o"/>
       <w:lvlJc w:val="left"/>
       <w:pPr>
-        <w:ind w:left="3665" w:hanging="360"/>
+        <w:ind w:left="3600" w:hanging="360"/>
       </w:pPr>
       <w:rPr>
         <w:rFonts w:ascii="Courier New" w:hAnsi="Courier New" w:cs="Courier New" w:hint="default"/>
@@ -28574,7 +32097,7 @@
       <w:lvlText w:val=""/>
       <w:lvlJc w:val="left"/>
       <w:pPr>
-        <w:ind w:left="4385" w:hanging="360"/>
+        <w:ind w:left="4320" w:hanging="360"/>
       </w:pPr>
       <w:rPr>
         <w:rFonts w:ascii="Wingdings" w:hAnsi="Wingdings" w:hint="default"/>
@@ -28586,7 +32109,7 @@
       <w:lvlText w:val=""/>
       <w:lvlJc w:val="left"/>
       <w:pPr>
-        <w:ind w:left="5105" w:hanging="360"/>
+        <w:ind w:left="5040" w:hanging="360"/>
       </w:pPr>
       <w:rPr>
         <w:rFonts w:ascii="Symbol" w:hAnsi="Symbol" w:hint="default"/>
@@ -28598,7 +32121,7 @@
       <w:lvlText w:val="o"/>
       <w:lvlJc w:val="left"/>
       <w:pPr>
-        <w:ind w:left="5825" w:hanging="360"/>
+        <w:ind w:left="5760" w:hanging="360"/>
       </w:pPr>
       <w:rPr>
         <w:rFonts w:ascii="Courier New" w:hAnsi="Courier New" w:cs="Courier New" w:hint="default"/>
@@ -28610,14 +32133,14 @@
       <w:lvlText w:val=""/>
       <w:lvlJc w:val="left"/>
       <w:pPr>
-        <w:ind w:left="6545" w:hanging="360"/>
+        <w:ind w:left="6480" w:hanging="360"/>
       </w:pPr>
       <w:rPr>
         <w:rFonts w:ascii="Wingdings" w:hAnsi="Wingdings" w:hint="default"/>
       </w:rPr>
     </w:lvl>
   </w:abstractNum>
-  <w:abstractNum w:abstractNumId="8" w15:restartNumberingAfterBreak="0">
+  <w:abstractNum w:abstractNumId="9" w15:restartNumberingAfterBreak="0">
     <w:nsid w:val="36FD4012"/>
     <w:multiLevelType w:val="hybridMultilevel"/>
     <w:tmpl w:val="1180B7A2"/>
@@ -28730,7 +32253,7 @@
       </w:rPr>
     </w:lvl>
   </w:abstractNum>
-  <w:abstractNum w:abstractNumId="9" w15:restartNumberingAfterBreak="0">
+  <w:abstractNum w:abstractNumId="10" w15:restartNumberingAfterBreak="0">
     <w:nsid w:val="3AF10026"/>
     <w:multiLevelType w:val="hybridMultilevel"/>
     <w:tmpl w:val="9B522F62"/>
@@ -28843,7 +32366,7 @@
       </w:rPr>
     </w:lvl>
   </w:abstractNum>
-  <w:abstractNum w:abstractNumId="10" w15:restartNumberingAfterBreak="0">
+  <w:abstractNum w:abstractNumId="11" w15:restartNumberingAfterBreak="0">
     <w:nsid w:val="3D594BA1"/>
     <w:multiLevelType w:val="hybridMultilevel"/>
     <w:tmpl w:val="2B44242E"/>
@@ -28956,7 +32479,7 @@
       </w:rPr>
     </w:lvl>
   </w:abstractNum>
-  <w:abstractNum w:abstractNumId="11" w15:restartNumberingAfterBreak="0">
+  <w:abstractNum w:abstractNumId="12" w15:restartNumberingAfterBreak="0">
     <w:nsid w:val="3F7F390A"/>
     <w:multiLevelType w:val="hybridMultilevel"/>
     <w:tmpl w:val="891C91C2"/>
@@ -29045,7 +32568,7 @@
       </w:pPr>
     </w:lvl>
   </w:abstractNum>
-  <w:abstractNum w:abstractNumId="12" w15:restartNumberingAfterBreak="0">
+  <w:abstractNum w:abstractNumId="13" w15:restartNumberingAfterBreak="0">
     <w:nsid w:val="457E24DB"/>
     <w:multiLevelType w:val="hybridMultilevel"/>
     <w:tmpl w:val="3F04E2D4"/>
@@ -29131,7 +32654,7 @@
       </w:pPr>
     </w:lvl>
   </w:abstractNum>
-  <w:abstractNum w:abstractNumId="13" w15:restartNumberingAfterBreak="0">
+  <w:abstractNum w:abstractNumId="14" w15:restartNumberingAfterBreak="0">
     <w:nsid w:val="4CC158A0"/>
     <w:multiLevelType w:val="multilevel"/>
     <w:tmpl w:val="B20CFFCA"/>
@@ -29249,7 +32772,7 @@
       </w:rPr>
     </w:lvl>
   </w:abstractNum>
-  <w:abstractNum w:abstractNumId="14" w15:restartNumberingAfterBreak="0">
+  <w:abstractNum w:abstractNumId="15" w15:restartNumberingAfterBreak="0">
     <w:nsid w:val="4EBC5632"/>
     <w:multiLevelType w:val="multilevel"/>
     <w:tmpl w:val="0409001F"/>
@@ -29339,7 +32862,7 @@
       </w:pPr>
     </w:lvl>
   </w:abstractNum>
-  <w:abstractNum w:abstractNumId="15" w15:restartNumberingAfterBreak="0">
+  <w:abstractNum w:abstractNumId="16" w15:restartNumberingAfterBreak="0">
     <w:nsid w:val="5BBE414B"/>
     <w:multiLevelType w:val="hybridMultilevel"/>
     <w:tmpl w:val="616A85A4"/>
@@ -29433,7 +32956,7 @@
       </w:pPr>
     </w:lvl>
   </w:abstractNum>
-  <w:abstractNum w:abstractNumId="16" w15:restartNumberingAfterBreak="0">
+  <w:abstractNum w:abstractNumId="17" w15:restartNumberingAfterBreak="0">
     <w:nsid w:val="5EBA5491"/>
     <w:multiLevelType w:val="hybridMultilevel"/>
     <w:tmpl w:val="0EB810BC"/>
@@ -29546,7 +33069,7 @@
       </w:rPr>
     </w:lvl>
   </w:abstractNum>
-  <w:abstractNum w:abstractNumId="17" w15:restartNumberingAfterBreak="0">
+  <w:abstractNum w:abstractNumId="18" w15:restartNumberingAfterBreak="0">
     <w:nsid w:val="603362AD"/>
     <w:multiLevelType w:val="hybridMultilevel"/>
     <w:tmpl w:val="9C1A4254"/>
@@ -29660,7 +33183,7 @@
       </w:rPr>
     </w:lvl>
   </w:abstractNum>
-  <w:abstractNum w:abstractNumId="18" w15:restartNumberingAfterBreak="0">
+  <w:abstractNum w:abstractNumId="19" w15:restartNumberingAfterBreak="0">
     <w:nsid w:val="6066638C"/>
     <w:multiLevelType w:val="hybridMultilevel"/>
     <w:tmpl w:val="8A16EB22"/>
@@ -29773,7 +33296,7 @@
       </w:rPr>
     </w:lvl>
   </w:abstractNum>
-  <w:abstractNum w:abstractNumId="19" w15:restartNumberingAfterBreak="0">
+  <w:abstractNum w:abstractNumId="20" w15:restartNumberingAfterBreak="0">
     <w:nsid w:val="62FC1DD5"/>
     <w:multiLevelType w:val="hybridMultilevel"/>
     <w:tmpl w:val="8A4C0C18"/>
@@ -29864,7 +33387,7 @@
       </w:pPr>
     </w:lvl>
   </w:abstractNum>
-  <w:abstractNum w:abstractNumId="20" w15:restartNumberingAfterBreak="0">
+  <w:abstractNum w:abstractNumId="21" w15:restartNumberingAfterBreak="0">
     <w:nsid w:val="6AF74884"/>
     <w:multiLevelType w:val="hybridMultilevel"/>
     <w:tmpl w:val="AA064ABE"/>
@@ -29954,7 +33477,7 @@
       </w:pPr>
     </w:lvl>
   </w:abstractNum>
-  <w:abstractNum w:abstractNumId="21" w15:restartNumberingAfterBreak="0">
+  <w:abstractNum w:abstractNumId="22" w15:restartNumberingAfterBreak="0">
     <w:nsid w:val="6B352844"/>
     <w:multiLevelType w:val="hybridMultilevel"/>
     <w:tmpl w:val="C004D6CE"/>
@@ -30040,7 +33563,7 @@
       </w:pPr>
     </w:lvl>
   </w:abstractNum>
-  <w:abstractNum w:abstractNumId="22" w15:restartNumberingAfterBreak="0">
+  <w:abstractNum w:abstractNumId="23" w15:restartNumberingAfterBreak="0">
     <w:nsid w:val="6C3E65A3"/>
     <w:multiLevelType w:val="hybridMultilevel"/>
     <w:tmpl w:val="88DCD24A"/>
@@ -30126,7 +33649,7 @@
       </w:pPr>
     </w:lvl>
   </w:abstractNum>
-  <w:abstractNum w:abstractNumId="23" w15:restartNumberingAfterBreak="0">
+  <w:abstractNum w:abstractNumId="24" w15:restartNumberingAfterBreak="0">
     <w:nsid w:val="740D742F"/>
     <w:multiLevelType w:val="hybridMultilevel"/>
     <w:tmpl w:val="E2D22E00"/>
@@ -30239,7 +33762,7 @@
       </w:rPr>
     </w:lvl>
   </w:abstractNum>
-  <w:abstractNum w:abstractNumId="24" w15:restartNumberingAfterBreak="0">
+  <w:abstractNum w:abstractNumId="25" w15:restartNumberingAfterBreak="0">
     <w:nsid w:val="77A66CC0"/>
     <w:multiLevelType w:val="hybridMultilevel"/>
     <w:tmpl w:val="85F8E3DA"/>
@@ -30249,7 +33772,7 @@
       <w:lvlText w:val=""/>
       <w:lvlJc w:val="left"/>
       <w:pPr>
-        <w:ind w:left="1440" w:hanging="360"/>
+        <w:ind w:left="720" w:hanging="360"/>
       </w:pPr>
       <w:rPr>
         <w:rFonts w:ascii="Symbol" w:hAnsi="Symbol" w:hint="default"/>
@@ -30261,7 +33784,7 @@
       <w:lvlText w:val="o"/>
       <w:lvlJc w:val="left"/>
       <w:pPr>
-        <w:ind w:left="2160" w:hanging="360"/>
+        <w:ind w:left="1440" w:hanging="360"/>
       </w:pPr>
       <w:rPr>
         <w:rFonts w:ascii="Courier New" w:hAnsi="Courier New" w:cs="Courier New" w:hint="default"/>
@@ -30273,7 +33796,7 @@
       <w:lvlText w:val=""/>
       <w:lvlJc w:val="left"/>
       <w:pPr>
-        <w:ind w:left="2880" w:hanging="360"/>
+        <w:ind w:left="2160" w:hanging="360"/>
       </w:pPr>
       <w:rPr>
         <w:rFonts w:ascii="Wingdings" w:hAnsi="Wingdings" w:hint="default"/>
@@ -30285,7 +33808,7 @@
       <w:lvlText w:val=""/>
       <w:lvlJc w:val="left"/>
       <w:pPr>
-        <w:ind w:left="3600" w:hanging="360"/>
+        <w:ind w:left="2880" w:hanging="360"/>
       </w:pPr>
       <w:rPr>
         <w:rFonts w:ascii="Symbol" w:hAnsi="Symbol" w:hint="default"/>
@@ -30297,7 +33820,7 @@
       <w:lvlText w:val="o"/>
       <w:lvlJc w:val="left"/>
       <w:pPr>
-        <w:ind w:left="4320" w:hanging="360"/>
+        <w:ind w:left="3600" w:hanging="360"/>
       </w:pPr>
       <w:rPr>
         <w:rFonts w:ascii="Courier New" w:hAnsi="Courier New" w:cs="Courier New" w:hint="default"/>
@@ -30309,7 +33832,7 @@
       <w:lvlText w:val=""/>
       <w:lvlJc w:val="left"/>
       <w:pPr>
-        <w:ind w:left="5040" w:hanging="360"/>
+        <w:ind w:left="4320" w:hanging="360"/>
       </w:pPr>
       <w:rPr>
         <w:rFonts w:ascii="Wingdings" w:hAnsi="Wingdings" w:hint="default"/>
@@ -30321,7 +33844,7 @@
       <w:lvlText w:val=""/>
       <w:lvlJc w:val="left"/>
       <w:pPr>
-        <w:ind w:left="5760" w:hanging="360"/>
+        <w:ind w:left="5040" w:hanging="360"/>
       </w:pPr>
       <w:rPr>
         <w:rFonts w:ascii="Symbol" w:hAnsi="Symbol" w:hint="default"/>
@@ -30333,7 +33856,7 @@
       <w:lvlText w:val="o"/>
       <w:lvlJc w:val="left"/>
       <w:pPr>
-        <w:ind w:left="6480" w:hanging="360"/>
+        <w:ind w:left="5760" w:hanging="360"/>
       </w:pPr>
       <w:rPr>
         <w:rFonts w:ascii="Courier New" w:hAnsi="Courier New" w:cs="Courier New" w:hint="default"/>
@@ -30345,14 +33868,14 @@
       <w:lvlText w:val=""/>
       <w:lvlJc w:val="left"/>
       <w:pPr>
-        <w:ind w:left="7200" w:hanging="360"/>
+        <w:ind w:left="6480" w:hanging="360"/>
       </w:pPr>
       <w:rPr>
         <w:rFonts w:ascii="Wingdings" w:hAnsi="Wingdings" w:hint="default"/>
       </w:rPr>
     </w:lvl>
   </w:abstractNum>
-  <w:abstractNum w:abstractNumId="25" w15:restartNumberingAfterBreak="0">
+  <w:abstractNum w:abstractNumId="26" w15:restartNumberingAfterBreak="0">
     <w:nsid w:val="7E2F2484"/>
     <w:multiLevelType w:val="hybridMultilevel"/>
     <w:tmpl w:val="42C26808"/>
@@ -30465,7 +33988,7 @@
       </w:rPr>
     </w:lvl>
   </w:abstractNum>
-  <w:abstractNum w:abstractNumId="26" w15:restartNumberingAfterBreak="0">
+  <w:abstractNum w:abstractNumId="27" w15:restartNumberingAfterBreak="0">
     <w:nsid w:val="7FDF723F"/>
     <w:multiLevelType w:val="hybridMultilevel"/>
     <w:tmpl w:val="76F2B506"/>
@@ -30579,82 +34102,82 @@
     </w:lvl>
   </w:abstractNum>
   <w:num w:numId="1" w16cid:durableId="1780031473">
+    <w:abstractNumId w:val="14"/>
+  </w:num>
+  <w:num w:numId="2" w16cid:durableId="9991749">
+    <w:abstractNumId w:val="15"/>
+  </w:num>
+  <w:num w:numId="3" w16cid:durableId="885795797">
+    <w:abstractNumId w:val="18"/>
+  </w:num>
+  <w:num w:numId="4" w16cid:durableId="1608390290">
+    <w:abstractNumId w:val="6"/>
+  </w:num>
+  <w:num w:numId="5" w16cid:durableId="1534921763">
+    <w:abstractNumId w:val="12"/>
+  </w:num>
+  <w:num w:numId="6" w16cid:durableId="204952799">
+    <w:abstractNumId w:val="20"/>
+  </w:num>
+  <w:num w:numId="7" w16cid:durableId="2052343995">
+    <w:abstractNumId w:val="16"/>
+  </w:num>
+  <w:num w:numId="8" w16cid:durableId="353072121">
+    <w:abstractNumId w:val="9"/>
+  </w:num>
+  <w:num w:numId="9" w16cid:durableId="400833407">
+    <w:abstractNumId w:val="7"/>
+  </w:num>
+  <w:num w:numId="10" w16cid:durableId="2024550559">
     <w:abstractNumId w:val="13"/>
   </w:num>
-  <w:num w:numId="2" w16cid:durableId="9991749">
-    <w:abstractNumId w:val="14"/>
-  </w:num>
-  <w:num w:numId="3" w16cid:durableId="885795797">
-    <w:abstractNumId w:val="17"/>
-  </w:num>
-  <w:num w:numId="4" w16cid:durableId="1608390290">
-    <w:abstractNumId w:val="5"/>
-  </w:num>
-  <w:num w:numId="5" w16cid:durableId="1534921763">
-    <w:abstractNumId w:val="11"/>
-  </w:num>
-  <w:num w:numId="6" w16cid:durableId="204952799">
-    <w:abstractNumId w:val="19"/>
-  </w:num>
-  <w:num w:numId="7" w16cid:durableId="2052343995">
-    <w:abstractNumId w:val="15"/>
-  </w:num>
-  <w:num w:numId="8" w16cid:durableId="353072121">
-    <w:abstractNumId w:val="8"/>
-  </w:num>
-  <w:num w:numId="9" w16cid:durableId="400833407">
-    <w:abstractNumId w:val="6"/>
-  </w:num>
-  <w:num w:numId="10" w16cid:durableId="2024550559">
-    <w:abstractNumId w:val="12"/>
-  </w:num>
   <w:num w:numId="11" w16cid:durableId="99688698">
-    <w:abstractNumId w:val="24"/>
+    <w:abstractNumId w:val="25"/>
   </w:num>
   <w:num w:numId="12" w16cid:durableId="565918455">
-    <w:abstractNumId w:val="14"/>
+    <w:abstractNumId w:val="15"/>
     <w:lvlOverride w:ilvl="0">
       <w:startOverride w:val="1"/>
     </w:lvlOverride>
   </w:num>
   <w:num w:numId="13" w16cid:durableId="427386459">
-    <w:abstractNumId w:val="14"/>
+    <w:abstractNumId w:val="15"/>
     <w:lvlOverride w:ilvl="0">
       <w:startOverride w:val="1"/>
     </w:lvlOverride>
   </w:num>
   <w:num w:numId="14" w16cid:durableId="56127758">
-    <w:abstractNumId w:val="26"/>
+    <w:abstractNumId w:val="27"/>
   </w:num>
   <w:num w:numId="15" w16cid:durableId="1859780615">
-    <w:abstractNumId w:val="21"/>
+    <w:abstractNumId w:val="22"/>
   </w:num>
   <w:num w:numId="16" w16cid:durableId="1242374656">
-    <w:abstractNumId w:val="4"/>
+    <w:abstractNumId w:val="5"/>
   </w:num>
   <w:num w:numId="17" w16cid:durableId="1715306075">
     <w:abstractNumId w:val="0"/>
   </w:num>
   <w:num w:numId="18" w16cid:durableId="1305812972">
-    <w:abstractNumId w:val="9"/>
+    <w:abstractNumId w:val="10"/>
   </w:num>
   <w:num w:numId="19" w16cid:durableId="1276670312">
-    <w:abstractNumId w:val="2"/>
+    <w:abstractNumId w:val="3"/>
   </w:num>
   <w:num w:numId="20" w16cid:durableId="1037852411">
-    <w:abstractNumId w:val="3"/>
+    <w:abstractNumId w:val="4"/>
   </w:num>
   <w:num w:numId="21" w16cid:durableId="986979415">
     <w:abstractNumId w:val="1"/>
   </w:num>
   <w:num w:numId="22" w16cid:durableId="1667972727">
-    <w:abstractNumId w:val="25"/>
+    <w:abstractNumId w:val="26"/>
   </w:num>
   <w:num w:numId="23" w16cid:durableId="635836446">
-    <w:abstractNumId w:val="20"/>
+    <w:abstractNumId w:val="21"/>
   </w:num>
   <w:num w:numId="24" w16cid:durableId="1204245857">
-    <w:abstractNumId w:val="4"/>
+    <w:abstractNumId w:val="5"/>
     <w:lvlOverride w:ilvl="0">
       <w:startOverride w:val="1"/>
     </w:lvlOverride>
@@ -30684,7 +34207,7 @@
     </w:lvlOverride>
   </w:num>
   <w:num w:numId="25" w16cid:durableId="408507694">
-    <w:abstractNumId w:val="4"/>
+    <w:abstractNumId w:val="5"/>
     <w:lvlOverride w:ilvl="0">
       <w:startOverride w:val="1"/>
     </w:lvlOverride>
@@ -30714,22 +34237,25 @@
     </w:lvlOverride>
   </w:num>
   <w:num w:numId="26" w16cid:durableId="980158583">
+    <w:abstractNumId w:val="24"/>
+  </w:num>
+  <w:num w:numId="27" w16cid:durableId="1416367215">
+    <w:abstractNumId w:val="11"/>
+  </w:num>
+  <w:num w:numId="28" w16cid:durableId="50925594">
+    <w:abstractNumId w:val="17"/>
+  </w:num>
+  <w:num w:numId="29" w16cid:durableId="1109088177">
+    <w:abstractNumId w:val="19"/>
+  </w:num>
+  <w:num w:numId="30" w16cid:durableId="154037724">
     <w:abstractNumId w:val="23"/>
   </w:num>
-  <w:num w:numId="27" w16cid:durableId="1416367215">
-    <w:abstractNumId w:val="10"/>
+  <w:num w:numId="31" w16cid:durableId="303046014">
+    <w:abstractNumId w:val="8"/>
   </w:num>
-  <w:num w:numId="28" w16cid:durableId="50925594">
-    <w:abstractNumId w:val="16"/>
-  </w:num>
-  <w:num w:numId="29" w16cid:durableId="1109088177">
-    <w:abstractNumId w:val="18"/>
-  </w:num>
-  <w:num w:numId="30" w16cid:durableId="154037724">
-    <w:abstractNumId w:val="22"/>
-  </w:num>
-  <w:num w:numId="31" w16cid:durableId="303046014">
-    <w:abstractNumId w:val="7"/>
+  <w:num w:numId="32" w16cid:durableId="68114881">
+    <w:abstractNumId w:val="2"/>
   </w:num>
 </w:numbering>
 </file>
@@ -31649,6 +35175,11 @@
       <w:shd w:val="clear" w:color="auto" w:fill="E1DFDD"/>
     </w:rPr>
   </w:style>
+  <w:style w:type="character" w:customStyle="1" w:styleId="hgkelc">
+    <w:name w:val="hgkelc"/>
+    <w:basedOn w:val="DefaultParagraphFont"/>
+    <w:rsid w:val="00F93698"/>
+  </w:style>
 </w:styles>
 </file>
 

</xml_diff>

<commit_message>
Wrote the External connections design chapter
</commit_message>
<xml_diff>
--- a/Documentation/DR_Iliyan_Antov_101220020.docx
+++ b/Documentation/DR_Iliyan_Antov_101220020.docx
@@ -30146,10 +30146,664 @@
     <w:p>
       <w:pPr>
         <w:spacing w:line="360" w:lineRule="auto"/>
+        <w:ind w:firstLine="720"/>
         <w:jc w:val="both"/>
         <w:rPr>
-          <w:iCs/>
-          <w:lang w:val="bg-BG"/>
+          <w:rStyle w:val="hgkelc"/>
+          <w:lang w:val="bg-BG"/>
+        </w:rPr>
+      </w:pPr>
+      <w:r>
+        <w:rPr>
+          <w:iCs/>
+          <w:lang w:val="bg-BG"/>
+        </w:rPr>
+        <w:lastRenderedPageBreak/>
+        <w:t xml:space="preserve">За </w:t>
+      </w:r>
+      <w:r>
+        <w:rPr>
+          <w:iCs/>
+          <w:lang w:val="bg-BG"/>
+        </w:rPr>
+        <w:t xml:space="preserve">осъществяване на </w:t>
+      </w:r>
+      <w:r>
+        <w:rPr>
+          <w:iCs/>
+          <w:lang w:val="en-US"/>
+        </w:rPr>
+        <w:t xml:space="preserve">USB </w:t>
+      </w:r>
+      <w:r>
+        <w:rPr>
+          <w:iCs/>
+          <w:lang w:val="bg-BG"/>
+        </w:rPr>
+        <w:t>връзката между устройството и</w:t>
+      </w:r>
+      <w:r>
+        <w:rPr>
+          <w:iCs/>
+          <w:lang w:val="bg-BG"/>
+        </w:rPr>
+        <w:t xml:space="preserve"> компютър е предвиден куплунгът</w:t>
+      </w:r>
+      <w:r>
+        <w:rPr>
+          <w:iCs/>
+          <w:lang w:val="bg-BG"/>
+        </w:rPr>
+        <w:t xml:space="preserve"> </w:t>
+      </w:r>
+      <w:r>
+        <w:rPr>
+          <w:b/>
+          <w:bCs/>
+          <w:iCs/>
+          <w:lang w:val="en-US"/>
+        </w:rPr>
+        <w:t>J</w:t>
+      </w:r>
+      <w:r>
+        <w:rPr>
+          <w:b/>
+          <w:bCs/>
+          <w:iCs/>
+          <w:lang w:val="bg-BG"/>
+        </w:rPr>
+        <w:t>5</w:t>
+      </w:r>
+      <w:r>
+        <w:rPr>
+          <w:iCs/>
+          <w:lang w:val="bg-BG"/>
+        </w:rPr>
+        <w:t xml:space="preserve"> от вида </w:t>
+      </w:r>
+      <w:r>
+        <w:rPr>
+          <w:iCs/>
+          <w:lang w:val="en-US"/>
+        </w:rPr>
+        <w:t>USB-B</w:t>
+      </w:r>
+      <w:r>
+        <w:rPr>
+          <w:iCs/>
+          <w:lang w:val="en-US"/>
+        </w:rPr>
+        <w:t>.</w:t>
+      </w:r>
+      <w:r>
+        <w:rPr>
+          <w:iCs/>
+          <w:lang w:val="bg-BG"/>
+        </w:rPr>
+        <w:t xml:space="preserve"> Към </w:t>
+      </w:r>
+      <w:r>
+        <w:rPr>
+          <w:iCs/>
+          <w:lang w:val="bg-BG"/>
+        </w:rPr>
+        <w:t>двата му сигнални извода</w:t>
+      </w:r>
+      <w:r>
+        <w:rPr>
+          <w:iCs/>
+          <w:lang w:val="bg-BG"/>
+        </w:rPr>
+        <w:t xml:space="preserve"> </w:t>
+      </w:r>
+      <w:r>
+        <w:rPr>
+          <w:iCs/>
+          <w:lang w:val="bg-BG"/>
+        </w:rPr>
+        <w:t>са</w:t>
+      </w:r>
+      <w:r>
+        <w:rPr>
+          <w:iCs/>
+          <w:lang w:val="bg-BG"/>
+        </w:rPr>
+        <w:t xml:space="preserve"> свързан</w:t>
+      </w:r>
+      <w:r>
+        <w:rPr>
+          <w:iCs/>
+          <w:lang w:val="bg-BG"/>
+        </w:rPr>
+        <w:t>и</w:t>
+      </w:r>
+      <w:r>
+        <w:rPr>
+          <w:iCs/>
+          <w:lang w:val="bg-BG"/>
+        </w:rPr>
+        <w:t xml:space="preserve"> защитни</w:t>
+      </w:r>
+      <w:r>
+        <w:rPr>
+          <w:iCs/>
+          <w:lang w:val="bg-BG"/>
+        </w:rPr>
+        <w:t xml:space="preserve"> </w:t>
+      </w:r>
+      <w:r>
+        <w:rPr>
+          <w:iCs/>
+          <w:lang w:val="en-US"/>
+        </w:rPr>
+        <w:t xml:space="preserve">TVS </w:t>
+      </w:r>
+      <w:r>
+        <w:rPr>
+          <w:iCs/>
+          <w:lang w:val="bg-BG"/>
+        </w:rPr>
+        <w:t xml:space="preserve">диоди </w:t>
+      </w:r>
+      <w:r>
+        <w:rPr>
+          <w:rStyle w:val="hgkelc"/>
+          <w:lang w:val="bg-BG"/>
+        </w:rPr>
+        <w:t xml:space="preserve">от вида </w:t>
+      </w:r>
+      <w:r>
+        <w:rPr>
+          <w:rStyle w:val="hgkelc"/>
+          <w:lang w:val="en-US"/>
+        </w:rPr>
+        <w:t>PESD3V3U1UB</w:t>
+      </w:r>
+      <w:r>
+        <w:rPr>
+          <w:rStyle w:val="hgkelc"/>
+          <w:lang w:val="en-US"/>
+        </w:rPr>
+        <w:t xml:space="preserve"> </w:t>
+      </w:r>
+      <w:r>
+        <w:rPr>
+          <w:rStyle w:val="hgkelc"/>
+          <w:lang w:val="bg-BG"/>
+        </w:rPr>
+        <w:t>(</w:t>
+      </w:r>
+      <w:r>
+        <w:rPr>
+          <w:rStyle w:val="hgkelc"/>
+          <w:b/>
+          <w:bCs/>
+          <w:lang w:val="en-US"/>
+        </w:rPr>
+        <w:t>DZ</w:t>
+      </w:r>
+      <w:r>
+        <w:rPr>
+          <w:rStyle w:val="hgkelc"/>
+          <w:b/>
+          <w:bCs/>
+          <w:lang w:val="bg-BG"/>
+        </w:rPr>
+        <w:t xml:space="preserve">1 </w:t>
+      </w:r>
+      <w:r>
+        <w:rPr>
+          <w:rStyle w:val="hgkelc"/>
+          <w:lang w:val="bg-BG"/>
+        </w:rPr>
+        <w:t xml:space="preserve">и </w:t>
+      </w:r>
+      <w:r>
+        <w:rPr>
+          <w:rStyle w:val="hgkelc"/>
+          <w:b/>
+          <w:bCs/>
+          <w:lang w:val="en-US"/>
+        </w:rPr>
+        <w:t>DZ</w:t>
+      </w:r>
+      <w:r>
+        <w:rPr>
+          <w:rStyle w:val="hgkelc"/>
+          <w:b/>
+          <w:bCs/>
+          <w:lang w:val="bg-BG"/>
+        </w:rPr>
+        <w:t>2</w:t>
+      </w:r>
+      <w:r>
+        <w:rPr>
+          <w:rStyle w:val="hgkelc"/>
+          <w:lang w:val="bg-BG"/>
+        </w:rPr>
+        <w:t>).</w:t>
+      </w:r>
+    </w:p>
+    <w:p>
+      <w:pPr>
+        <w:spacing w:line="360" w:lineRule="auto"/>
+        <w:ind w:firstLine="720"/>
+        <w:jc w:val="both"/>
+        <w:rPr>
+          <w:rStyle w:val="hgkelc"/>
+          <w:lang w:val="bg-BG"/>
+        </w:rPr>
+      </w:pPr>
+      <w:r>
+        <w:rPr>
+          <w:rStyle w:val="hgkelc"/>
+          <w:lang w:val="bg-BG"/>
+        </w:rPr>
+        <w:t>Устройството</w:t>
+      </w:r>
+      <w:r>
+        <w:rPr>
+          <w:rStyle w:val="hgkelc"/>
+          <w:lang w:val="en-US"/>
+        </w:rPr>
+        <w:t xml:space="preserve"> </w:t>
+      </w:r>
+      <w:r>
+        <w:rPr>
+          <w:rStyle w:val="hgkelc"/>
+          <w:lang w:val="bg-BG"/>
+        </w:rPr>
+        <w:t xml:space="preserve"> предоставя няколко варианта за изпращане на сигнал към микроконтролера за стартиране на измерването – чрез бутон на кутията (за свързването на който е предвиден куплунгът </w:t>
+      </w:r>
+      <w:r>
+        <w:rPr>
+          <w:rStyle w:val="hgkelc"/>
+          <w:b/>
+          <w:bCs/>
+          <w:lang w:val="en-US"/>
+        </w:rPr>
+        <w:t>J7</w:t>
+      </w:r>
+      <w:r>
+        <w:rPr>
+          <w:rStyle w:val="hgkelc"/>
+          <w:lang w:val="en-US"/>
+        </w:rPr>
+        <w:t xml:space="preserve">), </w:t>
+      </w:r>
+      <w:r>
+        <w:rPr>
+          <w:rStyle w:val="hgkelc"/>
+          <w:lang w:val="bg-BG"/>
+        </w:rPr>
+        <w:t xml:space="preserve"> </w:t>
+      </w:r>
+      <w:r>
+        <w:rPr>
+          <w:rStyle w:val="hgkelc"/>
+          <w:lang w:val="bg-BG"/>
+        </w:rPr>
+        <w:t xml:space="preserve">чрез външен бутон (свързан между изводите </w:t>
+      </w:r>
+      <w:r>
+        <w:rPr>
+          <w:rStyle w:val="hgkelc"/>
+          <w:lang w:val="en-US"/>
+        </w:rPr>
+        <w:t xml:space="preserve">3 </w:t>
+      </w:r>
+      <w:r>
+        <w:rPr>
+          <w:rStyle w:val="hgkelc"/>
+          <w:lang w:val="bg-BG"/>
+        </w:rPr>
+        <w:t xml:space="preserve">и 4 на куплунгът </w:t>
+      </w:r>
+      <w:r>
+        <w:rPr>
+          <w:rStyle w:val="hgkelc"/>
+          <w:b/>
+          <w:bCs/>
+          <w:lang w:val="en-US"/>
+        </w:rPr>
+        <w:t>J6</w:t>
+      </w:r>
+      <w:r>
+        <w:rPr>
+          <w:rStyle w:val="hgkelc"/>
+          <w:lang w:val="en-US"/>
+        </w:rPr>
+        <w:t xml:space="preserve">) </w:t>
+      </w:r>
+      <w:r>
+        <w:rPr>
+          <w:rStyle w:val="hgkelc"/>
+          <w:lang w:val="bg-BG"/>
+        </w:rPr>
+        <w:t xml:space="preserve">или чрез сигнал от друг микроконтролер (подаден на извод </w:t>
+      </w:r>
+      <w:r>
+        <w:rPr>
+          <w:rStyle w:val="hgkelc"/>
+          <w:lang w:val="en-US"/>
+        </w:rPr>
+        <w:t xml:space="preserve">1 </w:t>
+      </w:r>
+      <w:r>
+        <w:rPr>
+          <w:rStyle w:val="hgkelc"/>
+          <w:lang w:val="bg-BG"/>
+        </w:rPr>
+        <w:t xml:space="preserve">или 2 на куплунгът </w:t>
+      </w:r>
+      <w:r>
+        <w:rPr>
+          <w:rStyle w:val="hgkelc"/>
+          <w:lang w:val="en-US"/>
+        </w:rPr>
+        <w:t xml:space="preserve">J6). </w:t>
+      </w:r>
+      <w:r>
+        <w:rPr>
+          <w:rStyle w:val="hgkelc"/>
+          <w:lang w:val="bg-BG"/>
+        </w:rPr>
+        <w:t>Към входовете за сигнал от друг микроконтролер са свързани токоограничаващи резистори (</w:t>
+      </w:r>
+      <w:r>
+        <w:rPr>
+          <w:rStyle w:val="hgkelc"/>
+          <w:b/>
+          <w:bCs/>
+          <w:lang w:val="en-US"/>
+        </w:rPr>
+        <w:t>R29</w:t>
+      </w:r>
+      <w:r>
+        <w:rPr>
+          <w:rStyle w:val="hgkelc"/>
+          <w:lang w:val="en-US"/>
+        </w:rPr>
+        <w:t xml:space="preserve"> </w:t>
+      </w:r>
+      <w:r>
+        <w:rPr>
+          <w:rStyle w:val="hgkelc"/>
+          <w:lang w:val="bg-BG"/>
+        </w:rPr>
+        <w:t xml:space="preserve">и </w:t>
+      </w:r>
+      <w:r>
+        <w:rPr>
+          <w:rStyle w:val="hgkelc"/>
+          <w:b/>
+          <w:bCs/>
+          <w:lang w:val="en-US"/>
+        </w:rPr>
+        <w:t>R30</w:t>
+      </w:r>
+      <w:r>
+        <w:rPr>
+          <w:rStyle w:val="hgkelc"/>
+          <w:lang w:val="en-US"/>
+        </w:rPr>
+        <w:t xml:space="preserve">) </w:t>
+      </w:r>
+      <w:r>
+        <w:rPr>
+          <w:rStyle w:val="hgkelc"/>
+          <w:lang w:val="bg-BG"/>
+        </w:rPr>
+        <w:t xml:space="preserve">и защитни </w:t>
+      </w:r>
+      <w:r>
+        <w:rPr>
+          <w:rStyle w:val="hgkelc"/>
+          <w:lang w:val="en-US"/>
+        </w:rPr>
+        <w:t xml:space="preserve">TVS </w:t>
+      </w:r>
+      <w:r>
+        <w:rPr>
+          <w:rStyle w:val="hgkelc"/>
+          <w:lang w:val="bg-BG"/>
+        </w:rPr>
+        <w:t>диоди (</w:t>
+      </w:r>
+      <w:r>
+        <w:rPr>
+          <w:rStyle w:val="hgkelc"/>
+          <w:b/>
+          <w:bCs/>
+          <w:lang w:val="en-US"/>
+        </w:rPr>
+        <w:t>DZ8</w:t>
+      </w:r>
+      <w:r>
+        <w:rPr>
+          <w:rStyle w:val="hgkelc"/>
+          <w:lang w:val="en-US"/>
+        </w:rPr>
+        <w:t xml:space="preserve"> </w:t>
+      </w:r>
+      <w:r>
+        <w:rPr>
+          <w:rStyle w:val="hgkelc"/>
+          <w:lang w:val="bg-BG"/>
+        </w:rPr>
+        <w:t xml:space="preserve">и </w:t>
+      </w:r>
+      <w:r>
+        <w:rPr>
+          <w:rStyle w:val="hgkelc"/>
+          <w:b/>
+          <w:bCs/>
+          <w:lang w:val="en-US"/>
+        </w:rPr>
+        <w:t>DZ9</w:t>
+      </w:r>
+      <w:r>
+        <w:rPr>
+          <w:rStyle w:val="hgkelc"/>
+          <w:lang w:val="en-US"/>
+        </w:rPr>
+        <w:t>)</w:t>
+      </w:r>
+      <w:r>
+        <w:rPr>
+          <w:rStyle w:val="hgkelc"/>
+          <w:lang w:val="bg-BG"/>
+        </w:rPr>
+        <w:t>. Двата бутона са свързани паралелно, като когато те не са натиснати изводът на микроконтролера се държи във високо ниво от издърпващия резистор</w:t>
+      </w:r>
+      <w:r>
+        <w:rPr>
+          <w:rStyle w:val="hgkelc"/>
+          <w:lang w:val="en-US"/>
+        </w:rPr>
+        <w:t xml:space="preserve"> </w:t>
+      </w:r>
+      <w:r>
+        <w:rPr>
+          <w:rStyle w:val="hgkelc"/>
+          <w:b/>
+          <w:bCs/>
+          <w:lang w:val="en-US"/>
+        </w:rPr>
+        <w:t>R27</w:t>
+      </w:r>
+      <w:r>
+        <w:rPr>
+          <w:rStyle w:val="hgkelc"/>
+          <w:lang w:val="en-US"/>
+        </w:rPr>
+        <w:t xml:space="preserve">. </w:t>
+      </w:r>
+      <w:r>
+        <w:rPr>
+          <w:iCs/>
+          <w:lang w:val="bg-BG"/>
+        </w:rPr>
+        <w:t>Паралелно на бутон</w:t>
+      </w:r>
+      <w:r>
+        <w:rPr>
+          <w:iCs/>
+          <w:lang w:val="bg-BG"/>
+        </w:rPr>
+        <w:t>ите е</w:t>
+      </w:r>
+      <w:r>
+        <w:rPr>
+          <w:iCs/>
+          <w:lang w:val="bg-BG"/>
+        </w:rPr>
+        <w:t xml:space="preserve"> свързан кондензатор </w:t>
+      </w:r>
+      <w:r>
+        <w:rPr>
+          <w:b/>
+          <w:bCs/>
+          <w:iCs/>
+          <w:lang w:val="en-US"/>
+        </w:rPr>
+        <w:t>CK</w:t>
+      </w:r>
+      <w:r>
+        <w:rPr>
+          <w:b/>
+          <w:bCs/>
+          <w:iCs/>
+          <w:lang w:val="bg-BG"/>
+        </w:rPr>
+        <w:t>41</w:t>
+      </w:r>
+      <w:r>
+        <w:rPr>
+          <w:iCs/>
+          <w:lang w:val="bg-BG"/>
+        </w:rPr>
+        <w:t xml:space="preserve"> за изглаждане на трептенията при натискането </w:t>
+      </w:r>
+      <w:r>
+        <w:rPr>
+          <w:iCs/>
+          <w:lang w:val="bg-BG"/>
+        </w:rPr>
+        <w:t>им</w:t>
+      </w:r>
+      <w:r>
+        <w:rPr>
+          <w:iCs/>
+          <w:lang w:val="bg-BG"/>
+        </w:rPr>
+        <w:t xml:space="preserve">, а последователно е свързан резистор </w:t>
+      </w:r>
+      <w:r>
+        <w:rPr>
+          <w:b/>
+          <w:bCs/>
+          <w:iCs/>
+          <w:lang w:val="en-US"/>
+        </w:rPr>
+        <w:t>R</w:t>
+      </w:r>
+      <w:r>
+        <w:rPr>
+          <w:b/>
+          <w:bCs/>
+          <w:iCs/>
+          <w:lang w:val="bg-BG"/>
+        </w:rPr>
+        <w:t>28</w:t>
+      </w:r>
+      <w:r>
+        <w:rPr>
+          <w:iCs/>
+          <w:lang w:val="bg-BG"/>
+        </w:rPr>
+        <w:t>, предназначен да ограничи тока при разреждане на кондензатора (при натискане на</w:t>
+      </w:r>
+      <w:r>
+        <w:rPr>
+          <w:iCs/>
+          <w:lang w:val="bg-BG"/>
+        </w:rPr>
+        <w:t xml:space="preserve"> бутон</w:t>
+      </w:r>
+      <w:r>
+        <w:rPr>
+          <w:iCs/>
+          <w:lang w:val="bg-BG"/>
+        </w:rPr>
+        <w:t>).</w:t>
+      </w:r>
+      <w:r>
+        <w:rPr>
+          <w:iCs/>
+          <w:lang w:val="bg-BG"/>
+        </w:rPr>
+        <w:t xml:space="preserve"> Паралелно</w:t>
+      </w:r>
+      <w:r>
+        <w:rPr>
+          <w:iCs/>
+          <w:lang w:val="bg-BG"/>
+        </w:rPr>
+        <w:t xml:space="preserve"> на бутоните</w:t>
+      </w:r>
+      <w:r>
+        <w:rPr>
+          <w:iCs/>
+          <w:lang w:val="bg-BG"/>
+        </w:rPr>
+        <w:t xml:space="preserve"> е свързан също и защитен </w:t>
+      </w:r>
+      <w:r>
+        <w:rPr>
+          <w:iCs/>
+          <w:lang w:val="en-US"/>
+        </w:rPr>
+        <w:t xml:space="preserve">TVS </w:t>
+      </w:r>
+      <w:r>
+        <w:rPr>
+          <w:iCs/>
+          <w:lang w:val="bg-BG"/>
+        </w:rPr>
+        <w:t>диод (</w:t>
+      </w:r>
+      <w:r>
+        <w:rPr>
+          <w:b/>
+          <w:bCs/>
+          <w:iCs/>
+          <w:lang w:val="en-US"/>
+        </w:rPr>
+        <w:t>DZ3</w:t>
+      </w:r>
+      <w:r>
+        <w:rPr>
+          <w:iCs/>
+          <w:lang w:val="en-US"/>
+        </w:rPr>
+        <w:t>)</w:t>
+      </w:r>
+      <w:r>
+        <w:rPr>
+          <w:iCs/>
+          <w:lang w:val="bg-BG"/>
+        </w:rPr>
+        <w:t>.</w:t>
+      </w:r>
+    </w:p>
+    <w:p>
+      <w:pPr>
+        <w:spacing w:line="360" w:lineRule="auto"/>
+        <w:jc w:val="both"/>
+        <w:rPr>
+          <w:iCs/>
+          <w:lang w:val="en-US"/>
         </w:rPr>
       </w:pPr>
     </w:p>
@@ -30686,9 +31340,8 @@
       <w:pPr>
         <w:spacing w:line="360" w:lineRule="auto"/>
         <w:rPr>
-          <w:rStyle w:val="Hyperlink"/>
-          <w:color w:val="auto"/>
-          <w:lang w:val="en-US"/>
+          <w:u w:val="single"/>
+          <w:lang w:val="bg-BG"/>
         </w:rPr>
       </w:pPr>
       <w:r>
@@ -30713,14 +31366,6 @@
           <w:t>Müller Voltage Amplifier MVA 10</w:t>
         </w:r>
       </w:hyperlink>
-    </w:p>
-    <w:p>
-      <w:pPr>
-        <w:spacing w:line="360" w:lineRule="auto"/>
-        <w:rPr>
-          <w:lang w:val="en-US"/>
-        </w:rPr>
-      </w:pPr>
     </w:p>
     <w:p>
       <w:pPr>

</xml_diff>